<commit_message>
Début rendu.doc partie EDA
</commit_message>
<xml_diff>
--- a/rendu.docx
+++ b/rendu.docx
@@ -234,8 +234,18 @@
                                 <w:b/>
                                 <w:bCs/>
                               </w:rPr>
-                              <w:t>Projet de Scoring</w:t>
+                              <w:t xml:space="preserve">Projet de </w:t>
                             </w:r>
+                            <w:proofErr w:type="spellStart"/>
+                            <w:r>
+                              <w:rPr>
+                                <w:rFonts w:ascii="Times New Roman" w:hAnsi="Times New Roman" w:cs="Times New Roman"/>
+                                <w:b/>
+                                <w:bCs/>
+                              </w:rPr>
+                              <w:t>Scoring</w:t>
+                            </w:r>
+                            <w:proofErr w:type="spellEnd"/>
                           </w:p>
                           <w:p>
                             <w:pPr>
@@ -714,6 +724,7 @@
       <w:r>
         <w:rPr>
           <w:rFonts w:ascii="Times New Roman" w:hAnsi="Times New Roman" w:cs="Times New Roman"/>
+          <w:noProof/>
         </w:rPr>
         <w:drawing>
           <wp:anchor distT="0" distB="0" distL="114300" distR="114300" simplePos="0" relativeHeight="251662336" behindDoc="0" locked="0" layoutInCell="1" allowOverlap="1" wp14:anchorId="753A2F5D" wp14:editId="4E7335DC">
@@ -785,27 +796,46 @@
       <w:r>
         <w:t xml:space="preserve">Figure </w:t>
       </w:r>
-      <w:fldSimple w:instr=" SEQ Figure \* ARABIC ">
-        <w:r>
-          <w:rPr>
-            <w:noProof/>
-          </w:rPr>
-          <w:t>1</w:t>
-        </w:r>
-      </w:fldSimple>
-      <w:r>
-        <w:t xml:space="preserve"> : premières lignes du dataset</w:t>
-      </w:r>
-    </w:p>
-    <w:p>
-      <w:pPr>
-        <w:rPr>
-          <w:rFonts w:ascii="Times New Roman" w:hAnsi="Times New Roman" w:cs="Times New Roman"/>
-        </w:rPr>
-      </w:pPr>
-    </w:p>
-    <w:p>
-      <w:pPr>
+      <w:r>
+        <w:fldChar w:fldCharType="begin"/>
+      </w:r>
+      <w:r>
+        <w:instrText xml:space="preserve"> SEQ Figure \* ARABIC </w:instrText>
+      </w:r>
+      <w:r>
+        <w:fldChar w:fldCharType="separate"/>
+      </w:r>
+      <w:r>
+        <w:rPr>
+          <w:noProof/>
+        </w:rPr>
+        <w:t>1</w:t>
+      </w:r>
+      <w:r>
+        <w:rPr>
+          <w:noProof/>
+        </w:rPr>
+        <w:fldChar w:fldCharType="end"/>
+      </w:r>
+      <w:r>
+        <w:t xml:space="preserve"> : premières lignes du </w:t>
+      </w:r>
+      <w:proofErr w:type="spellStart"/>
+      <w:r>
+        <w:t>dataset</w:t>
+      </w:r>
+      <w:proofErr w:type="spellEnd"/>
+    </w:p>
+    <w:p>
+      <w:pPr>
+        <w:rPr>
+          <w:rFonts w:ascii="Times New Roman" w:hAnsi="Times New Roman" w:cs="Times New Roman"/>
+        </w:rPr>
+      </w:pPr>
+    </w:p>
+    <w:p>
+      <w:pPr>
+        <w:ind w:firstLine="708"/>
         <w:rPr>
           <w:rFonts w:ascii="Times New Roman" w:hAnsi="Times New Roman" w:cs="Times New Roman"/>
         </w:rPr>
@@ -836,18 +866,18 @@
         <mc:AlternateContent>
           <mc:Choice Requires="wps">
             <w:drawing>
-              <wp:anchor distT="0" distB="0" distL="114300" distR="114300" simplePos="0" relativeHeight="251665408" behindDoc="0" locked="0" layoutInCell="1" allowOverlap="1" wp14:anchorId="139BD00D" wp14:editId="393CB7AF">
+              <wp:anchor distT="0" distB="0" distL="114300" distR="114300" simplePos="0" relativeHeight="251670528" behindDoc="0" locked="0" layoutInCell="1" allowOverlap="1" wp14:anchorId="2ABD4838" wp14:editId="4EBFF8EF">
                 <wp:simplePos x="0" y="0"/>
                 <wp:positionH relativeFrom="column">
-                  <wp:posOffset>-635</wp:posOffset>
+                  <wp:posOffset>0</wp:posOffset>
                 </wp:positionH>
                 <wp:positionV relativeFrom="paragraph">
-                  <wp:posOffset>2090420</wp:posOffset>
+                  <wp:posOffset>2294890</wp:posOffset>
                 </wp:positionV>
-                <wp:extent cx="1524000" cy="635"/>
+                <wp:extent cx="1676400" cy="635"/>
                 <wp:effectExtent l="0" t="0" r="0" b="0"/>
                 <wp:wrapSquare wrapText="bothSides"/>
-                <wp:docPr id="11" name="Zone de texte 11"/>
+                <wp:docPr id="4" name="Zone de texte 4"/>
                 <wp:cNvGraphicFramePr/>
                 <a:graphic xmlns:a="http://schemas.openxmlformats.org/drawingml/2006/main">
                   <a:graphicData uri="http://schemas.microsoft.com/office/word/2010/wordprocessingShape">
@@ -856,7 +886,7 @@
                       <wps:spPr>
                         <a:xfrm>
                           <a:off x="0" y="0"/>
-                          <a:ext cx="1524000" cy="635"/>
+                          <a:ext cx="1676400" cy="635"/>
                         </a:xfrm>
                         <a:prstGeom prst="rect">
                           <a:avLst/>
@@ -889,7 +919,7 @@
                               </w:r>
                             </w:fldSimple>
                             <w:r>
-                              <w:t xml:space="preserve"> : Distribution des modalités pour la variable cible</w:t>
+                              <w:t xml:space="preserve"> : Distribution de notre variable cible</w:t>
                             </w:r>
                           </w:p>
                         </w:txbxContent>
@@ -908,7 +938,11 @@
           </mc:Choice>
           <mc:Fallback>
             <w:pict>
-              <v:shape w14:anchorId="139BD00D" id="Zone de texte 11" o:spid="_x0000_s1027" type="#_x0000_t202" style="position:absolute;margin-left:-.05pt;margin-top:164.6pt;width:120pt;height:.05pt;z-index:251665408;visibility:visible;mso-wrap-style:square;mso-wrap-distance-left:9pt;mso-wrap-distance-top:0;mso-wrap-distance-right:9pt;mso-wrap-distance-bottom:0;mso-position-horizontal:absolute;mso-position-horizontal-relative:text;mso-position-vertical:absolute;mso-position-vertical-relative:text;v-text-anchor:top" o:gfxdata="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" stroked="f">
+              <v:shapetype w14:anchorId="2ABD4838" id="_x0000_t202" coordsize="21600,21600" o:spt="202" path="m,l,21600r21600,l21600,xe">
+                <v:stroke joinstyle="miter"/>
+                <v:path gradientshapeok="t" o:connecttype="rect"/>
+              </v:shapetype>
+              <v:shape id="Zone de texte 4" o:spid="_x0000_s1027" type="#_x0000_t202" style="position:absolute;margin-left:0;margin-top:180.7pt;width:132pt;height:.05pt;z-index:251670528;visibility:visible;mso-wrap-style:square;mso-wrap-distance-left:9pt;mso-wrap-distance-top:0;mso-wrap-distance-right:9pt;mso-wrap-distance-bottom:0;mso-position-horizontal:absolute;mso-position-horizontal-relative:text;mso-position-vertical:absolute;mso-position-vertical-relative:text;v-text-anchor:top" o:gfxdata="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" stroked="f">
                 <v:textbox style="mso-fit-shape-to-text:t" inset="0,0,0,0">
                   <w:txbxContent>
                     <w:p>
@@ -930,7 +964,7 @@
                         </w:r>
                       </w:fldSimple>
                       <w:r>
-                        <w:t xml:space="preserve"> : Distribution des modalités pour la variable cible</w:t>
+                        <w:t xml:space="preserve"> : Distribution de notre variable cible</w:t>
                       </w:r>
                     </w:p>
                   </w:txbxContent>
@@ -946,16 +980,16 @@
           <w:noProof/>
         </w:rPr>
         <w:drawing>
-          <wp:anchor distT="0" distB="0" distL="114300" distR="114300" simplePos="0" relativeHeight="251663360" behindDoc="0" locked="0" layoutInCell="1" allowOverlap="1" wp14:anchorId="169BB057" wp14:editId="4EE98508">
+          <wp:anchor distT="0" distB="0" distL="114300" distR="114300" simplePos="0" relativeHeight="251663360" behindDoc="0" locked="0" layoutInCell="1" allowOverlap="1" wp14:anchorId="169BB057" wp14:editId="50CCAB0F">
             <wp:simplePos x="0" y="0"/>
-            <wp:positionH relativeFrom="column">
-              <wp:posOffset>-98</wp:posOffset>
+            <wp:positionH relativeFrom="margin">
+              <wp:align>left</wp:align>
             </wp:positionH>
             <wp:positionV relativeFrom="paragraph">
-              <wp:posOffset>1172</wp:posOffset>
+              <wp:posOffset>2540</wp:posOffset>
             </wp:positionV>
-            <wp:extent cx="1524586" cy="2032782"/>
-            <wp:effectExtent l="0" t="0" r="0" b="5715"/>
+            <wp:extent cx="1676400" cy="2235200"/>
+            <wp:effectExtent l="0" t="0" r="0" b="0"/>
             <wp:wrapSquare wrapText="bothSides"/>
             <wp:docPr id="10" name="Image 10"/>
             <wp:cNvGraphicFramePr>
@@ -986,7 +1020,7 @@
                   <pic:spPr bwMode="auto">
                     <a:xfrm>
                       <a:off x="0" y="0"/>
-                      <a:ext cx="1524586" cy="2032782"/>
+                      <a:ext cx="1676400" cy="2235200"/>
                     </a:xfrm>
                     <a:prstGeom prst="rect">
                       <a:avLst/>
@@ -999,6 +1033,12 @@
                 </pic:pic>
               </a:graphicData>
             </a:graphic>
+            <wp14:sizeRelH relativeFrom="margin">
+              <wp14:pctWidth>0</wp14:pctWidth>
+            </wp14:sizeRelH>
+            <wp14:sizeRelV relativeFrom="margin">
+              <wp14:pctHeight>0</wp14:pctHeight>
+            </wp14:sizeRelV>
           </wp:anchor>
         </w:drawing>
       </w:r>
@@ -1012,8 +1052,16 @@
         <w:rPr>
           <w:rFonts w:ascii="Times New Roman" w:hAnsi="Times New Roman" w:cs="Times New Roman"/>
         </w:rPr>
-        <w:t>dans notre dataset</w:t>
-      </w:r>
+        <w:t xml:space="preserve">dans notre </w:t>
+      </w:r>
+      <w:proofErr w:type="spellStart"/>
+      <w:r>
+        <w:rPr>
+          <w:rFonts w:ascii="Times New Roman" w:hAnsi="Times New Roman" w:cs="Times New Roman"/>
+        </w:rPr>
+        <w:t>dataset</w:t>
+      </w:r>
+      <w:proofErr w:type="spellEnd"/>
       <w:r>
         <w:rPr>
           <w:rFonts w:ascii="Times New Roman" w:hAnsi="Times New Roman" w:cs="Times New Roman"/>
@@ -1029,75 +1077,142 @@
     </w:p>
     <w:p>
       <w:pPr>
-        <w:rPr>
-          <w:rFonts w:ascii="Times New Roman" w:hAnsi="Times New Roman" w:cs="Times New Roman"/>
-        </w:rPr>
-      </w:pPr>
-      <w:r>
-        <w:rPr>
-          <w:rFonts w:ascii="Times New Roman" w:hAnsi="Times New Roman" w:cs="Times New Roman"/>
-        </w:rPr>
-        <w:t xml:space="preserve">Ensuite, il nous faut analyser toutes les autres variables catégorielles. Dans le dataset, on a considéré 5 variables catégorielles, comme on peut le voir dans sur Figure 3. </w:t>
-      </w:r>
-      <w:r>
-        <w:rPr>
-          <w:rFonts w:ascii="Times New Roman" w:hAnsi="Times New Roman" w:cs="Times New Roman"/>
-        </w:rPr>
-        <w:t>Pour les variables REASON et JOB, aucun doute, ce sont bien des variables catégorielles. Mais pour les 3 autres, on a tout des variables numériques non continues. Ainsi, nous avons décidé de les considérer comme des variables catégorielles, en tout cas pour la partie exploration des données, car elles imposent une notion de rang (des variables ordinales). Par exemple</w:t>
-      </w:r>
-      <w:bookmarkStart w:id="0" w:name="_GoBack"/>
-      <w:bookmarkEnd w:id="0"/>
-    </w:p>
-    <w:p>
-      <w:pPr>
-        <w:rPr>
-          <w:rFonts w:ascii="Times New Roman" w:hAnsi="Times New Roman" w:cs="Times New Roman"/>
-        </w:rPr>
-      </w:pPr>
-    </w:p>
-    <w:p>
-      <w:pPr>
-        <w:rPr>
-          <w:rFonts w:ascii="Times New Roman" w:hAnsi="Times New Roman" w:cs="Times New Roman"/>
-        </w:rPr>
-      </w:pPr>
-    </w:p>
-    <w:p>
-      <w:pPr>
-        <w:rPr>
-          <w:rFonts w:ascii="Times New Roman" w:hAnsi="Times New Roman" w:cs="Times New Roman"/>
-        </w:rPr>
-      </w:pPr>
-    </w:p>
-    <w:p>
-      <w:pPr>
-        <w:rPr>
-          <w:rFonts w:ascii="Times New Roman" w:hAnsi="Times New Roman" w:cs="Times New Roman"/>
-        </w:rPr>
-      </w:pPr>
-    </w:p>
-    <w:p>
-      <w:pPr>
-        <w:rPr>
-          <w:rFonts w:ascii="Times New Roman" w:hAnsi="Times New Roman" w:cs="Times New Roman"/>
-        </w:rPr>
-      </w:pPr>
-    </w:p>
-    <w:p>
-      <w:pPr>
-        <w:rPr>
-          <w:rFonts w:ascii="Times New Roman" w:hAnsi="Times New Roman" w:cs="Times New Roman"/>
-        </w:rPr>
-      </w:pPr>
-    </w:p>
-    <w:p>
-      <w:pPr>
-        <w:rPr>
-          <w:rFonts w:ascii="Times New Roman" w:hAnsi="Times New Roman" w:cs="Times New Roman"/>
-        </w:rPr>
-      </w:pPr>
-      <w:r>
-        <w:rPr>
+        <w:ind w:firstLine="708"/>
+        <w:rPr>
+          <w:rFonts w:ascii="Times New Roman" w:hAnsi="Times New Roman" w:cs="Times New Roman"/>
+        </w:rPr>
+      </w:pPr>
+      <w:r>
+        <w:rPr>
+          <w:rFonts w:ascii="Times New Roman" w:hAnsi="Times New Roman" w:cs="Times New Roman"/>
+        </w:rPr>
+        <w:t xml:space="preserve">Ensuite, il nous faut analyser toutes les autres variables catégorielles. Dans le </w:t>
+      </w:r>
+      <w:proofErr w:type="spellStart"/>
+      <w:r>
+        <w:rPr>
+          <w:rFonts w:ascii="Times New Roman" w:hAnsi="Times New Roman" w:cs="Times New Roman"/>
+        </w:rPr>
+        <w:t>dataset</w:t>
+      </w:r>
+      <w:proofErr w:type="spellEnd"/>
+      <w:r>
+        <w:rPr>
+          <w:rFonts w:ascii="Times New Roman" w:hAnsi="Times New Roman" w:cs="Times New Roman"/>
+        </w:rPr>
+        <w:t xml:space="preserve">, on a considéré 5 variables catégorielles, comme on peut le voir dans sur Figure 3. </w:t>
+      </w:r>
+      <w:r>
+        <w:rPr>
+          <w:rFonts w:ascii="Times New Roman" w:hAnsi="Times New Roman" w:cs="Times New Roman"/>
+        </w:rPr>
+        <w:t>Pour les variables REASON et JOB, aucun doute, ce sont bien des variables catégorielles. Mais pour les 3 autres, on a des variables numériques non continues. Ainsi, nous avons décidé de les considérer comme des variables catégorielles, en tout cas pour la partie exploration des données, car elles imposent une notion de rang (des variables ordinales). Par exemple</w:t>
+      </w:r>
+      <w:r>
+        <w:rPr>
+          <w:rFonts w:ascii="Times New Roman" w:hAnsi="Times New Roman" w:cs="Times New Roman"/>
+        </w:rPr>
+        <w:t>, la variable DELINQ désigne le nombre de d’impayés pour l’observation. On peut alors classer les individus selon le nombre d’impayés.</w:t>
+      </w:r>
+    </w:p>
+    <w:p>
+      <w:pPr>
+        <w:ind w:firstLine="708"/>
+        <w:rPr>
+          <w:rFonts w:ascii="Times New Roman" w:hAnsi="Times New Roman" w:cs="Times New Roman"/>
+        </w:rPr>
+      </w:pPr>
+      <w:r>
+        <w:rPr>
+          <w:rFonts w:ascii="Times New Roman" w:hAnsi="Times New Roman" w:cs="Times New Roman"/>
+        </w:rPr>
+        <w:t>Passons maintenant à l’analyse de la Figure 3.</w:t>
+      </w:r>
+      <w:r>
+        <w:rPr>
+          <w:rFonts w:ascii="Times New Roman" w:hAnsi="Times New Roman" w:cs="Times New Roman"/>
+        </w:rPr>
+        <w:t xml:space="preserve"> Tout à gauche, on peut observer la distribution des modalités de chaque variable. On remarque dans un premier temps que </w:t>
+      </w:r>
+      <w:r>
+        <w:rPr>
+          <w:rFonts w:ascii="Times New Roman" w:hAnsi="Times New Roman" w:cs="Times New Roman"/>
+        </w:rPr>
+        <w:t xml:space="preserve">les </w:t>
+      </w:r>
+      <w:r>
+        <w:rPr>
+          <w:rFonts w:ascii="Times New Roman" w:hAnsi="Times New Roman" w:cs="Times New Roman"/>
+        </w:rPr>
+        <w:t xml:space="preserve">valeurs manquantes </w:t>
+      </w:r>
+      <w:r>
+        <w:rPr>
+          <w:rFonts w:ascii="Times New Roman" w:hAnsi="Times New Roman" w:cs="Times New Roman"/>
+        </w:rPr>
+        <w:t xml:space="preserve">pour les variables REASON et JOB ne sont pas représentées par des NA </w:t>
+      </w:r>
+    </w:p>
+    <w:p>
+      <w:pPr>
+        <w:rPr>
+          <w:rFonts w:ascii="Times New Roman" w:hAnsi="Times New Roman" w:cs="Times New Roman"/>
+          <w:noProof/>
+        </w:rPr>
+      </w:pPr>
+      <w:r>
+        <w:rPr>
+          <w:rFonts w:ascii="Times New Roman" w:hAnsi="Times New Roman" w:cs="Times New Roman"/>
+        </w:rPr>
+        <w:lastRenderedPageBreak/>
+        <w:t>m</w:t>
+      </w:r>
+      <w:r>
+        <w:rPr>
+          <w:rFonts w:ascii="Times New Roman" w:hAnsi="Times New Roman" w:cs="Times New Roman"/>
+        </w:rPr>
+        <w:t>ais</w:t>
+      </w:r>
+      <w:r>
+        <w:rPr>
+          <w:rFonts w:ascii="Times New Roman" w:hAnsi="Times New Roman" w:cs="Times New Roman"/>
+        </w:rPr>
+        <w:t xml:space="preserve"> par</w:t>
+      </w:r>
+      <w:r>
+        <w:rPr>
+          <w:rFonts w:ascii="Times New Roman" w:hAnsi="Times New Roman" w:cs="Times New Roman"/>
+        </w:rPr>
+        <w:t xml:space="preserve"> une absence de valeur. Par conséquent, on a </w:t>
+      </w:r>
+      <w:r>
+        <w:rPr>
+          <w:rFonts w:ascii="Times New Roman" w:hAnsi="Times New Roman" w:cs="Times New Roman"/>
+        </w:rPr>
+        <w:t xml:space="preserve">environ </w:t>
+      </w:r>
+      <w:r>
+        <w:rPr>
+          <w:rFonts w:ascii="Times New Roman" w:hAnsi="Times New Roman" w:cs="Times New Roman"/>
+        </w:rPr>
+        <w:t xml:space="preserve">3% de valeurs manquantes pour la </w:t>
+      </w:r>
+      <w:r>
+        <w:rPr>
+          <w:rFonts w:ascii="Times New Roman" w:hAnsi="Times New Roman" w:cs="Times New Roman"/>
+        </w:rPr>
+        <w:t>variables REASON</w:t>
+      </w:r>
+      <w:r>
+        <w:rPr>
+          <w:rFonts w:ascii="Times New Roman" w:hAnsi="Times New Roman" w:cs="Times New Roman"/>
+          <w:noProof/>
+        </w:rPr>
+        <w:t xml:space="preserve"> </w:t>
+      </w:r>
+      <w:r>
+        <w:rPr>
+          <w:rFonts w:ascii="Times New Roman" w:hAnsi="Times New Roman" w:cs="Times New Roman"/>
           <w:noProof/>
         </w:rPr>
         <mc:AlternateContent>
@@ -1154,14 +1269,27 @@
                             <w:r>
                               <w:t xml:space="preserve">Figure </w:t>
                             </w:r>
-                            <w:fldSimple w:instr=" SEQ Figure \* ARABIC ">
-                              <w:r>
-                                <w:rPr>
-                                  <w:noProof/>
-                                </w:rPr>
-                                <w:t>3</w:t>
-                              </w:r>
-                            </w:fldSimple>
+                            <w:r>
+                              <w:fldChar w:fldCharType="begin"/>
+                            </w:r>
+                            <w:r>
+                              <w:instrText xml:space="preserve"> SEQ Figure \* ARABIC </w:instrText>
+                            </w:r>
+                            <w:r>
+                              <w:fldChar w:fldCharType="separate"/>
+                            </w:r>
+                            <w:r>
+                              <w:rPr>
+                                <w:noProof/>
+                              </w:rPr>
+                              <w:t>3</w:t>
+                            </w:r>
+                            <w:r>
+                              <w:rPr>
+                                <w:noProof/>
+                              </w:rPr>
+                              <w:fldChar w:fldCharType="end"/>
+                            </w:r>
                             <w:r>
                               <w:t xml:space="preserve"> : Distribution des variables catégorielles</w:t>
                             </w:r>
@@ -1195,14 +1323,27 @@
                       <w:r>
                         <w:t xml:space="preserve">Figure </w:t>
                       </w:r>
-                      <w:fldSimple w:instr=" SEQ Figure \* ARABIC ">
-                        <w:r>
-                          <w:rPr>
-                            <w:noProof/>
-                          </w:rPr>
-                          <w:t>3</w:t>
-                        </w:r>
-                      </w:fldSimple>
+                      <w:r>
+                        <w:fldChar w:fldCharType="begin"/>
+                      </w:r>
+                      <w:r>
+                        <w:instrText xml:space="preserve"> SEQ Figure \* ARABIC </w:instrText>
+                      </w:r>
+                      <w:r>
+                        <w:fldChar w:fldCharType="separate"/>
+                      </w:r>
+                      <w:r>
+                        <w:rPr>
+                          <w:noProof/>
+                        </w:rPr>
+                        <w:t>3</w:t>
+                      </w:r>
+                      <w:r>
+                        <w:rPr>
+                          <w:noProof/>
+                        </w:rPr>
+                        <w:fldChar w:fldCharType="end"/>
+                      </w:r>
                       <w:r>
                         <w:t xml:space="preserve"> : Distribution des variables catégorielles</w:t>
                       </w:r>
@@ -1217,6 +1358,7 @@
       </w:r>
       <w:r>
         <w:rPr>
+          <w:rFonts w:ascii="Times New Roman" w:hAnsi="Times New Roman" w:cs="Times New Roman"/>
           <w:noProof/>
         </w:rPr>
         <w:drawing>
@@ -1284,6 +1426,170 @@
           </wp:anchor>
         </w:drawing>
       </w:r>
+      <w:r>
+        <w:rPr>
+          <w:rFonts w:ascii="Times New Roman" w:hAnsi="Times New Roman" w:cs="Times New Roman"/>
+          <w:noProof/>
+        </w:rPr>
+        <w:t xml:space="preserve">et </w:t>
+      </w:r>
+      <w:r>
+        <w:rPr>
+          <w:rFonts w:ascii="Times New Roman" w:hAnsi="Times New Roman" w:cs="Times New Roman"/>
+          <w:noProof/>
+        </w:rPr>
+        <w:t>à peu près 5% pour la variable JOB</w:t>
+      </w:r>
+      <w:r>
+        <w:rPr>
+          <w:rFonts w:ascii="Times New Roman" w:hAnsi="Times New Roman" w:cs="Times New Roman"/>
+          <w:noProof/>
+        </w:rPr>
+        <w:t>.</w:t>
+      </w:r>
+      <w:r>
+        <w:rPr>
+          <w:rFonts w:ascii="Times New Roman" w:hAnsi="Times New Roman" w:cs="Times New Roman"/>
+          <w:noProof/>
+        </w:rPr>
+        <w:t xml:space="preserve"> Par rapport à la variable DEROG, on se rend compte que la plus part des observations n’ont pas eu de problème de paiment, et que le fait d’en avoir beaucoup semble inhabituel. </w:t>
+      </w:r>
+    </w:p>
+    <w:p>
+      <w:pPr>
+        <w:rPr>
+          <w:rFonts w:ascii="Times New Roman" w:hAnsi="Times New Roman" w:cs="Times New Roman"/>
+          <w:noProof/>
+        </w:rPr>
+      </w:pPr>
+      <w:r>
+        <w:rPr>
+          <w:rFonts w:ascii="Times New Roman" w:hAnsi="Times New Roman" w:cs="Times New Roman"/>
+          <w:noProof/>
+        </w:rPr>
+        <w:t xml:space="preserve">Au centre, on peut observer la distribution en fonction de la valeur de la variable cible. C’est intéressant de considéré des distributions condistionnelles car elles peuvent nous permettre de rendre compte de différence de comportement selon la valeur de la cible. Dans notre cas, il n’est pas pertinent de regarder ces distributions </w:t>
+      </w:r>
+      <w:r>
+        <w:rPr>
+          <w:rFonts w:ascii="Times New Roman" w:hAnsi="Times New Roman" w:cs="Times New Roman"/>
+          <w:noProof/>
+        </w:rPr>
+        <w:t>car la fréquence des modalités de la variable BAD ne sont pas égales, et aucune caractéristique ne semble sortir du lot. C’est pourquoi, nous avons la colonne de droite, qui représente la distribution de chaque modalité en fonction de la valeur de la cible.</w:t>
+      </w:r>
+      <w:r>
+        <w:rPr>
+          <w:rFonts w:ascii="Times New Roman" w:hAnsi="Times New Roman" w:cs="Times New Roman"/>
+          <w:noProof/>
+        </w:rPr>
+        <w:t xml:space="preserve"> On peut alors remarquer pour la variable DEROG :</w:t>
+      </w:r>
+    </w:p>
+    <w:p>
+      <w:pPr>
+        <w:pStyle w:val="Paragraphedeliste"/>
+        <w:numPr>
+          <w:ilvl w:val="0"/>
+          <w:numId w:val="1"/>
+        </w:numPr>
+        <w:rPr>
+          <w:rFonts w:ascii="Times New Roman" w:hAnsi="Times New Roman" w:cs="Times New Roman"/>
+          <w:noProof/>
+        </w:rPr>
+      </w:pPr>
+      <w:r>
+        <w:rPr>
+          <w:rFonts w:ascii="Times New Roman" w:hAnsi="Times New Roman" w:cs="Times New Roman"/>
+          <w:noProof/>
+        </w:rPr>
+        <w:lastRenderedPageBreak/>
+        <w:t>les valeurs extrêmes sont toutes associées à la modalité BAD = 1 (i.e. a fait défaut)</w:t>
+      </w:r>
+      <w:r>
+        <w:rPr>
+          <w:rFonts w:ascii="Times New Roman" w:hAnsi="Times New Roman" w:cs="Times New Roman"/>
+          <w:noProof/>
+        </w:rPr>
+        <w:t>. Peut-être que les valeurs ne sont pas extrêmes et font juste partie des caractéristiques d’un individu qui fait défaut.</w:t>
+      </w:r>
+    </w:p>
+    <w:p>
+      <w:pPr>
+        <w:pStyle w:val="Paragraphedeliste"/>
+        <w:numPr>
+          <w:ilvl w:val="0"/>
+          <w:numId w:val="1"/>
+        </w:numPr>
+        <w:rPr>
+          <w:rFonts w:ascii="Times New Roman" w:hAnsi="Times New Roman" w:cs="Times New Roman"/>
+          <w:noProof/>
+        </w:rPr>
+      </w:pPr>
+      <w:r>
+        <w:rPr>
+          <w:rFonts w:ascii="Times New Roman" w:hAnsi="Times New Roman" w:cs="Times New Roman"/>
+          <w:noProof/>
+        </w:rPr>
+        <w:t>plus le nombre de dérogation augmente, plus la fréquence de personne ayant fait défaut augmente. C’est intéressant, et pas anodin, car cela semble explicable.</w:t>
+      </w:r>
+      <w:r>
+        <w:rPr>
+          <w:rFonts w:ascii="Times New Roman" w:hAnsi="Times New Roman" w:cs="Times New Roman"/>
+          <w:noProof/>
+        </w:rPr>
+        <w:t xml:space="preserve"> En effet, </w:t>
+      </w:r>
+      <w:r>
+        <w:rPr>
+          <w:rFonts w:ascii="Times New Roman" w:hAnsi="Times New Roman" w:cs="Times New Roman"/>
+          <w:noProof/>
+        </w:rPr>
+        <w:t>peut-être qu’avant de faire défaut, le client a plusieurs retards de paiement (90 jours selon Bâle III).</w:t>
+      </w:r>
+    </w:p>
+    <w:p>
+      <w:pPr>
+        <w:rPr>
+          <w:rFonts w:ascii="Times New Roman" w:hAnsi="Times New Roman" w:cs="Times New Roman"/>
+          <w:noProof/>
+        </w:rPr>
+      </w:pPr>
+      <w:r>
+        <w:rPr>
+          <w:rFonts w:ascii="Times New Roman" w:hAnsi="Times New Roman" w:cs="Times New Roman"/>
+          <w:noProof/>
+        </w:rPr>
+        <w:t xml:space="preserve">On </w:t>
+      </w:r>
+      <w:r>
+        <w:rPr>
+          <w:rFonts w:ascii="Times New Roman" w:hAnsi="Times New Roman" w:cs="Times New Roman"/>
+          <w:noProof/>
+        </w:rPr>
+        <w:t xml:space="preserve">remarque les même </w:t>
+      </w:r>
+      <w:r>
+        <w:rPr>
+          <w:rFonts w:ascii="Times New Roman" w:hAnsi="Times New Roman" w:cs="Times New Roman"/>
+          <w:noProof/>
+        </w:rPr>
+        <w:t>éléments</w:t>
+      </w:r>
+      <w:r>
+        <w:rPr>
+          <w:rFonts w:ascii="Times New Roman" w:hAnsi="Times New Roman" w:cs="Times New Roman"/>
+          <w:noProof/>
+        </w:rPr>
+        <w:t xml:space="preserve"> pour les variables DELINQ et NINQ</w:t>
+      </w:r>
+      <w:r>
+        <w:rPr>
+          <w:rFonts w:ascii="Times New Roman" w:hAnsi="Times New Roman" w:cs="Times New Roman"/>
+          <w:noProof/>
+        </w:rPr>
+        <w:t>.</w:t>
+      </w:r>
+      <w:bookmarkStart w:id="0" w:name="_GoBack"/>
+      <w:bookmarkEnd w:id="0"/>
     </w:p>
     <w:p>
       <w:pPr>
@@ -1655,6 +1961,7 @@
     <w:lsdException w:name="HTML Sample" w:semiHidden="1" w:unhideWhenUsed="1"/>
     <w:lsdException w:name="HTML Typewriter" w:semiHidden="1" w:unhideWhenUsed="1"/>
     <w:lsdException w:name="HTML Variable" w:semiHidden="1" w:unhideWhenUsed="1"/>
+    <w:lsdException w:name="Normal Table" w:semiHidden="1" w:unhideWhenUsed="1"/>
     <w:lsdException w:name="annotation subject" w:semiHidden="1" w:unhideWhenUsed="1"/>
     <w:lsdException w:name="No List" w:semiHidden="1" w:unhideWhenUsed="1"/>
     <w:lsdException w:name="Outline List 1" w:semiHidden="1" w:unhideWhenUsed="1"/>
@@ -1701,8 +2008,10 @@
     <w:lsdException w:name="Table Subtle 2" w:semiHidden="1" w:unhideWhenUsed="1"/>
     <w:lsdException w:name="Table Web 1" w:semiHidden="1" w:unhideWhenUsed="1"/>
     <w:lsdException w:name="Table Web 2" w:semiHidden="1" w:unhideWhenUsed="1"/>
+    <w:lsdException w:name="Table Web 3" w:semiHidden="1" w:unhideWhenUsed="1"/>
     <w:lsdException w:name="Balloon Text" w:semiHidden="1" w:unhideWhenUsed="1"/>
     <w:lsdException w:name="Table Grid" w:uiPriority="39"/>
+    <w:lsdException w:name="Table Theme" w:semiHidden="1" w:unhideWhenUsed="1"/>
     <w:lsdException w:name="Placeholder Text" w:semiHidden="1"/>
     <w:lsdException w:name="No Spacing" w:uiPriority="1" w:qFormat="1"/>
     <w:lsdException w:name="Light Shading" w:uiPriority="60"/>

</xml_diff>

<commit_message>
Rédaction partie exploration données
</commit_message>
<xml_diff>
--- a/rendu.docx
+++ b/rendu.docx
@@ -234,18 +234,8 @@
                                 <w:b/>
                                 <w:bCs/>
                               </w:rPr>
-                              <w:t xml:space="preserve">Projet de </w:t>
+                              <w:t>Projet de Scoring</w:t>
                             </w:r>
-                            <w:proofErr w:type="spellStart"/>
-                            <w:r>
-                              <w:rPr>
-                                <w:rFonts w:ascii="Times New Roman" w:hAnsi="Times New Roman" w:cs="Times New Roman"/>
-                                <w:b/>
-                                <w:bCs/>
-                              </w:rPr>
-                              <w:t>Scoring</w:t>
-                            </w:r>
-                            <w:proofErr w:type="spellEnd"/>
                           </w:p>
                           <w:p>
                             <w:pPr>
@@ -658,7 +648,19 @@
         <w:rPr>
           <w:rFonts w:ascii="Times New Roman" w:hAnsi="Times New Roman" w:cs="Times New Roman"/>
         </w:rPr>
-        <w:t xml:space="preserve">La première étape dans tout projet de data science est l’exploration de nos données. Cette étape est primordiale nous permet à la fois, de comprendre nos données, mais aussi d’identifier des patterns d’analyses, des problèmes etc. </w:t>
+        <w:t xml:space="preserve">La première étape dans tout projet de data science est l’exploration de nos données. Cette étape est primordiale </w:t>
+      </w:r>
+      <w:r>
+        <w:rPr>
+          <w:rFonts w:ascii="Times New Roman" w:hAnsi="Times New Roman" w:cs="Times New Roman"/>
+        </w:rPr>
+        <w:t xml:space="preserve">car elle </w:t>
+      </w:r>
+      <w:r>
+        <w:rPr>
+          <w:rFonts w:ascii="Times New Roman" w:hAnsi="Times New Roman" w:cs="Times New Roman"/>
+        </w:rPr>
+        <w:t xml:space="preserve">nous permet à la fois, de comprendre nos données, mais aussi d’identifier des patterns d’analyses, des problèmes etc. </w:t>
       </w:r>
     </w:p>
     <w:p>
@@ -780,7 +782,19 @@
         <w:rPr>
           <w:rFonts w:ascii="Times New Roman" w:hAnsi="Times New Roman" w:cs="Times New Roman"/>
         </w:rPr>
-        <w:t>des variables continues (exemple pour la colonne CLAGE)</w:t>
+        <w:t xml:space="preserve">des variables </w:t>
+      </w:r>
+      <w:r>
+        <w:rPr>
+          <w:rFonts w:ascii="Times New Roman" w:hAnsi="Times New Roman" w:cs="Times New Roman"/>
+        </w:rPr>
+        <w:t>numériques, continues ou non</w:t>
+      </w:r>
+      <w:r>
+        <w:rPr>
+          <w:rFonts w:ascii="Times New Roman" w:hAnsi="Times New Roman" w:cs="Times New Roman"/>
+        </w:rPr>
+        <w:t xml:space="preserve"> (exemple pour la colonne CLAGE)</w:t>
       </w:r>
     </w:p>
     <w:p>
@@ -796,35 +810,17 @@
       <w:r>
         <w:t xml:space="preserve">Figure </w:t>
       </w:r>
-      <w:r>
-        <w:fldChar w:fldCharType="begin"/>
-      </w:r>
-      <w:r>
-        <w:instrText xml:space="preserve"> SEQ Figure \* ARABIC </w:instrText>
-      </w:r>
-      <w:r>
-        <w:fldChar w:fldCharType="separate"/>
-      </w:r>
-      <w:r>
-        <w:rPr>
-          <w:noProof/>
-        </w:rPr>
-        <w:t>1</w:t>
-      </w:r>
-      <w:r>
-        <w:rPr>
-          <w:noProof/>
-        </w:rPr>
-        <w:fldChar w:fldCharType="end"/>
-      </w:r>
-      <w:r>
-        <w:t xml:space="preserve"> : premières lignes du </w:t>
-      </w:r>
-      <w:proofErr w:type="spellStart"/>
-      <w:r>
-        <w:t>dataset</w:t>
-      </w:r>
-      <w:proofErr w:type="spellEnd"/>
+      <w:fldSimple w:instr=" SEQ Figure \* ARABIC ">
+        <w:r>
+          <w:rPr>
+            <w:noProof/>
+          </w:rPr>
+          <w:t>1</w:t>
+        </w:r>
+      </w:fldSimple>
+      <w:r>
+        <w:t xml:space="preserve"> : premières lignes du dataset</w:t>
+      </w:r>
     </w:p>
     <w:p>
       <w:pPr>
@@ -844,7 +840,19 @@
         <w:rPr>
           <w:rFonts w:ascii="Times New Roman" w:hAnsi="Times New Roman" w:cs="Times New Roman"/>
         </w:rPr>
-        <w:t>Tout d’abord, commençons par analyser nos variables catégorielles. En premier lieu, voici Figure 2 la distribution de notre variable cible, c’est-à-dire la variable qui nous indique si le détenteur de ce en question a fait défaut ou non. On sait que le fait d’avoir un défaut (i.e. BAD = 1) est censé être un évènement rare</w:t>
+        <w:t xml:space="preserve">Tout d’abord, commençons par analyser nos variables catégorielles. En premier lieu, voici Figure 2 la distribution de notre variable cible, c’est-à-dire la variable qui nous indique si le </w:t>
+      </w:r>
+      <w:r>
+        <w:rPr>
+          <w:rFonts w:ascii="Times New Roman" w:hAnsi="Times New Roman" w:cs="Times New Roman"/>
+        </w:rPr>
+        <w:t>client à fait défaut ou non</w:t>
+      </w:r>
+      <w:r>
+        <w:rPr>
+          <w:rFonts w:ascii="Times New Roman" w:hAnsi="Times New Roman" w:cs="Times New Roman"/>
+        </w:rPr>
+        <w:t>. On sait que le fait d’avoir un défaut (i.e. BAD = 1) est censé être un évènement rare</w:t>
       </w:r>
       <w:r>
         <w:rPr>
@@ -910,14 +918,27 @@
                             <w:r>
                               <w:t xml:space="preserve">Figure </w:t>
                             </w:r>
-                            <w:fldSimple w:instr=" SEQ Figure \* ARABIC ">
-                              <w:r>
-                                <w:rPr>
-                                  <w:noProof/>
-                                </w:rPr>
-                                <w:t>2</w:t>
-                              </w:r>
-                            </w:fldSimple>
+                            <w:r>
+                              <w:fldChar w:fldCharType="begin"/>
+                            </w:r>
+                            <w:r>
+                              <w:instrText xml:space="preserve"> SEQ Figure \* ARABIC </w:instrText>
+                            </w:r>
+                            <w:r>
+                              <w:fldChar w:fldCharType="separate"/>
+                            </w:r>
+                            <w:r>
+                              <w:rPr>
+                                <w:noProof/>
+                              </w:rPr>
+                              <w:t>2</w:t>
+                            </w:r>
+                            <w:r>
+                              <w:rPr>
+                                <w:noProof/>
+                              </w:rPr>
+                              <w:fldChar w:fldCharType="end"/>
+                            </w:r>
                             <w:r>
                               <w:t xml:space="preserve"> : Distribution de notre variable cible</w:t>
                             </w:r>
@@ -938,11 +959,7 @@
           </mc:Choice>
           <mc:Fallback>
             <w:pict>
-              <v:shapetype w14:anchorId="2ABD4838" id="_x0000_t202" coordsize="21600,21600" o:spt="202" path="m,l,21600r21600,l21600,xe">
-                <v:stroke joinstyle="miter"/>
-                <v:path gradientshapeok="t" o:connecttype="rect"/>
-              </v:shapetype>
-              <v:shape id="Zone de texte 4" o:spid="_x0000_s1027" type="#_x0000_t202" style="position:absolute;margin-left:0;margin-top:180.7pt;width:132pt;height:.05pt;z-index:251670528;visibility:visible;mso-wrap-style:square;mso-wrap-distance-left:9pt;mso-wrap-distance-top:0;mso-wrap-distance-right:9pt;mso-wrap-distance-bottom:0;mso-position-horizontal:absolute;mso-position-horizontal-relative:text;mso-position-vertical:absolute;mso-position-vertical-relative:text;v-text-anchor:top" o:gfxdata="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" stroked="f">
+              <v:shape w14:anchorId="2ABD4838" id="Zone de texte 4" o:spid="_x0000_s1027" type="#_x0000_t202" style="position:absolute;margin-left:0;margin-top:180.7pt;width:132pt;height:.05pt;z-index:251670528;visibility:visible;mso-wrap-style:square;mso-wrap-distance-left:9pt;mso-wrap-distance-top:0;mso-wrap-distance-right:9pt;mso-wrap-distance-bottom:0;mso-position-horizontal:absolute;mso-position-horizontal-relative:text;mso-position-vertical:absolute;mso-position-vertical-relative:text;v-text-anchor:top" o:gfxdata="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" stroked="f">
                 <v:textbox style="mso-fit-shape-to-text:t" inset="0,0,0,0">
                   <w:txbxContent>
                     <w:p>
@@ -955,14 +972,27 @@
                       <w:r>
                         <w:t xml:space="preserve">Figure </w:t>
                       </w:r>
-                      <w:fldSimple w:instr=" SEQ Figure \* ARABIC ">
-                        <w:r>
-                          <w:rPr>
-                            <w:noProof/>
-                          </w:rPr>
-                          <w:t>2</w:t>
-                        </w:r>
-                      </w:fldSimple>
+                      <w:r>
+                        <w:fldChar w:fldCharType="begin"/>
+                      </w:r>
+                      <w:r>
+                        <w:instrText xml:space="preserve"> SEQ Figure \* ARABIC </w:instrText>
+                      </w:r>
+                      <w:r>
+                        <w:fldChar w:fldCharType="separate"/>
+                      </w:r>
+                      <w:r>
+                        <w:rPr>
+                          <w:noProof/>
+                        </w:rPr>
+                        <w:t>2</w:t>
+                      </w:r>
+                      <w:r>
+                        <w:rPr>
+                          <w:noProof/>
+                        </w:rPr>
+                        <w:fldChar w:fldCharType="end"/>
+                      </w:r>
                       <w:r>
                         <w:t xml:space="preserve"> : Distribution de notre variable cible</w:t>
                       </w:r>
@@ -1052,16 +1082,8 @@
         <w:rPr>
           <w:rFonts w:ascii="Times New Roman" w:hAnsi="Times New Roman" w:cs="Times New Roman"/>
         </w:rPr>
-        <w:t xml:space="preserve">dans notre </w:t>
-      </w:r>
-      <w:proofErr w:type="spellStart"/>
-      <w:r>
-        <w:rPr>
-          <w:rFonts w:ascii="Times New Roman" w:hAnsi="Times New Roman" w:cs="Times New Roman"/>
-        </w:rPr>
-        <w:t>dataset</w:t>
-      </w:r>
-      <w:proofErr w:type="spellEnd"/>
+        <w:t>dans notre dataset</w:t>
+      </w:r>
       <w:r>
         <w:rPr>
           <w:rFonts w:ascii="Times New Roman" w:hAnsi="Times New Roman" w:cs="Times New Roman"/>
@@ -1086,21 +1108,7 @@
         <w:rPr>
           <w:rFonts w:ascii="Times New Roman" w:hAnsi="Times New Roman" w:cs="Times New Roman"/>
         </w:rPr>
-        <w:t xml:space="preserve">Ensuite, il nous faut analyser toutes les autres variables catégorielles. Dans le </w:t>
-      </w:r>
-      <w:proofErr w:type="spellStart"/>
-      <w:r>
-        <w:rPr>
-          <w:rFonts w:ascii="Times New Roman" w:hAnsi="Times New Roman" w:cs="Times New Roman"/>
-        </w:rPr>
-        <w:t>dataset</w:t>
-      </w:r>
-      <w:proofErr w:type="spellEnd"/>
-      <w:r>
-        <w:rPr>
-          <w:rFonts w:ascii="Times New Roman" w:hAnsi="Times New Roman" w:cs="Times New Roman"/>
-        </w:rPr>
-        <w:t xml:space="preserve">, on a considéré 5 variables catégorielles, comme on peut le voir dans sur Figure 3. </w:t>
+        <w:t xml:space="preserve">Ensuite, il nous faut analyser toutes les autres variables catégorielles. Dans le dataset, on a considéré 5 variables catégorielles, comme on peut le voir dans sur Figure 3. </w:t>
       </w:r>
       <w:r>
         <w:rPr>
@@ -1122,6 +1130,14 @@
           <w:rFonts w:ascii="Times New Roman" w:hAnsi="Times New Roman" w:cs="Times New Roman"/>
         </w:rPr>
       </w:pPr>
+    </w:p>
+    <w:p>
+      <w:pPr>
+        <w:ind w:firstLine="708"/>
+        <w:rPr>
+          <w:rFonts w:ascii="Times New Roman" w:hAnsi="Times New Roman" w:cs="Times New Roman"/>
+        </w:rPr>
+      </w:pPr>
       <w:r>
         <w:rPr>
           <w:rFonts w:ascii="Times New Roman" w:hAnsi="Times New Roman" w:cs="Times New Roman"/>
@@ -1138,19 +1154,7 @@
         <w:rPr>
           <w:rFonts w:ascii="Times New Roman" w:hAnsi="Times New Roman" w:cs="Times New Roman"/>
         </w:rPr>
-        <w:t xml:space="preserve">les </w:t>
-      </w:r>
-      <w:r>
-        <w:rPr>
-          <w:rFonts w:ascii="Times New Roman" w:hAnsi="Times New Roman" w:cs="Times New Roman"/>
-        </w:rPr>
-        <w:t xml:space="preserve">valeurs manquantes </w:t>
-      </w:r>
-      <w:r>
-        <w:rPr>
-          <w:rFonts w:ascii="Times New Roman" w:hAnsi="Times New Roman" w:cs="Times New Roman"/>
-        </w:rPr>
-        <w:t xml:space="preserve">pour les variables REASON et JOB ne sont pas représentées par des NA </w:t>
+        <w:t xml:space="preserve">les valeurs manquantes pour les variables REASON et JOB ne sont pas représentées par des NA </w:t>
       </w:r>
     </w:p>
     <w:p>
@@ -1165,25 +1169,7 @@
           <w:rFonts w:ascii="Times New Roman" w:hAnsi="Times New Roman" w:cs="Times New Roman"/>
         </w:rPr>
         <w:lastRenderedPageBreak/>
-        <w:t>m</w:t>
-      </w:r>
-      <w:r>
-        <w:rPr>
-          <w:rFonts w:ascii="Times New Roman" w:hAnsi="Times New Roman" w:cs="Times New Roman"/>
-        </w:rPr>
-        <w:t>ais</w:t>
-      </w:r>
-      <w:r>
-        <w:rPr>
-          <w:rFonts w:ascii="Times New Roman" w:hAnsi="Times New Roman" w:cs="Times New Roman"/>
-        </w:rPr>
-        <w:t xml:space="preserve"> par</w:t>
-      </w:r>
-      <w:r>
-        <w:rPr>
-          <w:rFonts w:ascii="Times New Roman" w:hAnsi="Times New Roman" w:cs="Times New Roman"/>
-        </w:rPr>
-        <w:t xml:space="preserve"> une absence de valeur. Par conséquent, on a </w:t>
+        <w:t xml:space="preserve">mais par une absence de valeur. Par conséquent, on a </w:t>
       </w:r>
       <w:r>
         <w:rPr>
@@ -1269,27 +1255,14 @@
                             <w:r>
                               <w:t xml:space="preserve">Figure </w:t>
                             </w:r>
-                            <w:r>
-                              <w:fldChar w:fldCharType="begin"/>
-                            </w:r>
-                            <w:r>
-                              <w:instrText xml:space="preserve"> SEQ Figure \* ARABIC </w:instrText>
-                            </w:r>
-                            <w:r>
-                              <w:fldChar w:fldCharType="separate"/>
-                            </w:r>
-                            <w:r>
-                              <w:rPr>
-                                <w:noProof/>
-                              </w:rPr>
-                              <w:t>3</w:t>
-                            </w:r>
-                            <w:r>
-                              <w:rPr>
-                                <w:noProof/>
-                              </w:rPr>
-                              <w:fldChar w:fldCharType="end"/>
-                            </w:r>
+                            <w:fldSimple w:instr=" SEQ Figure \* ARABIC ">
+                              <w:r>
+                                <w:rPr>
+                                  <w:noProof/>
+                                </w:rPr>
+                                <w:t>3</w:t>
+                              </w:r>
+                            </w:fldSimple>
                             <w:r>
                               <w:t xml:space="preserve"> : Distribution des variables catégorielles</w:t>
                             </w:r>
@@ -1323,27 +1296,14 @@
                       <w:r>
                         <w:t xml:space="preserve">Figure </w:t>
                       </w:r>
-                      <w:r>
-                        <w:fldChar w:fldCharType="begin"/>
-                      </w:r>
-                      <w:r>
-                        <w:instrText xml:space="preserve"> SEQ Figure \* ARABIC </w:instrText>
-                      </w:r>
-                      <w:r>
-                        <w:fldChar w:fldCharType="separate"/>
-                      </w:r>
-                      <w:r>
-                        <w:rPr>
-                          <w:noProof/>
-                        </w:rPr>
-                        <w:t>3</w:t>
-                      </w:r>
-                      <w:r>
-                        <w:rPr>
-                          <w:noProof/>
-                        </w:rPr>
-                        <w:fldChar w:fldCharType="end"/>
-                      </w:r>
+                      <w:fldSimple w:instr=" SEQ Figure \* ARABIC ">
+                        <w:r>
+                          <w:rPr>
+                            <w:noProof/>
+                          </w:rPr>
+                          <w:t>3</w:t>
+                        </w:r>
+                      </w:fldSimple>
                       <w:r>
                         <w:t xml:space="preserve"> : Distribution des variables catégorielles</w:t>
                       </w:r>
@@ -1452,29 +1412,169 @@
           <w:rFonts w:ascii="Times New Roman" w:hAnsi="Times New Roman" w:cs="Times New Roman"/>
           <w:noProof/>
         </w:rPr>
-        <w:t xml:space="preserve"> Par rapport à la variable DEROG, on se rend compte que la plus part des observations n’ont pas eu de problème de paiment, et que le fait d’en avoir beaucoup semble inhabituel. </w:t>
-      </w:r>
-    </w:p>
-    <w:p>
-      <w:pPr>
-        <w:rPr>
-          <w:rFonts w:ascii="Times New Roman" w:hAnsi="Times New Roman" w:cs="Times New Roman"/>
-          <w:noProof/>
-        </w:rPr>
-      </w:pPr>
-      <w:r>
-        <w:rPr>
-          <w:rFonts w:ascii="Times New Roman" w:hAnsi="Times New Roman" w:cs="Times New Roman"/>
-          <w:noProof/>
-        </w:rPr>
-        <w:t xml:space="preserve">Au centre, on peut observer la distribution en fonction de la valeur de la variable cible. C’est intéressant de considéré des distributions condistionnelles car elles peuvent nous permettre de rendre compte de différence de comportement selon la valeur de la cible. Dans notre cas, il n’est pas pertinent de regarder ces distributions </w:t>
-      </w:r>
-      <w:r>
-        <w:rPr>
-          <w:rFonts w:ascii="Times New Roman" w:hAnsi="Times New Roman" w:cs="Times New Roman"/>
-          <w:noProof/>
-        </w:rPr>
-        <w:t>car la fréquence des modalités de la variable BAD ne sont pas égales, et aucune caractéristique ne semble sortir du lot. C’est pourquoi, nous avons la colonne de droite, qui représente la distribution de chaque modalité en fonction de la valeur de la cible.</w:t>
+        <w:t xml:space="preserve"> Par rapport à la variable DEROG, on se rend compte que la plus part des observations n’ont pas eu de problème de pai</w:t>
+      </w:r>
+      <w:r>
+        <w:rPr>
+          <w:rFonts w:ascii="Times New Roman" w:hAnsi="Times New Roman" w:cs="Times New Roman"/>
+          <w:noProof/>
+        </w:rPr>
+        <w:t>e</w:t>
+      </w:r>
+      <w:r>
+        <w:rPr>
+          <w:rFonts w:ascii="Times New Roman" w:hAnsi="Times New Roman" w:cs="Times New Roman"/>
+          <w:noProof/>
+        </w:rPr>
+        <w:t>ment</w:t>
+      </w:r>
+      <w:r>
+        <w:rPr>
+          <w:rFonts w:ascii="Times New Roman" w:hAnsi="Times New Roman" w:cs="Times New Roman"/>
+          <w:noProof/>
+        </w:rPr>
+        <w:t xml:space="preserve"> (DEROG = 0)</w:t>
+      </w:r>
+      <w:r>
+        <w:rPr>
+          <w:rFonts w:ascii="Times New Roman" w:hAnsi="Times New Roman" w:cs="Times New Roman"/>
+          <w:noProof/>
+        </w:rPr>
+        <w:t xml:space="preserve">, et que le fait d’en avoir beaucoup semble inhabituel. </w:t>
+      </w:r>
+    </w:p>
+    <w:p>
+      <w:pPr>
+        <w:rPr>
+          <w:rFonts w:ascii="Times New Roman" w:hAnsi="Times New Roman" w:cs="Times New Roman"/>
+          <w:noProof/>
+        </w:rPr>
+      </w:pPr>
+      <w:r>
+        <w:rPr>
+          <w:rFonts w:ascii="Times New Roman" w:hAnsi="Times New Roman" w:cs="Times New Roman"/>
+          <w:noProof/>
+        </w:rPr>
+        <w:t xml:space="preserve">Au centre, on peut observer la distribution en fonction de la valeur de la variable cible. C’est intéressant de considéré des distributions condistionnelles car elles peuvent nous permettre de rendre compte </w:t>
+      </w:r>
+      <w:r>
+        <w:rPr>
+          <w:rFonts w:ascii="Times New Roman" w:hAnsi="Times New Roman" w:cs="Times New Roman"/>
+          <w:noProof/>
+        </w:rPr>
+        <w:t xml:space="preserve">visuellement </w:t>
+      </w:r>
+      <w:r>
+        <w:rPr>
+          <w:rFonts w:ascii="Times New Roman" w:hAnsi="Times New Roman" w:cs="Times New Roman"/>
+          <w:noProof/>
+        </w:rPr>
+        <w:t>de</w:t>
+      </w:r>
+      <w:r>
+        <w:rPr>
+          <w:rFonts w:ascii="Times New Roman" w:hAnsi="Times New Roman" w:cs="Times New Roman"/>
+          <w:noProof/>
+        </w:rPr>
+        <w:t>s</w:t>
+      </w:r>
+      <w:r>
+        <w:rPr>
+          <w:rFonts w:ascii="Times New Roman" w:hAnsi="Times New Roman" w:cs="Times New Roman"/>
+          <w:noProof/>
+        </w:rPr>
+        <w:t xml:space="preserve"> différence</w:t>
+      </w:r>
+      <w:r>
+        <w:rPr>
+          <w:rFonts w:ascii="Times New Roman" w:hAnsi="Times New Roman" w:cs="Times New Roman"/>
+          <w:noProof/>
+        </w:rPr>
+        <w:t>s</w:t>
+      </w:r>
+      <w:r>
+        <w:rPr>
+          <w:rFonts w:ascii="Times New Roman" w:hAnsi="Times New Roman" w:cs="Times New Roman"/>
+          <w:noProof/>
+        </w:rPr>
+        <w:t xml:space="preserve"> de comportement selon la valeur de la cible. Dans notre cas, il n’est pas pertinent de regarder ces distributions </w:t>
+      </w:r>
+      <w:r>
+        <w:rPr>
+          <w:rFonts w:ascii="Times New Roman" w:hAnsi="Times New Roman" w:cs="Times New Roman"/>
+          <w:noProof/>
+        </w:rPr>
+        <w:t>car la fréquence des modalités de la variable BAD ne sont pas égales, et aucune</w:t>
+      </w:r>
+      <w:r>
+        <w:rPr>
+          <w:rFonts w:ascii="Times New Roman" w:hAnsi="Times New Roman" w:cs="Times New Roman"/>
+          <w:noProof/>
+        </w:rPr>
+        <w:t>s des</w:t>
+      </w:r>
+      <w:r>
+        <w:rPr>
+          <w:rFonts w:ascii="Times New Roman" w:hAnsi="Times New Roman" w:cs="Times New Roman"/>
+          <w:noProof/>
+        </w:rPr>
+        <w:t xml:space="preserve"> caractéristique</w:t>
+      </w:r>
+      <w:r>
+        <w:rPr>
+          <w:rFonts w:ascii="Times New Roman" w:hAnsi="Times New Roman" w:cs="Times New Roman"/>
+          <w:noProof/>
+        </w:rPr>
+        <w:t>s</w:t>
+      </w:r>
+      <w:r>
+        <w:rPr>
+          <w:rFonts w:ascii="Times New Roman" w:hAnsi="Times New Roman" w:cs="Times New Roman"/>
+          <w:noProof/>
+        </w:rPr>
+        <w:t xml:space="preserve"> ne semble</w:t>
+      </w:r>
+      <w:r>
+        <w:rPr>
+          <w:rFonts w:ascii="Times New Roman" w:hAnsi="Times New Roman" w:cs="Times New Roman"/>
+          <w:noProof/>
+        </w:rPr>
+        <w:t>nt</w:t>
+      </w:r>
+      <w:r>
+        <w:rPr>
+          <w:rFonts w:ascii="Times New Roman" w:hAnsi="Times New Roman" w:cs="Times New Roman"/>
+          <w:noProof/>
+        </w:rPr>
+        <w:t xml:space="preserve"> sortir du lot. C’est pourquoi</w:t>
+      </w:r>
+      <w:r>
+        <w:rPr>
+          <w:rFonts w:ascii="Times New Roman" w:hAnsi="Times New Roman" w:cs="Times New Roman"/>
+          <w:noProof/>
+        </w:rPr>
+        <w:t xml:space="preserve"> </w:t>
+      </w:r>
+      <w:r>
+        <w:rPr>
+          <w:rFonts w:ascii="Times New Roman" w:hAnsi="Times New Roman" w:cs="Times New Roman"/>
+          <w:noProof/>
+        </w:rPr>
+        <w:t xml:space="preserve">nous avons la colonne de droite, qui représente la distribution </w:t>
+      </w:r>
+      <w:r>
+        <w:rPr>
+          <w:rFonts w:ascii="Times New Roman" w:hAnsi="Times New Roman" w:cs="Times New Roman"/>
+          <w:noProof/>
+        </w:rPr>
+        <w:t>par</w:t>
+      </w:r>
+      <w:r>
+        <w:rPr>
+          <w:rFonts w:ascii="Times New Roman" w:hAnsi="Times New Roman" w:cs="Times New Roman"/>
+          <w:noProof/>
+        </w:rPr>
+        <w:t xml:space="preserve"> modalité en fonction de la valeur de la cible.</w:t>
       </w:r>
       <w:r>
         <w:rPr>
@@ -1543,7 +1643,14 @@
           <w:rFonts w:ascii="Times New Roman" w:hAnsi="Times New Roman" w:cs="Times New Roman"/>
           <w:noProof/>
         </w:rPr>
-        <w:t>peut-être qu’avant de faire défaut, le client a plusieurs retards de paiement (90 jours selon Bâle III).</w:t>
+        <w:t>peut-être qu’avant de faire défaut, le client a plusieurs retards de paiement</w:t>
+      </w:r>
+      <w:r>
+        <w:rPr>
+          <w:rFonts w:ascii="Times New Roman" w:hAnsi="Times New Roman" w:cs="Times New Roman"/>
+          <w:noProof/>
+        </w:rPr>
+        <w:t>.</w:t>
       </w:r>
     </w:p>
     <w:p>
@@ -1587,16 +1694,1095 @@
           <w:noProof/>
         </w:rPr>
         <w:t>.</w:t>
+      </w:r>
+    </w:p>
+    <w:p>
+      <w:pPr>
+        <w:rPr>
+          <w:rFonts w:ascii="Times New Roman" w:hAnsi="Times New Roman" w:cs="Times New Roman"/>
+          <w:noProof/>
+        </w:rPr>
+      </w:pPr>
+      <w:r>
+        <w:rPr>
+          <w:rFonts w:ascii="Times New Roman" w:hAnsi="Times New Roman" w:cs="Times New Roman"/>
+          <w:noProof/>
+        </w:rPr>
+        <w:tab/>
+      </w:r>
+    </w:p>
+    <w:p>
+      <w:pPr>
+        <w:rPr>
+          <w:rFonts w:ascii="Times New Roman" w:hAnsi="Times New Roman" w:cs="Times New Roman"/>
+          <w:noProof/>
+        </w:rPr>
+      </w:pPr>
+    </w:p>
+    <w:p>
+      <w:pPr>
+        <w:ind w:firstLine="708"/>
+        <w:rPr>
+          <w:rFonts w:ascii="Times New Roman" w:hAnsi="Times New Roman" w:cs="Times New Roman"/>
+          <w:noProof/>
+        </w:rPr>
+      </w:pPr>
+      <w:r>
+        <w:rPr>
+          <w:rFonts w:ascii="Times New Roman" w:hAnsi="Times New Roman" w:cs="Times New Roman"/>
+          <w:noProof/>
+        </w:rPr>
+        <w:t xml:space="preserve">Passons aux variables </w:t>
+      </w:r>
+      <w:r>
+        <w:rPr>
+          <w:rFonts w:ascii="Times New Roman" w:hAnsi="Times New Roman" w:cs="Times New Roman"/>
+          <w:noProof/>
+        </w:rPr>
+        <w:t>numériques</w:t>
+      </w:r>
+      <w:r>
+        <w:rPr>
+          <w:rFonts w:ascii="Times New Roman" w:hAnsi="Times New Roman" w:cs="Times New Roman"/>
+          <w:noProof/>
+        </w:rPr>
+        <w:t>,  en adoptant la même méthode d’analyse. On a décidé dans un premier temps de nous concentrer sur la distribution de</w:t>
+      </w:r>
+      <w:r>
+        <w:rPr>
+          <w:rFonts w:ascii="Times New Roman" w:hAnsi="Times New Roman" w:cs="Times New Roman"/>
+          <w:noProof/>
+        </w:rPr>
+        <w:t xml:space="preserve"> ces variables.</w:t>
+      </w:r>
+    </w:p>
+    <w:p>
+      <w:pPr>
+        <w:ind w:firstLine="708"/>
+        <w:rPr>
+          <w:rFonts w:ascii="Times New Roman" w:hAnsi="Times New Roman" w:cs="Times New Roman"/>
+          <w:noProof/>
+        </w:rPr>
+      </w:pPr>
+      <w:r>
+        <w:rPr>
+          <w:rFonts w:ascii="Times New Roman" w:hAnsi="Times New Roman" w:cs="Times New Roman"/>
+          <w:noProof/>
+        </w:rPr>
+        <w:t>C’est ce que nous avons représenté en Annexe 1. Par exemple, on peut se rendre compte que la plus part des crédits se situe entre 2 000 et 25 000 d’unité monétaire (aucune devise n’est spécifié)</w:t>
+      </w:r>
+      <w:r>
+        <w:rPr>
+          <w:rFonts w:ascii="Times New Roman" w:hAnsi="Times New Roman" w:cs="Times New Roman"/>
+          <w:noProof/>
+        </w:rPr>
+        <w:t>, que le plus gros de la distribution de la valeur de</w:t>
+      </w:r>
+      <w:r>
+        <w:rPr>
+          <w:rFonts w:ascii="Times New Roman" w:hAnsi="Times New Roman" w:cs="Times New Roman"/>
+          <w:noProof/>
+        </w:rPr>
+        <w:t>s</w:t>
+      </w:r>
+      <w:r>
+        <w:rPr>
+          <w:rFonts w:ascii="Times New Roman" w:hAnsi="Times New Roman" w:cs="Times New Roman"/>
+          <w:noProof/>
+        </w:rPr>
+        <w:t xml:space="preserve"> maison</w:t>
+      </w:r>
+      <w:r>
+        <w:rPr>
+          <w:rFonts w:ascii="Times New Roman" w:hAnsi="Times New Roman" w:cs="Times New Roman"/>
+          <w:noProof/>
+        </w:rPr>
+        <w:t>s</w:t>
+      </w:r>
+      <w:r>
+        <w:rPr>
+          <w:rFonts w:ascii="Times New Roman" w:hAnsi="Times New Roman" w:cs="Times New Roman"/>
+          <w:noProof/>
+        </w:rPr>
+        <w:t xml:space="preserve"> se situe entre 30 000 et 250 000. Chose intéressante, certaines variables ont des distributions asymétrique vers la gauche, c’est-à-dire que la moyenne est supérieure à la médiane. C’est ce qu’on observe pour la variable</w:t>
+      </w:r>
+      <w:r>
+        <w:rPr>
+          <w:rFonts w:ascii="Times New Roman" w:hAnsi="Times New Roman" w:cs="Times New Roman"/>
+          <w:noProof/>
+        </w:rPr>
+        <w:t xml:space="preserve"> </w:t>
+      </w:r>
+      <w:r>
+        <w:rPr>
+          <w:rFonts w:ascii="Times New Roman" w:hAnsi="Times New Roman" w:cs="Times New Roman"/>
+          <w:noProof/>
+        </w:rPr>
+        <w:t>VALUE, LOAN, MORTDUE et YOJ. Probablement qu’effectuer une log transformation de ces variables pourrait-être intéressant pour l’analyse, car elle nous permettrait de transformer la distribution en gaussienne.</w:t>
+      </w:r>
+      <w:r>
+        <w:rPr>
+          <w:rFonts w:ascii="Times New Roman" w:hAnsi="Times New Roman" w:cs="Times New Roman"/>
+          <w:noProof/>
+        </w:rPr>
+        <w:t xml:space="preserve"> Finalement, on observe un certain nombre de valeurs aberrantes en apparance</w:t>
+      </w:r>
+      <w:r>
+        <w:rPr>
+          <w:rFonts w:ascii="Times New Roman" w:hAnsi="Times New Roman" w:cs="Times New Roman"/>
+          <w:noProof/>
+        </w:rPr>
+        <w:t>,</w:t>
+      </w:r>
+      <w:r>
+        <w:rPr>
+          <w:rFonts w:ascii="Times New Roman" w:hAnsi="Times New Roman" w:cs="Times New Roman"/>
+          <w:noProof/>
+        </w:rPr>
+        <w:t xml:space="preserve"> en observant les queues des distributions. On verra prochainement à l’aide de boxplots si c’est réelement des outliers.</w:t>
+      </w:r>
+    </w:p>
+    <w:p>
+      <w:pPr>
+        <w:rPr>
+          <w:rFonts w:ascii="Times New Roman" w:hAnsi="Times New Roman" w:cs="Times New Roman"/>
+          <w:noProof/>
+        </w:rPr>
+      </w:pPr>
+      <w:r>
+        <w:rPr>
+          <w:rFonts w:ascii="Times New Roman" w:hAnsi="Times New Roman" w:cs="Times New Roman"/>
+          <w:noProof/>
+        </w:rPr>
+        <w:tab/>
+        <w:t xml:space="preserve">Dans un deuxième temps, toujours sur l’Annexe 1, on a regardé la distribution selon la valeur de la variable BAD. Initialement, </w:t>
+      </w:r>
+      <w:r>
+        <w:rPr>
+          <w:rFonts w:ascii="Times New Roman" w:hAnsi="Times New Roman" w:cs="Times New Roman"/>
+          <w:noProof/>
+        </w:rPr>
+        <w:t xml:space="preserve">nous </w:t>
+      </w:r>
+      <w:r>
+        <w:rPr>
+          <w:rFonts w:ascii="Times New Roman" w:hAnsi="Times New Roman" w:cs="Times New Roman"/>
+          <w:noProof/>
+        </w:rPr>
+        <w:t>voul</w:t>
+      </w:r>
+      <w:r>
+        <w:rPr>
+          <w:rFonts w:ascii="Times New Roman" w:hAnsi="Times New Roman" w:cs="Times New Roman"/>
+          <w:noProof/>
+        </w:rPr>
+        <w:t>ions</w:t>
+      </w:r>
+      <w:r>
+        <w:rPr>
+          <w:rFonts w:ascii="Times New Roman" w:hAnsi="Times New Roman" w:cs="Times New Roman"/>
+          <w:noProof/>
+        </w:rPr>
+        <w:t xml:space="preserve"> savoir si </w:t>
+      </w:r>
+      <w:r>
+        <w:rPr>
+          <w:rFonts w:ascii="Times New Roman" w:hAnsi="Times New Roman" w:cs="Times New Roman"/>
+          <w:noProof/>
+        </w:rPr>
+        <w:t>il était possible de</w:t>
+      </w:r>
+      <w:r>
+        <w:rPr>
+          <w:rFonts w:ascii="Times New Roman" w:hAnsi="Times New Roman" w:cs="Times New Roman"/>
+          <w:noProof/>
+        </w:rPr>
+        <w:t xml:space="preserve"> dissocier les distributions selon la valeur de la variable cible</w:t>
+      </w:r>
+      <w:r>
+        <w:rPr>
+          <w:rFonts w:ascii="Times New Roman" w:hAnsi="Times New Roman" w:cs="Times New Roman"/>
+          <w:noProof/>
+        </w:rPr>
+        <w:t>. Dans notre cas, aucune distribtuion n’est différenciable selon la valeur de BAD.</w:t>
+      </w:r>
+    </w:p>
+    <w:p>
+      <w:pPr>
+        <w:rPr>
+          <w:rFonts w:ascii="Times New Roman" w:hAnsi="Times New Roman" w:cs="Times New Roman"/>
+        </w:rPr>
+      </w:pPr>
+      <w:r>
+        <w:rPr>
+          <w:rFonts w:ascii="Times New Roman" w:hAnsi="Times New Roman" w:cs="Times New Roman"/>
+        </w:rPr>
+        <w:tab/>
+      </w:r>
+    </w:p>
+    <w:p>
+      <w:pPr>
+        <w:ind w:firstLine="708"/>
+        <w:rPr>
+          <w:rFonts w:ascii="Times New Roman" w:hAnsi="Times New Roman" w:cs="Times New Roman"/>
+        </w:rPr>
+      </w:pPr>
+      <w:r>
+        <w:rPr>
+          <w:rFonts w:ascii="Times New Roman" w:hAnsi="Times New Roman" w:cs="Times New Roman"/>
+        </w:rPr>
+        <w:t>On a énoncé précédemment la possibilité que nos variables contiennent des valeurs aberrantes, et donc</w:t>
+      </w:r>
+      <w:r>
+        <w:rPr>
+          <w:rFonts w:ascii="Times New Roman" w:hAnsi="Times New Roman" w:cs="Times New Roman"/>
+        </w:rPr>
+        <w:t xml:space="preserve"> dans la</w:t>
+      </w:r>
+      <w:r>
+        <w:rPr>
+          <w:rFonts w:ascii="Times New Roman" w:hAnsi="Times New Roman" w:cs="Times New Roman"/>
+        </w:rPr>
+        <w:t xml:space="preserve"> Figure 4, nous avons tracé les boxplot de nos variables avec et sans la considération de notre variable cible.</w:t>
+      </w:r>
+    </w:p>
+    <w:p>
+      <w:pPr>
+        <w:rPr>
+          <w:rFonts w:ascii="Times New Roman" w:hAnsi="Times New Roman" w:cs="Times New Roman"/>
+        </w:rPr>
+      </w:pPr>
+      <w:r>
+        <w:rPr>
+          <w:rFonts w:ascii="Times New Roman" w:hAnsi="Times New Roman" w:cs="Times New Roman"/>
+        </w:rPr>
+        <w:t xml:space="preserve">Et en effet, toutes les variables ont bien des </w:t>
+      </w:r>
+      <w:r>
+        <w:rPr>
+          <w:rFonts w:ascii="Times New Roman" w:hAnsi="Times New Roman" w:cs="Times New Roman"/>
+        </w:rPr>
+        <w:t>outliers</w:t>
+      </w:r>
+      <w:r>
+        <w:rPr>
+          <w:rFonts w:ascii="Times New Roman" w:hAnsi="Times New Roman" w:cs="Times New Roman"/>
+        </w:rPr>
+        <w:t>. Mais, pour nous, aucune ne représente des valeurs aberrantes. En effet, nous n’avons pas le contexte de ces prêts, donc on ne peut pas dire si un LOAN a 80 000 est une aberration. Si c</w:t>
+      </w:r>
+      <w:r>
+        <w:rPr>
+          <w:rFonts w:ascii="Times New Roman" w:hAnsi="Times New Roman" w:cs="Times New Roman"/>
+        </w:rPr>
+        <w:t xml:space="preserve">ela avait été un prêt à la consommation pour de l’électroménager par exemple, alors probablement que 80 000 serait aberrant. Mais pour une voiture ce n’est pas le cas. Pareil pour la </w:t>
+      </w:r>
+      <w:r>
+        <w:rPr>
+          <w:rFonts w:ascii="Times New Roman" w:hAnsi="Times New Roman" w:cs="Times New Roman"/>
+        </w:rPr>
+        <w:t>VALUE</w:t>
+      </w:r>
+      <w:r>
+        <w:rPr>
+          <w:rFonts w:ascii="Times New Roman" w:hAnsi="Times New Roman" w:cs="Times New Roman"/>
+        </w:rPr>
+        <w:t>, car une maison peut très facilement</w:t>
+      </w:r>
+      <w:r>
+        <w:rPr>
+          <w:rFonts w:ascii="Times New Roman" w:hAnsi="Times New Roman" w:cs="Times New Roman"/>
+        </w:rPr>
+        <w:t xml:space="preserve"> valoir 750 000. Pour YOJ, travaillé 40 ans pour la même entreprise n’est pas commun, mais cela ne peut être considéré comme </w:t>
+      </w:r>
+      <w:r>
+        <w:rPr>
+          <w:rFonts w:ascii="Times New Roman" w:hAnsi="Times New Roman" w:cs="Times New Roman"/>
+        </w:rPr>
+        <w:t>absurde</w:t>
+      </w:r>
+      <w:r>
+        <w:rPr>
+          <w:rFonts w:ascii="Times New Roman" w:hAnsi="Times New Roman" w:cs="Times New Roman"/>
+        </w:rPr>
+        <w:t xml:space="preserve">. Enfin pour finir, la variable DEBTINC est exprimé en pourcent, donc un ratio de 200 (i.e. une dette 3 fois supérieure au revenu) </w:t>
+      </w:r>
+      <w:r>
+        <w:rPr>
+          <w:rFonts w:ascii="Times New Roman" w:hAnsi="Times New Roman" w:cs="Times New Roman"/>
+        </w:rPr>
+        <w:t>n</w:t>
+      </w:r>
+      <w:r>
+        <w:rPr>
+          <w:rFonts w:ascii="Times New Roman" w:hAnsi="Times New Roman" w:cs="Times New Roman"/>
+        </w:rPr>
+        <w:t>’est pas aberrant non plus.</w:t>
+      </w:r>
+    </w:p>
+    <w:p>
+      <w:pPr>
+        <w:rPr>
+          <w:rFonts w:ascii="Times New Roman" w:hAnsi="Times New Roman" w:cs="Times New Roman"/>
+        </w:rPr>
+      </w:pPr>
+      <w:r>
+        <w:rPr>
+          <w:rFonts w:ascii="Times New Roman" w:hAnsi="Times New Roman" w:cs="Times New Roman"/>
+        </w:rPr>
+        <w:t>Ce qui est maintenant pertinent, c’est de voir à quelle modalité de BAD ces valeurs particulière forte appartiennent. C’est pourquoi nous pouvons observer un boxpot par variable selon la valeur de la cible. Au-delà de pouvoir attribuer un outlier à une modalité de la cible, elle nous permet d’observer plus facilement la répartition des valeurs qu’aves les histogrammes de l’Annexe 1.</w:t>
+      </w:r>
+    </w:p>
+    <w:p>
+      <w:pPr>
+        <w:jc w:val="center"/>
+        <w:rPr>
+          <w:rFonts w:ascii="Times New Roman" w:hAnsi="Times New Roman" w:cs="Times New Roman"/>
+        </w:rPr>
+      </w:pPr>
+    </w:p>
+    <w:p>
+      <w:pPr>
+        <w:jc w:val="center"/>
+        <w:rPr>
+          <w:rFonts w:ascii="Times New Roman" w:hAnsi="Times New Roman" w:cs="Times New Roman"/>
+        </w:rPr>
+      </w:pPr>
+    </w:p>
+    <w:p>
+      <w:pPr>
+        <w:jc w:val="center"/>
+        <w:rPr>
+          <w:rFonts w:ascii="Times New Roman" w:hAnsi="Times New Roman" w:cs="Times New Roman"/>
+        </w:rPr>
+      </w:pPr>
+    </w:p>
+    <w:p>
+      <w:pPr>
+        <w:jc w:val="center"/>
+        <w:rPr>
+          <w:rFonts w:ascii="Times New Roman" w:hAnsi="Times New Roman" w:cs="Times New Roman"/>
+        </w:rPr>
+      </w:pPr>
+      <w:r>
+        <w:rPr>
+          <w:noProof/>
+        </w:rPr>
+        <w:lastRenderedPageBreak/>
+        <w:drawing>
+          <wp:anchor distT="0" distB="0" distL="114300" distR="114300" simplePos="0" relativeHeight="251671552" behindDoc="1" locked="0" layoutInCell="1" allowOverlap="1" wp14:anchorId="60BA8D8C" wp14:editId="4F8A8B25">
+            <wp:simplePos x="0" y="0"/>
+            <wp:positionH relativeFrom="column">
+              <wp:posOffset>855942</wp:posOffset>
+            </wp:positionH>
+            <wp:positionV relativeFrom="page">
+              <wp:posOffset>896293</wp:posOffset>
+            </wp:positionV>
+            <wp:extent cx="4041140" cy="7903210"/>
+            <wp:effectExtent l="0" t="0" r="0" b="2540"/>
+            <wp:wrapTight wrapText="bothSides">
+              <wp:wrapPolygon edited="0">
+                <wp:start x="0" y="0"/>
+                <wp:lineTo x="0" y="21555"/>
+                <wp:lineTo x="21485" y="21555"/>
+                <wp:lineTo x="21485" y="0"/>
+                <wp:lineTo x="0" y="0"/>
+              </wp:wrapPolygon>
+            </wp:wrapTight>
+            <wp:docPr id="14" name="Image 14"/>
+            <wp:cNvGraphicFramePr>
+              <a:graphicFrameLocks xmlns:a="http://schemas.openxmlformats.org/drawingml/2006/main" noChangeAspect="1"/>
+            </wp:cNvGraphicFramePr>
+            <a:graphic xmlns:a="http://schemas.openxmlformats.org/drawingml/2006/main">
+              <a:graphicData uri="http://schemas.openxmlformats.org/drawingml/2006/picture">
+                <pic:pic xmlns:pic="http://schemas.openxmlformats.org/drawingml/2006/picture">
+                  <pic:nvPicPr>
+                    <pic:cNvPr id="0" name="Picture 15"/>
+                    <pic:cNvPicPr>
+                      <a:picLocks noChangeAspect="1" noChangeArrowheads="1"/>
+                    </pic:cNvPicPr>
+                  </pic:nvPicPr>
+                  <pic:blipFill>
+                    <a:blip r:embed="rId13" cstate="print">
+                      <a:extLst>
+                        <a:ext uri="{28A0092B-C50C-407E-A947-70E740481C1C}">
+                          <a14:useLocalDpi xmlns:a14="http://schemas.microsoft.com/office/drawing/2010/main" val="0"/>
+                        </a:ext>
+                      </a:extLst>
+                    </a:blip>
+                    <a:srcRect/>
+                    <a:stretch>
+                      <a:fillRect/>
+                    </a:stretch>
+                  </pic:blipFill>
+                  <pic:spPr bwMode="auto">
+                    <a:xfrm>
+                      <a:off x="0" y="0"/>
+                      <a:ext cx="4041140" cy="7903210"/>
+                    </a:xfrm>
+                    <a:prstGeom prst="rect">
+                      <a:avLst/>
+                    </a:prstGeom>
+                    <a:noFill/>
+                    <a:ln>
+                      <a:noFill/>
+                    </a:ln>
+                  </pic:spPr>
+                </pic:pic>
+              </a:graphicData>
+            </a:graphic>
+          </wp:anchor>
+        </w:drawing>
+      </w:r>
+    </w:p>
+    <w:p>
+      <w:pPr>
+        <w:rPr>
+          <w:rFonts w:ascii="Times New Roman" w:hAnsi="Times New Roman" w:cs="Times New Roman"/>
+        </w:rPr>
+      </w:pPr>
+    </w:p>
+    <w:p>
+      <w:pPr>
+        <w:rPr>
+          <w:rFonts w:ascii="Times New Roman" w:hAnsi="Times New Roman" w:cs="Times New Roman"/>
+        </w:rPr>
+      </w:pPr>
+    </w:p>
+    <w:p>
+      <w:pPr>
+        <w:rPr>
+          <w:rFonts w:ascii="Times New Roman" w:hAnsi="Times New Roman" w:cs="Times New Roman"/>
+        </w:rPr>
+      </w:pPr>
+    </w:p>
+    <w:p>
+      <w:pPr>
+        <w:rPr>
+          <w:rFonts w:ascii="Times New Roman" w:hAnsi="Times New Roman" w:cs="Times New Roman"/>
+        </w:rPr>
+      </w:pPr>
+    </w:p>
+    <w:p>
+      <w:pPr>
+        <w:rPr>
+          <w:rFonts w:ascii="Times New Roman" w:hAnsi="Times New Roman" w:cs="Times New Roman"/>
+        </w:rPr>
+      </w:pPr>
+    </w:p>
+    <w:p>
+      <w:pPr>
+        <w:rPr>
+          <w:rFonts w:ascii="Times New Roman" w:hAnsi="Times New Roman" w:cs="Times New Roman"/>
+        </w:rPr>
+      </w:pPr>
+    </w:p>
+    <w:p>
+      <w:pPr>
+        <w:rPr>
+          <w:rFonts w:ascii="Times New Roman" w:hAnsi="Times New Roman" w:cs="Times New Roman"/>
+        </w:rPr>
+      </w:pPr>
+    </w:p>
+    <w:p>
+      <w:pPr>
+        <w:rPr>
+          <w:rFonts w:ascii="Times New Roman" w:hAnsi="Times New Roman" w:cs="Times New Roman"/>
+        </w:rPr>
+      </w:pPr>
+    </w:p>
+    <w:p>
+      <w:pPr>
+        <w:rPr>
+          <w:rFonts w:ascii="Times New Roman" w:hAnsi="Times New Roman" w:cs="Times New Roman"/>
+        </w:rPr>
+      </w:pPr>
+    </w:p>
+    <w:p>
+      <w:pPr>
+        <w:rPr>
+          <w:rFonts w:ascii="Times New Roman" w:hAnsi="Times New Roman" w:cs="Times New Roman"/>
+        </w:rPr>
+      </w:pPr>
+    </w:p>
+    <w:p>
+      <w:pPr>
+        <w:rPr>
+          <w:rFonts w:ascii="Times New Roman" w:hAnsi="Times New Roman" w:cs="Times New Roman"/>
+        </w:rPr>
+      </w:pPr>
+    </w:p>
+    <w:p>
+      <w:pPr>
+        <w:rPr>
+          <w:rFonts w:ascii="Times New Roman" w:hAnsi="Times New Roman" w:cs="Times New Roman"/>
+        </w:rPr>
+      </w:pPr>
+    </w:p>
+    <w:p>
+      <w:pPr>
+        <w:jc w:val="center"/>
+        <w:rPr>
+          <w:rFonts w:ascii="Times New Roman" w:hAnsi="Times New Roman" w:cs="Times New Roman"/>
+        </w:rPr>
+      </w:pPr>
+    </w:p>
+    <w:p>
+      <w:pPr>
+        <w:rPr>
+          <w:rFonts w:ascii="Times New Roman" w:hAnsi="Times New Roman" w:cs="Times New Roman"/>
+        </w:rPr>
+      </w:pPr>
+      <w:r>
+        <w:rPr>
+          <w:noProof/>
+        </w:rPr>
+        <mc:AlternateContent>
+          <mc:Choice Requires="wps">
+            <w:drawing>
+              <wp:anchor distT="0" distB="0" distL="114300" distR="114300" simplePos="0" relativeHeight="251673600" behindDoc="1" locked="0" layoutInCell="1" allowOverlap="1" wp14:anchorId="52DC65B8" wp14:editId="23EF42DF">
+                <wp:simplePos x="0" y="0"/>
+                <wp:positionH relativeFrom="margin">
+                  <wp:posOffset>855942</wp:posOffset>
+                </wp:positionH>
+                <wp:positionV relativeFrom="page">
+                  <wp:posOffset>8781861</wp:posOffset>
+                </wp:positionV>
+                <wp:extent cx="4041140" cy="266700"/>
+                <wp:effectExtent l="0" t="0" r="0" b="0"/>
+                <wp:wrapTight wrapText="bothSides">
+                  <wp:wrapPolygon edited="0">
+                    <wp:start x="0" y="0"/>
+                    <wp:lineTo x="0" y="20057"/>
+                    <wp:lineTo x="21485" y="20057"/>
+                    <wp:lineTo x="21485" y="0"/>
+                    <wp:lineTo x="0" y="0"/>
+                  </wp:wrapPolygon>
+                </wp:wrapTight>
+                <wp:docPr id="16" name="Zone de texte 16"/>
+                <wp:cNvGraphicFramePr/>
+                <a:graphic xmlns:a="http://schemas.openxmlformats.org/drawingml/2006/main">
+                  <a:graphicData uri="http://schemas.microsoft.com/office/word/2010/wordprocessingShape">
+                    <wps:wsp>
+                      <wps:cNvSpPr txBox="1"/>
+                      <wps:spPr>
+                        <a:xfrm>
+                          <a:off x="0" y="0"/>
+                          <a:ext cx="4041140" cy="266700"/>
+                        </a:xfrm>
+                        <a:prstGeom prst="rect">
+                          <a:avLst/>
+                        </a:prstGeom>
+                        <a:solidFill>
+                          <a:prstClr val="white"/>
+                        </a:solidFill>
+                        <a:ln>
+                          <a:noFill/>
+                        </a:ln>
+                      </wps:spPr>
+                      <wps:txbx>
+                        <w:txbxContent>
+                          <w:p>
+                            <w:pPr>
+                              <w:pStyle w:val="Lgende"/>
+                              <w:jc w:val="center"/>
+                              <w:rPr>
+                                <w:noProof/>
+                              </w:rPr>
+                            </w:pPr>
+                            <w:r>
+                              <w:t xml:space="preserve">Figure </w:t>
+                            </w:r>
+                            <w:fldSimple w:instr=" SEQ Figure \* ARABIC ">
+                              <w:r>
+                                <w:rPr>
+                                  <w:noProof/>
+                                </w:rPr>
+                                <w:t>4</w:t>
+                              </w:r>
+                            </w:fldSimple>
+                            <w:r>
+                              <w:t xml:space="preserve"> : Boxplot</w:t>
+                            </w:r>
+                          </w:p>
+                        </w:txbxContent>
+                      </wps:txbx>
+                      <wps:bodyPr rot="0" spcFirstLastPara="0" vertOverflow="overflow" horzOverflow="overflow" vert="horz" wrap="square" lIns="0" tIns="0" rIns="0" bIns="0" numCol="1" spcCol="0" rtlCol="0" fromWordArt="0" anchor="t" anchorCtr="0" forceAA="0" compatLnSpc="1">
+                        <a:prstTxWarp prst="textNoShape">
+                          <a:avLst/>
+                        </a:prstTxWarp>
+                        <a:spAutoFit/>
+                      </wps:bodyPr>
+                    </wps:wsp>
+                  </a:graphicData>
+                </a:graphic>
+              </wp:anchor>
+            </w:drawing>
+          </mc:Choice>
+          <mc:Fallback>
+            <w:pict>
+              <v:shape w14:anchorId="52DC65B8" id="Zone de texte 16" o:spid="_x0000_s1029" type="#_x0000_t202" style="position:absolute;margin-left:67.4pt;margin-top:691.5pt;width:318.2pt;height:21pt;z-index:-251642880;visibility:visible;mso-wrap-style:square;mso-wrap-distance-left:9pt;mso-wrap-distance-top:0;mso-wrap-distance-right:9pt;mso-wrap-distance-bottom:0;mso-position-horizontal:absolute;mso-position-horizontal-relative:margin;mso-position-vertical:absolute;mso-position-vertical-relative:page;v-text-anchor:top" o:gfxdata="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" stroked="f">
+                <v:textbox style="mso-fit-shape-to-text:t" inset="0,0,0,0">
+                  <w:txbxContent>
+                    <w:p>
+                      <w:pPr>
+                        <w:pStyle w:val="Lgende"/>
+                        <w:jc w:val="center"/>
+                        <w:rPr>
+                          <w:noProof/>
+                        </w:rPr>
+                      </w:pPr>
+                      <w:r>
+                        <w:t xml:space="preserve">Figure </w:t>
+                      </w:r>
+                      <w:fldSimple w:instr=" SEQ Figure \* ARABIC ">
+                        <w:r>
+                          <w:rPr>
+                            <w:noProof/>
+                          </w:rPr>
+                          <w:t>4</w:t>
+                        </w:r>
+                      </w:fldSimple>
+                      <w:r>
+                        <w:t xml:space="preserve"> : Boxplot</w:t>
+                      </w:r>
+                    </w:p>
+                  </w:txbxContent>
+                </v:textbox>
+                <w10:wrap type="tight" anchorx="margin" anchory="page"/>
+              </v:shape>
+            </w:pict>
+          </mc:Fallback>
+        </mc:AlternateContent>
+      </w:r>
+      <w:r>
+        <w:rPr>
+          <w:rFonts w:ascii="Times New Roman" w:hAnsi="Times New Roman" w:cs="Times New Roman"/>
+        </w:rPr>
+        <w:br w:type="page"/>
+      </w:r>
+    </w:p>
+    <w:p>
+      <w:pPr>
+        <w:rPr>
+          <w:rFonts w:ascii="Times New Roman" w:hAnsi="Times New Roman" w:cs="Times New Roman"/>
+        </w:rPr>
+      </w:pPr>
+      <w:r>
+        <w:rPr>
+          <w:rFonts w:ascii="Times New Roman" w:hAnsi="Times New Roman" w:cs="Times New Roman"/>
+        </w:rPr>
+        <w:lastRenderedPageBreak/>
+        <w:t>De cette façon, on a l’occasion d’expliquer certaines observations qui peuvent sembler aberrante</w:t>
+      </w:r>
+      <w:r>
+        <w:rPr>
+          <w:rFonts w:ascii="Times New Roman" w:hAnsi="Times New Roman" w:cs="Times New Roman"/>
+        </w:rPr>
+        <w:t>s</w:t>
+      </w:r>
+      <w:r>
+        <w:rPr>
+          <w:rFonts w:ascii="Times New Roman" w:hAnsi="Times New Roman" w:cs="Times New Roman"/>
+        </w:rPr>
+        <w:t xml:space="preserve"> comme étant une caractéristique d’un client qui fait défaut. </w:t>
+      </w:r>
+      <w:r>
+        <w:rPr>
+          <w:rFonts w:ascii="Times New Roman" w:hAnsi="Times New Roman" w:cs="Times New Roman"/>
+        </w:rPr>
+        <w:t>Mais comme</w:t>
+      </w:r>
+      <w:r>
+        <w:rPr>
+          <w:rFonts w:ascii="Times New Roman" w:hAnsi="Times New Roman" w:cs="Times New Roman"/>
+        </w:rPr>
+        <w:t xml:space="preserve"> expliqué lors de l’étude des histogrammes (Annexe 1), il est difficile de différencier la distribution selon la modalité de BAD. Néanmoins, nous avons un contre-exemple avec la</w:t>
+      </w:r>
+      <w:r>
+        <w:rPr>
+          <w:rFonts w:ascii="Times New Roman" w:hAnsi="Times New Roman" w:cs="Times New Roman"/>
+        </w:rPr>
+        <w:t xml:space="preserve"> variable DEBTINC. Une personne qui fait défaut a tendance à être surendettée, et c’est ce qu’on peut remarquer sur le boxplot : toutes les valeurs jugées aberrantes pour cette variable sont associé</w:t>
+      </w:r>
+      <w:r>
+        <w:rPr>
+          <w:rFonts w:ascii="Times New Roman" w:hAnsi="Times New Roman" w:cs="Times New Roman"/>
+        </w:rPr>
+        <w:t>es</w:t>
+      </w:r>
+      <w:r>
+        <w:rPr>
+          <w:rFonts w:ascii="Times New Roman" w:hAnsi="Times New Roman" w:cs="Times New Roman"/>
+        </w:rPr>
+        <w:t xml:space="preserve"> au fait de faire défaut. C</w:t>
+      </w:r>
+      <w:r>
+        <w:rPr>
+          <w:rFonts w:ascii="Times New Roman" w:hAnsi="Times New Roman" w:cs="Times New Roman"/>
+        </w:rPr>
+        <w:t>ela</w:t>
+      </w:r>
+      <w:r>
+        <w:rPr>
+          <w:rFonts w:ascii="Times New Roman" w:hAnsi="Times New Roman" w:cs="Times New Roman"/>
+        </w:rPr>
+        <w:t xml:space="preserve"> pourrait être une </w:t>
+      </w:r>
+      <w:r>
+        <w:rPr>
+          <w:rFonts w:ascii="Times New Roman" w:hAnsi="Times New Roman" w:cs="Times New Roman"/>
+        </w:rPr>
+        <w:t xml:space="preserve">des </w:t>
+      </w:r>
+      <w:r>
+        <w:rPr>
+          <w:rFonts w:ascii="Times New Roman" w:hAnsi="Times New Roman" w:cs="Times New Roman"/>
+        </w:rPr>
+        <w:t>caractéristiques importantes</w:t>
+      </w:r>
+      <w:r>
+        <w:rPr>
+          <w:rFonts w:ascii="Times New Roman" w:hAnsi="Times New Roman" w:cs="Times New Roman"/>
+        </w:rPr>
+        <w:t xml:space="preserve"> pour prédire le défaut d’un client.</w:t>
+      </w:r>
+      <w:r>
+        <w:rPr>
+          <w:rFonts w:ascii="Times New Roman" w:hAnsi="Times New Roman" w:cs="Times New Roman"/>
+        </w:rPr>
+        <w:t xml:space="preserve"> </w:t>
+      </w:r>
+    </w:p>
+    <w:p>
+      <w:pPr>
+        <w:rPr>
+          <w:rFonts w:ascii="Times New Roman" w:hAnsi="Times New Roman" w:cs="Times New Roman"/>
+        </w:rPr>
+      </w:pPr>
+      <w:r>
+        <w:rPr>
+          <w:rFonts w:ascii="Times New Roman" w:hAnsi="Times New Roman" w:cs="Times New Roman"/>
+        </w:rPr>
+        <w:t>Ainsi, de cette analyse, on peut en ressortir 2 grands points :</w:t>
+      </w:r>
+    </w:p>
+    <w:p>
+      <w:pPr>
+        <w:pStyle w:val="Paragraphedeliste"/>
+        <w:numPr>
+          <w:ilvl w:val="0"/>
+          <w:numId w:val="2"/>
+        </w:numPr>
+        <w:rPr>
+          <w:rFonts w:ascii="Times New Roman" w:hAnsi="Times New Roman" w:cs="Times New Roman"/>
+        </w:rPr>
+      </w:pPr>
+      <w:r>
+        <w:rPr>
+          <w:rFonts w:ascii="Times New Roman" w:hAnsi="Times New Roman" w:cs="Times New Roman"/>
+        </w:rPr>
+        <w:t>Graphiquement, c’est compliqué de déterminer une caractéristique associée au défaut ou au non-défaut. Ce qui pourrait nous être défavorable lors de l’utilisation de modèles linéaires simples.</w:t>
+      </w:r>
+    </w:p>
+    <w:p>
+      <w:pPr>
+        <w:pStyle w:val="Paragraphedeliste"/>
+        <w:numPr>
+          <w:ilvl w:val="0"/>
+          <w:numId w:val="2"/>
+        </w:numPr>
+        <w:rPr>
+          <w:rFonts w:ascii="Times New Roman" w:hAnsi="Times New Roman" w:cs="Times New Roman"/>
+        </w:rPr>
+      </w:pPr>
+      <w:r>
+        <w:rPr>
+          <w:rFonts w:ascii="Times New Roman" w:hAnsi="Times New Roman" w:cs="Times New Roman"/>
+        </w:rPr>
+        <w:t>Lors de notre analyse, nous nous sommes d’avantage reposée sur une connaissance métier que sur une interprétation graphique de nos valeurs.</w:t>
+      </w:r>
+    </w:p>
+    <w:p>
+      <w:pPr>
+        <w:rPr>
+          <w:rFonts w:ascii="Times New Roman" w:hAnsi="Times New Roman" w:cs="Times New Roman"/>
+        </w:rPr>
+      </w:pPr>
+    </w:p>
+    <w:p>
+      <w:pPr>
+        <w:ind w:firstLine="708"/>
+      </w:pPr>
+      <w:r>
+        <w:rPr>
+          <w:rFonts w:ascii="Times New Roman" w:hAnsi="Times New Roman" w:cs="Times New Roman"/>
+        </w:rPr>
+        <w:t>Pour être honnête, l’analyse que nous venons de vous présenter reste incomplète étant donné que nous n’avons pas pris en considération, pour les variables numériques du moins, les valeurs manquantes. A l’aide de la Figure 5, nous pouvons observer la disposition des valeurs manquantes</w:t>
+      </w:r>
+      <w:r>
+        <w:rPr>
+          <w:rFonts w:ascii="Times New Roman" w:hAnsi="Times New Roman" w:cs="Times New Roman"/>
+        </w:rPr>
+        <w:t>,</w:t>
+      </w:r>
+      <w:r>
+        <w:rPr>
+          <w:rFonts w:ascii="Times New Roman" w:hAnsi="Times New Roman" w:cs="Times New Roman"/>
+        </w:rPr>
+        <w:t xml:space="preserve"> numériques uniquement</w:t>
+      </w:r>
+      <w:r>
+        <w:rPr>
+          <w:rFonts w:ascii="Times New Roman" w:hAnsi="Times New Roman" w:cs="Times New Roman"/>
+        </w:rPr>
+        <w:t> :</w:t>
+      </w:r>
+    </w:p>
+    <w:p>
+      <w:pPr>
+        <w:rPr>
+          <w:rFonts w:ascii="Times New Roman" w:hAnsi="Times New Roman" w:cs="Times New Roman"/>
+        </w:rPr>
+      </w:pPr>
+      <w:r>
+        <w:rPr>
+          <w:noProof/>
+        </w:rPr>
+        <mc:AlternateContent>
+          <mc:Choice Requires="wps">
+            <w:drawing>
+              <wp:anchor distT="0" distB="0" distL="114300" distR="114300" simplePos="0" relativeHeight="251676672" behindDoc="1" locked="0" layoutInCell="1" allowOverlap="1" wp14:anchorId="1869BEA2" wp14:editId="4F7D0DBA">
+                <wp:simplePos x="0" y="0"/>
+                <wp:positionH relativeFrom="column">
+                  <wp:posOffset>-4137</wp:posOffset>
+                </wp:positionH>
+                <wp:positionV relativeFrom="page">
+                  <wp:posOffset>7360467</wp:posOffset>
+                </wp:positionV>
+                <wp:extent cx="5759450" cy="266700"/>
+                <wp:effectExtent l="0" t="0" r="0" b="0"/>
+                <wp:wrapTight wrapText="bothSides">
+                  <wp:wrapPolygon edited="0">
+                    <wp:start x="0" y="0"/>
+                    <wp:lineTo x="0" y="20057"/>
+                    <wp:lineTo x="21505" y="20057"/>
+                    <wp:lineTo x="21505" y="0"/>
+                    <wp:lineTo x="0" y="0"/>
+                  </wp:wrapPolygon>
+                </wp:wrapTight>
+                <wp:docPr id="18" name="Zone de texte 18"/>
+                <wp:cNvGraphicFramePr/>
+                <a:graphic xmlns:a="http://schemas.openxmlformats.org/drawingml/2006/main">
+                  <a:graphicData uri="http://schemas.microsoft.com/office/word/2010/wordprocessingShape">
+                    <wps:wsp>
+                      <wps:cNvSpPr txBox="1"/>
+                      <wps:spPr>
+                        <a:xfrm>
+                          <a:off x="0" y="0"/>
+                          <a:ext cx="5759450" cy="266700"/>
+                        </a:xfrm>
+                        <a:prstGeom prst="rect">
+                          <a:avLst/>
+                        </a:prstGeom>
+                        <a:solidFill>
+                          <a:prstClr val="white"/>
+                        </a:solidFill>
+                        <a:ln>
+                          <a:noFill/>
+                        </a:ln>
+                      </wps:spPr>
+                      <wps:txbx>
+                        <w:txbxContent>
+                          <w:p>
+                            <w:pPr>
+                              <w:pStyle w:val="Lgende"/>
+                              <w:rPr>
+                                <w:rFonts w:ascii="Times New Roman" w:hAnsi="Times New Roman" w:cs="Times New Roman"/>
+                              </w:rPr>
+                            </w:pPr>
+                            <w:r>
+                              <w:t xml:space="preserve">Figure </w:t>
+                            </w:r>
+                            <w:fldSimple w:instr=" SEQ Figure \* ARABIC ">
+                              <w:r>
+                                <w:rPr>
+                                  <w:noProof/>
+                                </w:rPr>
+                                <w:t>5</w:t>
+                              </w:r>
+                            </w:fldSimple>
+                            <w:r>
+                              <w:t xml:space="preserve"> : Position des valeurs manquantes par variable numérique</w:t>
+                            </w:r>
+                          </w:p>
+                        </w:txbxContent>
+                      </wps:txbx>
+                      <wps:bodyPr rot="0" spcFirstLastPara="0" vertOverflow="overflow" horzOverflow="overflow" vert="horz" wrap="square" lIns="0" tIns="0" rIns="0" bIns="0" numCol="1" spcCol="0" rtlCol="0" fromWordArt="0" anchor="t" anchorCtr="0" forceAA="0" compatLnSpc="1">
+                        <a:prstTxWarp prst="textNoShape">
+                          <a:avLst/>
+                        </a:prstTxWarp>
+                        <a:spAutoFit/>
+                      </wps:bodyPr>
+                    </wps:wsp>
+                  </a:graphicData>
+                </a:graphic>
+              </wp:anchor>
+            </w:drawing>
+          </mc:Choice>
+          <mc:Fallback>
+            <w:pict>
+              <v:shape w14:anchorId="1869BEA2" id="Zone de texte 18" o:spid="_x0000_s1030" type="#_x0000_t202" style="position:absolute;margin-left:-.35pt;margin-top:579.55pt;width:453.5pt;height:21pt;z-index:-251639808;visibility:visible;mso-wrap-style:square;mso-wrap-distance-left:9pt;mso-wrap-distance-top:0;mso-wrap-distance-right:9pt;mso-wrap-distance-bottom:0;mso-position-horizontal:absolute;mso-position-horizontal-relative:text;mso-position-vertical:absolute;mso-position-vertical-relative:page;v-text-anchor:top" o:gfxdata="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" stroked="f">
+                <v:textbox style="mso-fit-shape-to-text:t" inset="0,0,0,0">
+                  <w:txbxContent>
+                    <w:p>
+                      <w:pPr>
+                        <w:pStyle w:val="Lgende"/>
+                        <w:rPr>
+                          <w:rFonts w:ascii="Times New Roman" w:hAnsi="Times New Roman" w:cs="Times New Roman"/>
+                        </w:rPr>
+                      </w:pPr>
+                      <w:r>
+                        <w:t xml:space="preserve">Figure </w:t>
+                      </w:r>
+                      <w:fldSimple w:instr=" SEQ Figure \* ARABIC ">
+                        <w:r>
+                          <w:rPr>
+                            <w:noProof/>
+                          </w:rPr>
+                          <w:t>5</w:t>
+                        </w:r>
+                      </w:fldSimple>
+                      <w:r>
+                        <w:t xml:space="preserve"> : Position des valeurs manquantes par variable numérique</w:t>
+                      </w:r>
+                    </w:p>
+                  </w:txbxContent>
+                </v:textbox>
+                <w10:wrap type="tight" anchory="page"/>
+              </v:shape>
+            </w:pict>
+          </mc:Fallback>
+        </mc:AlternateContent>
+      </w:r>
+      <w:r>
+        <w:rPr>
+          <w:noProof/>
+        </w:rPr>
+        <w:drawing>
+          <wp:anchor distT="0" distB="0" distL="114300" distR="114300" simplePos="0" relativeHeight="251674624" behindDoc="1" locked="0" layoutInCell="1" allowOverlap="1" wp14:anchorId="2AAF6AE0" wp14:editId="4C4A1F6D">
+            <wp:simplePos x="0" y="0"/>
+            <wp:positionH relativeFrom="column">
+              <wp:posOffset>-4137</wp:posOffset>
+            </wp:positionH>
+            <wp:positionV relativeFrom="page">
+              <wp:posOffset>4427145</wp:posOffset>
+            </wp:positionV>
+            <wp:extent cx="5759450" cy="2879725"/>
+            <wp:effectExtent l="0" t="0" r="0" b="0"/>
+            <wp:wrapTight wrapText="bothSides">
+              <wp:wrapPolygon edited="0">
+                <wp:start x="0" y="0"/>
+                <wp:lineTo x="0" y="21433"/>
+                <wp:lineTo x="21505" y="21433"/>
+                <wp:lineTo x="21505" y="0"/>
+                <wp:lineTo x="0" y="0"/>
+              </wp:wrapPolygon>
+            </wp:wrapTight>
+            <wp:docPr id="17" name="Image 17"/>
+            <wp:cNvGraphicFramePr>
+              <a:graphicFrameLocks xmlns:a="http://schemas.openxmlformats.org/drawingml/2006/main" noChangeAspect="1"/>
+            </wp:cNvGraphicFramePr>
+            <a:graphic xmlns:a="http://schemas.openxmlformats.org/drawingml/2006/main">
+              <a:graphicData uri="http://schemas.openxmlformats.org/drawingml/2006/picture">
+                <pic:pic xmlns:pic="http://schemas.openxmlformats.org/drawingml/2006/picture">
+                  <pic:nvPicPr>
+                    <pic:cNvPr id="0" name="Picture 17"/>
+                    <pic:cNvPicPr>
+                      <a:picLocks noChangeAspect="1" noChangeArrowheads="1"/>
+                    </pic:cNvPicPr>
+                  </pic:nvPicPr>
+                  <pic:blipFill>
+                    <a:blip r:embed="rId14" cstate="print">
+                      <a:extLst>
+                        <a:ext uri="{28A0092B-C50C-407E-A947-70E740481C1C}">
+                          <a14:useLocalDpi xmlns:a14="http://schemas.microsoft.com/office/drawing/2010/main" val="0"/>
+                        </a:ext>
+                      </a:extLst>
+                    </a:blip>
+                    <a:srcRect/>
+                    <a:stretch>
+                      <a:fillRect/>
+                    </a:stretch>
+                  </pic:blipFill>
+                  <pic:spPr bwMode="auto">
+                    <a:xfrm>
+                      <a:off x="0" y="0"/>
+                      <a:ext cx="5759450" cy="2879725"/>
+                    </a:xfrm>
+                    <a:prstGeom prst="rect">
+                      <a:avLst/>
+                    </a:prstGeom>
+                    <a:noFill/>
+                    <a:ln>
+                      <a:noFill/>
+                    </a:ln>
+                  </pic:spPr>
+                </pic:pic>
+              </a:graphicData>
+            </a:graphic>
+          </wp:anchor>
+        </w:drawing>
+      </w:r>
+      <w:r>
+        <w:rPr>
+          <w:rFonts w:ascii="Times New Roman" w:hAnsi="Times New Roman" w:cs="Times New Roman"/>
+        </w:rPr>
+        <w:t>Nous pouvons alors remarquer que la variable avec le plus de valeur manquante est DEBTINC, qui malheureusement était la seule variable avec laquelle nous av</w:t>
+      </w:r>
+      <w:r>
+        <w:rPr>
+          <w:rFonts w:ascii="Times New Roman" w:hAnsi="Times New Roman" w:cs="Times New Roman"/>
+        </w:rPr>
+        <w:t>i</w:t>
+      </w:r>
+      <w:r>
+        <w:rPr>
+          <w:rFonts w:ascii="Times New Roman" w:hAnsi="Times New Roman" w:cs="Times New Roman"/>
+        </w:rPr>
+        <w:t xml:space="preserve">ons pu associer certaines de ses valeurs à la variable cible. Or, le raisonnement est peut-être biaisé par le manque de valeur. Deuxièmement, on peut observer des « patterns » de valeurs manquantes. C’est-à-dire que visuellement, on a des plusieurs traits qui traverse toutes les variables numériques. Cela semble nous indiquer que nous sommes en présence pour la </w:t>
+      </w:r>
+      <w:r>
+        <w:rPr>
+          <w:rFonts w:ascii="Times New Roman" w:hAnsi="Times New Roman" w:cs="Times New Roman"/>
+        </w:rPr>
+        <w:t>plupart</w:t>
+      </w:r>
+      <w:r>
+        <w:rPr>
+          <w:rFonts w:ascii="Times New Roman" w:hAnsi="Times New Roman" w:cs="Times New Roman"/>
+        </w:rPr>
+        <w:t xml:space="preserve"> des valeurs manquantes à des MAR (missing at random) et des MNAR (missing not at random).</w:t>
+      </w:r>
+      <w:r>
+        <w:rPr>
+          <w:rFonts w:ascii="Times New Roman" w:hAnsi="Times New Roman" w:cs="Times New Roman"/>
+        </w:rPr>
+        <w:t xml:space="preserve"> Traiter ces valeurs manquantes sera donc plus compliqué, surtout si on souhaite éviter de générer du biais pour notre </w:t>
+      </w:r>
+      <w:r>
+        <w:rPr>
+          <w:rFonts w:ascii="Times New Roman" w:hAnsi="Times New Roman" w:cs="Times New Roman"/>
+        </w:rPr>
+        <w:t xml:space="preserve">future </w:t>
       </w:r>
       <w:bookmarkStart w:id="0" w:name="_GoBack"/>
       <w:bookmarkEnd w:id="0"/>
-    </w:p>
-    <w:p>
-      <w:pPr>
-        <w:rPr>
-          <w:rFonts w:ascii="Times New Roman" w:hAnsi="Times New Roman" w:cs="Times New Roman"/>
-        </w:rPr>
-      </w:pPr>
+      <w:r>
+        <w:rPr>
+          <w:rFonts w:ascii="Times New Roman" w:hAnsi="Times New Roman" w:cs="Times New Roman"/>
+        </w:rPr>
+        <w:t>analyse.</w:t>
+      </w:r>
     </w:p>
     <w:p>
       <w:pPr>
@@ -1617,29 +2803,96 @@
           <w:rFonts w:ascii="Times New Roman" w:hAnsi="Times New Roman" w:cs="Times New Roman"/>
         </w:rPr>
       </w:pPr>
-    </w:p>
-    <w:p>
-      <w:pPr>
-        <w:rPr>
-          <w:rFonts w:ascii="Times New Roman" w:hAnsi="Times New Roman" w:cs="Times New Roman"/>
-        </w:rPr>
-      </w:pPr>
-      <w:r>
-        <w:rPr>
-          <w:rFonts w:ascii="Times New Roman" w:hAnsi="Times New Roman" w:cs="Times New Roman"/>
-        </w:rPr>
+      <w:r>
+        <w:rPr>
+          <w:rFonts w:ascii="Times New Roman" w:hAnsi="Times New Roman" w:cs="Times New Roman"/>
+        </w:rPr>
+        <w:lastRenderedPageBreak/>
         <w:t>Annexes :</w:t>
       </w:r>
     </w:p>
     <w:p>
       <w:pPr>
-        <w:rPr>
-          <w:rFonts w:ascii="Times New Roman" w:hAnsi="Times New Roman" w:cs="Times New Roman"/>
-        </w:rPr>
-      </w:pPr>
-    </w:p>
+        <w:keepNext/>
+        <w:jc w:val="center"/>
+      </w:pPr>
+      <w:r>
+        <w:rPr>
+          <w:noProof/>
+        </w:rPr>
+        <w:drawing>
+          <wp:inline distT="0" distB="0" distL="0" distR="0" wp14:anchorId="0CF66840" wp14:editId="3173F507">
+            <wp:extent cx="3449331" cy="8048248"/>
+            <wp:effectExtent l="0" t="0" r="0" b="0"/>
+            <wp:docPr id="6" name="Image 6"/>
+            <wp:cNvGraphicFramePr>
+              <a:graphicFrameLocks xmlns:a="http://schemas.openxmlformats.org/drawingml/2006/main" noChangeAspect="1"/>
+            </wp:cNvGraphicFramePr>
+            <a:graphic xmlns:a="http://schemas.openxmlformats.org/drawingml/2006/main">
+              <a:graphicData uri="http://schemas.openxmlformats.org/drawingml/2006/picture">
+                <pic:pic xmlns:pic="http://schemas.openxmlformats.org/drawingml/2006/picture">
+                  <pic:nvPicPr>
+                    <pic:cNvPr id="0" name="Picture 1"/>
+                    <pic:cNvPicPr>
+                      <a:picLocks noChangeAspect="1" noChangeArrowheads="1"/>
+                    </pic:cNvPicPr>
+                  </pic:nvPicPr>
+                  <pic:blipFill>
+                    <a:blip r:embed="rId15" cstate="print">
+                      <a:extLst>
+                        <a:ext uri="{28A0092B-C50C-407E-A947-70E740481C1C}">
+                          <a14:useLocalDpi xmlns:a14="http://schemas.microsoft.com/office/drawing/2010/main" val="0"/>
+                        </a:ext>
+                      </a:extLst>
+                    </a:blip>
+                    <a:srcRect/>
+                    <a:stretch>
+                      <a:fillRect/>
+                    </a:stretch>
+                  </pic:blipFill>
+                  <pic:spPr bwMode="auto">
+                    <a:xfrm>
+                      <a:off x="0" y="0"/>
+                      <a:ext cx="3449331" cy="8048248"/>
+                    </a:xfrm>
+                    <a:prstGeom prst="rect">
+                      <a:avLst/>
+                    </a:prstGeom>
+                    <a:noFill/>
+                    <a:ln>
+                      <a:noFill/>
+                    </a:ln>
+                  </pic:spPr>
+                </pic:pic>
+              </a:graphicData>
+            </a:graphic>
+          </wp:inline>
+        </w:drawing>
+      </w:r>
+    </w:p>
+    <w:p>
+      <w:pPr>
+        <w:pStyle w:val="Lgende"/>
+        <w:jc w:val="center"/>
+      </w:pPr>
+      <w:r>
+        <w:t xml:space="preserve">Annexe </w:t>
+      </w:r>
+      <w:fldSimple w:instr=" SEQ Annexe \* ARABIC ">
+        <w:r>
+          <w:rPr>
+            <w:noProof/>
+          </w:rPr>
+          <w:t>1</w:t>
+        </w:r>
+      </w:fldSimple>
+      <w:r>
+        <w:t>: Distribution des variables continues</w:t>
+      </w:r>
+    </w:p>
+    <w:p/>
     <w:sectPr>
-      <w:footerReference w:type="first" r:id="rId13"/>
+      <w:footerReference w:type="first" r:id="rId16"/>
       <w:pgSz w:w="11906" w:h="16838"/>
       <w:pgMar w:top="1418" w:right="1418" w:bottom="1418" w:left="1418" w:header="709" w:footer="709" w:gutter="0"/>
       <w:cols w:space="708"/>
@@ -1721,6 +2974,95 @@
 <file path=word/numbering.xml><?xml version="1.0" encoding="utf-8"?>
 <w:numbering xmlns:wpc="http://schemas.microsoft.com/office/word/2010/wordprocessingCanvas" xmlns:cx="http://schemas.microsoft.com/office/drawing/2014/chartex" xmlns:cx1="http://schemas.microsoft.com/office/drawing/2015/9/8/chartex" xmlns:cx2="http://schemas.microsoft.com/office/drawing/2015/10/21/chartex" xmlns:cx3="http://schemas.microsoft.com/office/drawing/2016/5/9/chartex" xmlns:cx4="http://schemas.microsoft.com/office/drawing/2016/5/10/chartex" xmlns:cx5="http://schemas.microsoft.com/office/drawing/2016/5/11/chartex" xmlns:cx6="http://schemas.microsoft.com/office/drawing/2016/5/12/chartex" xmlns:cx7="http://schemas.microsoft.com/office/drawing/2016/5/13/chartex" xmlns:cx8="http://schemas.microsoft.com/office/drawing/2016/5/14/chartex" xmlns:mc="http://schemas.openxmlformats.org/markup-compatibility/2006" xmlns:aink="http://schemas.microsoft.com/office/drawing/2016/ink" xmlns:am3d="http://schemas.microsoft.com/office/drawing/2017/model3d" xmlns:o="urn:schemas-microsoft-com:office:office" xmlns:r="http://schemas.openxmlformats.org/officeDocument/2006/relationships" xmlns:m="http://schemas.openxmlformats.org/officeDocument/2006/math" xmlns:v="urn:schemas-microsoft-com:vml" xmlns:wp14="http://schemas.microsoft.com/office/word/2010/wordprocessingDrawing" xmlns:wp="http://schemas.openxmlformats.org/drawingml/2006/wordprocessingDrawing" xmlns:w10="urn:schemas-microsoft-com:office:word" xmlns:w="http://schemas.openxmlformats.org/wordprocessingml/2006/main" xmlns:w14="http://schemas.microsoft.com/office/word/2010/wordml" xmlns:w15="http://schemas.microsoft.com/office/word/2012/wordml" xmlns:w16cex="http://schemas.microsoft.com/office/word/2018/wordml/cex" xmlns:w16cid="http://schemas.microsoft.com/office/word/2016/wordml/cid" xmlns:w16="http://schemas.microsoft.com/office/word/2018/wordml" xmlns:w16se="http://schemas.microsoft.com/office/word/2015/wordml/symex" xmlns:wpg="http://schemas.microsoft.com/office/word/2010/wordprocessingGroup" xmlns:wpi="http://schemas.microsoft.com/office/word/2010/wordprocessingInk" xmlns:wne="http://schemas.microsoft.com/office/word/2006/wordml" xmlns:wps="http://schemas.microsoft.com/office/word/2010/wordprocessingShape" mc:Ignorable="w14 w15 w16se w16cid w16 w16cex wp14">
   <w:abstractNum w:abstractNumId="0" w15:restartNumberingAfterBreak="0">
+    <w:nsid w:val="380D00D0"/>
+    <w:multiLevelType w:val="hybridMultilevel"/>
+    <w:tmpl w:val="8B2CAC02"/>
+    <w:lvl w:ilvl="0" w:tplc="C274648A">
+      <w:start w:val="1"/>
+      <w:numFmt w:val="decimal"/>
+      <w:lvlText w:val="%1)"/>
+      <w:lvlJc w:val="left"/>
+      <w:pPr>
+        <w:ind w:left="1070" w:hanging="360"/>
+      </w:pPr>
+      <w:rPr>
+        <w:rFonts w:hint="default"/>
+      </w:rPr>
+    </w:lvl>
+    <w:lvl w:ilvl="1" w:tplc="040C0019" w:tentative="1">
+      <w:start w:val="1"/>
+      <w:numFmt w:val="lowerLetter"/>
+      <w:lvlText w:val="%2."/>
+      <w:lvlJc w:val="left"/>
+      <w:pPr>
+        <w:ind w:left="1790" w:hanging="360"/>
+      </w:pPr>
+    </w:lvl>
+    <w:lvl w:ilvl="2" w:tplc="040C001B" w:tentative="1">
+      <w:start w:val="1"/>
+      <w:numFmt w:val="lowerRoman"/>
+      <w:lvlText w:val="%3."/>
+      <w:lvlJc w:val="right"/>
+      <w:pPr>
+        <w:ind w:left="2510" w:hanging="180"/>
+      </w:pPr>
+    </w:lvl>
+    <w:lvl w:ilvl="3" w:tplc="040C000F" w:tentative="1">
+      <w:start w:val="1"/>
+      <w:numFmt w:val="decimal"/>
+      <w:lvlText w:val="%4."/>
+      <w:lvlJc w:val="left"/>
+      <w:pPr>
+        <w:ind w:left="3230" w:hanging="360"/>
+      </w:pPr>
+    </w:lvl>
+    <w:lvl w:ilvl="4" w:tplc="040C0019" w:tentative="1">
+      <w:start w:val="1"/>
+      <w:numFmt w:val="lowerLetter"/>
+      <w:lvlText w:val="%5."/>
+      <w:lvlJc w:val="left"/>
+      <w:pPr>
+        <w:ind w:left="3950" w:hanging="360"/>
+      </w:pPr>
+    </w:lvl>
+    <w:lvl w:ilvl="5" w:tplc="040C001B" w:tentative="1">
+      <w:start w:val="1"/>
+      <w:numFmt w:val="lowerRoman"/>
+      <w:lvlText w:val="%6."/>
+      <w:lvlJc w:val="right"/>
+      <w:pPr>
+        <w:ind w:left="4670" w:hanging="180"/>
+      </w:pPr>
+    </w:lvl>
+    <w:lvl w:ilvl="6" w:tplc="040C000F" w:tentative="1">
+      <w:start w:val="1"/>
+      <w:numFmt w:val="decimal"/>
+      <w:lvlText w:val="%7."/>
+      <w:lvlJc w:val="left"/>
+      <w:pPr>
+        <w:ind w:left="5390" w:hanging="360"/>
+      </w:pPr>
+    </w:lvl>
+    <w:lvl w:ilvl="7" w:tplc="040C0019" w:tentative="1">
+      <w:start w:val="1"/>
+      <w:numFmt w:val="lowerLetter"/>
+      <w:lvlText w:val="%8."/>
+      <w:lvlJc w:val="left"/>
+      <w:pPr>
+        <w:ind w:left="6110" w:hanging="360"/>
+      </w:pPr>
+    </w:lvl>
+    <w:lvl w:ilvl="8" w:tplc="040C001B" w:tentative="1">
+      <w:start w:val="1"/>
+      <w:numFmt w:val="lowerRoman"/>
+      <w:lvlText w:val="%9."/>
+      <w:lvlJc w:val="right"/>
+      <w:pPr>
+        <w:ind w:left="6830" w:hanging="180"/>
+      </w:pPr>
+    </w:lvl>
+  </w:abstractNum>
+  <w:abstractNum w:abstractNumId="1" w15:restartNumberingAfterBreak="0">
     <w:nsid w:val="6C0559F8"/>
     <w:multiLevelType w:val="hybridMultilevel"/>
     <w:tmpl w:val="86ACEEFA"/>
@@ -1833,6 +3175,9 @@
     </w:lvl>
   </w:abstractNum>
   <w:num w:numId="1">
+    <w:abstractNumId w:val="1"/>
+  </w:num>
+  <w:num w:numId="2">
     <w:abstractNumId w:val="0"/>
   </w:num>
 </w:numbering>

</xml_diff>

<commit_message>
Describe data preprocessing on docx
</commit_message>
<xml_diff>
--- a/rendu.docx
+++ b/rendu.docx
@@ -234,18 +234,8 @@
                                 <w:b/>
                                 <w:bCs/>
                               </w:rPr>
-                              <w:t xml:space="preserve">Projet de </w:t>
+                              <w:t>Projet de Scoring</w:t>
                             </w:r>
-                            <w:proofErr w:type="spellStart"/>
-                            <w:r>
-                              <w:rPr>
-                                <w:rFonts w:ascii="Times New Roman" w:hAnsi="Times New Roman" w:cs="Times New Roman"/>
-                                <w:b/>
-                                <w:bCs/>
-                              </w:rPr>
-                              <w:t>Scoring</w:t>
-                            </w:r>
-                            <w:proofErr w:type="spellEnd"/>
                           </w:p>
                           <w:p>
                             <w:pPr>
@@ -311,18 +301,8 @@
                           <w:b/>
                           <w:bCs/>
                         </w:rPr>
-                        <w:t xml:space="preserve">Projet de </w:t>
+                        <w:t>Projet de Scoring</w:t>
                       </w:r>
-                      <w:proofErr w:type="spellStart"/>
-                      <w:r>
-                        <w:rPr>
-                          <w:rFonts w:ascii="Times New Roman" w:hAnsi="Times New Roman" w:cs="Times New Roman"/>
-                          <w:b/>
-                          <w:bCs/>
-                        </w:rPr>
-                        <w:t>Scoring</w:t>
-                      </w:r>
-                      <w:proofErr w:type="spellEnd"/>
                     </w:p>
                     <w:p>
                       <w:pPr>
@@ -858,13 +838,8 @@
         <w:fldChar w:fldCharType="end"/>
       </w:r>
       <w:r>
-        <w:t xml:space="preserve"> : premières lignes du </w:t>
-      </w:r>
-      <w:proofErr w:type="spellStart"/>
-      <w:r>
-        <w:t>dataset</w:t>
-      </w:r>
-      <w:proofErr w:type="spellEnd"/>
+        <w:t xml:space="preserve"> : premières lignes du dataset</w:t>
+      </w:r>
     </w:p>
     <w:p>
       <w:pPr>
@@ -974,14 +949,27 @@
                             <w:r>
                               <w:t xml:space="preserve">Figure </w:t>
                             </w:r>
-                            <w:fldSimple w:instr=" SEQ Figure \* ARABIC ">
-                              <w:r>
-                                <w:rPr>
-                                  <w:noProof/>
-                                </w:rPr>
-                                <w:t>2</w:t>
-                              </w:r>
-                            </w:fldSimple>
+                            <w:r>
+                              <w:fldChar w:fldCharType="begin"/>
+                            </w:r>
+                            <w:r>
+                              <w:instrText xml:space="preserve"> SEQ Figure \* ARABIC </w:instrText>
+                            </w:r>
+                            <w:r>
+                              <w:fldChar w:fldCharType="separate"/>
+                            </w:r>
+                            <w:r>
+                              <w:rPr>
+                                <w:noProof/>
+                              </w:rPr>
+                              <w:t>2</w:t>
+                            </w:r>
+                            <w:r>
+                              <w:rPr>
+                                <w:noProof/>
+                              </w:rPr>
+                              <w:fldChar w:fldCharType="end"/>
+                            </w:r>
                             <w:r>
                               <w:t xml:space="preserve"> : Distribution de notre variable cible</w:t>
                             </w:r>
@@ -1015,14 +1003,27 @@
                       <w:r>
                         <w:t xml:space="preserve">Figure </w:t>
                       </w:r>
-                      <w:fldSimple w:instr=" SEQ Figure \* ARABIC ">
-                        <w:r>
-                          <w:rPr>
-                            <w:noProof/>
-                          </w:rPr>
-                          <w:t>2</w:t>
-                        </w:r>
-                      </w:fldSimple>
+                      <w:r>
+                        <w:fldChar w:fldCharType="begin"/>
+                      </w:r>
+                      <w:r>
+                        <w:instrText xml:space="preserve"> SEQ Figure \* ARABIC </w:instrText>
+                      </w:r>
+                      <w:r>
+                        <w:fldChar w:fldCharType="separate"/>
+                      </w:r>
+                      <w:r>
+                        <w:rPr>
+                          <w:noProof/>
+                        </w:rPr>
+                        <w:t>2</w:t>
+                      </w:r>
+                      <w:r>
+                        <w:rPr>
+                          <w:noProof/>
+                        </w:rPr>
+                        <w:fldChar w:fldCharType="end"/>
+                      </w:r>
                       <w:r>
                         <w:t xml:space="preserve"> : Distribution de notre variable cible</w:t>
                       </w:r>
@@ -1112,16 +1113,8 @@
         <w:rPr>
           <w:rFonts w:ascii="Times New Roman" w:hAnsi="Times New Roman" w:cs="Times New Roman"/>
         </w:rPr>
-        <w:t xml:space="preserve">dans notre </w:t>
-      </w:r>
-      <w:proofErr w:type="spellStart"/>
-      <w:r>
-        <w:rPr>
-          <w:rFonts w:ascii="Times New Roman" w:hAnsi="Times New Roman" w:cs="Times New Roman"/>
-        </w:rPr>
-        <w:t>dataset</w:t>
-      </w:r>
-      <w:proofErr w:type="spellEnd"/>
+        <w:t>dans notre dataset</w:t>
+      </w:r>
       <w:r>
         <w:rPr>
           <w:rFonts w:ascii="Times New Roman" w:hAnsi="Times New Roman" w:cs="Times New Roman"/>
@@ -1146,21 +1139,7 @@
         <w:rPr>
           <w:rFonts w:ascii="Times New Roman" w:hAnsi="Times New Roman" w:cs="Times New Roman"/>
         </w:rPr>
-        <w:t xml:space="preserve">Ensuite, il nous faut analyser toutes les autres variables catégorielles. Dans le </w:t>
-      </w:r>
-      <w:proofErr w:type="spellStart"/>
-      <w:r>
-        <w:rPr>
-          <w:rFonts w:ascii="Times New Roman" w:hAnsi="Times New Roman" w:cs="Times New Roman"/>
-        </w:rPr>
-        <w:t>dataset</w:t>
-      </w:r>
-      <w:proofErr w:type="spellEnd"/>
-      <w:r>
-        <w:rPr>
-          <w:rFonts w:ascii="Times New Roman" w:hAnsi="Times New Roman" w:cs="Times New Roman"/>
-        </w:rPr>
-        <w:t xml:space="preserve">, on a considéré 5 variables catégorielles, comme on peut le voir dans sur Figure 3. </w:t>
+        <w:t xml:space="preserve">Ensuite, il nous faut analyser toutes les autres variables catégorielles. Dans le dataset, on a considéré 5 variables catégorielles, comme on peut le voir dans sur Figure 3. </w:t>
       </w:r>
       <w:r>
         <w:rPr>
@@ -2119,14 +2098,7 @@
         <w:rPr>
           <w:rFonts w:ascii="Times New Roman" w:hAnsi="Times New Roman" w:cs="Times New Roman"/>
         </w:rPr>
-        <w:t xml:space="preserve"> Figure 4, nous avons tracé les </w:t>
-      </w:r>
-      <w:proofErr w:type="spellStart"/>
-      <w:r>
-        <w:rPr>
-          <w:rFonts w:ascii="Times New Roman" w:hAnsi="Times New Roman" w:cs="Times New Roman"/>
-        </w:rPr>
-        <w:t>boxplot</w:t>
+        <w:t xml:space="preserve"> Figure 4, nous avons tracé les boxplot</w:t>
       </w:r>
       <w:r>
         <w:rPr>
@@ -2134,7 +2106,6 @@
         </w:rPr>
         <w:t>s</w:t>
       </w:r>
-      <w:proofErr w:type="spellEnd"/>
       <w:r>
         <w:rPr>
           <w:rFonts w:ascii="Times New Roman" w:hAnsi="Times New Roman" w:cs="Times New Roman"/>
@@ -2154,14 +2125,12 @@
         </w:rPr>
         <w:t xml:space="preserve">Et en effet, toutes les variables ont bien des </w:t>
       </w:r>
-      <w:proofErr w:type="spellStart"/>
       <w:r>
         <w:rPr>
           <w:rFonts w:ascii="Times New Roman" w:hAnsi="Times New Roman" w:cs="Times New Roman"/>
         </w:rPr>
         <w:t>outliers</w:t>
       </w:r>
-      <w:proofErr w:type="spellEnd"/>
       <w:r>
         <w:rPr>
           <w:rFonts w:ascii="Times New Roman" w:hAnsi="Times New Roman" w:cs="Times New Roman"/>
@@ -2287,35 +2256,7 @@
         <w:rPr>
           <w:rFonts w:ascii="Times New Roman" w:hAnsi="Times New Roman" w:cs="Times New Roman"/>
         </w:rPr>
-        <w:t xml:space="preserve"> appartiennent. C’est pourquoi nous pouvons observer un </w:t>
-      </w:r>
-      <w:proofErr w:type="spellStart"/>
-      <w:r>
-        <w:rPr>
-          <w:rFonts w:ascii="Times New Roman" w:hAnsi="Times New Roman" w:cs="Times New Roman"/>
-        </w:rPr>
-        <w:t>boxpot</w:t>
-      </w:r>
-      <w:proofErr w:type="spellEnd"/>
-      <w:r>
-        <w:rPr>
-          <w:rFonts w:ascii="Times New Roman" w:hAnsi="Times New Roman" w:cs="Times New Roman"/>
-        </w:rPr>
-        <w:t xml:space="preserve"> par variable selon la valeur de la cible. Au-delà de pouvoir attribuer un </w:t>
-      </w:r>
-      <w:proofErr w:type="spellStart"/>
-      <w:r>
-        <w:rPr>
-          <w:rFonts w:ascii="Times New Roman" w:hAnsi="Times New Roman" w:cs="Times New Roman"/>
-        </w:rPr>
-        <w:t>outlier</w:t>
-      </w:r>
-      <w:proofErr w:type="spellEnd"/>
-      <w:r>
-        <w:rPr>
-          <w:rFonts w:ascii="Times New Roman" w:hAnsi="Times New Roman" w:cs="Times New Roman"/>
-        </w:rPr>
-        <w:t xml:space="preserve"> à une modalité de la cible, elle nous permet d’observer plus facilement la répartition des valeurs qu’ave</w:t>
+        <w:t xml:space="preserve"> appartiennent. C’est pourquoi nous pouvons observer un boxpot par variable selon la valeur de la cible. Au-delà de pouvoir attribuer un outlier à une modalité de la cible, elle nous permet d’observer plus facilement la répartition des valeurs qu’ave</w:t>
       </w:r>
       <w:r>
         <w:rPr>
@@ -2611,13 +2552,8 @@
                               <w:fldChar w:fldCharType="end"/>
                             </w:r>
                             <w:r>
-                              <w:t xml:space="preserve"> : </w:t>
+                              <w:t xml:space="preserve"> : Boxplot</w:t>
                             </w:r>
-                            <w:proofErr w:type="spellStart"/>
-                            <w:r>
-                              <w:t>Boxplot</w:t>
-                            </w:r>
-                            <w:proofErr w:type="spellEnd"/>
                           </w:p>
                         </w:txbxContent>
                       </wps:txbx>
@@ -2671,13 +2607,8 @@
                         <w:fldChar w:fldCharType="end"/>
                       </w:r>
                       <w:r>
-                        <w:t xml:space="preserve"> : </w:t>
+                        <w:t xml:space="preserve"> : Boxplot</w:t>
                       </w:r>
-                      <w:proofErr w:type="spellStart"/>
-                      <w:r>
-                        <w:t>Boxplot</w:t>
-                      </w:r>
-                      <w:proofErr w:type="spellEnd"/>
                     </w:p>
                   </w:txbxContent>
                 </v:textbox>
@@ -2735,21 +2666,7 @@
         <w:rPr>
           <w:rFonts w:ascii="Times New Roman" w:hAnsi="Times New Roman" w:cs="Times New Roman"/>
         </w:rPr>
-        <w:t xml:space="preserve"> variable DEBTINC. Une personne qui fait défaut a tendance à être surendettée, et c’est ce qu’on peut remarquer sur le </w:t>
-      </w:r>
-      <w:proofErr w:type="spellStart"/>
-      <w:r>
-        <w:rPr>
-          <w:rFonts w:ascii="Times New Roman" w:hAnsi="Times New Roman" w:cs="Times New Roman"/>
-        </w:rPr>
-        <w:t>boxplot</w:t>
-      </w:r>
-      <w:proofErr w:type="spellEnd"/>
-      <w:r>
-        <w:rPr>
-          <w:rFonts w:ascii="Times New Roman" w:hAnsi="Times New Roman" w:cs="Times New Roman"/>
-        </w:rPr>
-        <w:t> : toutes les valeurs jugées aberrantes pour cette variable sont associé</w:t>
+        <w:t xml:space="preserve"> variable DEBTINC. Une personne qui fait défaut a tendance à être surendettée, et c’est ce qu’on peut remarquer sur le boxplot : toutes les valeurs jugées aberrantes pour cette variable sont associé</w:t>
       </w:r>
       <w:r>
         <w:rPr>
@@ -3160,63 +3077,7 @@
         <w:rPr>
           <w:rFonts w:ascii="Times New Roman" w:hAnsi="Times New Roman" w:cs="Times New Roman"/>
         </w:rPr>
-        <w:t xml:space="preserve"> des valeurs manquantes à des MAR (</w:t>
-      </w:r>
-      <w:proofErr w:type="spellStart"/>
-      <w:r>
-        <w:rPr>
-          <w:rFonts w:ascii="Times New Roman" w:hAnsi="Times New Roman" w:cs="Times New Roman"/>
-        </w:rPr>
-        <w:t>missing</w:t>
-      </w:r>
-      <w:proofErr w:type="spellEnd"/>
-      <w:r>
-        <w:rPr>
-          <w:rFonts w:ascii="Times New Roman" w:hAnsi="Times New Roman" w:cs="Times New Roman"/>
-        </w:rPr>
-        <w:t xml:space="preserve"> at </w:t>
-      </w:r>
-      <w:proofErr w:type="spellStart"/>
-      <w:r>
-        <w:rPr>
-          <w:rFonts w:ascii="Times New Roman" w:hAnsi="Times New Roman" w:cs="Times New Roman"/>
-        </w:rPr>
-        <w:t>random</w:t>
-      </w:r>
-      <w:proofErr w:type="spellEnd"/>
-      <w:r>
-        <w:rPr>
-          <w:rFonts w:ascii="Times New Roman" w:hAnsi="Times New Roman" w:cs="Times New Roman"/>
-        </w:rPr>
-        <w:t>) et des MNAR (</w:t>
-      </w:r>
-      <w:proofErr w:type="spellStart"/>
-      <w:r>
-        <w:rPr>
-          <w:rFonts w:ascii="Times New Roman" w:hAnsi="Times New Roman" w:cs="Times New Roman"/>
-        </w:rPr>
-        <w:t>missing</w:t>
-      </w:r>
-      <w:proofErr w:type="spellEnd"/>
-      <w:r>
-        <w:rPr>
-          <w:rFonts w:ascii="Times New Roman" w:hAnsi="Times New Roman" w:cs="Times New Roman"/>
-        </w:rPr>
-        <w:t xml:space="preserve"> not at </w:t>
-      </w:r>
-      <w:proofErr w:type="spellStart"/>
-      <w:r>
-        <w:rPr>
-          <w:rFonts w:ascii="Times New Roman" w:hAnsi="Times New Roman" w:cs="Times New Roman"/>
-        </w:rPr>
-        <w:t>random</w:t>
-      </w:r>
-      <w:proofErr w:type="spellEnd"/>
-      <w:r>
-        <w:rPr>
-          <w:rFonts w:ascii="Times New Roman" w:hAnsi="Times New Roman" w:cs="Times New Roman"/>
-        </w:rPr>
-        <w:t>).</w:t>
+        <w:t xml:space="preserve"> des valeurs manquantes à des MAR (missing at random) et des MNAR (missing not at random).</w:t>
       </w:r>
       <w:r>
         <w:rPr>
@@ -3552,21 +3413,7 @@
         <w:rPr>
           <w:rFonts w:ascii="Times New Roman" w:hAnsi="Times New Roman" w:cs="Times New Roman"/>
         </w:rPr>
-        <w:t>Remplacé par la valeur « </w:t>
-      </w:r>
-      <w:proofErr w:type="spellStart"/>
-      <w:r>
-        <w:rPr>
-          <w:rFonts w:ascii="Times New Roman" w:hAnsi="Times New Roman" w:cs="Times New Roman"/>
-        </w:rPr>
-        <w:t>missing_value</w:t>
-      </w:r>
-      <w:proofErr w:type="spellEnd"/>
-      <w:r>
-        <w:rPr>
-          <w:rFonts w:ascii="Times New Roman" w:hAnsi="Times New Roman" w:cs="Times New Roman"/>
-        </w:rPr>
-        <w:t xml:space="preserve"> » pour les variables </w:t>
+        <w:t xml:space="preserve">Remplacé par la valeur « missing_value » pour les variables </w:t>
       </w:r>
       <w:r>
         <w:rPr>
@@ -3653,41 +3500,13 @@
         <w:rPr>
           <w:rFonts w:ascii="Times New Roman" w:hAnsi="Times New Roman" w:cs="Times New Roman"/>
         </w:rPr>
-        <w:t xml:space="preserve"> un </w:t>
-      </w:r>
-      <w:proofErr w:type="spellStart"/>
-      <w:r>
-        <w:rPr>
-          <w:rFonts w:ascii="Times New Roman" w:hAnsi="Times New Roman" w:cs="Times New Roman"/>
-        </w:rPr>
-        <w:t>QQPlot</w:t>
-      </w:r>
-      <w:proofErr w:type="spellEnd"/>
-      <w:r>
-        <w:rPr>
-          <w:rFonts w:ascii="Times New Roman" w:hAnsi="Times New Roman" w:cs="Times New Roman"/>
-        </w:rPr>
-        <w:t xml:space="preserve"> avant et après la log transformation, qui permet de comparer la position de notre distribution par rapport à différent quantile de la distribution gaussienne, il permet donc de comparer la similarité entre 2 distributions (ici une loi normale et la distribution de notre variable)</w:t>
-      </w:r>
-      <w:r>
-        <w:rPr>
-          <w:rFonts w:ascii="Times New Roman" w:hAnsi="Times New Roman" w:cs="Times New Roman"/>
-        </w:rPr>
-        <w:t xml:space="preserve">. Avant la transformation, on observe un </w:t>
-      </w:r>
-      <w:proofErr w:type="spellStart"/>
-      <w:r>
-        <w:rPr>
-          <w:rFonts w:ascii="Times New Roman" w:hAnsi="Times New Roman" w:cs="Times New Roman"/>
-        </w:rPr>
-        <w:t>QQPlot</w:t>
-      </w:r>
-      <w:proofErr w:type="spellEnd"/>
-      <w:r>
-        <w:rPr>
-          <w:rFonts w:ascii="Times New Roman" w:hAnsi="Times New Roman" w:cs="Times New Roman"/>
-        </w:rPr>
-        <w:t xml:space="preserve"> avec une courbe « convexe », ce qui représente bien la distribution asymétrique avec une queue vers la droite. Il y a énormément à dire sur ces graphiques, mais</w:t>
+        <w:t xml:space="preserve"> un QQPlot avant et après la log transformation, qui permet de comparer la position de notre distribution par rapport à différent quantile de la distribution gaussienne, il permet donc de comparer la similarité entre 2 distributions (ici une loi normale et la distribution de notre variable)</w:t>
+      </w:r>
+      <w:r>
+        <w:rPr>
+          <w:rFonts w:ascii="Times New Roman" w:hAnsi="Times New Roman" w:cs="Times New Roman"/>
+        </w:rPr>
+        <w:t>. Avant la transformation, on observe un QQPlot avec une courbe « convexe », ce qui représente bien la distribution asymétrique avec une queue vers la droite. Il y a énormément à dire sur ces graphiques, mais</w:t>
       </w:r>
       <w:r>
         <w:rPr>
@@ -3764,52 +3583,844 @@
           <w:rFonts w:ascii="Times New Roman" w:hAnsi="Times New Roman" w:cs="Times New Roman"/>
         </w:rPr>
       </w:pPr>
-    </w:p>
-    <w:p>
-      <w:pPr>
-        <w:rPr>
-          <w:rFonts w:ascii="Times New Roman" w:hAnsi="Times New Roman" w:cs="Times New Roman"/>
-        </w:rPr>
-      </w:pPr>
-      <w:r>
-        <w:rPr>
-          <w:rFonts w:ascii="Times New Roman" w:hAnsi="Times New Roman" w:cs="Times New Roman"/>
-        </w:rPr>
-        <w:t>SCALING</w:t>
-      </w:r>
-      <w:r>
-        <w:rPr>
-          <w:rFonts w:ascii="Times New Roman" w:hAnsi="Times New Roman" w:cs="Times New Roman"/>
-        </w:rPr>
-        <w:tab/>
-      </w:r>
-    </w:p>
-    <w:p>
-      <w:pPr>
-        <w:rPr>
-          <w:rFonts w:ascii="Times New Roman" w:hAnsi="Times New Roman" w:cs="Times New Roman"/>
-        </w:rPr>
-      </w:pPr>
-    </w:p>
-    <w:p>
-      <w:pPr>
-        <w:rPr>
-          <w:rFonts w:ascii="Times New Roman" w:hAnsi="Times New Roman" w:cs="Times New Roman"/>
-        </w:rPr>
-      </w:pPr>
-    </w:p>
-    <w:p>
-      <w:pPr>
-        <w:rPr>
-          <w:rFonts w:ascii="Times New Roman" w:hAnsi="Times New Roman" w:cs="Times New Roman"/>
-        </w:rPr>
-      </w:pPr>
-      <w:r>
-        <w:rPr>
-          <w:rFonts w:ascii="Times New Roman" w:hAnsi="Times New Roman" w:cs="Times New Roman"/>
+      <w:r>
+        <w:rPr>
+          <w:rFonts w:ascii="Times New Roman" w:hAnsi="Times New Roman" w:cs="Times New Roman"/>
+        </w:rPr>
+        <w:br w:type="page"/>
+      </w:r>
+    </w:p>
+    <w:p>
+      <w:pPr>
+        <w:rPr>
+          <w:rFonts w:ascii="Times New Roman" w:hAnsi="Times New Roman" w:cs="Times New Roman"/>
+          <w:b/>
+          <w:bCs/>
+          <w:u w:val="single"/>
+        </w:rPr>
+      </w:pPr>
+      <w:r>
+        <w:rPr>
+          <w:rFonts w:ascii="Times New Roman" w:hAnsi="Times New Roman" w:cs="Times New Roman"/>
+          <w:b/>
+          <w:bCs/>
+          <w:u w:val="single"/>
         </w:rPr>
         <w:lastRenderedPageBreak/>
-        <w:tab/>
+        <w:t>Data Preprocessing</w:t>
+      </w:r>
+    </w:p>
+    <w:p>
+      <w:pPr>
+        <w:rPr>
+          <w:rFonts w:ascii="Times New Roman" w:hAnsi="Times New Roman" w:cs="Times New Roman"/>
+          <w:b/>
+          <w:bCs/>
+        </w:rPr>
+      </w:pPr>
+      <w:r>
+        <w:rPr>
+          <w:rFonts w:ascii="Times New Roman" w:hAnsi="Times New Roman" w:cs="Times New Roman"/>
+          <w:b/>
+          <w:bCs/>
+        </w:rPr>
+        <w:t>Variables facteurs – One Hot Encoding</w:t>
+      </w:r>
+    </w:p>
+    <w:p>
+      <w:pPr>
+        <w:rPr>
+          <w:rFonts w:ascii="Times New Roman" w:hAnsi="Times New Roman" w:cs="Times New Roman"/>
+        </w:rPr>
+      </w:pPr>
+      <w:r>
+        <w:rPr>
+          <w:rFonts w:ascii="Times New Roman" w:hAnsi="Times New Roman" w:cs="Times New Roman"/>
+        </w:rPr>
+        <w:t xml:space="preserve">Les deux variables facteurs de notre jeu de données, à savoir REASON et JOB, </w:t>
+      </w:r>
+      <w:r>
+        <w:rPr>
+          <w:rFonts w:ascii="Times New Roman" w:hAnsi="Times New Roman" w:cs="Times New Roman"/>
+        </w:rPr>
+        <w:t>sont des variables catégorielles disposant de peu de valeurs uniques. En effet, la variable REASON contient les modalités suivantes :</w:t>
+      </w:r>
+    </w:p>
+    <w:p>
+      <w:pPr>
+        <w:pStyle w:val="Paragraphedeliste"/>
+        <w:numPr>
+          <w:ilvl w:val="0"/>
+          <w:numId w:val="5"/>
+        </w:numPr>
+        <w:rPr>
+          <w:rFonts w:ascii="Times New Roman" w:hAnsi="Times New Roman" w:cs="Times New Roman"/>
+        </w:rPr>
+      </w:pPr>
+      <w:r>
+        <w:rPr>
+          <w:rFonts w:ascii="Times New Roman" w:hAnsi="Times New Roman" w:cs="Times New Roman"/>
+        </w:rPr>
+        <w:t>H</w:t>
+      </w:r>
+      <w:r>
+        <w:rPr>
+          <w:rFonts w:ascii="Times New Roman" w:hAnsi="Times New Roman" w:cs="Times New Roman"/>
+        </w:rPr>
+        <w:t>omeImpt</w:t>
+      </w:r>
+    </w:p>
+    <w:p>
+      <w:pPr>
+        <w:pStyle w:val="Paragraphedeliste"/>
+        <w:numPr>
+          <w:ilvl w:val="0"/>
+          <w:numId w:val="5"/>
+        </w:numPr>
+        <w:rPr>
+          <w:rFonts w:ascii="Times New Roman" w:hAnsi="Times New Roman" w:cs="Times New Roman"/>
+        </w:rPr>
+      </w:pPr>
+      <w:r>
+        <w:rPr>
+          <w:rFonts w:ascii="Times New Roman" w:hAnsi="Times New Roman" w:cs="Times New Roman"/>
+        </w:rPr>
+        <w:t>DebtCon</w:t>
+      </w:r>
+    </w:p>
+    <w:p>
+      <w:pPr>
+        <w:pStyle w:val="Paragraphedeliste"/>
+        <w:numPr>
+          <w:ilvl w:val="0"/>
+          <w:numId w:val="5"/>
+        </w:numPr>
+        <w:rPr>
+          <w:rFonts w:ascii="Times New Roman" w:hAnsi="Times New Roman" w:cs="Times New Roman"/>
+        </w:rPr>
+      </w:pPr>
+      <w:r>
+        <w:rPr>
+          <w:rFonts w:ascii="Times New Roman" w:hAnsi="Times New Roman" w:cs="Times New Roman"/>
+        </w:rPr>
+        <w:t>missing_value</w:t>
+      </w:r>
+    </w:p>
+    <w:p>
+      <w:pPr>
+        <w:rPr>
+          <w:rFonts w:ascii="Times New Roman" w:hAnsi="Times New Roman" w:cs="Times New Roman"/>
+        </w:rPr>
+      </w:pPr>
+      <w:r>
+        <w:rPr>
+          <w:rFonts w:ascii="Times New Roman" w:hAnsi="Times New Roman" w:cs="Times New Roman"/>
+        </w:rPr>
+        <w:t>Et la variable JOB :</w:t>
+      </w:r>
+    </w:p>
+    <w:p>
+      <w:pPr>
+        <w:pStyle w:val="Paragraphedeliste"/>
+        <w:numPr>
+          <w:ilvl w:val="0"/>
+          <w:numId w:val="4"/>
+        </w:numPr>
+        <w:rPr>
+          <w:rFonts w:ascii="Times New Roman" w:hAnsi="Times New Roman" w:cs="Times New Roman"/>
+        </w:rPr>
+      </w:pPr>
+      <w:r>
+        <w:rPr>
+          <w:rFonts w:ascii="Times New Roman" w:hAnsi="Times New Roman" w:cs="Times New Roman"/>
+        </w:rPr>
+        <w:t>Office</w:t>
+      </w:r>
+    </w:p>
+    <w:p>
+      <w:pPr>
+        <w:pStyle w:val="Paragraphedeliste"/>
+        <w:numPr>
+          <w:ilvl w:val="0"/>
+          <w:numId w:val="4"/>
+        </w:numPr>
+        <w:rPr>
+          <w:rFonts w:ascii="Times New Roman" w:hAnsi="Times New Roman" w:cs="Times New Roman"/>
+        </w:rPr>
+      </w:pPr>
+      <w:r>
+        <w:rPr>
+          <w:rFonts w:ascii="Times New Roman" w:hAnsi="Times New Roman" w:cs="Times New Roman"/>
+        </w:rPr>
+        <w:t>Sales</w:t>
+      </w:r>
+    </w:p>
+    <w:p>
+      <w:pPr>
+        <w:pStyle w:val="Paragraphedeliste"/>
+        <w:numPr>
+          <w:ilvl w:val="0"/>
+          <w:numId w:val="4"/>
+        </w:numPr>
+        <w:rPr>
+          <w:rFonts w:ascii="Times New Roman" w:hAnsi="Times New Roman" w:cs="Times New Roman"/>
+        </w:rPr>
+      </w:pPr>
+      <w:r>
+        <w:rPr>
+          <w:rFonts w:ascii="Times New Roman" w:hAnsi="Times New Roman" w:cs="Times New Roman"/>
+        </w:rPr>
+        <w:t>Mgr</w:t>
+      </w:r>
+    </w:p>
+    <w:p>
+      <w:pPr>
+        <w:pStyle w:val="Paragraphedeliste"/>
+        <w:numPr>
+          <w:ilvl w:val="0"/>
+          <w:numId w:val="4"/>
+        </w:numPr>
+        <w:rPr>
+          <w:rFonts w:ascii="Times New Roman" w:hAnsi="Times New Roman" w:cs="Times New Roman"/>
+        </w:rPr>
+      </w:pPr>
+      <w:r>
+        <w:rPr>
+          <w:rFonts w:ascii="Times New Roman" w:hAnsi="Times New Roman" w:cs="Times New Roman"/>
+        </w:rPr>
+        <w:t>ProfExe</w:t>
+      </w:r>
+    </w:p>
+    <w:p>
+      <w:pPr>
+        <w:pStyle w:val="Paragraphedeliste"/>
+        <w:numPr>
+          <w:ilvl w:val="0"/>
+          <w:numId w:val="4"/>
+        </w:numPr>
+        <w:rPr>
+          <w:rFonts w:ascii="Times New Roman" w:hAnsi="Times New Roman" w:cs="Times New Roman"/>
+        </w:rPr>
+      </w:pPr>
+      <w:r>
+        <w:rPr>
+          <w:rFonts w:ascii="Times New Roman" w:hAnsi="Times New Roman" w:cs="Times New Roman"/>
+        </w:rPr>
+        <w:t>Other</w:t>
+      </w:r>
+    </w:p>
+    <w:p>
+      <w:pPr>
+        <w:pStyle w:val="Paragraphedeliste"/>
+        <w:numPr>
+          <w:ilvl w:val="0"/>
+          <w:numId w:val="4"/>
+        </w:numPr>
+        <w:rPr>
+          <w:rFonts w:ascii="Times New Roman" w:hAnsi="Times New Roman" w:cs="Times New Roman"/>
+        </w:rPr>
+      </w:pPr>
+      <w:r>
+        <w:rPr>
+          <w:rFonts w:ascii="Times New Roman" w:hAnsi="Times New Roman" w:cs="Times New Roman"/>
+        </w:rPr>
+        <w:t>missing_value</w:t>
+      </w:r>
+    </w:p>
+    <w:p>
+      <w:pPr>
+        <w:rPr>
+          <w:rFonts w:ascii="Times New Roman" w:hAnsi="Times New Roman" w:cs="Times New Roman"/>
+        </w:rPr>
+      </w:pPr>
+      <w:r>
+        <w:rPr>
+          <w:rFonts w:ascii="Times New Roman" w:hAnsi="Times New Roman" w:cs="Times New Roman"/>
+        </w:rPr>
+        <w:t>Ainsi, ces deux variables sont éligibles à deux techniques simples de préprocessing permettant de les rendre compréhensible par un modèle linéaire : la labellisation et le OneHotEncoding (aussi connu sous le nom de dummying). Nous avons choisi d’utiliser le OneHotEncoding car la technique de labellisation introduit une notion d’ordre dans le jeu de données, alors que ces deux variables ne devraient pas être soumises à une telle ordinalité. En effet, on ne peut par exemple pas dire que HomeImpt &gt; DebtCon, ou vice versa.</w:t>
+      </w:r>
+    </w:p>
+    <w:p>
+      <w:pPr>
+        <w:rPr>
+          <w:rFonts w:ascii="Times New Roman" w:hAnsi="Times New Roman" w:cs="Times New Roman"/>
+        </w:rPr>
+      </w:pPr>
+      <w:r>
+        <w:rPr>
+          <w:rFonts w:ascii="Times New Roman" w:hAnsi="Times New Roman" w:cs="Times New Roman"/>
+        </w:rPr>
+        <w:t>Ainsi, nous avons appliqué cette technique au jeu de données. Les colonnes JOB et REASON ont été transformées de la manière suivante :</w:t>
+      </w:r>
+    </w:p>
+    <w:p>
+      <w:pPr>
+        <w:shd w:val="clear" w:color="auto" w:fill="323232"/>
+        <w:tabs>
+          <w:tab w:val="left" w:pos="916"/>
+          <w:tab w:val="left" w:pos="1832"/>
+          <w:tab w:val="left" w:pos="2748"/>
+          <w:tab w:val="left" w:pos="3664"/>
+          <w:tab w:val="left" w:pos="4580"/>
+          <w:tab w:val="left" w:pos="5496"/>
+          <w:tab w:val="left" w:pos="6412"/>
+          <w:tab w:val="left" w:pos="7328"/>
+          <w:tab w:val="left" w:pos="8244"/>
+          <w:tab w:val="left" w:pos="9160"/>
+          <w:tab w:val="left" w:pos="10076"/>
+          <w:tab w:val="left" w:pos="10992"/>
+          <w:tab w:val="left" w:pos="11908"/>
+          <w:tab w:val="left" w:pos="12824"/>
+          <w:tab w:val="left" w:pos="13740"/>
+          <w:tab w:val="left" w:pos="14656"/>
+        </w:tabs>
+        <w:wordWrap w:val="0"/>
+        <w:spacing w:after="0" w:line="240" w:lineRule="auto"/>
+        <w:rPr>
+          <w:rFonts w:ascii="Lucida Console" w:eastAsia="Times New Roman" w:hAnsi="Lucida Console" w:cs="Courier New"/>
+          <w:color w:val="FFFFFF"/>
+          <w:sz w:val="20"/>
+          <w:szCs w:val="20"/>
+          <w:bdr w:val="none" w:sz="0" w:space="0" w:color="auto" w:frame="1"/>
+          <w:lang w:eastAsia="fr-FR"/>
+        </w:rPr>
+      </w:pPr>
+      <w:r>
+        <w:rPr>
+          <w:rFonts w:ascii="Lucida Console" w:eastAsia="Times New Roman" w:hAnsi="Lucida Console" w:cs="Courier New"/>
+          <w:color w:val="FFFFFF"/>
+          <w:sz w:val="20"/>
+          <w:szCs w:val="20"/>
+          <w:bdr w:val="none" w:sz="0" w:space="0" w:color="auto" w:frame="1"/>
+          <w:lang w:eastAsia="fr-FR"/>
+        </w:rPr>
+        <w:t xml:space="preserve">     JOB  REASON</w:t>
+      </w:r>
+    </w:p>
+    <w:p>
+      <w:pPr>
+        <w:shd w:val="clear" w:color="auto" w:fill="323232"/>
+        <w:tabs>
+          <w:tab w:val="left" w:pos="916"/>
+          <w:tab w:val="left" w:pos="1832"/>
+          <w:tab w:val="left" w:pos="2748"/>
+          <w:tab w:val="left" w:pos="3664"/>
+          <w:tab w:val="left" w:pos="4580"/>
+          <w:tab w:val="left" w:pos="5496"/>
+          <w:tab w:val="left" w:pos="6412"/>
+          <w:tab w:val="left" w:pos="7328"/>
+          <w:tab w:val="left" w:pos="8244"/>
+          <w:tab w:val="left" w:pos="9160"/>
+          <w:tab w:val="left" w:pos="10076"/>
+          <w:tab w:val="left" w:pos="10992"/>
+          <w:tab w:val="left" w:pos="11908"/>
+          <w:tab w:val="left" w:pos="12824"/>
+          <w:tab w:val="left" w:pos="13740"/>
+          <w:tab w:val="left" w:pos="14656"/>
+        </w:tabs>
+        <w:wordWrap w:val="0"/>
+        <w:spacing w:after="0" w:line="240" w:lineRule="auto"/>
+        <w:rPr>
+          <w:rFonts w:ascii="Lucida Console" w:eastAsia="Times New Roman" w:hAnsi="Lucida Console" w:cs="Courier New"/>
+          <w:color w:val="FFFFFF"/>
+          <w:sz w:val="20"/>
+          <w:szCs w:val="20"/>
+          <w:bdr w:val="none" w:sz="0" w:space="0" w:color="auto" w:frame="1"/>
+          <w:lang w:eastAsia="fr-FR"/>
+        </w:rPr>
+      </w:pPr>
+      <w:r>
+        <w:rPr>
+          <w:rFonts w:ascii="Lucida Console" w:eastAsia="Times New Roman" w:hAnsi="Lucida Console" w:cs="Courier New"/>
+          <w:color w:val="FFFFFF"/>
+          <w:sz w:val="20"/>
+          <w:szCs w:val="20"/>
+          <w:bdr w:val="none" w:sz="0" w:space="0" w:color="auto" w:frame="1"/>
+          <w:lang w:eastAsia="fr-FR"/>
+        </w:rPr>
+        <w:t>1  Other HomeImp</w:t>
+      </w:r>
+    </w:p>
+    <w:p>
+      <w:pPr>
+        <w:shd w:val="clear" w:color="auto" w:fill="323232"/>
+        <w:tabs>
+          <w:tab w:val="left" w:pos="916"/>
+          <w:tab w:val="left" w:pos="1832"/>
+          <w:tab w:val="left" w:pos="2748"/>
+          <w:tab w:val="left" w:pos="3664"/>
+          <w:tab w:val="left" w:pos="4580"/>
+          <w:tab w:val="left" w:pos="5496"/>
+          <w:tab w:val="left" w:pos="6412"/>
+          <w:tab w:val="left" w:pos="7328"/>
+          <w:tab w:val="left" w:pos="8244"/>
+          <w:tab w:val="left" w:pos="9160"/>
+          <w:tab w:val="left" w:pos="10076"/>
+          <w:tab w:val="left" w:pos="10992"/>
+          <w:tab w:val="left" w:pos="11908"/>
+          <w:tab w:val="left" w:pos="12824"/>
+          <w:tab w:val="left" w:pos="13740"/>
+          <w:tab w:val="left" w:pos="14656"/>
+        </w:tabs>
+        <w:wordWrap w:val="0"/>
+        <w:spacing w:after="0" w:line="240" w:lineRule="auto"/>
+        <w:rPr>
+          <w:rFonts w:ascii="Lucida Console" w:eastAsia="Times New Roman" w:hAnsi="Lucida Console" w:cs="Courier New"/>
+          <w:color w:val="FFFFFF"/>
+          <w:sz w:val="20"/>
+          <w:szCs w:val="20"/>
+          <w:bdr w:val="none" w:sz="0" w:space="0" w:color="auto" w:frame="1"/>
+          <w:lang w:eastAsia="fr-FR"/>
+        </w:rPr>
+      </w:pPr>
+      <w:r>
+        <w:rPr>
+          <w:rFonts w:ascii="Lucida Console" w:eastAsia="Times New Roman" w:hAnsi="Lucida Console" w:cs="Courier New"/>
+          <w:color w:val="FFFFFF"/>
+          <w:sz w:val="20"/>
+          <w:szCs w:val="20"/>
+          <w:bdr w:val="none" w:sz="0" w:space="0" w:color="auto" w:frame="1"/>
+          <w:lang w:eastAsia="fr-FR"/>
+        </w:rPr>
+        <w:t>2  Other HomeImp</w:t>
+      </w:r>
+    </w:p>
+    <w:p>
+      <w:pPr>
+        <w:shd w:val="clear" w:color="auto" w:fill="323232"/>
+        <w:tabs>
+          <w:tab w:val="left" w:pos="916"/>
+          <w:tab w:val="left" w:pos="1832"/>
+          <w:tab w:val="left" w:pos="2748"/>
+          <w:tab w:val="left" w:pos="3664"/>
+          <w:tab w:val="left" w:pos="4580"/>
+          <w:tab w:val="left" w:pos="5496"/>
+          <w:tab w:val="left" w:pos="6412"/>
+          <w:tab w:val="left" w:pos="7328"/>
+          <w:tab w:val="left" w:pos="8244"/>
+          <w:tab w:val="left" w:pos="9160"/>
+          <w:tab w:val="left" w:pos="10076"/>
+          <w:tab w:val="left" w:pos="10992"/>
+          <w:tab w:val="left" w:pos="11908"/>
+          <w:tab w:val="left" w:pos="12824"/>
+          <w:tab w:val="left" w:pos="13740"/>
+          <w:tab w:val="left" w:pos="14656"/>
+        </w:tabs>
+        <w:wordWrap w:val="0"/>
+        <w:spacing w:after="0" w:line="240" w:lineRule="auto"/>
+        <w:rPr>
+          <w:rFonts w:ascii="Lucida Console" w:eastAsia="Times New Roman" w:hAnsi="Lucida Console" w:cs="Courier New"/>
+          <w:color w:val="FFFFFF"/>
+          <w:sz w:val="20"/>
+          <w:szCs w:val="20"/>
+          <w:bdr w:val="none" w:sz="0" w:space="0" w:color="auto" w:frame="1"/>
+          <w:lang w:eastAsia="fr-FR"/>
+        </w:rPr>
+      </w:pPr>
+      <w:r>
+        <w:rPr>
+          <w:rFonts w:ascii="Lucida Console" w:eastAsia="Times New Roman" w:hAnsi="Lucida Console" w:cs="Courier New"/>
+          <w:color w:val="FFFFFF"/>
+          <w:sz w:val="20"/>
+          <w:szCs w:val="20"/>
+          <w:bdr w:val="none" w:sz="0" w:space="0" w:color="auto" w:frame="1"/>
+          <w:lang w:eastAsia="fr-FR"/>
+        </w:rPr>
+        <w:t>3  Other HomeImp</w:t>
+      </w:r>
+    </w:p>
+    <w:p>
+      <w:pPr>
+        <w:shd w:val="clear" w:color="auto" w:fill="323232"/>
+        <w:tabs>
+          <w:tab w:val="left" w:pos="916"/>
+          <w:tab w:val="left" w:pos="1832"/>
+          <w:tab w:val="left" w:pos="2748"/>
+          <w:tab w:val="left" w:pos="3664"/>
+          <w:tab w:val="left" w:pos="4580"/>
+          <w:tab w:val="left" w:pos="5496"/>
+          <w:tab w:val="left" w:pos="6412"/>
+          <w:tab w:val="left" w:pos="7328"/>
+          <w:tab w:val="left" w:pos="8244"/>
+          <w:tab w:val="left" w:pos="9160"/>
+          <w:tab w:val="left" w:pos="10076"/>
+          <w:tab w:val="left" w:pos="10992"/>
+          <w:tab w:val="left" w:pos="11908"/>
+          <w:tab w:val="left" w:pos="12824"/>
+          <w:tab w:val="left" w:pos="13740"/>
+          <w:tab w:val="left" w:pos="14656"/>
+        </w:tabs>
+        <w:wordWrap w:val="0"/>
+        <w:spacing w:after="0" w:line="240" w:lineRule="auto"/>
+        <w:rPr>
+          <w:rFonts w:ascii="Lucida Console" w:eastAsia="Times New Roman" w:hAnsi="Lucida Console" w:cs="Courier New"/>
+          <w:color w:val="FFFFFF"/>
+          <w:sz w:val="20"/>
+          <w:szCs w:val="20"/>
+          <w:bdr w:val="none" w:sz="0" w:space="0" w:color="auto" w:frame="1"/>
+          <w:lang w:eastAsia="fr-FR"/>
+        </w:rPr>
+      </w:pPr>
+      <w:r>
+        <w:rPr>
+          <w:rFonts w:ascii="Lucida Console" w:eastAsia="Times New Roman" w:hAnsi="Lucida Console" w:cs="Courier New"/>
+          <w:color w:val="FFFFFF"/>
+          <w:sz w:val="20"/>
+          <w:szCs w:val="20"/>
+          <w:bdr w:val="none" w:sz="0" w:space="0" w:color="auto" w:frame="1"/>
+          <w:lang w:eastAsia="fr-FR"/>
+        </w:rPr>
+        <w:t>4 Office HomeImp</w:t>
+      </w:r>
+    </w:p>
+    <w:p>
+      <w:pPr>
+        <w:shd w:val="clear" w:color="auto" w:fill="323232"/>
+        <w:tabs>
+          <w:tab w:val="left" w:pos="916"/>
+          <w:tab w:val="left" w:pos="1832"/>
+          <w:tab w:val="left" w:pos="2748"/>
+          <w:tab w:val="left" w:pos="3664"/>
+          <w:tab w:val="left" w:pos="4580"/>
+          <w:tab w:val="left" w:pos="5496"/>
+          <w:tab w:val="left" w:pos="6412"/>
+          <w:tab w:val="left" w:pos="7328"/>
+          <w:tab w:val="left" w:pos="8244"/>
+          <w:tab w:val="left" w:pos="9160"/>
+          <w:tab w:val="left" w:pos="10076"/>
+          <w:tab w:val="left" w:pos="10992"/>
+          <w:tab w:val="left" w:pos="11908"/>
+          <w:tab w:val="left" w:pos="12824"/>
+          <w:tab w:val="left" w:pos="13740"/>
+          <w:tab w:val="left" w:pos="14656"/>
+        </w:tabs>
+        <w:wordWrap w:val="0"/>
+        <w:spacing w:after="0" w:line="240" w:lineRule="auto"/>
+        <w:rPr>
+          <w:rFonts w:ascii="Lucida Console" w:eastAsia="Times New Roman" w:hAnsi="Lucida Console" w:cs="Courier New"/>
+          <w:color w:val="FFFFFF"/>
+          <w:sz w:val="20"/>
+          <w:szCs w:val="20"/>
+          <w:bdr w:val="none" w:sz="0" w:space="0" w:color="auto" w:frame="1"/>
+          <w:lang w:eastAsia="fr-FR"/>
+        </w:rPr>
+      </w:pPr>
+      <w:r>
+        <w:rPr>
+          <w:rFonts w:ascii="Lucida Console" w:eastAsia="Times New Roman" w:hAnsi="Lucida Console" w:cs="Courier New"/>
+          <w:color w:val="FFFFFF"/>
+          <w:sz w:val="20"/>
+          <w:szCs w:val="20"/>
+          <w:bdr w:val="none" w:sz="0" w:space="0" w:color="auto" w:frame="1"/>
+          <w:lang w:eastAsia="fr-FR"/>
+        </w:rPr>
+        <w:t>5  Other HomeImp</w:t>
+      </w:r>
+    </w:p>
+    <w:p>
+      <w:pPr>
+        <w:shd w:val="clear" w:color="auto" w:fill="323232"/>
+        <w:tabs>
+          <w:tab w:val="left" w:pos="916"/>
+          <w:tab w:val="left" w:pos="1832"/>
+          <w:tab w:val="left" w:pos="2748"/>
+          <w:tab w:val="left" w:pos="3664"/>
+          <w:tab w:val="left" w:pos="4580"/>
+          <w:tab w:val="left" w:pos="5496"/>
+          <w:tab w:val="left" w:pos="6412"/>
+          <w:tab w:val="left" w:pos="7328"/>
+          <w:tab w:val="left" w:pos="8244"/>
+          <w:tab w:val="left" w:pos="9160"/>
+          <w:tab w:val="left" w:pos="10076"/>
+          <w:tab w:val="left" w:pos="10992"/>
+          <w:tab w:val="left" w:pos="11908"/>
+          <w:tab w:val="left" w:pos="12824"/>
+          <w:tab w:val="left" w:pos="13740"/>
+          <w:tab w:val="left" w:pos="14656"/>
+        </w:tabs>
+        <w:wordWrap w:val="0"/>
+        <w:spacing w:after="0" w:line="240" w:lineRule="auto"/>
+        <w:rPr>
+          <w:rFonts w:ascii="Lucida Console" w:eastAsia="Times New Roman" w:hAnsi="Lucida Console" w:cs="Courier New"/>
+          <w:color w:val="FFFFFF"/>
+          <w:sz w:val="20"/>
+          <w:szCs w:val="20"/>
+          <w:lang w:eastAsia="fr-FR"/>
+        </w:rPr>
+      </w:pPr>
+      <w:r>
+        <w:rPr>
+          <w:rFonts w:ascii="Lucida Console" w:eastAsia="Times New Roman" w:hAnsi="Lucida Console" w:cs="Courier New"/>
+          <w:color w:val="FFFFFF"/>
+          <w:sz w:val="20"/>
+          <w:szCs w:val="20"/>
+          <w:bdr w:val="none" w:sz="0" w:space="0" w:color="auto" w:frame="1"/>
+          <w:lang w:eastAsia="fr-FR"/>
+        </w:rPr>
+        <w:t>6  Other HomeImp</w:t>
+      </w:r>
+    </w:p>
+    <w:p>
+      <w:pPr>
+        <w:rPr>
+          <w:rFonts w:ascii="Times New Roman" w:hAnsi="Times New Roman" w:cs="Times New Roman"/>
+        </w:rPr>
+      </w:pPr>
+      <w:r>
+        <w:rPr>
+          <w:rFonts w:ascii="Times New Roman" w:hAnsi="Times New Roman" w:cs="Times New Roman"/>
+        </w:rPr>
+        <w:t>Est devenu :</w:t>
+      </w:r>
+    </w:p>
+    <w:p>
+      <w:pPr>
+        <w:rPr>
+          <w:rFonts w:ascii="Times New Roman" w:hAnsi="Times New Roman" w:cs="Times New Roman"/>
+        </w:rPr>
+      </w:pPr>
+      <w:r>
+        <w:rPr>
+          <w:rFonts w:ascii="Times New Roman" w:hAnsi="Times New Roman" w:cs="Times New Roman"/>
+        </w:rPr>
+        <w:drawing>
+          <wp:inline distT="0" distB="0" distL="0" distR="0" wp14:anchorId="227C9A3A" wp14:editId="046992E2">
+            <wp:extent cx="5759450" cy="554355"/>
+            <wp:effectExtent l="0" t="0" r="0" b="0"/>
+            <wp:docPr id="9" name="Image 9"/>
+            <wp:cNvGraphicFramePr>
+              <a:graphicFrameLocks xmlns:a="http://schemas.openxmlformats.org/drawingml/2006/main" noChangeAspect="1"/>
+            </wp:cNvGraphicFramePr>
+            <a:graphic xmlns:a="http://schemas.openxmlformats.org/drawingml/2006/main">
+              <a:graphicData uri="http://schemas.openxmlformats.org/drawingml/2006/picture">
+                <pic:pic xmlns:pic="http://schemas.openxmlformats.org/drawingml/2006/picture">
+                  <pic:nvPicPr>
+                    <pic:cNvPr id="1" name=""/>
+                    <pic:cNvPicPr/>
+                  </pic:nvPicPr>
+                  <pic:blipFill>
+                    <a:blip r:embed="rId16"/>
+                    <a:stretch>
+                      <a:fillRect/>
+                    </a:stretch>
+                  </pic:blipFill>
+                  <pic:spPr>
+                    <a:xfrm>
+                      <a:off x="0" y="0"/>
+                      <a:ext cx="5759450" cy="554355"/>
+                    </a:xfrm>
+                    <a:prstGeom prst="rect">
+                      <a:avLst/>
+                    </a:prstGeom>
+                  </pic:spPr>
+                </pic:pic>
+              </a:graphicData>
+            </a:graphic>
+          </wp:inline>
+        </w:drawing>
+      </w:r>
+    </w:p>
+    <w:p>
+      <w:pPr>
+        <w:rPr>
+          <w:rFonts w:ascii="Times New Roman" w:hAnsi="Times New Roman" w:cs="Times New Roman"/>
+        </w:rPr>
+      </w:pPr>
+    </w:p>
+    <w:p>
+      <w:pPr>
+        <w:rPr>
+          <w:rFonts w:ascii="Times New Roman" w:hAnsi="Times New Roman" w:cs="Times New Roman"/>
+          <w:b/>
+          <w:bCs/>
+        </w:rPr>
+      </w:pPr>
+      <w:r>
+        <w:rPr>
+          <w:rFonts w:ascii="Times New Roman" w:hAnsi="Times New Roman" w:cs="Times New Roman"/>
+          <w:b/>
+          <w:bCs/>
+        </w:rPr>
+        <w:t>Variables numériques – Standard scaling</w:t>
+      </w:r>
+    </w:p>
+    <w:p>
+      <w:pPr>
+        <w:rPr>
+          <w:rFonts w:ascii="Times New Roman" w:hAnsi="Times New Roman" w:cs="Times New Roman"/>
+        </w:rPr>
+      </w:pPr>
+      <w:r>
+        <w:rPr>
+          <w:rFonts w:ascii="Times New Roman" w:hAnsi="Times New Roman" w:cs="Times New Roman"/>
+        </w:rPr>
+        <w:t xml:space="preserve">Nous avons appliqué </w:t>
+      </w:r>
+      <w:r>
+        <w:rPr>
+          <w:rFonts w:ascii="Times New Roman" w:hAnsi="Times New Roman" w:cs="Times New Roman"/>
+        </w:rPr>
+        <w:t>du standard scaling (retrait de la moyenne, puis division du tout pas l’écart-type) à nos variables numériques dans le but d’obtenir une meilleure interprétabilité de nos variables, et surtout des paramètres des régressions linéaires que nous allons appliquer par la suite.</w:t>
+      </w:r>
+      <w:r>
+        <w:rPr>
+          <w:rFonts w:ascii="Times New Roman" w:hAnsi="Times New Roman" w:cs="Times New Roman"/>
+        </w:rPr>
+        <w:t xml:space="preserve"> En effet, si les variables disponibles sont à la même échelle, alors les coefficients de la régression linéaire le sont aussi, et peuvent être comparés l’un à l’autre.</w:t>
+      </w:r>
+    </w:p>
+    <w:p>
+      <w:pPr>
+        <w:rPr>
+          <w:rFonts w:ascii="Times New Roman" w:hAnsi="Times New Roman" w:cs="Times New Roman"/>
+        </w:rPr>
+      </w:pPr>
+      <w:r>
+        <w:rPr>
+          <w:rFonts w:ascii="Times New Roman" w:hAnsi="Times New Roman" w:cs="Times New Roman"/>
+        </w:rPr>
+        <w:t xml:space="preserve">Impact sur les données : </w:t>
+      </w:r>
+    </w:p>
+    <w:p>
+      <w:pPr>
+        <w:jc w:val="center"/>
+        <w:rPr>
+          <w:rFonts w:ascii="Times New Roman" w:hAnsi="Times New Roman" w:cs="Times New Roman"/>
+        </w:rPr>
+      </w:pPr>
+      <w:r>
+        <w:lastRenderedPageBreak/>
+        <w:drawing>
+          <wp:inline distT="0" distB="0" distL="0" distR="0" wp14:anchorId="78521B86" wp14:editId="084704CC">
+            <wp:extent cx="5372100" cy="4003311"/>
+            <wp:effectExtent l="0" t="0" r="0" b="0"/>
+            <wp:docPr id="22" name="Image 22"/>
+            <wp:cNvGraphicFramePr>
+              <a:graphicFrameLocks xmlns:a="http://schemas.openxmlformats.org/drawingml/2006/main" noChangeAspect="1"/>
+            </wp:cNvGraphicFramePr>
+            <a:graphic xmlns:a="http://schemas.openxmlformats.org/drawingml/2006/main">
+              <a:graphicData uri="http://schemas.openxmlformats.org/drawingml/2006/picture">
+                <pic:pic xmlns:pic="http://schemas.openxmlformats.org/drawingml/2006/picture">
+                  <pic:nvPicPr>
+                    <pic:cNvPr id="1" name=""/>
+                    <pic:cNvPicPr/>
+                  </pic:nvPicPr>
+                  <pic:blipFill>
+                    <a:blip r:embed="rId17"/>
+                    <a:stretch>
+                      <a:fillRect/>
+                    </a:stretch>
+                  </pic:blipFill>
+                  <pic:spPr>
+                    <a:xfrm>
+                      <a:off x="0" y="0"/>
+                      <a:ext cx="5451195" cy="4062253"/>
+                    </a:xfrm>
+                    <a:prstGeom prst="rect">
+                      <a:avLst/>
+                    </a:prstGeom>
+                  </pic:spPr>
+                </pic:pic>
+              </a:graphicData>
+            </a:graphic>
+          </wp:inline>
+        </w:drawing>
+      </w:r>
+    </w:p>
+    <w:p>
+      <w:pPr>
+        <w:jc w:val="center"/>
+        <w:rPr>
+          <w:rFonts w:ascii="Times New Roman" w:hAnsi="Times New Roman" w:cs="Times New Roman"/>
+          <w:i/>
+          <w:iCs/>
+        </w:rPr>
+      </w:pPr>
+      <w:r>
+        <w:rPr>
+          <w:rFonts w:ascii="Times New Roman" w:hAnsi="Times New Roman" w:cs="Times New Roman"/>
+          <w:i/>
+          <w:iCs/>
+        </w:rPr>
+        <w:t>Avant Standard Scaling</w:t>
+      </w:r>
+    </w:p>
+    <w:p>
+      <w:pPr>
+        <w:jc w:val="center"/>
+        <w:rPr>
+          <w:rFonts w:ascii="Times New Roman" w:hAnsi="Times New Roman" w:cs="Times New Roman"/>
+        </w:rPr>
+      </w:pPr>
+      <w:r>
+        <w:drawing>
+          <wp:inline distT="0" distB="0" distL="0" distR="0" wp14:anchorId="5878EF37" wp14:editId="45F2D17D">
+            <wp:extent cx="5248275" cy="3911035"/>
+            <wp:effectExtent l="0" t="0" r="0" b="0"/>
+            <wp:docPr id="20" name="Image 20"/>
+            <wp:cNvGraphicFramePr>
+              <a:graphicFrameLocks xmlns:a="http://schemas.openxmlformats.org/drawingml/2006/main" noChangeAspect="1"/>
+            </wp:cNvGraphicFramePr>
+            <a:graphic xmlns:a="http://schemas.openxmlformats.org/drawingml/2006/main">
+              <a:graphicData uri="http://schemas.openxmlformats.org/drawingml/2006/picture">
+                <pic:pic xmlns:pic="http://schemas.openxmlformats.org/drawingml/2006/picture">
+                  <pic:nvPicPr>
+                    <pic:cNvPr id="1" name=""/>
+                    <pic:cNvPicPr/>
+                  </pic:nvPicPr>
+                  <pic:blipFill>
+                    <a:blip r:embed="rId18"/>
+                    <a:stretch>
+                      <a:fillRect/>
+                    </a:stretch>
+                  </pic:blipFill>
+                  <pic:spPr>
+                    <a:xfrm>
+                      <a:off x="0" y="0"/>
+                      <a:ext cx="5274686" cy="3930716"/>
+                    </a:xfrm>
+                    <a:prstGeom prst="rect">
+                      <a:avLst/>
+                    </a:prstGeom>
+                  </pic:spPr>
+                </pic:pic>
+              </a:graphicData>
+            </a:graphic>
+          </wp:inline>
+        </w:drawing>
+      </w:r>
+    </w:p>
+    <w:p>
+      <w:pPr>
+        <w:jc w:val="center"/>
+        <w:rPr>
+          <w:rFonts w:ascii="Times New Roman" w:hAnsi="Times New Roman" w:cs="Times New Roman"/>
+          <w:i/>
+          <w:iCs/>
+        </w:rPr>
+      </w:pPr>
+      <w:r>
+        <w:rPr>
+          <w:rFonts w:ascii="Times New Roman" w:hAnsi="Times New Roman" w:cs="Times New Roman"/>
+          <w:i/>
+          <w:iCs/>
+        </w:rPr>
+        <w:t>Après Standard scaling</w:t>
+      </w:r>
+    </w:p>
+    <w:p>
+      <w:pPr>
+        <w:rPr>
+          <w:rFonts w:ascii="Times New Roman" w:hAnsi="Times New Roman" w:cs="Times New Roman"/>
+        </w:rPr>
+      </w:pPr>
+      <w:r>
+        <w:rPr>
+          <w:rFonts w:ascii="Times New Roman" w:hAnsi="Times New Roman" w:cs="Times New Roman"/>
+        </w:rPr>
+        <w:lastRenderedPageBreak/>
+        <w:t>Nous pouvons constater que le standard scaling conserve la distribution de notre variables, et que seule l’échelle est impactée par cette transformation.</w:t>
       </w:r>
     </w:p>
     <w:p>
@@ -3894,7 +4505,7 @@
                     </pic:cNvPicPr>
                   </pic:nvPicPr>
                   <pic:blipFill>
-                    <a:blip r:embed="rId16" cstate="print">
+                    <a:blip r:embed="rId19" cstate="print">
                       <a:extLst>
                         <a:ext uri="{28A0092B-C50C-407E-A947-70E740481C1C}">
                           <a14:useLocalDpi xmlns:a14="http://schemas.microsoft.com/office/drawing/2010/main" val="0"/>
@@ -4002,7 +4613,7 @@
                     </pic:cNvPicPr>
                   </pic:nvPicPr>
                   <pic:blipFill>
-                    <a:blip r:embed="rId17">
+                    <a:blip r:embed="rId20">
                       <a:extLst>
                         <a:ext uri="{28A0092B-C50C-407E-A947-70E740481C1C}">
                           <a14:useLocalDpi xmlns:a14="http://schemas.microsoft.com/office/drawing/2010/main" val="0"/>
@@ -4041,14 +4652,27 @@
       <w:r>
         <w:t xml:space="preserve">Annexe </w:t>
       </w:r>
-      <w:fldSimple w:instr=" SEQ Annexe \* ARABIC ">
-        <w:r>
-          <w:rPr>
-            <w:noProof/>
-          </w:rPr>
-          <w:t>2</w:t>
-        </w:r>
-      </w:fldSimple>
+      <w:r>
+        <w:fldChar w:fldCharType="begin"/>
+      </w:r>
+      <w:r>
+        <w:instrText xml:space="preserve"> SEQ Annexe \* ARABIC </w:instrText>
+      </w:r>
+      <w:r>
+        <w:fldChar w:fldCharType="separate"/>
+      </w:r>
+      <w:r>
+        <w:rPr>
+          <w:noProof/>
+        </w:rPr>
+        <w:t>2</w:t>
+      </w:r>
+      <w:r>
+        <w:rPr>
+          <w:noProof/>
+        </w:rPr>
+        <w:fldChar w:fldCharType="end"/>
+      </w:r>
       <w:r>
         <w:t xml:space="preserve"> : (En haut) Valeurs manquantes pour BAD = 0, (En bas) Valeurs manquantes pour BAD = 1</w:t>
       </w:r>
@@ -4081,7 +4705,7 @@
                     </pic:cNvPicPr>
                   </pic:nvPicPr>
                   <pic:blipFill>
-                    <a:blip r:embed="rId18" cstate="print">
+                    <a:blip r:embed="rId21" cstate="print">
                       <a:extLst>
                         <a:ext uri="{28A0092B-C50C-407E-A947-70E740481C1C}">
                           <a14:useLocalDpi xmlns:a14="http://schemas.microsoft.com/office/drawing/2010/main" val="0"/>
@@ -4120,24 +4744,29 @@
       <w:r>
         <w:t xml:space="preserve">Annexe </w:t>
       </w:r>
-      <w:fldSimple w:instr=" SEQ Annexe \* ARABIC ">
-        <w:r>
-          <w:rPr>
-            <w:noProof/>
-          </w:rPr>
-          <w:t>3</w:t>
-        </w:r>
-      </w:fldSimple>
-      <w:r>
-        <w:t xml:space="preserve"> : Variables manquantes après </w:t>
-      </w:r>
-      <w:proofErr w:type="spellStart"/>
-      <w:r>
-        <w:t>suppresion</w:t>
-      </w:r>
-      <w:proofErr w:type="spellEnd"/>
-      <w:r>
-        <w:t xml:space="preserve"> des lignes avec 37% ou plus de NA</w:t>
+      <w:r>
+        <w:fldChar w:fldCharType="begin"/>
+      </w:r>
+      <w:r>
+        <w:instrText xml:space="preserve"> SEQ Annexe \* ARABIC </w:instrText>
+      </w:r>
+      <w:r>
+        <w:fldChar w:fldCharType="separate"/>
+      </w:r>
+      <w:r>
+        <w:rPr>
+          <w:noProof/>
+        </w:rPr>
+        <w:t>3</w:t>
+      </w:r>
+      <w:r>
+        <w:rPr>
+          <w:noProof/>
+        </w:rPr>
+        <w:fldChar w:fldCharType="end"/>
+      </w:r>
+      <w:r>
+        <w:t xml:space="preserve"> : Variables manquantes après suppresion des lignes avec 37% ou plus de NA</w:t>
       </w:r>
     </w:p>
     <w:p>
@@ -4166,7 +4795,7 @@
                     </pic:cNvPicPr>
                   </pic:nvPicPr>
                   <pic:blipFill>
-                    <a:blip r:embed="rId19" cstate="print">
+                    <a:blip r:embed="rId22" cstate="print">
                       <a:extLst>
                         <a:ext uri="{28A0092B-C50C-407E-A947-70E740481C1C}">
                           <a14:useLocalDpi xmlns:a14="http://schemas.microsoft.com/office/drawing/2010/main" val="0"/>
@@ -4205,31 +4834,36 @@
       <w:r>
         <w:t xml:space="preserve">Annexe </w:t>
       </w:r>
-      <w:fldSimple w:instr=" SEQ Annexe \* ARABIC ">
-        <w:r>
-          <w:rPr>
-            <w:noProof/>
-          </w:rPr>
-          <w:t>4</w:t>
-        </w:r>
-      </w:fldSimple>
-      <w:r>
-        <w:t xml:space="preserve"> : </w:t>
-      </w:r>
-      <w:proofErr w:type="spellStart"/>
-      <w:r>
-        <w:t>QQPLot</w:t>
-      </w:r>
-      <w:proofErr w:type="spellEnd"/>
-      <w:r>
-        <w:t xml:space="preserve"> avant / après log transformation</w:t>
+      <w:r>
+        <w:fldChar w:fldCharType="begin"/>
+      </w:r>
+      <w:r>
+        <w:instrText xml:space="preserve"> SEQ Annexe \* ARABIC </w:instrText>
+      </w:r>
+      <w:r>
+        <w:fldChar w:fldCharType="separate"/>
+      </w:r>
+      <w:r>
+        <w:rPr>
+          <w:noProof/>
+        </w:rPr>
+        <w:t>4</w:t>
+      </w:r>
+      <w:r>
+        <w:rPr>
+          <w:noProof/>
+        </w:rPr>
+        <w:fldChar w:fldCharType="end"/>
+      </w:r>
+      <w:r>
+        <w:t xml:space="preserve"> : QQPLot avant / après log transformation</w:t>
       </w:r>
     </w:p>
     <w:p/>
     <w:p/>
     <w:p/>
     <w:sectPr>
-      <w:footerReference w:type="first" r:id="rId20"/>
+      <w:footerReference w:type="first" r:id="rId23"/>
       <w:pgSz w:w="11906" w:h="16838"/>
       <w:pgMar w:top="1418" w:right="1418" w:bottom="1418" w:left="1418" w:header="709" w:footer="709" w:gutter="0"/>
       <w:cols w:space="708"/>
@@ -4383,6 +5017,119 @@
 <file path=word/numbering.xml><?xml version="1.0" encoding="utf-8"?>
 <w:numbering xmlns:wpc="http://schemas.microsoft.com/office/word/2010/wordprocessingCanvas" xmlns:cx="http://schemas.microsoft.com/office/drawing/2014/chartex" xmlns:cx1="http://schemas.microsoft.com/office/drawing/2015/9/8/chartex" xmlns:cx2="http://schemas.microsoft.com/office/drawing/2015/10/21/chartex" xmlns:cx3="http://schemas.microsoft.com/office/drawing/2016/5/9/chartex" xmlns:cx4="http://schemas.microsoft.com/office/drawing/2016/5/10/chartex" xmlns:cx5="http://schemas.microsoft.com/office/drawing/2016/5/11/chartex" xmlns:cx6="http://schemas.microsoft.com/office/drawing/2016/5/12/chartex" xmlns:cx7="http://schemas.microsoft.com/office/drawing/2016/5/13/chartex" xmlns:cx8="http://schemas.microsoft.com/office/drawing/2016/5/14/chartex" xmlns:mc="http://schemas.openxmlformats.org/markup-compatibility/2006" xmlns:aink="http://schemas.microsoft.com/office/drawing/2016/ink" xmlns:am3d="http://schemas.microsoft.com/office/drawing/2017/model3d" xmlns:o="urn:schemas-microsoft-com:office:office" xmlns:r="http://schemas.openxmlformats.org/officeDocument/2006/relationships" xmlns:m="http://schemas.openxmlformats.org/officeDocument/2006/math" xmlns:v="urn:schemas-microsoft-com:vml" xmlns:wp14="http://schemas.microsoft.com/office/word/2010/wordprocessingDrawing" xmlns:wp="http://schemas.openxmlformats.org/drawingml/2006/wordprocessingDrawing" xmlns:w10="urn:schemas-microsoft-com:office:word" xmlns:w="http://schemas.openxmlformats.org/wordprocessingml/2006/main" xmlns:w14="http://schemas.microsoft.com/office/word/2010/wordml" xmlns:w15="http://schemas.microsoft.com/office/word/2012/wordml" xmlns:w16cex="http://schemas.microsoft.com/office/word/2018/wordml/cex" xmlns:w16cid="http://schemas.microsoft.com/office/word/2016/wordml/cid" xmlns:w16="http://schemas.microsoft.com/office/word/2018/wordml" xmlns:w16se="http://schemas.microsoft.com/office/word/2015/wordml/symex" xmlns:wpg="http://schemas.microsoft.com/office/word/2010/wordprocessingGroup" xmlns:wpi="http://schemas.microsoft.com/office/word/2010/wordprocessingInk" xmlns:wne="http://schemas.microsoft.com/office/word/2006/wordml" xmlns:wps="http://schemas.microsoft.com/office/word/2010/wordprocessingShape" mc:Ignorable="w14 w15 w16se w16cid w16 w16cex wp14">
   <w:abstractNum w:abstractNumId="0" w15:restartNumberingAfterBreak="0">
+    <w:nsid w:val="360A4C17"/>
+    <w:multiLevelType w:val="hybridMultilevel"/>
+    <w:tmpl w:val="AF46BA84"/>
+    <w:lvl w:ilvl="0" w:tplc="040C0001">
+      <w:start w:val="1"/>
+      <w:numFmt w:val="bullet"/>
+      <w:lvlText w:val=""/>
+      <w:lvlJc w:val="left"/>
+      <w:pPr>
+        <w:ind w:left="1068" w:hanging="360"/>
+      </w:pPr>
+      <w:rPr>
+        <w:rFonts w:ascii="Symbol" w:hAnsi="Symbol" w:hint="default"/>
+      </w:rPr>
+    </w:lvl>
+    <w:lvl w:ilvl="1" w:tplc="040C0003" w:tentative="1">
+      <w:start w:val="1"/>
+      <w:numFmt w:val="bullet"/>
+      <w:lvlText w:val="o"/>
+      <w:lvlJc w:val="left"/>
+      <w:pPr>
+        <w:ind w:left="1438" w:hanging="360"/>
+      </w:pPr>
+      <w:rPr>
+        <w:rFonts w:ascii="Courier New" w:hAnsi="Courier New" w:cs="Courier New" w:hint="default"/>
+      </w:rPr>
+    </w:lvl>
+    <w:lvl w:ilvl="2" w:tplc="040C0005" w:tentative="1">
+      <w:start w:val="1"/>
+      <w:numFmt w:val="bullet"/>
+      <w:lvlText w:val=""/>
+      <w:lvlJc w:val="left"/>
+      <w:pPr>
+        <w:ind w:left="2158" w:hanging="360"/>
+      </w:pPr>
+      <w:rPr>
+        <w:rFonts w:ascii="Wingdings" w:hAnsi="Wingdings" w:cs="Wingdings" w:hint="default"/>
+      </w:rPr>
+    </w:lvl>
+    <w:lvl w:ilvl="3" w:tplc="040C0001" w:tentative="1">
+      <w:start w:val="1"/>
+      <w:numFmt w:val="bullet"/>
+      <w:lvlText w:val=""/>
+      <w:lvlJc w:val="left"/>
+      <w:pPr>
+        <w:ind w:left="2878" w:hanging="360"/>
+      </w:pPr>
+      <w:rPr>
+        <w:rFonts w:ascii="Symbol" w:hAnsi="Symbol" w:cs="Symbol" w:hint="default"/>
+      </w:rPr>
+    </w:lvl>
+    <w:lvl w:ilvl="4" w:tplc="040C0003" w:tentative="1">
+      <w:start w:val="1"/>
+      <w:numFmt w:val="bullet"/>
+      <w:lvlText w:val="o"/>
+      <w:lvlJc w:val="left"/>
+      <w:pPr>
+        <w:ind w:left="3598" w:hanging="360"/>
+      </w:pPr>
+      <w:rPr>
+        <w:rFonts w:ascii="Courier New" w:hAnsi="Courier New" w:cs="Courier New" w:hint="default"/>
+      </w:rPr>
+    </w:lvl>
+    <w:lvl w:ilvl="5" w:tplc="040C0005" w:tentative="1">
+      <w:start w:val="1"/>
+      <w:numFmt w:val="bullet"/>
+      <w:lvlText w:val=""/>
+      <w:lvlJc w:val="left"/>
+      <w:pPr>
+        <w:ind w:left="4318" w:hanging="360"/>
+      </w:pPr>
+      <w:rPr>
+        <w:rFonts w:ascii="Wingdings" w:hAnsi="Wingdings" w:cs="Wingdings" w:hint="default"/>
+      </w:rPr>
+    </w:lvl>
+    <w:lvl w:ilvl="6" w:tplc="040C0001" w:tentative="1">
+      <w:start w:val="1"/>
+      <w:numFmt w:val="bullet"/>
+      <w:lvlText w:val=""/>
+      <w:lvlJc w:val="left"/>
+      <w:pPr>
+        <w:ind w:left="5038" w:hanging="360"/>
+      </w:pPr>
+      <w:rPr>
+        <w:rFonts w:ascii="Symbol" w:hAnsi="Symbol" w:cs="Symbol" w:hint="default"/>
+      </w:rPr>
+    </w:lvl>
+    <w:lvl w:ilvl="7" w:tplc="040C0003" w:tentative="1">
+      <w:start w:val="1"/>
+      <w:numFmt w:val="bullet"/>
+      <w:lvlText w:val="o"/>
+      <w:lvlJc w:val="left"/>
+      <w:pPr>
+        <w:ind w:left="5758" w:hanging="360"/>
+      </w:pPr>
+      <w:rPr>
+        <w:rFonts w:ascii="Courier New" w:hAnsi="Courier New" w:cs="Courier New" w:hint="default"/>
+      </w:rPr>
+    </w:lvl>
+    <w:lvl w:ilvl="8" w:tplc="040C0005" w:tentative="1">
+      <w:start w:val="1"/>
+      <w:numFmt w:val="bullet"/>
+      <w:lvlText w:val=""/>
+      <w:lvlJc w:val="left"/>
+      <w:pPr>
+        <w:ind w:left="6478" w:hanging="360"/>
+      </w:pPr>
+      <w:rPr>
+        <w:rFonts w:ascii="Wingdings" w:hAnsi="Wingdings" w:cs="Wingdings" w:hint="default"/>
+      </w:rPr>
+    </w:lvl>
+  </w:abstractNum>
+  <w:abstractNum w:abstractNumId="1" w15:restartNumberingAfterBreak="0">
     <w:nsid w:val="380D00D0"/>
     <w:multiLevelType w:val="hybridMultilevel"/>
     <w:tmpl w:val="8B2CAC02"/>
@@ -4471,7 +5218,120 @@
       </w:pPr>
     </w:lvl>
   </w:abstractNum>
-  <w:abstractNum w:abstractNumId="1" w15:restartNumberingAfterBreak="0">
+  <w:abstractNum w:abstractNumId="2" w15:restartNumberingAfterBreak="0">
+    <w:nsid w:val="4FE139BD"/>
+    <w:multiLevelType w:val="hybridMultilevel"/>
+    <w:tmpl w:val="71228AD8"/>
+    <w:lvl w:ilvl="0" w:tplc="040C0001">
+      <w:start w:val="1"/>
+      <w:numFmt w:val="bullet"/>
+      <w:lvlText w:val=""/>
+      <w:lvlJc w:val="left"/>
+      <w:pPr>
+        <w:ind w:left="720" w:hanging="360"/>
+      </w:pPr>
+      <w:rPr>
+        <w:rFonts w:ascii="Symbol" w:hAnsi="Symbol" w:hint="default"/>
+      </w:rPr>
+    </w:lvl>
+    <w:lvl w:ilvl="1" w:tplc="040C0003" w:tentative="1">
+      <w:start w:val="1"/>
+      <w:numFmt w:val="bullet"/>
+      <w:lvlText w:val="o"/>
+      <w:lvlJc w:val="left"/>
+      <w:pPr>
+        <w:ind w:left="1440" w:hanging="360"/>
+      </w:pPr>
+      <w:rPr>
+        <w:rFonts w:ascii="Courier New" w:hAnsi="Courier New" w:cs="Courier New" w:hint="default"/>
+      </w:rPr>
+    </w:lvl>
+    <w:lvl w:ilvl="2" w:tplc="040C0005" w:tentative="1">
+      <w:start w:val="1"/>
+      <w:numFmt w:val="bullet"/>
+      <w:lvlText w:val=""/>
+      <w:lvlJc w:val="left"/>
+      <w:pPr>
+        <w:ind w:left="2160" w:hanging="360"/>
+      </w:pPr>
+      <w:rPr>
+        <w:rFonts w:ascii="Wingdings" w:hAnsi="Wingdings" w:cs="Wingdings" w:hint="default"/>
+      </w:rPr>
+    </w:lvl>
+    <w:lvl w:ilvl="3" w:tplc="040C0001" w:tentative="1">
+      <w:start w:val="1"/>
+      <w:numFmt w:val="bullet"/>
+      <w:lvlText w:val=""/>
+      <w:lvlJc w:val="left"/>
+      <w:pPr>
+        <w:ind w:left="2880" w:hanging="360"/>
+      </w:pPr>
+      <w:rPr>
+        <w:rFonts w:ascii="Symbol" w:hAnsi="Symbol" w:cs="Symbol" w:hint="default"/>
+      </w:rPr>
+    </w:lvl>
+    <w:lvl w:ilvl="4" w:tplc="040C0003" w:tentative="1">
+      <w:start w:val="1"/>
+      <w:numFmt w:val="bullet"/>
+      <w:lvlText w:val="o"/>
+      <w:lvlJc w:val="left"/>
+      <w:pPr>
+        <w:ind w:left="3600" w:hanging="360"/>
+      </w:pPr>
+      <w:rPr>
+        <w:rFonts w:ascii="Courier New" w:hAnsi="Courier New" w:cs="Courier New" w:hint="default"/>
+      </w:rPr>
+    </w:lvl>
+    <w:lvl w:ilvl="5" w:tplc="040C0005" w:tentative="1">
+      <w:start w:val="1"/>
+      <w:numFmt w:val="bullet"/>
+      <w:lvlText w:val=""/>
+      <w:lvlJc w:val="left"/>
+      <w:pPr>
+        <w:ind w:left="4320" w:hanging="360"/>
+      </w:pPr>
+      <w:rPr>
+        <w:rFonts w:ascii="Wingdings" w:hAnsi="Wingdings" w:cs="Wingdings" w:hint="default"/>
+      </w:rPr>
+    </w:lvl>
+    <w:lvl w:ilvl="6" w:tplc="040C0001" w:tentative="1">
+      <w:start w:val="1"/>
+      <w:numFmt w:val="bullet"/>
+      <w:lvlText w:val=""/>
+      <w:lvlJc w:val="left"/>
+      <w:pPr>
+        <w:ind w:left="5040" w:hanging="360"/>
+      </w:pPr>
+      <w:rPr>
+        <w:rFonts w:ascii="Symbol" w:hAnsi="Symbol" w:cs="Symbol" w:hint="default"/>
+      </w:rPr>
+    </w:lvl>
+    <w:lvl w:ilvl="7" w:tplc="040C0003" w:tentative="1">
+      <w:start w:val="1"/>
+      <w:numFmt w:val="bullet"/>
+      <w:lvlText w:val="o"/>
+      <w:lvlJc w:val="left"/>
+      <w:pPr>
+        <w:ind w:left="5760" w:hanging="360"/>
+      </w:pPr>
+      <w:rPr>
+        <w:rFonts w:ascii="Courier New" w:hAnsi="Courier New" w:cs="Courier New" w:hint="default"/>
+      </w:rPr>
+    </w:lvl>
+    <w:lvl w:ilvl="8" w:tplc="040C0005" w:tentative="1">
+      <w:start w:val="1"/>
+      <w:numFmt w:val="bullet"/>
+      <w:lvlText w:val=""/>
+      <w:lvlJc w:val="left"/>
+      <w:pPr>
+        <w:ind w:left="6480" w:hanging="360"/>
+      </w:pPr>
+      <w:rPr>
+        <w:rFonts w:ascii="Wingdings" w:hAnsi="Wingdings" w:cs="Wingdings" w:hint="default"/>
+      </w:rPr>
+    </w:lvl>
+  </w:abstractNum>
+  <w:abstractNum w:abstractNumId="3" w15:restartNumberingAfterBreak="0">
     <w:nsid w:val="6C0559F8"/>
     <w:multiLevelType w:val="hybridMultilevel"/>
     <w:tmpl w:val="86ACEEFA"/>
@@ -4583,11 +5443,133 @@
       </w:rPr>
     </w:lvl>
   </w:abstractNum>
+  <w:abstractNum w:abstractNumId="4" w15:restartNumberingAfterBreak="0">
+    <w:nsid w:val="7CBD2B1B"/>
+    <w:multiLevelType w:val="hybridMultilevel"/>
+    <w:tmpl w:val="C4F689CC"/>
+    <w:lvl w:ilvl="0" w:tplc="040C0001">
+      <w:start w:val="1"/>
+      <w:numFmt w:val="bullet"/>
+      <w:lvlText w:val=""/>
+      <w:lvlJc w:val="left"/>
+      <w:pPr>
+        <w:ind w:left="720" w:hanging="360"/>
+      </w:pPr>
+      <w:rPr>
+        <w:rFonts w:ascii="Symbol" w:hAnsi="Symbol" w:hint="default"/>
+      </w:rPr>
+    </w:lvl>
+    <w:lvl w:ilvl="1" w:tplc="040C0003" w:tentative="1">
+      <w:start w:val="1"/>
+      <w:numFmt w:val="bullet"/>
+      <w:lvlText w:val="o"/>
+      <w:lvlJc w:val="left"/>
+      <w:pPr>
+        <w:ind w:left="1440" w:hanging="360"/>
+      </w:pPr>
+      <w:rPr>
+        <w:rFonts w:ascii="Courier New" w:hAnsi="Courier New" w:cs="Courier New" w:hint="default"/>
+      </w:rPr>
+    </w:lvl>
+    <w:lvl w:ilvl="2" w:tplc="040C0005" w:tentative="1">
+      <w:start w:val="1"/>
+      <w:numFmt w:val="bullet"/>
+      <w:lvlText w:val=""/>
+      <w:lvlJc w:val="left"/>
+      <w:pPr>
+        <w:ind w:left="2160" w:hanging="360"/>
+      </w:pPr>
+      <w:rPr>
+        <w:rFonts w:ascii="Wingdings" w:hAnsi="Wingdings" w:cs="Wingdings" w:hint="default"/>
+      </w:rPr>
+    </w:lvl>
+    <w:lvl w:ilvl="3" w:tplc="040C0001" w:tentative="1">
+      <w:start w:val="1"/>
+      <w:numFmt w:val="bullet"/>
+      <w:lvlText w:val=""/>
+      <w:lvlJc w:val="left"/>
+      <w:pPr>
+        <w:ind w:left="2880" w:hanging="360"/>
+      </w:pPr>
+      <w:rPr>
+        <w:rFonts w:ascii="Symbol" w:hAnsi="Symbol" w:cs="Symbol" w:hint="default"/>
+      </w:rPr>
+    </w:lvl>
+    <w:lvl w:ilvl="4" w:tplc="040C0003" w:tentative="1">
+      <w:start w:val="1"/>
+      <w:numFmt w:val="bullet"/>
+      <w:lvlText w:val="o"/>
+      <w:lvlJc w:val="left"/>
+      <w:pPr>
+        <w:ind w:left="3600" w:hanging="360"/>
+      </w:pPr>
+      <w:rPr>
+        <w:rFonts w:ascii="Courier New" w:hAnsi="Courier New" w:cs="Courier New" w:hint="default"/>
+      </w:rPr>
+    </w:lvl>
+    <w:lvl w:ilvl="5" w:tplc="040C0005" w:tentative="1">
+      <w:start w:val="1"/>
+      <w:numFmt w:val="bullet"/>
+      <w:lvlText w:val=""/>
+      <w:lvlJc w:val="left"/>
+      <w:pPr>
+        <w:ind w:left="4320" w:hanging="360"/>
+      </w:pPr>
+      <w:rPr>
+        <w:rFonts w:ascii="Wingdings" w:hAnsi="Wingdings" w:cs="Wingdings" w:hint="default"/>
+      </w:rPr>
+    </w:lvl>
+    <w:lvl w:ilvl="6" w:tplc="040C0001" w:tentative="1">
+      <w:start w:val="1"/>
+      <w:numFmt w:val="bullet"/>
+      <w:lvlText w:val=""/>
+      <w:lvlJc w:val="left"/>
+      <w:pPr>
+        <w:ind w:left="5040" w:hanging="360"/>
+      </w:pPr>
+      <w:rPr>
+        <w:rFonts w:ascii="Symbol" w:hAnsi="Symbol" w:cs="Symbol" w:hint="default"/>
+      </w:rPr>
+    </w:lvl>
+    <w:lvl w:ilvl="7" w:tplc="040C0003" w:tentative="1">
+      <w:start w:val="1"/>
+      <w:numFmt w:val="bullet"/>
+      <w:lvlText w:val="o"/>
+      <w:lvlJc w:val="left"/>
+      <w:pPr>
+        <w:ind w:left="5760" w:hanging="360"/>
+      </w:pPr>
+      <w:rPr>
+        <w:rFonts w:ascii="Courier New" w:hAnsi="Courier New" w:cs="Courier New" w:hint="default"/>
+      </w:rPr>
+    </w:lvl>
+    <w:lvl w:ilvl="8" w:tplc="040C0005" w:tentative="1">
+      <w:start w:val="1"/>
+      <w:numFmt w:val="bullet"/>
+      <w:lvlText w:val=""/>
+      <w:lvlJc w:val="left"/>
+      <w:pPr>
+        <w:ind w:left="6480" w:hanging="360"/>
+      </w:pPr>
+      <w:rPr>
+        <w:rFonts w:ascii="Wingdings" w:hAnsi="Wingdings" w:cs="Wingdings" w:hint="default"/>
+      </w:rPr>
+    </w:lvl>
+  </w:abstractNum>
   <w:num w:numId="1">
+    <w:abstractNumId w:val="3"/>
+  </w:num>
+  <w:num w:numId="2">
     <w:abstractNumId w:val="1"/>
   </w:num>
-  <w:num w:numId="2">
+  <w:num w:numId="3">
     <w:abstractNumId w:val="0"/>
+  </w:num>
+  <w:num w:numId="4">
+    <w:abstractNumId w:val="4"/>
+  </w:num>
+  <w:num w:numId="5">
+    <w:abstractNumId w:val="2"/>
   </w:num>
 </w:numbering>
 </file>
@@ -5131,6 +6113,61 @@
       <w:vertAlign w:val="superscript"/>
     </w:rPr>
   </w:style>
+  <w:style w:type="paragraph" w:styleId="PrformatHTML">
+    <w:name w:val="HTML Preformatted"/>
+    <w:basedOn w:val="Normal"/>
+    <w:link w:val="PrformatHTMLCar"/>
+    <w:uiPriority w:val="99"/>
+    <w:semiHidden/>
+    <w:unhideWhenUsed/>
+    <w:rsid w:val="00FF0B5A"/>
+    <w:pPr>
+      <w:tabs>
+        <w:tab w:val="left" w:pos="916"/>
+        <w:tab w:val="left" w:pos="1832"/>
+        <w:tab w:val="left" w:pos="2748"/>
+        <w:tab w:val="left" w:pos="3664"/>
+        <w:tab w:val="left" w:pos="4580"/>
+        <w:tab w:val="left" w:pos="5496"/>
+        <w:tab w:val="left" w:pos="6412"/>
+        <w:tab w:val="left" w:pos="7328"/>
+        <w:tab w:val="left" w:pos="8244"/>
+        <w:tab w:val="left" w:pos="9160"/>
+        <w:tab w:val="left" w:pos="10076"/>
+        <w:tab w:val="left" w:pos="10992"/>
+        <w:tab w:val="left" w:pos="11908"/>
+        <w:tab w:val="left" w:pos="12824"/>
+        <w:tab w:val="left" w:pos="13740"/>
+        <w:tab w:val="left" w:pos="14656"/>
+      </w:tabs>
+      <w:spacing w:after="0" w:line="240" w:lineRule="auto"/>
+    </w:pPr>
+    <w:rPr>
+      <w:rFonts w:ascii="Courier New" w:eastAsia="Times New Roman" w:hAnsi="Courier New" w:cs="Courier New"/>
+      <w:sz w:val="20"/>
+      <w:szCs w:val="20"/>
+      <w:lang w:eastAsia="fr-FR"/>
+    </w:rPr>
+  </w:style>
+  <w:style w:type="character" w:customStyle="1" w:styleId="PrformatHTMLCar">
+    <w:name w:val="Préformaté HTML Car"/>
+    <w:basedOn w:val="Policepardfaut"/>
+    <w:link w:val="PrformatHTML"/>
+    <w:uiPriority w:val="99"/>
+    <w:semiHidden/>
+    <w:rsid w:val="00FF0B5A"/>
+    <w:rPr>
+      <w:rFonts w:ascii="Courier New" w:eastAsia="Times New Roman" w:hAnsi="Courier New" w:cs="Courier New"/>
+      <w:sz w:val="20"/>
+      <w:szCs w:val="20"/>
+      <w:lang w:eastAsia="fr-FR"/>
+    </w:rPr>
+  </w:style>
+  <w:style w:type="character" w:customStyle="1" w:styleId="gd15mcfceub">
+    <w:name w:val="gd15mcfceub"/>
+    <w:basedOn w:val="Policepardfaut"/>
+    <w:rsid w:val="00FF0B5A"/>
+  </w:style>
 </w:styles>
 </file>
 
@@ -5434,7 +6471,7 @@
 </file>
 
 <file path=customXml/itemProps1.xml><?xml version="1.0" encoding="utf-8"?>
-<ds:datastoreItem xmlns:ds="http://schemas.openxmlformats.org/officeDocument/2006/customXml" ds:itemID="{9C0B9FAB-05A1-4222-B502-944A80C71A84}">
+<ds:datastoreItem xmlns:ds="http://schemas.openxmlformats.org/officeDocument/2006/customXml" ds:itemID="{95AE1133-4C83-445D-9864-50EF6254A2FB}">
   <ds:schemaRefs>
     <ds:schemaRef ds:uri="http://schemas.openxmlformats.org/officeDocument/2006/bibliography"/>
   </ds:schemaRefs>

</xml_diff>

<commit_message>
Explanation chi2 test and application
</commit_message>
<xml_diff>
--- a/rendu.docx
+++ b/rendu.docx
@@ -234,18 +234,8 @@
                                 <w:b/>
                                 <w:bCs/>
                               </w:rPr>
-                              <w:t xml:space="preserve">Projet de </w:t>
+                              <w:t>Projet de Scoring</w:t>
                             </w:r>
-                            <w:proofErr w:type="spellStart"/>
-                            <w:r>
-                              <w:rPr>
-                                <w:rFonts w:ascii="Times New Roman" w:hAnsi="Times New Roman" w:cs="Times New Roman"/>
-                                <w:b/>
-                                <w:bCs/>
-                              </w:rPr>
-                              <w:t>Scoring</w:t>
-                            </w:r>
-                            <w:proofErr w:type="spellEnd"/>
                           </w:p>
                           <w:p>
                             <w:pPr>
@@ -311,18 +301,8 @@
                           <w:b/>
                           <w:bCs/>
                         </w:rPr>
-                        <w:t xml:space="preserve">Projet de </w:t>
+                        <w:t>Projet de Scoring</w:t>
                       </w:r>
-                      <w:proofErr w:type="spellStart"/>
-                      <w:r>
-                        <w:rPr>
-                          <w:rFonts w:ascii="Times New Roman" w:hAnsi="Times New Roman" w:cs="Times New Roman"/>
-                          <w:b/>
-                          <w:bCs/>
-                        </w:rPr>
-                        <w:t>Scoring</w:t>
-                      </w:r>
-                      <w:proofErr w:type="spellEnd"/>
                     </w:p>
                     <w:p>
                       <w:pPr>
@@ -642,20 +622,12 @@
           <w:rFonts w:ascii="Times New Roman" w:hAnsi="Times New Roman" w:cs="Times New Roman"/>
         </w:rPr>
       </w:pPr>
-      <w:proofErr w:type="gramStart"/>
       <w:r>
         <w:rPr>
           <w:rFonts w:ascii="Times New Roman" w:hAnsi="Times New Roman" w:cs="Times New Roman"/>
         </w:rPr>
         <w:lastRenderedPageBreak/>
-        <w:t>I )</w:t>
-      </w:r>
-      <w:proofErr w:type="gramEnd"/>
-      <w:r>
-        <w:rPr>
-          <w:rFonts w:ascii="Times New Roman" w:hAnsi="Times New Roman" w:cs="Times New Roman"/>
-        </w:rPr>
-        <w:t>.</w:t>
+        <w:t>I ).</w:t>
       </w:r>
     </w:p>
     <w:p>
@@ -721,19 +693,11 @@
           <w:rFonts w:ascii="Times New Roman" w:hAnsi="Times New Roman" w:cs="Times New Roman"/>
         </w:rPr>
       </w:pPr>
-      <w:proofErr w:type="gramStart"/>
-      <w:r>
-        <w:rPr>
-          <w:rFonts w:ascii="Times New Roman" w:hAnsi="Times New Roman" w:cs="Times New Roman"/>
-        </w:rPr>
-        <w:t>des</w:t>
-      </w:r>
-      <w:proofErr w:type="gramEnd"/>
-      <w:r>
-        <w:rPr>
-          <w:rFonts w:ascii="Times New Roman" w:hAnsi="Times New Roman" w:cs="Times New Roman"/>
-        </w:rPr>
-        <w:t xml:space="preserve"> valeurs manquantes. Il nous faudra donc comprendre ces valeurs manquantes, et surtout les retraiter.</w:t>
+      <w:r>
+        <w:rPr>
+          <w:rFonts w:ascii="Times New Roman" w:hAnsi="Times New Roman" w:cs="Times New Roman"/>
+        </w:rPr>
+        <w:t>des valeurs manquantes. Il nous faudra donc comprendre ces valeurs manquantes, et surtout les retraiter.</w:t>
       </w:r>
     </w:p>
     <w:p>
@@ -747,19 +711,11 @@
           <w:rFonts w:ascii="Times New Roman" w:hAnsi="Times New Roman" w:cs="Times New Roman"/>
         </w:rPr>
       </w:pPr>
-      <w:proofErr w:type="gramStart"/>
-      <w:r>
-        <w:rPr>
-          <w:rFonts w:ascii="Times New Roman" w:hAnsi="Times New Roman" w:cs="Times New Roman"/>
-        </w:rPr>
-        <w:t>des</w:t>
-      </w:r>
-      <w:proofErr w:type="gramEnd"/>
-      <w:r>
-        <w:rPr>
-          <w:rFonts w:ascii="Times New Roman" w:hAnsi="Times New Roman" w:cs="Times New Roman"/>
-        </w:rPr>
-        <w:t xml:space="preserve"> variables catégorielles (exemple pour la colonne JOB)</w:t>
+      <w:r>
+        <w:rPr>
+          <w:rFonts w:ascii="Times New Roman" w:hAnsi="Times New Roman" w:cs="Times New Roman"/>
+        </w:rPr>
+        <w:t>des variables catégorielles (exemple pour la colonne JOB)</w:t>
       </w:r>
     </w:p>
     <w:p>
@@ -828,19 +784,11 @@
           </wp:anchor>
         </w:drawing>
       </w:r>
-      <w:proofErr w:type="gramStart"/>
-      <w:r>
-        <w:rPr>
-          <w:rFonts w:ascii="Times New Roman" w:hAnsi="Times New Roman" w:cs="Times New Roman"/>
-        </w:rPr>
-        <w:t>des</w:t>
-      </w:r>
-      <w:proofErr w:type="gramEnd"/>
-      <w:r>
-        <w:rPr>
-          <w:rFonts w:ascii="Times New Roman" w:hAnsi="Times New Roman" w:cs="Times New Roman"/>
-        </w:rPr>
-        <w:t xml:space="preserve"> variables </w:t>
+      <w:r>
+        <w:rPr>
+          <w:rFonts w:ascii="Times New Roman" w:hAnsi="Times New Roman" w:cs="Times New Roman"/>
+        </w:rPr>
+        <w:t xml:space="preserve">des variables </w:t>
       </w:r>
       <w:r>
         <w:rPr>
@@ -868,22 +816,30 @@
       <w:r>
         <w:t xml:space="preserve">Figure </w:t>
       </w:r>
-      <w:fldSimple w:instr=" SEQ Figure \* ARABIC ">
-        <w:r>
-          <w:rPr>
-            <w:noProof/>
-          </w:rPr>
-          <w:t>1</w:t>
-        </w:r>
-      </w:fldSimple>
-      <w:r>
-        <w:t xml:space="preserve"> : premières lignes du </w:t>
-      </w:r>
-      <w:proofErr w:type="spellStart"/>
-      <w:r>
-        <w:t>dataset</w:t>
-      </w:r>
-      <w:proofErr w:type="spellEnd"/>
+      <w:r>
+        <w:fldChar w:fldCharType="begin"/>
+      </w:r>
+      <w:r>
+        <w:instrText xml:space="preserve"> SEQ Figure \* ARABIC </w:instrText>
+      </w:r>
+      <w:r>
+        <w:fldChar w:fldCharType="separate"/>
+      </w:r>
+      <w:r>
+        <w:rPr>
+          <w:noProof/>
+        </w:rPr>
+        <w:t>1</w:t>
+      </w:r>
+      <w:r>
+        <w:rPr>
+          <w:noProof/>
+        </w:rPr>
+        <w:fldChar w:fldCharType="end"/>
+      </w:r>
+      <w:r>
+        <w:t xml:space="preserve"> : premières lignes du dataset</w:t>
+      </w:r>
     </w:p>
     <w:p>
       <w:pPr>
@@ -993,14 +949,27 @@
                             <w:r>
                               <w:t xml:space="preserve">Figure </w:t>
                             </w:r>
-                            <w:fldSimple w:instr=" SEQ Figure \* ARABIC ">
-                              <w:r>
-                                <w:rPr>
-                                  <w:noProof/>
-                                </w:rPr>
-                                <w:t>2</w:t>
-                              </w:r>
-                            </w:fldSimple>
+                            <w:r>
+                              <w:fldChar w:fldCharType="begin"/>
+                            </w:r>
+                            <w:r>
+                              <w:instrText xml:space="preserve"> SEQ Figure \* ARABIC </w:instrText>
+                            </w:r>
+                            <w:r>
+                              <w:fldChar w:fldCharType="separate"/>
+                            </w:r>
+                            <w:r>
+                              <w:rPr>
+                                <w:noProof/>
+                              </w:rPr>
+                              <w:t>2</w:t>
+                            </w:r>
+                            <w:r>
+                              <w:rPr>
+                                <w:noProof/>
+                              </w:rPr>
+                              <w:fldChar w:fldCharType="end"/>
+                            </w:r>
                             <w:r>
                               <w:t xml:space="preserve"> : Distribution de notre variable cible</w:t>
                             </w:r>
@@ -1034,14 +1003,27 @@
                       <w:r>
                         <w:t xml:space="preserve">Figure </w:t>
                       </w:r>
-                      <w:fldSimple w:instr=" SEQ Figure \* ARABIC ">
-                        <w:r>
-                          <w:rPr>
-                            <w:noProof/>
-                          </w:rPr>
-                          <w:t>2</w:t>
-                        </w:r>
-                      </w:fldSimple>
+                      <w:r>
+                        <w:fldChar w:fldCharType="begin"/>
+                      </w:r>
+                      <w:r>
+                        <w:instrText xml:space="preserve"> SEQ Figure \* ARABIC </w:instrText>
+                      </w:r>
+                      <w:r>
+                        <w:fldChar w:fldCharType="separate"/>
+                      </w:r>
+                      <w:r>
+                        <w:rPr>
+                          <w:noProof/>
+                        </w:rPr>
+                        <w:t>2</w:t>
+                      </w:r>
+                      <w:r>
+                        <w:rPr>
+                          <w:noProof/>
+                        </w:rPr>
+                        <w:fldChar w:fldCharType="end"/>
+                      </w:r>
                       <w:r>
                         <w:t xml:space="preserve"> : Distribution de notre variable cible</w:t>
                       </w:r>
@@ -1131,16 +1113,8 @@
         <w:rPr>
           <w:rFonts w:ascii="Times New Roman" w:hAnsi="Times New Roman" w:cs="Times New Roman"/>
         </w:rPr>
-        <w:t xml:space="preserve">dans notre </w:t>
-      </w:r>
-      <w:proofErr w:type="spellStart"/>
-      <w:r>
-        <w:rPr>
-          <w:rFonts w:ascii="Times New Roman" w:hAnsi="Times New Roman" w:cs="Times New Roman"/>
-        </w:rPr>
-        <w:t>dataset</w:t>
-      </w:r>
-      <w:proofErr w:type="spellEnd"/>
+        <w:t>dans notre dataset</w:t>
+      </w:r>
       <w:r>
         <w:rPr>
           <w:rFonts w:ascii="Times New Roman" w:hAnsi="Times New Roman" w:cs="Times New Roman"/>
@@ -1165,21 +1139,7 @@
         <w:rPr>
           <w:rFonts w:ascii="Times New Roman" w:hAnsi="Times New Roman" w:cs="Times New Roman"/>
         </w:rPr>
-        <w:t xml:space="preserve">Ensuite, il nous faut analyser toutes les autres variables catégorielles. Dans le </w:t>
-      </w:r>
-      <w:proofErr w:type="spellStart"/>
-      <w:r>
-        <w:rPr>
-          <w:rFonts w:ascii="Times New Roman" w:hAnsi="Times New Roman" w:cs="Times New Roman"/>
-        </w:rPr>
-        <w:t>dataset</w:t>
-      </w:r>
-      <w:proofErr w:type="spellEnd"/>
-      <w:r>
-        <w:rPr>
-          <w:rFonts w:ascii="Times New Roman" w:hAnsi="Times New Roman" w:cs="Times New Roman"/>
-        </w:rPr>
-        <w:t xml:space="preserve">, on a considéré 5 variables catégorielles, comme on peut le voir dans sur Figure 3. </w:t>
+        <w:t xml:space="preserve">Ensuite, il nous faut analyser toutes les autres variables catégorielles. Dans le dataset, on a considéré 5 variables catégorielles, comme on peut le voir dans sur Figure 3. </w:t>
       </w:r>
       <w:r>
         <w:rPr>
@@ -1235,20 +1195,12 @@
           <w:noProof/>
         </w:rPr>
       </w:pPr>
-      <w:proofErr w:type="gramStart"/>
       <w:r>
         <w:rPr>
           <w:rFonts w:ascii="Times New Roman" w:hAnsi="Times New Roman" w:cs="Times New Roman"/>
         </w:rPr>
         <w:lastRenderedPageBreak/>
-        <w:t>mais</w:t>
-      </w:r>
-      <w:proofErr w:type="gramEnd"/>
-      <w:r>
-        <w:rPr>
-          <w:rFonts w:ascii="Times New Roman" w:hAnsi="Times New Roman" w:cs="Times New Roman"/>
-        </w:rPr>
-        <w:t xml:space="preserve"> par une absence de valeur. Par conséquent, on a </w:t>
+        <w:t xml:space="preserve">mais par une absence de valeur. Par conséquent, on a </w:t>
       </w:r>
       <w:r>
         <w:rPr>
@@ -1334,14 +1286,27 @@
                             <w:r>
                               <w:t xml:space="preserve">Figure </w:t>
                             </w:r>
-                            <w:fldSimple w:instr=" SEQ Figure \* ARABIC ">
-                              <w:r>
-                                <w:rPr>
-                                  <w:noProof/>
-                                </w:rPr>
-                                <w:t>3</w:t>
-                              </w:r>
-                            </w:fldSimple>
+                            <w:r>
+                              <w:fldChar w:fldCharType="begin"/>
+                            </w:r>
+                            <w:r>
+                              <w:instrText xml:space="preserve"> SEQ Figure \* ARABIC </w:instrText>
+                            </w:r>
+                            <w:r>
+                              <w:fldChar w:fldCharType="separate"/>
+                            </w:r>
+                            <w:r>
+                              <w:rPr>
+                                <w:noProof/>
+                              </w:rPr>
+                              <w:t>3</w:t>
+                            </w:r>
+                            <w:r>
+                              <w:rPr>
+                                <w:noProof/>
+                              </w:rPr>
+                              <w:fldChar w:fldCharType="end"/>
+                            </w:r>
                             <w:r>
                               <w:t xml:space="preserve"> : Distribution des variables catégorielles</w:t>
                             </w:r>
@@ -1375,14 +1340,27 @@
                       <w:r>
                         <w:t xml:space="preserve">Figure </w:t>
                       </w:r>
-                      <w:fldSimple w:instr=" SEQ Figure \* ARABIC ">
-                        <w:r>
-                          <w:rPr>
-                            <w:noProof/>
-                          </w:rPr>
-                          <w:t>3</w:t>
-                        </w:r>
-                      </w:fldSimple>
+                      <w:r>
+                        <w:fldChar w:fldCharType="begin"/>
+                      </w:r>
+                      <w:r>
+                        <w:instrText xml:space="preserve"> SEQ Figure \* ARABIC </w:instrText>
+                      </w:r>
+                      <w:r>
+                        <w:fldChar w:fldCharType="separate"/>
+                      </w:r>
+                      <w:r>
+                        <w:rPr>
+                          <w:noProof/>
+                        </w:rPr>
+                        <w:t>3</w:t>
+                      </w:r>
+                      <w:r>
+                        <w:rPr>
+                          <w:noProof/>
+                        </w:rPr>
+                        <w:fldChar w:fldCharType="end"/>
+                      </w:r>
                       <w:r>
                         <w:t xml:space="preserve"> : Distribution des variables catégorielles</w:t>
                       </w:r>
@@ -2120,14 +2098,7 @@
         <w:rPr>
           <w:rFonts w:ascii="Times New Roman" w:hAnsi="Times New Roman" w:cs="Times New Roman"/>
         </w:rPr>
-        <w:t xml:space="preserve"> Figure 4, nous avons tracé les </w:t>
-      </w:r>
-      <w:proofErr w:type="spellStart"/>
-      <w:r>
-        <w:rPr>
-          <w:rFonts w:ascii="Times New Roman" w:hAnsi="Times New Roman" w:cs="Times New Roman"/>
-        </w:rPr>
-        <w:t>boxplot</w:t>
+        <w:t xml:space="preserve"> Figure 4, nous avons tracé les boxplot</w:t>
       </w:r>
       <w:r>
         <w:rPr>
@@ -2135,7 +2106,6 @@
         </w:rPr>
         <w:t>s</w:t>
       </w:r>
-      <w:proofErr w:type="spellEnd"/>
       <w:r>
         <w:rPr>
           <w:rFonts w:ascii="Times New Roman" w:hAnsi="Times New Roman" w:cs="Times New Roman"/>
@@ -2155,14 +2125,12 @@
         </w:rPr>
         <w:t xml:space="preserve">Et en effet, toutes les variables ont bien des </w:t>
       </w:r>
-      <w:proofErr w:type="spellStart"/>
       <w:r>
         <w:rPr>
           <w:rFonts w:ascii="Times New Roman" w:hAnsi="Times New Roman" w:cs="Times New Roman"/>
         </w:rPr>
         <w:t>outliers</w:t>
       </w:r>
-      <w:proofErr w:type="spellEnd"/>
       <w:r>
         <w:rPr>
           <w:rFonts w:ascii="Times New Roman" w:hAnsi="Times New Roman" w:cs="Times New Roman"/>
@@ -2288,35 +2256,7 @@
         <w:rPr>
           <w:rFonts w:ascii="Times New Roman" w:hAnsi="Times New Roman" w:cs="Times New Roman"/>
         </w:rPr>
-        <w:t xml:space="preserve"> appartiennent. C’est pourquoi nous pouvons observer un </w:t>
-      </w:r>
-      <w:proofErr w:type="spellStart"/>
-      <w:r>
-        <w:rPr>
-          <w:rFonts w:ascii="Times New Roman" w:hAnsi="Times New Roman" w:cs="Times New Roman"/>
-        </w:rPr>
-        <w:t>boxpot</w:t>
-      </w:r>
-      <w:proofErr w:type="spellEnd"/>
-      <w:r>
-        <w:rPr>
-          <w:rFonts w:ascii="Times New Roman" w:hAnsi="Times New Roman" w:cs="Times New Roman"/>
-        </w:rPr>
-        <w:t xml:space="preserve"> par variable selon la valeur de la cible. Au-delà de pouvoir attribuer un </w:t>
-      </w:r>
-      <w:proofErr w:type="spellStart"/>
-      <w:r>
-        <w:rPr>
-          <w:rFonts w:ascii="Times New Roman" w:hAnsi="Times New Roman" w:cs="Times New Roman"/>
-        </w:rPr>
-        <w:t>outlier</w:t>
-      </w:r>
-      <w:proofErr w:type="spellEnd"/>
-      <w:r>
-        <w:rPr>
-          <w:rFonts w:ascii="Times New Roman" w:hAnsi="Times New Roman" w:cs="Times New Roman"/>
-        </w:rPr>
-        <w:t xml:space="preserve"> à une modalité de la cible, elle nous permet d’observer plus facilement la répartition des valeurs qu’ave</w:t>
+        <w:t xml:space="preserve"> appartiennent. C’est pourquoi nous pouvons observer un boxpot par variable selon la valeur de la cible. Au-delà de pouvoir attribuer un outlier à une modalité de la cible, elle nous permet d’observer plus facilement la répartition des valeurs qu’ave</w:t>
       </w:r>
       <w:r>
         <w:rPr>
@@ -2590,22 +2530,30 @@
                             <w:r>
                               <w:t xml:space="preserve">Figure </w:t>
                             </w:r>
-                            <w:fldSimple w:instr=" SEQ Figure \* ARABIC ">
-                              <w:r>
-                                <w:rPr>
-                                  <w:noProof/>
-                                </w:rPr>
-                                <w:t>4</w:t>
-                              </w:r>
-                            </w:fldSimple>
                             <w:r>
-                              <w:t xml:space="preserve"> : </w:t>
+                              <w:fldChar w:fldCharType="begin"/>
                             </w:r>
-                            <w:proofErr w:type="spellStart"/>
                             <w:r>
-                              <w:t>Boxplot</w:t>
+                              <w:instrText xml:space="preserve"> SEQ Figure \* ARABIC </w:instrText>
                             </w:r>
-                            <w:proofErr w:type="spellEnd"/>
+                            <w:r>
+                              <w:fldChar w:fldCharType="separate"/>
+                            </w:r>
+                            <w:r>
+                              <w:rPr>
+                                <w:noProof/>
+                              </w:rPr>
+                              <w:t>4</w:t>
+                            </w:r>
+                            <w:r>
+                              <w:rPr>
+                                <w:noProof/>
+                              </w:rPr>
+                              <w:fldChar w:fldCharType="end"/>
+                            </w:r>
+                            <w:r>
+                              <w:t xml:space="preserve"> : Boxplot</w:t>
+                            </w:r>
                           </w:p>
                         </w:txbxContent>
                       </wps:txbx>
@@ -2637,22 +2585,30 @@
                       <w:r>
                         <w:t xml:space="preserve">Figure </w:t>
                       </w:r>
-                      <w:fldSimple w:instr=" SEQ Figure \* ARABIC ">
-                        <w:r>
-                          <w:rPr>
-                            <w:noProof/>
-                          </w:rPr>
-                          <w:t>4</w:t>
-                        </w:r>
-                      </w:fldSimple>
                       <w:r>
-                        <w:t xml:space="preserve"> : </w:t>
+                        <w:fldChar w:fldCharType="begin"/>
                       </w:r>
-                      <w:proofErr w:type="spellStart"/>
                       <w:r>
-                        <w:t>Boxplot</w:t>
+                        <w:instrText xml:space="preserve"> SEQ Figure \* ARABIC </w:instrText>
                       </w:r>
-                      <w:proofErr w:type="spellEnd"/>
+                      <w:r>
+                        <w:fldChar w:fldCharType="separate"/>
+                      </w:r>
+                      <w:r>
+                        <w:rPr>
+                          <w:noProof/>
+                        </w:rPr>
+                        <w:t>4</w:t>
+                      </w:r>
+                      <w:r>
+                        <w:rPr>
+                          <w:noProof/>
+                        </w:rPr>
+                        <w:fldChar w:fldCharType="end"/>
+                      </w:r>
+                      <w:r>
+                        <w:t xml:space="preserve"> : Boxplot</w:t>
+                      </w:r>
                     </w:p>
                   </w:txbxContent>
                 </v:textbox>
@@ -2710,21 +2666,7 @@
         <w:rPr>
           <w:rFonts w:ascii="Times New Roman" w:hAnsi="Times New Roman" w:cs="Times New Roman"/>
         </w:rPr>
-        <w:t xml:space="preserve"> variable DEBTINC. Une personne qui fait défaut a tendance à être surendettée, et c’est ce qu’on peut remarquer sur le </w:t>
-      </w:r>
-      <w:proofErr w:type="spellStart"/>
-      <w:r>
-        <w:rPr>
-          <w:rFonts w:ascii="Times New Roman" w:hAnsi="Times New Roman" w:cs="Times New Roman"/>
-        </w:rPr>
-        <w:t>boxplot</w:t>
-      </w:r>
-      <w:proofErr w:type="spellEnd"/>
-      <w:r>
-        <w:rPr>
-          <w:rFonts w:ascii="Times New Roman" w:hAnsi="Times New Roman" w:cs="Times New Roman"/>
-        </w:rPr>
-        <w:t> : toutes les valeurs jugées aberrantes pour cette variable sont associé</w:t>
+        <w:t xml:space="preserve"> variable DEBTINC. Une personne qui fait défaut a tendance à être surendettée, et c’est ce qu’on peut remarquer sur le boxplot : toutes les valeurs jugées aberrantes pour cette variable sont associé</w:t>
       </w:r>
       <w:r>
         <w:rPr>
@@ -2843,18 +2785,36 @@
         </w:rPr>
         <w:t>II)</w:t>
       </w:r>
-    </w:p>
-    <w:p>
-      <w:pPr>
-        <w:rPr>
-          <w:rFonts w:ascii="Times New Roman" w:hAnsi="Times New Roman" w:cs="Times New Roman"/>
-        </w:rPr>
-      </w:pPr>
-      <w:r>
-        <w:rPr>
-          <w:rFonts w:ascii="Times New Roman" w:hAnsi="Times New Roman" w:cs="Times New Roman"/>
-        </w:rPr>
-        <w:t>PREPROCESSING &amp; FEATURE ENGINEERING</w:t>
+      <w:r>
+        <w:rPr>
+          <w:rFonts w:ascii="Times New Roman" w:hAnsi="Times New Roman" w:cs="Times New Roman"/>
+        </w:rPr>
+        <w:t xml:space="preserve"> </w:t>
+      </w:r>
+      <w:r>
+        <w:rPr>
+          <w:rFonts w:ascii="Times New Roman" w:hAnsi="Times New Roman" w:cs="Times New Roman"/>
+        </w:rPr>
+        <w:t xml:space="preserve">PREPROCESSING &amp; </w:t>
+      </w:r>
+      <w:r>
+        <w:rPr>
+          <w:rFonts w:ascii="Times New Roman" w:hAnsi="Times New Roman" w:cs="Times New Roman"/>
+        </w:rPr>
+        <w:t>ANALYSE</w:t>
+      </w:r>
+    </w:p>
+    <w:p>
+      <w:pPr>
+        <w:rPr>
+          <w:rFonts w:ascii="Times New Roman" w:hAnsi="Times New Roman" w:cs="Times New Roman"/>
+        </w:rPr>
+      </w:pPr>
+      <w:r>
+        <w:rPr>
+          <w:rFonts w:ascii="Times New Roman" w:hAnsi="Times New Roman" w:cs="Times New Roman"/>
+        </w:rPr>
+        <w:t>PREPROCESSING</w:t>
       </w:r>
     </w:p>
     <w:p>
@@ -2920,14 +2880,27 @@
                             <w:r>
                               <w:t xml:space="preserve">Figure </w:t>
                             </w:r>
-                            <w:fldSimple w:instr=" SEQ Figure \* ARABIC ">
-                              <w:r>
-                                <w:rPr>
-                                  <w:noProof/>
-                                </w:rPr>
-                                <w:t>5</w:t>
-                              </w:r>
-                            </w:fldSimple>
+                            <w:r>
+                              <w:fldChar w:fldCharType="begin"/>
+                            </w:r>
+                            <w:r>
+                              <w:instrText xml:space="preserve"> SEQ Figure \* ARABIC </w:instrText>
+                            </w:r>
+                            <w:r>
+                              <w:fldChar w:fldCharType="separate"/>
+                            </w:r>
+                            <w:r>
+                              <w:rPr>
+                                <w:noProof/>
+                              </w:rPr>
+                              <w:t>5</w:t>
+                            </w:r>
+                            <w:r>
+                              <w:rPr>
+                                <w:noProof/>
+                              </w:rPr>
+                              <w:fldChar w:fldCharType="end"/>
+                            </w:r>
                             <w:r>
                               <w:t xml:space="preserve"> : Position des valeurs manquantes par variable numérique</w:t>
                             </w:r>
@@ -2961,14 +2934,27 @@
                       <w:r>
                         <w:t xml:space="preserve">Figure </w:t>
                       </w:r>
-                      <w:fldSimple w:instr=" SEQ Figure \* ARABIC ">
-                        <w:r>
-                          <w:rPr>
-                            <w:noProof/>
-                          </w:rPr>
-                          <w:t>5</w:t>
-                        </w:r>
-                      </w:fldSimple>
+                      <w:r>
+                        <w:fldChar w:fldCharType="begin"/>
+                      </w:r>
+                      <w:r>
+                        <w:instrText xml:space="preserve"> SEQ Figure \* ARABIC </w:instrText>
+                      </w:r>
+                      <w:r>
+                        <w:fldChar w:fldCharType="separate"/>
+                      </w:r>
+                      <w:r>
+                        <w:rPr>
+                          <w:noProof/>
+                        </w:rPr>
+                        <w:t>5</w:t>
+                      </w:r>
+                      <w:r>
+                        <w:rPr>
+                          <w:noProof/>
+                        </w:rPr>
+                        <w:fldChar w:fldCharType="end"/>
+                      </w:r>
                       <w:r>
                         <w:t xml:space="preserve"> : Position des valeurs manquantes par variable numérique</w:t>
                       </w:r>
@@ -3109,63 +3095,7 @@
         <w:rPr>
           <w:rFonts w:ascii="Times New Roman" w:hAnsi="Times New Roman" w:cs="Times New Roman"/>
         </w:rPr>
-        <w:t xml:space="preserve"> des valeurs manquantes à des MAR (</w:t>
-      </w:r>
-      <w:proofErr w:type="spellStart"/>
-      <w:r>
-        <w:rPr>
-          <w:rFonts w:ascii="Times New Roman" w:hAnsi="Times New Roman" w:cs="Times New Roman"/>
-        </w:rPr>
-        <w:t>missing</w:t>
-      </w:r>
-      <w:proofErr w:type="spellEnd"/>
-      <w:r>
-        <w:rPr>
-          <w:rFonts w:ascii="Times New Roman" w:hAnsi="Times New Roman" w:cs="Times New Roman"/>
-        </w:rPr>
-        <w:t xml:space="preserve"> at </w:t>
-      </w:r>
-      <w:proofErr w:type="spellStart"/>
-      <w:r>
-        <w:rPr>
-          <w:rFonts w:ascii="Times New Roman" w:hAnsi="Times New Roman" w:cs="Times New Roman"/>
-        </w:rPr>
-        <w:t>random</w:t>
-      </w:r>
-      <w:proofErr w:type="spellEnd"/>
-      <w:r>
-        <w:rPr>
-          <w:rFonts w:ascii="Times New Roman" w:hAnsi="Times New Roman" w:cs="Times New Roman"/>
-        </w:rPr>
-        <w:t>) et des MNAR (</w:t>
-      </w:r>
-      <w:proofErr w:type="spellStart"/>
-      <w:r>
-        <w:rPr>
-          <w:rFonts w:ascii="Times New Roman" w:hAnsi="Times New Roman" w:cs="Times New Roman"/>
-        </w:rPr>
-        <w:t>missing</w:t>
-      </w:r>
-      <w:proofErr w:type="spellEnd"/>
-      <w:r>
-        <w:rPr>
-          <w:rFonts w:ascii="Times New Roman" w:hAnsi="Times New Roman" w:cs="Times New Roman"/>
-        </w:rPr>
-        <w:t xml:space="preserve"> not at </w:t>
-      </w:r>
-      <w:proofErr w:type="spellStart"/>
-      <w:r>
-        <w:rPr>
-          <w:rFonts w:ascii="Times New Roman" w:hAnsi="Times New Roman" w:cs="Times New Roman"/>
-        </w:rPr>
-        <w:t>random</w:t>
-      </w:r>
-      <w:proofErr w:type="spellEnd"/>
-      <w:r>
-        <w:rPr>
-          <w:rFonts w:ascii="Times New Roman" w:hAnsi="Times New Roman" w:cs="Times New Roman"/>
-        </w:rPr>
-        <w:t>).</w:t>
+        <w:t xml:space="preserve"> des valeurs manquantes à des MAR (missing at random) et des MNAR (missing not at random).</w:t>
       </w:r>
       <w:r>
         <w:rPr>
@@ -3501,21 +3431,7 @@
         <w:rPr>
           <w:rFonts w:ascii="Times New Roman" w:hAnsi="Times New Roman" w:cs="Times New Roman"/>
         </w:rPr>
-        <w:t>Remplacé par la valeur « </w:t>
-      </w:r>
-      <w:proofErr w:type="spellStart"/>
-      <w:r>
-        <w:rPr>
-          <w:rFonts w:ascii="Times New Roman" w:hAnsi="Times New Roman" w:cs="Times New Roman"/>
-        </w:rPr>
-        <w:t>missing_value</w:t>
-      </w:r>
-      <w:proofErr w:type="spellEnd"/>
-      <w:r>
-        <w:rPr>
-          <w:rFonts w:ascii="Times New Roman" w:hAnsi="Times New Roman" w:cs="Times New Roman"/>
-        </w:rPr>
-        <w:t xml:space="preserve"> » pour les variables </w:t>
+        <w:t xml:space="preserve">Remplacé par la valeur « missing_value » pour les variables </w:t>
       </w:r>
       <w:r>
         <w:rPr>
@@ -3602,75 +3518,19 @@
         <w:rPr>
           <w:rFonts w:ascii="Times New Roman" w:hAnsi="Times New Roman" w:cs="Times New Roman"/>
         </w:rPr>
-        <w:t xml:space="preserve"> un </w:t>
-      </w:r>
-      <w:proofErr w:type="spellStart"/>
-      <w:r>
-        <w:rPr>
-          <w:rFonts w:ascii="Times New Roman" w:hAnsi="Times New Roman" w:cs="Times New Roman"/>
-        </w:rPr>
-        <w:t>QQPlot</w:t>
-      </w:r>
-      <w:proofErr w:type="spellEnd"/>
-      <w:r>
-        <w:rPr>
-          <w:rFonts w:ascii="Times New Roman" w:hAnsi="Times New Roman" w:cs="Times New Roman"/>
-        </w:rPr>
-        <w:t xml:space="preserve"> avant et après </w:t>
-      </w:r>
-      <w:proofErr w:type="gramStart"/>
-      <w:r>
-        <w:rPr>
-          <w:rFonts w:ascii="Times New Roman" w:hAnsi="Times New Roman" w:cs="Times New Roman"/>
-        </w:rPr>
-        <w:t>la log</w:t>
-      </w:r>
-      <w:proofErr w:type="gramEnd"/>
-      <w:r>
-        <w:rPr>
-          <w:rFonts w:ascii="Times New Roman" w:hAnsi="Times New Roman" w:cs="Times New Roman"/>
-        </w:rPr>
-        <w:t xml:space="preserve"> transformation, qui permet de comparer la position de notre distribution par rapport à différent quantile de la distribution gaussienne, il permet donc de comparer la similarité entre 2 distributions (ici une loi normale et la distribution de notre variable)</w:t>
-      </w:r>
-      <w:r>
-        <w:rPr>
-          <w:rFonts w:ascii="Times New Roman" w:hAnsi="Times New Roman" w:cs="Times New Roman"/>
-        </w:rPr>
-        <w:t xml:space="preserve">. Avant la transformation, on observe un </w:t>
-      </w:r>
-      <w:proofErr w:type="spellStart"/>
-      <w:r>
-        <w:rPr>
-          <w:rFonts w:ascii="Times New Roman" w:hAnsi="Times New Roman" w:cs="Times New Roman"/>
-        </w:rPr>
-        <w:t>QQPlot</w:t>
-      </w:r>
-      <w:proofErr w:type="spellEnd"/>
-      <w:r>
-        <w:rPr>
-          <w:rFonts w:ascii="Times New Roman" w:hAnsi="Times New Roman" w:cs="Times New Roman"/>
-        </w:rPr>
-        <w:t xml:space="preserve"> avec une courbe « convexe », ce qui représente bien la distribution asymétrique avec une queue vers la droite. Il y a énormément à dire sur ces graphiques, mais</w:t>
-      </w:r>
-      <w:r>
-        <w:rPr>
-          <w:rFonts w:ascii="Times New Roman" w:hAnsi="Times New Roman" w:cs="Times New Roman"/>
-        </w:rPr>
-        <w:t xml:space="preserve"> on va se concentrer sur le graphique après </w:t>
-      </w:r>
-      <w:proofErr w:type="gramStart"/>
-      <w:r>
-        <w:rPr>
-          <w:rFonts w:ascii="Times New Roman" w:hAnsi="Times New Roman" w:cs="Times New Roman"/>
-        </w:rPr>
-        <w:t>la log</w:t>
-      </w:r>
-      <w:proofErr w:type="gramEnd"/>
-      <w:r>
-        <w:rPr>
-          <w:rFonts w:ascii="Times New Roman" w:hAnsi="Times New Roman" w:cs="Times New Roman"/>
-        </w:rPr>
-        <w:t xml:space="preserve"> transformation. Nous remarquons alors que pour la variable YOJ</w:t>
+        <w:t xml:space="preserve"> un QQPlot avant et après la log transformation, qui permet de comparer la position de notre distribution par rapport à différent quantile de la distribution gaussienne, il permet donc de comparer la similarité entre 2 distributions (ici une loi normale et la distribution de notre variable)</w:t>
+      </w:r>
+      <w:r>
+        <w:rPr>
+          <w:rFonts w:ascii="Times New Roman" w:hAnsi="Times New Roman" w:cs="Times New Roman"/>
+        </w:rPr>
+        <w:t>. Avant la transformation, on observe un QQPlot avec une courbe « convexe », ce qui représente bien la distribution asymétrique avec une queue vers la droite. Il y a énormément à dire sur ces graphiques, mais</w:t>
+      </w:r>
+      <w:r>
+        <w:rPr>
+          <w:rFonts w:ascii="Times New Roman" w:hAnsi="Times New Roman" w:cs="Times New Roman"/>
+        </w:rPr>
+        <w:t xml:space="preserve"> on va se concentrer sur le graphique après la log transformation. Nous remarquons alors que pour la variable YOJ</w:t>
       </w:r>
       <w:r>
         <w:rPr>
@@ -3750,61 +3610,25 @@
     </w:p>
     <w:p>
       <w:pPr>
-        <w:rPr>
-          <w:rFonts w:ascii="Times New Roman" w:hAnsi="Times New Roman" w:cs="Times New Roman"/>
-          <w:b/>
-          <w:bCs/>
-          <w:u w:val="single"/>
-        </w:rPr>
-      </w:pPr>
-      <w:r>
-        <w:rPr>
-          <w:rFonts w:ascii="Times New Roman" w:hAnsi="Times New Roman" w:cs="Times New Roman"/>
-          <w:b/>
-          <w:bCs/>
-          <w:u w:val="single"/>
-        </w:rPr>
-        <w:lastRenderedPageBreak/>
-        <w:t xml:space="preserve">Data </w:t>
-      </w:r>
-      <w:proofErr w:type="spellStart"/>
-      <w:r>
-        <w:rPr>
-          <w:rFonts w:ascii="Times New Roman" w:hAnsi="Times New Roman" w:cs="Times New Roman"/>
-          <w:b/>
-          <w:bCs/>
-          <w:u w:val="single"/>
-        </w:rPr>
-        <w:t>Preprocessing</w:t>
-      </w:r>
-      <w:proofErr w:type="spellEnd"/>
-    </w:p>
-    <w:p>
-      <w:pPr>
-        <w:rPr>
-          <w:rFonts w:ascii="Times New Roman" w:hAnsi="Times New Roman" w:cs="Times New Roman"/>
-          <w:b/>
-          <w:bCs/>
-        </w:rPr>
-      </w:pPr>
-      <w:r>
-        <w:rPr>
-          <w:rFonts w:ascii="Times New Roman" w:hAnsi="Times New Roman" w:cs="Times New Roman"/>
-          <w:b/>
-          <w:bCs/>
-        </w:rPr>
-        <w:t xml:space="preserve">Variables facteurs – One Hot </w:t>
-      </w:r>
-      <w:proofErr w:type="spellStart"/>
-      <w:r>
-        <w:rPr>
-          <w:rFonts w:ascii="Times New Roman" w:hAnsi="Times New Roman" w:cs="Times New Roman"/>
-          <w:b/>
-          <w:bCs/>
-        </w:rPr>
-        <w:t>Encoding</w:t>
-      </w:r>
-      <w:proofErr w:type="spellEnd"/>
+        <w:ind w:firstLine="360"/>
+        <w:rPr>
+          <w:rFonts w:ascii="Times New Roman" w:hAnsi="Times New Roman" w:cs="Times New Roman"/>
+        </w:rPr>
+      </w:pPr>
+    </w:p>
+    <w:p>
+      <w:pPr>
+        <w:ind w:firstLine="360"/>
+        <w:rPr>
+          <w:rFonts w:ascii="Times New Roman" w:hAnsi="Times New Roman" w:cs="Times New Roman"/>
+        </w:rPr>
+      </w:pPr>
+      <w:r>
+        <w:rPr>
+          <w:rFonts w:ascii="Times New Roman" w:hAnsi="Times New Roman" w:cs="Times New Roman"/>
+        </w:rPr>
+        <w:t>Maintenant que nous avons traiter les valeurs manquantes, la suite du projet est de scaler nos données pour éviter les problèmes d’échelles, et d’encoder nos variables catégorielles.</w:t>
+      </w:r>
     </w:p>
     <w:p>
       <w:pPr>
@@ -3837,7 +3661,6 @@
           <w:rFonts w:ascii="Times New Roman" w:hAnsi="Times New Roman" w:cs="Times New Roman"/>
         </w:rPr>
       </w:pPr>
-      <w:proofErr w:type="spellStart"/>
       <w:r>
         <w:rPr>
           <w:rFonts w:ascii="Times New Roman" w:hAnsi="Times New Roman" w:cs="Times New Roman"/>
@@ -3850,7 +3673,6 @@
         </w:rPr>
         <w:t>omeImpt</w:t>
       </w:r>
-      <w:proofErr w:type="spellEnd"/>
     </w:p>
     <w:p>
       <w:pPr>
@@ -3863,14 +3685,12 @@
           <w:rFonts w:ascii="Times New Roman" w:hAnsi="Times New Roman" w:cs="Times New Roman"/>
         </w:rPr>
       </w:pPr>
-      <w:proofErr w:type="spellStart"/>
       <w:r>
         <w:rPr>
           <w:rFonts w:ascii="Times New Roman" w:hAnsi="Times New Roman" w:cs="Times New Roman"/>
         </w:rPr>
         <w:t>DebtCon</w:t>
       </w:r>
-      <w:proofErr w:type="spellEnd"/>
     </w:p>
     <w:p>
       <w:pPr>
@@ -3883,22 +3703,12 @@
           <w:rFonts w:ascii="Times New Roman" w:hAnsi="Times New Roman" w:cs="Times New Roman"/>
         </w:rPr>
       </w:pPr>
-      <w:proofErr w:type="spellStart"/>
-      <w:proofErr w:type="gramStart"/>
-      <w:r>
-        <w:rPr>
-          <w:rFonts w:ascii="Times New Roman" w:hAnsi="Times New Roman" w:cs="Times New Roman"/>
-        </w:rPr>
-        <w:t>missing</w:t>
-      </w:r>
-      <w:proofErr w:type="gramEnd"/>
-      <w:r>
-        <w:rPr>
-          <w:rFonts w:ascii="Times New Roman" w:hAnsi="Times New Roman" w:cs="Times New Roman"/>
-        </w:rPr>
-        <w:t>_value</w:t>
-      </w:r>
-      <w:proofErr w:type="spellEnd"/>
+      <w:r>
+        <w:rPr>
+          <w:rFonts w:ascii="Times New Roman" w:hAnsi="Times New Roman" w:cs="Times New Roman"/>
+        </w:rPr>
+        <w:t>missing_value</w:t>
+      </w:r>
     </w:p>
     <w:p>
       <w:pPr>
@@ -3948,8 +3758,6 @@
         </w:rPr>
         <w:t>Sales</w:t>
       </w:r>
-      <w:bookmarkStart w:id="0" w:name="_GoBack"/>
-      <w:bookmarkEnd w:id="0"/>
     </w:p>
     <w:p>
       <w:pPr>
@@ -3980,14 +3788,12 @@
           <w:rFonts w:ascii="Times New Roman" w:hAnsi="Times New Roman" w:cs="Times New Roman"/>
         </w:rPr>
       </w:pPr>
-      <w:proofErr w:type="spellStart"/>
       <w:r>
         <w:rPr>
           <w:rFonts w:ascii="Times New Roman" w:hAnsi="Times New Roman" w:cs="Times New Roman"/>
         </w:rPr>
         <w:t>ProfExe</w:t>
       </w:r>
-      <w:proofErr w:type="spellEnd"/>
     </w:p>
     <w:p>
       <w:pPr>
@@ -4000,14 +3806,12 @@
           <w:rFonts w:ascii="Times New Roman" w:hAnsi="Times New Roman" w:cs="Times New Roman"/>
         </w:rPr>
       </w:pPr>
-      <w:proofErr w:type="spellStart"/>
       <w:r>
         <w:rPr>
           <w:rFonts w:ascii="Times New Roman" w:hAnsi="Times New Roman" w:cs="Times New Roman"/>
         </w:rPr>
         <w:t>Other</w:t>
       </w:r>
-      <w:proofErr w:type="spellEnd"/>
     </w:p>
     <w:p>
       <w:pPr>
@@ -4020,899 +3824,448 @@
           <w:rFonts w:ascii="Times New Roman" w:hAnsi="Times New Roman" w:cs="Times New Roman"/>
         </w:rPr>
       </w:pPr>
-      <w:proofErr w:type="spellStart"/>
-      <w:proofErr w:type="gramStart"/>
-      <w:r>
-        <w:rPr>
-          <w:rFonts w:ascii="Times New Roman" w:hAnsi="Times New Roman" w:cs="Times New Roman"/>
-        </w:rPr>
-        <w:t>missing</w:t>
-      </w:r>
-      <w:proofErr w:type="gramEnd"/>
-      <w:r>
-        <w:rPr>
-          <w:rFonts w:ascii="Times New Roman" w:hAnsi="Times New Roman" w:cs="Times New Roman"/>
-        </w:rPr>
-        <w:t>_value</w:t>
-      </w:r>
-      <w:proofErr w:type="spellEnd"/>
-    </w:p>
-    <w:p>
-      <w:pPr>
-        <w:rPr>
-          <w:rFonts w:ascii="Times New Roman" w:hAnsi="Times New Roman" w:cs="Times New Roman"/>
-        </w:rPr>
-      </w:pPr>
-      <w:r>
-        <w:rPr>
-          <w:rFonts w:ascii="Times New Roman" w:hAnsi="Times New Roman" w:cs="Times New Roman"/>
-        </w:rPr>
-        <w:t xml:space="preserve">Ainsi, ces deux variables sont éligibles à deux techniques simples de </w:t>
-      </w:r>
-      <w:proofErr w:type="spellStart"/>
-      <w:r>
-        <w:rPr>
-          <w:rFonts w:ascii="Times New Roman" w:hAnsi="Times New Roman" w:cs="Times New Roman"/>
-        </w:rPr>
-        <w:t>préprocessing</w:t>
-      </w:r>
-      <w:proofErr w:type="spellEnd"/>
-      <w:r>
-        <w:rPr>
-          <w:rFonts w:ascii="Times New Roman" w:hAnsi="Times New Roman" w:cs="Times New Roman"/>
-        </w:rPr>
-        <w:t xml:space="preserve"> permettant de les rendre compréhensible par un modèle linéaire : la labellisation et le </w:t>
-      </w:r>
-      <w:proofErr w:type="spellStart"/>
-      <w:r>
-        <w:rPr>
-          <w:rFonts w:ascii="Times New Roman" w:hAnsi="Times New Roman" w:cs="Times New Roman"/>
-        </w:rPr>
-        <w:t>OneHotEncoding</w:t>
-      </w:r>
-      <w:proofErr w:type="spellEnd"/>
-      <w:r>
-        <w:rPr>
-          <w:rFonts w:ascii="Times New Roman" w:hAnsi="Times New Roman" w:cs="Times New Roman"/>
-        </w:rPr>
-        <w:t xml:space="preserve"> (aussi connu sous le nom de </w:t>
-      </w:r>
-      <w:proofErr w:type="spellStart"/>
-      <w:r>
-        <w:rPr>
-          <w:rFonts w:ascii="Times New Roman" w:hAnsi="Times New Roman" w:cs="Times New Roman"/>
-        </w:rPr>
-        <w:t>dummying</w:t>
-      </w:r>
-      <w:proofErr w:type="spellEnd"/>
-      <w:r>
-        <w:rPr>
-          <w:rFonts w:ascii="Times New Roman" w:hAnsi="Times New Roman" w:cs="Times New Roman"/>
-        </w:rPr>
-        <w:t xml:space="preserve">). Nous avons choisi d’utiliser le </w:t>
-      </w:r>
-      <w:proofErr w:type="spellStart"/>
-      <w:r>
-        <w:rPr>
-          <w:rFonts w:ascii="Times New Roman" w:hAnsi="Times New Roman" w:cs="Times New Roman"/>
-        </w:rPr>
-        <w:t>OneHotEncoding</w:t>
-      </w:r>
-      <w:proofErr w:type="spellEnd"/>
-      <w:r>
-        <w:rPr>
-          <w:rFonts w:ascii="Times New Roman" w:hAnsi="Times New Roman" w:cs="Times New Roman"/>
-        </w:rPr>
-        <w:t xml:space="preserve"> car la technique de labellisation introduit une notion d’ordre dans le jeu de données, alors que ces deux variables ne devraient pas être soumises à une telle </w:t>
-      </w:r>
-      <w:proofErr w:type="spellStart"/>
-      <w:r>
-        <w:rPr>
-          <w:rFonts w:ascii="Times New Roman" w:hAnsi="Times New Roman" w:cs="Times New Roman"/>
-        </w:rPr>
-        <w:t>ordinalité</w:t>
-      </w:r>
-      <w:proofErr w:type="spellEnd"/>
-      <w:r>
-        <w:rPr>
-          <w:rFonts w:ascii="Times New Roman" w:hAnsi="Times New Roman" w:cs="Times New Roman"/>
-        </w:rPr>
-        <w:t xml:space="preserve">. En effet, on ne peut par exemple pas dire que </w:t>
-      </w:r>
-      <w:proofErr w:type="spellStart"/>
-      <w:r>
-        <w:rPr>
-          <w:rFonts w:ascii="Times New Roman" w:hAnsi="Times New Roman" w:cs="Times New Roman"/>
-        </w:rPr>
-        <w:t>HomeImpt</w:t>
-      </w:r>
-      <w:proofErr w:type="spellEnd"/>
-      <w:r>
-        <w:rPr>
-          <w:rFonts w:ascii="Times New Roman" w:hAnsi="Times New Roman" w:cs="Times New Roman"/>
-        </w:rPr>
-        <w:t xml:space="preserve"> &gt; </w:t>
-      </w:r>
-      <w:proofErr w:type="spellStart"/>
-      <w:r>
-        <w:rPr>
-          <w:rFonts w:ascii="Times New Roman" w:hAnsi="Times New Roman" w:cs="Times New Roman"/>
-        </w:rPr>
-        <w:t>DebtCon</w:t>
-      </w:r>
-      <w:proofErr w:type="spellEnd"/>
-      <w:r>
-        <w:rPr>
-          <w:rFonts w:ascii="Times New Roman" w:hAnsi="Times New Roman" w:cs="Times New Roman"/>
-        </w:rPr>
-        <w:t>, ou vice versa.</w:t>
-      </w:r>
-    </w:p>
-    <w:p>
-      <w:pPr>
-        <w:rPr>
-          <w:rFonts w:ascii="Times New Roman" w:hAnsi="Times New Roman" w:cs="Times New Roman"/>
-        </w:rPr>
-      </w:pPr>
-      <w:r>
-        <w:rPr>
-          <w:rFonts w:ascii="Times New Roman" w:hAnsi="Times New Roman" w:cs="Times New Roman"/>
-        </w:rPr>
-        <w:t>Ainsi, nous avons appliqué cette technique au jeu de données. Les colonnes JOB et REASON ont été transformées de la manière suivante :</w:t>
-      </w:r>
-    </w:p>
-    <w:p>
-      <w:pPr>
-        <w:shd w:val="clear" w:color="auto" w:fill="323232"/>
-        <w:tabs>
-          <w:tab w:val="left" w:pos="916"/>
-          <w:tab w:val="left" w:pos="1832"/>
-          <w:tab w:val="left" w:pos="2748"/>
-          <w:tab w:val="left" w:pos="3664"/>
-          <w:tab w:val="left" w:pos="4580"/>
-          <w:tab w:val="left" w:pos="5496"/>
-          <w:tab w:val="left" w:pos="6412"/>
-          <w:tab w:val="left" w:pos="7328"/>
-          <w:tab w:val="left" w:pos="8244"/>
-          <w:tab w:val="left" w:pos="9160"/>
-          <w:tab w:val="left" w:pos="10076"/>
-          <w:tab w:val="left" w:pos="10992"/>
-          <w:tab w:val="left" w:pos="11908"/>
-          <w:tab w:val="left" w:pos="12824"/>
-          <w:tab w:val="left" w:pos="13740"/>
-          <w:tab w:val="left" w:pos="14656"/>
-        </w:tabs>
-        <w:wordWrap w:val="0"/>
-        <w:spacing w:after="0" w:line="240" w:lineRule="auto"/>
-        <w:rPr>
-          <w:rFonts w:ascii="Lucida Console" w:eastAsia="Times New Roman" w:hAnsi="Lucida Console" w:cs="Courier New"/>
-          <w:color w:val="FFFFFF"/>
-          <w:sz w:val="20"/>
-          <w:szCs w:val="20"/>
+      <w:r>
+        <w:rPr>
+          <w:rFonts w:ascii="Times New Roman" w:hAnsi="Times New Roman" w:cs="Times New Roman"/>
+        </w:rPr>
+        <w:t>missing_value</w:t>
+      </w:r>
+    </w:p>
+    <w:p>
+      <w:pPr>
+        <w:rPr>
+          <w:rFonts w:ascii="Times New Roman" w:eastAsia="Times New Roman" w:hAnsi="Times New Roman" w:cs="Times New Roman"/>
+          <w:lang w:eastAsia="fr-FR"/>
+        </w:rPr>
+      </w:pPr>
+      <w:r>
+        <w:rPr>
+          <w:rFonts w:ascii="Times New Roman" w:hAnsi="Times New Roman" w:cs="Times New Roman"/>
+        </w:rPr>
+        <w:t xml:space="preserve">Ainsi, ces deux variables sont éligibles à deux techniques simples de préprocessing permettant de les rendre compréhensible par un modèle linéaire : la labellisation et le OneHotEncoding (aussi connu sous le nom de dummying). </w:t>
+      </w:r>
+      <w:r>
+        <w:rPr>
+          <w:rFonts w:ascii="Times New Roman" w:eastAsia="Times New Roman" w:hAnsi="Times New Roman" w:cs="Times New Roman"/>
           <w:bdr w:val="none" w:sz="0" w:space="0" w:color="auto" w:frame="1"/>
           <w:lang w:eastAsia="fr-FR"/>
         </w:rPr>
-      </w:pPr>
-      <w:r>
-        <w:rPr>
-          <w:rFonts w:ascii="Lucida Console" w:eastAsia="Times New Roman" w:hAnsi="Lucida Console" w:cs="Courier New"/>
-          <w:color w:val="FFFFFF"/>
-          <w:sz w:val="20"/>
-          <w:szCs w:val="20"/>
+        <w:t>Mais nous avons de la chance car le merveilleux langage R permet de typer les variable</w:t>
+      </w:r>
+      <w:r>
+        <w:rPr>
+          <w:rFonts w:ascii="Times New Roman" w:eastAsia="Times New Roman" w:hAnsi="Times New Roman" w:cs="Times New Roman"/>
           <w:bdr w:val="none" w:sz="0" w:space="0" w:color="auto" w:frame="1"/>
           <w:lang w:eastAsia="fr-FR"/>
         </w:rPr>
-        <w:t xml:space="preserve">     </w:t>
-      </w:r>
-      <w:proofErr w:type="gramStart"/>
-      <w:r>
-        <w:rPr>
-          <w:rFonts w:ascii="Lucida Console" w:eastAsia="Times New Roman" w:hAnsi="Lucida Console" w:cs="Courier New"/>
-          <w:color w:val="FFFFFF"/>
-          <w:sz w:val="20"/>
-          <w:szCs w:val="20"/>
+        <w:t>s</w:t>
+      </w:r>
+      <w:r>
+        <w:rPr>
+          <w:rFonts w:ascii="Times New Roman" w:eastAsia="Times New Roman" w:hAnsi="Times New Roman" w:cs="Times New Roman"/>
           <w:bdr w:val="none" w:sz="0" w:space="0" w:color="auto" w:frame="1"/>
           <w:lang w:eastAsia="fr-FR"/>
         </w:rPr>
-        <w:t>JOB  REASON</w:t>
-      </w:r>
-      <w:proofErr w:type="gramEnd"/>
-    </w:p>
-    <w:p>
-      <w:pPr>
-        <w:shd w:val="clear" w:color="auto" w:fill="323232"/>
-        <w:tabs>
-          <w:tab w:val="left" w:pos="916"/>
-          <w:tab w:val="left" w:pos="1832"/>
-          <w:tab w:val="left" w:pos="2748"/>
-          <w:tab w:val="left" w:pos="3664"/>
-          <w:tab w:val="left" w:pos="4580"/>
-          <w:tab w:val="left" w:pos="5496"/>
-          <w:tab w:val="left" w:pos="6412"/>
-          <w:tab w:val="left" w:pos="7328"/>
-          <w:tab w:val="left" w:pos="8244"/>
-          <w:tab w:val="left" w:pos="9160"/>
-          <w:tab w:val="left" w:pos="10076"/>
-          <w:tab w:val="left" w:pos="10992"/>
-          <w:tab w:val="left" w:pos="11908"/>
-          <w:tab w:val="left" w:pos="12824"/>
-          <w:tab w:val="left" w:pos="13740"/>
-          <w:tab w:val="left" w:pos="14656"/>
-        </w:tabs>
-        <w:wordWrap w:val="0"/>
-        <w:spacing w:after="0" w:line="240" w:lineRule="auto"/>
-        <w:rPr>
-          <w:rFonts w:ascii="Lucida Console" w:eastAsia="Times New Roman" w:hAnsi="Lucida Console" w:cs="Courier New"/>
-          <w:color w:val="FFFFFF"/>
-          <w:sz w:val="20"/>
-          <w:szCs w:val="20"/>
+        <w:t xml:space="preserve"> catégorielle</w:t>
+      </w:r>
+      <w:r>
+        <w:rPr>
+          <w:rFonts w:ascii="Times New Roman" w:eastAsia="Times New Roman" w:hAnsi="Times New Roman" w:cs="Times New Roman"/>
           <w:bdr w:val="none" w:sz="0" w:space="0" w:color="auto" w:frame="1"/>
           <w:lang w:eastAsia="fr-FR"/>
         </w:rPr>
-      </w:pPr>
-      <w:proofErr w:type="gramStart"/>
-      <w:r>
-        <w:rPr>
-          <w:rFonts w:ascii="Lucida Console" w:eastAsia="Times New Roman" w:hAnsi="Lucida Console" w:cs="Courier New"/>
-          <w:color w:val="FFFFFF"/>
-          <w:sz w:val="20"/>
-          <w:szCs w:val="20"/>
+        <w:t>s</w:t>
+      </w:r>
+      <w:r>
+        <w:rPr>
+          <w:rFonts w:ascii="Times New Roman" w:eastAsia="Times New Roman" w:hAnsi="Times New Roman" w:cs="Times New Roman"/>
           <w:bdr w:val="none" w:sz="0" w:space="0" w:color="auto" w:frame="1"/>
           <w:lang w:eastAsia="fr-FR"/>
         </w:rPr>
-        <w:t xml:space="preserve">1  </w:t>
-      </w:r>
-      <w:proofErr w:type="spellStart"/>
-      <w:r>
-        <w:rPr>
-          <w:rFonts w:ascii="Lucida Console" w:eastAsia="Times New Roman" w:hAnsi="Lucida Console" w:cs="Courier New"/>
-          <w:color w:val="FFFFFF"/>
-          <w:sz w:val="20"/>
-          <w:szCs w:val="20"/>
+        <w:t xml:space="preserve"> comme factor, ce qui nous offre la possibilité de passé outre l’encodage</w:t>
+      </w:r>
+      <w:r>
+        <w:rPr>
+          <w:rFonts w:ascii="Times New Roman" w:eastAsia="Times New Roman" w:hAnsi="Times New Roman" w:cs="Times New Roman"/>
           <w:bdr w:val="none" w:sz="0" w:space="0" w:color="auto" w:frame="1"/>
           <w:lang w:eastAsia="fr-FR"/>
         </w:rPr>
-        <w:t>Other</w:t>
-      </w:r>
-      <w:proofErr w:type="spellEnd"/>
-      <w:proofErr w:type="gramEnd"/>
-      <w:r>
-        <w:rPr>
-          <w:rFonts w:ascii="Lucida Console" w:eastAsia="Times New Roman" w:hAnsi="Lucida Console" w:cs="Courier New"/>
-          <w:color w:val="FFFFFF"/>
-          <w:sz w:val="20"/>
-          <w:szCs w:val="20"/>
-          <w:bdr w:val="none" w:sz="0" w:space="0" w:color="auto" w:frame="1"/>
-          <w:lang w:eastAsia="fr-FR"/>
+        <w:t>.</w:t>
+      </w:r>
+    </w:p>
+    <w:p>
+      <w:pPr>
+        <w:rPr>
+          <w:rFonts w:ascii="Times New Roman" w:hAnsi="Times New Roman" w:cs="Times New Roman"/>
+        </w:rPr>
+      </w:pPr>
+    </w:p>
+    <w:p>
+      <w:pPr>
+        <w:ind w:firstLine="708"/>
+        <w:rPr>
+          <w:rFonts w:ascii="Times New Roman" w:hAnsi="Times New Roman" w:cs="Times New Roman"/>
+        </w:rPr>
+      </w:pPr>
+      <w:r>
+        <w:rPr>
+          <w:rFonts w:ascii="Times New Roman" w:hAnsi="Times New Roman" w:cs="Times New Roman"/>
+        </w:rPr>
+        <w:t>Après l’encodage, n</w:t>
+      </w:r>
+      <w:r>
+        <w:rPr>
+          <w:rFonts w:ascii="Times New Roman" w:hAnsi="Times New Roman" w:cs="Times New Roman"/>
+        </w:rPr>
+        <w:t xml:space="preserve">ous avons appliqué </w:t>
+      </w:r>
+      <w:r>
+        <w:rPr>
+          <w:rFonts w:ascii="Times New Roman" w:hAnsi="Times New Roman" w:cs="Times New Roman"/>
+        </w:rPr>
+        <w:t>du standard scaling (retrait de la moyenne, puis division du tout pas l’écart-type) à nos variables numériques dans le but d’obtenir une meilleure interprétabilité de nos variables, et surtout des paramètres des régressions linéaires que nous allons appliquer par la suite.</w:t>
+      </w:r>
+      <w:r>
+        <w:rPr>
+          <w:rFonts w:ascii="Times New Roman" w:hAnsi="Times New Roman" w:cs="Times New Roman"/>
+        </w:rPr>
+        <w:t xml:space="preserve"> En effet, si les variables disponibles sont à la même échelle, alors les coefficients de la régression linéaire le sont aussi, et peuvent être comparés l’un à l’autre.</w:t>
+      </w:r>
+    </w:p>
+    <w:p>
+      <w:pPr>
+        <w:rPr>
+          <w:rFonts w:ascii="Times New Roman" w:hAnsi="Times New Roman" w:cs="Times New Roman"/>
+        </w:rPr>
+      </w:pPr>
+      <w:r>
+        <w:rPr>
+          <w:rFonts w:ascii="Times New Roman" w:hAnsi="Times New Roman" w:cs="Times New Roman"/>
+        </w:rPr>
+        <w:t>En</w:t>
+      </w:r>
+      <w:r>
+        <w:rPr>
+          <w:rFonts w:ascii="Times New Roman" w:hAnsi="Times New Roman" w:cs="Times New Roman"/>
+        </w:rPr>
+        <w:t xml:space="preserve"> Annexe 5, n</w:t>
+      </w:r>
+      <w:r>
+        <w:rPr>
+          <w:rFonts w:ascii="Times New Roman" w:hAnsi="Times New Roman" w:cs="Times New Roman"/>
+        </w:rPr>
+        <w:t>ous pouvons constater que le standard scaling conserve la distribution de no</w:t>
+      </w:r>
+      <w:r>
+        <w:rPr>
+          <w:rFonts w:ascii="Times New Roman" w:hAnsi="Times New Roman" w:cs="Times New Roman"/>
+        </w:rPr>
+        <w:t>s</w:t>
+      </w:r>
+      <w:r>
+        <w:rPr>
+          <w:rFonts w:ascii="Times New Roman" w:hAnsi="Times New Roman" w:cs="Times New Roman"/>
+        </w:rPr>
+        <w:t xml:space="preserve"> variables, et que seule l’échelle est impactée par cette transformation.</w:t>
+      </w:r>
+    </w:p>
+    <w:p>
+      <w:pPr>
+        <w:rPr>
+          <w:rFonts w:ascii="Times New Roman" w:hAnsi="Times New Roman" w:cs="Times New Roman"/>
+        </w:rPr>
+      </w:pPr>
+    </w:p>
+    <w:p>
+      <w:pPr>
+        <w:rPr>
+          <w:rFonts w:ascii="Times New Roman" w:hAnsi="Times New Roman" w:cs="Times New Roman"/>
+        </w:rPr>
+      </w:pPr>
+      <w:r>
+        <w:rPr>
+          <w:rFonts w:ascii="Times New Roman" w:hAnsi="Times New Roman" w:cs="Times New Roman"/>
+        </w:rPr>
+        <w:t>ANALYSE</w:t>
+      </w:r>
+    </w:p>
+    <w:p>
+      <w:pPr>
+        <w:rPr>
+          <w:rFonts w:ascii="Times New Roman" w:hAnsi="Times New Roman" w:cs="Times New Roman"/>
+        </w:rPr>
+      </w:pPr>
+      <w:r>
+        <w:rPr>
+          <w:rFonts w:ascii="Times New Roman" w:hAnsi="Times New Roman" w:cs="Times New Roman"/>
+        </w:rPr>
+        <w:tab/>
+        <w:t xml:space="preserve">Voila, maintenant on a des données propres, qui vont nous servir à modéliser la probabilité de défaut. Mais avant, on va chercher </w:t>
+      </w:r>
+      <w:r>
+        <w:rPr>
+          <w:rFonts w:ascii="Times New Roman" w:hAnsi="Times New Roman" w:cs="Times New Roman"/>
+        </w:rPr>
+        <w:t xml:space="preserve">à </w:t>
+      </w:r>
+      <w:r>
+        <w:rPr>
+          <w:rFonts w:ascii="Times New Roman" w:hAnsi="Times New Roman" w:cs="Times New Roman"/>
+        </w:rPr>
+        <w:t xml:space="preserve">observer les liens entre nos variables, pour avoir à la fois une direction pour la modélisation et surtout des pistes d’analyse. L’idée de ce point et de pouvoir analyser les variables entres elles, la </w:t>
+      </w:r>
+      <w:r>
+        <w:rPr>
+          <w:rFonts w:ascii="Times New Roman" w:hAnsi="Times New Roman" w:cs="Times New Roman"/>
+        </w:rPr>
+        <w:t>plupart</w:t>
+      </w:r>
+      <w:r>
+        <w:rPr>
+          <w:rFonts w:ascii="Times New Roman" w:hAnsi="Times New Roman" w:cs="Times New Roman"/>
+        </w:rPr>
+        <w:t xml:space="preserve"> du temps face à la variable cible mais pas uniquement.</w:t>
+      </w:r>
+      <w:r>
+        <w:rPr>
+          <w:rFonts w:ascii="Times New Roman" w:hAnsi="Times New Roman" w:cs="Times New Roman"/>
         </w:rPr>
         <w:t xml:space="preserve"> </w:t>
       </w:r>
-      <w:proofErr w:type="spellStart"/>
-      <w:r>
-        <w:rPr>
-          <w:rFonts w:ascii="Lucida Console" w:eastAsia="Times New Roman" w:hAnsi="Lucida Console" w:cs="Courier New"/>
-          <w:color w:val="FFFFFF"/>
-          <w:sz w:val="20"/>
-          <w:szCs w:val="20"/>
-          <w:bdr w:val="none" w:sz="0" w:space="0" w:color="auto" w:frame="1"/>
-          <w:lang w:eastAsia="fr-FR"/>
-        </w:rPr>
-        <w:t>HomeImp</w:t>
-      </w:r>
-      <w:proofErr w:type="spellEnd"/>
-    </w:p>
-    <w:p>
-      <w:pPr>
-        <w:shd w:val="clear" w:color="auto" w:fill="323232"/>
-        <w:tabs>
-          <w:tab w:val="left" w:pos="916"/>
-          <w:tab w:val="left" w:pos="1832"/>
-          <w:tab w:val="left" w:pos="2748"/>
-          <w:tab w:val="left" w:pos="3664"/>
-          <w:tab w:val="left" w:pos="4580"/>
-          <w:tab w:val="left" w:pos="5496"/>
-          <w:tab w:val="left" w:pos="6412"/>
-          <w:tab w:val="left" w:pos="7328"/>
-          <w:tab w:val="left" w:pos="8244"/>
-          <w:tab w:val="left" w:pos="9160"/>
-          <w:tab w:val="left" w:pos="10076"/>
-          <w:tab w:val="left" w:pos="10992"/>
-          <w:tab w:val="left" w:pos="11908"/>
-          <w:tab w:val="left" w:pos="12824"/>
-          <w:tab w:val="left" w:pos="13740"/>
-          <w:tab w:val="left" w:pos="14656"/>
-        </w:tabs>
-        <w:wordWrap w:val="0"/>
+      <w:r>
+        <w:rPr>
+          <w:rFonts w:ascii="Times New Roman" w:hAnsi="Times New Roman" w:cs="Times New Roman"/>
+        </w:rPr>
+        <w:t>Cette analyse n’a pas pour but de faire de la sélection variable, mais de nous donner les outils pour comprendre pourquoi telle ou telle variable n’a pas été sélectionné par nos méthodes de feature selection.</w:t>
+      </w:r>
+    </w:p>
+    <w:p>
+      <w:pPr>
+        <w:autoSpaceDE w:val="0"/>
+        <w:autoSpaceDN w:val="0"/>
+        <w:adjustRightInd w:val="0"/>
         <w:spacing w:after="0" w:line="240" w:lineRule="auto"/>
         <w:rPr>
-          <w:rFonts w:ascii="Lucida Console" w:eastAsia="Times New Roman" w:hAnsi="Lucida Console" w:cs="Courier New"/>
-          <w:color w:val="FFFFFF"/>
-          <w:sz w:val="20"/>
-          <w:szCs w:val="20"/>
-          <w:bdr w:val="none" w:sz="0" w:space="0" w:color="auto" w:frame="1"/>
-          <w:lang w:eastAsia="fr-FR"/>
-        </w:rPr>
-      </w:pPr>
-      <w:proofErr w:type="gramStart"/>
-      <w:r>
-        <w:rPr>
-          <w:rFonts w:ascii="Lucida Console" w:eastAsia="Times New Roman" w:hAnsi="Lucida Console" w:cs="Courier New"/>
-          <w:color w:val="FFFFFF"/>
-          <w:sz w:val="20"/>
-          <w:szCs w:val="20"/>
-          <w:bdr w:val="none" w:sz="0" w:space="0" w:color="auto" w:frame="1"/>
-          <w:lang w:eastAsia="fr-FR"/>
-        </w:rPr>
-        <w:t xml:space="preserve">2  </w:t>
-      </w:r>
-      <w:proofErr w:type="spellStart"/>
-      <w:r>
-        <w:rPr>
-          <w:rFonts w:ascii="Lucida Console" w:eastAsia="Times New Roman" w:hAnsi="Lucida Console" w:cs="Courier New"/>
-          <w:color w:val="FFFFFF"/>
-          <w:sz w:val="20"/>
-          <w:szCs w:val="20"/>
-          <w:bdr w:val="none" w:sz="0" w:space="0" w:color="auto" w:frame="1"/>
-          <w:lang w:eastAsia="fr-FR"/>
-        </w:rPr>
-        <w:t>Other</w:t>
-      </w:r>
-      <w:proofErr w:type="spellEnd"/>
-      <w:proofErr w:type="gramEnd"/>
-      <w:r>
-        <w:rPr>
-          <w:rFonts w:ascii="Lucida Console" w:eastAsia="Times New Roman" w:hAnsi="Lucida Console" w:cs="Courier New"/>
-          <w:color w:val="FFFFFF"/>
-          <w:sz w:val="20"/>
-          <w:szCs w:val="20"/>
-          <w:bdr w:val="none" w:sz="0" w:space="0" w:color="auto" w:frame="1"/>
-          <w:lang w:eastAsia="fr-FR"/>
-        </w:rPr>
-        <w:t xml:space="preserve"> </w:t>
-      </w:r>
-      <w:proofErr w:type="spellStart"/>
-      <w:r>
-        <w:rPr>
-          <w:rFonts w:ascii="Lucida Console" w:eastAsia="Times New Roman" w:hAnsi="Lucida Console" w:cs="Courier New"/>
-          <w:color w:val="FFFFFF"/>
-          <w:sz w:val="20"/>
-          <w:szCs w:val="20"/>
-          <w:bdr w:val="none" w:sz="0" w:space="0" w:color="auto" w:frame="1"/>
-          <w:lang w:eastAsia="fr-FR"/>
-        </w:rPr>
-        <w:t>HomeImp</w:t>
-      </w:r>
-      <w:proofErr w:type="spellEnd"/>
-    </w:p>
-    <w:p>
-      <w:pPr>
-        <w:shd w:val="clear" w:color="auto" w:fill="323232"/>
-        <w:tabs>
-          <w:tab w:val="left" w:pos="916"/>
-          <w:tab w:val="left" w:pos="1832"/>
-          <w:tab w:val="left" w:pos="2748"/>
-          <w:tab w:val="left" w:pos="3664"/>
-          <w:tab w:val="left" w:pos="4580"/>
-          <w:tab w:val="left" w:pos="5496"/>
-          <w:tab w:val="left" w:pos="6412"/>
-          <w:tab w:val="left" w:pos="7328"/>
-          <w:tab w:val="left" w:pos="8244"/>
-          <w:tab w:val="left" w:pos="9160"/>
-          <w:tab w:val="left" w:pos="10076"/>
-          <w:tab w:val="left" w:pos="10992"/>
-          <w:tab w:val="left" w:pos="11908"/>
-          <w:tab w:val="left" w:pos="12824"/>
-          <w:tab w:val="left" w:pos="13740"/>
-          <w:tab w:val="left" w:pos="14656"/>
-        </w:tabs>
-        <w:wordWrap w:val="0"/>
+          <w:rFonts w:ascii="Times New Roman" w:hAnsi="Times New Roman" w:cs="Times New Roman"/>
+          <w:color w:val="262626"/>
+        </w:rPr>
+      </w:pPr>
+      <w:r>
+        <w:rPr>
+          <w:rFonts w:ascii="Times New Roman" w:hAnsi="Times New Roman" w:cs="Times New Roman"/>
+        </w:rPr>
+        <w:tab/>
+        <w:t>Le premier lien que nous avons décid</w:t>
+      </w:r>
+      <w:r>
+        <w:rPr>
+          <w:rFonts w:ascii="Times New Roman" w:hAnsi="Times New Roman" w:cs="Times New Roman"/>
+        </w:rPr>
+        <w:t>é</w:t>
+      </w:r>
+      <w:r>
+        <w:rPr>
+          <w:rFonts w:ascii="Times New Roman" w:hAnsi="Times New Roman" w:cs="Times New Roman"/>
+        </w:rPr>
+        <w:t xml:space="preserve"> d’étudier était celui entre </w:t>
+      </w:r>
+      <w:r>
+        <w:rPr>
+          <w:rFonts w:ascii="Times New Roman" w:hAnsi="Times New Roman" w:cs="Times New Roman"/>
+        </w:rPr>
+        <w:t xml:space="preserve">toutes nos variables catégorielles et la variable cible. C’est pourquoi nous nous sommes orientés vers un test du Chi² d’indépendance, qui nous permet de tester l’absence de lien entre 2 variables, dans notre exemple JOB-BAD et REASON-BAD. On va donc tester l’hypothèse suivante </w:t>
+      </w:r>
+      <w:r>
+        <w:rPr>
+          <w:rFonts w:ascii="Times New Roman" w:hAnsi="Times New Roman" w:cs="Times New Roman"/>
+        </w:rPr>
+        <w:t>H0 : « </w:t>
+      </w:r>
+      <w:r>
+        <w:rPr>
+          <w:rFonts w:ascii="Times New Roman" w:hAnsi="Times New Roman" w:cs="Times New Roman"/>
+          <w:color w:val="262626"/>
+        </w:rPr>
+        <w:t>X et Y sont indépendants »</w:t>
+      </w:r>
+      <w:r>
+        <w:rPr>
+          <w:rFonts w:ascii="Times New Roman" w:hAnsi="Times New Roman" w:cs="Times New Roman"/>
+          <w:color w:val="262626"/>
+        </w:rPr>
+        <w:t xml:space="preserve"> (i.e. les valeurs de Y dépendent de X)</w:t>
+      </w:r>
+      <w:r>
+        <w:rPr>
+          <w:rFonts w:ascii="Times New Roman" w:hAnsi="Times New Roman" w:cs="Times New Roman"/>
+          <w:color w:val="262626"/>
+        </w:rPr>
+        <w:t>.</w:t>
+      </w:r>
+    </w:p>
+    <w:p>
+      <w:pPr>
+        <w:autoSpaceDE w:val="0"/>
+        <w:autoSpaceDN w:val="0"/>
+        <w:adjustRightInd w:val="0"/>
         <w:spacing w:after="0" w:line="240" w:lineRule="auto"/>
         <w:rPr>
-          <w:rFonts w:ascii="Lucida Console" w:eastAsia="Times New Roman" w:hAnsi="Lucida Console" w:cs="Courier New"/>
-          <w:color w:val="FFFFFF"/>
-          <w:sz w:val="20"/>
-          <w:szCs w:val="20"/>
-          <w:bdr w:val="none" w:sz="0" w:space="0" w:color="auto" w:frame="1"/>
-          <w:lang w:eastAsia="fr-FR"/>
-        </w:rPr>
-      </w:pPr>
-      <w:proofErr w:type="gramStart"/>
-      <w:r>
-        <w:rPr>
-          <w:rFonts w:ascii="Lucida Console" w:eastAsia="Times New Roman" w:hAnsi="Lucida Console" w:cs="Courier New"/>
-          <w:color w:val="FFFFFF"/>
-          <w:sz w:val="20"/>
-          <w:szCs w:val="20"/>
-          <w:bdr w:val="none" w:sz="0" w:space="0" w:color="auto" w:frame="1"/>
-          <w:lang w:eastAsia="fr-FR"/>
-        </w:rPr>
-        <w:t xml:space="preserve">3  </w:t>
-      </w:r>
-      <w:proofErr w:type="spellStart"/>
-      <w:r>
-        <w:rPr>
-          <w:rFonts w:ascii="Lucida Console" w:eastAsia="Times New Roman" w:hAnsi="Lucida Console" w:cs="Courier New"/>
-          <w:color w:val="FFFFFF"/>
-          <w:sz w:val="20"/>
-          <w:szCs w:val="20"/>
-          <w:bdr w:val="none" w:sz="0" w:space="0" w:color="auto" w:frame="1"/>
-          <w:lang w:eastAsia="fr-FR"/>
-        </w:rPr>
-        <w:t>Other</w:t>
-      </w:r>
-      <w:proofErr w:type="spellEnd"/>
-      <w:proofErr w:type="gramEnd"/>
-      <w:r>
-        <w:rPr>
-          <w:rFonts w:ascii="Lucida Console" w:eastAsia="Times New Roman" w:hAnsi="Lucida Console" w:cs="Courier New"/>
-          <w:color w:val="FFFFFF"/>
-          <w:sz w:val="20"/>
-          <w:szCs w:val="20"/>
-          <w:bdr w:val="none" w:sz="0" w:space="0" w:color="auto" w:frame="1"/>
-          <w:lang w:eastAsia="fr-FR"/>
-        </w:rPr>
-        <w:t xml:space="preserve"> </w:t>
-      </w:r>
-      <w:proofErr w:type="spellStart"/>
-      <w:r>
-        <w:rPr>
-          <w:rFonts w:ascii="Lucida Console" w:eastAsia="Times New Roman" w:hAnsi="Lucida Console" w:cs="Courier New"/>
-          <w:color w:val="FFFFFF"/>
-          <w:sz w:val="20"/>
-          <w:szCs w:val="20"/>
-          <w:bdr w:val="none" w:sz="0" w:space="0" w:color="auto" w:frame="1"/>
-          <w:lang w:eastAsia="fr-FR"/>
-        </w:rPr>
-        <w:t>HomeImp</w:t>
-      </w:r>
-      <w:proofErr w:type="spellEnd"/>
-    </w:p>
-    <w:p>
-      <w:pPr>
-        <w:shd w:val="clear" w:color="auto" w:fill="323232"/>
-        <w:tabs>
-          <w:tab w:val="left" w:pos="916"/>
-          <w:tab w:val="left" w:pos="1832"/>
-          <w:tab w:val="left" w:pos="2748"/>
-          <w:tab w:val="left" w:pos="3664"/>
-          <w:tab w:val="left" w:pos="4580"/>
-          <w:tab w:val="left" w:pos="5496"/>
-          <w:tab w:val="left" w:pos="6412"/>
-          <w:tab w:val="left" w:pos="7328"/>
-          <w:tab w:val="left" w:pos="8244"/>
-          <w:tab w:val="left" w:pos="9160"/>
-          <w:tab w:val="left" w:pos="10076"/>
-          <w:tab w:val="left" w:pos="10992"/>
-          <w:tab w:val="left" w:pos="11908"/>
-          <w:tab w:val="left" w:pos="12824"/>
-          <w:tab w:val="left" w:pos="13740"/>
-          <w:tab w:val="left" w:pos="14656"/>
-        </w:tabs>
-        <w:wordWrap w:val="0"/>
+          <w:rFonts w:ascii="Times New Roman" w:hAnsi="Times New Roman" w:cs="Times New Roman"/>
+          <w:color w:val="262626"/>
+        </w:rPr>
+      </w:pPr>
+      <w:r>
+        <w:rPr>
+          <w:rFonts w:ascii="Times New Roman" w:hAnsi="Times New Roman" w:cs="Times New Roman"/>
+          <w:color w:val="262626"/>
+        </w:rPr>
+        <w:lastRenderedPageBreak/>
+        <w:t>Dans notre cas</w:t>
+      </w:r>
+      <w:r>
+        <w:rPr>
+          <w:rFonts w:ascii="Times New Roman" w:hAnsi="Times New Roman" w:cs="Times New Roman"/>
+          <w:color w:val="262626"/>
+        </w:rPr>
+        <w:t xml:space="preserve">, nous avons obtenu une p-value de 0.0125 pour le test de l’hypothèse « REASON et BAD sont indépendants », et une p-value de 0 pour le test « JOB et BAD sont indépendants ». </w:t>
+      </w:r>
+      <w:r>
+        <w:rPr>
+          <w:rFonts w:ascii="Times New Roman" w:hAnsi="Times New Roman" w:cs="Times New Roman"/>
+          <w:color w:val="262626"/>
+        </w:rPr>
+        <w:t xml:space="preserve">Par conséquent, pour un seuil de confiance de 5%, nous sommes obligés de refuser l’hypothèse H0, car la p-value est inférieure à notre seuil. On peut alors en conclure que nos 2 variables explicatives REASON et JOB ne sont pas </w:t>
+      </w:r>
+      <w:r>
+        <w:rPr>
+          <w:rFonts w:ascii="Times New Roman" w:hAnsi="Times New Roman" w:cs="Times New Roman"/>
+          <w:color w:val="262626"/>
+        </w:rPr>
+        <w:t>inintéressantes à utiliser</w:t>
+      </w:r>
+      <w:r>
+        <w:rPr>
+          <w:rFonts w:ascii="Times New Roman" w:hAnsi="Times New Roman" w:cs="Times New Roman"/>
+          <w:color w:val="262626"/>
+        </w:rPr>
+        <w:t xml:space="preserve"> car les valeurs que peut prendre la variable BAD dépend des valeurs que prend REASON et JOB</w:t>
+      </w:r>
+      <w:r>
+        <w:rPr>
+          <w:rFonts w:ascii="Times New Roman" w:hAnsi="Times New Roman" w:cs="Times New Roman"/>
+          <w:color w:val="262626"/>
+        </w:rPr>
+        <w:t xml:space="preserve"> (</w:t>
+      </w:r>
+      <w:r>
+        <w:rPr>
+          <w:rFonts w:ascii="Times New Roman" w:hAnsi="Times New Roman" w:cs="Times New Roman"/>
+          <w:color w:val="262626"/>
+        </w:rPr>
+        <w:t>avec un risque de se tromper de 5%).</w:t>
+      </w:r>
+    </w:p>
+    <w:p>
+      <w:pPr>
+        <w:autoSpaceDE w:val="0"/>
+        <w:autoSpaceDN w:val="0"/>
+        <w:adjustRightInd w:val="0"/>
         <w:spacing w:after="0" w:line="240" w:lineRule="auto"/>
         <w:rPr>
-          <w:rFonts w:ascii="Lucida Console" w:eastAsia="Times New Roman" w:hAnsi="Lucida Console" w:cs="Courier New"/>
-          <w:color w:val="FFFFFF"/>
-          <w:sz w:val="20"/>
-          <w:szCs w:val="20"/>
-          <w:bdr w:val="none" w:sz="0" w:space="0" w:color="auto" w:frame="1"/>
-          <w:lang w:eastAsia="fr-FR"/>
-        </w:rPr>
-      </w:pPr>
-      <w:r>
-        <w:rPr>
-          <w:rFonts w:ascii="Lucida Console" w:eastAsia="Times New Roman" w:hAnsi="Lucida Console" w:cs="Courier New"/>
-          <w:color w:val="FFFFFF"/>
-          <w:sz w:val="20"/>
-          <w:szCs w:val="20"/>
-          <w:bdr w:val="none" w:sz="0" w:space="0" w:color="auto" w:frame="1"/>
-          <w:lang w:eastAsia="fr-FR"/>
-        </w:rPr>
-        <w:t xml:space="preserve">4 Office </w:t>
-      </w:r>
-      <w:proofErr w:type="spellStart"/>
-      <w:r>
-        <w:rPr>
-          <w:rFonts w:ascii="Lucida Console" w:eastAsia="Times New Roman" w:hAnsi="Lucida Console" w:cs="Courier New"/>
-          <w:color w:val="FFFFFF"/>
-          <w:sz w:val="20"/>
-          <w:szCs w:val="20"/>
-          <w:bdr w:val="none" w:sz="0" w:space="0" w:color="auto" w:frame="1"/>
-          <w:lang w:eastAsia="fr-FR"/>
-        </w:rPr>
-        <w:t>HomeImp</w:t>
-      </w:r>
-      <w:proofErr w:type="spellEnd"/>
-    </w:p>
-    <w:p>
-      <w:pPr>
-        <w:shd w:val="clear" w:color="auto" w:fill="323232"/>
-        <w:tabs>
-          <w:tab w:val="left" w:pos="916"/>
-          <w:tab w:val="left" w:pos="1832"/>
-          <w:tab w:val="left" w:pos="2748"/>
-          <w:tab w:val="left" w:pos="3664"/>
-          <w:tab w:val="left" w:pos="4580"/>
-          <w:tab w:val="left" w:pos="5496"/>
-          <w:tab w:val="left" w:pos="6412"/>
-          <w:tab w:val="left" w:pos="7328"/>
-          <w:tab w:val="left" w:pos="8244"/>
-          <w:tab w:val="left" w:pos="9160"/>
-          <w:tab w:val="left" w:pos="10076"/>
-          <w:tab w:val="left" w:pos="10992"/>
-          <w:tab w:val="left" w:pos="11908"/>
-          <w:tab w:val="left" w:pos="12824"/>
-          <w:tab w:val="left" w:pos="13740"/>
-          <w:tab w:val="left" w:pos="14656"/>
-        </w:tabs>
-        <w:wordWrap w:val="0"/>
+          <w:rFonts w:ascii="Times New Roman" w:hAnsi="Times New Roman" w:cs="Times New Roman"/>
+          <w:color w:val="262626"/>
+        </w:rPr>
+      </w:pPr>
+    </w:p>
+    <w:p>
+      <w:pPr>
+        <w:autoSpaceDE w:val="0"/>
+        <w:autoSpaceDN w:val="0"/>
+        <w:adjustRightInd w:val="0"/>
         <w:spacing w:after="0" w:line="240" w:lineRule="auto"/>
         <w:rPr>
-          <w:rFonts w:ascii="Lucida Console" w:eastAsia="Times New Roman" w:hAnsi="Lucida Console" w:cs="Courier New"/>
-          <w:color w:val="FFFFFF"/>
-          <w:sz w:val="20"/>
-          <w:szCs w:val="20"/>
-          <w:bdr w:val="none" w:sz="0" w:space="0" w:color="auto" w:frame="1"/>
-          <w:lang w:eastAsia="fr-FR"/>
-        </w:rPr>
-      </w:pPr>
-      <w:proofErr w:type="gramStart"/>
-      <w:r>
-        <w:rPr>
-          <w:rFonts w:ascii="Lucida Console" w:eastAsia="Times New Roman" w:hAnsi="Lucida Console" w:cs="Courier New"/>
-          <w:color w:val="FFFFFF"/>
-          <w:sz w:val="20"/>
-          <w:szCs w:val="20"/>
-          <w:bdr w:val="none" w:sz="0" w:space="0" w:color="auto" w:frame="1"/>
-          <w:lang w:eastAsia="fr-FR"/>
-        </w:rPr>
-        <w:t xml:space="preserve">5  </w:t>
-      </w:r>
-      <w:proofErr w:type="spellStart"/>
-      <w:r>
-        <w:rPr>
-          <w:rFonts w:ascii="Lucida Console" w:eastAsia="Times New Roman" w:hAnsi="Lucida Console" w:cs="Courier New"/>
-          <w:color w:val="FFFFFF"/>
-          <w:sz w:val="20"/>
-          <w:szCs w:val="20"/>
-          <w:bdr w:val="none" w:sz="0" w:space="0" w:color="auto" w:frame="1"/>
-          <w:lang w:eastAsia="fr-FR"/>
-        </w:rPr>
-        <w:t>Other</w:t>
-      </w:r>
-      <w:proofErr w:type="spellEnd"/>
-      <w:proofErr w:type="gramEnd"/>
-      <w:r>
-        <w:rPr>
-          <w:rFonts w:ascii="Lucida Console" w:eastAsia="Times New Roman" w:hAnsi="Lucida Console" w:cs="Courier New"/>
-          <w:color w:val="FFFFFF"/>
-          <w:sz w:val="20"/>
-          <w:szCs w:val="20"/>
-          <w:bdr w:val="none" w:sz="0" w:space="0" w:color="auto" w:frame="1"/>
-          <w:lang w:eastAsia="fr-FR"/>
-        </w:rPr>
-        <w:t xml:space="preserve"> </w:t>
-      </w:r>
-      <w:proofErr w:type="spellStart"/>
-      <w:r>
-        <w:rPr>
-          <w:rFonts w:ascii="Lucida Console" w:eastAsia="Times New Roman" w:hAnsi="Lucida Console" w:cs="Courier New"/>
-          <w:color w:val="FFFFFF"/>
-          <w:sz w:val="20"/>
-          <w:szCs w:val="20"/>
-          <w:bdr w:val="none" w:sz="0" w:space="0" w:color="auto" w:frame="1"/>
-          <w:lang w:eastAsia="fr-FR"/>
-        </w:rPr>
-        <w:t>HomeImp</w:t>
-      </w:r>
-      <w:proofErr w:type="spellEnd"/>
-    </w:p>
-    <w:p>
-      <w:pPr>
-        <w:shd w:val="clear" w:color="auto" w:fill="323232"/>
-        <w:tabs>
-          <w:tab w:val="left" w:pos="916"/>
-          <w:tab w:val="left" w:pos="1832"/>
-          <w:tab w:val="left" w:pos="2748"/>
-          <w:tab w:val="left" w:pos="3664"/>
-          <w:tab w:val="left" w:pos="4580"/>
-          <w:tab w:val="left" w:pos="5496"/>
-          <w:tab w:val="left" w:pos="6412"/>
-          <w:tab w:val="left" w:pos="7328"/>
-          <w:tab w:val="left" w:pos="8244"/>
-          <w:tab w:val="left" w:pos="9160"/>
-          <w:tab w:val="left" w:pos="10076"/>
-          <w:tab w:val="left" w:pos="10992"/>
-          <w:tab w:val="left" w:pos="11908"/>
-          <w:tab w:val="left" w:pos="12824"/>
-          <w:tab w:val="left" w:pos="13740"/>
-          <w:tab w:val="left" w:pos="14656"/>
-        </w:tabs>
-        <w:wordWrap w:val="0"/>
+          <w:rFonts w:ascii="Times New Roman" w:hAnsi="Times New Roman" w:cs="Times New Roman"/>
+          <w:color w:val="262626"/>
+        </w:rPr>
+      </w:pPr>
+      <w:r>
+        <w:rPr>
+          <w:rFonts w:ascii="Times New Roman" w:hAnsi="Times New Roman" w:cs="Times New Roman"/>
+          <w:color w:val="262626"/>
+        </w:rPr>
+        <w:t xml:space="preserve">Le deuxième lien que nous avons </w:t>
+      </w:r>
+      <w:r>
+        <w:rPr>
+          <w:rFonts w:ascii="Times New Roman" w:hAnsi="Times New Roman" w:cs="Times New Roman"/>
+          <w:color w:val="262626"/>
+        </w:rPr>
+        <w:t>décidé</w:t>
+      </w:r>
+      <w:r>
+        <w:rPr>
+          <w:rFonts w:ascii="Times New Roman" w:hAnsi="Times New Roman" w:cs="Times New Roman"/>
+          <w:color w:val="262626"/>
+        </w:rPr>
+        <w:t xml:space="preserve"> d’étudier est simplement la corrélation entre toutes les variables </w:t>
+      </w:r>
+      <w:r>
+        <w:rPr>
+          <w:rFonts w:ascii="Times New Roman" w:hAnsi="Times New Roman" w:cs="Times New Roman"/>
+          <w:color w:val="262626"/>
+        </w:rPr>
+        <w:t>numériques</w:t>
+      </w:r>
+      <w:bookmarkStart w:id="0" w:name="_GoBack"/>
+      <w:bookmarkEnd w:id="0"/>
+      <w:r>
+        <w:rPr>
+          <w:rFonts w:ascii="Times New Roman" w:hAnsi="Times New Roman" w:cs="Times New Roman"/>
+          <w:color w:val="262626"/>
+        </w:rPr>
+        <w:t xml:space="preserve"> (on exclut donc la variable cible).</w:t>
+      </w:r>
+    </w:p>
+    <w:p>
+      <w:pPr>
+        <w:autoSpaceDE w:val="0"/>
+        <w:autoSpaceDN w:val="0"/>
+        <w:adjustRightInd w:val="0"/>
         <w:spacing w:after="0" w:line="240" w:lineRule="auto"/>
         <w:rPr>
-          <w:rFonts w:ascii="Lucida Console" w:eastAsia="Times New Roman" w:hAnsi="Lucida Console" w:cs="Courier New"/>
-          <w:color w:val="FFFFFF"/>
-          <w:sz w:val="20"/>
-          <w:szCs w:val="20"/>
-          <w:lang w:eastAsia="fr-FR"/>
-        </w:rPr>
-      </w:pPr>
-      <w:proofErr w:type="gramStart"/>
-      <w:r>
-        <w:rPr>
-          <w:rFonts w:ascii="Lucida Console" w:eastAsia="Times New Roman" w:hAnsi="Lucida Console" w:cs="Courier New"/>
-          <w:color w:val="FFFFFF"/>
-          <w:sz w:val="20"/>
-          <w:szCs w:val="20"/>
-          <w:bdr w:val="none" w:sz="0" w:space="0" w:color="auto" w:frame="1"/>
-          <w:lang w:eastAsia="fr-FR"/>
-        </w:rPr>
-        <w:t xml:space="preserve">6  </w:t>
-      </w:r>
-      <w:proofErr w:type="spellStart"/>
-      <w:r>
-        <w:rPr>
-          <w:rFonts w:ascii="Lucida Console" w:eastAsia="Times New Roman" w:hAnsi="Lucida Console" w:cs="Courier New"/>
-          <w:color w:val="FFFFFF"/>
-          <w:sz w:val="20"/>
-          <w:szCs w:val="20"/>
-          <w:bdr w:val="none" w:sz="0" w:space="0" w:color="auto" w:frame="1"/>
-          <w:lang w:eastAsia="fr-FR"/>
-        </w:rPr>
-        <w:t>Other</w:t>
-      </w:r>
-      <w:proofErr w:type="spellEnd"/>
-      <w:proofErr w:type="gramEnd"/>
-      <w:r>
-        <w:rPr>
-          <w:rFonts w:ascii="Lucida Console" w:eastAsia="Times New Roman" w:hAnsi="Lucida Console" w:cs="Courier New"/>
-          <w:color w:val="FFFFFF"/>
-          <w:sz w:val="20"/>
-          <w:szCs w:val="20"/>
-          <w:bdr w:val="none" w:sz="0" w:space="0" w:color="auto" w:frame="1"/>
-          <w:lang w:eastAsia="fr-FR"/>
-        </w:rPr>
-        <w:t xml:space="preserve"> </w:t>
-      </w:r>
-      <w:proofErr w:type="spellStart"/>
-      <w:r>
-        <w:rPr>
-          <w:rFonts w:ascii="Lucida Console" w:eastAsia="Times New Roman" w:hAnsi="Lucida Console" w:cs="Courier New"/>
-          <w:color w:val="FFFFFF"/>
-          <w:sz w:val="20"/>
-          <w:szCs w:val="20"/>
-          <w:bdr w:val="none" w:sz="0" w:space="0" w:color="auto" w:frame="1"/>
-          <w:lang w:eastAsia="fr-FR"/>
-        </w:rPr>
-        <w:t>HomeImp</w:t>
-      </w:r>
-      <w:proofErr w:type="spellEnd"/>
-    </w:p>
-    <w:p>
-      <w:pPr>
-        <w:rPr>
-          <w:rFonts w:ascii="Times New Roman" w:hAnsi="Times New Roman" w:cs="Times New Roman"/>
-        </w:rPr>
-      </w:pPr>
-      <w:r>
-        <w:rPr>
-          <w:rFonts w:ascii="Times New Roman" w:hAnsi="Times New Roman" w:cs="Times New Roman"/>
-        </w:rPr>
-        <w:t>Est devenu :</w:t>
-      </w:r>
-    </w:p>
-    <w:p>
-      <w:pPr>
-        <w:rPr>
-          <w:rFonts w:ascii="Times New Roman" w:hAnsi="Times New Roman" w:cs="Times New Roman"/>
-        </w:rPr>
-      </w:pPr>
-      <w:r>
-        <w:rPr>
-          <w:rFonts w:ascii="Times New Roman" w:hAnsi="Times New Roman" w:cs="Times New Roman"/>
-          <w:noProof/>
-        </w:rPr>
-        <w:drawing>
-          <wp:inline distT="0" distB="0" distL="0" distR="0" wp14:anchorId="227C9A3A" wp14:editId="046992E2">
-            <wp:extent cx="5759450" cy="554355"/>
-            <wp:effectExtent l="0" t="0" r="0" b="0"/>
-            <wp:docPr id="9" name="Image 9"/>
-            <wp:cNvGraphicFramePr>
-              <a:graphicFrameLocks xmlns:a="http://schemas.openxmlformats.org/drawingml/2006/main" noChangeAspect="1"/>
-            </wp:cNvGraphicFramePr>
-            <a:graphic xmlns:a="http://schemas.openxmlformats.org/drawingml/2006/main">
-              <a:graphicData uri="http://schemas.openxmlformats.org/drawingml/2006/picture">
-                <pic:pic xmlns:pic="http://schemas.openxmlformats.org/drawingml/2006/picture">
-                  <pic:nvPicPr>
-                    <pic:cNvPr id="1" name=""/>
-                    <pic:cNvPicPr/>
-                  </pic:nvPicPr>
-                  <pic:blipFill>
-                    <a:blip r:embed="rId16"/>
-                    <a:stretch>
-                      <a:fillRect/>
-                    </a:stretch>
-                  </pic:blipFill>
-                  <pic:spPr>
-                    <a:xfrm>
-                      <a:off x="0" y="0"/>
-                      <a:ext cx="5759450" cy="554355"/>
-                    </a:xfrm>
-                    <a:prstGeom prst="rect">
-                      <a:avLst/>
-                    </a:prstGeom>
-                  </pic:spPr>
-                </pic:pic>
-              </a:graphicData>
-            </a:graphic>
-          </wp:inline>
-        </w:drawing>
-      </w:r>
-    </w:p>
-    <w:p>
-      <w:pPr>
-        <w:rPr>
-          <w:rFonts w:ascii="Times New Roman" w:hAnsi="Times New Roman" w:cs="Times New Roman"/>
-        </w:rPr>
-      </w:pPr>
-    </w:p>
-    <w:p>
-      <w:pPr>
-        <w:rPr>
-          <w:rFonts w:ascii="Times New Roman" w:hAnsi="Times New Roman" w:cs="Times New Roman"/>
-          <w:b/>
-          <w:bCs/>
-        </w:rPr>
-      </w:pPr>
-      <w:r>
-        <w:rPr>
-          <w:rFonts w:ascii="Times New Roman" w:hAnsi="Times New Roman" w:cs="Times New Roman"/>
-          <w:b/>
-          <w:bCs/>
-        </w:rPr>
-        <w:t xml:space="preserve">Variables numériques – Standard </w:t>
-      </w:r>
-      <w:proofErr w:type="spellStart"/>
-      <w:r>
-        <w:rPr>
-          <w:rFonts w:ascii="Times New Roman" w:hAnsi="Times New Roman" w:cs="Times New Roman"/>
-          <w:b/>
-          <w:bCs/>
-        </w:rPr>
-        <w:t>scaling</w:t>
-      </w:r>
-      <w:proofErr w:type="spellEnd"/>
-    </w:p>
-    <w:p>
-      <w:pPr>
-        <w:ind w:firstLine="708"/>
-        <w:rPr>
-          <w:rFonts w:ascii="Times New Roman" w:hAnsi="Times New Roman" w:cs="Times New Roman"/>
-        </w:rPr>
-      </w:pPr>
-      <w:r>
-        <w:rPr>
-          <w:rFonts w:ascii="Times New Roman" w:hAnsi="Times New Roman" w:cs="Times New Roman"/>
-        </w:rPr>
-        <w:t xml:space="preserve">Nous avons appliqué </w:t>
-      </w:r>
-      <w:r>
-        <w:rPr>
-          <w:rFonts w:ascii="Times New Roman" w:hAnsi="Times New Roman" w:cs="Times New Roman"/>
-        </w:rPr>
-        <w:t xml:space="preserve">du standard </w:t>
-      </w:r>
-      <w:proofErr w:type="spellStart"/>
-      <w:r>
-        <w:rPr>
-          <w:rFonts w:ascii="Times New Roman" w:hAnsi="Times New Roman" w:cs="Times New Roman"/>
-        </w:rPr>
-        <w:t>scaling</w:t>
-      </w:r>
-      <w:proofErr w:type="spellEnd"/>
-      <w:r>
-        <w:rPr>
-          <w:rFonts w:ascii="Times New Roman" w:hAnsi="Times New Roman" w:cs="Times New Roman"/>
-        </w:rPr>
-        <w:t xml:space="preserve"> (retrait de la moyenne, puis division du tout pas l’écart-type) à nos variables numériques dans le but d’obtenir une meilleure interprétabilité de nos variables, et surtout des paramètres des régressions linéaires que nous allons appliquer par la suite.</w:t>
-      </w:r>
-      <w:r>
-        <w:rPr>
-          <w:rFonts w:ascii="Times New Roman" w:hAnsi="Times New Roman" w:cs="Times New Roman"/>
-        </w:rPr>
-        <w:t xml:space="preserve"> En effet, si les variables disponibles sont à la même échelle, alors les coefficients de la régression linéaire le sont aussi, et peuvent être comparés l’un à l’autre.</w:t>
-      </w:r>
-    </w:p>
-    <w:p>
-      <w:pPr>
-        <w:rPr>
-          <w:rFonts w:ascii="Times New Roman" w:hAnsi="Times New Roman" w:cs="Times New Roman"/>
-        </w:rPr>
-      </w:pPr>
-      <w:r>
-        <w:rPr>
-          <w:rFonts w:ascii="Times New Roman" w:hAnsi="Times New Roman" w:cs="Times New Roman"/>
-        </w:rPr>
-        <w:t>En</w:t>
-      </w:r>
-      <w:r>
-        <w:rPr>
-          <w:rFonts w:ascii="Times New Roman" w:hAnsi="Times New Roman" w:cs="Times New Roman"/>
-        </w:rPr>
-        <w:t xml:space="preserve"> Annexe 5, n</w:t>
-      </w:r>
-      <w:r>
-        <w:rPr>
-          <w:rFonts w:ascii="Times New Roman" w:hAnsi="Times New Roman" w:cs="Times New Roman"/>
-        </w:rPr>
-        <w:t xml:space="preserve">ous pouvons constater que le standard </w:t>
-      </w:r>
-      <w:proofErr w:type="spellStart"/>
-      <w:r>
-        <w:rPr>
-          <w:rFonts w:ascii="Times New Roman" w:hAnsi="Times New Roman" w:cs="Times New Roman"/>
-        </w:rPr>
-        <w:t>scaling</w:t>
-      </w:r>
-      <w:proofErr w:type="spellEnd"/>
-      <w:r>
-        <w:rPr>
-          <w:rFonts w:ascii="Times New Roman" w:hAnsi="Times New Roman" w:cs="Times New Roman"/>
-        </w:rPr>
-        <w:t xml:space="preserve"> conserve la distribution de no</w:t>
-      </w:r>
-      <w:r>
-        <w:rPr>
-          <w:rFonts w:ascii="Times New Roman" w:hAnsi="Times New Roman" w:cs="Times New Roman"/>
-        </w:rPr>
-        <w:t>s</w:t>
-      </w:r>
-      <w:r>
-        <w:rPr>
-          <w:rFonts w:ascii="Times New Roman" w:hAnsi="Times New Roman" w:cs="Times New Roman"/>
-        </w:rPr>
-        <w:t xml:space="preserve"> variables, et que seule l’échelle est impactée par cette transformation.</w:t>
-      </w:r>
-    </w:p>
-    <w:p>
-      <w:pPr>
-        <w:rPr>
-          <w:rFonts w:ascii="Times New Roman" w:hAnsi="Times New Roman" w:cs="Times New Roman"/>
-        </w:rPr>
-      </w:pPr>
-    </w:p>
-    <w:p>
-      <w:pPr>
-        <w:rPr>
-          <w:rFonts w:ascii="Times New Roman" w:hAnsi="Times New Roman" w:cs="Times New Roman"/>
-        </w:rPr>
-      </w:pPr>
-    </w:p>
-    <w:p>
-      <w:pPr>
-        <w:rPr>
-          <w:rFonts w:ascii="Times New Roman" w:hAnsi="Times New Roman" w:cs="Times New Roman"/>
-        </w:rPr>
-      </w:pPr>
-      <w:r>
-        <w:rPr>
-          <w:rFonts w:ascii="Times New Roman" w:hAnsi="Times New Roman" w:cs="Times New Roman"/>
-        </w:rPr>
-        <w:br w:type="page"/>
-      </w:r>
-    </w:p>
-    <w:p>
-      <w:pPr>
-        <w:rPr>
-          <w:rFonts w:ascii="Times New Roman" w:hAnsi="Times New Roman" w:cs="Times New Roman"/>
-        </w:rPr>
-      </w:pPr>
-      <w:r>
-        <w:rPr>
-          <w:rFonts w:ascii="Times New Roman" w:hAnsi="Times New Roman" w:cs="Times New Roman"/>
-        </w:rPr>
-        <w:lastRenderedPageBreak/>
+          <w:rFonts w:ascii="Times New Roman" w:hAnsi="Times New Roman" w:cs="Times New Roman"/>
+          <w:color w:val="262626"/>
+        </w:rPr>
+      </w:pPr>
+    </w:p>
+    <w:p>
+      <w:pPr>
+        <w:autoSpaceDE w:val="0"/>
+        <w:autoSpaceDN w:val="0"/>
+        <w:adjustRightInd w:val="0"/>
+        <w:spacing w:after="0" w:line="240" w:lineRule="auto"/>
+        <w:rPr>
+          <w:rFonts w:ascii="Times New Roman" w:hAnsi="Times New Roman" w:cs="Times New Roman"/>
+        </w:rPr>
+      </w:pPr>
+      <w:r>
+        <w:rPr>
+          <w:rFonts w:ascii="Times New Roman" w:hAnsi="Times New Roman" w:cs="Times New Roman"/>
+          <w:color w:val="262626"/>
+        </w:rPr>
+        <w:t>Hyp normalite « verified » avec preprocessing et log transfo ^^ </w:t>
+      </w:r>
+    </w:p>
+    <w:p>
+      <w:pPr>
+        <w:rPr>
+          <w:rFonts w:ascii="Times New Roman" w:hAnsi="Times New Roman" w:cs="Times New Roman"/>
+        </w:rPr>
+      </w:pPr>
+      <w:r>
+        <w:rPr>
+          <w:rFonts w:ascii="Times New Roman" w:hAnsi="Times New Roman" w:cs="Times New Roman"/>
+        </w:rPr>
         <w:br w:type="page"/>
       </w:r>
     </w:p>
@@ -4957,7 +4310,7 @@
                     </pic:cNvPicPr>
                   </pic:nvPicPr>
                   <pic:blipFill>
-                    <a:blip r:embed="rId17" cstate="print">
+                    <a:blip r:embed="rId16" cstate="print">
                       <a:extLst>
                         <a:ext uri="{28A0092B-C50C-407E-A947-70E740481C1C}">
                           <a14:useLocalDpi xmlns:a14="http://schemas.microsoft.com/office/drawing/2010/main" val="0"/>
@@ -4997,14 +4350,27 @@
       <w:r>
         <w:t xml:space="preserve">Annexe </w:t>
       </w:r>
-      <w:fldSimple w:instr=" SEQ Annexe \* ARABIC ">
-        <w:r>
-          <w:rPr>
-            <w:noProof/>
-          </w:rPr>
-          <w:t>1</w:t>
-        </w:r>
-      </w:fldSimple>
+      <w:r>
+        <w:fldChar w:fldCharType="begin"/>
+      </w:r>
+      <w:r>
+        <w:instrText xml:space="preserve"> SEQ Annexe \* ARABIC </w:instrText>
+      </w:r>
+      <w:r>
+        <w:fldChar w:fldCharType="separate"/>
+      </w:r>
+      <w:r>
+        <w:rPr>
+          <w:noProof/>
+        </w:rPr>
+        <w:t>1</w:t>
+      </w:r>
+      <w:r>
+        <w:rPr>
+          <w:noProof/>
+        </w:rPr>
+        <w:fldChar w:fldCharType="end"/>
+      </w:r>
       <w:r>
         <w:t>: Distribution des variables continues</w:t>
       </w:r>
@@ -5052,7 +4418,7 @@
                     </pic:cNvPicPr>
                   </pic:nvPicPr>
                   <pic:blipFill>
-                    <a:blip r:embed="rId18">
+                    <a:blip r:embed="rId17">
                       <a:extLst>
                         <a:ext uri="{28A0092B-C50C-407E-A947-70E740481C1C}">
                           <a14:useLocalDpi xmlns:a14="http://schemas.microsoft.com/office/drawing/2010/main" val="0"/>
@@ -5091,14 +4457,27 @@
       <w:r>
         <w:t xml:space="preserve">Annexe </w:t>
       </w:r>
-      <w:fldSimple w:instr=" SEQ Annexe \* ARABIC ">
-        <w:r>
-          <w:rPr>
-            <w:noProof/>
-          </w:rPr>
-          <w:t>2</w:t>
-        </w:r>
-      </w:fldSimple>
+      <w:r>
+        <w:fldChar w:fldCharType="begin"/>
+      </w:r>
+      <w:r>
+        <w:instrText xml:space="preserve"> SEQ Annexe \* ARABIC </w:instrText>
+      </w:r>
+      <w:r>
+        <w:fldChar w:fldCharType="separate"/>
+      </w:r>
+      <w:r>
+        <w:rPr>
+          <w:noProof/>
+        </w:rPr>
+        <w:t>2</w:t>
+      </w:r>
+      <w:r>
+        <w:rPr>
+          <w:noProof/>
+        </w:rPr>
+        <w:fldChar w:fldCharType="end"/>
+      </w:r>
       <w:r>
         <w:t xml:space="preserve"> : (En haut) Valeurs manquantes pour BAD = 0, (En bas) Valeurs manquantes pour BAD = 1</w:t>
       </w:r>
@@ -5131,7 +4510,7 @@
                     </pic:cNvPicPr>
                   </pic:nvPicPr>
                   <pic:blipFill>
-                    <a:blip r:embed="rId19" cstate="print">
+                    <a:blip r:embed="rId18" cstate="print">
                       <a:extLst>
                         <a:ext uri="{28A0092B-C50C-407E-A947-70E740481C1C}">
                           <a14:useLocalDpi xmlns:a14="http://schemas.microsoft.com/office/drawing/2010/main" val="0"/>
@@ -5170,24 +4549,29 @@
       <w:r>
         <w:t xml:space="preserve">Annexe </w:t>
       </w:r>
-      <w:fldSimple w:instr=" SEQ Annexe \* ARABIC ">
-        <w:r>
-          <w:rPr>
-            <w:noProof/>
-          </w:rPr>
-          <w:t>3</w:t>
-        </w:r>
-      </w:fldSimple>
-      <w:r>
-        <w:t xml:space="preserve"> : Variables manquantes après </w:t>
-      </w:r>
-      <w:proofErr w:type="spellStart"/>
-      <w:r>
-        <w:t>suppresion</w:t>
-      </w:r>
-      <w:proofErr w:type="spellEnd"/>
-      <w:r>
-        <w:t xml:space="preserve"> des lignes avec 37% ou plus de NA</w:t>
+      <w:r>
+        <w:fldChar w:fldCharType="begin"/>
+      </w:r>
+      <w:r>
+        <w:instrText xml:space="preserve"> SEQ Annexe \* ARABIC </w:instrText>
+      </w:r>
+      <w:r>
+        <w:fldChar w:fldCharType="separate"/>
+      </w:r>
+      <w:r>
+        <w:rPr>
+          <w:noProof/>
+        </w:rPr>
+        <w:t>3</w:t>
+      </w:r>
+      <w:r>
+        <w:rPr>
+          <w:noProof/>
+        </w:rPr>
+        <w:fldChar w:fldCharType="end"/>
+      </w:r>
+      <w:r>
+        <w:t xml:space="preserve"> : Variables manquantes après suppresion des lignes avec 37% ou plus de NA</w:t>
       </w:r>
     </w:p>
     <w:p>
@@ -5216,7 +4600,7 @@
                     </pic:cNvPicPr>
                   </pic:nvPicPr>
                   <pic:blipFill>
-                    <a:blip r:embed="rId20" cstate="print">
+                    <a:blip r:embed="rId19" cstate="print">
                       <a:extLst>
                         <a:ext uri="{28A0092B-C50C-407E-A947-70E740481C1C}">
                           <a14:useLocalDpi xmlns:a14="http://schemas.microsoft.com/office/drawing/2010/main" val="0"/>
@@ -5255,24 +4639,29 @@
       <w:r>
         <w:t xml:space="preserve">Annexe </w:t>
       </w:r>
-      <w:fldSimple w:instr=" SEQ Annexe \* ARABIC ">
-        <w:r>
-          <w:rPr>
-            <w:noProof/>
-          </w:rPr>
-          <w:t>4</w:t>
-        </w:r>
-      </w:fldSimple>
-      <w:r>
-        <w:t xml:space="preserve"> : </w:t>
-      </w:r>
-      <w:proofErr w:type="spellStart"/>
-      <w:r>
-        <w:t>QQPLot</w:t>
-      </w:r>
-      <w:proofErr w:type="spellEnd"/>
-      <w:r>
-        <w:t xml:space="preserve"> avant / après log transformation</w:t>
+      <w:r>
+        <w:fldChar w:fldCharType="begin"/>
+      </w:r>
+      <w:r>
+        <w:instrText xml:space="preserve"> SEQ Annexe \* ARABIC </w:instrText>
+      </w:r>
+      <w:r>
+        <w:fldChar w:fldCharType="separate"/>
+      </w:r>
+      <w:r>
+        <w:rPr>
+          <w:noProof/>
+        </w:rPr>
+        <w:t>4</w:t>
+      </w:r>
+      <w:r>
+        <w:rPr>
+          <w:noProof/>
+        </w:rPr>
+        <w:fldChar w:fldCharType="end"/>
+      </w:r>
+      <w:r>
+        <w:t xml:space="preserve"> : QQPLot avant / après log transformation</w:t>
       </w:r>
     </w:p>
     <w:p/>
@@ -5335,24 +4724,29 @@
                             <w:r>
                               <w:t xml:space="preserve">Annexe </w:t>
                             </w:r>
-                            <w:fldSimple w:instr=" SEQ Annexe \* ARABIC ">
-                              <w:r>
-                                <w:rPr>
-                                  <w:noProof/>
-                                </w:rPr>
-                                <w:t>5</w:t>
-                              </w:r>
-                            </w:fldSimple>
                             <w:r>
-                              <w:t xml:space="preserve"> : Distribution avant / après le </w:t>
+                              <w:fldChar w:fldCharType="begin"/>
                             </w:r>
-                            <w:proofErr w:type="spellStart"/>
                             <w:r>
-                              <w:t>scale</w:t>
+                              <w:instrText xml:space="preserve"> SEQ Annexe \* ARABIC </w:instrText>
                             </w:r>
-                            <w:proofErr w:type="spellEnd"/>
                             <w:r>
-                              <w:t xml:space="preserve"> des variables numériques continues</w:t>
+                              <w:fldChar w:fldCharType="separate"/>
+                            </w:r>
+                            <w:r>
+                              <w:rPr>
+                                <w:noProof/>
+                              </w:rPr>
+                              <w:t>5</w:t>
+                            </w:r>
+                            <w:r>
+                              <w:rPr>
+                                <w:noProof/>
+                              </w:rPr>
+                              <w:fldChar w:fldCharType="end"/>
+                            </w:r>
+                            <w:r>
+                              <w:t xml:space="preserve"> : Distribution avant / après le scale des variables numériques continues</w:t>
                             </w:r>
                           </w:p>
                         </w:txbxContent>
@@ -5384,24 +4778,29 @@
                       <w:r>
                         <w:t xml:space="preserve">Annexe </w:t>
                       </w:r>
-                      <w:fldSimple w:instr=" SEQ Annexe \* ARABIC ">
-                        <w:r>
-                          <w:rPr>
-                            <w:noProof/>
-                          </w:rPr>
-                          <w:t>5</w:t>
-                        </w:r>
-                      </w:fldSimple>
                       <w:r>
-                        <w:t xml:space="preserve"> : Distribution avant / après le </w:t>
+                        <w:fldChar w:fldCharType="begin"/>
                       </w:r>
-                      <w:proofErr w:type="spellStart"/>
                       <w:r>
-                        <w:t>scale</w:t>
+                        <w:instrText xml:space="preserve"> SEQ Annexe \* ARABIC </w:instrText>
                       </w:r>
-                      <w:proofErr w:type="spellEnd"/>
                       <w:r>
-                        <w:t xml:space="preserve"> des variables numériques continues</w:t>
+                        <w:fldChar w:fldCharType="separate"/>
+                      </w:r>
+                      <w:r>
+                        <w:rPr>
+                          <w:noProof/>
+                        </w:rPr>
+                        <w:t>5</w:t>
+                      </w:r>
+                      <w:r>
+                        <w:rPr>
+                          <w:noProof/>
+                        </w:rPr>
+                        <w:fldChar w:fldCharType="end"/>
+                      </w:r>
+                      <w:r>
+                        <w:t xml:space="preserve"> : Distribution avant / après le scale des variables numériques continues</w:t>
                       </w:r>
                     </w:p>
                   </w:txbxContent>
@@ -5450,7 +4849,7 @@
                     </pic:cNvPicPr>
                   </pic:nvPicPr>
                   <pic:blipFill>
-                    <a:blip r:embed="rId21" cstate="print">
+                    <a:blip r:embed="rId20" cstate="print">
                       <a:extLst>
                         <a:ext uri="{28A0092B-C50C-407E-A947-70E740481C1C}">
                           <a14:useLocalDpi xmlns:a14="http://schemas.microsoft.com/office/drawing/2010/main" val="0"/>
@@ -5508,7 +4907,7 @@
     <w:p/>
     <w:p/>
     <w:sectPr>
-      <w:footerReference w:type="first" r:id="rId22"/>
+      <w:footerReference w:type="first" r:id="rId21"/>
       <w:pgSz w:w="11906" w:h="16838"/>
       <w:pgMar w:top="1418" w:right="1418" w:bottom="1418" w:left="1418" w:header="709" w:footer="709" w:gutter="0"/>
       <w:cols w:space="708"/>
@@ -5646,21 +5045,7 @@
         <w:rPr>
           <w:rFonts w:ascii="Times New Roman" w:hAnsi="Times New Roman" w:cs="Times New Roman"/>
         </w:rPr>
-        <w:t xml:space="preserve"> La variable YOJ possède des valeurs nulles, donc nous avons préféré faire </w:t>
-      </w:r>
-      <w:proofErr w:type="gramStart"/>
-      <w:r>
-        <w:rPr>
-          <w:rFonts w:ascii="Times New Roman" w:hAnsi="Times New Roman" w:cs="Times New Roman"/>
-        </w:rPr>
-        <w:t>une log</w:t>
-      </w:r>
-      <w:proofErr w:type="gramEnd"/>
-      <w:r>
-        <w:rPr>
-          <w:rFonts w:ascii="Times New Roman" w:hAnsi="Times New Roman" w:cs="Times New Roman"/>
-        </w:rPr>
-        <w:t xml:space="preserve"> + 1 transformation</w:t>
+        <w:t xml:space="preserve"> La variable YOJ possède des valeurs nulles, donc nous avons préféré faire une log + 1 transformation</w:t>
       </w:r>
       <w:r>
         <w:rPr>
@@ -7128,7 +6513,7 @@
 </file>
 
 <file path=customXml/itemProps1.xml><?xml version="1.0" encoding="utf-8"?>
-<ds:datastoreItem xmlns:ds="http://schemas.openxmlformats.org/officeDocument/2006/customXml" ds:itemID="{D4AAC264-6A53-444F-A795-9C1FD0F8F42B}">
+<ds:datastoreItem xmlns:ds="http://schemas.openxmlformats.org/officeDocument/2006/customXml" ds:itemID="{ACE2B3D2-3A0D-41E9-B974-AC58F1B054A6}">
   <ds:schemaRefs>
     <ds:schemaRef ds:uri="http://schemas.openxmlformats.org/officeDocument/2006/bibliography"/>
   </ds:schemaRefs>

</xml_diff>

<commit_message>
VIF and correlation analysis redaction
</commit_message>
<xml_diff>
--- a/rendu.docx
+++ b/rendu.docx
@@ -816,27 +816,14 @@
       <w:r>
         <w:t xml:space="preserve">Figure </w:t>
       </w:r>
-      <w:r>
-        <w:fldChar w:fldCharType="begin"/>
-      </w:r>
-      <w:r>
-        <w:instrText xml:space="preserve"> SEQ Figure \* ARABIC </w:instrText>
-      </w:r>
-      <w:r>
-        <w:fldChar w:fldCharType="separate"/>
-      </w:r>
-      <w:r>
-        <w:rPr>
-          <w:noProof/>
-        </w:rPr>
-        <w:t>1</w:t>
-      </w:r>
-      <w:r>
-        <w:rPr>
-          <w:noProof/>
-        </w:rPr>
-        <w:fldChar w:fldCharType="end"/>
-      </w:r>
+      <w:fldSimple w:instr=" SEQ Figure \* ARABIC ">
+        <w:r>
+          <w:rPr>
+            <w:noProof/>
+          </w:rPr>
+          <w:t>1</w:t>
+        </w:r>
+      </w:fldSimple>
       <w:r>
         <w:t xml:space="preserve"> : premières lignes du dataset</w:t>
       </w:r>
@@ -949,27 +936,14 @@
                             <w:r>
                               <w:t xml:space="preserve">Figure </w:t>
                             </w:r>
-                            <w:r>
-                              <w:fldChar w:fldCharType="begin"/>
-                            </w:r>
-                            <w:r>
-                              <w:instrText xml:space="preserve"> SEQ Figure \* ARABIC </w:instrText>
-                            </w:r>
-                            <w:r>
-                              <w:fldChar w:fldCharType="separate"/>
-                            </w:r>
-                            <w:r>
-                              <w:rPr>
-                                <w:noProof/>
-                              </w:rPr>
-                              <w:t>2</w:t>
-                            </w:r>
-                            <w:r>
-                              <w:rPr>
-                                <w:noProof/>
-                              </w:rPr>
-                              <w:fldChar w:fldCharType="end"/>
-                            </w:r>
+                            <w:fldSimple w:instr=" SEQ Figure \* ARABIC ">
+                              <w:r>
+                                <w:rPr>
+                                  <w:noProof/>
+                                </w:rPr>
+                                <w:t>2</w:t>
+                              </w:r>
+                            </w:fldSimple>
                             <w:r>
                               <w:t xml:space="preserve"> : Distribution de notre variable cible</w:t>
                             </w:r>
@@ -990,7 +964,11 @@
           </mc:Choice>
           <mc:Fallback>
             <w:pict>
-              <v:shape w14:anchorId="2ABD4838" id="Zone de texte 4" o:spid="_x0000_s1027" type="#_x0000_t202" style="position:absolute;margin-left:0;margin-top:180.7pt;width:132pt;height:.05pt;z-index:251670528;visibility:visible;mso-wrap-style:square;mso-wrap-distance-left:9pt;mso-wrap-distance-top:0;mso-wrap-distance-right:9pt;mso-wrap-distance-bottom:0;mso-position-horizontal:absolute;mso-position-horizontal-relative:text;mso-position-vertical:absolute;mso-position-vertical-relative:text;v-text-anchor:top" o:gfxdata="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" stroked="f">
+              <v:shapetype w14:anchorId="2ABD4838" id="_x0000_t202" coordsize="21600,21600" o:spt="202" path="m,l,21600r21600,l21600,xe">
+                <v:stroke joinstyle="miter"/>
+                <v:path gradientshapeok="t" o:connecttype="rect"/>
+              </v:shapetype>
+              <v:shape id="Zone de texte 4" o:spid="_x0000_s1027" type="#_x0000_t202" style="position:absolute;margin-left:0;margin-top:180.7pt;width:132pt;height:.05pt;z-index:251670528;visibility:visible;mso-wrap-style:square;mso-wrap-distance-left:9pt;mso-wrap-distance-top:0;mso-wrap-distance-right:9pt;mso-wrap-distance-bottom:0;mso-position-horizontal:absolute;mso-position-horizontal-relative:text;mso-position-vertical:absolute;mso-position-vertical-relative:text;v-text-anchor:top" o:gfxdata="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" stroked="f">
                 <v:textbox style="mso-fit-shape-to-text:t" inset="0,0,0,0">
                   <w:txbxContent>
                     <w:p>
@@ -1003,27 +981,14 @@
                       <w:r>
                         <w:t xml:space="preserve">Figure </w:t>
                       </w:r>
-                      <w:r>
-                        <w:fldChar w:fldCharType="begin"/>
-                      </w:r>
-                      <w:r>
-                        <w:instrText xml:space="preserve"> SEQ Figure \* ARABIC </w:instrText>
-                      </w:r>
-                      <w:r>
-                        <w:fldChar w:fldCharType="separate"/>
-                      </w:r>
-                      <w:r>
-                        <w:rPr>
-                          <w:noProof/>
-                        </w:rPr>
-                        <w:t>2</w:t>
-                      </w:r>
-                      <w:r>
-                        <w:rPr>
-                          <w:noProof/>
-                        </w:rPr>
-                        <w:fldChar w:fldCharType="end"/>
-                      </w:r>
+                      <w:fldSimple w:instr=" SEQ Figure \* ARABIC ">
+                        <w:r>
+                          <w:rPr>
+                            <w:noProof/>
+                          </w:rPr>
+                          <w:t>2</w:t>
+                        </w:r>
+                      </w:fldSimple>
                       <w:r>
                         <w:t xml:space="preserve"> : Distribution de notre variable cible</w:t>
                       </w:r>
@@ -1286,27 +1251,14 @@
                             <w:r>
                               <w:t xml:space="preserve">Figure </w:t>
                             </w:r>
-                            <w:r>
-                              <w:fldChar w:fldCharType="begin"/>
-                            </w:r>
-                            <w:r>
-                              <w:instrText xml:space="preserve"> SEQ Figure \* ARABIC </w:instrText>
-                            </w:r>
-                            <w:r>
-                              <w:fldChar w:fldCharType="separate"/>
-                            </w:r>
-                            <w:r>
-                              <w:rPr>
-                                <w:noProof/>
-                              </w:rPr>
-                              <w:t>3</w:t>
-                            </w:r>
-                            <w:r>
-                              <w:rPr>
-                                <w:noProof/>
-                              </w:rPr>
-                              <w:fldChar w:fldCharType="end"/>
-                            </w:r>
+                            <w:fldSimple w:instr=" SEQ Figure \* ARABIC ">
+                              <w:r>
+                                <w:rPr>
+                                  <w:noProof/>
+                                </w:rPr>
+                                <w:t>3</w:t>
+                              </w:r>
+                            </w:fldSimple>
                             <w:r>
                               <w:t xml:space="preserve"> : Distribution des variables catégorielles</w:t>
                             </w:r>
@@ -1340,27 +1292,14 @@
                       <w:r>
                         <w:t xml:space="preserve">Figure </w:t>
                       </w:r>
-                      <w:r>
-                        <w:fldChar w:fldCharType="begin"/>
-                      </w:r>
-                      <w:r>
-                        <w:instrText xml:space="preserve"> SEQ Figure \* ARABIC </w:instrText>
-                      </w:r>
-                      <w:r>
-                        <w:fldChar w:fldCharType="separate"/>
-                      </w:r>
-                      <w:r>
-                        <w:rPr>
-                          <w:noProof/>
-                        </w:rPr>
-                        <w:t>3</w:t>
-                      </w:r>
-                      <w:r>
-                        <w:rPr>
-                          <w:noProof/>
-                        </w:rPr>
-                        <w:fldChar w:fldCharType="end"/>
-                      </w:r>
+                      <w:fldSimple w:instr=" SEQ Figure \* ARABIC ">
+                        <w:r>
+                          <w:rPr>
+                            <w:noProof/>
+                          </w:rPr>
+                          <w:t>3</w:t>
+                        </w:r>
+                      </w:fldSimple>
                       <w:r>
                         <w:t xml:space="preserve"> : Distribution des variables catégorielles</w:t>
                       </w:r>
@@ -2530,27 +2469,14 @@
                             <w:r>
                               <w:t xml:space="preserve">Figure </w:t>
                             </w:r>
-                            <w:r>
-                              <w:fldChar w:fldCharType="begin"/>
-                            </w:r>
-                            <w:r>
-                              <w:instrText xml:space="preserve"> SEQ Figure \* ARABIC </w:instrText>
-                            </w:r>
-                            <w:r>
-                              <w:fldChar w:fldCharType="separate"/>
-                            </w:r>
-                            <w:r>
-                              <w:rPr>
-                                <w:noProof/>
-                              </w:rPr>
-                              <w:t>4</w:t>
-                            </w:r>
-                            <w:r>
-                              <w:rPr>
-                                <w:noProof/>
-                              </w:rPr>
-                              <w:fldChar w:fldCharType="end"/>
-                            </w:r>
+                            <w:fldSimple w:instr=" SEQ Figure \* ARABIC ">
+                              <w:r>
+                                <w:rPr>
+                                  <w:noProof/>
+                                </w:rPr>
+                                <w:t>4</w:t>
+                              </w:r>
+                            </w:fldSimple>
                             <w:r>
                               <w:t xml:space="preserve"> : Boxplot</w:t>
                             </w:r>
@@ -2585,27 +2511,14 @@
                       <w:r>
                         <w:t xml:space="preserve">Figure </w:t>
                       </w:r>
-                      <w:r>
-                        <w:fldChar w:fldCharType="begin"/>
-                      </w:r>
-                      <w:r>
-                        <w:instrText xml:space="preserve"> SEQ Figure \* ARABIC </w:instrText>
-                      </w:r>
-                      <w:r>
-                        <w:fldChar w:fldCharType="separate"/>
-                      </w:r>
-                      <w:r>
-                        <w:rPr>
-                          <w:noProof/>
-                        </w:rPr>
-                        <w:t>4</w:t>
-                      </w:r>
-                      <w:r>
-                        <w:rPr>
-                          <w:noProof/>
-                        </w:rPr>
-                        <w:fldChar w:fldCharType="end"/>
-                      </w:r>
+                      <w:fldSimple w:instr=" SEQ Figure \* ARABIC ">
+                        <w:r>
+                          <w:rPr>
+                            <w:noProof/>
+                          </w:rPr>
+                          <w:t>4</w:t>
+                        </w:r>
+                      </w:fldSimple>
                       <w:r>
                         <w:t xml:space="preserve"> : Boxplot</w:t>
                       </w:r>
@@ -2880,27 +2793,14 @@
                             <w:r>
                               <w:t xml:space="preserve">Figure </w:t>
                             </w:r>
-                            <w:r>
-                              <w:fldChar w:fldCharType="begin"/>
-                            </w:r>
-                            <w:r>
-                              <w:instrText xml:space="preserve"> SEQ Figure \* ARABIC </w:instrText>
-                            </w:r>
-                            <w:r>
-                              <w:fldChar w:fldCharType="separate"/>
-                            </w:r>
-                            <w:r>
-                              <w:rPr>
-                                <w:noProof/>
-                              </w:rPr>
-                              <w:t>5</w:t>
-                            </w:r>
-                            <w:r>
-                              <w:rPr>
-                                <w:noProof/>
-                              </w:rPr>
-                              <w:fldChar w:fldCharType="end"/>
-                            </w:r>
+                            <w:fldSimple w:instr=" SEQ Figure \* ARABIC ">
+                              <w:r>
+                                <w:rPr>
+                                  <w:noProof/>
+                                </w:rPr>
+                                <w:t>5</w:t>
+                              </w:r>
+                            </w:fldSimple>
                             <w:r>
                               <w:t xml:space="preserve"> : Position des valeurs manquantes par variable numérique</w:t>
                             </w:r>
@@ -2934,27 +2834,14 @@
                       <w:r>
                         <w:t xml:space="preserve">Figure </w:t>
                       </w:r>
-                      <w:r>
-                        <w:fldChar w:fldCharType="begin"/>
-                      </w:r>
-                      <w:r>
-                        <w:instrText xml:space="preserve"> SEQ Figure \* ARABIC </w:instrText>
-                      </w:r>
-                      <w:r>
-                        <w:fldChar w:fldCharType="separate"/>
-                      </w:r>
-                      <w:r>
-                        <w:rPr>
-                          <w:noProof/>
-                        </w:rPr>
-                        <w:t>5</w:t>
-                      </w:r>
-                      <w:r>
-                        <w:rPr>
-                          <w:noProof/>
-                        </w:rPr>
-                        <w:fldChar w:fldCharType="end"/>
-                      </w:r>
+                      <w:fldSimple w:instr=" SEQ Figure \* ARABIC ">
+                        <w:r>
+                          <w:rPr>
+                            <w:noProof/>
+                          </w:rPr>
+                          <w:t>5</w:t>
+                        </w:r>
+                      </w:fldSimple>
                       <w:r>
                         <w:t xml:space="preserve"> : Position des valeurs manquantes par variable numérique</w:t>
                       </w:r>
@@ -4000,7 +3887,18 @@
           <w:rFonts w:ascii="Times New Roman" w:hAnsi="Times New Roman" w:cs="Times New Roman"/>
         </w:rPr>
         <w:tab/>
-        <w:t xml:space="preserve">Voila, maintenant on a des données propres, qui vont nous servir à modéliser la probabilité de défaut. Mais avant, on va chercher </w:t>
+      </w:r>
+      <w:r>
+        <w:rPr>
+          <w:rFonts w:ascii="Times New Roman" w:hAnsi="Times New Roman" w:cs="Times New Roman"/>
+        </w:rPr>
+        <w:t>M</w:t>
+      </w:r>
+      <w:r>
+        <w:rPr>
+          <w:rFonts w:ascii="Times New Roman" w:hAnsi="Times New Roman" w:cs="Times New Roman"/>
+        </w:rPr>
+        <w:t xml:space="preserve">aintenant on a des données propres, qui vont nous servir à modéliser la probabilité de défaut. Mais avant, on va chercher </w:t>
       </w:r>
       <w:r>
         <w:rPr>
@@ -4119,22 +4017,29 @@
           <w:rFonts w:ascii="Times New Roman" w:hAnsi="Times New Roman" w:cs="Times New Roman"/>
           <w:color w:val="262626"/>
         </w:rPr>
+        <w:t>Dans notre cas</w:t>
+      </w:r>
+      <w:r>
+        <w:rPr>
+          <w:rFonts w:ascii="Times New Roman" w:hAnsi="Times New Roman" w:cs="Times New Roman"/>
+          <w:color w:val="262626"/>
+        </w:rPr>
+        <w:t xml:space="preserve">, nous avons obtenu une p-value de 0.0125 pour le test de l’hypothèse « REASON et BAD sont indépendants », et une p-value de 0 pour le test « JOB et BAD sont indépendants ». </w:t>
+      </w:r>
+      <w:r>
+        <w:rPr>
+          <w:rFonts w:ascii="Times New Roman" w:hAnsi="Times New Roman" w:cs="Times New Roman"/>
+          <w:color w:val="262626"/>
+        </w:rPr>
+        <w:t xml:space="preserve">Par </w:t>
+      </w:r>
+      <w:r>
+        <w:rPr>
+          <w:rFonts w:ascii="Times New Roman" w:hAnsi="Times New Roman" w:cs="Times New Roman"/>
+          <w:color w:val="262626"/>
+        </w:rPr>
         <w:lastRenderedPageBreak/>
-        <w:t>Dans notre cas</w:t>
-      </w:r>
-      <w:r>
-        <w:rPr>
-          <w:rFonts w:ascii="Times New Roman" w:hAnsi="Times New Roman" w:cs="Times New Roman"/>
-          <w:color w:val="262626"/>
-        </w:rPr>
-        <w:t xml:space="preserve">, nous avons obtenu une p-value de 0.0125 pour le test de l’hypothèse « REASON et BAD sont indépendants », et une p-value de 0 pour le test « JOB et BAD sont indépendants ». </w:t>
-      </w:r>
-      <w:r>
-        <w:rPr>
-          <w:rFonts w:ascii="Times New Roman" w:hAnsi="Times New Roman" w:cs="Times New Roman"/>
-          <w:color w:val="262626"/>
-        </w:rPr>
-        <w:t xml:space="preserve">Par conséquent, pour un seuil de confiance de 5%, nous sommes obligés de refuser l’hypothèse H0, car la p-value est inférieure à notre seuil. On peut alors en conclure que nos 2 variables explicatives REASON et JOB ne sont pas </w:t>
+        <w:t xml:space="preserve">conséquent, pour un seuil de confiance de 5%, nous sommes obligés de refuser l’hypothèse H0, car la p-value est inférieure à notre seuil. On peut alors en conclure que nos 2 variables explicatives REASON et JOB ne sont pas </w:t>
       </w:r>
       <w:r>
         <w:rPr>
@@ -4148,7 +4053,21 @@
           <w:rFonts w:ascii="Times New Roman" w:hAnsi="Times New Roman" w:cs="Times New Roman"/>
           <w:color w:val="262626"/>
         </w:rPr>
-        <w:t xml:space="preserve"> car les valeurs que peut prendre la variable BAD dépend des valeurs que prend REASON et JOB</w:t>
+        <w:t xml:space="preserve"> car les valeurs que peut prendre la variable BAD dépend des valeurs que pren</w:t>
+      </w:r>
+      <w:r>
+        <w:rPr>
+          <w:rFonts w:ascii="Times New Roman" w:hAnsi="Times New Roman" w:cs="Times New Roman"/>
+          <w:color w:val="262626"/>
+        </w:rPr>
+        <w:t>nent</w:t>
+      </w:r>
+      <w:r>
+        <w:rPr>
+          <w:rFonts w:ascii="Times New Roman" w:hAnsi="Times New Roman" w:cs="Times New Roman"/>
+          <w:color w:val="262626"/>
+        </w:rPr>
+        <w:t xml:space="preserve"> REASON et JOB</w:t>
       </w:r>
       <w:r>
         <w:rPr>
@@ -4190,6 +4109,212 @@
       </w:pPr>
       <w:r>
         <w:rPr>
+          <w:noProof/>
+        </w:rPr>
+        <mc:AlternateContent>
+          <mc:Choice Requires="wps">
+            <w:drawing>
+              <wp:anchor distT="0" distB="0" distL="114300" distR="114300" simplePos="0" relativeHeight="251686912" behindDoc="1" locked="0" layoutInCell="1" allowOverlap="1" wp14:anchorId="28CFA3BC" wp14:editId="0A1B412E">
+                <wp:simplePos x="0" y="0"/>
+                <wp:positionH relativeFrom="column">
+                  <wp:posOffset>0</wp:posOffset>
+                </wp:positionH>
+                <wp:positionV relativeFrom="paragraph">
+                  <wp:posOffset>4011295</wp:posOffset>
+                </wp:positionV>
+                <wp:extent cx="5759450" cy="635"/>
+                <wp:effectExtent l="0" t="0" r="0" b="0"/>
+                <wp:wrapTight wrapText="bothSides">
+                  <wp:wrapPolygon edited="0">
+                    <wp:start x="0" y="0"/>
+                    <wp:lineTo x="0" y="21600"/>
+                    <wp:lineTo x="21600" y="21600"/>
+                    <wp:lineTo x="21600" y="0"/>
+                  </wp:wrapPolygon>
+                </wp:wrapTight>
+                <wp:docPr id="22" name="Zone de texte 22"/>
+                <wp:cNvGraphicFramePr/>
+                <a:graphic xmlns:a="http://schemas.openxmlformats.org/drawingml/2006/main">
+                  <a:graphicData uri="http://schemas.microsoft.com/office/word/2010/wordprocessingShape">
+                    <wps:wsp>
+                      <wps:cNvSpPr txBox="1"/>
+                      <wps:spPr>
+                        <a:xfrm>
+                          <a:off x="0" y="0"/>
+                          <a:ext cx="5759450" cy="635"/>
+                        </a:xfrm>
+                        <a:prstGeom prst="rect">
+                          <a:avLst/>
+                        </a:prstGeom>
+                        <a:solidFill>
+                          <a:prstClr val="white"/>
+                        </a:solidFill>
+                        <a:ln>
+                          <a:noFill/>
+                        </a:ln>
+                      </wps:spPr>
+                      <wps:txbx>
+                        <w:txbxContent>
+                          <w:p>
+                            <w:pPr>
+                              <w:pStyle w:val="Lgende"/>
+                              <w:rPr>
+                                <w:noProof/>
+                              </w:rPr>
+                            </w:pPr>
+                            <w:r>
+                              <w:t xml:space="preserve">Figure </w:t>
+                            </w:r>
+                            <w:fldSimple w:instr=" SEQ Figure \* ARABIC ">
+                              <w:r>
+                                <w:rPr>
+                                  <w:noProof/>
+                                </w:rPr>
+                                <w:t>6</w:t>
+                              </w:r>
+                            </w:fldSimple>
+                            <w:r>
+                              <w:t xml:space="preserve"> : </w:t>
+                            </w:r>
+                            <w:r>
+                              <w:t>Corrélation</w:t>
+                            </w:r>
+                            <w:r>
+                              <w:t xml:space="preserve"> plot</w:t>
+                            </w:r>
+                          </w:p>
+                        </w:txbxContent>
+                      </wps:txbx>
+                      <wps:bodyPr rot="0" spcFirstLastPara="0" vertOverflow="overflow" horzOverflow="overflow" vert="horz" wrap="square" lIns="0" tIns="0" rIns="0" bIns="0" numCol="1" spcCol="0" rtlCol="0" fromWordArt="0" anchor="t" anchorCtr="0" forceAA="0" compatLnSpc="1">
+                        <a:prstTxWarp prst="textNoShape">
+                          <a:avLst/>
+                        </a:prstTxWarp>
+                        <a:spAutoFit/>
+                      </wps:bodyPr>
+                    </wps:wsp>
+                  </a:graphicData>
+                </a:graphic>
+              </wp:anchor>
+            </w:drawing>
+          </mc:Choice>
+          <mc:Fallback>
+            <w:pict>
+              <v:shape w14:anchorId="28CFA3BC" id="Zone de texte 22" o:spid="_x0000_s1031" type="#_x0000_t202" style="position:absolute;margin-left:0;margin-top:315.85pt;width:453.5pt;height:.05pt;z-index:-251629568;visibility:visible;mso-wrap-style:square;mso-wrap-distance-left:9pt;mso-wrap-distance-top:0;mso-wrap-distance-right:9pt;mso-wrap-distance-bottom:0;mso-position-horizontal:absolute;mso-position-horizontal-relative:text;mso-position-vertical:absolute;mso-position-vertical-relative:text;v-text-anchor:top" o:gfxdata="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" stroked="f">
+                <v:textbox style="mso-fit-shape-to-text:t" inset="0,0,0,0">
+                  <w:txbxContent>
+                    <w:p>
+                      <w:pPr>
+                        <w:pStyle w:val="Lgende"/>
+                        <w:rPr>
+                          <w:noProof/>
+                        </w:rPr>
+                      </w:pPr>
+                      <w:r>
+                        <w:t xml:space="preserve">Figure </w:t>
+                      </w:r>
+                      <w:fldSimple w:instr=" SEQ Figure \* ARABIC ">
+                        <w:r>
+                          <w:rPr>
+                            <w:noProof/>
+                          </w:rPr>
+                          <w:t>6</w:t>
+                        </w:r>
+                      </w:fldSimple>
+                      <w:r>
+                        <w:t xml:space="preserve"> : </w:t>
+                      </w:r>
+                      <w:r>
+                        <w:t>Corrélation</w:t>
+                      </w:r>
+                      <w:r>
+                        <w:t xml:space="preserve"> plot</w:t>
+                      </w:r>
+                    </w:p>
+                  </w:txbxContent>
+                </v:textbox>
+                <w10:wrap type="tight"/>
+              </v:shape>
+            </w:pict>
+          </mc:Fallback>
+        </mc:AlternateContent>
+      </w:r>
+      <w:r>
+        <w:rPr>
+          <w:noProof/>
+        </w:rPr>
+        <w:drawing>
+          <wp:anchor distT="0" distB="0" distL="114300" distR="114300" simplePos="0" relativeHeight="251681792" behindDoc="1" locked="0" layoutInCell="1" allowOverlap="1" wp14:anchorId="466CE12E" wp14:editId="356C87AD">
+            <wp:simplePos x="0" y="0"/>
+            <wp:positionH relativeFrom="margin">
+              <wp:align>left</wp:align>
+            </wp:positionH>
+            <wp:positionV relativeFrom="page">
+              <wp:posOffset>2778616</wp:posOffset>
+            </wp:positionV>
+            <wp:extent cx="5759450" cy="2879725"/>
+            <wp:effectExtent l="0" t="0" r="0" b="0"/>
+            <wp:wrapTight wrapText="bothSides">
+              <wp:wrapPolygon edited="0">
+                <wp:start x="0" y="0"/>
+                <wp:lineTo x="0" y="21433"/>
+                <wp:lineTo x="21505" y="21433"/>
+                <wp:lineTo x="21505" y="0"/>
+                <wp:lineTo x="0" y="0"/>
+              </wp:wrapPolygon>
+            </wp:wrapTight>
+            <wp:docPr id="11" name="Image 11"/>
+            <wp:cNvGraphicFramePr>
+              <a:graphicFrameLocks xmlns:a="http://schemas.openxmlformats.org/drawingml/2006/main" noChangeAspect="1"/>
+            </wp:cNvGraphicFramePr>
+            <a:graphic xmlns:a="http://schemas.openxmlformats.org/drawingml/2006/main">
+              <a:graphicData uri="http://schemas.openxmlformats.org/drawingml/2006/picture">
+                <pic:pic xmlns:pic="http://schemas.openxmlformats.org/drawingml/2006/picture">
+                  <pic:nvPicPr>
+                    <pic:cNvPr id="0" name="Picture 3"/>
+                    <pic:cNvPicPr>
+                      <a:picLocks noChangeAspect="1" noChangeArrowheads="1"/>
+                    </pic:cNvPicPr>
+                  </pic:nvPicPr>
+                  <pic:blipFill>
+                    <a:blip r:embed="rId16" cstate="print">
+                      <a:extLst>
+                        <a:ext uri="{28A0092B-C50C-407E-A947-70E740481C1C}">
+                          <a14:useLocalDpi xmlns:a14="http://schemas.microsoft.com/office/drawing/2010/main" val="0"/>
+                        </a:ext>
+                      </a:extLst>
+                    </a:blip>
+                    <a:srcRect/>
+                    <a:stretch>
+                      <a:fillRect/>
+                    </a:stretch>
+                  </pic:blipFill>
+                  <pic:spPr bwMode="auto">
+                    <a:xfrm>
+                      <a:off x="0" y="0"/>
+                      <a:ext cx="5759450" cy="2879725"/>
+                    </a:xfrm>
+                    <a:prstGeom prst="rect">
+                      <a:avLst/>
+                    </a:prstGeom>
+                    <a:noFill/>
+                    <a:ln>
+                      <a:noFill/>
+                    </a:ln>
+                  </pic:spPr>
+                </pic:pic>
+              </a:graphicData>
+            </a:graphic>
+            <wp14:sizeRelH relativeFrom="page">
+              <wp14:pctWidth>0</wp14:pctWidth>
+            </wp14:sizeRelH>
+            <wp14:sizeRelV relativeFrom="page">
+              <wp14:pctHeight>0</wp14:pctHeight>
+            </wp14:sizeRelV>
+          </wp:anchor>
+        </w:drawing>
+      </w:r>
+      <w:r>
+        <w:rPr>
           <w:rFonts w:ascii="Times New Roman" w:hAnsi="Times New Roman" w:cs="Times New Roman"/>
           <w:color w:val="262626"/>
         </w:rPr>
@@ -4216,14 +4341,124 @@
         </w:rPr>
         <w:t>numériques</w:t>
       </w:r>
-      <w:bookmarkStart w:id="0" w:name="_GoBack"/>
-      <w:bookmarkEnd w:id="0"/>
       <w:r>
         <w:rPr>
           <w:rFonts w:ascii="Times New Roman" w:hAnsi="Times New Roman" w:cs="Times New Roman"/>
           <w:color w:val="262626"/>
         </w:rPr>
         <w:t xml:space="preserve"> (on exclut donc la variable cible).</w:t>
+      </w:r>
+      <w:r>
+        <w:rPr>
+          <w:rFonts w:ascii="Times New Roman" w:hAnsi="Times New Roman" w:cs="Times New Roman"/>
+          <w:color w:val="262626"/>
+        </w:rPr>
+        <w:t xml:space="preserve"> </w:t>
+      </w:r>
+      <w:r>
+        <w:rPr>
+          <w:rFonts w:ascii="Times New Roman" w:hAnsi="Times New Roman" w:cs="Times New Roman"/>
+          <w:color w:val="262626"/>
+        </w:rPr>
+        <w:t xml:space="preserve">C’est ce que nous pouvons observer à travers la Figure 6 ci-dessous. Nous avons choisi de calculer aussi la </w:t>
+      </w:r>
+      <w:r>
+        <w:rPr>
+          <w:rFonts w:ascii="Times New Roman" w:hAnsi="Times New Roman" w:cs="Times New Roman"/>
+          <w:color w:val="262626"/>
+        </w:rPr>
+        <w:t>corrélation</w:t>
+      </w:r>
+      <w:r>
+        <w:rPr>
+          <w:rFonts w:ascii="Times New Roman" w:hAnsi="Times New Roman" w:cs="Times New Roman"/>
+          <w:color w:val="262626"/>
+        </w:rPr>
+        <w:t xml:space="preserve"> de Spearman car comme l’analyse exploratoire nous l’avait montrée, nous avions des outliers (même si d’un point de vu « Business » </w:t>
+      </w:r>
+      <w:r>
+        <w:rPr>
+          <w:rFonts w:ascii="Times New Roman" w:hAnsi="Times New Roman" w:cs="Times New Roman"/>
+          <w:color w:val="262626"/>
+        </w:rPr>
+        <w:t>ce n’était pas des observations extrêmes</w:t>
+      </w:r>
+      <w:r>
+        <w:rPr>
+          <w:rFonts w:ascii="Times New Roman" w:hAnsi="Times New Roman" w:cs="Times New Roman"/>
+          <w:color w:val="262626"/>
+        </w:rPr>
+        <w:t xml:space="preserve">) </w:t>
+      </w:r>
+      <w:r>
+        <w:rPr>
+          <w:rFonts w:ascii="Times New Roman" w:hAnsi="Times New Roman" w:cs="Times New Roman"/>
+          <w:color w:val="262626"/>
+        </w:rPr>
+        <w:t>et par conséquent, pour éviter d’avoir un biais dans notre analyse</w:t>
+      </w:r>
+      <w:r>
+        <w:rPr>
+          <w:rFonts w:ascii="Times New Roman" w:hAnsi="Times New Roman" w:cs="Times New Roman"/>
+          <w:color w:val="262626"/>
+        </w:rPr>
+        <w:t> </w:t>
+      </w:r>
+      <w:r>
+        <w:rPr>
+          <w:rFonts w:ascii="Times New Roman" w:hAnsi="Times New Roman" w:cs="Times New Roman"/>
+          <w:color w:val="262626"/>
+        </w:rPr>
+        <w:t>nous avons décidé de compléter avec une corrélation du rang ; étant donné que nous avions décidé de garder ces observations dans notre jeu</w:t>
+      </w:r>
+      <w:r>
+        <w:rPr>
+          <w:rFonts w:ascii="Times New Roman" w:hAnsi="Times New Roman" w:cs="Times New Roman"/>
+          <w:color w:val="262626"/>
+        </w:rPr>
+        <w:t xml:space="preserve"> de données. A première vue, nous n’avons pas de différence de couleur entres les cellules de nos 2 graphique de corrélation</w:t>
+      </w:r>
+      <w:r>
+        <w:rPr>
+          <w:rFonts w:ascii="Times New Roman" w:hAnsi="Times New Roman" w:cs="Times New Roman"/>
+          <w:color w:val="262626"/>
+        </w:rPr>
+        <w:t xml:space="preserve">, ce qui est une bonne chose étant donné qu’on pas pouvoir se concentrer sur un des graphiques. On se rend compte que la variable VALUE fortement corrélé à la variable MORTDUE, ce qui est logique, étant donné VALUE exprime la valeur de la maison, et que MORTDUE représente la valeur du prêt hypothécaire. Il faudra faire attention plus tard à vérifier qu’il n’y </w:t>
+      </w:r>
+      <w:r>
+        <w:rPr>
+          <w:rFonts w:ascii="Times New Roman" w:hAnsi="Times New Roman" w:cs="Times New Roman"/>
+          <w:color w:val="262626"/>
+        </w:rPr>
+        <w:t>a</w:t>
+      </w:r>
+      <w:r>
+        <w:rPr>
+          <w:rFonts w:ascii="Times New Roman" w:hAnsi="Times New Roman" w:cs="Times New Roman"/>
+          <w:color w:val="262626"/>
+        </w:rPr>
+        <w:t xml:space="preserve"> pas de colinéarité entre ces </w:t>
+      </w:r>
+      <w:r>
+        <w:rPr>
+          <w:rFonts w:ascii="Times New Roman" w:hAnsi="Times New Roman" w:cs="Times New Roman"/>
+          <w:color w:val="262626"/>
+        </w:rPr>
+        <w:t>variables. On a aussi une corrélation élevée entre LOAN et VALUE, mais mise à part ces 2 cas, rien d’anormale. Pour compléter cette analyse, voici un Variance Inflation Factor analysis (VIF), qui va nous permettre d’observer les problèmes de colinéarité et de multi</w:t>
+      </w:r>
+      <w:r>
+        <w:rPr>
+          <w:rFonts w:ascii="Times New Roman" w:hAnsi="Times New Roman" w:cs="Times New Roman"/>
+          <w:color w:val="262626"/>
+        </w:rPr>
+        <w:t>-</w:t>
+      </w:r>
+      <w:r>
+        <w:rPr>
+          <w:rFonts w:ascii="Times New Roman" w:hAnsi="Times New Roman" w:cs="Times New Roman"/>
+          <w:color w:val="262626"/>
+        </w:rPr>
+        <w:t>colinéarité. On cherche donc à savoir si une variable peut s’exprimer en fonction des autres, et est peut alors biaiser notre modèle et notre analyse. Voici Figure 7 ci-dessous les résultats de notre VIF :</w:t>
       </w:r>
     </w:p>
     <w:p>
@@ -4233,8 +4468,7 @@
         <w:adjustRightInd w:val="0"/>
         <w:spacing w:after="0" w:line="240" w:lineRule="auto"/>
         <w:rPr>
-          <w:rFonts w:ascii="Times New Roman" w:hAnsi="Times New Roman" w:cs="Times New Roman"/>
-          <w:color w:val="262626"/>
+          <w:noProof/>
         </w:rPr>
       </w:pPr>
     </w:p>
@@ -4244,8 +4478,460 @@
         <w:autoSpaceDN w:val="0"/>
         <w:adjustRightInd w:val="0"/>
         <w:spacing w:after="0" w:line="240" w:lineRule="auto"/>
-        <w:rPr>
-          <w:rFonts w:ascii="Times New Roman" w:hAnsi="Times New Roman" w:cs="Times New Roman"/>
+        <w:jc w:val="center"/>
+        <w:rPr>
+          <w:rFonts w:ascii="Times New Roman" w:hAnsi="Times New Roman" w:cs="Times New Roman"/>
+          <w:color w:val="262626"/>
+        </w:rPr>
+      </w:pPr>
+      <w:r>
+        <w:rPr>
+          <w:noProof/>
+        </w:rPr>
+        <w:lastRenderedPageBreak/>
+        <mc:AlternateContent>
+          <mc:Choice Requires="wps">
+            <w:drawing>
+              <wp:anchor distT="0" distB="0" distL="114300" distR="114300" simplePos="0" relativeHeight="251689984" behindDoc="0" locked="0" layoutInCell="1" allowOverlap="1" wp14:anchorId="04F8A342" wp14:editId="73D806B8">
+                <wp:simplePos x="0" y="0"/>
+                <wp:positionH relativeFrom="column">
+                  <wp:posOffset>1552575</wp:posOffset>
+                </wp:positionH>
+                <wp:positionV relativeFrom="paragraph">
+                  <wp:posOffset>1953895</wp:posOffset>
+                </wp:positionV>
+                <wp:extent cx="2643505" cy="635"/>
+                <wp:effectExtent l="0" t="0" r="0" b="0"/>
+                <wp:wrapTopAndBottom/>
+                <wp:docPr id="26" name="Zone de texte 26"/>
+                <wp:cNvGraphicFramePr/>
+                <a:graphic xmlns:a="http://schemas.openxmlformats.org/drawingml/2006/main">
+                  <a:graphicData uri="http://schemas.microsoft.com/office/word/2010/wordprocessingShape">
+                    <wps:wsp>
+                      <wps:cNvSpPr txBox="1"/>
+                      <wps:spPr>
+                        <a:xfrm>
+                          <a:off x="0" y="0"/>
+                          <a:ext cx="2643505" cy="635"/>
+                        </a:xfrm>
+                        <a:prstGeom prst="rect">
+                          <a:avLst/>
+                        </a:prstGeom>
+                        <a:solidFill>
+                          <a:prstClr val="white"/>
+                        </a:solidFill>
+                        <a:ln>
+                          <a:noFill/>
+                        </a:ln>
+                      </wps:spPr>
+                      <wps:txbx>
+                        <w:txbxContent>
+                          <w:p>
+                            <w:pPr>
+                              <w:pStyle w:val="Lgende"/>
+                              <w:rPr>
+                                <w:noProof/>
+                              </w:rPr>
+                            </w:pPr>
+                            <w:r>
+                              <w:t xml:space="preserve">Figure </w:t>
+                            </w:r>
+                            <w:fldSimple w:instr=" SEQ Figure \* ARABIC ">
+                              <w:r>
+                                <w:rPr>
+                                  <w:noProof/>
+                                </w:rPr>
+                                <w:t>7</w:t>
+                              </w:r>
+                            </w:fldSimple>
+                            <w:r>
+                              <w:t xml:space="preserve"> : Sortie R du VIF</w:t>
+                            </w:r>
+                          </w:p>
+                        </w:txbxContent>
+                      </wps:txbx>
+                      <wps:bodyPr rot="0" spcFirstLastPara="0" vertOverflow="overflow" horzOverflow="overflow" vert="horz" wrap="square" lIns="0" tIns="0" rIns="0" bIns="0" numCol="1" spcCol="0" rtlCol="0" fromWordArt="0" anchor="t" anchorCtr="0" forceAA="0" compatLnSpc="1">
+                        <a:prstTxWarp prst="textNoShape">
+                          <a:avLst/>
+                        </a:prstTxWarp>
+                        <a:spAutoFit/>
+                      </wps:bodyPr>
+                    </wps:wsp>
+                  </a:graphicData>
+                </a:graphic>
+              </wp:anchor>
+            </w:drawing>
+          </mc:Choice>
+          <mc:Fallback>
+            <w:pict>
+              <v:shape w14:anchorId="04F8A342" id="Zone de texte 26" o:spid="_x0000_s1032" type="#_x0000_t202" style="position:absolute;left:0;text-align:left;margin-left:122.25pt;margin-top:153.85pt;width:208.15pt;height:.05pt;z-index:251689984;visibility:visible;mso-wrap-style:square;mso-wrap-distance-left:9pt;mso-wrap-distance-top:0;mso-wrap-distance-right:9pt;mso-wrap-distance-bottom:0;mso-position-horizontal:absolute;mso-position-horizontal-relative:text;mso-position-vertical:absolute;mso-position-vertical-relative:text;v-text-anchor:top" o:gfxdata="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" stroked="f">
+                <v:textbox style="mso-fit-shape-to-text:t" inset="0,0,0,0">
+                  <w:txbxContent>
+                    <w:p>
+                      <w:pPr>
+                        <w:pStyle w:val="Lgende"/>
+                        <w:rPr>
+                          <w:noProof/>
+                        </w:rPr>
+                      </w:pPr>
+                      <w:r>
+                        <w:t xml:space="preserve">Figure </w:t>
+                      </w:r>
+                      <w:fldSimple w:instr=" SEQ Figure \* ARABIC ">
+                        <w:r>
+                          <w:rPr>
+                            <w:noProof/>
+                          </w:rPr>
+                          <w:t>7</w:t>
+                        </w:r>
+                      </w:fldSimple>
+                      <w:r>
+                        <w:t xml:space="preserve"> : Sortie R du VIF</w:t>
+                      </w:r>
+                    </w:p>
+                  </w:txbxContent>
+                </v:textbox>
+                <w10:wrap type="topAndBottom"/>
+              </v:shape>
+            </w:pict>
+          </mc:Fallback>
+        </mc:AlternateContent>
+      </w:r>
+      <w:r>
+        <w:rPr>
+          <w:noProof/>
+        </w:rPr>
+        <w:drawing>
+          <wp:anchor distT="0" distB="0" distL="114300" distR="114300" simplePos="0" relativeHeight="251687936" behindDoc="0" locked="0" layoutInCell="1" allowOverlap="1" wp14:anchorId="6989143B" wp14:editId="22C98F2F">
+            <wp:simplePos x="0" y="0"/>
+            <wp:positionH relativeFrom="column">
+              <wp:posOffset>1553059</wp:posOffset>
+            </wp:positionH>
+            <wp:positionV relativeFrom="page">
+              <wp:posOffset>896293</wp:posOffset>
+            </wp:positionV>
+            <wp:extent cx="2643505" cy="1901190"/>
+            <wp:effectExtent l="0" t="0" r="4445" b="3810"/>
+            <wp:wrapTopAndBottom/>
+            <wp:docPr id="25" name="Image 25"/>
+            <wp:cNvGraphicFramePr>
+              <a:graphicFrameLocks xmlns:a="http://schemas.openxmlformats.org/drawingml/2006/main" noChangeAspect="1"/>
+            </wp:cNvGraphicFramePr>
+            <a:graphic xmlns:a="http://schemas.openxmlformats.org/drawingml/2006/main">
+              <a:graphicData uri="http://schemas.openxmlformats.org/drawingml/2006/picture">
+                <pic:pic xmlns:pic="http://schemas.openxmlformats.org/drawingml/2006/picture">
+                  <pic:nvPicPr>
+                    <pic:cNvPr id="0" name="Picture 9"/>
+                    <pic:cNvPicPr>
+                      <a:picLocks noChangeAspect="1" noChangeArrowheads="1"/>
+                    </pic:cNvPicPr>
+                  </pic:nvPicPr>
+                  <pic:blipFill>
+                    <a:blip r:embed="rId17">
+                      <a:extLst>
+                        <a:ext uri="{28A0092B-C50C-407E-A947-70E740481C1C}">
+                          <a14:useLocalDpi xmlns:a14="http://schemas.microsoft.com/office/drawing/2010/main" val="0"/>
+                        </a:ext>
+                      </a:extLst>
+                    </a:blip>
+                    <a:srcRect/>
+                    <a:stretch>
+                      <a:fillRect/>
+                    </a:stretch>
+                  </pic:blipFill>
+                  <pic:spPr bwMode="auto">
+                    <a:xfrm>
+                      <a:off x="0" y="0"/>
+                      <a:ext cx="2643505" cy="1901190"/>
+                    </a:xfrm>
+                    <a:prstGeom prst="rect">
+                      <a:avLst/>
+                    </a:prstGeom>
+                    <a:noFill/>
+                    <a:ln>
+                      <a:noFill/>
+                    </a:ln>
+                  </pic:spPr>
+                </pic:pic>
+              </a:graphicData>
+            </a:graphic>
+          </wp:anchor>
+        </w:drawing>
+      </w:r>
+    </w:p>
+    <w:p>
+      <w:pPr>
+        <w:autoSpaceDE w:val="0"/>
+        <w:autoSpaceDN w:val="0"/>
+        <w:adjustRightInd w:val="0"/>
+        <w:spacing w:before="240" w:after="0" w:line="240" w:lineRule="auto"/>
+        <w:rPr>
+          <w:rFonts w:ascii="Times New Roman" w:hAnsi="Times New Roman" w:cs="Times New Roman"/>
+          <w:color w:val="262626"/>
+        </w:rPr>
+      </w:pPr>
+      <w:r>
+        <w:rPr>
+          <w:rFonts w:ascii="Times New Roman" w:hAnsi="Times New Roman" w:cs="Times New Roman"/>
+          <w:color w:val="262626"/>
+        </w:rPr>
+        <w:t>Le VIF permet « d’estimer de combien la variance d’un coefficient est augmentée en raison d’une relation linéaire avec d’autres prédicteurs »</w:t>
+      </w:r>
+      <w:r>
+        <w:rPr>
+          <w:rStyle w:val="Appelnotedebasdep"/>
+          <w:rFonts w:ascii="Times New Roman" w:hAnsi="Times New Roman" w:cs="Times New Roman"/>
+          <w:color w:val="262626"/>
+        </w:rPr>
+        <w:footnoteReference w:id="4"/>
+      </w:r>
+      <w:r>
+        <w:rPr>
+          <w:rFonts w:ascii="Times New Roman" w:hAnsi="Times New Roman" w:cs="Times New Roman"/>
+          <w:color w:val="262626"/>
+        </w:rPr>
+        <w:t>.</w:t>
+      </w:r>
+    </w:p>
+    <w:p>
+      <w:pPr>
+        <w:autoSpaceDE w:val="0"/>
+        <w:autoSpaceDN w:val="0"/>
+        <w:adjustRightInd w:val="0"/>
+        <w:spacing w:before="240" w:after="0" w:line="240" w:lineRule="auto"/>
+        <w:rPr>
+          <w:rFonts w:ascii="Times New Roman" w:hAnsi="Times New Roman" w:cs="Times New Roman"/>
+          <w:color w:val="262626"/>
+        </w:rPr>
+      </w:pPr>
+      <w:r>
+        <w:rPr>
+          <w:rFonts w:ascii="Times New Roman" w:hAnsi="Times New Roman" w:cs="Times New Roman"/>
+          <w:color w:val="262626"/>
+        </w:rPr>
+        <w:t xml:space="preserve">On va regarder la sortie GVIF. Si la valeur est </w:t>
+      </w:r>
+      <w:r>
+        <w:rPr>
+          <w:rFonts w:ascii="Times New Roman" w:hAnsi="Times New Roman" w:cs="Times New Roman"/>
+          <w:color w:val="262626"/>
+        </w:rPr>
+        <w:t>supérieure</w:t>
+      </w:r>
+      <w:r>
+        <w:rPr>
+          <w:rFonts w:ascii="Times New Roman" w:hAnsi="Times New Roman" w:cs="Times New Roman"/>
+          <w:color w:val="262626"/>
+        </w:rPr>
+        <w:t xml:space="preserve"> à </w:t>
+      </w:r>
+      <w:r>
+        <w:rPr>
+          <w:rFonts w:ascii="Times New Roman" w:hAnsi="Times New Roman" w:cs="Times New Roman"/>
+          <w:color w:val="262626"/>
+        </w:rPr>
+        <w:t>2.5</w:t>
+      </w:r>
+      <w:r>
+        <w:rPr>
+          <w:rFonts w:ascii="Times New Roman" w:hAnsi="Times New Roman" w:cs="Times New Roman"/>
+          <w:color w:val="262626"/>
+        </w:rPr>
+        <w:t xml:space="preserve"> ou </w:t>
+      </w:r>
+      <w:r>
+        <w:rPr>
+          <w:rFonts w:ascii="Times New Roman" w:hAnsi="Times New Roman" w:cs="Times New Roman"/>
+          <w:color w:val="262626"/>
+        </w:rPr>
+        <w:t>5</w:t>
+      </w:r>
+      <w:r>
+        <w:rPr>
+          <w:rFonts w:ascii="Times New Roman" w:hAnsi="Times New Roman" w:cs="Times New Roman"/>
+          <w:color w:val="262626"/>
+        </w:rPr>
+        <w:t xml:space="preserve"> (cela dépend des statisticiens), alors on a de la multi-colinéarité sévère dans nos variables</w:t>
+      </w:r>
+      <w:r>
+        <w:rPr>
+          <w:rFonts w:ascii="Times New Roman" w:hAnsi="Times New Roman" w:cs="Times New Roman"/>
+          <w:color w:val="262626"/>
+        </w:rPr>
+        <w:t>. Dans notre cas aucune valeurs de dépasse les 2.2 pour la</w:t>
+      </w:r>
+      <w:r>
+        <w:rPr>
+          <w:rFonts w:ascii="Times New Roman" w:hAnsi="Times New Roman" w:cs="Times New Roman"/>
+          <w:color w:val="262626"/>
+        </w:rPr>
+        <w:t xml:space="preserve"> variable VALUE. Cela veut dire que la variance de coef</w:t>
+      </w:r>
+      <w:r>
+        <w:rPr>
+          <w:rFonts w:ascii="Times New Roman" w:hAnsi="Times New Roman" w:cs="Times New Roman"/>
+          <w:color w:val="262626"/>
+        </w:rPr>
+        <w:t>f</w:t>
+      </w:r>
+      <w:r>
+        <w:rPr>
+          <w:rFonts w:ascii="Times New Roman" w:hAnsi="Times New Roman" w:cs="Times New Roman"/>
+          <w:color w:val="262626"/>
+        </w:rPr>
+        <w:t>icient est de près 2 fois plus forte que la variance que l’on aurait pu observer si ce facteur était absolument décorrélé de toutes les autres variables</w:t>
+      </w:r>
+      <w:r>
+        <w:rPr>
+          <w:rFonts w:ascii="Times New Roman" w:hAnsi="Times New Roman" w:cs="Times New Roman"/>
+          <w:color w:val="262626"/>
+        </w:rPr>
+        <w:t xml:space="preserve">. Cela explique alors la </w:t>
+      </w:r>
+      <w:r>
+        <w:rPr>
+          <w:rFonts w:ascii="Times New Roman" w:hAnsi="Times New Roman" w:cs="Times New Roman"/>
+          <w:color w:val="262626"/>
+        </w:rPr>
+        <w:t xml:space="preserve">forte </w:t>
+      </w:r>
+      <w:r>
+        <w:rPr>
+          <w:rFonts w:ascii="Times New Roman" w:hAnsi="Times New Roman" w:cs="Times New Roman"/>
+          <w:color w:val="262626"/>
+        </w:rPr>
+        <w:t>corrélation que nous avons pu observer entre VALUE et MORTDUE.</w:t>
+      </w:r>
+      <w:r>
+        <w:rPr>
+          <w:rFonts w:ascii="Times New Roman" w:hAnsi="Times New Roman" w:cs="Times New Roman"/>
+          <w:color w:val="262626"/>
+        </w:rPr>
+        <w:t xml:space="preserve"> Mais son VIF est inférieur à 2.5, donc nous allons tout de même la conserver et nous verront si cette variable sera sélectionné </w:t>
+      </w:r>
+      <w:r>
+        <w:rPr>
+          <w:rFonts w:ascii="Times New Roman" w:hAnsi="Times New Roman" w:cs="Times New Roman"/>
+          <w:color w:val="262626"/>
+        </w:rPr>
+        <w:t xml:space="preserve">ou pas </w:t>
+      </w:r>
+      <w:bookmarkStart w:id="0" w:name="_GoBack"/>
+      <w:bookmarkEnd w:id="0"/>
+      <w:r>
+        <w:rPr>
+          <w:rFonts w:ascii="Times New Roman" w:hAnsi="Times New Roman" w:cs="Times New Roman"/>
+          <w:color w:val="262626"/>
+        </w:rPr>
+        <w:t>par le processus de feature selection.</w:t>
+      </w:r>
+    </w:p>
+    <w:p>
+      <w:pPr>
+        <w:autoSpaceDE w:val="0"/>
+        <w:autoSpaceDN w:val="0"/>
+        <w:adjustRightInd w:val="0"/>
+        <w:spacing w:before="240" w:after="0" w:line="240" w:lineRule="auto"/>
+        <w:rPr>
+          <w:rFonts w:ascii="Times New Roman" w:hAnsi="Times New Roman" w:cs="Times New Roman"/>
+          <w:color w:val="262626"/>
+        </w:rPr>
+      </w:pPr>
+      <w:r>
+        <w:rPr>
+          <w:rFonts w:ascii="Times New Roman" w:hAnsi="Times New Roman" w:cs="Times New Roman"/>
+          <w:color w:val="262626"/>
+        </w:rPr>
+        <w:t>Nous pouvons auss</w:t>
+      </w:r>
+      <w:r>
+        <w:rPr>
+          <w:rFonts w:ascii="Times New Roman" w:hAnsi="Times New Roman" w:cs="Times New Roman"/>
+          <w:color w:val="262626"/>
+        </w:rPr>
+        <w:t>i remarquer</w:t>
+      </w:r>
+      <w:r>
+        <w:rPr>
+          <w:rFonts w:ascii="Times New Roman" w:hAnsi="Times New Roman" w:cs="Times New Roman"/>
+          <w:color w:val="262626"/>
+        </w:rPr>
+        <w:t xml:space="preserve"> </w:t>
+      </w:r>
+      <w:r>
+        <w:rPr>
+          <w:rFonts w:ascii="Times New Roman" w:hAnsi="Times New Roman" w:cs="Times New Roman"/>
+          <w:color w:val="262626"/>
+        </w:rPr>
+        <w:t>que toutes les autres variables ont un VIF qui avoisine 1, ce qui caractérise des variables</w:t>
+      </w:r>
+      <w:r>
+        <w:rPr>
+          <w:rFonts w:ascii="Times New Roman" w:hAnsi="Times New Roman" w:cs="Times New Roman"/>
+          <w:color w:val="262626"/>
+        </w:rPr>
+        <w:t>, peu corrélé entres-elles, ce que nous av</w:t>
+      </w:r>
+      <w:r>
+        <w:rPr>
+          <w:rFonts w:ascii="Times New Roman" w:hAnsi="Times New Roman" w:cs="Times New Roman"/>
+          <w:color w:val="262626"/>
+        </w:rPr>
+        <w:t>i</w:t>
+      </w:r>
+      <w:r>
+        <w:rPr>
+          <w:rFonts w:ascii="Times New Roman" w:hAnsi="Times New Roman" w:cs="Times New Roman"/>
+          <w:color w:val="262626"/>
+        </w:rPr>
+        <w:t>ons pu observer Figure 6.</w:t>
+      </w:r>
+    </w:p>
+    <w:p>
+      <w:pPr>
+        <w:autoSpaceDE w:val="0"/>
+        <w:autoSpaceDN w:val="0"/>
+        <w:adjustRightInd w:val="0"/>
+        <w:spacing w:before="240" w:after="0" w:line="240" w:lineRule="auto"/>
+        <w:rPr>
+          <w:rFonts w:ascii="Times New Roman" w:hAnsi="Times New Roman" w:cs="Times New Roman"/>
+          <w:color w:val="262626"/>
+        </w:rPr>
+      </w:pPr>
+    </w:p>
+    <w:p>
+      <w:pPr>
+        <w:autoSpaceDE w:val="0"/>
+        <w:autoSpaceDN w:val="0"/>
+        <w:adjustRightInd w:val="0"/>
+        <w:spacing w:before="240" w:after="0" w:line="240" w:lineRule="auto"/>
+        <w:rPr>
+          <w:rFonts w:ascii="Times New Roman" w:hAnsi="Times New Roman" w:cs="Times New Roman"/>
+          <w:color w:val="262626"/>
+        </w:rPr>
+      </w:pPr>
+    </w:p>
+    <w:p>
+      <w:pPr>
+        <w:autoSpaceDE w:val="0"/>
+        <w:autoSpaceDN w:val="0"/>
+        <w:adjustRightInd w:val="0"/>
+        <w:spacing w:before="240" w:after="0" w:line="240" w:lineRule="auto"/>
+        <w:rPr>
+          <w:rFonts w:ascii="Times New Roman" w:hAnsi="Times New Roman" w:cs="Times New Roman"/>
+          <w:color w:val="262626"/>
+        </w:rPr>
+      </w:pPr>
+    </w:p>
+    <w:p>
+      <w:pPr>
+        <w:autoSpaceDE w:val="0"/>
+        <w:autoSpaceDN w:val="0"/>
+        <w:adjustRightInd w:val="0"/>
+        <w:spacing w:before="240" w:after="0" w:line="240" w:lineRule="auto"/>
+        <w:rPr>
+          <w:rFonts w:ascii="Times New Roman" w:hAnsi="Times New Roman" w:cs="Times New Roman"/>
+          <w:color w:val="262626"/>
         </w:rPr>
       </w:pPr>
       <w:r>
@@ -4258,6 +4944,55 @@
     </w:p>
     <w:p>
       <w:pPr>
+        <w:autoSpaceDE w:val="0"/>
+        <w:autoSpaceDN w:val="0"/>
+        <w:adjustRightInd w:val="0"/>
+        <w:spacing w:before="240" w:after="0" w:line="240" w:lineRule="auto"/>
+        <w:rPr>
+          <w:rFonts w:ascii="Times New Roman" w:hAnsi="Times New Roman" w:cs="Times New Roman"/>
+          <w:color w:val="262626"/>
+        </w:rPr>
+      </w:pPr>
+    </w:p>
+    <w:p>
+      <w:pPr>
+        <w:autoSpaceDE w:val="0"/>
+        <w:autoSpaceDN w:val="0"/>
+        <w:adjustRightInd w:val="0"/>
+        <w:spacing w:before="240" w:after="0" w:line="240" w:lineRule="auto"/>
+        <w:rPr>
+          <w:rFonts w:ascii="Times New Roman" w:hAnsi="Times New Roman" w:cs="Times New Roman"/>
+          <w:color w:val="262626"/>
+        </w:rPr>
+      </w:pPr>
+    </w:p>
+    <w:p>
+      <w:pPr>
+        <w:autoSpaceDE w:val="0"/>
+        <w:autoSpaceDN w:val="0"/>
+        <w:adjustRightInd w:val="0"/>
+        <w:spacing w:before="240" w:after="0" w:line="240" w:lineRule="auto"/>
+        <w:rPr>
+          <w:rFonts w:ascii="Times New Roman" w:hAnsi="Times New Roman" w:cs="Times New Roman"/>
+          <w:color w:val="262626"/>
+        </w:rPr>
+      </w:pPr>
+    </w:p>
+    <w:p>
+      <w:pPr>
+        <w:autoSpaceDE w:val="0"/>
+        <w:autoSpaceDN w:val="0"/>
+        <w:adjustRightInd w:val="0"/>
+        <w:spacing w:before="240" w:after="0" w:line="240" w:lineRule="auto"/>
+        <w:jc w:val="center"/>
+        <w:rPr>
+          <w:rFonts w:ascii="Times New Roman" w:hAnsi="Times New Roman" w:cs="Times New Roman"/>
+        </w:rPr>
+      </w:pPr>
+    </w:p>
+    <w:p>
+      <w:pPr>
+        <w:spacing w:before="240"/>
         <w:rPr>
           <w:rFonts w:ascii="Times New Roman" w:hAnsi="Times New Roman" w:cs="Times New Roman"/>
         </w:rPr>
@@ -4310,7 +5045,7 @@
                     </pic:cNvPicPr>
                   </pic:nvPicPr>
                   <pic:blipFill>
-                    <a:blip r:embed="rId16" cstate="print">
+                    <a:blip r:embed="rId18" cstate="print">
                       <a:extLst>
                         <a:ext uri="{28A0092B-C50C-407E-A947-70E740481C1C}">
                           <a14:useLocalDpi xmlns:a14="http://schemas.microsoft.com/office/drawing/2010/main" val="0"/>
@@ -4350,27 +5085,14 @@
       <w:r>
         <w:t xml:space="preserve">Annexe </w:t>
       </w:r>
-      <w:r>
-        <w:fldChar w:fldCharType="begin"/>
-      </w:r>
-      <w:r>
-        <w:instrText xml:space="preserve"> SEQ Annexe \* ARABIC </w:instrText>
-      </w:r>
-      <w:r>
-        <w:fldChar w:fldCharType="separate"/>
-      </w:r>
-      <w:r>
-        <w:rPr>
-          <w:noProof/>
-        </w:rPr>
-        <w:t>1</w:t>
-      </w:r>
-      <w:r>
-        <w:rPr>
-          <w:noProof/>
-        </w:rPr>
-        <w:fldChar w:fldCharType="end"/>
-      </w:r>
+      <w:fldSimple w:instr=" SEQ Annexe \* ARABIC ">
+        <w:r>
+          <w:rPr>
+            <w:noProof/>
+          </w:rPr>
+          <w:t>1</w:t>
+        </w:r>
+      </w:fldSimple>
       <w:r>
         <w:t>: Distribution des variables continues</w:t>
       </w:r>
@@ -4418,7 +5140,7 @@
                     </pic:cNvPicPr>
                   </pic:nvPicPr>
                   <pic:blipFill>
-                    <a:blip r:embed="rId17">
+                    <a:blip r:embed="rId19">
                       <a:extLst>
                         <a:ext uri="{28A0092B-C50C-407E-A947-70E740481C1C}">
                           <a14:useLocalDpi xmlns:a14="http://schemas.microsoft.com/office/drawing/2010/main" val="0"/>
@@ -4457,27 +5179,14 @@
       <w:r>
         <w:t xml:space="preserve">Annexe </w:t>
       </w:r>
-      <w:r>
-        <w:fldChar w:fldCharType="begin"/>
-      </w:r>
-      <w:r>
-        <w:instrText xml:space="preserve"> SEQ Annexe \* ARABIC </w:instrText>
-      </w:r>
-      <w:r>
-        <w:fldChar w:fldCharType="separate"/>
-      </w:r>
-      <w:r>
-        <w:rPr>
-          <w:noProof/>
-        </w:rPr>
-        <w:t>2</w:t>
-      </w:r>
-      <w:r>
-        <w:rPr>
-          <w:noProof/>
-        </w:rPr>
-        <w:fldChar w:fldCharType="end"/>
-      </w:r>
+      <w:fldSimple w:instr=" SEQ Annexe \* ARABIC ">
+        <w:r>
+          <w:rPr>
+            <w:noProof/>
+          </w:rPr>
+          <w:t>2</w:t>
+        </w:r>
+      </w:fldSimple>
       <w:r>
         <w:t xml:space="preserve"> : (En haut) Valeurs manquantes pour BAD = 0, (En bas) Valeurs manquantes pour BAD = 1</w:t>
       </w:r>
@@ -4510,7 +5219,7 @@
                     </pic:cNvPicPr>
                   </pic:nvPicPr>
                   <pic:blipFill>
-                    <a:blip r:embed="rId18" cstate="print">
+                    <a:blip r:embed="rId20" cstate="print">
                       <a:extLst>
                         <a:ext uri="{28A0092B-C50C-407E-A947-70E740481C1C}">
                           <a14:useLocalDpi xmlns:a14="http://schemas.microsoft.com/office/drawing/2010/main" val="0"/>
@@ -4549,27 +5258,14 @@
       <w:r>
         <w:t xml:space="preserve">Annexe </w:t>
       </w:r>
-      <w:r>
-        <w:fldChar w:fldCharType="begin"/>
-      </w:r>
-      <w:r>
-        <w:instrText xml:space="preserve"> SEQ Annexe \* ARABIC </w:instrText>
-      </w:r>
-      <w:r>
-        <w:fldChar w:fldCharType="separate"/>
-      </w:r>
-      <w:r>
-        <w:rPr>
-          <w:noProof/>
-        </w:rPr>
-        <w:t>3</w:t>
-      </w:r>
-      <w:r>
-        <w:rPr>
-          <w:noProof/>
-        </w:rPr>
-        <w:fldChar w:fldCharType="end"/>
-      </w:r>
+      <w:fldSimple w:instr=" SEQ Annexe \* ARABIC ">
+        <w:r>
+          <w:rPr>
+            <w:noProof/>
+          </w:rPr>
+          <w:t>3</w:t>
+        </w:r>
+      </w:fldSimple>
       <w:r>
         <w:t xml:space="preserve"> : Variables manquantes après suppresion des lignes avec 37% ou plus de NA</w:t>
       </w:r>
@@ -4600,7 +5296,7 @@
                     </pic:cNvPicPr>
                   </pic:nvPicPr>
                   <pic:blipFill>
-                    <a:blip r:embed="rId19" cstate="print">
+                    <a:blip r:embed="rId21" cstate="print">
                       <a:extLst>
                         <a:ext uri="{28A0092B-C50C-407E-A947-70E740481C1C}">
                           <a14:useLocalDpi xmlns:a14="http://schemas.microsoft.com/office/drawing/2010/main" val="0"/>
@@ -4639,27 +5335,14 @@
       <w:r>
         <w:t xml:space="preserve">Annexe </w:t>
       </w:r>
-      <w:r>
-        <w:fldChar w:fldCharType="begin"/>
-      </w:r>
-      <w:r>
-        <w:instrText xml:space="preserve"> SEQ Annexe \* ARABIC </w:instrText>
-      </w:r>
-      <w:r>
-        <w:fldChar w:fldCharType="separate"/>
-      </w:r>
-      <w:r>
-        <w:rPr>
-          <w:noProof/>
-        </w:rPr>
-        <w:t>4</w:t>
-      </w:r>
-      <w:r>
-        <w:rPr>
-          <w:noProof/>
-        </w:rPr>
-        <w:fldChar w:fldCharType="end"/>
-      </w:r>
+      <w:fldSimple w:instr=" SEQ Annexe \* ARABIC ">
+        <w:r>
+          <w:rPr>
+            <w:noProof/>
+          </w:rPr>
+          <w:t>4</w:t>
+        </w:r>
+      </w:fldSimple>
       <w:r>
         <w:t xml:space="preserve"> : QQPLot avant / après log transformation</w:t>
       </w:r>
@@ -4724,27 +5407,14 @@
                             <w:r>
                               <w:t xml:space="preserve">Annexe </w:t>
                             </w:r>
-                            <w:r>
-                              <w:fldChar w:fldCharType="begin"/>
-                            </w:r>
-                            <w:r>
-                              <w:instrText xml:space="preserve"> SEQ Annexe \* ARABIC </w:instrText>
-                            </w:r>
-                            <w:r>
-                              <w:fldChar w:fldCharType="separate"/>
-                            </w:r>
-                            <w:r>
-                              <w:rPr>
-                                <w:noProof/>
-                              </w:rPr>
-                              <w:t>5</w:t>
-                            </w:r>
-                            <w:r>
-                              <w:rPr>
-                                <w:noProof/>
-                              </w:rPr>
-                              <w:fldChar w:fldCharType="end"/>
-                            </w:r>
+                            <w:fldSimple w:instr=" SEQ Annexe \* ARABIC ">
+                              <w:r>
+                                <w:rPr>
+                                  <w:noProof/>
+                                </w:rPr>
+                                <w:t>5</w:t>
+                              </w:r>
+                            </w:fldSimple>
                             <w:r>
                               <w:t xml:space="preserve"> : Distribution avant / après le scale des variables numériques continues</w:t>
                             </w:r>
@@ -4849,7 +5519,7 @@
                     </pic:cNvPicPr>
                   </pic:nvPicPr>
                   <pic:blipFill>
-                    <a:blip r:embed="rId20" cstate="print">
+                    <a:blip r:embed="rId22" cstate="print">
                       <a:extLst>
                         <a:ext uri="{28A0092B-C50C-407E-A947-70E740481C1C}">
                           <a14:useLocalDpi xmlns:a14="http://schemas.microsoft.com/office/drawing/2010/main" val="0"/>
@@ -4907,7 +5577,7 @@
     <w:p/>
     <w:p/>
     <w:sectPr>
-      <w:footerReference w:type="first" r:id="rId21"/>
+      <w:footerReference w:type="first" r:id="rId23"/>
       <w:pgSz w:w="11906" w:h="16838"/>
       <w:pgMar w:top="1418" w:right="1418" w:bottom="1418" w:left="1418" w:header="709" w:footer="709" w:gutter="0"/>
       <w:cols w:space="708"/>
@@ -5053,6 +5723,30 @@
         </w:rPr>
         <w:t>.</w:t>
       </w:r>
+    </w:p>
+  </w:footnote>
+  <w:footnote w:id="4">
+    <w:p>
+      <w:pPr>
+        <w:pStyle w:val="Notedebasdepage"/>
+      </w:pPr>
+      <w:r>
+        <w:rPr>
+          <w:rStyle w:val="Appelnotedebasdep"/>
+        </w:rPr>
+        <w:footnoteRef/>
+      </w:r>
+      <w:r>
+        <w:t xml:space="preserve"> </w:t>
+      </w:r>
+      <w:hyperlink r:id="rId1" w:history="1">
+        <w:r>
+          <w:rPr>
+            <w:rStyle w:val="Lienhypertexte"/>
+          </w:rPr>
+          <w:t>http://larmarange.github.io/analyse-R/multicolinearite.html</w:t>
+        </w:r>
+      </w:hyperlink>
     </w:p>
   </w:footnote>
 </w:footnotes>
@@ -6210,6 +6904,18 @@
     <w:basedOn w:val="Policepardfaut"/>
     <w:rsid w:val="00FF0B5A"/>
   </w:style>
+  <w:style w:type="character" w:styleId="Lienhypertexte">
+    <w:name w:val="Hyperlink"/>
+    <w:basedOn w:val="Policepardfaut"/>
+    <w:uiPriority w:val="99"/>
+    <w:semiHidden/>
+    <w:unhideWhenUsed/>
+    <w:rsid w:val="00D72606"/>
+    <w:rPr>
+      <w:color w:val="0000FF"/>
+      <w:u w:val="single"/>
+    </w:rPr>
+  </w:style>
 </w:styles>
 </file>
 
@@ -6513,7 +7219,7 @@
 </file>
 
 <file path=customXml/itemProps1.xml><?xml version="1.0" encoding="utf-8"?>
-<ds:datastoreItem xmlns:ds="http://schemas.openxmlformats.org/officeDocument/2006/customXml" ds:itemID="{ACE2B3D2-3A0D-41E9-B974-AC58F1B054A6}">
+<ds:datastoreItem xmlns:ds="http://schemas.openxmlformats.org/officeDocument/2006/customXml" ds:itemID="{30535232-5275-4ACF-B3A8-1D8911F4EB22}">
   <ds:schemaRefs>
     <ds:schemaRef ds:uri="http://schemas.openxmlformats.org/officeDocument/2006/bibliography"/>
   </ds:schemaRefs>

</xml_diff>

<commit_message>
Je vais jouer à Animal crossing, j'ai rajouté l'ANOVA, bisous
</commit_message>
<xml_diff>
--- a/rendu.docx
+++ b/rendu.docx
@@ -623,10 +623,13 @@
     <w:sdt>
       <w:sdtPr>
         <w:rPr>
-          <w:rFonts w:ascii="Times New Roman" w:hAnsi="Times New Roman" w:cs="Times New Roman"/>
+          <w:rFonts w:ascii="Times New Roman" w:eastAsiaTheme="minorHAnsi" w:hAnsi="Times New Roman" w:cs="Times New Roman"/>
           <w:b/>
           <w:bCs/>
           <w:color w:val="auto"/>
+          <w:sz w:val="22"/>
+          <w:szCs w:val="22"/>
+          <w:lang w:eastAsia="en-US"/>
         </w:rPr>
         <w:id w:val="-988095433"/>
         <w:docPartObj>
@@ -634,14 +637,7 @@
           <w:docPartUnique/>
         </w:docPartObj>
       </w:sdtPr>
-      <w:sdtEndPr>
-        <w:rPr>
-          <w:rFonts w:eastAsiaTheme="minorHAnsi"/>
-          <w:sz w:val="22"/>
-          <w:szCs w:val="22"/>
-          <w:lang w:eastAsia="en-US"/>
-        </w:rPr>
-      </w:sdtEndPr>
+      <w:sdtEndPr/>
       <w:sdtContent>
         <w:p>
           <w:pPr>
@@ -672,14 +668,21 @@
         </w:p>
         <w:p>
           <w:pPr>
+            <w:rPr>
+              <w:lang w:eastAsia="fr-FR"/>
+            </w:rPr>
+          </w:pPr>
+        </w:p>
+        <w:p>
+          <w:pPr>
             <w:pStyle w:val="TM1"/>
             <w:tabs>
               <w:tab w:val="right" w:leader="dot" w:pos="9060"/>
             </w:tabs>
             <w:rPr>
-              <w:rStyle w:val="Lienhypertexte"/>
-              <w:rFonts w:ascii="Times New Roman" w:hAnsi="Times New Roman" w:cs="Times New Roman"/>
+              <w:rFonts w:eastAsiaTheme="minorEastAsia"/>
               <w:noProof/>
+              <w:lang w:eastAsia="fr-FR"/>
             </w:rPr>
           </w:pPr>
           <w:r>
@@ -700,18 +703,17 @@
             </w:rPr>
             <w:fldChar w:fldCharType="separate"/>
           </w:r>
-          <w:hyperlink w:anchor="_Toc36291376" w:history="1">
+          <w:hyperlink w:anchor="_Toc36291900" w:history="1">
             <w:r>
               <w:rPr>
                 <w:rStyle w:val="Lienhypertexte"/>
-                <w:rFonts w:ascii="Times New Roman" w:hAnsi="Times New Roman" w:cs="Times New Roman"/>
+                <w:rFonts w:cs="Times New Roman"/>
                 <w:noProof/>
               </w:rPr>
               <w:t>I). Introduction</w:t>
             </w:r>
             <w:r>
               <w:rPr>
-                <w:rFonts w:ascii="Times New Roman" w:hAnsi="Times New Roman" w:cs="Times New Roman"/>
                 <w:noProof/>
                 <w:webHidden/>
               </w:rPr>
@@ -719,7 +721,6 @@
             </w:r>
             <w:r>
               <w:rPr>
-                <w:rFonts w:ascii="Times New Roman" w:hAnsi="Times New Roman" w:cs="Times New Roman"/>
                 <w:noProof/>
                 <w:webHidden/>
               </w:rPr>
@@ -727,22 +728,19 @@
             </w:r>
             <w:r>
               <w:rPr>
-                <w:rFonts w:ascii="Times New Roman" w:hAnsi="Times New Roman" w:cs="Times New Roman"/>
                 <w:noProof/>
                 <w:webHidden/>
               </w:rPr>
-              <w:instrText xml:space="preserve"> PAGEREF _Toc36291376 \h </w:instrText>
+              <w:instrText xml:space="preserve"> PAGEREF _Toc36291900 \h </w:instrText>
             </w:r>
             <w:r>
               <w:rPr>
-                <w:rFonts w:ascii="Times New Roman" w:hAnsi="Times New Roman" w:cs="Times New Roman"/>
                 <w:noProof/>
                 <w:webHidden/>
               </w:rPr>
             </w:r>
             <w:r>
               <w:rPr>
-                <w:rFonts w:ascii="Times New Roman" w:hAnsi="Times New Roman" w:cs="Times New Roman"/>
                 <w:noProof/>
                 <w:webHidden/>
               </w:rPr>
@@ -750,15 +748,13 @@
             </w:r>
             <w:r>
               <w:rPr>
-                <w:rFonts w:ascii="Times New Roman" w:hAnsi="Times New Roman" w:cs="Times New Roman"/>
                 <w:noProof/>
                 <w:webHidden/>
               </w:rPr>
-              <w:t>4</w:t>
+              <w:t>3</w:t>
             </w:r>
             <w:r>
               <w:rPr>
-                <w:rFonts w:ascii="Times New Roman" w:hAnsi="Times New Roman" w:cs="Times New Roman"/>
                 <w:noProof/>
                 <w:webHidden/>
               </w:rPr>
@@ -766,7 +762,6 @@
             </w:r>
           </w:hyperlink>
         </w:p>
-        <w:p/>
         <w:p>
           <w:pPr>
             <w:pStyle w:val="TM1"/>
@@ -774,22 +769,22 @@
               <w:tab w:val="right" w:leader="dot" w:pos="9060"/>
             </w:tabs>
             <w:rPr>
-              <w:rFonts w:ascii="Times New Roman" w:hAnsi="Times New Roman" w:cs="Times New Roman"/>
+              <w:rFonts w:eastAsiaTheme="minorEastAsia"/>
               <w:noProof/>
+              <w:lang w:eastAsia="fr-FR"/>
             </w:rPr>
           </w:pPr>
-          <w:hyperlink w:anchor="_Toc36291377" w:history="1">
+          <w:hyperlink w:anchor="_Toc36291901" w:history="1">
             <w:r>
               <w:rPr>
                 <w:rStyle w:val="Lienhypertexte"/>
-                <w:rFonts w:ascii="Times New Roman" w:hAnsi="Times New Roman" w:cs="Times New Roman"/>
+                <w:rFonts w:cs="Times New Roman"/>
                 <w:noProof/>
               </w:rPr>
               <w:t>II). Analyse exploratoire des données</w:t>
             </w:r>
             <w:r>
               <w:rPr>
-                <w:rFonts w:ascii="Times New Roman" w:hAnsi="Times New Roman" w:cs="Times New Roman"/>
                 <w:noProof/>
                 <w:webHidden/>
               </w:rPr>
@@ -797,7 +792,6 @@
             </w:r>
             <w:r>
               <w:rPr>
-                <w:rFonts w:ascii="Times New Roman" w:hAnsi="Times New Roman" w:cs="Times New Roman"/>
                 <w:noProof/>
                 <w:webHidden/>
               </w:rPr>
@@ -805,22 +799,19 @@
             </w:r>
             <w:r>
               <w:rPr>
-                <w:rFonts w:ascii="Times New Roman" w:hAnsi="Times New Roman" w:cs="Times New Roman"/>
                 <w:noProof/>
                 <w:webHidden/>
               </w:rPr>
-              <w:instrText xml:space="preserve"> PAGEREF _Toc36291377 \h </w:instrText>
+              <w:instrText xml:space="preserve"> PAGEREF _Toc36291901 \h </w:instrText>
             </w:r>
             <w:r>
               <w:rPr>
-                <w:rFonts w:ascii="Times New Roman" w:hAnsi="Times New Roman" w:cs="Times New Roman"/>
                 <w:noProof/>
                 <w:webHidden/>
               </w:rPr>
             </w:r>
             <w:r>
               <w:rPr>
-                <w:rFonts w:ascii="Times New Roman" w:hAnsi="Times New Roman" w:cs="Times New Roman"/>
                 <w:noProof/>
                 <w:webHidden/>
               </w:rPr>
@@ -828,15 +819,13 @@
             </w:r>
             <w:r>
               <w:rPr>
-                <w:rFonts w:ascii="Times New Roman" w:hAnsi="Times New Roman" w:cs="Times New Roman"/>
                 <w:noProof/>
                 <w:webHidden/>
               </w:rPr>
-              <w:t>4</w:t>
+              <w:t>3</w:t>
             </w:r>
             <w:r>
               <w:rPr>
-                <w:rFonts w:ascii="Times New Roman" w:hAnsi="Times New Roman" w:cs="Times New Roman"/>
                 <w:noProof/>
                 <w:webHidden/>
               </w:rPr>
@@ -851,22 +840,22 @@
               <w:tab w:val="right" w:leader="dot" w:pos="9060"/>
             </w:tabs>
             <w:rPr>
-              <w:rFonts w:ascii="Times New Roman" w:hAnsi="Times New Roman" w:cs="Times New Roman"/>
+              <w:rFonts w:eastAsiaTheme="minorEastAsia"/>
               <w:noProof/>
+              <w:lang w:eastAsia="fr-FR"/>
             </w:rPr>
           </w:pPr>
-          <w:hyperlink w:anchor="_Toc36291378" w:history="1">
+          <w:hyperlink w:anchor="_Toc36291902" w:history="1">
             <w:r>
               <w:rPr>
                 <w:rStyle w:val="Lienhypertexte"/>
-                <w:rFonts w:ascii="Times New Roman" w:hAnsi="Times New Roman" w:cs="Times New Roman"/>
+                <w:rFonts w:cs="Times New Roman"/>
                 <w:noProof/>
               </w:rPr>
               <w:t>1). Analyse des variables catégorielles</w:t>
             </w:r>
             <w:r>
               <w:rPr>
-                <w:rFonts w:ascii="Times New Roman" w:hAnsi="Times New Roman" w:cs="Times New Roman"/>
                 <w:noProof/>
                 <w:webHidden/>
               </w:rPr>
@@ -874,7 +863,6 @@
             </w:r>
             <w:r>
               <w:rPr>
-                <w:rFonts w:ascii="Times New Roman" w:hAnsi="Times New Roman" w:cs="Times New Roman"/>
                 <w:noProof/>
                 <w:webHidden/>
               </w:rPr>
@@ -882,22 +870,19 @@
             </w:r>
             <w:r>
               <w:rPr>
-                <w:rFonts w:ascii="Times New Roman" w:hAnsi="Times New Roman" w:cs="Times New Roman"/>
                 <w:noProof/>
                 <w:webHidden/>
               </w:rPr>
-              <w:instrText xml:space="preserve"> PAGEREF _Toc36291378 \h </w:instrText>
+              <w:instrText xml:space="preserve"> PAGEREF _Toc36291902 \h </w:instrText>
             </w:r>
             <w:r>
               <w:rPr>
-                <w:rFonts w:ascii="Times New Roman" w:hAnsi="Times New Roman" w:cs="Times New Roman"/>
                 <w:noProof/>
                 <w:webHidden/>
               </w:rPr>
             </w:r>
             <w:r>
               <w:rPr>
-                <w:rFonts w:ascii="Times New Roman" w:hAnsi="Times New Roman" w:cs="Times New Roman"/>
                 <w:noProof/>
                 <w:webHidden/>
               </w:rPr>
@@ -905,15 +890,13 @@
             </w:r>
             <w:r>
               <w:rPr>
-                <w:rFonts w:ascii="Times New Roman" w:hAnsi="Times New Roman" w:cs="Times New Roman"/>
                 <w:noProof/>
                 <w:webHidden/>
               </w:rPr>
-              <w:t>4</w:t>
+              <w:t>3</w:t>
             </w:r>
             <w:r>
               <w:rPr>
-                <w:rFonts w:ascii="Times New Roman" w:hAnsi="Times New Roman" w:cs="Times New Roman"/>
                 <w:noProof/>
                 <w:webHidden/>
               </w:rPr>
@@ -928,23 +911,22 @@
               <w:tab w:val="right" w:leader="dot" w:pos="9060"/>
             </w:tabs>
             <w:rPr>
-              <w:rStyle w:val="Lienhypertexte"/>
-              <w:rFonts w:ascii="Times New Roman" w:hAnsi="Times New Roman" w:cs="Times New Roman"/>
+              <w:rFonts w:eastAsiaTheme="minorEastAsia"/>
               <w:noProof/>
+              <w:lang w:eastAsia="fr-FR"/>
             </w:rPr>
           </w:pPr>
-          <w:hyperlink w:anchor="_Toc36291379" w:history="1">
+          <w:hyperlink w:anchor="_Toc36291903" w:history="1">
             <w:r>
               <w:rPr>
                 <w:rStyle w:val="Lienhypertexte"/>
-                <w:rFonts w:ascii="Times New Roman" w:hAnsi="Times New Roman" w:cs="Times New Roman"/>
+                <w:rFonts w:cs="Times New Roman"/>
                 <w:noProof/>
               </w:rPr>
               <w:t>2). Analyse des variables numériques</w:t>
             </w:r>
             <w:r>
               <w:rPr>
-                <w:rFonts w:ascii="Times New Roman" w:hAnsi="Times New Roman" w:cs="Times New Roman"/>
                 <w:noProof/>
                 <w:webHidden/>
               </w:rPr>
@@ -952,7 +934,6 @@
             </w:r>
             <w:r>
               <w:rPr>
-                <w:rFonts w:ascii="Times New Roman" w:hAnsi="Times New Roman" w:cs="Times New Roman"/>
                 <w:noProof/>
                 <w:webHidden/>
               </w:rPr>
@@ -960,22 +941,19 @@
             </w:r>
             <w:r>
               <w:rPr>
-                <w:rFonts w:ascii="Times New Roman" w:hAnsi="Times New Roman" w:cs="Times New Roman"/>
                 <w:noProof/>
                 <w:webHidden/>
               </w:rPr>
-              <w:instrText xml:space="preserve"> PAGEREF _Toc36291379 \h </w:instrText>
+              <w:instrText xml:space="preserve"> PAGEREF _Toc36291903 \h </w:instrText>
             </w:r>
             <w:r>
               <w:rPr>
-                <w:rFonts w:ascii="Times New Roman" w:hAnsi="Times New Roman" w:cs="Times New Roman"/>
                 <w:noProof/>
                 <w:webHidden/>
               </w:rPr>
             </w:r>
             <w:r>
               <w:rPr>
-                <w:rFonts w:ascii="Times New Roman" w:hAnsi="Times New Roman" w:cs="Times New Roman"/>
                 <w:noProof/>
                 <w:webHidden/>
               </w:rPr>
@@ -983,15 +961,13 @@
             </w:r>
             <w:r>
               <w:rPr>
-                <w:rFonts w:ascii="Times New Roman" w:hAnsi="Times New Roman" w:cs="Times New Roman"/>
                 <w:noProof/>
                 <w:webHidden/>
               </w:rPr>
-              <w:t>6</w:t>
+              <w:t>5</w:t>
             </w:r>
             <w:r>
               <w:rPr>
-                <w:rFonts w:ascii="Times New Roman" w:hAnsi="Times New Roman" w:cs="Times New Roman"/>
                 <w:noProof/>
                 <w:webHidden/>
               </w:rPr>
@@ -999,7 +975,6 @@
             </w:r>
           </w:hyperlink>
         </w:p>
-        <w:p/>
         <w:p>
           <w:pPr>
             <w:pStyle w:val="TM1"/>
@@ -1007,22 +982,22 @@
               <w:tab w:val="right" w:leader="dot" w:pos="9060"/>
             </w:tabs>
             <w:rPr>
-              <w:rFonts w:ascii="Times New Roman" w:hAnsi="Times New Roman" w:cs="Times New Roman"/>
+              <w:rFonts w:eastAsiaTheme="minorEastAsia"/>
               <w:noProof/>
+              <w:lang w:eastAsia="fr-FR"/>
             </w:rPr>
           </w:pPr>
-          <w:hyperlink w:anchor="_Toc36291380" w:history="1">
+          <w:hyperlink w:anchor="_Toc36291904" w:history="1">
             <w:r>
               <w:rPr>
                 <w:rStyle w:val="Lienhypertexte"/>
-                <w:rFonts w:ascii="Times New Roman" w:hAnsi="Times New Roman" w:cs="Times New Roman"/>
+                <w:rFonts w:cs="Times New Roman"/>
                 <w:noProof/>
               </w:rPr>
               <w:t>II). Transformation et analyse des données</w:t>
             </w:r>
             <w:r>
               <w:rPr>
-                <w:rFonts w:ascii="Times New Roman" w:hAnsi="Times New Roman" w:cs="Times New Roman"/>
                 <w:noProof/>
                 <w:webHidden/>
               </w:rPr>
@@ -1030,7 +1005,6 @@
             </w:r>
             <w:r>
               <w:rPr>
-                <w:rFonts w:ascii="Times New Roman" w:hAnsi="Times New Roman" w:cs="Times New Roman"/>
                 <w:noProof/>
                 <w:webHidden/>
               </w:rPr>
@@ -1038,22 +1012,19 @@
             </w:r>
             <w:r>
               <w:rPr>
-                <w:rFonts w:ascii="Times New Roman" w:hAnsi="Times New Roman" w:cs="Times New Roman"/>
                 <w:noProof/>
                 <w:webHidden/>
               </w:rPr>
-              <w:instrText xml:space="preserve"> PAGEREF _Toc36291380 \h </w:instrText>
+              <w:instrText xml:space="preserve"> PAGEREF _Toc36291904 \h </w:instrText>
             </w:r>
             <w:r>
               <w:rPr>
-                <w:rFonts w:ascii="Times New Roman" w:hAnsi="Times New Roman" w:cs="Times New Roman"/>
                 <w:noProof/>
                 <w:webHidden/>
               </w:rPr>
             </w:r>
             <w:r>
               <w:rPr>
-                <w:rFonts w:ascii="Times New Roman" w:hAnsi="Times New Roman" w:cs="Times New Roman"/>
                 <w:noProof/>
                 <w:webHidden/>
               </w:rPr>
@@ -1061,15 +1032,13 @@
             </w:r>
             <w:r>
               <w:rPr>
-                <w:rFonts w:ascii="Times New Roman" w:hAnsi="Times New Roman" w:cs="Times New Roman"/>
                 <w:noProof/>
                 <w:webHidden/>
               </w:rPr>
-              <w:t>8</w:t>
+              <w:t>7</w:t>
             </w:r>
             <w:r>
               <w:rPr>
-                <w:rFonts w:ascii="Times New Roman" w:hAnsi="Times New Roman" w:cs="Times New Roman"/>
                 <w:noProof/>
                 <w:webHidden/>
               </w:rPr>
@@ -1084,22 +1053,22 @@
               <w:tab w:val="right" w:leader="dot" w:pos="9060"/>
             </w:tabs>
             <w:rPr>
-              <w:rFonts w:ascii="Times New Roman" w:hAnsi="Times New Roman" w:cs="Times New Roman"/>
+              <w:rFonts w:eastAsiaTheme="minorEastAsia"/>
               <w:noProof/>
+              <w:lang w:eastAsia="fr-FR"/>
             </w:rPr>
           </w:pPr>
-          <w:hyperlink w:anchor="_Toc36291381" w:history="1">
+          <w:hyperlink w:anchor="_Toc36291905" w:history="1">
             <w:r>
               <w:rPr>
                 <w:rStyle w:val="Lienhypertexte"/>
-                <w:rFonts w:ascii="Times New Roman" w:hAnsi="Times New Roman" w:cs="Times New Roman"/>
+                <w:rFonts w:cs="Times New Roman"/>
                 <w:noProof/>
               </w:rPr>
               <w:t>1). Traitement des valeurs manquantes</w:t>
             </w:r>
             <w:r>
               <w:rPr>
-                <w:rFonts w:ascii="Times New Roman" w:hAnsi="Times New Roman" w:cs="Times New Roman"/>
                 <w:noProof/>
                 <w:webHidden/>
               </w:rPr>
@@ -1107,7 +1076,6 @@
             </w:r>
             <w:r>
               <w:rPr>
-                <w:rFonts w:ascii="Times New Roman" w:hAnsi="Times New Roman" w:cs="Times New Roman"/>
                 <w:noProof/>
                 <w:webHidden/>
               </w:rPr>
@@ -1115,22 +1083,19 @@
             </w:r>
             <w:r>
               <w:rPr>
-                <w:rFonts w:ascii="Times New Roman" w:hAnsi="Times New Roman" w:cs="Times New Roman"/>
                 <w:noProof/>
                 <w:webHidden/>
               </w:rPr>
-              <w:instrText xml:space="preserve"> PAGEREF _Toc36291381 \h </w:instrText>
+              <w:instrText xml:space="preserve"> PAGEREF _Toc36291905 \h </w:instrText>
             </w:r>
             <w:r>
               <w:rPr>
-                <w:rFonts w:ascii="Times New Roman" w:hAnsi="Times New Roman" w:cs="Times New Roman"/>
                 <w:noProof/>
                 <w:webHidden/>
               </w:rPr>
             </w:r>
             <w:r>
               <w:rPr>
-                <w:rFonts w:ascii="Times New Roman" w:hAnsi="Times New Roman" w:cs="Times New Roman"/>
                 <w:noProof/>
                 <w:webHidden/>
               </w:rPr>
@@ -1138,15 +1103,13 @@
             </w:r>
             <w:r>
               <w:rPr>
-                <w:rFonts w:ascii="Times New Roman" w:hAnsi="Times New Roman" w:cs="Times New Roman"/>
                 <w:noProof/>
                 <w:webHidden/>
               </w:rPr>
-              <w:t>8</w:t>
+              <w:t>7</w:t>
             </w:r>
             <w:r>
               <w:rPr>
-                <w:rFonts w:ascii="Times New Roman" w:hAnsi="Times New Roman" w:cs="Times New Roman"/>
                 <w:noProof/>
                 <w:webHidden/>
               </w:rPr>
@@ -1161,22 +1124,22 @@
               <w:tab w:val="right" w:leader="dot" w:pos="9060"/>
             </w:tabs>
             <w:rPr>
-              <w:rFonts w:ascii="Times New Roman" w:hAnsi="Times New Roman" w:cs="Times New Roman"/>
+              <w:rFonts w:eastAsiaTheme="minorEastAsia"/>
               <w:noProof/>
+              <w:lang w:eastAsia="fr-FR"/>
             </w:rPr>
           </w:pPr>
-          <w:hyperlink w:anchor="_Toc36291382" w:history="1">
+          <w:hyperlink w:anchor="_Toc36291906" w:history="1">
             <w:r>
               <w:rPr>
                 <w:rStyle w:val="Lienhypertexte"/>
-                <w:rFonts w:ascii="Times New Roman" w:hAnsi="Times New Roman" w:cs="Times New Roman"/>
+                <w:rFonts w:cs="Times New Roman"/>
                 <w:noProof/>
               </w:rPr>
               <w:t>2). Transformation des données</w:t>
             </w:r>
             <w:r>
               <w:rPr>
-                <w:rFonts w:ascii="Times New Roman" w:hAnsi="Times New Roman" w:cs="Times New Roman"/>
                 <w:noProof/>
                 <w:webHidden/>
               </w:rPr>
@@ -1184,7 +1147,6 @@
             </w:r>
             <w:r>
               <w:rPr>
-                <w:rFonts w:ascii="Times New Roman" w:hAnsi="Times New Roman" w:cs="Times New Roman"/>
                 <w:noProof/>
                 <w:webHidden/>
               </w:rPr>
@@ -1192,22 +1154,19 @@
             </w:r>
             <w:r>
               <w:rPr>
-                <w:rFonts w:ascii="Times New Roman" w:hAnsi="Times New Roman" w:cs="Times New Roman"/>
                 <w:noProof/>
                 <w:webHidden/>
               </w:rPr>
-              <w:instrText xml:space="preserve"> PAGEREF _Toc36291382 \h </w:instrText>
+              <w:instrText xml:space="preserve"> PAGEREF _Toc36291906 \h </w:instrText>
             </w:r>
             <w:r>
               <w:rPr>
-                <w:rFonts w:ascii="Times New Roman" w:hAnsi="Times New Roman" w:cs="Times New Roman"/>
                 <w:noProof/>
                 <w:webHidden/>
               </w:rPr>
             </w:r>
             <w:r>
               <w:rPr>
-                <w:rFonts w:ascii="Times New Roman" w:hAnsi="Times New Roman" w:cs="Times New Roman"/>
                 <w:noProof/>
                 <w:webHidden/>
               </w:rPr>
@@ -1215,15 +1174,13 @@
             </w:r>
             <w:r>
               <w:rPr>
-                <w:rFonts w:ascii="Times New Roman" w:hAnsi="Times New Roman" w:cs="Times New Roman"/>
                 <w:noProof/>
                 <w:webHidden/>
               </w:rPr>
-              <w:t>9</w:t>
+              <w:t>8</w:t>
             </w:r>
             <w:r>
               <w:rPr>
-                <w:rFonts w:ascii="Times New Roman" w:hAnsi="Times New Roman" w:cs="Times New Roman"/>
                 <w:noProof/>
                 <w:webHidden/>
               </w:rPr>
@@ -1238,23 +1195,22 @@
               <w:tab w:val="right" w:leader="dot" w:pos="9060"/>
             </w:tabs>
             <w:rPr>
-              <w:rStyle w:val="Lienhypertexte"/>
-              <w:rFonts w:ascii="Times New Roman" w:hAnsi="Times New Roman" w:cs="Times New Roman"/>
+              <w:rFonts w:eastAsiaTheme="minorEastAsia"/>
               <w:noProof/>
+              <w:lang w:eastAsia="fr-FR"/>
             </w:rPr>
           </w:pPr>
-          <w:hyperlink w:anchor="_Toc36291383" w:history="1">
+          <w:hyperlink w:anchor="_Toc36291907" w:history="1">
             <w:r>
               <w:rPr>
                 <w:rStyle w:val="Lienhypertexte"/>
-                <w:rFonts w:ascii="Times New Roman" w:hAnsi="Times New Roman" w:cs="Times New Roman"/>
+                <w:rFonts w:cs="Times New Roman"/>
                 <w:noProof/>
               </w:rPr>
               <w:t>3). Analyse des liens entre nos variables</w:t>
             </w:r>
             <w:r>
               <w:rPr>
-                <w:rFonts w:ascii="Times New Roman" w:hAnsi="Times New Roman" w:cs="Times New Roman"/>
                 <w:noProof/>
                 <w:webHidden/>
               </w:rPr>
@@ -1262,7 +1218,6 @@
             </w:r>
             <w:r>
               <w:rPr>
-                <w:rFonts w:ascii="Times New Roman" w:hAnsi="Times New Roman" w:cs="Times New Roman"/>
                 <w:noProof/>
                 <w:webHidden/>
               </w:rPr>
@@ -1270,22 +1225,19 @@
             </w:r>
             <w:r>
               <w:rPr>
-                <w:rFonts w:ascii="Times New Roman" w:hAnsi="Times New Roman" w:cs="Times New Roman"/>
                 <w:noProof/>
                 <w:webHidden/>
               </w:rPr>
-              <w:instrText xml:space="preserve"> PAGEREF _Toc36291383 \h </w:instrText>
+              <w:instrText xml:space="preserve"> PAGEREF _Toc36291907 \h </w:instrText>
             </w:r>
             <w:r>
               <w:rPr>
-                <w:rFonts w:ascii="Times New Roman" w:hAnsi="Times New Roman" w:cs="Times New Roman"/>
                 <w:noProof/>
                 <w:webHidden/>
               </w:rPr>
             </w:r>
             <w:r>
               <w:rPr>
-                <w:rFonts w:ascii="Times New Roman" w:hAnsi="Times New Roman" w:cs="Times New Roman"/>
                 <w:noProof/>
                 <w:webHidden/>
               </w:rPr>
@@ -1293,15 +1245,13 @@
             </w:r>
             <w:r>
               <w:rPr>
-                <w:rFonts w:ascii="Times New Roman" w:hAnsi="Times New Roman" w:cs="Times New Roman"/>
                 <w:noProof/>
                 <w:webHidden/>
               </w:rPr>
-              <w:t>10</w:t>
+              <w:t>9</w:t>
             </w:r>
             <w:r>
               <w:rPr>
-                <w:rFonts w:ascii="Times New Roman" w:hAnsi="Times New Roman" w:cs="Times New Roman"/>
                 <w:noProof/>
                 <w:webHidden/>
               </w:rPr>
@@ -1309,7 +1259,76 @@
             </w:r>
           </w:hyperlink>
         </w:p>
-        <w:p/>
+        <w:p>
+          <w:pPr>
+            <w:pStyle w:val="TM1"/>
+            <w:tabs>
+              <w:tab w:val="right" w:leader="dot" w:pos="9060"/>
+            </w:tabs>
+            <w:rPr>
+              <w:rFonts w:eastAsiaTheme="minorEastAsia"/>
+              <w:noProof/>
+              <w:lang w:eastAsia="fr-FR"/>
+            </w:rPr>
+          </w:pPr>
+          <w:hyperlink w:anchor="_Toc36291908" w:history="1">
+            <w:r>
+              <w:rPr>
+                <w:rStyle w:val="Lienhypertexte"/>
+                <w:noProof/>
+              </w:rPr>
+              <w:t>Annexes :</w:t>
+            </w:r>
+            <w:r>
+              <w:rPr>
+                <w:noProof/>
+                <w:webHidden/>
+              </w:rPr>
+              <w:tab/>
+            </w:r>
+            <w:r>
+              <w:rPr>
+                <w:noProof/>
+                <w:webHidden/>
+              </w:rPr>
+              <w:fldChar w:fldCharType="begin"/>
+            </w:r>
+            <w:r>
+              <w:rPr>
+                <w:noProof/>
+                <w:webHidden/>
+              </w:rPr>
+              <w:instrText xml:space="preserve"> PAGEREF _Toc36291908 \h </w:instrText>
+            </w:r>
+            <w:r>
+              <w:rPr>
+                <w:noProof/>
+                <w:webHidden/>
+              </w:rPr>
+            </w:r>
+            <w:r>
+              <w:rPr>
+                <w:noProof/>
+                <w:webHidden/>
+              </w:rPr>
+              <w:fldChar w:fldCharType="separate"/>
+            </w:r>
+            <w:r>
+              <w:rPr>
+                <w:noProof/>
+                <w:webHidden/>
+              </w:rPr>
+              <w:t>12</w:t>
+            </w:r>
+            <w:r>
+              <w:rPr>
+                <w:noProof/>
+                <w:webHidden/>
+              </w:rPr>
+              <w:fldChar w:fldCharType="end"/>
+            </w:r>
+          </w:hyperlink>
+        </w:p>
         <w:p>
           <w:pPr>
             <w:rPr>
@@ -1342,52 +1361,12 @@
     </w:p>
     <w:p>
       <w:pPr>
-        <w:rPr>
-          <w:rFonts w:ascii="Times New Roman" w:hAnsi="Times New Roman" w:cs="Times New Roman"/>
-        </w:rPr>
-      </w:pPr>
-      <w:r>
-        <w:rPr>
-          <w:rFonts w:ascii="Times New Roman" w:hAnsi="Times New Roman" w:cs="Times New Roman"/>
-        </w:rPr>
-        <w:lastRenderedPageBreak/>
-        <w:t>Sommaire</w:t>
-      </w:r>
-    </w:p>
-    <w:p>
-      <w:pPr>
-        <w:rPr>
-          <w:rFonts w:ascii="Times New Roman" w:hAnsi="Times New Roman" w:cs="Times New Roman"/>
-        </w:rPr>
-      </w:pPr>
-    </w:p>
-    <w:p>
-      <w:pPr>
-        <w:rPr>
-          <w:rFonts w:ascii="Times New Roman" w:hAnsi="Times New Roman" w:cs="Times New Roman"/>
-        </w:rPr>
-      </w:pPr>
-      <w:r>
-        <w:rPr>
-          <w:rFonts w:ascii="Times New Roman" w:hAnsi="Times New Roman" w:cs="Times New Roman"/>
-        </w:rPr>
-        <w:t>Introduction</w:t>
-      </w:r>
-      <w:r>
-        <w:rPr>
-          <w:rFonts w:ascii="Times New Roman" w:hAnsi="Times New Roman" w:cs="Times New Roman"/>
-        </w:rPr>
-        <w:br w:type="page"/>
-      </w:r>
-    </w:p>
-    <w:p>
-      <w:pPr>
         <w:pStyle w:val="Titre1"/>
         <w:rPr>
           <w:rFonts w:cs="Times New Roman"/>
         </w:rPr>
       </w:pPr>
-      <w:bookmarkStart w:id="0" w:name="_Toc36291376"/>
+      <w:bookmarkStart w:id="0" w:name="_Toc36291900"/>
       <w:r>
         <w:rPr>
           <w:rFonts w:cs="Times New Roman"/>
@@ -1411,7 +1390,7 @@
           <w:rFonts w:cs="Times New Roman"/>
         </w:rPr>
       </w:pPr>
-      <w:bookmarkStart w:id="1" w:name="_Toc36291377"/>
+      <w:bookmarkStart w:id="1" w:name="_Toc36291901"/>
       <w:r>
         <w:rPr>
           <w:rFonts w:cs="Times New Roman"/>
@@ -1695,7 +1674,7 @@
           <w:rFonts w:cs="Times New Roman"/>
         </w:rPr>
       </w:pPr>
-      <w:bookmarkStart w:id="2" w:name="_Toc36291378"/>
+      <w:bookmarkStart w:id="2" w:name="_Toc36291902"/>
       <w:r>
         <w:rPr>
           <w:rFonts w:cs="Times New Roman"/>
@@ -1813,27 +1792,14 @@
                             <w:r>
                               <w:t xml:space="preserve">Figure </w:t>
                             </w:r>
-                            <w:r>
-                              <w:fldChar w:fldCharType="begin"/>
-                            </w:r>
-                            <w:r>
-                              <w:instrText xml:space="preserve"> SEQ Figure \* ARABIC </w:instrText>
-                            </w:r>
-                            <w:r>
-                              <w:fldChar w:fldCharType="separate"/>
-                            </w:r>
-                            <w:r>
-                              <w:rPr>
-                                <w:noProof/>
-                              </w:rPr>
-                              <w:t>2</w:t>
-                            </w:r>
-                            <w:r>
-                              <w:rPr>
-                                <w:noProof/>
-                              </w:rPr>
-                              <w:fldChar w:fldCharType="end"/>
-                            </w:r>
+                            <w:fldSimple w:instr=" SEQ Figure \* ARABIC ">
+                              <w:r>
+                                <w:rPr>
+                                  <w:noProof/>
+                                </w:rPr>
+                                <w:t>2</w:t>
+                              </w:r>
+                            </w:fldSimple>
                             <w:r>
                               <w:t xml:space="preserve"> : Distribution de notre variable cible</w:t>
                             </w:r>
@@ -1867,27 +1833,14 @@
                       <w:r>
                         <w:t xml:space="preserve">Figure </w:t>
                       </w:r>
-                      <w:r>
-                        <w:fldChar w:fldCharType="begin"/>
-                      </w:r>
-                      <w:r>
-                        <w:instrText xml:space="preserve"> SEQ Figure \* ARABIC </w:instrText>
-                      </w:r>
-                      <w:r>
-                        <w:fldChar w:fldCharType="separate"/>
-                      </w:r>
-                      <w:r>
-                        <w:rPr>
-                          <w:noProof/>
-                        </w:rPr>
-                        <w:t>2</w:t>
-                      </w:r>
-                      <w:r>
-                        <w:rPr>
-                          <w:noProof/>
-                        </w:rPr>
-                        <w:fldChar w:fldCharType="end"/>
-                      </w:r>
+                      <w:fldSimple w:instr=" SEQ Figure \* ARABIC ">
+                        <w:r>
+                          <w:rPr>
+                            <w:noProof/>
+                          </w:rPr>
+                          <w:t>2</w:t>
+                        </w:r>
+                      </w:fldSimple>
                       <w:r>
                         <w:t xml:space="preserve"> : Distribution de notre variable cible</w:t>
                       </w:r>
@@ -2174,27 +2127,14 @@
                             <w:r>
                               <w:t xml:space="preserve">Figure </w:t>
                             </w:r>
-                            <w:r>
-                              <w:fldChar w:fldCharType="begin"/>
-                            </w:r>
-                            <w:r>
-                              <w:instrText xml:space="preserve"> SEQ Figure \* ARABIC </w:instrText>
-                            </w:r>
-                            <w:r>
-                              <w:fldChar w:fldCharType="separate"/>
-                            </w:r>
-                            <w:r>
-                              <w:rPr>
-                                <w:noProof/>
-                              </w:rPr>
-                              <w:t>3</w:t>
-                            </w:r>
-                            <w:r>
-                              <w:rPr>
-                                <w:noProof/>
-                              </w:rPr>
-                              <w:fldChar w:fldCharType="end"/>
-                            </w:r>
+                            <w:fldSimple w:instr=" SEQ Figure \* ARABIC ">
+                              <w:r>
+                                <w:rPr>
+                                  <w:noProof/>
+                                </w:rPr>
+                                <w:t>3</w:t>
+                              </w:r>
+                            </w:fldSimple>
                             <w:r>
                               <w:t xml:space="preserve"> : Distribution des variables catégorielles</w:t>
                             </w:r>
@@ -2228,27 +2168,14 @@
                       <w:r>
                         <w:t xml:space="preserve">Figure </w:t>
                       </w:r>
-                      <w:r>
-                        <w:fldChar w:fldCharType="begin"/>
-                      </w:r>
-                      <w:r>
-                        <w:instrText xml:space="preserve"> SEQ Figure \* ARABIC </w:instrText>
-                      </w:r>
-                      <w:r>
-                        <w:fldChar w:fldCharType="separate"/>
-                      </w:r>
-                      <w:r>
-                        <w:rPr>
-                          <w:noProof/>
-                        </w:rPr>
-                        <w:t>3</w:t>
-                      </w:r>
-                      <w:r>
-                        <w:rPr>
-                          <w:noProof/>
-                        </w:rPr>
-                        <w:fldChar w:fldCharType="end"/>
-                      </w:r>
+                      <w:fldSimple w:instr=" SEQ Figure \* ARABIC ">
+                        <w:r>
+                          <w:rPr>
+                            <w:noProof/>
+                          </w:rPr>
+                          <w:t>3</w:t>
+                        </w:r>
+                      </w:fldSimple>
                       <w:r>
                         <w:t xml:space="preserve"> : Distribution des variables catégorielles</w:t>
                       </w:r>
@@ -2693,7 +2620,7 @@
           <w:noProof/>
         </w:rPr>
       </w:pPr>
-      <w:bookmarkStart w:id="3" w:name="_Toc36291379"/>
+      <w:bookmarkStart w:id="3" w:name="_Toc36291903"/>
       <w:r>
         <w:rPr>
           <w:rFonts w:cs="Times New Roman"/>
@@ -3199,27 +3126,14 @@
                             <w:r>
                               <w:t xml:space="preserve">Figure </w:t>
                             </w:r>
-                            <w:r>
-                              <w:fldChar w:fldCharType="begin"/>
-                            </w:r>
-                            <w:r>
-                              <w:instrText xml:space="preserve"> SEQ Figure \* ARABIC </w:instrText>
-                            </w:r>
-                            <w:r>
-                              <w:fldChar w:fldCharType="separate"/>
-                            </w:r>
-                            <w:r>
-                              <w:rPr>
-                                <w:noProof/>
-                              </w:rPr>
-                              <w:t>4</w:t>
-                            </w:r>
-                            <w:r>
-                              <w:rPr>
-                                <w:noProof/>
-                              </w:rPr>
-                              <w:fldChar w:fldCharType="end"/>
-                            </w:r>
+                            <w:fldSimple w:instr=" SEQ Figure \* ARABIC ">
+                              <w:r>
+                                <w:rPr>
+                                  <w:noProof/>
+                                </w:rPr>
+                                <w:t>4</w:t>
+                              </w:r>
+                            </w:fldSimple>
                             <w:r>
                               <w:t xml:space="preserve"> : </w:t>
                             </w:r>
@@ -3259,27 +3173,14 @@
                       <w:r>
                         <w:t xml:space="preserve">Figure </w:t>
                       </w:r>
-                      <w:r>
-                        <w:fldChar w:fldCharType="begin"/>
-                      </w:r>
-                      <w:r>
-                        <w:instrText xml:space="preserve"> SEQ Figure \* ARABIC </w:instrText>
-                      </w:r>
-                      <w:r>
-                        <w:fldChar w:fldCharType="separate"/>
-                      </w:r>
-                      <w:r>
-                        <w:rPr>
-                          <w:noProof/>
-                        </w:rPr>
-                        <w:t>4</w:t>
-                      </w:r>
-                      <w:r>
-                        <w:rPr>
-                          <w:noProof/>
-                        </w:rPr>
-                        <w:fldChar w:fldCharType="end"/>
-                      </w:r>
+                      <w:fldSimple w:instr=" SEQ Figure \* ARABIC ">
+                        <w:r>
+                          <w:rPr>
+                            <w:noProof/>
+                          </w:rPr>
+                          <w:t>4</w:t>
+                        </w:r>
+                      </w:fldSimple>
                       <w:r>
                         <w:t xml:space="preserve"> : </w:t>
                       </w:r>
@@ -3618,7 +3519,7 @@
           <w:rFonts w:cs="Times New Roman"/>
         </w:rPr>
       </w:pPr>
-      <w:bookmarkStart w:id="4" w:name="_Toc36291380"/>
+      <w:bookmarkStart w:id="4" w:name="_Toc36291904"/>
       <w:r>
         <w:rPr>
           <w:rFonts w:cs="Times New Roman"/>
@@ -3641,7 +3542,7 @@
           <w:rFonts w:cs="Times New Roman"/>
         </w:rPr>
       </w:pPr>
-      <w:bookmarkStart w:id="5" w:name="_Toc36291381"/>
+      <w:bookmarkStart w:id="5" w:name="_Toc36291905"/>
       <w:r>
         <w:rPr>
           <w:rFonts w:cs="Times New Roman"/>
@@ -3724,27 +3625,14 @@
                             <w:r>
                               <w:t xml:space="preserve">Figure </w:t>
                             </w:r>
-                            <w:r>
-                              <w:fldChar w:fldCharType="begin"/>
-                            </w:r>
-                            <w:r>
-                              <w:instrText xml:space="preserve"> SEQ Figure \* ARABIC </w:instrText>
-                            </w:r>
-                            <w:r>
-                              <w:fldChar w:fldCharType="separate"/>
-                            </w:r>
-                            <w:r>
-                              <w:rPr>
-                                <w:noProof/>
-                              </w:rPr>
-                              <w:t>5</w:t>
-                            </w:r>
-                            <w:r>
-                              <w:rPr>
-                                <w:noProof/>
-                              </w:rPr>
-                              <w:fldChar w:fldCharType="end"/>
-                            </w:r>
+                            <w:fldSimple w:instr=" SEQ Figure \* ARABIC ">
+                              <w:r>
+                                <w:rPr>
+                                  <w:noProof/>
+                                </w:rPr>
+                                <w:t>5</w:t>
+                              </w:r>
+                            </w:fldSimple>
                             <w:r>
                               <w:t xml:space="preserve"> : Position des valeurs manquantes par variable numérique</w:t>
                             </w:r>
@@ -3778,27 +3666,14 @@
                       <w:r>
                         <w:t xml:space="preserve">Figure </w:t>
                       </w:r>
-                      <w:r>
-                        <w:fldChar w:fldCharType="begin"/>
-                      </w:r>
-                      <w:r>
-                        <w:instrText xml:space="preserve"> SEQ Figure \* ARABIC </w:instrText>
-                      </w:r>
-                      <w:r>
-                        <w:fldChar w:fldCharType="separate"/>
-                      </w:r>
-                      <w:r>
-                        <w:rPr>
-                          <w:noProof/>
-                        </w:rPr>
-                        <w:t>5</w:t>
-                      </w:r>
-                      <w:r>
-                        <w:rPr>
-                          <w:noProof/>
-                        </w:rPr>
-                        <w:fldChar w:fldCharType="end"/>
-                      </w:r>
+                      <w:fldSimple w:instr=" SEQ Figure \* ARABIC ">
+                        <w:r>
+                          <w:rPr>
+                            <w:noProof/>
+                          </w:rPr>
+                          <w:t>5</w:t>
+                        </w:r>
+                      </w:fldSimple>
                       <w:r>
                         <w:t xml:space="preserve"> : Position des valeurs manquantes par variable numérique</w:t>
                       </w:r>
@@ -4307,7 +4182,7 @@
           <w:rFonts w:cs="Times New Roman"/>
         </w:rPr>
       </w:pPr>
-      <w:bookmarkStart w:id="6" w:name="_Toc36291382"/>
+      <w:bookmarkStart w:id="6" w:name="_Toc36291906"/>
       <w:r>
         <w:rPr>
           <w:rFonts w:cs="Times New Roman"/>
@@ -5022,7 +4897,7 @@
           <w:rFonts w:cs="Times New Roman"/>
         </w:rPr>
       </w:pPr>
-      <w:bookmarkStart w:id="7" w:name="_Toc36291383"/>
+      <w:bookmarkStart w:id="7" w:name="_Toc36291907"/>
       <w:r>
         <w:rPr>
           <w:rFonts w:cs="Times New Roman"/>
@@ -5344,27 +5219,14 @@
                             <w:r>
                               <w:t xml:space="preserve">Figure </w:t>
                             </w:r>
-                            <w:r>
-                              <w:fldChar w:fldCharType="begin"/>
-                            </w:r>
-                            <w:r>
-                              <w:instrText xml:space="preserve"> SEQ Figure \* ARABIC </w:instrText>
-                            </w:r>
-                            <w:r>
-                              <w:fldChar w:fldCharType="separate"/>
-                            </w:r>
-                            <w:r>
-                              <w:rPr>
-                                <w:noProof/>
-                              </w:rPr>
-                              <w:t>6</w:t>
-                            </w:r>
-                            <w:r>
-                              <w:rPr>
-                                <w:noProof/>
-                              </w:rPr>
-                              <w:fldChar w:fldCharType="end"/>
-                            </w:r>
+                            <w:fldSimple w:instr=" SEQ Figure \* ARABIC ">
+                              <w:r>
+                                <w:rPr>
+                                  <w:noProof/>
+                                </w:rPr>
+                                <w:t>6</w:t>
+                              </w:r>
+                            </w:fldSimple>
                             <w:r>
                               <w:t xml:space="preserve"> : </w:t>
                             </w:r>
@@ -5404,27 +5266,14 @@
                       <w:r>
                         <w:t xml:space="preserve">Figure </w:t>
                       </w:r>
-                      <w:r>
-                        <w:fldChar w:fldCharType="begin"/>
-                      </w:r>
-                      <w:r>
-                        <w:instrText xml:space="preserve"> SEQ Figure \* ARABIC </w:instrText>
-                      </w:r>
-                      <w:r>
-                        <w:fldChar w:fldCharType="separate"/>
-                      </w:r>
-                      <w:r>
-                        <w:rPr>
-                          <w:noProof/>
-                        </w:rPr>
-                        <w:t>6</w:t>
-                      </w:r>
-                      <w:r>
-                        <w:rPr>
-                          <w:noProof/>
-                        </w:rPr>
-                        <w:fldChar w:fldCharType="end"/>
-                      </w:r>
+                      <w:fldSimple w:instr=" SEQ Figure \* ARABIC ">
+                        <w:r>
+                          <w:rPr>
+                            <w:noProof/>
+                          </w:rPr>
+                          <w:t>6</w:t>
+                        </w:r>
+                      </w:fldSimple>
                       <w:r>
                         <w:t xml:space="preserve"> : </w:t>
                       </w:r>
@@ -5790,27 +5639,14 @@
                             <w:r>
                               <w:t xml:space="preserve">Figure </w:t>
                             </w:r>
-                            <w:r>
-                              <w:fldChar w:fldCharType="begin"/>
-                            </w:r>
-                            <w:r>
-                              <w:instrText xml:space="preserve"> SEQ Figure \* ARABIC </w:instrText>
-                            </w:r>
-                            <w:r>
-                              <w:fldChar w:fldCharType="separate"/>
-                            </w:r>
-                            <w:r>
-                              <w:rPr>
-                                <w:noProof/>
-                              </w:rPr>
-                              <w:t>7</w:t>
-                            </w:r>
-                            <w:r>
-                              <w:rPr>
-                                <w:noProof/>
-                              </w:rPr>
-                              <w:fldChar w:fldCharType="end"/>
-                            </w:r>
+                            <w:fldSimple w:instr=" SEQ Figure \* ARABIC ">
+                              <w:r>
+                                <w:rPr>
+                                  <w:noProof/>
+                                </w:rPr>
+                                <w:t>7</w:t>
+                              </w:r>
+                            </w:fldSimple>
                             <w:r>
                               <w:t xml:space="preserve"> : Sortie R du VIF</w:t>
                             </w:r>
@@ -5844,27 +5680,14 @@
                       <w:r>
                         <w:t xml:space="preserve">Figure </w:t>
                       </w:r>
-                      <w:r>
-                        <w:fldChar w:fldCharType="begin"/>
-                      </w:r>
-                      <w:r>
-                        <w:instrText xml:space="preserve"> SEQ Figure \* ARABIC </w:instrText>
-                      </w:r>
-                      <w:r>
-                        <w:fldChar w:fldCharType="separate"/>
-                      </w:r>
-                      <w:r>
-                        <w:rPr>
-                          <w:noProof/>
-                        </w:rPr>
-                        <w:t>7</w:t>
-                      </w:r>
-                      <w:r>
-                        <w:rPr>
-                          <w:noProof/>
-                        </w:rPr>
-                        <w:fldChar w:fldCharType="end"/>
-                      </w:r>
+                      <w:fldSimple w:instr=" SEQ Figure \* ARABIC ">
+                        <w:r>
+                          <w:rPr>
+                            <w:noProof/>
+                          </w:rPr>
+                          <w:t>7</w:t>
+                        </w:r>
+                      </w:fldSimple>
                       <w:r>
                         <w:t xml:space="preserve"> : Sortie R du VIF</w:t>
                       </w:r>
@@ -6221,6 +6044,132 @@
           <w:color w:val="262626"/>
         </w:rPr>
       </w:pPr>
+      <w:r>
+        <w:rPr>
+          <w:rFonts w:ascii="Times New Roman" w:hAnsi="Times New Roman" w:cs="Times New Roman"/>
+          <w:color w:val="262626"/>
+        </w:rPr>
+        <w:tab/>
+        <w:t>Jusque-là, nous avons pu étudier le lien entre nos variables catégoriques et la variable cible, et le lien entre toutes les variables numériques. Le problème pour le moment, c’est que nous n’avons pas encore considéré l’étude du lien entre la variable cible et les variables numériques. Vu que nous devons étudier le lien entre une variable catégorique et une variable numérique (</w:t>
+      </w:r>
+      <w:proofErr w:type="spellStart"/>
+      <w:r>
+        <w:rPr>
+          <w:rFonts w:ascii="Times New Roman" w:hAnsi="Times New Roman" w:cs="Times New Roman"/>
+          <w:color w:val="262626"/>
+        </w:rPr>
+        <w:t>pairwise</w:t>
+      </w:r>
+      <w:proofErr w:type="spellEnd"/>
+      <w:r>
+        <w:rPr>
+          <w:rFonts w:ascii="Times New Roman" w:hAnsi="Times New Roman" w:cs="Times New Roman"/>
+          <w:color w:val="262626"/>
+        </w:rPr>
+        <w:t xml:space="preserve"> </w:t>
+      </w:r>
+      <w:proofErr w:type="spellStart"/>
+      <w:r>
+        <w:rPr>
+          <w:rFonts w:ascii="Times New Roman" w:hAnsi="Times New Roman" w:cs="Times New Roman"/>
+          <w:color w:val="262626"/>
+        </w:rPr>
+        <w:t>analysis</w:t>
+      </w:r>
+      <w:proofErr w:type="spellEnd"/>
+      <w:r>
+        <w:rPr>
+          <w:rFonts w:ascii="Times New Roman" w:hAnsi="Times New Roman" w:cs="Times New Roman"/>
+          <w:color w:val="262626"/>
+        </w:rPr>
+        <w:t>), il nous semble pertinent d’entamer une ANOVA, c’est-à-dire une analyse entre une variable catégorielle et une variable numérique. Pour le coup, la variable catégorielle est représentée par notre cible BAD. Pour rappel, elle possède 2 modalités : 1 si l’observation a fait défaut, 0 sinon.</w:t>
+      </w:r>
+      <w:r>
+        <w:rPr>
+          <w:rFonts w:ascii="Times New Roman" w:hAnsi="Times New Roman" w:cs="Times New Roman"/>
+          <w:color w:val="262626"/>
+        </w:rPr>
+        <w:t xml:space="preserve"> </w:t>
+      </w:r>
+      <w:r>
+        <w:rPr>
+          <w:rFonts w:ascii="Times New Roman" w:hAnsi="Times New Roman" w:cs="Times New Roman"/>
+          <w:color w:val="262626"/>
+        </w:rPr>
+        <w:t xml:space="preserve">Par conséquent, dans ce cas précis, notre ANOVA revient à faire un test de </w:t>
+      </w:r>
+      <w:proofErr w:type="spellStart"/>
+      <w:r>
+        <w:rPr>
+          <w:rFonts w:ascii="Times New Roman" w:hAnsi="Times New Roman" w:cs="Times New Roman"/>
+          <w:color w:val="262626"/>
+        </w:rPr>
+        <w:t>Student</w:t>
+      </w:r>
+      <w:proofErr w:type="spellEnd"/>
+      <w:r>
+        <w:rPr>
+          <w:rFonts w:ascii="Times New Roman" w:hAnsi="Times New Roman" w:cs="Times New Roman"/>
+          <w:color w:val="262626"/>
+        </w:rPr>
+        <w:t xml:space="preserve"> de différence de moyenne entre les 2 modalités de BAD.</w:t>
+      </w:r>
+      <w:r>
+        <w:rPr>
+          <w:rFonts w:ascii="Times New Roman" w:hAnsi="Times New Roman" w:cs="Times New Roman"/>
+          <w:color w:val="262626"/>
+        </w:rPr>
+        <w:t xml:space="preserve"> On va donc tester l’hypothèse H0 : « </w:t>
+      </w:r>
+      <w:r>
+        <w:rPr>
+          <w:rFonts w:ascii="Times New Roman" w:hAnsi="Times New Roman" w:cs="Times New Roman"/>
+          <w:color w:val="262626"/>
+        </w:rPr>
+        <w:t>Les moyennes par modalité de Y de X sont égales</w:t>
+      </w:r>
+      <w:r>
+        <w:rPr>
+          <w:rFonts w:ascii="Times New Roman" w:hAnsi="Times New Roman" w:cs="Times New Roman"/>
+          <w:color w:val="262626"/>
+        </w:rPr>
+        <w:t xml:space="preserve"> »</w:t>
+      </w:r>
+      <w:r>
+        <w:rPr>
+          <w:rFonts w:ascii="Times New Roman" w:hAnsi="Times New Roman" w:cs="Times New Roman"/>
+          <w:color w:val="262626"/>
+        </w:rPr>
+        <w:t xml:space="preserve"> (i.e. la moyenne </w:t>
+      </w:r>
+      <w:r>
+        <w:rPr>
+          <w:rFonts w:ascii="Times New Roman" w:hAnsi="Times New Roman" w:cs="Times New Roman"/>
+          <w:color w:val="262626"/>
+        </w:rPr>
+        <w:t>de la variable numérique considéré et la même peu importe que le client ai</w:t>
+      </w:r>
+      <w:r>
+        <w:rPr>
+          <w:rFonts w:ascii="Times New Roman" w:hAnsi="Times New Roman" w:cs="Times New Roman"/>
+          <w:color w:val="262626"/>
+        </w:rPr>
+        <w:t>t</w:t>
+      </w:r>
+      <w:r>
+        <w:rPr>
+          <w:rFonts w:ascii="Times New Roman" w:hAnsi="Times New Roman" w:cs="Times New Roman"/>
+          <w:color w:val="262626"/>
+        </w:rPr>
+        <w:t xml:space="preserve"> fait défaut ou non)</w:t>
+      </w:r>
+      <w:r>
+        <w:rPr>
+          <w:rFonts w:ascii="Times New Roman" w:hAnsi="Times New Roman" w:cs="Times New Roman"/>
+          <w:color w:val="262626"/>
+        </w:rPr>
+        <w:t xml:space="preserve"> </w:t>
+      </w:r>
     </w:p>
     <w:p>
       <w:pPr>
@@ -6233,9 +6182,29 @@
           <w:color w:val="262626"/>
         </w:rPr>
       </w:pPr>
-    </w:p>
-    <w:p>
-      <w:pPr>
+      <w:r>
+        <w:rPr>
+          <w:rFonts w:ascii="Times New Roman" w:hAnsi="Times New Roman" w:cs="Times New Roman"/>
+          <w:color w:val="262626"/>
+        </w:rPr>
+        <w:tab/>
+        <w:t xml:space="preserve">Nous avons représenté les résultats sur la Figure 8 ci-dessous. </w:t>
+      </w:r>
+      <w:r>
+        <w:rPr>
+          <w:rFonts w:ascii="Times New Roman" w:hAnsi="Times New Roman" w:cs="Times New Roman"/>
+          <w:color w:val="262626"/>
+        </w:rPr>
+        <w:t xml:space="preserve">Voici les clefs pour comprendre ce graphique : </w:t>
+      </w:r>
+    </w:p>
+    <w:p>
+      <w:pPr>
+        <w:pStyle w:val="Paragraphedeliste"/>
+        <w:numPr>
+          <w:ilvl w:val="0"/>
+          <w:numId w:val="4"/>
+        </w:numPr>
         <w:autoSpaceDE w:val="0"/>
         <w:autoSpaceDN w:val="0"/>
         <w:adjustRightInd w:val="0"/>
@@ -6245,13 +6214,27 @@
           <w:color w:val="262626"/>
         </w:rPr>
       </w:pPr>
+      <w:r>
+        <w:rPr>
+          <w:rFonts w:ascii="Times New Roman" w:hAnsi="Times New Roman" w:cs="Times New Roman"/>
+          <w:color w:val="262626"/>
+        </w:rPr>
+        <w:t>Les</w:t>
+      </w:r>
+      <w:r>
+        <w:rPr>
+          <w:rFonts w:ascii="Times New Roman" w:hAnsi="Times New Roman" w:cs="Times New Roman"/>
+          <w:color w:val="262626"/>
+        </w:rPr>
+        <w:t xml:space="preserve"> </w:t>
+      </w:r>
       <w:proofErr w:type="spellStart"/>
       <w:r>
         <w:rPr>
           <w:rFonts w:ascii="Times New Roman" w:hAnsi="Times New Roman" w:cs="Times New Roman"/>
           <w:color w:val="262626"/>
         </w:rPr>
-        <w:t>Hyp</w:t>
+        <w:t>boxplots</w:t>
       </w:r>
       <w:proofErr w:type="spellEnd"/>
       <w:r>
@@ -6259,59 +6242,16 @@
           <w:rFonts w:ascii="Times New Roman" w:hAnsi="Times New Roman" w:cs="Times New Roman"/>
           <w:color w:val="262626"/>
         </w:rPr>
-        <w:t xml:space="preserve"> </w:t>
-      </w:r>
-      <w:proofErr w:type="spellStart"/>
-      <w:r>
-        <w:rPr>
-          <w:rFonts w:ascii="Times New Roman" w:hAnsi="Times New Roman" w:cs="Times New Roman"/>
-          <w:color w:val="262626"/>
-        </w:rPr>
-        <w:t>normalite</w:t>
-      </w:r>
-      <w:proofErr w:type="spellEnd"/>
-      <w:r>
-        <w:rPr>
-          <w:rFonts w:ascii="Times New Roman" w:hAnsi="Times New Roman" w:cs="Times New Roman"/>
-          <w:color w:val="262626"/>
-        </w:rPr>
-        <w:t xml:space="preserve"> « </w:t>
-      </w:r>
-      <w:proofErr w:type="spellStart"/>
-      <w:r>
-        <w:rPr>
-          <w:rFonts w:ascii="Times New Roman" w:hAnsi="Times New Roman" w:cs="Times New Roman"/>
-          <w:color w:val="262626"/>
-        </w:rPr>
-        <w:t>verified</w:t>
-      </w:r>
-      <w:proofErr w:type="spellEnd"/>
-      <w:r>
-        <w:rPr>
-          <w:rFonts w:ascii="Times New Roman" w:hAnsi="Times New Roman" w:cs="Times New Roman"/>
-          <w:color w:val="262626"/>
-        </w:rPr>
-        <w:t xml:space="preserve"> » avec </w:t>
-      </w:r>
-      <w:proofErr w:type="spellStart"/>
-      <w:r>
-        <w:rPr>
-          <w:rFonts w:ascii="Times New Roman" w:hAnsi="Times New Roman" w:cs="Times New Roman"/>
-          <w:color w:val="262626"/>
-        </w:rPr>
-        <w:t>preprocessing</w:t>
-      </w:r>
-      <w:proofErr w:type="spellEnd"/>
-      <w:r>
-        <w:rPr>
-          <w:rFonts w:ascii="Times New Roman" w:hAnsi="Times New Roman" w:cs="Times New Roman"/>
-          <w:color w:val="262626"/>
-        </w:rPr>
-        <w:t xml:space="preserve"> et log transfo ^^ </w:t>
-      </w:r>
-    </w:p>
-    <w:p>
-      <w:pPr>
+        <w:t xml:space="preserve"> représentent la dispersion des valeurs de la variables numérique considéré par modalité de BAD.</w:t>
+      </w:r>
+    </w:p>
+    <w:p>
+      <w:pPr>
+        <w:pStyle w:val="Paragraphedeliste"/>
+        <w:numPr>
+          <w:ilvl w:val="0"/>
+          <w:numId w:val="4"/>
+        </w:numPr>
         <w:autoSpaceDE w:val="0"/>
         <w:autoSpaceDN w:val="0"/>
         <w:adjustRightInd w:val="0"/>
@@ -6321,11 +6261,44 @@
           <w:color w:val="262626"/>
         </w:rPr>
       </w:pPr>
-      <w:bookmarkStart w:id="8" w:name="_GoBack"/>
-      <w:bookmarkEnd w:id="8"/>
-    </w:p>
-    <w:p>
-      <w:pPr>
+      <w:r>
+        <w:rPr>
+          <w:rFonts w:ascii="Times New Roman" w:hAnsi="Times New Roman" w:cs="Times New Roman"/>
+          <w:color w:val="262626"/>
+        </w:rPr>
+        <w:t>Le titre de chaque graphique représente le résultat du test de Fisher. Ainsi, « Toutes les moyennes de LOAN sont différentes » signifie que nous avons rejeté l’hypothèse H0, c’est-à-dire que les moyennes de LOAN par modalité de BAD sont statistiquement différentes</w:t>
+      </w:r>
+      <w:r>
+        <w:rPr>
+          <w:rFonts w:ascii="Times New Roman" w:hAnsi="Times New Roman" w:cs="Times New Roman"/>
+          <w:color w:val="262626"/>
+        </w:rPr>
+        <w:t xml:space="preserve">. Cela correspond alors </w:t>
+      </w:r>
+      <w:proofErr w:type="gramStart"/>
+      <w:r>
+        <w:rPr>
+          <w:rFonts w:ascii="Times New Roman" w:hAnsi="Times New Roman" w:cs="Times New Roman"/>
+          <w:color w:val="262626"/>
+        </w:rPr>
+        <w:t>a</w:t>
+      </w:r>
+      <w:proofErr w:type="gramEnd"/>
+      <w:r>
+        <w:rPr>
+          <w:rFonts w:ascii="Times New Roman" w:hAnsi="Times New Roman" w:cs="Times New Roman"/>
+          <w:color w:val="262626"/>
+        </w:rPr>
+        <w:t xml:space="preserve"> une p-value inférieur à notre seuil de 5%.</w:t>
+      </w:r>
+    </w:p>
+    <w:p>
+      <w:pPr>
+        <w:pStyle w:val="Paragraphedeliste"/>
+        <w:numPr>
+          <w:ilvl w:val="0"/>
+          <w:numId w:val="4"/>
+        </w:numPr>
         <w:autoSpaceDE w:val="0"/>
         <w:autoSpaceDN w:val="0"/>
         <w:adjustRightInd w:val="0"/>
@@ -6335,18 +6308,23 @@
           <w:color w:val="262626"/>
         </w:rPr>
       </w:pPr>
-    </w:p>
-    <w:p>
-      <w:pPr>
-        <w:autoSpaceDE w:val="0"/>
-        <w:autoSpaceDN w:val="0"/>
-        <w:adjustRightInd w:val="0"/>
-        <w:spacing w:before="240" w:after="0" w:line="240" w:lineRule="auto"/>
-        <w:rPr>
-          <w:rFonts w:ascii="Times New Roman" w:hAnsi="Times New Roman" w:cs="Times New Roman"/>
-          <w:color w:val="262626"/>
-        </w:rPr>
-      </w:pPr>
+      <w:r>
+        <w:rPr>
+          <w:rFonts w:ascii="Times New Roman" w:hAnsi="Times New Roman" w:cs="Times New Roman"/>
+          <w:color w:val="262626"/>
+        </w:rPr>
+        <w:lastRenderedPageBreak/>
+        <w:t>La ligne rouge</w:t>
+      </w:r>
+      <w:r>
+        <w:rPr>
+          <w:rFonts w:ascii="Times New Roman" w:hAnsi="Times New Roman" w:cs="Times New Roman"/>
+          <w:color w:val="262626"/>
+        </w:rPr>
+        <w:t xml:space="preserve"> relie les moyennes que l’on compare dans le test. Si le segment est horizontal et que l’on observe par modalité des dispersions similaire, alors il est fortement probable que le test nous face accepter l’hypothèse H0 (i.e. les moyennes par modalité sont égales)</w:t>
+      </w:r>
+      <w:bookmarkStart w:id="8" w:name="_GoBack"/>
+      <w:bookmarkEnd w:id="8"/>
     </w:p>
     <w:p>
       <w:pPr>
@@ -6357,6 +6335,232 @@
         <w:jc w:val="center"/>
         <w:rPr>
           <w:rFonts w:ascii="Times New Roman" w:hAnsi="Times New Roman" w:cs="Times New Roman"/>
+          <w:color w:val="262626"/>
+        </w:rPr>
+      </w:pPr>
+      <w:r>
+        <w:rPr>
+          <w:noProof/>
+        </w:rPr>
+        <mc:AlternateContent>
+          <mc:Choice Requires="wps">
+            <w:drawing>
+              <wp:anchor distT="0" distB="0" distL="114300" distR="114300" simplePos="0" relativeHeight="251695104" behindDoc="0" locked="0" layoutInCell="1" allowOverlap="1" wp14:anchorId="622FE95C" wp14:editId="5CBEAB1F">
+                <wp:simplePos x="0" y="0"/>
+                <wp:positionH relativeFrom="column">
+                  <wp:posOffset>-1905</wp:posOffset>
+                </wp:positionH>
+                <wp:positionV relativeFrom="paragraph">
+                  <wp:posOffset>4737100</wp:posOffset>
+                </wp:positionV>
+                <wp:extent cx="5759450" cy="635"/>
+                <wp:effectExtent l="0" t="0" r="0" b="0"/>
+                <wp:wrapTopAndBottom/>
+                <wp:docPr id="19" name="Zone de texte 19"/>
+                <wp:cNvGraphicFramePr/>
+                <a:graphic xmlns:a="http://schemas.openxmlformats.org/drawingml/2006/main">
+                  <a:graphicData uri="http://schemas.microsoft.com/office/word/2010/wordprocessingShape">
+                    <wps:wsp>
+                      <wps:cNvSpPr txBox="1"/>
+                      <wps:spPr>
+                        <a:xfrm>
+                          <a:off x="0" y="0"/>
+                          <a:ext cx="5759450" cy="635"/>
+                        </a:xfrm>
+                        <a:prstGeom prst="rect">
+                          <a:avLst/>
+                        </a:prstGeom>
+                        <a:solidFill>
+                          <a:prstClr val="white"/>
+                        </a:solidFill>
+                        <a:ln>
+                          <a:noFill/>
+                        </a:ln>
+                      </wps:spPr>
+                      <wps:txbx>
+                        <w:txbxContent>
+                          <w:p>
+                            <w:pPr>
+                              <w:pStyle w:val="Lgende"/>
+                              <w:rPr>
+                                <w:noProof/>
+                              </w:rPr>
+                            </w:pPr>
+                            <w:r>
+                              <w:t xml:space="preserve">Figure </w:t>
+                            </w:r>
+                            <w:fldSimple w:instr=" SEQ Figure \* ARABIC ">
+                              <w:r>
+                                <w:rPr>
+                                  <w:noProof/>
+                                </w:rPr>
+                                <w:t>8</w:t>
+                              </w:r>
+                            </w:fldSimple>
+                            <w:r>
+                              <w:t xml:space="preserve"> : ANOVA avec les </w:t>
+                            </w:r>
+                            <w:proofErr w:type="spellStart"/>
+                            <w:r>
+                              <w:t>boxplots</w:t>
+                            </w:r>
+                            <w:proofErr w:type="spellEnd"/>
+                            <w:r>
+                              <w:t xml:space="preserve"> par variables numériques</w:t>
+                            </w:r>
+                          </w:p>
+                        </w:txbxContent>
+                      </wps:txbx>
+                      <wps:bodyPr rot="0" spcFirstLastPara="0" vertOverflow="overflow" horzOverflow="overflow" vert="horz" wrap="square" lIns="0" tIns="0" rIns="0" bIns="0" numCol="1" spcCol="0" rtlCol="0" fromWordArt="0" anchor="t" anchorCtr="0" forceAA="0" compatLnSpc="1">
+                        <a:prstTxWarp prst="textNoShape">
+                          <a:avLst/>
+                        </a:prstTxWarp>
+                        <a:spAutoFit/>
+                      </wps:bodyPr>
+                    </wps:wsp>
+                  </a:graphicData>
+                </a:graphic>
+              </wp:anchor>
+            </w:drawing>
+          </mc:Choice>
+          <mc:Fallback>
+            <w:pict>
+              <v:shape w14:anchorId="622FE95C" id="Zone de texte 19" o:spid="_x0000_s1033" type="#_x0000_t202" style="position:absolute;left:0;text-align:left;margin-left:-.15pt;margin-top:373pt;width:453.5pt;height:.05pt;z-index:251695104;visibility:visible;mso-wrap-style:square;mso-wrap-distance-left:9pt;mso-wrap-distance-top:0;mso-wrap-distance-right:9pt;mso-wrap-distance-bottom:0;mso-position-horizontal:absolute;mso-position-horizontal-relative:text;mso-position-vertical:absolute;mso-position-vertical-relative:text;v-text-anchor:top" o:gfxdata="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" stroked="f">
+                <v:textbox style="mso-fit-shape-to-text:t" inset="0,0,0,0">
+                  <w:txbxContent>
+                    <w:p>
+                      <w:pPr>
+                        <w:pStyle w:val="Lgende"/>
+                        <w:rPr>
+                          <w:noProof/>
+                        </w:rPr>
+                      </w:pPr>
+                      <w:r>
+                        <w:t xml:space="preserve">Figure </w:t>
+                      </w:r>
+                      <w:fldSimple w:instr=" SEQ Figure \* ARABIC ">
+                        <w:r>
+                          <w:rPr>
+                            <w:noProof/>
+                          </w:rPr>
+                          <w:t>8</w:t>
+                        </w:r>
+                      </w:fldSimple>
+                      <w:r>
+                        <w:t xml:space="preserve"> : ANOVA avec les </w:t>
+                      </w:r>
+                      <w:proofErr w:type="spellStart"/>
+                      <w:r>
+                        <w:t>boxplots</w:t>
+                      </w:r>
+                      <w:proofErr w:type="spellEnd"/>
+                      <w:r>
+                        <w:t xml:space="preserve"> par variables numériques</w:t>
+                      </w:r>
+                    </w:p>
+                  </w:txbxContent>
+                </v:textbox>
+                <w10:wrap type="topAndBottom"/>
+              </v:shape>
+            </w:pict>
+          </mc:Fallback>
+        </mc:AlternateContent>
+      </w:r>
+      <w:r>
+        <w:rPr>
+          <w:noProof/>
+        </w:rPr>
+        <w:drawing>
+          <wp:anchor distT="0" distB="0" distL="114300" distR="114300" simplePos="0" relativeHeight="251693056" behindDoc="0" locked="0" layoutInCell="1" allowOverlap="1" wp14:anchorId="58908386" wp14:editId="36E70130">
+            <wp:simplePos x="0" y="0"/>
+            <wp:positionH relativeFrom="column">
+              <wp:posOffset>-1933</wp:posOffset>
+            </wp:positionH>
+            <wp:positionV relativeFrom="page">
+              <wp:posOffset>898497</wp:posOffset>
+            </wp:positionV>
+            <wp:extent cx="5759450" cy="4682490"/>
+            <wp:effectExtent l="0" t="0" r="0" b="3810"/>
+            <wp:wrapTopAndBottom/>
+            <wp:docPr id="16" name="Image 16"/>
+            <wp:cNvGraphicFramePr>
+              <a:graphicFrameLocks xmlns:a="http://schemas.openxmlformats.org/drawingml/2006/main" noChangeAspect="1"/>
+            </wp:cNvGraphicFramePr>
+            <a:graphic xmlns:a="http://schemas.openxmlformats.org/drawingml/2006/main">
+              <a:graphicData uri="http://schemas.openxmlformats.org/drawingml/2006/picture">
+                <pic:pic xmlns:pic="http://schemas.openxmlformats.org/drawingml/2006/picture">
+                  <pic:nvPicPr>
+                    <pic:cNvPr id="0" name="Picture 1"/>
+                    <pic:cNvPicPr>
+                      <a:picLocks noChangeAspect="1" noChangeArrowheads="1"/>
+                    </pic:cNvPicPr>
+                  </pic:nvPicPr>
+                  <pic:blipFill>
+                    <a:blip r:embed="rId18" cstate="print">
+                      <a:extLst>
+                        <a:ext uri="{28A0092B-C50C-407E-A947-70E740481C1C}">
+                          <a14:useLocalDpi xmlns:a14="http://schemas.microsoft.com/office/drawing/2010/main" val="0"/>
+                        </a:ext>
+                      </a:extLst>
+                    </a:blip>
+                    <a:srcRect/>
+                    <a:stretch>
+                      <a:fillRect/>
+                    </a:stretch>
+                  </pic:blipFill>
+                  <pic:spPr bwMode="auto">
+                    <a:xfrm>
+                      <a:off x="0" y="0"/>
+                      <a:ext cx="5759450" cy="4682490"/>
+                    </a:xfrm>
+                    <a:prstGeom prst="rect">
+                      <a:avLst/>
+                    </a:prstGeom>
+                    <a:noFill/>
+                    <a:ln>
+                      <a:noFill/>
+                    </a:ln>
+                  </pic:spPr>
+                </pic:pic>
+              </a:graphicData>
+            </a:graphic>
+          </wp:anchor>
+        </w:drawing>
+      </w:r>
+    </w:p>
+    <w:p>
+      <w:pPr>
+        <w:autoSpaceDE w:val="0"/>
+        <w:autoSpaceDN w:val="0"/>
+        <w:adjustRightInd w:val="0"/>
+        <w:spacing w:before="240" w:after="0" w:line="240" w:lineRule="auto"/>
+        <w:rPr>
+          <w:rFonts w:ascii="Times New Roman" w:hAnsi="Times New Roman" w:cs="Times New Roman"/>
+          <w:color w:val="262626"/>
+        </w:rPr>
+      </w:pPr>
+    </w:p>
+    <w:p>
+      <w:pPr>
+        <w:autoSpaceDE w:val="0"/>
+        <w:autoSpaceDN w:val="0"/>
+        <w:adjustRightInd w:val="0"/>
+        <w:spacing w:before="240" w:after="0" w:line="240" w:lineRule="auto"/>
+        <w:rPr>
+          <w:rFonts w:ascii="Times New Roman" w:hAnsi="Times New Roman" w:cs="Times New Roman"/>
+          <w:color w:val="262626"/>
+        </w:rPr>
+      </w:pPr>
+    </w:p>
+    <w:p>
+      <w:pPr>
+        <w:autoSpaceDE w:val="0"/>
+        <w:autoSpaceDN w:val="0"/>
+        <w:adjustRightInd w:val="0"/>
+        <w:spacing w:before="240" w:after="0" w:line="240" w:lineRule="auto"/>
+        <w:jc w:val="center"/>
+        <w:rPr>
+          <w:rFonts w:ascii="Times New Roman" w:hAnsi="Times New Roman" w:cs="Times New Roman"/>
         </w:rPr>
       </w:pPr>
     </w:p>
@@ -6376,17 +6580,14 @@
     </w:p>
     <w:p>
       <w:pPr>
-        <w:rPr>
-          <w:rFonts w:ascii="Times New Roman" w:hAnsi="Times New Roman" w:cs="Times New Roman"/>
-        </w:rPr>
-      </w:pPr>
-      <w:r>
-        <w:rPr>
-          <w:rFonts w:ascii="Times New Roman" w:hAnsi="Times New Roman" w:cs="Times New Roman"/>
-        </w:rPr>
+        <w:pStyle w:val="Titre1"/>
+      </w:pPr>
+      <w:bookmarkStart w:id="9" w:name="_Toc36291908"/>
+      <w:r>
         <w:lastRenderedPageBreak/>
         <w:t>Annexes :</w:t>
       </w:r>
+      <w:bookmarkEnd w:id="9"/>
     </w:p>
     <w:p>
       <w:pPr>
@@ -6419,7 +6620,7 @@
                     </pic:cNvPicPr>
                   </pic:nvPicPr>
                   <pic:blipFill>
-                    <a:blip r:embed="rId18" cstate="print">
+                    <a:blip r:embed="rId19" cstate="print">
                       <a:extLst>
                         <a:ext uri="{28A0092B-C50C-407E-A947-70E740481C1C}">
                           <a14:useLocalDpi xmlns:a14="http://schemas.microsoft.com/office/drawing/2010/main" val="0"/>
@@ -6551,7 +6752,7 @@
                     </pic:cNvPicPr>
                   </pic:nvPicPr>
                   <pic:blipFill>
-                    <a:blip r:embed="rId19">
+                    <a:blip r:embed="rId20">
                       <a:extLst>
                         <a:ext uri="{28A0092B-C50C-407E-A947-70E740481C1C}">
                           <a14:useLocalDpi xmlns:a14="http://schemas.microsoft.com/office/drawing/2010/main" val="0"/>
@@ -6673,7 +6874,7 @@
                     </pic:cNvPicPr>
                   </pic:nvPicPr>
                   <pic:blipFill>
-                    <a:blip r:embed="rId20" cstate="print">
+                    <a:blip r:embed="rId21" cstate="print">
                       <a:extLst>
                         <a:ext uri="{28A0092B-C50C-407E-A947-70E740481C1C}">
                           <a14:useLocalDpi xmlns:a14="http://schemas.microsoft.com/office/drawing/2010/main" val="0"/>
@@ -6801,7 +7002,7 @@
                     </pic:cNvPicPr>
                   </pic:nvPicPr>
                   <pic:blipFill>
-                    <a:blip r:embed="rId21" cstate="print">
+                    <a:blip r:embed="rId22" cstate="print">
                       <a:extLst>
                         <a:ext uri="{28A0092B-C50C-407E-A947-70E740481C1C}">
                           <a14:useLocalDpi xmlns:a14="http://schemas.microsoft.com/office/drawing/2010/main" val="0"/>
@@ -6971,27 +7172,14 @@
                             <w:r>
                               <w:t xml:space="preserve">Annexe </w:t>
                             </w:r>
-                            <w:r>
-                              <w:fldChar w:fldCharType="begin"/>
-                            </w:r>
-                            <w:r>
-                              <w:instrText xml:space="preserve"> SEQ Annexe \* ARABIC </w:instrText>
-                            </w:r>
-                            <w:r>
-                              <w:fldChar w:fldCharType="separate"/>
-                            </w:r>
-                            <w:r>
-                              <w:rPr>
-                                <w:noProof/>
-                              </w:rPr>
-                              <w:t>5</w:t>
-                            </w:r>
-                            <w:r>
-                              <w:rPr>
-                                <w:noProof/>
-                              </w:rPr>
-                              <w:fldChar w:fldCharType="end"/>
-                            </w:r>
+                            <w:fldSimple w:instr=" SEQ Annexe \* ARABIC ">
+                              <w:r>
+                                <w:rPr>
+                                  <w:noProof/>
+                                </w:rPr>
+                                <w:t>5</w:t>
+                              </w:r>
+                            </w:fldSimple>
                             <w:r>
                               <w:t xml:space="preserve"> : Distribution avant / après le </w:t>
                             </w:r>
@@ -7020,7 +7208,7 @@
           </mc:Choice>
           <mc:Fallback>
             <w:pict>
-              <v:shape w14:anchorId="2B714B1B" id="Zone de texte 23" o:spid="_x0000_s1033" type="#_x0000_t202" style="position:absolute;margin-left:46.75pt;margin-top:509.15pt;width:5in;height:.05pt;z-index:-251635712;visibility:visible;mso-wrap-style:square;mso-wrap-distance-left:9pt;mso-wrap-distance-top:0;mso-wrap-distance-right:9pt;mso-wrap-distance-bottom:0;mso-position-horizontal:absolute;mso-position-horizontal-relative:text;mso-position-vertical:absolute;mso-position-vertical-relative:text;v-text-anchor:top" o:gfxdata="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" stroked="f">
+              <v:shape w14:anchorId="2B714B1B" id="Zone de texte 23" o:spid="_x0000_s1034" type="#_x0000_t202" style="position:absolute;margin-left:46.75pt;margin-top:509.15pt;width:5in;height:.05pt;z-index:-251635712;visibility:visible;mso-wrap-style:square;mso-wrap-distance-left:9pt;mso-wrap-distance-top:0;mso-wrap-distance-right:9pt;mso-wrap-distance-bottom:0;mso-position-horizontal:absolute;mso-position-horizontal-relative:text;mso-position-vertical:absolute;mso-position-vertical-relative:text;v-text-anchor:top" o:gfxdata="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" stroked="f">
                 <v:textbox style="mso-fit-shape-to-text:t" inset="0,0,0,0">
                   <w:txbxContent>
                     <w:p>
@@ -7033,27 +7221,14 @@
                       <w:r>
                         <w:t xml:space="preserve">Annexe </w:t>
                       </w:r>
-                      <w:r>
-                        <w:fldChar w:fldCharType="begin"/>
-                      </w:r>
-                      <w:r>
-                        <w:instrText xml:space="preserve"> SEQ Annexe \* ARABIC </w:instrText>
-                      </w:r>
-                      <w:r>
-                        <w:fldChar w:fldCharType="separate"/>
-                      </w:r>
-                      <w:r>
-                        <w:rPr>
-                          <w:noProof/>
-                        </w:rPr>
-                        <w:t>5</w:t>
-                      </w:r>
-                      <w:r>
-                        <w:rPr>
-                          <w:noProof/>
-                        </w:rPr>
-                        <w:fldChar w:fldCharType="end"/>
-                      </w:r>
+                      <w:fldSimple w:instr=" SEQ Annexe \* ARABIC ">
+                        <w:r>
+                          <w:rPr>
+                            <w:noProof/>
+                          </w:rPr>
+                          <w:t>5</w:t>
+                        </w:r>
+                      </w:fldSimple>
                       <w:r>
                         <w:t xml:space="preserve"> : Distribution avant / après le </w:t>
                       </w:r>
@@ -7113,7 +7288,7 @@
                     </pic:cNvPicPr>
                   </pic:nvPicPr>
                   <pic:blipFill>
-                    <a:blip r:embed="rId22" cstate="print">
+                    <a:blip r:embed="rId23" cstate="print">
                       <a:extLst>
                         <a:ext uri="{28A0092B-C50C-407E-A947-70E740481C1C}">
                           <a14:useLocalDpi xmlns:a14="http://schemas.microsoft.com/office/drawing/2010/main" val="0"/>
@@ -7321,7 +7496,7 @@
       </w:pPr>
     </w:p>
     <w:sectPr>
-      <w:footerReference w:type="first" r:id="rId23"/>
+      <w:footerReference w:type="first" r:id="rId24"/>
       <w:pgSz w:w="11906" w:h="16838"/>
       <w:pgMar w:top="1418" w:right="1418" w:bottom="1418" w:left="1418" w:header="709" w:footer="709" w:gutter="0"/>
       <w:cols w:space="708"/>
@@ -9743,7 +9918,7 @@
 </file>
 
 <file path=customXml/itemProps1.xml><?xml version="1.0" encoding="utf-8"?>
-<ds:datastoreItem xmlns:ds="http://schemas.openxmlformats.org/officeDocument/2006/customXml" ds:itemID="{9FD75EB0-6E85-4B85-99F0-FF3140D84E06}">
+<ds:datastoreItem xmlns:ds="http://schemas.openxmlformats.org/officeDocument/2006/customXml" ds:itemID="{2410D9C0-F735-41EE-80F6-02B7F0B03094}">
   <ds:schemaRefs>
     <ds:schemaRef ds:uri="http://schemas.openxmlformats.org/officeDocument/2006/bibliography"/>
   </ds:schemaRefs>

</xml_diff>

<commit_message>
Addind introduction (not finished)
</commit_message>
<xml_diff>
--- a/rendu.docx
+++ b/rendu.docx
@@ -1362,19 +1362,292 @@
     <w:p>
       <w:pPr>
         <w:pStyle w:val="Titre1"/>
-        <w:rPr>
-          <w:rFonts w:cs="Times New Roman"/>
-        </w:rPr>
-      </w:pPr>
-      <w:bookmarkStart w:id="0" w:name="_Toc36291900"/>
-      <w:r>
-        <w:rPr>
-          <w:rFonts w:cs="Times New Roman"/>
-        </w:rPr>
+      </w:pPr>
+      <w:r>
         <w:lastRenderedPageBreak/>
         <w:t>I). Introduction</w:t>
       </w:r>
+    </w:p>
+    <w:p>
+      <w:pPr>
+        <w:rPr>
+          <w:rFonts w:ascii="Times New Roman" w:hAnsi="Times New Roman" w:cs="Times New Roman"/>
+        </w:rPr>
+      </w:pPr>
+    </w:p>
+    <w:p>
+      <w:pPr>
+        <w:rPr>
+          <w:rFonts w:ascii="Times New Roman" w:hAnsi="Times New Roman" w:cs="Times New Roman"/>
+        </w:rPr>
+      </w:pPr>
+      <w:r>
+        <w:rPr>
+          <w:rFonts w:ascii="Times New Roman" w:hAnsi="Times New Roman" w:cs="Times New Roman"/>
+        </w:rPr>
+        <w:tab/>
+        <w:t xml:space="preserve">Une des principales problématiques à laquelle doit répondre un data </w:t>
+      </w:r>
+      <w:proofErr w:type="spellStart"/>
+      <w:r>
+        <w:rPr>
+          <w:rFonts w:ascii="Times New Roman" w:hAnsi="Times New Roman" w:cs="Times New Roman"/>
+        </w:rPr>
+        <w:t>scientist</w:t>
+      </w:r>
+      <w:proofErr w:type="spellEnd"/>
+      <w:r>
+        <w:rPr>
+          <w:rFonts w:ascii="Times New Roman" w:hAnsi="Times New Roman" w:cs="Times New Roman"/>
+        </w:rPr>
+        <w:t xml:space="preserve"> au sein d’une banque est de fournir, à tout moment </w:t>
+      </w:r>
+      <w:r>
+        <w:rPr>
+          <w:rFonts w:ascii="Times New Roman" w:hAnsi="Times New Roman" w:cs="Times New Roman"/>
+        </w:rPr>
+        <w:t xml:space="preserve">et pour chaque client, une probabilité qu’il fasse défaut au moment </w:t>
+      </w:r>
+      <w:r>
+        <w:rPr>
+          <w:rFonts w:ascii="Times New Roman" w:hAnsi="Times New Roman" w:cs="Times New Roman"/>
+        </w:rPr>
+        <w:t>où</w:t>
+      </w:r>
+      <w:r>
+        <w:rPr>
+          <w:rFonts w:ascii="Times New Roman" w:hAnsi="Times New Roman" w:cs="Times New Roman"/>
+        </w:rPr>
+        <w:t xml:space="preserve"> </w:t>
+      </w:r>
+      <w:r>
+        <w:rPr>
+          <w:rFonts w:ascii="Times New Roman" w:hAnsi="Times New Roman" w:cs="Times New Roman"/>
+        </w:rPr>
+        <w:t xml:space="preserve">il </w:t>
+      </w:r>
+      <w:r>
+        <w:rPr>
+          <w:rFonts w:ascii="Times New Roman" w:hAnsi="Times New Roman" w:cs="Times New Roman"/>
+        </w:rPr>
+        <w:t>fait une demande de crédit. C’est important car ce risque permet à la fois, de définir le taux d’intérêt (i.e. la rémunération de l’établissement), et surtout de pouvoir calculer les provisions nécessaires.</w:t>
+      </w:r>
+      <w:r>
+        <w:rPr>
+          <w:rFonts w:ascii="Times New Roman" w:hAnsi="Times New Roman" w:cs="Times New Roman"/>
+        </w:rPr>
+        <w:t xml:space="preserve"> </w:t>
+      </w:r>
+      <w:r>
+        <w:rPr>
+          <w:rFonts w:ascii="Times New Roman" w:hAnsi="Times New Roman" w:cs="Times New Roman"/>
+        </w:rPr>
+        <w:t>De plus, cette</w:t>
+      </w:r>
+      <w:r>
+        <w:rPr>
+          <w:rFonts w:ascii="Times New Roman" w:hAnsi="Times New Roman" w:cs="Times New Roman"/>
+        </w:rPr>
+        <w:t xml:space="preserve"> question </w:t>
+      </w:r>
+      <w:r>
+        <w:rPr>
+          <w:rFonts w:ascii="Times New Roman" w:hAnsi="Times New Roman" w:cs="Times New Roman"/>
+        </w:rPr>
+        <w:t>de calculer la</w:t>
+      </w:r>
+      <w:r>
+        <w:rPr>
+          <w:rFonts w:ascii="Times New Roman" w:hAnsi="Times New Roman" w:cs="Times New Roman"/>
+        </w:rPr>
+        <w:t xml:space="preserve"> probabilité d’un client fasse défaut</w:t>
+      </w:r>
+      <w:r>
+        <w:rPr>
+          <w:rFonts w:ascii="Times New Roman" w:hAnsi="Times New Roman" w:cs="Times New Roman"/>
+        </w:rPr>
+        <w:t xml:space="preserve"> </w:t>
+      </w:r>
+      <w:bookmarkStart w:id="0" w:name="_GoBack"/>
       <w:bookmarkEnd w:id="0"/>
+      <w:r>
+        <w:rPr>
+          <w:rFonts w:ascii="Times New Roman" w:hAnsi="Times New Roman" w:cs="Times New Roman"/>
+        </w:rPr>
+        <w:t xml:space="preserve">est transverse </w:t>
+      </w:r>
+      <w:proofErr w:type="spellStart"/>
+      <w:r>
+        <w:rPr>
+          <w:rFonts w:ascii="Times New Roman" w:hAnsi="Times New Roman" w:cs="Times New Roman"/>
+        </w:rPr>
+        <w:t>à</w:t>
+      </w:r>
+      <w:proofErr w:type="spellEnd"/>
+      <w:r>
+        <w:rPr>
+          <w:rFonts w:ascii="Times New Roman" w:hAnsi="Times New Roman" w:cs="Times New Roman"/>
+        </w:rPr>
+        <w:t xml:space="preserve"> beaucoup de secteur, comme par exemple au marketing ou encore en assurance. D’où l’importance et le développement de problèmes liés au </w:t>
+      </w:r>
+      <w:proofErr w:type="spellStart"/>
+      <w:r>
+        <w:rPr>
+          <w:rFonts w:ascii="Times New Roman" w:hAnsi="Times New Roman" w:cs="Times New Roman"/>
+        </w:rPr>
+        <w:t>scoring</w:t>
+      </w:r>
+      <w:proofErr w:type="spellEnd"/>
+      <w:r>
+        <w:rPr>
+          <w:rFonts w:ascii="Times New Roman" w:hAnsi="Times New Roman" w:cs="Times New Roman"/>
+        </w:rPr>
+        <w:t>.</w:t>
+      </w:r>
+    </w:p>
+    <w:p>
+      <w:pPr>
+        <w:rPr>
+          <w:rFonts w:ascii="Times New Roman" w:hAnsi="Times New Roman" w:cs="Times New Roman"/>
+        </w:rPr>
+      </w:pPr>
+      <w:r>
+        <w:rPr>
+          <w:rFonts w:ascii="Times New Roman" w:hAnsi="Times New Roman" w:cs="Times New Roman"/>
+        </w:rPr>
+        <w:tab/>
+        <w:t xml:space="preserve">Le but de ce projet, comme vous pouvez le deviner, et de répondre à une problématique de </w:t>
+      </w:r>
+      <w:proofErr w:type="spellStart"/>
+      <w:r>
+        <w:rPr>
+          <w:rFonts w:ascii="Times New Roman" w:hAnsi="Times New Roman" w:cs="Times New Roman"/>
+        </w:rPr>
+        <w:t>scoring</w:t>
+      </w:r>
+      <w:proofErr w:type="spellEnd"/>
+      <w:r>
+        <w:rPr>
+          <w:rFonts w:ascii="Times New Roman" w:hAnsi="Times New Roman" w:cs="Times New Roman"/>
+        </w:rPr>
+        <w:t> : déterminer quelle est la probabilité</w:t>
+      </w:r>
+      <w:r>
+        <w:rPr>
+          <w:rFonts w:ascii="Times New Roman" w:hAnsi="Times New Roman" w:cs="Times New Roman"/>
+        </w:rPr>
+        <w:t xml:space="preserve"> qu’un client fasse défaut étant donné ses caractéristiques.</w:t>
+      </w:r>
+      <w:r>
+        <w:rPr>
+          <w:rFonts w:ascii="Times New Roman" w:hAnsi="Times New Roman" w:cs="Times New Roman"/>
+        </w:rPr>
+        <w:t xml:space="preserve"> On a des informations sur le poste qu’il occupe, la valeur de son prêt, la valeur de sa maison etc. au total 12 varia</w:t>
+      </w:r>
+      <w:r>
+        <w:rPr>
+          <w:rFonts w:ascii="Times New Roman" w:hAnsi="Times New Roman" w:cs="Times New Roman"/>
+        </w:rPr>
+        <w:t>bles.</w:t>
+      </w:r>
+    </w:p>
+    <w:p>
+      <w:pPr>
+        <w:rPr>
+          <w:rFonts w:ascii="Times New Roman" w:hAnsi="Times New Roman" w:cs="Times New Roman"/>
+        </w:rPr>
+      </w:pPr>
+      <w:r>
+        <w:rPr>
+          <w:rFonts w:ascii="Times New Roman" w:hAnsi="Times New Roman" w:cs="Times New Roman"/>
+        </w:rPr>
+        <w:tab/>
+        <w:t>C’est pourquoi dans un premier temps, nous allons observer ces différentes variables pour mieux les comprendre et les exploiter dans notre modèle. Nous ferons donc une analyse exploratoire des données.</w:t>
+      </w:r>
+      <w:r>
+        <w:rPr>
+          <w:rFonts w:ascii="Times New Roman" w:hAnsi="Times New Roman" w:cs="Times New Roman"/>
+        </w:rPr>
+        <w:t xml:space="preserve"> </w:t>
+      </w:r>
+    </w:p>
+    <w:p>
+      <w:pPr>
+        <w:rPr>
+          <w:rFonts w:ascii="Times New Roman" w:hAnsi="Times New Roman" w:cs="Times New Roman"/>
+        </w:rPr>
+      </w:pPr>
+      <w:r>
+        <w:rPr>
+          <w:rFonts w:ascii="Times New Roman" w:hAnsi="Times New Roman" w:cs="Times New Roman"/>
+        </w:rPr>
+        <w:t xml:space="preserve">Cette analyse nous permettra dans un deuxième temps de </w:t>
+      </w:r>
+      <w:r>
+        <w:rPr>
+          <w:rFonts w:ascii="Times New Roman" w:hAnsi="Times New Roman" w:cs="Times New Roman"/>
+        </w:rPr>
+        <w:t xml:space="preserve">traiter à la fois les valeurs manquantes, mais aussi de transformer les variables existantes, notamment avec une log transformation. </w:t>
+      </w:r>
+      <w:r>
+        <w:rPr>
+          <w:rFonts w:ascii="Times New Roman" w:hAnsi="Times New Roman" w:cs="Times New Roman"/>
+        </w:rPr>
+        <w:t xml:space="preserve">Avec le nouveau </w:t>
+      </w:r>
+      <w:proofErr w:type="spellStart"/>
+      <w:r>
+        <w:rPr>
+          <w:rFonts w:ascii="Times New Roman" w:hAnsi="Times New Roman" w:cs="Times New Roman"/>
+        </w:rPr>
+        <w:t>dataset</w:t>
+      </w:r>
+      <w:proofErr w:type="spellEnd"/>
+      <w:r>
+        <w:rPr>
+          <w:rFonts w:ascii="Times New Roman" w:hAnsi="Times New Roman" w:cs="Times New Roman"/>
+        </w:rPr>
+        <w:t xml:space="preserve">, nous effectuerons une analyse des liens entres nos variables, pour mieux comprendre comment les caractéristiques </w:t>
+      </w:r>
+      <w:r>
+        <w:rPr>
+          <w:rFonts w:ascii="Times New Roman" w:hAnsi="Times New Roman" w:cs="Times New Roman"/>
+        </w:rPr>
+        <w:t>interagissent entres-elles, mais aussi face à la variable cible.</w:t>
+      </w:r>
+    </w:p>
+    <w:p>
+      <w:pPr>
+        <w:rPr>
+          <w:rFonts w:ascii="Times New Roman" w:hAnsi="Times New Roman" w:cs="Times New Roman"/>
+        </w:rPr>
+      </w:pPr>
+      <w:r>
+        <w:rPr>
+          <w:rFonts w:ascii="Times New Roman" w:hAnsi="Times New Roman" w:cs="Times New Roman"/>
+        </w:rPr>
+        <w:t xml:space="preserve">Enfin avec plusieurs méthodes de sélection de variable, nous créeront plusieurs modèles </w:t>
+      </w:r>
+    </w:p>
+    <w:p>
+      <w:pPr>
+        <w:rPr>
+          <w:rFonts w:ascii="Times New Roman" w:hAnsi="Times New Roman" w:cs="Times New Roman"/>
+        </w:rPr>
+      </w:pPr>
+    </w:p>
+    <w:p>
+      <w:pPr>
+        <w:rPr>
+          <w:rFonts w:ascii="Times New Roman" w:hAnsi="Times New Roman" w:cs="Times New Roman"/>
+        </w:rPr>
+      </w:pPr>
+      <w:r>
+        <w:rPr>
+          <w:rFonts w:ascii="Times New Roman" w:hAnsi="Times New Roman" w:cs="Times New Roman"/>
+        </w:rPr>
+        <w:br w:type="page"/>
+      </w:r>
     </w:p>
     <w:p>
       <w:pPr>
@@ -1456,19 +1729,11 @@
           <w:rFonts w:ascii="Times New Roman" w:hAnsi="Times New Roman" w:cs="Times New Roman"/>
         </w:rPr>
       </w:pPr>
-      <w:proofErr w:type="gramStart"/>
-      <w:r>
-        <w:rPr>
-          <w:rFonts w:ascii="Times New Roman" w:hAnsi="Times New Roman" w:cs="Times New Roman"/>
-        </w:rPr>
-        <w:t>des</w:t>
-      </w:r>
-      <w:proofErr w:type="gramEnd"/>
-      <w:r>
-        <w:rPr>
-          <w:rFonts w:ascii="Times New Roman" w:hAnsi="Times New Roman" w:cs="Times New Roman"/>
-        </w:rPr>
-        <w:t xml:space="preserve"> valeurs manquantes. Il nous faudra donc comprendre ces valeurs manquantes, et surtout les retraiter.</w:t>
+      <w:r>
+        <w:rPr>
+          <w:rFonts w:ascii="Times New Roman" w:hAnsi="Times New Roman" w:cs="Times New Roman"/>
+        </w:rPr>
+        <w:t>des valeurs manquantes. Il nous faudra donc comprendre ces valeurs manquantes, et surtout les retraiter.</w:t>
       </w:r>
     </w:p>
     <w:p>
@@ -1482,19 +1747,11 @@
           <w:rFonts w:ascii="Times New Roman" w:hAnsi="Times New Roman" w:cs="Times New Roman"/>
         </w:rPr>
       </w:pPr>
-      <w:proofErr w:type="gramStart"/>
-      <w:r>
-        <w:rPr>
-          <w:rFonts w:ascii="Times New Roman" w:hAnsi="Times New Roman" w:cs="Times New Roman"/>
-        </w:rPr>
-        <w:t>des</w:t>
-      </w:r>
-      <w:proofErr w:type="gramEnd"/>
-      <w:r>
-        <w:rPr>
-          <w:rFonts w:ascii="Times New Roman" w:hAnsi="Times New Roman" w:cs="Times New Roman"/>
-        </w:rPr>
-        <w:t xml:space="preserve"> variables catégorielles (exemple pour la colonne JOB)</w:t>
+      <w:r>
+        <w:rPr>
+          <w:rFonts w:ascii="Times New Roman" w:hAnsi="Times New Roman" w:cs="Times New Roman"/>
+        </w:rPr>
+        <w:t>des variables catégorielles (exemple pour la colonne JOB)</w:t>
       </w:r>
     </w:p>
     <w:p>
@@ -1563,19 +1820,11 @@
           </wp:anchor>
         </w:drawing>
       </w:r>
-      <w:proofErr w:type="gramStart"/>
-      <w:r>
-        <w:rPr>
-          <w:rFonts w:ascii="Times New Roman" w:hAnsi="Times New Roman" w:cs="Times New Roman"/>
-        </w:rPr>
-        <w:t>des</w:t>
-      </w:r>
-      <w:proofErr w:type="gramEnd"/>
-      <w:r>
-        <w:rPr>
-          <w:rFonts w:ascii="Times New Roman" w:hAnsi="Times New Roman" w:cs="Times New Roman"/>
-        </w:rPr>
-        <w:t xml:space="preserve"> variables </w:t>
+      <w:r>
+        <w:rPr>
+          <w:rFonts w:ascii="Times New Roman" w:hAnsi="Times New Roman" w:cs="Times New Roman"/>
+        </w:rPr>
+        <w:t xml:space="preserve">des variables </w:t>
       </w:r>
       <w:r>
         <w:rPr>
@@ -1792,14 +2041,27 @@
                             <w:r>
                               <w:t xml:space="preserve">Figure </w:t>
                             </w:r>
-                            <w:fldSimple w:instr=" SEQ Figure \* ARABIC ">
-                              <w:r>
-                                <w:rPr>
-                                  <w:noProof/>
-                                </w:rPr>
-                                <w:t>2</w:t>
-                              </w:r>
-                            </w:fldSimple>
+                            <w:r>
+                              <w:fldChar w:fldCharType="begin"/>
+                            </w:r>
+                            <w:r>
+                              <w:instrText xml:space="preserve"> SEQ Figure \* ARABIC </w:instrText>
+                            </w:r>
+                            <w:r>
+                              <w:fldChar w:fldCharType="separate"/>
+                            </w:r>
+                            <w:r>
+                              <w:rPr>
+                                <w:noProof/>
+                              </w:rPr>
+                              <w:t>2</w:t>
+                            </w:r>
+                            <w:r>
+                              <w:rPr>
+                                <w:noProof/>
+                              </w:rPr>
+                              <w:fldChar w:fldCharType="end"/>
+                            </w:r>
                             <w:r>
                               <w:t xml:space="preserve"> : Distribution de notre variable cible</w:t>
                             </w:r>
@@ -1833,14 +2095,27 @@
                       <w:r>
                         <w:t xml:space="preserve">Figure </w:t>
                       </w:r>
-                      <w:fldSimple w:instr=" SEQ Figure \* ARABIC ">
-                        <w:r>
-                          <w:rPr>
-                            <w:noProof/>
-                          </w:rPr>
-                          <w:t>2</w:t>
-                        </w:r>
-                      </w:fldSimple>
+                      <w:r>
+                        <w:fldChar w:fldCharType="begin"/>
+                      </w:r>
+                      <w:r>
+                        <w:instrText xml:space="preserve"> SEQ Figure \* ARABIC </w:instrText>
+                      </w:r>
+                      <w:r>
+                        <w:fldChar w:fldCharType="separate"/>
+                      </w:r>
+                      <w:r>
+                        <w:rPr>
+                          <w:noProof/>
+                        </w:rPr>
+                        <w:t>2</w:t>
+                      </w:r>
+                      <w:r>
+                        <w:rPr>
+                          <w:noProof/>
+                        </w:rPr>
+                        <w:fldChar w:fldCharType="end"/>
+                      </w:r>
                       <w:r>
                         <w:t xml:space="preserve"> : Distribution de notre variable cible</w:t>
                       </w:r>
@@ -2013,6 +2288,7 @@
         <w:rPr>
           <w:rFonts w:ascii="Times New Roman" w:hAnsi="Times New Roman" w:cs="Times New Roman"/>
         </w:rPr>
+        <w:lastRenderedPageBreak/>
         <w:t>Passons maintenant à l’analyse de la Figure 3.</w:t>
       </w:r>
       <w:r>
@@ -2035,19 +2311,11 @@
           <w:noProof/>
         </w:rPr>
       </w:pPr>
-      <w:proofErr w:type="gramStart"/>
-      <w:r>
-        <w:rPr>
-          <w:rFonts w:ascii="Times New Roman" w:hAnsi="Times New Roman" w:cs="Times New Roman"/>
-        </w:rPr>
-        <w:t>mais</w:t>
-      </w:r>
-      <w:proofErr w:type="gramEnd"/>
-      <w:r>
-        <w:rPr>
-          <w:rFonts w:ascii="Times New Roman" w:hAnsi="Times New Roman" w:cs="Times New Roman"/>
-        </w:rPr>
-        <w:t xml:space="preserve"> par une absence de valeur. Par conséquent, on a </w:t>
+      <w:r>
+        <w:rPr>
+          <w:rFonts w:ascii="Times New Roman" w:hAnsi="Times New Roman" w:cs="Times New Roman"/>
+        </w:rPr>
+        <w:t xml:space="preserve">mais par une absence de valeur. Par conséquent, on a </w:t>
       </w:r>
       <w:r>
         <w:rPr>
@@ -2127,14 +2395,27 @@
                             <w:r>
                               <w:t xml:space="preserve">Figure </w:t>
                             </w:r>
-                            <w:fldSimple w:instr=" SEQ Figure \* ARABIC ">
-                              <w:r>
-                                <w:rPr>
-                                  <w:noProof/>
-                                </w:rPr>
-                                <w:t>3</w:t>
-                              </w:r>
-                            </w:fldSimple>
+                            <w:r>
+                              <w:fldChar w:fldCharType="begin"/>
+                            </w:r>
+                            <w:r>
+                              <w:instrText xml:space="preserve"> SEQ Figure \* ARABIC </w:instrText>
+                            </w:r>
+                            <w:r>
+                              <w:fldChar w:fldCharType="separate"/>
+                            </w:r>
+                            <w:r>
+                              <w:rPr>
+                                <w:noProof/>
+                              </w:rPr>
+                              <w:t>3</w:t>
+                            </w:r>
+                            <w:r>
+                              <w:rPr>
+                                <w:noProof/>
+                              </w:rPr>
+                              <w:fldChar w:fldCharType="end"/>
+                            </w:r>
                             <w:r>
                               <w:t xml:space="preserve"> : Distribution des variables catégorielles</w:t>
                             </w:r>
@@ -2168,14 +2449,27 @@
                       <w:r>
                         <w:t xml:space="preserve">Figure </w:t>
                       </w:r>
-                      <w:fldSimple w:instr=" SEQ Figure \* ARABIC ">
-                        <w:r>
-                          <w:rPr>
-                            <w:noProof/>
-                          </w:rPr>
-                          <w:t>3</w:t>
-                        </w:r>
-                      </w:fldSimple>
+                      <w:r>
+                        <w:fldChar w:fldCharType="begin"/>
+                      </w:r>
+                      <w:r>
+                        <w:instrText xml:space="preserve"> SEQ Figure \* ARABIC </w:instrText>
+                      </w:r>
+                      <w:r>
+                        <w:fldChar w:fldCharType="separate"/>
+                      </w:r>
+                      <w:r>
+                        <w:rPr>
+                          <w:noProof/>
+                        </w:rPr>
+                        <w:t>3</w:t>
+                      </w:r>
+                      <w:r>
+                        <w:rPr>
+                          <w:noProof/>
+                        </w:rPr>
+                        <w:fldChar w:fldCharType="end"/>
+                      </w:r>
                       <w:r>
                         <w:t xml:space="preserve"> : Distribution des variables catégorielles</w:t>
                       </w:r>
@@ -2348,7 +2642,56 @@
           <w:rFonts w:ascii="Times New Roman" w:hAnsi="Times New Roman" w:cs="Times New Roman"/>
           <w:noProof/>
         </w:rPr>
-        <w:t xml:space="preserve"> des distributions condistionnelles car elles peuvent nous permettre de rendre </w:t>
+        <w:t xml:space="preserve"> des distributions condistionnelles car elles peuvent nous permettre de rendre compte </w:t>
+      </w:r>
+      <w:r>
+        <w:rPr>
+          <w:rFonts w:ascii="Times New Roman" w:hAnsi="Times New Roman" w:cs="Times New Roman"/>
+          <w:noProof/>
+        </w:rPr>
+        <w:t xml:space="preserve">visuellement </w:t>
+      </w:r>
+      <w:r>
+        <w:rPr>
+          <w:rFonts w:ascii="Times New Roman" w:hAnsi="Times New Roman" w:cs="Times New Roman"/>
+          <w:noProof/>
+        </w:rPr>
+        <w:t>de</w:t>
+      </w:r>
+      <w:r>
+        <w:rPr>
+          <w:rFonts w:ascii="Times New Roman" w:hAnsi="Times New Roman" w:cs="Times New Roman"/>
+          <w:noProof/>
+        </w:rPr>
+        <w:t>s</w:t>
+      </w:r>
+      <w:r>
+        <w:rPr>
+          <w:rFonts w:ascii="Times New Roman" w:hAnsi="Times New Roman" w:cs="Times New Roman"/>
+          <w:noProof/>
+        </w:rPr>
+        <w:t xml:space="preserve"> différence</w:t>
+      </w:r>
+      <w:r>
+        <w:rPr>
+          <w:rFonts w:ascii="Times New Roman" w:hAnsi="Times New Roman" w:cs="Times New Roman"/>
+          <w:noProof/>
+        </w:rPr>
+        <w:t>s</w:t>
+      </w:r>
+      <w:r>
+        <w:rPr>
+          <w:rFonts w:ascii="Times New Roman" w:hAnsi="Times New Roman" w:cs="Times New Roman"/>
+          <w:noProof/>
+        </w:rPr>
+        <w:t xml:space="preserve"> de comportement selon la valeur de la cible. Dans notre cas, il n’est pas pertinent de regarder ces distributions </w:t>
+      </w:r>
+      <w:r>
+        <w:rPr>
+          <w:rFonts w:ascii="Times New Roman" w:hAnsi="Times New Roman" w:cs="Times New Roman"/>
+          <w:noProof/>
+        </w:rPr>
+        <w:t xml:space="preserve">car la fréquence des modalités de la variable BAD ne </w:t>
       </w:r>
       <w:r>
         <w:rPr>
@@ -2356,56 +2699,7 @@
           <w:noProof/>
         </w:rPr>
         <w:lastRenderedPageBreak/>
-        <w:t xml:space="preserve">compte </w:t>
-      </w:r>
-      <w:r>
-        <w:rPr>
-          <w:rFonts w:ascii="Times New Roman" w:hAnsi="Times New Roman" w:cs="Times New Roman"/>
-          <w:noProof/>
-        </w:rPr>
-        <w:t xml:space="preserve">visuellement </w:t>
-      </w:r>
-      <w:r>
-        <w:rPr>
-          <w:rFonts w:ascii="Times New Roman" w:hAnsi="Times New Roman" w:cs="Times New Roman"/>
-          <w:noProof/>
-        </w:rPr>
-        <w:t>de</w:t>
-      </w:r>
-      <w:r>
-        <w:rPr>
-          <w:rFonts w:ascii="Times New Roman" w:hAnsi="Times New Roman" w:cs="Times New Roman"/>
-          <w:noProof/>
-        </w:rPr>
-        <w:t>s</w:t>
-      </w:r>
-      <w:r>
-        <w:rPr>
-          <w:rFonts w:ascii="Times New Roman" w:hAnsi="Times New Roman" w:cs="Times New Roman"/>
-          <w:noProof/>
-        </w:rPr>
-        <w:t xml:space="preserve"> différence</w:t>
-      </w:r>
-      <w:r>
-        <w:rPr>
-          <w:rFonts w:ascii="Times New Roman" w:hAnsi="Times New Roman" w:cs="Times New Roman"/>
-          <w:noProof/>
-        </w:rPr>
-        <w:t>s</w:t>
-      </w:r>
-      <w:r>
-        <w:rPr>
-          <w:rFonts w:ascii="Times New Roman" w:hAnsi="Times New Roman" w:cs="Times New Roman"/>
-          <w:noProof/>
-        </w:rPr>
-        <w:t xml:space="preserve"> de comportement selon la valeur de la cible. Dans notre cas, il n’est pas pertinent de regarder ces distributions </w:t>
-      </w:r>
-      <w:r>
-        <w:rPr>
-          <w:rFonts w:ascii="Times New Roman" w:hAnsi="Times New Roman" w:cs="Times New Roman"/>
-          <w:noProof/>
-        </w:rPr>
-        <w:t>car la fréquence des modalités de la variable BAD ne sont pas égales, et aucune</w:t>
+        <w:t>sont pas égales, et aucune</w:t>
       </w:r>
       <w:r>
         <w:rPr>
@@ -3126,14 +3420,27 @@
                             <w:r>
                               <w:t xml:space="preserve">Figure </w:t>
                             </w:r>
-                            <w:fldSimple w:instr=" SEQ Figure \* ARABIC ">
-                              <w:r>
-                                <w:rPr>
-                                  <w:noProof/>
-                                </w:rPr>
-                                <w:t>4</w:t>
-                              </w:r>
-                            </w:fldSimple>
+                            <w:r>
+                              <w:fldChar w:fldCharType="begin"/>
+                            </w:r>
+                            <w:r>
+                              <w:instrText xml:space="preserve"> SEQ Figure \* ARABIC </w:instrText>
+                            </w:r>
+                            <w:r>
+                              <w:fldChar w:fldCharType="separate"/>
+                            </w:r>
+                            <w:r>
+                              <w:rPr>
+                                <w:noProof/>
+                              </w:rPr>
+                              <w:t>4</w:t>
+                            </w:r>
+                            <w:r>
+                              <w:rPr>
+                                <w:noProof/>
+                              </w:rPr>
+                              <w:fldChar w:fldCharType="end"/>
+                            </w:r>
                             <w:r>
                               <w:t xml:space="preserve"> : </w:t>
                             </w:r>
@@ -3173,14 +3480,27 @@
                       <w:r>
                         <w:t xml:space="preserve">Figure </w:t>
                       </w:r>
-                      <w:fldSimple w:instr=" SEQ Figure \* ARABIC ">
-                        <w:r>
-                          <w:rPr>
-                            <w:noProof/>
-                          </w:rPr>
-                          <w:t>4</w:t>
-                        </w:r>
-                      </w:fldSimple>
+                      <w:r>
+                        <w:fldChar w:fldCharType="begin"/>
+                      </w:r>
+                      <w:r>
+                        <w:instrText xml:space="preserve"> SEQ Figure \* ARABIC </w:instrText>
+                      </w:r>
+                      <w:r>
+                        <w:fldChar w:fldCharType="separate"/>
+                      </w:r>
+                      <w:r>
+                        <w:rPr>
+                          <w:noProof/>
+                        </w:rPr>
+                        <w:t>4</w:t>
+                      </w:r>
+                      <w:r>
+                        <w:rPr>
+                          <w:noProof/>
+                        </w:rPr>
+                        <w:fldChar w:fldCharType="end"/>
+                      </w:r>
                       <w:r>
                         <w:t xml:space="preserve"> : </w:t>
                       </w:r>
@@ -3625,14 +3945,27 @@
                             <w:r>
                               <w:t xml:space="preserve">Figure </w:t>
                             </w:r>
-                            <w:fldSimple w:instr=" SEQ Figure \* ARABIC ">
-                              <w:r>
-                                <w:rPr>
-                                  <w:noProof/>
-                                </w:rPr>
-                                <w:t>5</w:t>
-                              </w:r>
-                            </w:fldSimple>
+                            <w:r>
+                              <w:fldChar w:fldCharType="begin"/>
+                            </w:r>
+                            <w:r>
+                              <w:instrText xml:space="preserve"> SEQ Figure \* ARABIC </w:instrText>
+                            </w:r>
+                            <w:r>
+                              <w:fldChar w:fldCharType="separate"/>
+                            </w:r>
+                            <w:r>
+                              <w:rPr>
+                                <w:noProof/>
+                              </w:rPr>
+                              <w:t>5</w:t>
+                            </w:r>
+                            <w:r>
+                              <w:rPr>
+                                <w:noProof/>
+                              </w:rPr>
+                              <w:fldChar w:fldCharType="end"/>
+                            </w:r>
                             <w:r>
                               <w:t xml:space="preserve"> : Position des valeurs manquantes par variable numérique</w:t>
                             </w:r>
@@ -3666,14 +3999,27 @@
                       <w:r>
                         <w:t xml:space="preserve">Figure </w:t>
                       </w:r>
-                      <w:fldSimple w:instr=" SEQ Figure \* ARABIC ">
-                        <w:r>
-                          <w:rPr>
-                            <w:noProof/>
-                          </w:rPr>
-                          <w:t>5</w:t>
-                        </w:r>
-                      </w:fldSimple>
+                      <w:r>
+                        <w:fldChar w:fldCharType="begin"/>
+                      </w:r>
+                      <w:r>
+                        <w:instrText xml:space="preserve"> SEQ Figure \* ARABIC </w:instrText>
+                      </w:r>
+                      <w:r>
+                        <w:fldChar w:fldCharType="separate"/>
+                      </w:r>
+                      <w:r>
+                        <w:rPr>
+                          <w:noProof/>
+                        </w:rPr>
+                        <w:t>5</w:t>
+                      </w:r>
+                      <w:r>
+                        <w:rPr>
+                          <w:noProof/>
+                        </w:rPr>
+                        <w:fldChar w:fldCharType="end"/>
+                      </w:r>
                       <w:r>
                         <w:t xml:space="preserve"> : Position des valeurs manquantes par variable numérique</w:t>
                       </w:r>
@@ -4277,21 +4623,7 @@
         <w:rPr>
           <w:rFonts w:ascii="Times New Roman" w:hAnsi="Times New Roman" w:cs="Times New Roman"/>
         </w:rPr>
-        <w:t xml:space="preserve"> avant et après </w:t>
-      </w:r>
-      <w:proofErr w:type="gramStart"/>
-      <w:r>
-        <w:rPr>
-          <w:rFonts w:ascii="Times New Roman" w:hAnsi="Times New Roman" w:cs="Times New Roman"/>
-        </w:rPr>
-        <w:t>la log</w:t>
-      </w:r>
-      <w:proofErr w:type="gramEnd"/>
-      <w:r>
-        <w:rPr>
-          <w:rFonts w:ascii="Times New Roman" w:hAnsi="Times New Roman" w:cs="Times New Roman"/>
-        </w:rPr>
-        <w:t xml:space="preserve"> transformation, qui permet de comparer la position de notre distribution par rapport à différent quantile de la distribution gaussienne, il permet donc de comparer la similarité entre 2 distributions (ici une loi normale et la distribution de notre variable)</w:t>
+        <w:t xml:space="preserve"> avant et après la log transformation, qui permet de comparer la position de notre distribution par rapport à différent quantile de la distribution gaussienne, il permet donc de comparer la similarité entre 2 distributions (ici une loi normale et la distribution de notre variable)</w:t>
       </w:r>
       <w:r>
         <w:rPr>
@@ -4317,21 +4649,7 @@
         <w:rPr>
           <w:rFonts w:ascii="Times New Roman" w:hAnsi="Times New Roman" w:cs="Times New Roman"/>
         </w:rPr>
-        <w:t xml:space="preserve"> on va se concentrer sur le graphique après </w:t>
-      </w:r>
-      <w:proofErr w:type="gramStart"/>
-      <w:r>
-        <w:rPr>
-          <w:rFonts w:ascii="Times New Roman" w:hAnsi="Times New Roman" w:cs="Times New Roman"/>
-        </w:rPr>
-        <w:t>la log</w:t>
-      </w:r>
-      <w:proofErr w:type="gramEnd"/>
-      <w:r>
-        <w:rPr>
-          <w:rFonts w:ascii="Times New Roman" w:hAnsi="Times New Roman" w:cs="Times New Roman"/>
-        </w:rPr>
-        <w:t xml:space="preserve"> transformation. Nous remarquons alors que pour la variable YOJ</w:t>
+        <w:t xml:space="preserve"> on va se concentrer sur le graphique après la log transformation. Nous remarquons alors que pour la variable YOJ</w:t>
       </w:r>
       <w:r>
         <w:rPr>
@@ -4529,19 +4847,11 @@
         </w:rPr>
       </w:pPr>
       <w:proofErr w:type="spellStart"/>
-      <w:proofErr w:type="gramStart"/>
-      <w:r>
-        <w:rPr>
-          <w:rFonts w:ascii="Times New Roman" w:hAnsi="Times New Roman" w:cs="Times New Roman"/>
-        </w:rPr>
-        <w:t>missing</w:t>
-      </w:r>
-      <w:proofErr w:type="gramEnd"/>
-      <w:r>
-        <w:rPr>
-          <w:rFonts w:ascii="Times New Roman" w:hAnsi="Times New Roman" w:cs="Times New Roman"/>
-        </w:rPr>
-        <w:t>_value</w:t>
+      <w:r>
+        <w:rPr>
+          <w:rFonts w:ascii="Times New Roman" w:hAnsi="Times New Roman" w:cs="Times New Roman"/>
+        </w:rPr>
+        <w:t>missing_value</w:t>
       </w:r>
       <w:proofErr w:type="spellEnd"/>
     </w:p>
@@ -4664,19 +4974,11 @@
         </w:rPr>
       </w:pPr>
       <w:proofErr w:type="spellStart"/>
-      <w:proofErr w:type="gramStart"/>
-      <w:r>
-        <w:rPr>
-          <w:rFonts w:ascii="Times New Roman" w:hAnsi="Times New Roman" w:cs="Times New Roman"/>
-        </w:rPr>
-        <w:t>missing</w:t>
-      </w:r>
-      <w:proofErr w:type="gramEnd"/>
-      <w:r>
-        <w:rPr>
-          <w:rFonts w:ascii="Times New Roman" w:hAnsi="Times New Roman" w:cs="Times New Roman"/>
-        </w:rPr>
-        <w:t>_value</w:t>
+      <w:r>
+        <w:rPr>
+          <w:rFonts w:ascii="Times New Roman" w:hAnsi="Times New Roman" w:cs="Times New Roman"/>
+        </w:rPr>
+        <w:t>missing_value</w:t>
       </w:r>
       <w:proofErr w:type="spellEnd"/>
     </w:p>
@@ -5219,14 +5521,27 @@
                             <w:r>
                               <w:t xml:space="preserve">Figure </w:t>
                             </w:r>
-                            <w:fldSimple w:instr=" SEQ Figure \* ARABIC ">
-                              <w:r>
-                                <w:rPr>
-                                  <w:noProof/>
-                                </w:rPr>
-                                <w:t>6</w:t>
-                              </w:r>
-                            </w:fldSimple>
+                            <w:r>
+                              <w:fldChar w:fldCharType="begin"/>
+                            </w:r>
+                            <w:r>
+                              <w:instrText xml:space="preserve"> SEQ Figure \* ARABIC </w:instrText>
+                            </w:r>
+                            <w:r>
+                              <w:fldChar w:fldCharType="separate"/>
+                            </w:r>
+                            <w:r>
+                              <w:rPr>
+                                <w:noProof/>
+                              </w:rPr>
+                              <w:t>6</w:t>
+                            </w:r>
+                            <w:r>
+                              <w:rPr>
+                                <w:noProof/>
+                              </w:rPr>
+                              <w:fldChar w:fldCharType="end"/>
+                            </w:r>
                             <w:r>
                               <w:t xml:space="preserve"> : </w:t>
                             </w:r>
@@ -5266,14 +5581,27 @@
                       <w:r>
                         <w:t xml:space="preserve">Figure </w:t>
                       </w:r>
-                      <w:fldSimple w:instr=" SEQ Figure \* ARABIC ">
-                        <w:r>
-                          <w:rPr>
-                            <w:noProof/>
-                          </w:rPr>
-                          <w:t>6</w:t>
-                        </w:r>
-                      </w:fldSimple>
+                      <w:r>
+                        <w:fldChar w:fldCharType="begin"/>
+                      </w:r>
+                      <w:r>
+                        <w:instrText xml:space="preserve"> SEQ Figure \* ARABIC </w:instrText>
+                      </w:r>
+                      <w:r>
+                        <w:fldChar w:fldCharType="separate"/>
+                      </w:r>
+                      <w:r>
+                        <w:rPr>
+                          <w:noProof/>
+                        </w:rPr>
+                        <w:t>6</w:t>
+                      </w:r>
+                      <w:r>
+                        <w:rPr>
+                          <w:noProof/>
+                        </w:rPr>
+                        <w:fldChar w:fldCharType="end"/>
+                      </w:r>
                       <w:r>
                         <w:t xml:space="preserve"> : </w:t>
                       </w:r>
@@ -5639,14 +5967,27 @@
                             <w:r>
                               <w:t xml:space="preserve">Figure </w:t>
                             </w:r>
-                            <w:fldSimple w:instr=" SEQ Figure \* ARABIC ">
-                              <w:r>
-                                <w:rPr>
-                                  <w:noProof/>
-                                </w:rPr>
-                                <w:t>7</w:t>
-                              </w:r>
-                            </w:fldSimple>
+                            <w:r>
+                              <w:fldChar w:fldCharType="begin"/>
+                            </w:r>
+                            <w:r>
+                              <w:instrText xml:space="preserve"> SEQ Figure \* ARABIC </w:instrText>
+                            </w:r>
+                            <w:r>
+                              <w:fldChar w:fldCharType="separate"/>
+                            </w:r>
+                            <w:r>
+                              <w:rPr>
+                                <w:noProof/>
+                              </w:rPr>
+                              <w:t>7</w:t>
+                            </w:r>
+                            <w:r>
+                              <w:rPr>
+                                <w:noProof/>
+                              </w:rPr>
+                              <w:fldChar w:fldCharType="end"/>
+                            </w:r>
                             <w:r>
                               <w:t xml:space="preserve"> : Sortie R du VIF</w:t>
                             </w:r>
@@ -5680,14 +6021,27 @@
                       <w:r>
                         <w:t xml:space="preserve">Figure </w:t>
                       </w:r>
-                      <w:fldSimple w:instr=" SEQ Figure \* ARABIC ">
-                        <w:r>
-                          <w:rPr>
-                            <w:noProof/>
-                          </w:rPr>
-                          <w:t>7</w:t>
-                        </w:r>
-                      </w:fldSimple>
+                      <w:r>
+                        <w:fldChar w:fldCharType="begin"/>
+                      </w:r>
+                      <w:r>
+                        <w:instrText xml:space="preserve"> SEQ Figure \* ARABIC </w:instrText>
+                      </w:r>
+                      <w:r>
+                        <w:fldChar w:fldCharType="separate"/>
+                      </w:r>
+                      <w:r>
+                        <w:rPr>
+                          <w:noProof/>
+                        </w:rPr>
+                        <w:t>7</w:t>
+                      </w:r>
+                      <w:r>
+                        <w:rPr>
+                          <w:noProof/>
+                        </w:rPr>
+                        <w:fldChar w:fldCharType="end"/>
+                      </w:r>
                       <w:r>
                         <w:t xml:space="preserve"> : Sortie R du VIF</w:t>
                       </w:r>
@@ -6273,23 +6627,7 @@
           <w:rFonts w:ascii="Times New Roman" w:hAnsi="Times New Roman" w:cs="Times New Roman"/>
           <w:color w:val="262626"/>
         </w:rPr>
-        <w:t xml:space="preserve">. Cela correspond alors </w:t>
-      </w:r>
-      <w:proofErr w:type="gramStart"/>
-      <w:r>
-        <w:rPr>
-          <w:rFonts w:ascii="Times New Roman" w:hAnsi="Times New Roman" w:cs="Times New Roman"/>
-          <w:color w:val="262626"/>
-        </w:rPr>
-        <w:t>a</w:t>
-      </w:r>
-      <w:proofErr w:type="gramEnd"/>
-      <w:r>
-        <w:rPr>
-          <w:rFonts w:ascii="Times New Roman" w:hAnsi="Times New Roman" w:cs="Times New Roman"/>
-          <w:color w:val="262626"/>
-        </w:rPr>
-        <w:t xml:space="preserve"> une p-value inférieur à notre seuil de 5%.</w:t>
+        <w:t>. Cela correspond alors a une p-value inférieur à notre seuil de 5%.</w:t>
       </w:r>
     </w:p>
     <w:p>
@@ -6323,8 +6661,6 @@
         </w:rPr>
         <w:t xml:space="preserve"> relie les moyennes que l’on compare dans le test. Si le segment est horizontal et que l’on observe par modalité des dispersions similaire, alors il est fortement probable que le test nous face accepter l’hypothèse H0 (i.e. les moyennes par modalité sont égales)</w:t>
       </w:r>
-      <w:bookmarkStart w:id="8" w:name="_GoBack"/>
-      <w:bookmarkEnd w:id="8"/>
     </w:p>
     <w:p>
       <w:pPr>
@@ -6389,14 +6725,27 @@
                             <w:r>
                               <w:t xml:space="preserve">Figure </w:t>
                             </w:r>
-                            <w:fldSimple w:instr=" SEQ Figure \* ARABIC ">
-                              <w:r>
-                                <w:rPr>
-                                  <w:noProof/>
-                                </w:rPr>
-                                <w:t>8</w:t>
-                              </w:r>
-                            </w:fldSimple>
+                            <w:r>
+                              <w:fldChar w:fldCharType="begin"/>
+                            </w:r>
+                            <w:r>
+                              <w:instrText xml:space="preserve"> SEQ Figure \* ARABIC </w:instrText>
+                            </w:r>
+                            <w:r>
+                              <w:fldChar w:fldCharType="separate"/>
+                            </w:r>
+                            <w:r>
+                              <w:rPr>
+                                <w:noProof/>
+                              </w:rPr>
+                              <w:t>8</w:t>
+                            </w:r>
+                            <w:r>
+                              <w:rPr>
+                                <w:noProof/>
+                              </w:rPr>
+                              <w:fldChar w:fldCharType="end"/>
+                            </w:r>
                             <w:r>
                               <w:t xml:space="preserve"> : ANOVA avec les </w:t>
                             </w:r>
@@ -6438,14 +6787,27 @@
                       <w:r>
                         <w:t xml:space="preserve">Figure </w:t>
                       </w:r>
-                      <w:fldSimple w:instr=" SEQ Figure \* ARABIC ">
-                        <w:r>
-                          <w:rPr>
-                            <w:noProof/>
-                          </w:rPr>
-                          <w:t>8</w:t>
-                        </w:r>
-                      </w:fldSimple>
+                      <w:r>
+                        <w:fldChar w:fldCharType="begin"/>
+                      </w:r>
+                      <w:r>
+                        <w:instrText xml:space="preserve"> SEQ Figure \* ARABIC </w:instrText>
+                      </w:r>
+                      <w:r>
+                        <w:fldChar w:fldCharType="separate"/>
+                      </w:r>
+                      <w:r>
+                        <w:rPr>
+                          <w:noProof/>
+                        </w:rPr>
+                        <w:t>8</w:t>
+                      </w:r>
+                      <w:r>
+                        <w:rPr>
+                          <w:noProof/>
+                        </w:rPr>
+                        <w:fldChar w:fldCharType="end"/>
+                      </w:r>
                       <w:r>
                         <w:t xml:space="preserve"> : ANOVA avec les </w:t>
                       </w:r>
@@ -6582,12 +6944,12 @@
       <w:pPr>
         <w:pStyle w:val="Titre1"/>
       </w:pPr>
-      <w:bookmarkStart w:id="9" w:name="_Toc36291908"/>
+      <w:bookmarkStart w:id="8" w:name="_Toc36291908"/>
       <w:r>
         <w:lastRenderedPageBreak/>
         <w:t>Annexes :</w:t>
       </w:r>
-      <w:bookmarkEnd w:id="9"/>
+      <w:bookmarkEnd w:id="8"/>
     </w:p>
     <w:p>
       <w:pPr>
@@ -7172,14 +7534,27 @@
                             <w:r>
                               <w:t xml:space="preserve">Annexe </w:t>
                             </w:r>
-                            <w:fldSimple w:instr=" SEQ Annexe \* ARABIC ">
-                              <w:r>
-                                <w:rPr>
-                                  <w:noProof/>
-                                </w:rPr>
-                                <w:t>5</w:t>
-                              </w:r>
-                            </w:fldSimple>
+                            <w:r>
+                              <w:fldChar w:fldCharType="begin"/>
+                            </w:r>
+                            <w:r>
+                              <w:instrText xml:space="preserve"> SEQ Annexe \* ARABIC </w:instrText>
+                            </w:r>
+                            <w:r>
+                              <w:fldChar w:fldCharType="separate"/>
+                            </w:r>
+                            <w:r>
+                              <w:rPr>
+                                <w:noProof/>
+                              </w:rPr>
+                              <w:t>5</w:t>
+                            </w:r>
+                            <w:r>
+                              <w:rPr>
+                                <w:noProof/>
+                              </w:rPr>
+                              <w:fldChar w:fldCharType="end"/>
+                            </w:r>
                             <w:r>
                               <w:t xml:space="preserve"> : Distribution avant / après le </w:t>
                             </w:r>
@@ -7221,14 +7596,27 @@
                       <w:r>
                         <w:t xml:space="preserve">Annexe </w:t>
                       </w:r>
-                      <w:fldSimple w:instr=" SEQ Annexe \* ARABIC ">
-                        <w:r>
-                          <w:rPr>
-                            <w:noProof/>
-                          </w:rPr>
-                          <w:t>5</w:t>
-                        </w:r>
-                      </w:fldSimple>
+                      <w:r>
+                        <w:fldChar w:fldCharType="begin"/>
+                      </w:r>
+                      <w:r>
+                        <w:instrText xml:space="preserve"> SEQ Annexe \* ARABIC </w:instrText>
+                      </w:r>
+                      <w:r>
+                        <w:fldChar w:fldCharType="separate"/>
+                      </w:r>
+                      <w:r>
+                        <w:rPr>
+                          <w:noProof/>
+                        </w:rPr>
+                        <w:t>5</w:t>
+                      </w:r>
+                      <w:r>
+                        <w:rPr>
+                          <w:noProof/>
+                        </w:rPr>
+                        <w:fldChar w:fldCharType="end"/>
+                      </w:r>
                       <w:r>
                         <w:t xml:space="preserve"> : Distribution avant / après le </w:t>
                       </w:r>
@@ -7634,21 +8022,7 @@
         <w:rPr>
           <w:rFonts w:ascii="Times New Roman" w:hAnsi="Times New Roman" w:cs="Times New Roman"/>
         </w:rPr>
-        <w:t xml:space="preserve"> La variable YOJ possède des valeurs nulles, donc nous avons préféré faire </w:t>
-      </w:r>
-      <w:proofErr w:type="gramStart"/>
-      <w:r>
-        <w:rPr>
-          <w:rFonts w:ascii="Times New Roman" w:hAnsi="Times New Roman" w:cs="Times New Roman"/>
-        </w:rPr>
-        <w:t>une log</w:t>
-      </w:r>
-      <w:proofErr w:type="gramEnd"/>
-      <w:r>
-        <w:rPr>
-          <w:rFonts w:ascii="Times New Roman" w:hAnsi="Times New Roman" w:cs="Times New Roman"/>
-        </w:rPr>
-        <w:t xml:space="preserve"> + 1 transformation</w:t>
+        <w:t xml:space="preserve"> La variable YOJ possède des valeurs nulles, donc nous avons préféré faire une log + 1 transformation</w:t>
       </w:r>
       <w:r>
         <w:rPr>
@@ -9918,7 +10292,7 @@
 </file>
 
 <file path=customXml/itemProps1.xml><?xml version="1.0" encoding="utf-8"?>
-<ds:datastoreItem xmlns:ds="http://schemas.openxmlformats.org/officeDocument/2006/customXml" ds:itemID="{2410D9C0-F735-41EE-80F6-02B7F0B03094}">
+<ds:datastoreItem xmlns:ds="http://schemas.openxmlformats.org/officeDocument/2006/customXml" ds:itemID="{251AC8DD-FAE4-47E8-AF96-6D78F9372E47}">
   <ds:schemaRefs>
     <ds:schemaRef ds:uri="http://schemas.openxmlformats.org/officeDocument/2006/bibliography"/>
   </ds:schemaRefs>

</xml_diff>

<commit_message>
Feature selection explication, new introduction
</commit_message>
<xml_diff>
--- a/rendu.docx
+++ b/rendu.docx
@@ -703,11 +703,10 @@
             </w:rPr>
             <w:fldChar w:fldCharType="separate"/>
           </w:r>
-          <w:hyperlink w:anchor="_Toc36291900" w:history="1">
+          <w:hyperlink w:anchor="_Toc36384437" w:history="1">
             <w:r>
               <w:rPr>
                 <w:rStyle w:val="Lienhypertexte"/>
-                <w:rFonts w:cs="Times New Roman"/>
                 <w:noProof/>
               </w:rPr>
               <w:t>I). Introduction</w:t>
@@ -731,7 +730,7 @@
                 <w:noProof/>
                 <w:webHidden/>
               </w:rPr>
-              <w:instrText xml:space="preserve"> PAGEREF _Toc36291900 \h </w:instrText>
+              <w:instrText xml:space="preserve"> PAGEREF _Toc36384437 \h </w:instrText>
             </w:r>
             <w:r>
               <w:rPr>
@@ -774,7 +773,7 @@
               <w:lang w:eastAsia="fr-FR"/>
             </w:rPr>
           </w:pPr>
-          <w:hyperlink w:anchor="_Toc36291901" w:history="1">
+          <w:hyperlink w:anchor="_Toc36384438" w:history="1">
             <w:r>
               <w:rPr>
                 <w:rStyle w:val="Lienhypertexte"/>
@@ -802,7 +801,7 @@
                 <w:noProof/>
                 <w:webHidden/>
               </w:rPr>
-              <w:instrText xml:space="preserve"> PAGEREF _Toc36291901 \h </w:instrText>
+              <w:instrText xml:space="preserve"> PAGEREF _Toc36384438 \h </w:instrText>
             </w:r>
             <w:r>
               <w:rPr>
@@ -822,7 +821,7 @@
                 <w:noProof/>
                 <w:webHidden/>
               </w:rPr>
-              <w:t>3</w:t>
+              <w:t>4</w:t>
             </w:r>
             <w:r>
               <w:rPr>
@@ -845,7 +844,7 @@
               <w:lang w:eastAsia="fr-FR"/>
             </w:rPr>
           </w:pPr>
-          <w:hyperlink w:anchor="_Toc36291902" w:history="1">
+          <w:hyperlink w:anchor="_Toc36384439" w:history="1">
             <w:r>
               <w:rPr>
                 <w:rStyle w:val="Lienhypertexte"/>
@@ -873,7 +872,7 @@
                 <w:noProof/>
                 <w:webHidden/>
               </w:rPr>
-              <w:instrText xml:space="preserve"> PAGEREF _Toc36291902 \h </w:instrText>
+              <w:instrText xml:space="preserve"> PAGEREF _Toc36384439 \h </w:instrText>
             </w:r>
             <w:r>
               <w:rPr>
@@ -893,7 +892,7 @@
                 <w:noProof/>
                 <w:webHidden/>
               </w:rPr>
-              <w:t>3</w:t>
+              <w:t>4</w:t>
             </w:r>
             <w:r>
               <w:rPr>
@@ -916,7 +915,7 @@
               <w:lang w:eastAsia="fr-FR"/>
             </w:rPr>
           </w:pPr>
-          <w:hyperlink w:anchor="_Toc36291903" w:history="1">
+          <w:hyperlink w:anchor="_Toc36384440" w:history="1">
             <w:r>
               <w:rPr>
                 <w:rStyle w:val="Lienhypertexte"/>
@@ -944,7 +943,7 @@
                 <w:noProof/>
                 <w:webHidden/>
               </w:rPr>
-              <w:instrText xml:space="preserve"> PAGEREF _Toc36291903 \h </w:instrText>
+              <w:instrText xml:space="preserve"> PAGEREF _Toc36384440 \h </w:instrText>
             </w:r>
             <w:r>
               <w:rPr>
@@ -964,7 +963,7 @@
                 <w:noProof/>
                 <w:webHidden/>
               </w:rPr>
-              <w:t>5</w:t>
+              <w:t>6</w:t>
             </w:r>
             <w:r>
               <w:rPr>
@@ -987,7 +986,7 @@
               <w:lang w:eastAsia="fr-FR"/>
             </w:rPr>
           </w:pPr>
-          <w:hyperlink w:anchor="_Toc36291904" w:history="1">
+          <w:hyperlink w:anchor="_Toc36384441" w:history="1">
             <w:r>
               <w:rPr>
                 <w:rStyle w:val="Lienhypertexte"/>
@@ -1015,149 +1014,7 @@
                 <w:noProof/>
                 <w:webHidden/>
               </w:rPr>
-              <w:instrText xml:space="preserve"> PAGEREF _Toc36291904 \h </w:instrText>
-            </w:r>
-            <w:r>
-              <w:rPr>
-                <w:noProof/>
-                <w:webHidden/>
-              </w:rPr>
-            </w:r>
-            <w:r>
-              <w:rPr>
-                <w:noProof/>
-                <w:webHidden/>
-              </w:rPr>
-              <w:fldChar w:fldCharType="separate"/>
-            </w:r>
-            <w:r>
-              <w:rPr>
-                <w:noProof/>
-                <w:webHidden/>
-              </w:rPr>
-              <w:t>7</w:t>
-            </w:r>
-            <w:r>
-              <w:rPr>
-                <w:noProof/>
-                <w:webHidden/>
-              </w:rPr>
-              <w:fldChar w:fldCharType="end"/>
-            </w:r>
-          </w:hyperlink>
-        </w:p>
-        <w:p>
-          <w:pPr>
-            <w:pStyle w:val="TM2"/>
-            <w:tabs>
-              <w:tab w:val="right" w:leader="dot" w:pos="9060"/>
-            </w:tabs>
-            <w:rPr>
-              <w:rFonts w:eastAsiaTheme="minorEastAsia"/>
-              <w:noProof/>
-              <w:lang w:eastAsia="fr-FR"/>
-            </w:rPr>
-          </w:pPr>
-          <w:hyperlink w:anchor="_Toc36291905" w:history="1">
-            <w:r>
-              <w:rPr>
-                <w:rStyle w:val="Lienhypertexte"/>
-                <w:rFonts w:cs="Times New Roman"/>
-                <w:noProof/>
-              </w:rPr>
-              <w:t>1). Traitement des valeurs manquantes</w:t>
-            </w:r>
-            <w:r>
-              <w:rPr>
-                <w:noProof/>
-                <w:webHidden/>
-              </w:rPr>
-              <w:tab/>
-            </w:r>
-            <w:r>
-              <w:rPr>
-                <w:noProof/>
-                <w:webHidden/>
-              </w:rPr>
-              <w:fldChar w:fldCharType="begin"/>
-            </w:r>
-            <w:r>
-              <w:rPr>
-                <w:noProof/>
-                <w:webHidden/>
-              </w:rPr>
-              <w:instrText xml:space="preserve"> PAGEREF _Toc36291905 \h </w:instrText>
-            </w:r>
-            <w:r>
-              <w:rPr>
-                <w:noProof/>
-                <w:webHidden/>
-              </w:rPr>
-            </w:r>
-            <w:r>
-              <w:rPr>
-                <w:noProof/>
-                <w:webHidden/>
-              </w:rPr>
-              <w:fldChar w:fldCharType="separate"/>
-            </w:r>
-            <w:r>
-              <w:rPr>
-                <w:noProof/>
-                <w:webHidden/>
-              </w:rPr>
-              <w:t>7</w:t>
-            </w:r>
-            <w:r>
-              <w:rPr>
-                <w:noProof/>
-                <w:webHidden/>
-              </w:rPr>
-              <w:fldChar w:fldCharType="end"/>
-            </w:r>
-          </w:hyperlink>
-        </w:p>
-        <w:p>
-          <w:pPr>
-            <w:pStyle w:val="TM2"/>
-            <w:tabs>
-              <w:tab w:val="right" w:leader="dot" w:pos="9060"/>
-            </w:tabs>
-            <w:rPr>
-              <w:rFonts w:eastAsiaTheme="minorEastAsia"/>
-              <w:noProof/>
-              <w:lang w:eastAsia="fr-FR"/>
-            </w:rPr>
-          </w:pPr>
-          <w:hyperlink w:anchor="_Toc36291906" w:history="1">
-            <w:r>
-              <w:rPr>
-                <w:rStyle w:val="Lienhypertexte"/>
-                <w:rFonts w:cs="Times New Roman"/>
-                <w:noProof/>
-              </w:rPr>
-              <w:t>2). Transformation des données</w:t>
-            </w:r>
-            <w:r>
-              <w:rPr>
-                <w:noProof/>
-                <w:webHidden/>
-              </w:rPr>
-              <w:tab/>
-            </w:r>
-            <w:r>
-              <w:rPr>
-                <w:noProof/>
-                <w:webHidden/>
-              </w:rPr>
-              <w:fldChar w:fldCharType="begin"/>
-            </w:r>
-            <w:r>
-              <w:rPr>
-                <w:noProof/>
-                <w:webHidden/>
-              </w:rPr>
-              <w:instrText xml:space="preserve"> PAGEREF _Toc36291906 \h </w:instrText>
+              <w:instrText xml:space="preserve"> PAGEREF _Toc36384441 \h </w:instrText>
             </w:r>
             <w:r>
               <w:rPr>
@@ -1200,14 +1057,14 @@
               <w:lang w:eastAsia="fr-FR"/>
             </w:rPr>
           </w:pPr>
-          <w:hyperlink w:anchor="_Toc36291907" w:history="1">
+          <w:hyperlink w:anchor="_Toc36384442" w:history="1">
             <w:r>
               <w:rPr>
                 <w:rStyle w:val="Lienhypertexte"/>
                 <w:rFonts w:cs="Times New Roman"/>
                 <w:noProof/>
               </w:rPr>
-              <w:t>3). Analyse des liens entre nos variables</w:t>
+              <w:t>1). Traitement des valeurs manquantes</w:t>
             </w:r>
             <w:r>
               <w:rPr>
@@ -1228,7 +1085,78 @@
                 <w:noProof/>
                 <w:webHidden/>
               </w:rPr>
-              <w:instrText xml:space="preserve"> PAGEREF _Toc36291907 \h </w:instrText>
+              <w:instrText xml:space="preserve"> PAGEREF _Toc36384442 \h </w:instrText>
+            </w:r>
+            <w:r>
+              <w:rPr>
+                <w:noProof/>
+                <w:webHidden/>
+              </w:rPr>
+            </w:r>
+            <w:r>
+              <w:rPr>
+                <w:noProof/>
+                <w:webHidden/>
+              </w:rPr>
+              <w:fldChar w:fldCharType="separate"/>
+            </w:r>
+            <w:r>
+              <w:rPr>
+                <w:noProof/>
+                <w:webHidden/>
+              </w:rPr>
+              <w:t>8</w:t>
+            </w:r>
+            <w:r>
+              <w:rPr>
+                <w:noProof/>
+                <w:webHidden/>
+              </w:rPr>
+              <w:fldChar w:fldCharType="end"/>
+            </w:r>
+          </w:hyperlink>
+        </w:p>
+        <w:p>
+          <w:pPr>
+            <w:pStyle w:val="TM2"/>
+            <w:tabs>
+              <w:tab w:val="right" w:leader="dot" w:pos="9060"/>
+            </w:tabs>
+            <w:rPr>
+              <w:rFonts w:eastAsiaTheme="minorEastAsia"/>
+              <w:noProof/>
+              <w:lang w:eastAsia="fr-FR"/>
+            </w:rPr>
+          </w:pPr>
+          <w:hyperlink w:anchor="_Toc36384443" w:history="1">
+            <w:r>
+              <w:rPr>
+                <w:rStyle w:val="Lienhypertexte"/>
+                <w:rFonts w:cs="Times New Roman"/>
+                <w:noProof/>
+              </w:rPr>
+              <w:t>2). Transformation des données</w:t>
+            </w:r>
+            <w:r>
+              <w:rPr>
+                <w:noProof/>
+                <w:webHidden/>
+              </w:rPr>
+              <w:tab/>
+            </w:r>
+            <w:r>
+              <w:rPr>
+                <w:noProof/>
+                <w:webHidden/>
+              </w:rPr>
+              <w:fldChar w:fldCharType="begin"/>
+            </w:r>
+            <w:r>
+              <w:rPr>
+                <w:noProof/>
+                <w:webHidden/>
+              </w:rPr>
+              <w:instrText xml:space="preserve"> PAGEREF _Toc36384443 \h </w:instrText>
             </w:r>
             <w:r>
               <w:rPr>
@@ -1261,6 +1189,77 @@
         </w:p>
         <w:p>
           <w:pPr>
+            <w:pStyle w:val="TM2"/>
+            <w:tabs>
+              <w:tab w:val="right" w:leader="dot" w:pos="9060"/>
+            </w:tabs>
+            <w:rPr>
+              <w:rFonts w:eastAsiaTheme="minorEastAsia"/>
+              <w:noProof/>
+              <w:lang w:eastAsia="fr-FR"/>
+            </w:rPr>
+          </w:pPr>
+          <w:hyperlink w:anchor="_Toc36384444" w:history="1">
+            <w:r>
+              <w:rPr>
+                <w:rStyle w:val="Lienhypertexte"/>
+                <w:rFonts w:cs="Times New Roman"/>
+                <w:noProof/>
+              </w:rPr>
+              <w:t>3). Analyse des liens entre nos variables</w:t>
+            </w:r>
+            <w:r>
+              <w:rPr>
+                <w:noProof/>
+                <w:webHidden/>
+              </w:rPr>
+              <w:tab/>
+            </w:r>
+            <w:r>
+              <w:rPr>
+                <w:noProof/>
+                <w:webHidden/>
+              </w:rPr>
+              <w:fldChar w:fldCharType="begin"/>
+            </w:r>
+            <w:r>
+              <w:rPr>
+                <w:noProof/>
+                <w:webHidden/>
+              </w:rPr>
+              <w:instrText xml:space="preserve"> PAGEREF _Toc36384444 \h </w:instrText>
+            </w:r>
+            <w:r>
+              <w:rPr>
+                <w:noProof/>
+                <w:webHidden/>
+              </w:rPr>
+            </w:r>
+            <w:r>
+              <w:rPr>
+                <w:noProof/>
+                <w:webHidden/>
+              </w:rPr>
+              <w:fldChar w:fldCharType="separate"/>
+            </w:r>
+            <w:r>
+              <w:rPr>
+                <w:noProof/>
+                <w:webHidden/>
+              </w:rPr>
+              <w:t>10</w:t>
+            </w:r>
+            <w:r>
+              <w:rPr>
+                <w:noProof/>
+                <w:webHidden/>
+              </w:rPr>
+              <w:fldChar w:fldCharType="end"/>
+            </w:r>
+          </w:hyperlink>
+        </w:p>
+        <w:p>
+          <w:pPr>
             <w:pStyle w:val="TM1"/>
             <w:tabs>
               <w:tab w:val="right" w:leader="dot" w:pos="9060"/>
@@ -1271,7 +1270,217 @@
               <w:lang w:eastAsia="fr-FR"/>
             </w:rPr>
           </w:pPr>
-          <w:hyperlink w:anchor="_Toc36291908" w:history="1">
+          <w:hyperlink w:anchor="_Toc36384445" w:history="1">
+            <w:r>
+              <w:rPr>
+                <w:rStyle w:val="Lienhypertexte"/>
+                <w:noProof/>
+              </w:rPr>
+              <w:t>IV). Construction du meilleur modèle</w:t>
+            </w:r>
+            <w:r>
+              <w:rPr>
+                <w:noProof/>
+                <w:webHidden/>
+              </w:rPr>
+              <w:tab/>
+            </w:r>
+            <w:r>
+              <w:rPr>
+                <w:noProof/>
+                <w:webHidden/>
+              </w:rPr>
+              <w:fldChar w:fldCharType="begin"/>
+            </w:r>
+            <w:r>
+              <w:rPr>
+                <w:noProof/>
+                <w:webHidden/>
+              </w:rPr>
+              <w:instrText xml:space="preserve"> PAGEREF _Toc36384445 \h </w:instrText>
+            </w:r>
+            <w:r>
+              <w:rPr>
+                <w:noProof/>
+                <w:webHidden/>
+              </w:rPr>
+            </w:r>
+            <w:r>
+              <w:rPr>
+                <w:noProof/>
+                <w:webHidden/>
+              </w:rPr>
+              <w:fldChar w:fldCharType="separate"/>
+            </w:r>
+            <w:r>
+              <w:rPr>
+                <w:noProof/>
+                <w:webHidden/>
+              </w:rPr>
+              <w:t>13</w:t>
+            </w:r>
+            <w:r>
+              <w:rPr>
+                <w:noProof/>
+                <w:webHidden/>
+              </w:rPr>
+              <w:fldChar w:fldCharType="end"/>
+            </w:r>
+          </w:hyperlink>
+        </w:p>
+        <w:p>
+          <w:pPr>
+            <w:pStyle w:val="TM2"/>
+            <w:tabs>
+              <w:tab w:val="right" w:leader="dot" w:pos="9060"/>
+            </w:tabs>
+            <w:rPr>
+              <w:rFonts w:eastAsiaTheme="minorEastAsia"/>
+              <w:noProof/>
+              <w:lang w:eastAsia="fr-FR"/>
+            </w:rPr>
+          </w:pPr>
+          <w:hyperlink w:anchor="_Toc36384446" w:history="1">
+            <w:r>
+              <w:rPr>
+                <w:rStyle w:val="Lienhypertexte"/>
+                <w:noProof/>
+              </w:rPr>
+              <w:t>1). Sélection de variable</w:t>
+            </w:r>
+            <w:r>
+              <w:rPr>
+                <w:noProof/>
+                <w:webHidden/>
+              </w:rPr>
+              <w:tab/>
+            </w:r>
+            <w:r>
+              <w:rPr>
+                <w:noProof/>
+                <w:webHidden/>
+              </w:rPr>
+              <w:fldChar w:fldCharType="begin"/>
+            </w:r>
+            <w:r>
+              <w:rPr>
+                <w:noProof/>
+                <w:webHidden/>
+              </w:rPr>
+              <w:instrText xml:space="preserve"> PAGEREF _Toc36384446 \h </w:instrText>
+            </w:r>
+            <w:r>
+              <w:rPr>
+                <w:noProof/>
+                <w:webHidden/>
+              </w:rPr>
+            </w:r>
+            <w:r>
+              <w:rPr>
+                <w:noProof/>
+                <w:webHidden/>
+              </w:rPr>
+              <w:fldChar w:fldCharType="separate"/>
+            </w:r>
+            <w:r>
+              <w:rPr>
+                <w:noProof/>
+                <w:webHidden/>
+              </w:rPr>
+              <w:t>13</w:t>
+            </w:r>
+            <w:r>
+              <w:rPr>
+                <w:noProof/>
+                <w:webHidden/>
+              </w:rPr>
+              <w:fldChar w:fldCharType="end"/>
+            </w:r>
+          </w:hyperlink>
+        </w:p>
+        <w:p>
+          <w:pPr>
+            <w:pStyle w:val="TM2"/>
+            <w:tabs>
+              <w:tab w:val="right" w:leader="dot" w:pos="9060"/>
+            </w:tabs>
+            <w:rPr>
+              <w:rFonts w:eastAsiaTheme="minorEastAsia"/>
+              <w:noProof/>
+              <w:lang w:eastAsia="fr-FR"/>
+            </w:rPr>
+          </w:pPr>
+          <w:hyperlink w:anchor="_Toc36384447" w:history="1">
+            <w:r>
+              <w:rPr>
+                <w:rStyle w:val="Lienhypertexte"/>
+                <w:noProof/>
+              </w:rPr>
+              <w:t>2).</w:t>
+            </w:r>
+            <w:r>
+              <w:rPr>
+                <w:noProof/>
+                <w:webHidden/>
+              </w:rPr>
+              <w:tab/>
+            </w:r>
+            <w:r>
+              <w:rPr>
+                <w:noProof/>
+                <w:webHidden/>
+              </w:rPr>
+              <w:fldChar w:fldCharType="begin"/>
+            </w:r>
+            <w:r>
+              <w:rPr>
+                <w:noProof/>
+                <w:webHidden/>
+              </w:rPr>
+              <w:instrText xml:space="preserve"> PAGEREF _Toc36384447 \h </w:instrText>
+            </w:r>
+            <w:r>
+              <w:rPr>
+                <w:noProof/>
+                <w:webHidden/>
+              </w:rPr>
+            </w:r>
+            <w:r>
+              <w:rPr>
+                <w:noProof/>
+                <w:webHidden/>
+              </w:rPr>
+              <w:fldChar w:fldCharType="separate"/>
+            </w:r>
+            <w:r>
+              <w:rPr>
+                <w:noProof/>
+                <w:webHidden/>
+              </w:rPr>
+              <w:t>14</w:t>
+            </w:r>
+            <w:r>
+              <w:rPr>
+                <w:noProof/>
+                <w:webHidden/>
+              </w:rPr>
+              <w:fldChar w:fldCharType="end"/>
+            </w:r>
+          </w:hyperlink>
+        </w:p>
+        <w:p>
+          <w:pPr>
+            <w:pStyle w:val="TM1"/>
+            <w:tabs>
+              <w:tab w:val="right" w:leader="dot" w:pos="9060"/>
+            </w:tabs>
+            <w:rPr>
+              <w:rFonts w:eastAsiaTheme="minorEastAsia"/>
+              <w:noProof/>
+              <w:lang w:eastAsia="fr-FR"/>
+            </w:rPr>
+          </w:pPr>
+          <w:hyperlink w:anchor="_Toc36384448" w:history="1">
             <w:r>
               <w:rPr>
                 <w:rStyle w:val="Lienhypertexte"/>
@@ -1298,7 +1507,7 @@
                 <w:noProof/>
                 <w:webHidden/>
               </w:rPr>
-              <w:instrText xml:space="preserve"> PAGEREF _Toc36291908 \h </w:instrText>
+              <w:instrText xml:space="preserve"> PAGEREF _Toc36384448 \h </w:instrText>
             </w:r>
             <w:r>
               <w:rPr>
@@ -1318,7 +1527,7 @@
                 <w:noProof/>
                 <w:webHidden/>
               </w:rPr>
-              <w:t>12</w:t>
+              <w:t>15</w:t>
             </w:r>
             <w:r>
               <w:rPr>
@@ -1363,17 +1572,28 @@
       <w:pPr>
         <w:pStyle w:val="Titre1"/>
       </w:pPr>
+      <w:bookmarkStart w:id="0" w:name="_Toc36384437"/>
       <w:r>
         <w:lastRenderedPageBreak/>
         <w:t>I). Introduction</w:t>
       </w:r>
-    </w:p>
-    <w:p>
-      <w:pPr>
-        <w:rPr>
-          <w:rFonts w:ascii="Times New Roman" w:hAnsi="Times New Roman" w:cs="Times New Roman"/>
-        </w:rPr>
-      </w:pPr>
+      <w:bookmarkEnd w:id="0"/>
+    </w:p>
+    <w:p>
+      <w:pPr>
+        <w:rPr>
+          <w:rFonts w:ascii="Times New Roman" w:hAnsi="Times New Roman" w:cs="Times New Roman"/>
+        </w:rPr>
+      </w:pPr>
+    </w:p>
+    <w:p>
+      <w:pPr>
+        <w:rPr>
+          <w:rFonts w:ascii="Times New Roman" w:hAnsi="Times New Roman" w:cs="Times New Roman"/>
+        </w:rPr>
+      </w:pPr>
+      <w:bookmarkStart w:id="1" w:name="_GoBack"/>
+      <w:bookmarkEnd w:id="1"/>
     </w:p>
     <w:p>
       <w:pPr>
@@ -1386,13 +1606,45 @@
           <w:rFonts w:ascii="Times New Roman" w:hAnsi="Times New Roman" w:cs="Times New Roman"/>
         </w:rPr>
         <w:tab/>
-        <w:t xml:space="preserve">Une des principales problématiques à laquelle doit répondre un data </w:t>
+      </w:r>
+      <w:r>
+        <w:rPr>
+          <w:rFonts w:ascii="Times New Roman" w:hAnsi="Times New Roman" w:cs="Times New Roman"/>
+        </w:rPr>
+        <w:t xml:space="preserve">Les modèles de </w:t>
       </w:r>
       <w:proofErr w:type="spellStart"/>
       <w:r>
         <w:rPr>
           <w:rFonts w:ascii="Times New Roman" w:hAnsi="Times New Roman" w:cs="Times New Roman"/>
         </w:rPr>
+        <w:t>scoring</w:t>
+      </w:r>
+      <w:proofErr w:type="spellEnd"/>
+      <w:r>
+        <w:rPr>
+          <w:rFonts w:ascii="Times New Roman" w:hAnsi="Times New Roman" w:cs="Times New Roman"/>
+        </w:rPr>
+        <w:t xml:space="preserve"> attrait à tous les secteurs d’activités : prédire quel client va partir, prédire quel est le risque qu’un client fasse défaut, prédire l’appétence d’un prospect à nos services, prédire la panne, etc.</w:t>
+      </w:r>
+    </w:p>
+    <w:p>
+      <w:pPr>
+        <w:rPr>
+          <w:rFonts w:ascii="Times New Roman" w:hAnsi="Times New Roman" w:cs="Times New Roman"/>
+        </w:rPr>
+      </w:pPr>
+      <w:r>
+        <w:rPr>
+          <w:rFonts w:ascii="Times New Roman" w:hAnsi="Times New Roman" w:cs="Times New Roman"/>
+        </w:rPr>
+        <w:t xml:space="preserve">C’est une des principales problématiques auxquelles doit faire face un data </w:t>
+      </w:r>
+      <w:proofErr w:type="spellStart"/>
+      <w:r>
+        <w:rPr>
+          <w:rFonts w:ascii="Times New Roman" w:hAnsi="Times New Roman" w:cs="Times New Roman"/>
+        </w:rPr>
         <w:t>scientist</w:t>
       </w:r>
       <w:proofErr w:type="spellEnd"/>
@@ -1400,106 +1652,110 @@
         <w:rPr>
           <w:rFonts w:ascii="Times New Roman" w:hAnsi="Times New Roman" w:cs="Times New Roman"/>
         </w:rPr>
-        <w:t xml:space="preserve"> au sein d’une banque est de fournir, à tout moment </w:t>
-      </w:r>
-      <w:r>
-        <w:rPr>
-          <w:rFonts w:ascii="Times New Roman" w:hAnsi="Times New Roman" w:cs="Times New Roman"/>
-        </w:rPr>
-        <w:t xml:space="preserve">et pour chaque client, une probabilité qu’il fasse défaut au moment </w:t>
-      </w:r>
-      <w:r>
-        <w:rPr>
-          <w:rFonts w:ascii="Times New Roman" w:hAnsi="Times New Roman" w:cs="Times New Roman"/>
-        </w:rPr>
-        <w:t>où</w:t>
-      </w:r>
-      <w:r>
-        <w:rPr>
-          <w:rFonts w:ascii="Times New Roman" w:hAnsi="Times New Roman" w:cs="Times New Roman"/>
-        </w:rPr>
-        <w:t xml:space="preserve"> </w:t>
-      </w:r>
-      <w:r>
-        <w:rPr>
-          <w:rFonts w:ascii="Times New Roman" w:hAnsi="Times New Roman" w:cs="Times New Roman"/>
-        </w:rPr>
-        <w:t xml:space="preserve">il </w:t>
-      </w:r>
-      <w:r>
-        <w:rPr>
-          <w:rFonts w:ascii="Times New Roman" w:hAnsi="Times New Roman" w:cs="Times New Roman"/>
-        </w:rPr>
-        <w:t>fait une demande de crédit. C’est important car ce risque permet à la fois, de définir le taux d’intérêt (i.e. la rémunération de l’établissement), et surtout de pouvoir calculer les provisions nécessaires.</w:t>
-      </w:r>
-      <w:r>
-        <w:rPr>
-          <w:rFonts w:ascii="Times New Roman" w:hAnsi="Times New Roman" w:cs="Times New Roman"/>
-        </w:rPr>
-        <w:t xml:space="preserve"> </w:t>
-      </w:r>
-      <w:r>
-        <w:rPr>
-          <w:rFonts w:ascii="Times New Roman" w:hAnsi="Times New Roman" w:cs="Times New Roman"/>
-        </w:rPr>
-        <w:t>De plus, cette</w:t>
-      </w:r>
-      <w:r>
-        <w:rPr>
-          <w:rFonts w:ascii="Times New Roman" w:hAnsi="Times New Roman" w:cs="Times New Roman"/>
-        </w:rPr>
-        <w:t xml:space="preserve"> question </w:t>
-      </w:r>
-      <w:r>
-        <w:rPr>
-          <w:rFonts w:ascii="Times New Roman" w:hAnsi="Times New Roman" w:cs="Times New Roman"/>
-        </w:rPr>
-        <w:t>de calculer la</w:t>
-      </w:r>
-      <w:r>
-        <w:rPr>
-          <w:rFonts w:ascii="Times New Roman" w:hAnsi="Times New Roman" w:cs="Times New Roman"/>
-        </w:rPr>
-        <w:t xml:space="preserve"> probabilité d’un client fasse défaut</w:t>
-      </w:r>
-      <w:r>
-        <w:rPr>
-          <w:rFonts w:ascii="Times New Roman" w:hAnsi="Times New Roman" w:cs="Times New Roman"/>
-        </w:rPr>
-        <w:t xml:space="preserve"> </w:t>
-      </w:r>
-      <w:r>
-        <w:rPr>
-          <w:rFonts w:ascii="Times New Roman" w:hAnsi="Times New Roman" w:cs="Times New Roman"/>
-        </w:rPr>
-        <w:t xml:space="preserve">est transverse </w:t>
+        <w:t>. En général, c’est un problème complexe car l’évènement considéré peut-être rare, les données à disposition ne sont pas suffisantes, ou il existe des contraintes réglementaires / de business intelligence qui limite l’utilisation de modèle plus intéressant mais moins compréhensible pour le métier.</w:t>
+      </w:r>
+    </w:p>
+    <w:p>
+      <w:pPr>
+        <w:rPr>
+          <w:rFonts w:ascii="Times New Roman" w:hAnsi="Times New Roman" w:cs="Times New Roman"/>
+        </w:rPr>
+      </w:pPr>
+    </w:p>
+    <w:p>
+      <w:pPr>
+        <w:rPr>
+          <w:rFonts w:ascii="Times New Roman" w:hAnsi="Times New Roman" w:cs="Times New Roman"/>
+        </w:rPr>
+      </w:pPr>
+      <w:r>
+        <w:rPr>
+          <w:rFonts w:ascii="Times New Roman" w:hAnsi="Times New Roman" w:cs="Times New Roman"/>
+        </w:rPr>
+        <w:tab/>
+        <w:t xml:space="preserve">Vous l’aurez compris, ce projet porte sur une problématique de </w:t>
       </w:r>
       <w:proofErr w:type="spellStart"/>
       <w:r>
         <w:rPr>
           <w:rFonts w:ascii="Times New Roman" w:hAnsi="Times New Roman" w:cs="Times New Roman"/>
         </w:rPr>
-        <w:t>à</w:t>
+        <w:t>scoring</w:t>
       </w:r>
       <w:proofErr w:type="spellEnd"/>
       <w:r>
         <w:rPr>
           <w:rFonts w:ascii="Times New Roman" w:hAnsi="Times New Roman" w:cs="Times New Roman"/>
         </w:rPr>
-        <w:t xml:space="preserve"> beaucoup de secteur, comme par exemple au marketing ou encore en assurance. D’où l’importance et le développement de problèmes liés au </w:t>
+        <w:t> : prédire le risque de défaut d’un client pour une banque.</w:t>
+      </w:r>
+    </w:p>
+    <w:p>
+      <w:pPr>
+        <w:rPr>
+          <w:rFonts w:ascii="Times New Roman" w:hAnsi="Times New Roman" w:cs="Times New Roman"/>
+        </w:rPr>
+      </w:pPr>
+      <w:r>
+        <w:rPr>
+          <w:rFonts w:ascii="Times New Roman" w:hAnsi="Times New Roman" w:cs="Times New Roman"/>
+        </w:rPr>
+        <w:t xml:space="preserve">Notre approche pour ce projet consiste à générer 2 listes de variables </w:t>
+      </w:r>
+      <w:r>
+        <w:rPr>
+          <w:rFonts w:ascii="Times New Roman" w:hAnsi="Times New Roman" w:cs="Times New Roman"/>
+        </w:rPr>
+        <w:t>« </w:t>
+      </w:r>
+      <w:r>
+        <w:rPr>
+          <w:rFonts w:ascii="Times New Roman" w:hAnsi="Times New Roman" w:cs="Times New Roman"/>
+        </w:rPr>
+        <w:t>intéressantes</w:t>
+      </w:r>
+      <w:r>
+        <w:rPr>
+          <w:rFonts w:ascii="Times New Roman" w:hAnsi="Times New Roman" w:cs="Times New Roman"/>
+        </w:rPr>
+        <w:t> »</w:t>
+      </w:r>
+      <w:r>
+        <w:rPr>
+          <w:rFonts w:ascii="Times New Roman" w:hAnsi="Times New Roman" w:cs="Times New Roman"/>
+        </w:rPr>
+        <w:t xml:space="preserve">, et de produire pour chaque liste 2 modèles. On pourra alors comparer 4 modèles entre eux. Mais avant d’en arriver à la modélisation, il nous faudra dans un premier temps explorer nos données et les traiter. Effectivement, on se rendra compte que les données à disposition ne sont pas propres, et nécessite certaines transformations afin d’avoir un </w:t>
       </w:r>
       <w:proofErr w:type="spellStart"/>
       <w:r>
         <w:rPr>
           <w:rFonts w:ascii="Times New Roman" w:hAnsi="Times New Roman" w:cs="Times New Roman"/>
         </w:rPr>
-        <w:t>scoring</w:t>
+        <w:t>dataset</w:t>
       </w:r>
       <w:proofErr w:type="spellEnd"/>
       <w:r>
         <w:rPr>
           <w:rFonts w:ascii="Times New Roman" w:hAnsi="Times New Roman" w:cs="Times New Roman"/>
         </w:rPr>
+        <w:t xml:space="preserve"> exploitable. </w:t>
+      </w:r>
+      <w:r>
+        <w:rPr>
+          <w:rFonts w:ascii="Times New Roman" w:hAnsi="Times New Roman" w:cs="Times New Roman"/>
+        </w:rPr>
+        <w:t xml:space="preserve">Puis nous nous lancerons dans l’analyse des liens entre nos variables. Cette partie nous permettra de mieux comprendre nos modèles, et ainsi d’apporter des explications au métier </w:t>
+      </w:r>
+      <w:r>
+        <w:rPr>
+          <w:rFonts w:ascii="Times New Roman" w:hAnsi="Times New Roman" w:cs="Times New Roman"/>
+        </w:rPr>
+        <w:t>à propos de la prédiction sortie</w:t>
+      </w:r>
+      <w:r>
+        <w:rPr>
+          <w:rFonts w:ascii="Times New Roman" w:hAnsi="Times New Roman" w:cs="Times New Roman"/>
+        </w:rPr>
         <w:t>.</w:t>
       </w:r>
     </w:p>
@@ -1509,130 +1765,6 @@
           <w:rFonts w:ascii="Times New Roman" w:hAnsi="Times New Roman" w:cs="Times New Roman"/>
         </w:rPr>
       </w:pPr>
-      <w:r>
-        <w:rPr>
-          <w:rFonts w:ascii="Times New Roman" w:hAnsi="Times New Roman" w:cs="Times New Roman"/>
-        </w:rPr>
-        <w:tab/>
-        <w:t xml:space="preserve">Le but de ce projet, comme vous pouvez le deviner, et de répondre à une problématique de </w:t>
-      </w:r>
-      <w:proofErr w:type="spellStart"/>
-      <w:r>
-        <w:rPr>
-          <w:rFonts w:ascii="Times New Roman" w:hAnsi="Times New Roman" w:cs="Times New Roman"/>
-        </w:rPr>
-        <w:t>scoring</w:t>
-      </w:r>
-      <w:proofErr w:type="spellEnd"/>
-      <w:r>
-        <w:rPr>
-          <w:rFonts w:ascii="Times New Roman" w:hAnsi="Times New Roman" w:cs="Times New Roman"/>
-        </w:rPr>
-        <w:t> : déterminer quelle est la probabilité</w:t>
-      </w:r>
-      <w:r>
-        <w:rPr>
-          <w:rFonts w:ascii="Times New Roman" w:hAnsi="Times New Roman" w:cs="Times New Roman"/>
-        </w:rPr>
-        <w:t xml:space="preserve"> qu’un client fasse défaut étant donné ses caractéristiques.</w:t>
-      </w:r>
-      <w:r>
-        <w:rPr>
-          <w:rFonts w:ascii="Times New Roman" w:hAnsi="Times New Roman" w:cs="Times New Roman"/>
-        </w:rPr>
-        <w:t xml:space="preserve"> On a des informations sur le poste qu’il occupe, la valeur de son prêt, la valeur de sa maison etc. au total 12 varia</w:t>
-      </w:r>
-      <w:r>
-        <w:rPr>
-          <w:rFonts w:ascii="Times New Roman" w:hAnsi="Times New Roman" w:cs="Times New Roman"/>
-        </w:rPr>
-        <w:t>bles.</w:t>
-      </w:r>
-    </w:p>
-    <w:p>
-      <w:pPr>
-        <w:rPr>
-          <w:rFonts w:ascii="Times New Roman" w:hAnsi="Times New Roman" w:cs="Times New Roman"/>
-        </w:rPr>
-      </w:pPr>
-      <w:r>
-        <w:rPr>
-          <w:rFonts w:ascii="Times New Roman" w:hAnsi="Times New Roman" w:cs="Times New Roman"/>
-        </w:rPr>
-        <w:tab/>
-        <w:t>C’est pourquoi dans un premier temps, nous allons observer ces différentes variables pour mieux les comprendre et les exploiter dans notre modèle. Nous ferons donc une analyse exploratoire des données.</w:t>
-      </w:r>
-      <w:r>
-        <w:rPr>
-          <w:rFonts w:ascii="Times New Roman" w:hAnsi="Times New Roman" w:cs="Times New Roman"/>
-        </w:rPr>
-        <w:t xml:space="preserve"> </w:t>
-      </w:r>
-    </w:p>
-    <w:p>
-      <w:pPr>
-        <w:rPr>
-          <w:rFonts w:ascii="Times New Roman" w:hAnsi="Times New Roman" w:cs="Times New Roman"/>
-        </w:rPr>
-      </w:pPr>
-      <w:r>
-        <w:rPr>
-          <w:rFonts w:ascii="Times New Roman" w:hAnsi="Times New Roman" w:cs="Times New Roman"/>
-        </w:rPr>
-        <w:t xml:space="preserve">Cette analyse nous permettra dans un deuxième temps de </w:t>
-      </w:r>
-      <w:r>
-        <w:rPr>
-          <w:rFonts w:ascii="Times New Roman" w:hAnsi="Times New Roman" w:cs="Times New Roman"/>
-        </w:rPr>
-        <w:t xml:space="preserve">traiter à la fois les valeurs manquantes, mais aussi de transformer les variables existantes, notamment avec une log transformation. </w:t>
-      </w:r>
-      <w:r>
-        <w:rPr>
-          <w:rFonts w:ascii="Times New Roman" w:hAnsi="Times New Roman" w:cs="Times New Roman"/>
-        </w:rPr>
-        <w:t xml:space="preserve">Avec le nouveau </w:t>
-      </w:r>
-      <w:proofErr w:type="spellStart"/>
-      <w:r>
-        <w:rPr>
-          <w:rFonts w:ascii="Times New Roman" w:hAnsi="Times New Roman" w:cs="Times New Roman"/>
-        </w:rPr>
-        <w:t>dataset</w:t>
-      </w:r>
-      <w:proofErr w:type="spellEnd"/>
-      <w:r>
-        <w:rPr>
-          <w:rFonts w:ascii="Times New Roman" w:hAnsi="Times New Roman" w:cs="Times New Roman"/>
-        </w:rPr>
-        <w:t xml:space="preserve">, nous effectuerons une analyse des liens entres nos variables, pour mieux comprendre comment les caractéristiques </w:t>
-      </w:r>
-      <w:r>
-        <w:rPr>
-          <w:rFonts w:ascii="Times New Roman" w:hAnsi="Times New Roman" w:cs="Times New Roman"/>
-        </w:rPr>
-        <w:t>interagissent entres-elles, mais aussi face à la variable cible.</w:t>
-      </w:r>
-    </w:p>
-    <w:p>
-      <w:pPr>
-        <w:rPr>
-          <w:rFonts w:ascii="Times New Roman" w:hAnsi="Times New Roman" w:cs="Times New Roman"/>
-        </w:rPr>
-      </w:pPr>
-      <w:r>
-        <w:rPr>
-          <w:rFonts w:ascii="Times New Roman" w:hAnsi="Times New Roman" w:cs="Times New Roman"/>
-        </w:rPr>
-        <w:t xml:space="preserve">Enfin avec plusieurs méthodes de sélection de variable, nous créeront plusieurs modèles </w:t>
-      </w:r>
-    </w:p>
-    <w:p>
-      <w:pPr>
-        <w:rPr>
-          <w:rFonts w:ascii="Times New Roman" w:hAnsi="Times New Roman" w:cs="Times New Roman"/>
-        </w:rPr>
-      </w:pPr>
     </w:p>
     <w:p>
       <w:pPr>
@@ -1661,14 +1793,14 @@
           <w:rFonts w:cs="Times New Roman"/>
         </w:rPr>
       </w:pPr>
-      <w:bookmarkStart w:id="0" w:name="_Toc36291901"/>
+      <w:bookmarkStart w:id="2" w:name="_Toc36384438"/>
       <w:r>
         <w:rPr>
           <w:rFonts w:cs="Times New Roman"/>
         </w:rPr>
         <w:t>II). Analyse exploratoire des données</w:t>
       </w:r>
-      <w:bookmarkEnd w:id="0"/>
+      <w:bookmarkEnd w:id="2"/>
     </w:p>
     <w:p>
       <w:pPr>
@@ -1945,14 +2077,14 @@
           <w:rFonts w:cs="Times New Roman"/>
         </w:rPr>
       </w:pPr>
-      <w:bookmarkStart w:id="1" w:name="_Toc36291902"/>
+      <w:bookmarkStart w:id="3" w:name="_Toc36384439"/>
       <w:r>
         <w:rPr>
           <w:rFonts w:cs="Times New Roman"/>
         </w:rPr>
         <w:t>1). Analyse des variables catégorielles</w:t>
       </w:r>
-      <w:bookmarkEnd w:id="1"/>
+      <w:bookmarkEnd w:id="3"/>
     </w:p>
     <w:p>
       <w:pPr>
@@ -2063,14 +2195,27 @@
                             <w:r>
                               <w:t xml:space="preserve">Figure </w:t>
                             </w:r>
-                            <w:fldSimple w:instr=" SEQ Figure \* ARABIC ">
-                              <w:r>
-                                <w:rPr>
-                                  <w:noProof/>
-                                </w:rPr>
-                                <w:t>2</w:t>
-                              </w:r>
-                            </w:fldSimple>
+                            <w:r>
+                              <w:fldChar w:fldCharType="begin"/>
+                            </w:r>
+                            <w:r>
+                              <w:instrText xml:space="preserve"> SEQ Figure \* ARABIC </w:instrText>
+                            </w:r>
+                            <w:r>
+                              <w:fldChar w:fldCharType="separate"/>
+                            </w:r>
+                            <w:r>
+                              <w:rPr>
+                                <w:noProof/>
+                              </w:rPr>
+                              <w:t>2</w:t>
+                            </w:r>
+                            <w:r>
+                              <w:rPr>
+                                <w:noProof/>
+                              </w:rPr>
+                              <w:fldChar w:fldCharType="end"/>
+                            </w:r>
                             <w:r>
                               <w:t xml:space="preserve"> : Distribution de notre variable cible</w:t>
                             </w:r>
@@ -2412,14 +2557,27 @@
                             <w:r>
                               <w:t xml:space="preserve">Figure </w:t>
                             </w:r>
-                            <w:fldSimple w:instr=" SEQ Figure \* ARABIC ">
-                              <w:r>
-                                <w:rPr>
-                                  <w:noProof/>
-                                </w:rPr>
-                                <w:t>3</w:t>
-                              </w:r>
-                            </w:fldSimple>
+                            <w:r>
+                              <w:fldChar w:fldCharType="begin"/>
+                            </w:r>
+                            <w:r>
+                              <w:instrText xml:space="preserve"> SEQ Figure \* ARABIC </w:instrText>
+                            </w:r>
+                            <w:r>
+                              <w:fldChar w:fldCharType="separate"/>
+                            </w:r>
+                            <w:r>
+                              <w:rPr>
+                                <w:noProof/>
+                              </w:rPr>
+                              <w:t>3</w:t>
+                            </w:r>
+                            <w:r>
+                              <w:rPr>
+                                <w:noProof/>
+                              </w:rPr>
+                              <w:fldChar w:fldCharType="end"/>
+                            </w:r>
                             <w:r>
                               <w:t xml:space="preserve"> : Distribution des variables catégorielles</w:t>
                             </w:r>
@@ -2918,7 +3076,7 @@
           <w:noProof/>
         </w:rPr>
       </w:pPr>
-      <w:bookmarkStart w:id="2" w:name="_Toc36291903"/>
+      <w:bookmarkStart w:id="4" w:name="_Toc36384440"/>
       <w:r>
         <w:rPr>
           <w:rFonts w:cs="Times New Roman"/>
@@ -2926,7 +3084,7 @@
         </w:rPr>
         <w:t>2). Analyse des variables numériques</w:t>
       </w:r>
-      <w:bookmarkEnd w:id="2"/>
+      <w:bookmarkEnd w:id="4"/>
     </w:p>
     <w:p>
       <w:pPr>
@@ -3424,14 +3582,27 @@
                             <w:r>
                               <w:t xml:space="preserve">Figure </w:t>
                             </w:r>
-                            <w:fldSimple w:instr=" SEQ Figure \* ARABIC ">
-                              <w:r>
-                                <w:rPr>
-                                  <w:noProof/>
-                                </w:rPr>
-                                <w:t>4</w:t>
-                              </w:r>
-                            </w:fldSimple>
+                            <w:r>
+                              <w:fldChar w:fldCharType="begin"/>
+                            </w:r>
+                            <w:r>
+                              <w:instrText xml:space="preserve"> SEQ Figure \* ARABIC </w:instrText>
+                            </w:r>
+                            <w:r>
+                              <w:fldChar w:fldCharType="separate"/>
+                            </w:r>
+                            <w:r>
+                              <w:rPr>
+                                <w:noProof/>
+                              </w:rPr>
+                              <w:t>4</w:t>
+                            </w:r>
+                            <w:r>
+                              <w:rPr>
+                                <w:noProof/>
+                              </w:rPr>
+                              <w:fldChar w:fldCharType="end"/>
+                            </w:r>
                             <w:r>
                               <w:t xml:space="preserve"> : </w:t>
                             </w:r>
@@ -3830,7 +4001,7 @@
           <w:rFonts w:cs="Times New Roman"/>
         </w:rPr>
       </w:pPr>
-      <w:bookmarkStart w:id="3" w:name="_Toc36291904"/>
+      <w:bookmarkStart w:id="5" w:name="_Toc36384441"/>
       <w:r>
         <w:rPr>
           <w:rFonts w:cs="Times New Roman"/>
@@ -3843,7 +4014,7 @@
         </w:rPr>
         <w:t>. Transformation et analyse des données</w:t>
       </w:r>
-      <w:bookmarkEnd w:id="3"/>
+      <w:bookmarkEnd w:id="5"/>
     </w:p>
     <w:p>
       <w:pPr>
@@ -3853,14 +4024,14 @@
           <w:rFonts w:cs="Times New Roman"/>
         </w:rPr>
       </w:pPr>
-      <w:bookmarkStart w:id="4" w:name="_Toc36291905"/>
+      <w:bookmarkStart w:id="6" w:name="_Toc36384442"/>
       <w:r>
         <w:rPr>
           <w:rFonts w:cs="Times New Roman"/>
         </w:rPr>
         <w:t>1). Traitement des valeurs manquantes</w:t>
       </w:r>
-      <w:bookmarkEnd w:id="4"/>
+      <w:bookmarkEnd w:id="6"/>
     </w:p>
     <w:p>
       <w:pPr>
@@ -3936,14 +4107,27 @@
                             <w:r>
                               <w:t xml:space="preserve">Figure </w:t>
                             </w:r>
-                            <w:fldSimple w:instr=" SEQ Figure \* ARABIC ">
-                              <w:r>
-                                <w:rPr>
-                                  <w:noProof/>
-                                </w:rPr>
-                                <w:t>5</w:t>
-                              </w:r>
-                            </w:fldSimple>
+                            <w:r>
+                              <w:fldChar w:fldCharType="begin"/>
+                            </w:r>
+                            <w:r>
+                              <w:instrText xml:space="preserve"> SEQ Figure \* ARABIC </w:instrText>
+                            </w:r>
+                            <w:r>
+                              <w:fldChar w:fldCharType="separate"/>
+                            </w:r>
+                            <w:r>
+                              <w:rPr>
+                                <w:noProof/>
+                              </w:rPr>
+                              <w:t>5</w:t>
+                            </w:r>
+                            <w:r>
+                              <w:rPr>
+                                <w:noProof/>
+                              </w:rPr>
+                              <w:fldChar w:fldCharType="end"/>
+                            </w:r>
                             <w:r>
                               <w:t xml:space="preserve"> : Position des valeurs manquantes par variable numérique</w:t>
                             </w:r>
@@ -4506,14 +4690,14 @@
           <w:rFonts w:cs="Times New Roman"/>
         </w:rPr>
       </w:pPr>
-      <w:bookmarkStart w:id="5" w:name="_Toc36291906"/>
+      <w:bookmarkStart w:id="7" w:name="_Toc36384443"/>
       <w:r>
         <w:rPr>
           <w:rFonts w:cs="Times New Roman"/>
         </w:rPr>
         <w:t>2). Transformation des données</w:t>
       </w:r>
-      <w:bookmarkEnd w:id="5"/>
+      <w:bookmarkEnd w:id="7"/>
     </w:p>
     <w:p>
       <w:pPr>
@@ -5221,14 +5405,14 @@
           <w:rFonts w:cs="Times New Roman"/>
         </w:rPr>
       </w:pPr>
-      <w:bookmarkStart w:id="6" w:name="_Toc36291907"/>
+      <w:bookmarkStart w:id="8" w:name="_Toc36384444"/>
       <w:r>
         <w:rPr>
           <w:rFonts w:cs="Times New Roman"/>
         </w:rPr>
         <w:t>3). Analyse des liens entre nos variables</w:t>
       </w:r>
-      <w:bookmarkEnd w:id="6"/>
+      <w:bookmarkEnd w:id="8"/>
     </w:p>
     <w:p>
       <w:pPr>
@@ -5543,14 +5727,27 @@
                             <w:r>
                               <w:t xml:space="preserve">Figure </w:t>
                             </w:r>
-                            <w:fldSimple w:instr=" SEQ Figure \* ARABIC ">
-                              <w:r>
-                                <w:rPr>
-                                  <w:noProof/>
-                                </w:rPr>
-                                <w:t>6</w:t>
-                              </w:r>
-                            </w:fldSimple>
+                            <w:r>
+                              <w:fldChar w:fldCharType="begin"/>
+                            </w:r>
+                            <w:r>
+                              <w:instrText xml:space="preserve"> SEQ Figure \* ARABIC </w:instrText>
+                            </w:r>
+                            <w:r>
+                              <w:fldChar w:fldCharType="separate"/>
+                            </w:r>
+                            <w:r>
+                              <w:rPr>
+                                <w:noProof/>
+                              </w:rPr>
+                              <w:t>6</w:t>
+                            </w:r>
+                            <w:r>
+                              <w:rPr>
+                                <w:noProof/>
+                              </w:rPr>
+                              <w:fldChar w:fldCharType="end"/>
+                            </w:r>
                             <w:r>
                               <w:t xml:space="preserve"> : </w:t>
                             </w:r>
@@ -5845,7 +6042,26 @@
           <w:rFonts w:ascii="Times New Roman" w:hAnsi="Times New Roman" w:cs="Times New Roman"/>
           <w:color w:val="262626"/>
         </w:rPr>
-        <w:t xml:space="preserve">, ce qui est une bonne chose étant donné qu’on pas pouvoir se concentrer sur un des graphiques. On se rend compte que la variable VALUE fortement corrélé à la variable MORTDUE, ce qui est logique, étant donné VALUE exprime la valeur de la maison, et que MORTDUE représente la valeur du prêt hypothécaire. Il faudra faire attention plus tard à vérifier qu’il n’y </w:t>
+        <w:t xml:space="preserve">, ce qui est une bonne chose étant donné qu’on pas pouvoir se concentrer sur un des graphiques. </w:t>
+      </w:r>
+    </w:p>
+    <w:p>
+      <w:pPr>
+        <w:autoSpaceDE w:val="0"/>
+        <w:autoSpaceDN w:val="0"/>
+        <w:adjustRightInd w:val="0"/>
+        <w:spacing w:after="0" w:line="240" w:lineRule="auto"/>
+        <w:rPr>
+          <w:rFonts w:ascii="Times New Roman" w:hAnsi="Times New Roman" w:cs="Times New Roman"/>
+          <w:color w:val="262626"/>
+        </w:rPr>
+      </w:pPr>
+      <w:r>
+        <w:rPr>
+          <w:rFonts w:ascii="Times New Roman" w:hAnsi="Times New Roman" w:cs="Times New Roman"/>
+          <w:color w:val="262626"/>
+        </w:rPr>
+        <w:t xml:space="preserve">On se rend compte que la variable VALUE fortement corrélé à la variable MORTDUE, ce qui est logique, étant donné VALUE exprime la valeur de la maison, et que MORTDUE représente la valeur du prêt hypothécaire. Il faudra faire attention plus tard à vérifier qu’il n’y </w:t>
       </w:r>
       <w:r>
         <w:rPr>
@@ -5976,14 +6192,27 @@
                             <w:r>
                               <w:t xml:space="preserve">Figure </w:t>
                             </w:r>
-                            <w:fldSimple w:instr=" SEQ Figure \* ARABIC ">
-                              <w:r>
-                                <w:rPr>
-                                  <w:noProof/>
-                                </w:rPr>
-                                <w:t>7</w:t>
-                              </w:r>
-                            </w:fldSimple>
+                            <w:r>
+                              <w:fldChar w:fldCharType="begin"/>
+                            </w:r>
+                            <w:r>
+                              <w:instrText xml:space="preserve"> SEQ Figure \* ARABIC </w:instrText>
+                            </w:r>
+                            <w:r>
+                              <w:fldChar w:fldCharType="separate"/>
+                            </w:r>
+                            <w:r>
+                              <w:rPr>
+                                <w:noProof/>
+                              </w:rPr>
+                              <w:t>7</w:t>
+                            </w:r>
+                            <w:r>
+                              <w:rPr>
+                                <w:noProof/>
+                              </w:rPr>
+                              <w:fldChar w:fldCharType="end"/>
+                            </w:r>
                             <w:r>
                               <w:t xml:space="preserve"> : Sortie R du VIF</w:t>
                             </w:r>
@@ -6710,14 +6939,27 @@
                             <w:r>
                               <w:t xml:space="preserve">Figure </w:t>
                             </w:r>
-                            <w:fldSimple w:instr=" SEQ Figure \* ARABIC ">
-                              <w:r>
-                                <w:rPr>
-                                  <w:noProof/>
-                                </w:rPr>
-                                <w:t>8</w:t>
-                              </w:r>
-                            </w:fldSimple>
+                            <w:r>
+                              <w:fldChar w:fldCharType="begin"/>
+                            </w:r>
+                            <w:r>
+                              <w:instrText xml:space="preserve"> SEQ Figure \* ARABIC </w:instrText>
+                            </w:r>
+                            <w:r>
+                              <w:fldChar w:fldCharType="separate"/>
+                            </w:r>
+                            <w:r>
+                              <w:rPr>
+                                <w:noProof/>
+                              </w:rPr>
+                              <w:t>8</w:t>
+                            </w:r>
+                            <w:r>
+                              <w:rPr>
+                                <w:noProof/>
+                              </w:rPr>
+                              <w:fldChar w:fldCharType="end"/>
+                            </w:r>
                             <w:r>
                               <w:t xml:space="preserve"> : ANOVA avec les </w:t>
                             </w:r>
@@ -6746,11 +6988,7 @@
           </mc:Choice>
           <mc:Fallback>
             <w:pict>
-              <v:shapetype w14:anchorId="622FE95C" id="_x0000_t202" coordsize="21600,21600" o:spt="202" path="m,l,21600r21600,l21600,xe">
-                <v:stroke joinstyle="miter"/>
-                <v:path gradientshapeok="t" o:connecttype="rect"/>
-              </v:shapetype>
-              <v:shape id="Zone de texte 19" o:spid="_x0000_s1033" type="#_x0000_t202" style="position:absolute;left:0;text-align:left;margin-left:402.3pt;margin-top:374.7pt;width:453.5pt;height:.05pt;z-index:251695104;visibility:visible;mso-wrap-style:square;mso-wrap-distance-left:9pt;mso-wrap-distance-top:0;mso-wrap-distance-right:9pt;mso-wrap-distance-bottom:0;mso-position-horizontal:right;mso-position-horizontal-relative:margin;mso-position-vertical:absolute;mso-position-vertical-relative:text;v-text-anchor:top" o:gfxdata="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" stroked="f">
+              <v:shape w14:anchorId="622FE95C" id="Zone de texte 19" o:spid="_x0000_s1033" type="#_x0000_t202" style="position:absolute;left:0;text-align:left;margin-left:402.3pt;margin-top:374.7pt;width:453.5pt;height:.05pt;z-index:251695104;visibility:visible;mso-wrap-style:square;mso-wrap-distance-left:9pt;mso-wrap-distance-top:0;mso-wrap-distance-right:9pt;mso-wrap-distance-bottom:0;mso-position-horizontal:right;mso-position-horizontal-relative:margin;mso-position-vertical:absolute;mso-position-vertical-relative:text;v-text-anchor:top" o:gfxdata="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" stroked="f">
                 <v:textbox style="mso-fit-shape-to-text:t" inset="0,0,0,0">
                   <w:txbxContent>
                     <w:p>
@@ -6763,14 +7001,27 @@
                       <w:r>
                         <w:t xml:space="preserve">Figure </w:t>
                       </w:r>
-                      <w:fldSimple w:instr=" SEQ Figure \* ARABIC ">
-                        <w:r>
-                          <w:rPr>
-                            <w:noProof/>
-                          </w:rPr>
-                          <w:t>8</w:t>
-                        </w:r>
-                      </w:fldSimple>
+                      <w:r>
+                        <w:fldChar w:fldCharType="begin"/>
+                      </w:r>
+                      <w:r>
+                        <w:instrText xml:space="preserve"> SEQ Figure \* ARABIC </w:instrText>
+                      </w:r>
+                      <w:r>
+                        <w:fldChar w:fldCharType="separate"/>
+                      </w:r>
+                      <w:r>
+                        <w:rPr>
+                          <w:noProof/>
+                        </w:rPr>
+                        <w:t>8</w:t>
+                      </w:r>
+                      <w:r>
+                        <w:rPr>
+                          <w:noProof/>
+                        </w:rPr>
+                        <w:fldChar w:fldCharType="end"/>
+                      </w:r>
                       <w:r>
                         <w:t xml:space="preserve"> : ANOVA avec les </w:t>
                       </w:r>
@@ -6991,54 +7242,676 @@
     </w:p>
     <w:p>
       <w:pPr>
-        <w:autoSpaceDE w:val="0"/>
-        <w:autoSpaceDN w:val="0"/>
-        <w:adjustRightInd w:val="0"/>
-        <w:spacing w:before="240" w:after="0" w:line="240" w:lineRule="auto"/>
-        <w:rPr>
-          <w:rFonts w:ascii="Times New Roman" w:hAnsi="Times New Roman" w:cs="Times New Roman"/>
-          <w:color w:val="262626"/>
-        </w:rPr>
-      </w:pPr>
-    </w:p>
-    <w:p>
-      <w:pPr>
-        <w:autoSpaceDE w:val="0"/>
-        <w:autoSpaceDN w:val="0"/>
-        <w:adjustRightInd w:val="0"/>
-        <w:spacing w:before="240" w:after="0" w:line="240" w:lineRule="auto"/>
-        <w:jc w:val="center"/>
-        <w:rPr>
-          <w:rFonts w:ascii="Times New Roman" w:hAnsi="Times New Roman" w:cs="Times New Roman"/>
-        </w:rPr>
-      </w:pPr>
+        <w:pStyle w:val="Titre1"/>
+      </w:pPr>
+      <w:bookmarkStart w:id="9" w:name="_Toc36384445"/>
+      <w:r>
+        <w:t>IV). Construction du meilleur modèle</w:t>
+      </w:r>
+      <w:bookmarkEnd w:id="9"/>
+    </w:p>
+    <w:p>
+      <w:pPr>
+        <w:rPr>
+          <w:rFonts w:ascii="Times New Roman" w:hAnsi="Times New Roman" w:cs="Times New Roman"/>
+        </w:rPr>
+      </w:pPr>
+    </w:p>
+    <w:p>
+      <w:pPr>
+        <w:rPr>
+          <w:rFonts w:ascii="Times New Roman" w:hAnsi="Times New Roman" w:cs="Times New Roman"/>
+        </w:rPr>
+      </w:pPr>
+      <w:r>
+        <w:rPr>
+          <w:rFonts w:ascii="Times New Roman" w:hAnsi="Times New Roman" w:cs="Times New Roman"/>
+        </w:rPr>
+        <w:tab/>
+      </w:r>
+      <w:r>
+        <w:rPr>
+          <w:rFonts w:ascii="Times New Roman" w:hAnsi="Times New Roman" w:cs="Times New Roman"/>
+        </w:rPr>
+        <w:t>Enfin nous sommes</w:t>
+      </w:r>
+      <w:r>
+        <w:rPr>
+          <w:rFonts w:ascii="Times New Roman" w:hAnsi="Times New Roman" w:cs="Times New Roman"/>
+        </w:rPr>
+        <w:t xml:space="preserve"> arrivés</w:t>
+      </w:r>
+      <w:r>
+        <w:rPr>
+          <w:rFonts w:ascii="Times New Roman" w:hAnsi="Times New Roman" w:cs="Times New Roman"/>
+        </w:rPr>
+        <w:t xml:space="preserve"> à la modélisation du risque de défaut. </w:t>
+      </w:r>
+      <w:r>
+        <w:rPr>
+          <w:rFonts w:ascii="Times New Roman" w:hAnsi="Times New Roman" w:cs="Times New Roman"/>
+        </w:rPr>
+        <w:t xml:space="preserve">Le but est de challenger 4 modèles que nous allons construire à l’aide de différentes méthodes de </w:t>
+      </w:r>
+      <w:r>
+        <w:rPr>
+          <w:rFonts w:ascii="Times New Roman" w:hAnsi="Times New Roman" w:cs="Times New Roman"/>
+        </w:rPr>
+        <w:t>sélection de variable</w:t>
+      </w:r>
+      <w:r>
+        <w:rPr>
+          <w:rFonts w:ascii="Times New Roman" w:hAnsi="Times New Roman" w:cs="Times New Roman"/>
+        </w:rPr>
+        <w:t xml:space="preserve"> </w:t>
+      </w:r>
+      <w:r>
+        <w:rPr>
+          <w:rFonts w:ascii="Times New Roman" w:hAnsi="Times New Roman" w:cs="Times New Roman"/>
+        </w:rPr>
+        <w:t>; et représenter dans un</w:t>
+      </w:r>
+      <w:r>
+        <w:rPr>
+          <w:rFonts w:ascii="Times New Roman" w:hAnsi="Times New Roman" w:cs="Times New Roman"/>
+        </w:rPr>
+        <w:t xml:space="preserve"> </w:t>
+      </w:r>
+      <w:proofErr w:type="spellStart"/>
+      <w:r>
+        <w:rPr>
+          <w:rFonts w:ascii="Times New Roman" w:hAnsi="Times New Roman" w:cs="Times New Roman"/>
+        </w:rPr>
+        <w:t>logit</w:t>
+      </w:r>
+      <w:proofErr w:type="spellEnd"/>
+      <w:r>
+        <w:rPr>
+          <w:rFonts w:ascii="Times New Roman" w:hAnsi="Times New Roman" w:cs="Times New Roman"/>
+        </w:rPr>
+        <w:t xml:space="preserve">, et dans un </w:t>
+      </w:r>
+      <w:proofErr w:type="spellStart"/>
+      <w:r>
+        <w:rPr>
+          <w:rFonts w:ascii="Times New Roman" w:hAnsi="Times New Roman" w:cs="Times New Roman"/>
+        </w:rPr>
+        <w:t>probit</w:t>
+      </w:r>
+      <w:proofErr w:type="spellEnd"/>
+      <w:r>
+        <w:rPr>
+          <w:rFonts w:ascii="Times New Roman" w:hAnsi="Times New Roman" w:cs="Times New Roman"/>
+        </w:rPr>
+        <w:t xml:space="preserve"> ces meilleures variables pour </w:t>
+      </w:r>
+      <w:r>
+        <w:rPr>
+          <w:rFonts w:ascii="Times New Roman" w:hAnsi="Times New Roman" w:cs="Times New Roman"/>
+        </w:rPr>
+        <w:t>comparer notre ensemble de modèle.</w:t>
+      </w:r>
+    </w:p>
+    <w:p>
+      <w:pPr>
+        <w:pStyle w:val="Titre2"/>
+        <w:ind w:firstLine="708"/>
+      </w:pPr>
+      <w:bookmarkStart w:id="10" w:name="_Toc36384446"/>
+      <w:r>
+        <w:t xml:space="preserve">1). </w:t>
+      </w:r>
+      <w:r>
+        <w:t>Sélection de variable</w:t>
+      </w:r>
+      <w:bookmarkEnd w:id="10"/>
     </w:p>
     <w:p>
       <w:pPr>
         <w:spacing w:before="240"/>
-        <w:rPr>
-          <w:rFonts w:ascii="Times New Roman" w:hAnsi="Times New Roman" w:cs="Times New Roman"/>
-        </w:rPr>
-      </w:pPr>
-      <w:r>
-        <w:rPr>
-          <w:rFonts w:ascii="Times New Roman" w:hAnsi="Times New Roman" w:cs="Times New Roman"/>
-        </w:rPr>
-        <w:br w:type="page"/>
-      </w:r>
-      <w:bookmarkStart w:id="7" w:name="_GoBack"/>
-      <w:bookmarkEnd w:id="7"/>
+        <w:ind w:firstLine="708"/>
+        <w:rPr>
+          <w:rFonts w:ascii="Times New Roman" w:hAnsi="Times New Roman" w:cs="Times New Roman"/>
+        </w:rPr>
+      </w:pPr>
+      <w:r>
+        <w:rPr>
+          <w:rFonts w:ascii="Times New Roman" w:hAnsi="Times New Roman" w:cs="Times New Roman"/>
+        </w:rPr>
+        <w:t>Nous commençons tout d’abord les</w:t>
+      </w:r>
+      <w:r>
+        <w:rPr>
+          <w:rFonts w:ascii="Times New Roman" w:hAnsi="Times New Roman" w:cs="Times New Roman"/>
+        </w:rPr>
+        <w:t xml:space="preserve"> méthode</w:t>
+      </w:r>
+      <w:r>
+        <w:rPr>
+          <w:rFonts w:ascii="Times New Roman" w:hAnsi="Times New Roman" w:cs="Times New Roman"/>
+        </w:rPr>
+        <w:t>s</w:t>
+      </w:r>
+      <w:r>
+        <w:rPr>
+          <w:rFonts w:ascii="Times New Roman" w:hAnsi="Times New Roman" w:cs="Times New Roman"/>
+        </w:rPr>
+        <w:t xml:space="preserve"> de sélection de variable dans le but d'utiliser uniquement les variables les plus pertinentes dans l'explication de notre variable cible (BAD). Cela nous permettra de diminuer la variance du modèle, et donc notre modèle sera plus précis quand appliqué à des données réelles.</w:t>
+      </w:r>
+    </w:p>
+    <w:p>
+      <w:pPr>
+        <w:spacing w:before="240"/>
+        <w:ind w:firstLine="708"/>
+        <w:rPr>
+          <w:rFonts w:ascii="Times New Roman" w:hAnsi="Times New Roman" w:cs="Times New Roman"/>
+        </w:rPr>
+      </w:pPr>
+      <w:r>
+        <w:rPr>
+          <w:rFonts w:ascii="Times New Roman" w:hAnsi="Times New Roman" w:cs="Times New Roman"/>
+        </w:rPr>
+        <w:lastRenderedPageBreak/>
+        <w:t>Etant donné que le nombre de variables disponibles dans notre jeu de données est relativement faible (13 variables, 20 si l'on compte les différentes modalités des facteurs), une recherche pas à pas ne sera pas nécessaire. Nous allons donc utiliser des recherches exhaustives, qui nous assureront d'obtenir les meilleures combinaisons de variables.</w:t>
+      </w:r>
+      <w:r>
+        <w:rPr>
+          <w:rFonts w:ascii="Times New Roman" w:hAnsi="Times New Roman" w:cs="Times New Roman"/>
+        </w:rPr>
+        <w:t xml:space="preserve"> </w:t>
+      </w:r>
+    </w:p>
+    <w:p>
+      <w:pPr>
+        <w:spacing w:before="240"/>
+        <w:rPr>
+          <w:rFonts w:ascii="Times New Roman" w:hAnsi="Times New Roman" w:cs="Times New Roman"/>
+        </w:rPr>
+      </w:pPr>
+      <w:r>
+        <w:rPr>
+          <w:rFonts w:ascii="Times New Roman" w:hAnsi="Times New Roman" w:cs="Times New Roman"/>
+        </w:rPr>
+        <w:t>Nous avons utilisé les critères AIC (Critère d'Information d'</w:t>
+      </w:r>
+      <w:proofErr w:type="spellStart"/>
+      <w:r>
+        <w:rPr>
+          <w:rFonts w:ascii="Times New Roman" w:hAnsi="Times New Roman" w:cs="Times New Roman"/>
+        </w:rPr>
+        <w:t>Akaike</w:t>
+      </w:r>
+      <w:proofErr w:type="spellEnd"/>
+      <w:r>
+        <w:rPr>
+          <w:rFonts w:ascii="Times New Roman" w:hAnsi="Times New Roman" w:cs="Times New Roman"/>
+        </w:rPr>
+        <w:t>) et BIC (Critère d'Information Bayésien) pour la sélection des variables, et avons comparé les résultats.</w:t>
+      </w:r>
+    </w:p>
+    <w:p>
+      <w:pPr>
+        <w:spacing w:before="240"/>
+        <w:ind w:firstLine="708"/>
+        <w:rPr>
+          <w:rFonts w:ascii="Times New Roman" w:hAnsi="Times New Roman" w:cs="Times New Roman"/>
+        </w:rPr>
+      </w:pPr>
+      <w:r>
+        <w:rPr>
+          <w:rFonts w:ascii="Times New Roman" w:hAnsi="Times New Roman" w:cs="Times New Roman"/>
+        </w:rPr>
+        <w:t>Pour le critère AIC, les variables suivantes ont été sélectionnées :</w:t>
+      </w:r>
+      <w:r>
+        <w:rPr>
+          <w:rFonts w:ascii="Times New Roman" w:hAnsi="Times New Roman" w:cs="Times New Roman"/>
+        </w:rPr>
+        <w:t xml:space="preserve"> </w:t>
+      </w:r>
+      <w:r>
+        <w:rPr>
+          <w:rFonts w:ascii="Times New Roman" w:hAnsi="Times New Roman" w:cs="Times New Roman"/>
+        </w:rPr>
+        <w:t>LOAN</w:t>
+      </w:r>
+      <w:r>
+        <w:rPr>
+          <w:rFonts w:ascii="Times New Roman" w:hAnsi="Times New Roman" w:cs="Times New Roman"/>
+        </w:rPr>
+        <w:t xml:space="preserve">, </w:t>
+      </w:r>
+      <w:r>
+        <w:rPr>
+          <w:rFonts w:ascii="Times New Roman" w:hAnsi="Times New Roman" w:cs="Times New Roman"/>
+        </w:rPr>
+        <w:t>MORTDUE</w:t>
+      </w:r>
+      <w:r>
+        <w:rPr>
+          <w:rFonts w:ascii="Times New Roman" w:hAnsi="Times New Roman" w:cs="Times New Roman"/>
+        </w:rPr>
+        <w:t xml:space="preserve">, </w:t>
+      </w:r>
+      <w:r>
+        <w:rPr>
+          <w:rFonts w:ascii="Times New Roman" w:hAnsi="Times New Roman" w:cs="Times New Roman"/>
+        </w:rPr>
+        <w:t>REASON</w:t>
+      </w:r>
+      <w:r>
+        <w:rPr>
+          <w:rFonts w:ascii="Times New Roman" w:hAnsi="Times New Roman" w:cs="Times New Roman"/>
+        </w:rPr>
+        <w:t xml:space="preserve">, </w:t>
+      </w:r>
+      <w:r>
+        <w:rPr>
+          <w:rFonts w:ascii="Times New Roman" w:hAnsi="Times New Roman" w:cs="Times New Roman"/>
+        </w:rPr>
+        <w:t>JOB</w:t>
+      </w:r>
+      <w:r>
+        <w:rPr>
+          <w:rFonts w:ascii="Times New Roman" w:hAnsi="Times New Roman" w:cs="Times New Roman"/>
+        </w:rPr>
+        <w:t xml:space="preserve">, </w:t>
+      </w:r>
+      <w:r>
+        <w:rPr>
+          <w:rFonts w:ascii="Times New Roman" w:hAnsi="Times New Roman" w:cs="Times New Roman"/>
+        </w:rPr>
+        <w:t>YOJ</w:t>
+      </w:r>
+      <w:r>
+        <w:rPr>
+          <w:rFonts w:ascii="Times New Roman" w:hAnsi="Times New Roman" w:cs="Times New Roman"/>
+        </w:rPr>
+        <w:t xml:space="preserve">, </w:t>
+      </w:r>
+      <w:r>
+        <w:rPr>
+          <w:rFonts w:ascii="Times New Roman" w:hAnsi="Times New Roman" w:cs="Times New Roman"/>
+        </w:rPr>
+        <w:t>DEROG</w:t>
+      </w:r>
+      <w:r>
+        <w:rPr>
+          <w:rFonts w:ascii="Times New Roman" w:hAnsi="Times New Roman" w:cs="Times New Roman"/>
+        </w:rPr>
+        <w:t xml:space="preserve">, </w:t>
+      </w:r>
+      <w:r>
+        <w:rPr>
+          <w:rFonts w:ascii="Times New Roman" w:hAnsi="Times New Roman" w:cs="Times New Roman"/>
+        </w:rPr>
+        <w:t>DELINQ</w:t>
+      </w:r>
+      <w:r>
+        <w:rPr>
+          <w:rFonts w:ascii="Times New Roman" w:hAnsi="Times New Roman" w:cs="Times New Roman"/>
+        </w:rPr>
+        <w:t xml:space="preserve">, </w:t>
+      </w:r>
+      <w:r>
+        <w:rPr>
+          <w:rFonts w:ascii="Times New Roman" w:hAnsi="Times New Roman" w:cs="Times New Roman"/>
+        </w:rPr>
+        <w:t>CLAGE</w:t>
+      </w:r>
+      <w:r>
+        <w:rPr>
+          <w:rFonts w:ascii="Times New Roman" w:hAnsi="Times New Roman" w:cs="Times New Roman"/>
+        </w:rPr>
+        <w:t xml:space="preserve">, </w:t>
+      </w:r>
+      <w:r>
+        <w:rPr>
+          <w:rFonts w:ascii="Times New Roman" w:hAnsi="Times New Roman" w:cs="Times New Roman"/>
+        </w:rPr>
+        <w:t>NINQ</w:t>
+      </w:r>
+      <w:r>
+        <w:rPr>
+          <w:rFonts w:ascii="Times New Roman" w:hAnsi="Times New Roman" w:cs="Times New Roman"/>
+        </w:rPr>
+        <w:t xml:space="preserve">, </w:t>
+      </w:r>
+      <w:r>
+        <w:rPr>
+          <w:rFonts w:ascii="Times New Roman" w:hAnsi="Times New Roman" w:cs="Times New Roman"/>
+        </w:rPr>
+        <w:t>CLNO</w:t>
+      </w:r>
+      <w:r>
+        <w:rPr>
+          <w:rFonts w:ascii="Times New Roman" w:hAnsi="Times New Roman" w:cs="Times New Roman"/>
+        </w:rPr>
+        <w:t xml:space="preserve"> et </w:t>
+      </w:r>
+      <w:r>
+        <w:rPr>
+          <w:rFonts w:ascii="Times New Roman" w:hAnsi="Times New Roman" w:cs="Times New Roman"/>
+        </w:rPr>
+        <w:t>DEBTINC</w:t>
+      </w:r>
+      <w:r>
+        <w:rPr>
+          <w:rFonts w:ascii="Times New Roman" w:hAnsi="Times New Roman" w:cs="Times New Roman"/>
+        </w:rPr>
+        <w:t xml:space="preserve">. </w:t>
+      </w:r>
+      <w:r>
+        <w:rPr>
+          <w:rFonts w:ascii="Times New Roman" w:hAnsi="Times New Roman" w:cs="Times New Roman"/>
+        </w:rPr>
+        <w:t xml:space="preserve">Autrement dit, la variable VALUE n'a pas été retenue, ce qui semble cohérent avec le fait qu'elle soit fortement corrélée avec MORTDUE. L'AIC obtenu par </w:t>
+      </w:r>
+      <w:proofErr w:type="spellStart"/>
+      <w:r>
+        <w:rPr>
+          <w:rFonts w:ascii="Times New Roman" w:hAnsi="Times New Roman" w:cs="Times New Roman"/>
+        </w:rPr>
+        <w:t>bestglm</w:t>
+      </w:r>
+      <w:proofErr w:type="spellEnd"/>
+      <w:r>
+        <w:rPr>
+          <w:rFonts w:ascii="Times New Roman" w:hAnsi="Times New Roman" w:cs="Times New Roman"/>
+        </w:rPr>
+        <w:t xml:space="preserve"> en utilisant cette meilleure combinaison de variable est de 4327.09.</w:t>
+      </w:r>
+    </w:p>
+    <w:p>
+      <w:pPr>
+        <w:spacing w:before="240"/>
+        <w:ind w:firstLine="708"/>
+        <w:rPr>
+          <w:rFonts w:ascii="Times New Roman" w:hAnsi="Times New Roman" w:cs="Times New Roman"/>
+        </w:rPr>
+      </w:pPr>
+      <w:r>
+        <w:rPr>
+          <w:rFonts w:ascii="Times New Roman" w:hAnsi="Times New Roman" w:cs="Times New Roman"/>
+        </w:rPr>
+        <w:t>Pour le critère BIC, les variables suivantes ont été sélectionnées :</w:t>
+      </w:r>
+      <w:r>
+        <w:rPr>
+          <w:rFonts w:ascii="Times New Roman" w:hAnsi="Times New Roman" w:cs="Times New Roman"/>
+        </w:rPr>
+        <w:t xml:space="preserve"> </w:t>
+      </w:r>
+      <w:r>
+        <w:rPr>
+          <w:rFonts w:ascii="Times New Roman" w:hAnsi="Times New Roman" w:cs="Times New Roman"/>
+        </w:rPr>
+        <w:t>LOAN</w:t>
+      </w:r>
+      <w:r>
+        <w:rPr>
+          <w:rFonts w:ascii="Times New Roman" w:hAnsi="Times New Roman" w:cs="Times New Roman"/>
+        </w:rPr>
+        <w:t xml:space="preserve">, </w:t>
+      </w:r>
+      <w:r>
+        <w:rPr>
+          <w:rFonts w:ascii="Times New Roman" w:hAnsi="Times New Roman" w:cs="Times New Roman"/>
+        </w:rPr>
+        <w:t>MORTDUE</w:t>
+      </w:r>
+      <w:r>
+        <w:rPr>
+          <w:rFonts w:ascii="Times New Roman" w:hAnsi="Times New Roman" w:cs="Times New Roman"/>
+        </w:rPr>
+        <w:t xml:space="preserve">, </w:t>
+      </w:r>
+      <w:r>
+        <w:rPr>
+          <w:rFonts w:ascii="Times New Roman" w:hAnsi="Times New Roman" w:cs="Times New Roman"/>
+        </w:rPr>
+        <w:t>JOB</w:t>
+      </w:r>
+      <w:r>
+        <w:rPr>
+          <w:rFonts w:ascii="Times New Roman" w:hAnsi="Times New Roman" w:cs="Times New Roman"/>
+        </w:rPr>
+        <w:t xml:space="preserve">, </w:t>
+      </w:r>
+      <w:r>
+        <w:rPr>
+          <w:rFonts w:ascii="Times New Roman" w:hAnsi="Times New Roman" w:cs="Times New Roman"/>
+        </w:rPr>
+        <w:t>DEROG</w:t>
+      </w:r>
+      <w:r>
+        <w:rPr>
+          <w:rFonts w:ascii="Times New Roman" w:hAnsi="Times New Roman" w:cs="Times New Roman"/>
+        </w:rPr>
+        <w:t xml:space="preserve">, </w:t>
+      </w:r>
+      <w:r>
+        <w:rPr>
+          <w:rFonts w:ascii="Times New Roman" w:hAnsi="Times New Roman" w:cs="Times New Roman"/>
+        </w:rPr>
+        <w:t>DELINQ</w:t>
+      </w:r>
+      <w:r>
+        <w:rPr>
+          <w:rFonts w:ascii="Times New Roman" w:hAnsi="Times New Roman" w:cs="Times New Roman"/>
+        </w:rPr>
+        <w:t xml:space="preserve">, </w:t>
+      </w:r>
+      <w:r>
+        <w:rPr>
+          <w:rFonts w:ascii="Times New Roman" w:hAnsi="Times New Roman" w:cs="Times New Roman"/>
+        </w:rPr>
+        <w:t>CLAGE</w:t>
+      </w:r>
+      <w:r>
+        <w:rPr>
+          <w:rFonts w:ascii="Times New Roman" w:hAnsi="Times New Roman" w:cs="Times New Roman"/>
+        </w:rPr>
+        <w:t xml:space="preserve">, </w:t>
+      </w:r>
+      <w:r>
+        <w:rPr>
+          <w:rFonts w:ascii="Times New Roman" w:hAnsi="Times New Roman" w:cs="Times New Roman"/>
+        </w:rPr>
+        <w:t>NINQ</w:t>
+      </w:r>
+      <w:r>
+        <w:rPr>
+          <w:rFonts w:ascii="Times New Roman" w:hAnsi="Times New Roman" w:cs="Times New Roman"/>
+        </w:rPr>
+        <w:t xml:space="preserve"> et </w:t>
+      </w:r>
+      <w:r>
+        <w:rPr>
+          <w:rFonts w:ascii="Times New Roman" w:hAnsi="Times New Roman" w:cs="Times New Roman"/>
+        </w:rPr>
+        <w:t>DEBTINC</w:t>
+      </w:r>
+      <w:r>
+        <w:rPr>
+          <w:rFonts w:ascii="Times New Roman" w:hAnsi="Times New Roman" w:cs="Times New Roman"/>
+        </w:rPr>
+        <w:t>.</w:t>
+      </w:r>
+    </w:p>
+    <w:p>
+      <w:pPr>
+        <w:spacing w:before="240"/>
+        <w:ind w:firstLine="708"/>
+        <w:rPr>
+          <w:rFonts w:ascii="Times New Roman" w:hAnsi="Times New Roman" w:cs="Times New Roman"/>
+        </w:rPr>
+      </w:pPr>
+      <w:r>
+        <w:rPr>
+          <w:rFonts w:ascii="Times New Roman" w:hAnsi="Times New Roman" w:cs="Times New Roman"/>
+        </w:rPr>
+        <w:t>Nous pouvons ainsi observer que le critère BIC a été plus sévère et a retenu moins de variables (8 variables) que le critère AIC (11 variables).</w:t>
+      </w:r>
+      <w:r>
+        <w:rPr>
+          <w:rFonts w:ascii="Times New Roman" w:hAnsi="Times New Roman" w:cs="Times New Roman"/>
+        </w:rPr>
+        <w:t xml:space="preserve"> </w:t>
+      </w:r>
+      <w:r>
+        <w:rPr>
+          <w:rFonts w:ascii="Times New Roman" w:hAnsi="Times New Roman" w:cs="Times New Roman"/>
+        </w:rPr>
+        <w:t>Cel</w:t>
+      </w:r>
+      <w:r>
+        <w:rPr>
+          <w:rFonts w:ascii="Times New Roman" w:hAnsi="Times New Roman" w:cs="Times New Roman"/>
+        </w:rPr>
+        <w:t>a</w:t>
+      </w:r>
+      <w:r>
+        <w:rPr>
+          <w:rFonts w:ascii="Times New Roman" w:hAnsi="Times New Roman" w:cs="Times New Roman"/>
+        </w:rPr>
+        <w:t xml:space="preserve"> semble logique car le BIC est reconnu pour pénaliser plus fortement le nombre de paramètres à estimer que l'AIC</w:t>
+      </w:r>
+      <w:r>
+        <w:rPr>
+          <w:rFonts w:ascii="Times New Roman" w:hAnsi="Times New Roman" w:cs="Times New Roman"/>
+        </w:rPr>
+        <w:t>.</w:t>
+      </w:r>
+      <w:r>
+        <w:rPr>
+          <w:rFonts w:ascii="Times New Roman" w:hAnsi="Times New Roman" w:cs="Times New Roman"/>
+        </w:rPr>
+        <w:t xml:space="preserve"> </w:t>
+      </w:r>
+    </w:p>
+    <w:p>
+      <w:pPr>
+        <w:spacing w:before="240"/>
+        <w:rPr>
+          <w:rFonts w:ascii="Times New Roman" w:hAnsi="Times New Roman" w:cs="Times New Roman"/>
+        </w:rPr>
+      </w:pPr>
+      <w:r>
+        <w:rPr>
+          <w:rFonts w:ascii="Times New Roman" w:hAnsi="Times New Roman" w:cs="Times New Roman"/>
+        </w:rPr>
+        <w:t xml:space="preserve">Si on met en exergue l’analyse de lien avec ces résultats, on se rend compte que la variable REASON a disparu, et comme par hasard, c’était la variable catégorielle qui avait la p-value la plus forte lors de notre test d’indépendance avec la variable cible ; VALUE était </w:t>
+      </w:r>
+      <w:r>
+        <w:rPr>
+          <w:rFonts w:ascii="Times New Roman" w:hAnsi="Times New Roman" w:cs="Times New Roman"/>
+        </w:rPr>
+        <w:t>u</w:t>
+      </w:r>
+      <w:r>
+        <w:rPr>
+          <w:rFonts w:ascii="Times New Roman" w:hAnsi="Times New Roman" w:cs="Times New Roman"/>
+        </w:rPr>
+        <w:t>ne variable très corrélée à MORTDUE ; CLNO était la seule variable qui n</w:t>
+      </w:r>
+      <w:r>
+        <w:rPr>
+          <w:rFonts w:ascii="Times New Roman" w:hAnsi="Times New Roman" w:cs="Times New Roman"/>
+        </w:rPr>
+        <w:t>e</w:t>
+      </w:r>
+      <w:r>
+        <w:rPr>
+          <w:rFonts w:ascii="Times New Roman" w:hAnsi="Times New Roman" w:cs="Times New Roman"/>
+        </w:rPr>
+        <w:t xml:space="preserve"> rejet</w:t>
+      </w:r>
+      <w:r>
+        <w:rPr>
+          <w:rFonts w:ascii="Times New Roman" w:hAnsi="Times New Roman" w:cs="Times New Roman"/>
+        </w:rPr>
+        <w:t>ait pas</w:t>
+      </w:r>
+      <w:r>
+        <w:rPr>
+          <w:rFonts w:ascii="Times New Roman" w:hAnsi="Times New Roman" w:cs="Times New Roman"/>
+        </w:rPr>
+        <w:t xml:space="preserve"> l’hypothèse d’égalité des moyennes pour les modalités de BAD. Une autre variable n’a pas été prise en compte, mais nous ne sommes pas en mesure de comprendre pourquoi : YOJ. Néanmoins, c’était la seule variable dont la distribution de sa log transformation différé très fortement de celle de la loi normale.</w:t>
+      </w:r>
+    </w:p>
+    <w:p>
+      <w:pPr>
+        <w:spacing w:before="240"/>
+        <w:rPr>
+          <w:rFonts w:ascii="Times New Roman" w:hAnsi="Times New Roman" w:cs="Times New Roman"/>
+        </w:rPr>
+      </w:pPr>
+    </w:p>
+    <w:p>
+      <w:pPr>
+        <w:pStyle w:val="Titre2"/>
+        <w:ind w:firstLine="708"/>
+      </w:pPr>
+      <w:bookmarkStart w:id="11" w:name="_Toc36384447"/>
+      <w:r>
+        <w:t>2).</w:t>
+      </w:r>
+      <w:bookmarkEnd w:id="11"/>
+      <w:r>
+        <w:t xml:space="preserve"> </w:t>
+      </w:r>
+    </w:p>
+    <w:p>
+      <w:pPr>
+        <w:spacing w:before="240"/>
+        <w:rPr>
+          <w:rFonts w:ascii="Times New Roman" w:hAnsi="Times New Roman" w:cs="Times New Roman"/>
+        </w:rPr>
+      </w:pPr>
+    </w:p>
+    <w:p>
+      <w:pPr>
+        <w:spacing w:before="240"/>
+        <w:rPr>
+          <w:rFonts w:ascii="Times New Roman" w:hAnsi="Times New Roman" w:cs="Times New Roman"/>
+        </w:rPr>
+      </w:pPr>
+    </w:p>
+    <w:p>
+      <w:pPr>
+        <w:spacing w:before="240"/>
+        <w:rPr>
+          <w:rFonts w:ascii="Times New Roman" w:hAnsi="Times New Roman" w:cs="Times New Roman"/>
+        </w:rPr>
+      </w:pPr>
+    </w:p>
+    <w:p>
+      <w:pPr>
+        <w:spacing w:before="240"/>
+        <w:rPr>
+          <w:rFonts w:ascii="Times New Roman" w:hAnsi="Times New Roman" w:cs="Times New Roman"/>
+        </w:rPr>
+      </w:pPr>
+    </w:p>
+    <w:p>
+      <w:pPr>
+        <w:spacing w:before="240"/>
+        <w:rPr>
+          <w:rFonts w:ascii="Times New Roman" w:hAnsi="Times New Roman" w:cs="Times New Roman"/>
+        </w:rPr>
+      </w:pPr>
     </w:p>
     <w:p>
       <w:pPr>
         <w:pStyle w:val="Titre1"/>
       </w:pPr>
-      <w:bookmarkStart w:id="8" w:name="_Toc36291908"/>
+      <w:bookmarkStart w:id="12" w:name="_Toc36384448"/>
       <w:r>
         <w:lastRenderedPageBreak/>
         <w:t>Annexes :</w:t>
       </w:r>
-      <w:bookmarkEnd w:id="8"/>
+      <w:bookmarkEnd w:id="12"/>
     </w:p>
     <w:p>
       <w:pPr>
@@ -7623,14 +8496,27 @@
                             <w:r>
                               <w:t xml:space="preserve">Annexe </w:t>
                             </w:r>
-                            <w:fldSimple w:instr=" SEQ Annexe \* ARABIC ">
-                              <w:r>
-                                <w:rPr>
-                                  <w:noProof/>
-                                </w:rPr>
-                                <w:t>5</w:t>
-                              </w:r>
-                            </w:fldSimple>
+                            <w:r>
+                              <w:fldChar w:fldCharType="begin"/>
+                            </w:r>
+                            <w:r>
+                              <w:instrText xml:space="preserve"> SEQ Annexe \* ARABIC </w:instrText>
+                            </w:r>
+                            <w:r>
+                              <w:fldChar w:fldCharType="separate"/>
+                            </w:r>
+                            <w:r>
+                              <w:rPr>
+                                <w:noProof/>
+                              </w:rPr>
+                              <w:t>5</w:t>
+                            </w:r>
+                            <w:r>
+                              <w:rPr>
+                                <w:noProof/>
+                              </w:rPr>
+                              <w:fldChar w:fldCharType="end"/>
+                            </w:r>
                             <w:r>
                               <w:t xml:space="preserve"> : Distribution avant / après le </w:t>
                             </w:r>
@@ -10382,7 +11268,7 @@
 </file>
 
 <file path=customXml/itemProps1.xml><?xml version="1.0" encoding="utf-8"?>
-<ds:datastoreItem xmlns:ds="http://schemas.openxmlformats.org/officeDocument/2006/customXml" ds:itemID="{9BD60CF9-6A4E-4FF9-A9FE-54B1C9FBF652}">
+<ds:datastoreItem xmlns:ds="http://schemas.openxmlformats.org/officeDocument/2006/customXml" ds:itemID="{23562D66-0B74-49F9-AD34-A73E817770A7}">
   <ds:schemaRefs>
     <ds:schemaRef ds:uri="http://schemas.openxmlformats.org/officeDocument/2006/bibliography"/>
   </ds:schemaRefs>

</xml_diff>

<commit_message>
Adding model challenging part
</commit_message>
<xml_diff>
--- a/rendu.docx
+++ b/rendu.docx
@@ -1592,8 +1592,6 @@
           <w:rFonts w:ascii="Times New Roman" w:hAnsi="Times New Roman" w:cs="Times New Roman"/>
         </w:rPr>
       </w:pPr>
-      <w:bookmarkStart w:id="1" w:name="_GoBack"/>
-      <w:bookmarkEnd w:id="1"/>
     </w:p>
     <w:p>
       <w:pPr>
@@ -1793,14 +1791,14 @@
           <w:rFonts w:cs="Times New Roman"/>
         </w:rPr>
       </w:pPr>
-      <w:bookmarkStart w:id="2" w:name="_Toc36384438"/>
+      <w:bookmarkStart w:id="1" w:name="_Toc36384438"/>
       <w:r>
         <w:rPr>
           <w:rFonts w:cs="Times New Roman"/>
         </w:rPr>
         <w:t>II). Analyse exploratoire des données</w:t>
       </w:r>
-      <w:bookmarkEnd w:id="2"/>
+      <w:bookmarkEnd w:id="1"/>
     </w:p>
     <w:p>
       <w:pPr>
@@ -2077,14 +2075,14 @@
           <w:rFonts w:cs="Times New Roman"/>
         </w:rPr>
       </w:pPr>
-      <w:bookmarkStart w:id="3" w:name="_Toc36384439"/>
+      <w:bookmarkStart w:id="2" w:name="_Toc36384439"/>
       <w:r>
         <w:rPr>
           <w:rFonts w:cs="Times New Roman"/>
         </w:rPr>
         <w:t>1). Analyse des variables catégorielles</w:t>
       </w:r>
-      <w:bookmarkEnd w:id="3"/>
+      <w:bookmarkEnd w:id="2"/>
     </w:p>
     <w:p>
       <w:pPr>
@@ -2195,27 +2193,14 @@
                             <w:r>
                               <w:t xml:space="preserve">Figure </w:t>
                             </w:r>
-                            <w:r>
-                              <w:fldChar w:fldCharType="begin"/>
-                            </w:r>
-                            <w:r>
-                              <w:instrText xml:space="preserve"> SEQ Figure \* ARABIC </w:instrText>
-                            </w:r>
-                            <w:r>
-                              <w:fldChar w:fldCharType="separate"/>
-                            </w:r>
-                            <w:r>
-                              <w:rPr>
-                                <w:noProof/>
-                              </w:rPr>
-                              <w:t>2</w:t>
-                            </w:r>
-                            <w:r>
-                              <w:rPr>
-                                <w:noProof/>
-                              </w:rPr>
-                              <w:fldChar w:fldCharType="end"/>
-                            </w:r>
+                            <w:fldSimple w:instr=" SEQ Figure \* ARABIC ">
+                              <w:r>
+                                <w:rPr>
+                                  <w:noProof/>
+                                </w:rPr>
+                                <w:t>2</w:t>
+                              </w:r>
+                            </w:fldSimple>
                             <w:r>
                               <w:t xml:space="preserve"> : Distribution de notre variable cible</w:t>
                             </w:r>
@@ -2249,27 +2234,14 @@
                       <w:r>
                         <w:t xml:space="preserve">Figure </w:t>
                       </w:r>
-                      <w:r>
-                        <w:fldChar w:fldCharType="begin"/>
-                      </w:r>
-                      <w:r>
-                        <w:instrText xml:space="preserve"> SEQ Figure \* ARABIC </w:instrText>
-                      </w:r>
-                      <w:r>
-                        <w:fldChar w:fldCharType="separate"/>
-                      </w:r>
-                      <w:r>
-                        <w:rPr>
-                          <w:noProof/>
-                        </w:rPr>
-                        <w:t>2</w:t>
-                      </w:r>
-                      <w:r>
-                        <w:rPr>
-                          <w:noProof/>
-                        </w:rPr>
-                        <w:fldChar w:fldCharType="end"/>
-                      </w:r>
+                      <w:fldSimple w:instr=" SEQ Figure \* ARABIC ">
+                        <w:r>
+                          <w:rPr>
+                            <w:noProof/>
+                          </w:rPr>
+                          <w:t>2</w:t>
+                        </w:r>
+                      </w:fldSimple>
                       <w:r>
                         <w:t xml:space="preserve"> : Distribution de notre variable cible</w:t>
                       </w:r>
@@ -2557,27 +2529,14 @@
                             <w:r>
                               <w:t xml:space="preserve">Figure </w:t>
                             </w:r>
-                            <w:r>
-                              <w:fldChar w:fldCharType="begin"/>
-                            </w:r>
-                            <w:r>
-                              <w:instrText xml:space="preserve"> SEQ Figure \* ARABIC </w:instrText>
-                            </w:r>
-                            <w:r>
-                              <w:fldChar w:fldCharType="separate"/>
-                            </w:r>
-                            <w:r>
-                              <w:rPr>
-                                <w:noProof/>
-                              </w:rPr>
-                              <w:t>3</w:t>
-                            </w:r>
-                            <w:r>
-                              <w:rPr>
-                                <w:noProof/>
-                              </w:rPr>
-                              <w:fldChar w:fldCharType="end"/>
-                            </w:r>
+                            <w:fldSimple w:instr=" SEQ Figure \* ARABIC ">
+                              <w:r>
+                                <w:rPr>
+                                  <w:noProof/>
+                                </w:rPr>
+                                <w:t>3</w:t>
+                              </w:r>
+                            </w:fldSimple>
                             <w:r>
                               <w:t xml:space="preserve"> : Distribution des variables catégorielles</w:t>
                             </w:r>
@@ -2611,27 +2570,14 @@
                       <w:r>
                         <w:t xml:space="preserve">Figure </w:t>
                       </w:r>
-                      <w:r>
-                        <w:fldChar w:fldCharType="begin"/>
-                      </w:r>
-                      <w:r>
-                        <w:instrText xml:space="preserve"> SEQ Figure \* ARABIC </w:instrText>
-                      </w:r>
-                      <w:r>
-                        <w:fldChar w:fldCharType="separate"/>
-                      </w:r>
-                      <w:r>
-                        <w:rPr>
-                          <w:noProof/>
-                        </w:rPr>
-                        <w:t>3</w:t>
-                      </w:r>
-                      <w:r>
-                        <w:rPr>
-                          <w:noProof/>
-                        </w:rPr>
-                        <w:fldChar w:fldCharType="end"/>
-                      </w:r>
+                      <w:fldSimple w:instr=" SEQ Figure \* ARABIC ">
+                        <w:r>
+                          <w:rPr>
+                            <w:noProof/>
+                          </w:rPr>
+                          <w:t>3</w:t>
+                        </w:r>
+                      </w:fldSimple>
                       <w:r>
                         <w:t xml:space="preserve"> : Distribution des variables catégorielles</w:t>
                       </w:r>
@@ -3076,7 +3022,7 @@
           <w:noProof/>
         </w:rPr>
       </w:pPr>
-      <w:bookmarkStart w:id="4" w:name="_Toc36384440"/>
+      <w:bookmarkStart w:id="3" w:name="_Toc36384440"/>
       <w:r>
         <w:rPr>
           <w:rFonts w:cs="Times New Roman"/>
@@ -3084,7 +3030,7 @@
         </w:rPr>
         <w:t>2). Analyse des variables numériques</w:t>
       </w:r>
-      <w:bookmarkEnd w:id="4"/>
+      <w:bookmarkEnd w:id="3"/>
     </w:p>
     <w:p>
       <w:pPr>
@@ -3582,27 +3528,14 @@
                             <w:r>
                               <w:t xml:space="preserve">Figure </w:t>
                             </w:r>
-                            <w:r>
-                              <w:fldChar w:fldCharType="begin"/>
-                            </w:r>
-                            <w:r>
-                              <w:instrText xml:space="preserve"> SEQ Figure \* ARABIC </w:instrText>
-                            </w:r>
-                            <w:r>
-                              <w:fldChar w:fldCharType="separate"/>
-                            </w:r>
-                            <w:r>
-                              <w:rPr>
-                                <w:noProof/>
-                              </w:rPr>
-                              <w:t>4</w:t>
-                            </w:r>
-                            <w:r>
-                              <w:rPr>
-                                <w:noProof/>
-                              </w:rPr>
-                              <w:fldChar w:fldCharType="end"/>
-                            </w:r>
+                            <w:fldSimple w:instr=" SEQ Figure \* ARABIC ">
+                              <w:r>
+                                <w:rPr>
+                                  <w:noProof/>
+                                </w:rPr>
+                                <w:t>4</w:t>
+                              </w:r>
+                            </w:fldSimple>
                             <w:r>
                               <w:t xml:space="preserve"> : </w:t>
                             </w:r>
@@ -3642,27 +3575,14 @@
                       <w:r>
                         <w:t xml:space="preserve">Figure </w:t>
                       </w:r>
-                      <w:r>
-                        <w:fldChar w:fldCharType="begin"/>
-                      </w:r>
-                      <w:r>
-                        <w:instrText xml:space="preserve"> SEQ Figure \* ARABIC </w:instrText>
-                      </w:r>
-                      <w:r>
-                        <w:fldChar w:fldCharType="separate"/>
-                      </w:r>
-                      <w:r>
-                        <w:rPr>
-                          <w:noProof/>
-                        </w:rPr>
-                        <w:t>4</w:t>
-                      </w:r>
-                      <w:r>
-                        <w:rPr>
-                          <w:noProof/>
-                        </w:rPr>
-                        <w:fldChar w:fldCharType="end"/>
-                      </w:r>
+                      <w:fldSimple w:instr=" SEQ Figure \* ARABIC ">
+                        <w:r>
+                          <w:rPr>
+                            <w:noProof/>
+                          </w:rPr>
+                          <w:t>4</w:t>
+                        </w:r>
+                      </w:fldSimple>
                       <w:r>
                         <w:t xml:space="preserve"> : </w:t>
                       </w:r>
@@ -4001,7 +3921,7 @@
           <w:rFonts w:cs="Times New Roman"/>
         </w:rPr>
       </w:pPr>
-      <w:bookmarkStart w:id="5" w:name="_Toc36384441"/>
+      <w:bookmarkStart w:id="4" w:name="_Toc36384441"/>
       <w:r>
         <w:rPr>
           <w:rFonts w:cs="Times New Roman"/>
@@ -4014,7 +3934,7 @@
         </w:rPr>
         <w:t>. Transformation et analyse des données</w:t>
       </w:r>
-      <w:bookmarkEnd w:id="5"/>
+      <w:bookmarkEnd w:id="4"/>
     </w:p>
     <w:p>
       <w:pPr>
@@ -4024,14 +3944,14 @@
           <w:rFonts w:cs="Times New Roman"/>
         </w:rPr>
       </w:pPr>
-      <w:bookmarkStart w:id="6" w:name="_Toc36384442"/>
+      <w:bookmarkStart w:id="5" w:name="_Toc36384442"/>
       <w:r>
         <w:rPr>
           <w:rFonts w:cs="Times New Roman"/>
         </w:rPr>
         <w:t>1). Traitement des valeurs manquantes</w:t>
       </w:r>
-      <w:bookmarkEnd w:id="6"/>
+      <w:bookmarkEnd w:id="5"/>
     </w:p>
     <w:p>
       <w:pPr>
@@ -4107,27 +4027,14 @@
                             <w:r>
                               <w:t xml:space="preserve">Figure </w:t>
                             </w:r>
-                            <w:r>
-                              <w:fldChar w:fldCharType="begin"/>
-                            </w:r>
-                            <w:r>
-                              <w:instrText xml:space="preserve"> SEQ Figure \* ARABIC </w:instrText>
-                            </w:r>
-                            <w:r>
-                              <w:fldChar w:fldCharType="separate"/>
-                            </w:r>
-                            <w:r>
-                              <w:rPr>
-                                <w:noProof/>
-                              </w:rPr>
-                              <w:t>5</w:t>
-                            </w:r>
-                            <w:r>
-                              <w:rPr>
-                                <w:noProof/>
-                              </w:rPr>
-                              <w:fldChar w:fldCharType="end"/>
-                            </w:r>
+                            <w:fldSimple w:instr=" SEQ Figure \* ARABIC ">
+                              <w:r>
+                                <w:rPr>
+                                  <w:noProof/>
+                                </w:rPr>
+                                <w:t>5</w:t>
+                              </w:r>
+                            </w:fldSimple>
                             <w:r>
                               <w:t xml:space="preserve"> : Position des valeurs manquantes par variable numérique</w:t>
                             </w:r>
@@ -4161,27 +4068,14 @@
                       <w:r>
                         <w:t xml:space="preserve">Figure </w:t>
                       </w:r>
-                      <w:r>
-                        <w:fldChar w:fldCharType="begin"/>
-                      </w:r>
-                      <w:r>
-                        <w:instrText xml:space="preserve"> SEQ Figure \* ARABIC </w:instrText>
-                      </w:r>
-                      <w:r>
-                        <w:fldChar w:fldCharType="separate"/>
-                      </w:r>
-                      <w:r>
-                        <w:rPr>
-                          <w:noProof/>
-                        </w:rPr>
-                        <w:t>5</w:t>
-                      </w:r>
-                      <w:r>
-                        <w:rPr>
-                          <w:noProof/>
-                        </w:rPr>
-                        <w:fldChar w:fldCharType="end"/>
-                      </w:r>
+                      <w:fldSimple w:instr=" SEQ Figure \* ARABIC ">
+                        <w:r>
+                          <w:rPr>
+                            <w:noProof/>
+                          </w:rPr>
+                          <w:t>5</w:t>
+                        </w:r>
+                      </w:fldSimple>
                       <w:r>
                         <w:t xml:space="preserve"> : Position des valeurs manquantes par variable numérique</w:t>
                       </w:r>
@@ -4690,14 +4584,14 @@
           <w:rFonts w:cs="Times New Roman"/>
         </w:rPr>
       </w:pPr>
-      <w:bookmarkStart w:id="7" w:name="_Toc36384443"/>
+      <w:bookmarkStart w:id="6" w:name="_Toc36384443"/>
       <w:r>
         <w:rPr>
           <w:rFonts w:cs="Times New Roman"/>
         </w:rPr>
         <w:t>2). Transformation des données</w:t>
       </w:r>
-      <w:bookmarkEnd w:id="7"/>
+      <w:bookmarkEnd w:id="6"/>
     </w:p>
     <w:p>
       <w:pPr>
@@ -5405,14 +5299,14 @@
           <w:rFonts w:cs="Times New Roman"/>
         </w:rPr>
       </w:pPr>
-      <w:bookmarkStart w:id="8" w:name="_Toc36384444"/>
+      <w:bookmarkStart w:id="7" w:name="_Toc36384444"/>
       <w:r>
         <w:rPr>
           <w:rFonts w:cs="Times New Roman"/>
         </w:rPr>
         <w:t>3). Analyse des liens entre nos variables</w:t>
       </w:r>
-      <w:bookmarkEnd w:id="8"/>
+      <w:bookmarkEnd w:id="7"/>
     </w:p>
     <w:p>
       <w:pPr>
@@ -5727,27 +5621,14 @@
                             <w:r>
                               <w:t xml:space="preserve">Figure </w:t>
                             </w:r>
-                            <w:r>
-                              <w:fldChar w:fldCharType="begin"/>
-                            </w:r>
-                            <w:r>
-                              <w:instrText xml:space="preserve"> SEQ Figure \* ARABIC </w:instrText>
-                            </w:r>
-                            <w:r>
-                              <w:fldChar w:fldCharType="separate"/>
-                            </w:r>
-                            <w:r>
-                              <w:rPr>
-                                <w:noProof/>
-                              </w:rPr>
-                              <w:t>6</w:t>
-                            </w:r>
-                            <w:r>
-                              <w:rPr>
-                                <w:noProof/>
-                              </w:rPr>
-                              <w:fldChar w:fldCharType="end"/>
-                            </w:r>
+                            <w:fldSimple w:instr=" SEQ Figure \* ARABIC ">
+                              <w:r>
+                                <w:rPr>
+                                  <w:noProof/>
+                                </w:rPr>
+                                <w:t>6</w:t>
+                              </w:r>
+                            </w:fldSimple>
                             <w:r>
                               <w:t xml:space="preserve"> : </w:t>
                             </w:r>
@@ -5787,27 +5668,14 @@
                       <w:r>
                         <w:t xml:space="preserve">Figure </w:t>
                       </w:r>
-                      <w:r>
-                        <w:fldChar w:fldCharType="begin"/>
-                      </w:r>
-                      <w:r>
-                        <w:instrText xml:space="preserve"> SEQ Figure \* ARABIC </w:instrText>
-                      </w:r>
-                      <w:r>
-                        <w:fldChar w:fldCharType="separate"/>
-                      </w:r>
-                      <w:r>
-                        <w:rPr>
-                          <w:noProof/>
-                        </w:rPr>
-                        <w:t>6</w:t>
-                      </w:r>
-                      <w:r>
-                        <w:rPr>
-                          <w:noProof/>
-                        </w:rPr>
-                        <w:fldChar w:fldCharType="end"/>
-                      </w:r>
+                      <w:fldSimple w:instr=" SEQ Figure \* ARABIC ">
+                        <w:r>
+                          <w:rPr>
+                            <w:noProof/>
+                          </w:rPr>
+                          <w:t>6</w:t>
+                        </w:r>
+                      </w:fldSimple>
                       <w:r>
                         <w:t xml:space="preserve"> : </w:t>
                       </w:r>
@@ -6192,27 +6060,14 @@
                             <w:r>
                               <w:t xml:space="preserve">Figure </w:t>
                             </w:r>
-                            <w:r>
-                              <w:fldChar w:fldCharType="begin"/>
-                            </w:r>
-                            <w:r>
-                              <w:instrText xml:space="preserve"> SEQ Figure \* ARABIC </w:instrText>
-                            </w:r>
-                            <w:r>
-                              <w:fldChar w:fldCharType="separate"/>
-                            </w:r>
-                            <w:r>
-                              <w:rPr>
-                                <w:noProof/>
-                              </w:rPr>
-                              <w:t>7</w:t>
-                            </w:r>
-                            <w:r>
-                              <w:rPr>
-                                <w:noProof/>
-                              </w:rPr>
-                              <w:fldChar w:fldCharType="end"/>
-                            </w:r>
+                            <w:fldSimple w:instr=" SEQ Figure \* ARABIC ">
+                              <w:r>
+                                <w:rPr>
+                                  <w:noProof/>
+                                </w:rPr>
+                                <w:t>7</w:t>
+                              </w:r>
+                            </w:fldSimple>
                             <w:r>
                               <w:t xml:space="preserve"> : Sortie R du VIF</w:t>
                             </w:r>
@@ -6246,27 +6101,14 @@
                       <w:r>
                         <w:t xml:space="preserve">Figure </w:t>
                       </w:r>
-                      <w:r>
-                        <w:fldChar w:fldCharType="begin"/>
-                      </w:r>
-                      <w:r>
-                        <w:instrText xml:space="preserve"> SEQ Figure \* ARABIC </w:instrText>
-                      </w:r>
-                      <w:r>
-                        <w:fldChar w:fldCharType="separate"/>
-                      </w:r>
-                      <w:r>
-                        <w:rPr>
-                          <w:noProof/>
-                        </w:rPr>
-                        <w:t>7</w:t>
-                      </w:r>
-                      <w:r>
-                        <w:rPr>
-                          <w:noProof/>
-                        </w:rPr>
-                        <w:fldChar w:fldCharType="end"/>
-                      </w:r>
+                      <w:fldSimple w:instr=" SEQ Figure \* ARABIC ">
+                        <w:r>
+                          <w:rPr>
+                            <w:noProof/>
+                          </w:rPr>
+                          <w:t>7</w:t>
+                        </w:r>
+                      </w:fldSimple>
                       <w:r>
                         <w:t xml:space="preserve"> : Sortie R du VIF</w:t>
                       </w:r>
@@ -6939,27 +6781,14 @@
                             <w:r>
                               <w:t xml:space="preserve">Figure </w:t>
                             </w:r>
-                            <w:r>
-                              <w:fldChar w:fldCharType="begin"/>
-                            </w:r>
-                            <w:r>
-                              <w:instrText xml:space="preserve"> SEQ Figure \* ARABIC </w:instrText>
-                            </w:r>
-                            <w:r>
-                              <w:fldChar w:fldCharType="separate"/>
-                            </w:r>
-                            <w:r>
-                              <w:rPr>
-                                <w:noProof/>
-                              </w:rPr>
-                              <w:t>8</w:t>
-                            </w:r>
-                            <w:r>
-                              <w:rPr>
-                                <w:noProof/>
-                              </w:rPr>
-                              <w:fldChar w:fldCharType="end"/>
-                            </w:r>
+                            <w:fldSimple w:instr=" SEQ Figure \* ARABIC ">
+                              <w:r>
+                                <w:rPr>
+                                  <w:noProof/>
+                                </w:rPr>
+                                <w:t>8</w:t>
+                              </w:r>
+                            </w:fldSimple>
                             <w:r>
                               <w:t xml:space="preserve"> : ANOVA avec les </w:t>
                             </w:r>
@@ -7001,27 +6830,14 @@
                       <w:r>
                         <w:t xml:space="preserve">Figure </w:t>
                       </w:r>
-                      <w:r>
-                        <w:fldChar w:fldCharType="begin"/>
-                      </w:r>
-                      <w:r>
-                        <w:instrText xml:space="preserve"> SEQ Figure \* ARABIC </w:instrText>
-                      </w:r>
-                      <w:r>
-                        <w:fldChar w:fldCharType="separate"/>
-                      </w:r>
-                      <w:r>
-                        <w:rPr>
-                          <w:noProof/>
-                        </w:rPr>
-                        <w:t>8</w:t>
-                      </w:r>
-                      <w:r>
-                        <w:rPr>
-                          <w:noProof/>
-                        </w:rPr>
-                        <w:fldChar w:fldCharType="end"/>
-                      </w:r>
+                      <w:fldSimple w:instr=" SEQ Figure \* ARABIC ">
+                        <w:r>
+                          <w:rPr>
+                            <w:noProof/>
+                          </w:rPr>
+                          <w:t>8</w:t>
+                        </w:r>
+                      </w:fldSimple>
                       <w:r>
                         <w:t xml:space="preserve"> : ANOVA avec les </w:t>
                       </w:r>
@@ -7244,11 +7060,11 @@
       <w:pPr>
         <w:pStyle w:val="Titre1"/>
       </w:pPr>
-      <w:bookmarkStart w:id="9" w:name="_Toc36384445"/>
+      <w:bookmarkStart w:id="8" w:name="_Toc36384445"/>
       <w:r>
         <w:t>IV). Construction du meilleur modèle</w:t>
       </w:r>
-      <w:bookmarkEnd w:id="9"/>
+      <w:bookmarkEnd w:id="8"/>
     </w:p>
     <w:p>
       <w:pPr>
@@ -7357,14 +7173,14 @@
         <w:pStyle w:val="Titre2"/>
         <w:ind w:firstLine="708"/>
       </w:pPr>
-      <w:bookmarkStart w:id="10" w:name="_Toc36384446"/>
+      <w:bookmarkStart w:id="9" w:name="_Toc36384446"/>
       <w:r>
         <w:t xml:space="preserve">1). </w:t>
       </w:r>
       <w:r>
         <w:t>Sélection de variable</w:t>
       </w:r>
-      <w:bookmarkEnd w:id="10"/>
+      <w:bookmarkEnd w:id="9"/>
     </w:p>
     <w:p>
       <w:pPr>
@@ -7853,14 +7669,1630 @@
         <w:pStyle w:val="Titre2"/>
         <w:ind w:firstLine="708"/>
       </w:pPr>
-      <w:bookmarkStart w:id="11" w:name="_Toc36384447"/>
+      <w:bookmarkStart w:id="10" w:name="_Toc36384447"/>
       <w:r>
         <w:t>2).</w:t>
       </w:r>
+      <w:bookmarkEnd w:id="10"/>
+      <w:r>
+        <w:t xml:space="preserve"> </w:t>
+      </w:r>
+      <w:r>
+        <w:t>Développement des modèles</w:t>
+      </w:r>
+    </w:p>
+    <w:p/>
+    <w:p>
+      <w:pPr>
+        <w:ind w:firstLine="708"/>
+        <w:jc w:val="both"/>
+        <w:rPr>
+          <w:rFonts w:ascii="Times New Roman" w:hAnsi="Times New Roman" w:cs="Times New Roman"/>
+        </w:rPr>
+      </w:pPr>
+      <w:r>
+        <w:rPr>
+          <w:rFonts w:ascii="Times New Roman" w:hAnsi="Times New Roman" w:cs="Times New Roman"/>
+        </w:rPr>
+        <w:t>Nous nous situons maintenant à l’étape finale d’implémentation du modèle. En effet, après avoir analysé, traité et formaté notre jeu de données, nous pouvons enfin le modéliser.</w:t>
+      </w:r>
+      <w:r>
+        <w:rPr>
+          <w:rFonts w:ascii="Times New Roman" w:hAnsi="Times New Roman" w:cs="Times New Roman"/>
+        </w:rPr>
+        <w:t xml:space="preserve"> </w:t>
+      </w:r>
+      <w:r>
+        <w:rPr>
+          <w:rFonts w:ascii="Times New Roman" w:hAnsi="Times New Roman" w:cs="Times New Roman"/>
+        </w:rPr>
+        <w:t xml:space="preserve">Pour se faire, nous nous appuierons sur deux jeux de données. </w:t>
+      </w:r>
+      <w:r>
+        <w:rPr>
+          <w:rFonts w:ascii="Times New Roman" w:hAnsi="Times New Roman" w:cs="Times New Roman"/>
+        </w:rPr>
+        <w:t xml:space="preserve">Ces </w:t>
+      </w:r>
+      <w:proofErr w:type="spellStart"/>
+      <w:r>
+        <w:rPr>
+          <w:rFonts w:ascii="Times New Roman" w:hAnsi="Times New Roman" w:cs="Times New Roman"/>
+        </w:rPr>
+        <w:t>dataset</w:t>
+      </w:r>
+      <w:proofErr w:type="spellEnd"/>
+      <w:r>
+        <w:rPr>
+          <w:rFonts w:ascii="Times New Roman" w:hAnsi="Times New Roman" w:cs="Times New Roman"/>
+        </w:rPr>
+        <w:t xml:space="preserve"> ont été </w:t>
+      </w:r>
+      <w:proofErr w:type="spellStart"/>
+      <w:r>
+        <w:rPr>
+          <w:rFonts w:ascii="Times New Roman" w:hAnsi="Times New Roman" w:cs="Times New Roman"/>
+        </w:rPr>
+        <w:t>dévéloppés</w:t>
+      </w:r>
+      <w:proofErr w:type="spellEnd"/>
+      <w:r>
+        <w:rPr>
+          <w:rFonts w:ascii="Times New Roman" w:hAnsi="Times New Roman" w:cs="Times New Roman"/>
+        </w:rPr>
+        <w:t xml:space="preserve"> dans la partie précédente.</w:t>
+      </w:r>
+      <w:r>
+        <w:rPr>
+          <w:rFonts w:ascii="Times New Roman" w:hAnsi="Times New Roman" w:cs="Times New Roman"/>
+        </w:rPr>
+        <w:t xml:space="preserve"> </w:t>
+      </w:r>
+    </w:p>
+    <w:p>
+      <w:pPr>
+        <w:jc w:val="both"/>
+        <w:rPr>
+          <w:rFonts w:ascii="Times New Roman" w:hAnsi="Times New Roman" w:cs="Times New Roman"/>
+        </w:rPr>
+      </w:pPr>
+      <w:r>
+        <w:rPr>
+          <w:rFonts w:ascii="Times New Roman" w:hAnsi="Times New Roman" w:cs="Times New Roman"/>
+        </w:rPr>
+        <w:t>Et donc s</w:t>
+      </w:r>
+      <w:r>
+        <w:rPr>
+          <w:rFonts w:ascii="Times New Roman" w:hAnsi="Times New Roman" w:cs="Times New Roman"/>
+        </w:rPr>
+        <w:t xml:space="preserve">ur chacun de ces jeux de données, nous réaliserons un modèle </w:t>
+      </w:r>
+      <w:proofErr w:type="spellStart"/>
+      <w:r>
+        <w:rPr>
+          <w:rFonts w:ascii="Times New Roman" w:hAnsi="Times New Roman" w:cs="Times New Roman"/>
+        </w:rPr>
+        <w:t>probit</w:t>
+      </w:r>
+      <w:proofErr w:type="spellEnd"/>
+      <w:r>
+        <w:rPr>
+          <w:rFonts w:ascii="Times New Roman" w:hAnsi="Times New Roman" w:cs="Times New Roman"/>
+        </w:rPr>
+        <w:t xml:space="preserve"> et un modèle </w:t>
+      </w:r>
+      <w:proofErr w:type="spellStart"/>
+      <w:r>
+        <w:rPr>
+          <w:rFonts w:ascii="Times New Roman" w:hAnsi="Times New Roman" w:cs="Times New Roman"/>
+        </w:rPr>
+        <w:t>logit</w:t>
+      </w:r>
+      <w:proofErr w:type="spellEnd"/>
+      <w:r>
+        <w:rPr>
+          <w:rFonts w:ascii="Times New Roman" w:hAnsi="Times New Roman" w:cs="Times New Roman"/>
+        </w:rPr>
+        <w:t>.</w:t>
+      </w:r>
+      <w:r>
+        <w:rPr>
+          <w:rFonts w:ascii="Times New Roman" w:hAnsi="Times New Roman" w:cs="Times New Roman"/>
+        </w:rPr>
+        <w:t xml:space="preserve"> </w:t>
+      </w:r>
+      <w:r>
+        <w:rPr>
+          <w:rFonts w:ascii="Times New Roman" w:hAnsi="Times New Roman" w:cs="Times New Roman"/>
+        </w:rPr>
+        <w:t>Ces deux modèles font partis de la famille des modèles linéaires généralisés : ils suivent tous</w:t>
+      </w:r>
+      <w:r>
+        <w:rPr>
+          <w:rFonts w:ascii="Times New Roman" w:hAnsi="Times New Roman" w:cs="Times New Roman"/>
+        </w:rPr>
+        <w:t xml:space="preserve"> deux une loi binomiale, mais se différencient dans leur fonction de lien, en effet, celle du </w:t>
+      </w:r>
+      <w:proofErr w:type="spellStart"/>
+      <w:r>
+        <w:rPr>
+          <w:rFonts w:ascii="Times New Roman" w:hAnsi="Times New Roman" w:cs="Times New Roman"/>
+        </w:rPr>
+        <w:t>logit</w:t>
+      </w:r>
+      <w:proofErr w:type="spellEnd"/>
+      <w:r>
+        <w:rPr>
+          <w:rFonts w:ascii="Times New Roman" w:hAnsi="Times New Roman" w:cs="Times New Roman"/>
+        </w:rPr>
+        <w:t xml:space="preserve"> est de la forme : </w:t>
+      </w:r>
+      <m:oMath>
+        <m:r>
+          <w:rPr>
+            <w:rFonts w:ascii="Cambria Math" w:hAnsi="Cambria Math" w:cs="Times New Roman"/>
+          </w:rPr>
+          <m:t>g</m:t>
+        </m:r>
+        <m:d>
+          <m:dPr>
+            <m:ctrlPr>
+              <w:rPr>
+                <w:rFonts w:ascii="Cambria Math" w:hAnsi="Cambria Math" w:cs="Times New Roman"/>
+              </w:rPr>
+            </m:ctrlPr>
+          </m:dPr>
+          <m:e>
+            <m:r>
+              <w:rPr>
+                <w:rFonts w:ascii="Cambria Math" w:hAnsi="Cambria Math" w:cs="Times New Roman"/>
+              </w:rPr>
+              <m:t>u</m:t>
+            </m:r>
+          </m:e>
+        </m:d>
+        <m:r>
+          <w:rPr>
+            <w:rFonts w:ascii="Cambria Math" w:hAnsi="Cambria Math" w:cs="Times New Roman"/>
+          </w:rPr>
+          <m:t>=</m:t>
+        </m:r>
+        <m:r>
+          <m:rPr>
+            <m:sty m:val="p"/>
+          </m:rPr>
+          <w:rPr>
+            <w:rFonts w:ascii="Cambria Math" w:hAnsi="Cambria Math" w:cs="Times New Roman"/>
+          </w:rPr>
+          <m:t>log⁡(</m:t>
+        </m:r>
+        <m:f>
+          <m:fPr>
+            <m:ctrlPr>
+              <w:rPr>
+                <w:rFonts w:ascii="Cambria Math" w:hAnsi="Cambria Math" w:cs="Times New Roman"/>
+              </w:rPr>
+            </m:ctrlPr>
+          </m:fPr>
+          <m:num>
+            <m:r>
+              <w:rPr>
+                <w:rFonts w:ascii="Cambria Math" w:eastAsia="Cambria Math" w:hAnsi="Cambria Math" w:cs="Times New Roman"/>
+              </w:rPr>
+              <m:t>u</m:t>
+            </m:r>
+          </m:num>
+          <m:den>
+            <m:r>
+              <w:rPr>
+                <w:rFonts w:ascii="Cambria Math" w:eastAsia="Cambria Math" w:hAnsi="Cambria Math" w:cs="Times New Roman"/>
+              </w:rPr>
+              <m:t>1-u</m:t>
+            </m:r>
+          </m:den>
+        </m:f>
+      </m:oMath>
+      <w:r>
+        <w:rPr>
+          <w:rFonts w:ascii="Times New Roman" w:eastAsiaTheme="minorEastAsia" w:hAnsi="Times New Roman" w:cs="Times New Roman"/>
+        </w:rPr>
+        <w:t>)</w:t>
+      </w:r>
+      <w:r>
+        <w:rPr>
+          <w:rFonts w:ascii="Times New Roman" w:hAnsi="Times New Roman" w:cs="Times New Roman"/>
+        </w:rPr>
+        <w:t xml:space="preserve">, tandis que le </w:t>
+      </w:r>
+      <w:proofErr w:type="spellStart"/>
+      <w:r>
+        <w:rPr>
+          <w:rFonts w:ascii="Times New Roman" w:hAnsi="Times New Roman" w:cs="Times New Roman"/>
+        </w:rPr>
+        <w:t>pro</w:t>
+      </w:r>
+      <w:r>
+        <w:rPr>
+          <w:rFonts w:ascii="Times New Roman" w:hAnsi="Times New Roman" w:cs="Times New Roman"/>
+        </w:rPr>
+        <w:t>b</w:t>
+      </w:r>
+      <w:r>
+        <w:rPr>
+          <w:rFonts w:ascii="Times New Roman" w:hAnsi="Times New Roman" w:cs="Times New Roman"/>
+        </w:rPr>
+        <w:t>it</w:t>
+      </w:r>
+      <w:proofErr w:type="spellEnd"/>
+      <w:r>
+        <w:rPr>
+          <w:rFonts w:ascii="Times New Roman" w:hAnsi="Times New Roman" w:cs="Times New Roman"/>
+        </w:rPr>
+        <w:t xml:space="preserve"> aura une forme telle que : </w:t>
+      </w:r>
+      <m:oMath>
+        <m:r>
+          <w:rPr>
+            <w:rFonts w:ascii="Cambria Math" w:hAnsi="Cambria Math" w:cs="Times New Roman"/>
+          </w:rPr>
+          <m:t>g</m:t>
+        </m:r>
+        <m:d>
+          <m:dPr>
+            <m:ctrlPr>
+              <w:rPr>
+                <w:rFonts w:ascii="Cambria Math" w:hAnsi="Cambria Math" w:cs="Times New Roman"/>
+              </w:rPr>
+            </m:ctrlPr>
+          </m:dPr>
+          <m:e>
+            <m:r>
+              <w:rPr>
+                <w:rFonts w:ascii="Cambria Math" w:hAnsi="Cambria Math" w:cs="Times New Roman"/>
+              </w:rPr>
+              <m:t>u</m:t>
+            </m:r>
+          </m:e>
+        </m:d>
+        <m:r>
+          <w:rPr>
+            <w:rFonts w:ascii="Cambria Math" w:hAnsi="Cambria Math" w:cs="Times New Roman"/>
+          </w:rPr>
+          <m:t>=</m:t>
+        </m:r>
+        <m:sSup>
+          <m:sSupPr>
+            <m:ctrlPr>
+              <w:rPr>
+                <w:rFonts w:ascii="Cambria Math" w:hAnsi="Cambria Math" w:cs="Times New Roman"/>
+              </w:rPr>
+            </m:ctrlPr>
+          </m:sSupPr>
+          <m:e>
+            <m:r>
+              <m:rPr>
+                <m:sty m:val="p"/>
+              </m:rPr>
+              <w:rPr>
+                <w:rFonts w:ascii="Cambria Math" w:hAnsi="Cambria Math" w:cs="Times New Roman"/>
+              </w:rPr>
+              <m:t>ɸ</m:t>
+            </m:r>
+          </m:e>
+          <m:sup>
+            <m:r>
+              <w:rPr>
+                <w:rFonts w:ascii="Cambria Math" w:hAnsi="Cambria Math" w:cs="Times New Roman"/>
+              </w:rPr>
+              <m:t>-1</m:t>
+            </m:r>
+          </m:sup>
+        </m:sSup>
+        <m:r>
+          <m:rPr>
+            <m:sty m:val="p"/>
+          </m:rPr>
+          <w:rPr>
+            <w:rFonts w:ascii="Cambria Math" w:hAnsi="Cambria Math" w:cs="Times New Roman"/>
+          </w:rPr>
+          <m:t>(</m:t>
+        </m:r>
+        <m:r>
+          <w:rPr>
+            <w:rFonts w:ascii="Cambria Math" w:hAnsi="Cambria Math" w:cs="Times New Roman"/>
+          </w:rPr>
+          <m:t>u</m:t>
+        </m:r>
+      </m:oMath>
+      <w:r>
+        <w:rPr>
+          <w:rFonts w:ascii="Times New Roman" w:eastAsiaTheme="minorEastAsia" w:hAnsi="Times New Roman" w:cs="Times New Roman"/>
+        </w:rPr>
+        <w:t>)</w:t>
+      </w:r>
+      <w:r>
+        <w:rPr>
+          <w:rFonts w:ascii="Times New Roman" w:hAnsi="Times New Roman" w:cs="Times New Roman"/>
+        </w:rPr>
+        <w:t>.</w:t>
+      </w:r>
+    </w:p>
+    <w:p>
+      <w:pPr>
+        <w:jc w:val="both"/>
+        <w:rPr>
+          <w:rFonts w:ascii="Times New Roman" w:hAnsi="Times New Roman" w:cs="Times New Roman"/>
+        </w:rPr>
+      </w:pPr>
+      <w:r>
+        <w:rPr>
+          <w:rFonts w:ascii="Times New Roman" w:hAnsi="Times New Roman" w:cs="Times New Roman"/>
+        </w:rPr>
+        <w:t xml:space="preserve">Pour finir, une dernière étape est nécessaire afin </w:t>
+      </w:r>
+      <w:r>
+        <w:rPr>
+          <w:rFonts w:ascii="Times New Roman" w:hAnsi="Times New Roman" w:cs="Times New Roman"/>
+        </w:rPr>
+        <w:t>de savoir</w:t>
+      </w:r>
+      <w:r>
+        <w:rPr>
+          <w:rFonts w:ascii="Times New Roman" w:hAnsi="Times New Roman" w:cs="Times New Roman"/>
+        </w:rPr>
+        <w:t xml:space="preserve"> si la modélisation est de bonne qualité ou alors que celle-ci ne prédit pas ou peu. Nous diviserons nos deux jeux de données en 2 jeux de test et deux jeux d’entrainement, le jeu d’entraînement permettra au modèle d’apprendre en faisant la relation entre les variables explicatives et la variable cible (BAD). Le jeu de test permettra quant à lui d’utiliser notre modèle, préalablement entraîné, sur le jeu de test afin d’en sortir une probabilité. Cette probabilité obtenue se verra appliquer un seuil qui repartira les probas continues en 2 modalités </w:t>
+      </w:r>
+      <w:r>
+        <w:rPr>
+          <w:rFonts w:ascii="Times New Roman" w:hAnsi="Times New Roman" w:cs="Times New Roman"/>
+        </w:rPr>
+        <w:t>qualitatives,</w:t>
+      </w:r>
+      <w:r>
+        <w:rPr>
+          <w:rFonts w:ascii="Times New Roman" w:hAnsi="Times New Roman" w:cs="Times New Roman"/>
+        </w:rPr>
+        <w:t xml:space="preserve"> 1 pour défaut ou 0 pour </w:t>
+      </w:r>
+      <w:r>
+        <w:rPr>
+          <w:rFonts w:ascii="Times New Roman" w:hAnsi="Times New Roman" w:cs="Times New Roman"/>
+        </w:rPr>
+        <w:t>non-défaut</w:t>
+      </w:r>
+      <w:r>
+        <w:rPr>
+          <w:rFonts w:ascii="Times New Roman" w:hAnsi="Times New Roman" w:cs="Times New Roman"/>
+        </w:rPr>
+        <w:t xml:space="preserve">. Cette classification ainsi obtenue sera </w:t>
+      </w:r>
+      <w:r>
+        <w:rPr>
+          <w:rFonts w:ascii="Times New Roman" w:hAnsi="Times New Roman" w:cs="Times New Roman"/>
+        </w:rPr>
+        <w:t>comparée</w:t>
+      </w:r>
+      <w:r>
+        <w:rPr>
+          <w:rFonts w:ascii="Times New Roman" w:hAnsi="Times New Roman" w:cs="Times New Roman"/>
+        </w:rPr>
+        <w:t xml:space="preserve"> à la vraie cible de la table de test. On pourra ainsi, par des outils tels que la courbe ROC, déterminer si le modèle a bien prédit ou à contrario si celui-ci relève pus de l’aléatoire (exemple AUC = 0.5</w:t>
+      </w:r>
+      <w:r>
+        <w:rPr>
+          <w:rFonts w:ascii="Times New Roman" w:hAnsi="Times New Roman" w:cs="Times New Roman"/>
+        </w:rPr>
+        <w:t>).</w:t>
+      </w:r>
+    </w:p>
+    <w:p>
+      <w:pPr>
+        <w:jc w:val="both"/>
+        <w:rPr>
+          <w:rFonts w:ascii="Times New Roman" w:hAnsi="Times New Roman" w:cs="Times New Roman"/>
+        </w:rPr>
+      </w:pPr>
+      <w:r>
+        <w:rPr>
+          <w:rFonts w:ascii="Times New Roman" w:hAnsi="Times New Roman" w:cs="Times New Roman"/>
+        </w:rPr>
+        <w:lastRenderedPageBreak/>
+        <w:tab/>
+        <w:t>Par conséquent, nous a</w:t>
+      </w:r>
+      <w:r>
+        <w:rPr>
+          <w:rFonts w:ascii="Times New Roman" w:hAnsi="Times New Roman" w:cs="Times New Roman"/>
+        </w:rPr>
+        <w:t>v</w:t>
+      </w:r>
+      <w:r>
+        <w:rPr>
+          <w:rFonts w:ascii="Times New Roman" w:hAnsi="Times New Roman" w:cs="Times New Roman"/>
+        </w:rPr>
+        <w:t xml:space="preserve">ons devoir développer 4 modèles (2 </w:t>
+      </w:r>
+      <w:proofErr w:type="spellStart"/>
+      <w:r>
+        <w:rPr>
+          <w:rFonts w:ascii="Times New Roman" w:hAnsi="Times New Roman" w:cs="Times New Roman"/>
+        </w:rPr>
+        <w:t>datasets</w:t>
+      </w:r>
+      <w:proofErr w:type="spellEnd"/>
+      <w:r>
+        <w:rPr>
+          <w:rFonts w:ascii="Times New Roman" w:hAnsi="Times New Roman" w:cs="Times New Roman"/>
+        </w:rPr>
+        <w:t xml:space="preserve"> pour 2 modèles différents). La première étape sera de choisir le type de modèles le plus pertinent</w:t>
+      </w:r>
+      <w:r>
+        <w:rPr>
+          <w:rFonts w:ascii="Times New Roman" w:hAnsi="Times New Roman" w:cs="Times New Roman"/>
+        </w:rPr>
+        <w:t xml:space="preserve">. Ainsi, pour commencer, voici Figure 9 une de nos sorties R quand au training du modèle </w:t>
+      </w:r>
+      <w:proofErr w:type="spellStart"/>
+      <w:r>
+        <w:rPr>
+          <w:rFonts w:ascii="Times New Roman" w:hAnsi="Times New Roman" w:cs="Times New Roman"/>
+        </w:rPr>
+        <w:t>logit</w:t>
+      </w:r>
+      <w:proofErr w:type="spellEnd"/>
+      <w:r>
+        <w:rPr>
+          <w:rFonts w:ascii="Times New Roman" w:hAnsi="Times New Roman" w:cs="Times New Roman"/>
+        </w:rPr>
+        <w:t xml:space="preserve"> sur le </w:t>
+      </w:r>
+      <w:proofErr w:type="spellStart"/>
+      <w:r>
+        <w:rPr>
+          <w:rFonts w:ascii="Times New Roman" w:hAnsi="Times New Roman" w:cs="Times New Roman"/>
+        </w:rPr>
+        <w:t>dataset</w:t>
+      </w:r>
+      <w:proofErr w:type="spellEnd"/>
+      <w:r>
+        <w:rPr>
+          <w:rFonts w:ascii="Times New Roman" w:hAnsi="Times New Roman" w:cs="Times New Roman"/>
+        </w:rPr>
+        <w:t xml:space="preserve"> AIC, c’est-à-dire les variables qui ont été sélectionnées sous le critère AIC dans notre recherche exhaustive.</w:t>
+      </w:r>
+    </w:p>
+    <w:p>
+      <w:pPr>
+        <w:rPr>
+          <w:rFonts w:ascii="Times New Roman" w:hAnsi="Times New Roman" w:cs="Times New Roman"/>
+        </w:rPr>
+      </w:pPr>
+      <w:r>
+        <w:rPr>
+          <w:noProof/>
+        </w:rPr>
+        <mc:AlternateContent>
+          <mc:Choice Requires="wps">
+            <w:drawing>
+              <wp:anchor distT="0" distB="0" distL="114300" distR="114300" simplePos="0" relativeHeight="251698176" behindDoc="0" locked="0" layoutInCell="1" allowOverlap="1" wp14:anchorId="3531502B" wp14:editId="215805ED">
+                <wp:simplePos x="0" y="0"/>
+                <wp:positionH relativeFrom="column">
+                  <wp:posOffset>548124</wp:posOffset>
+                </wp:positionH>
+                <wp:positionV relativeFrom="page">
+                  <wp:posOffset>5939073</wp:posOffset>
+                </wp:positionV>
+                <wp:extent cx="4657725" cy="266700"/>
+                <wp:effectExtent l="0" t="0" r="9525" b="0"/>
+                <wp:wrapTopAndBottom/>
+                <wp:docPr id="24" name="Zone de texte 24"/>
+                <wp:cNvGraphicFramePr/>
+                <a:graphic xmlns:a="http://schemas.openxmlformats.org/drawingml/2006/main">
+                  <a:graphicData uri="http://schemas.microsoft.com/office/word/2010/wordprocessingShape">
+                    <wps:wsp>
+                      <wps:cNvSpPr txBox="1"/>
+                      <wps:spPr>
+                        <a:xfrm>
+                          <a:off x="0" y="0"/>
+                          <a:ext cx="4657725" cy="266700"/>
+                        </a:xfrm>
+                        <a:prstGeom prst="rect">
+                          <a:avLst/>
+                        </a:prstGeom>
+                        <a:solidFill>
+                          <a:prstClr val="white"/>
+                        </a:solidFill>
+                        <a:ln>
+                          <a:noFill/>
+                        </a:ln>
+                      </wps:spPr>
+                      <wps:txbx>
+                        <w:txbxContent>
+                          <w:p>
+                            <w:pPr>
+                              <w:pStyle w:val="Lgende"/>
+                              <w:rPr>
+                                <w:noProof/>
+                              </w:rPr>
+                            </w:pPr>
+                            <w:r>
+                              <w:t xml:space="preserve">Figure </w:t>
+                            </w:r>
+                            <w:fldSimple w:instr=" SEQ Figure \* ARABIC ">
+                              <w:r>
+                                <w:rPr>
+                                  <w:noProof/>
+                                </w:rPr>
+                                <w:t>9</w:t>
+                              </w:r>
+                            </w:fldSimple>
+                            <w:r>
+                              <w:t xml:space="preserve"> : Sortie </w:t>
+                            </w:r>
+                            <w:proofErr w:type="spellStart"/>
+                            <w:r>
+                              <w:t>logit</w:t>
+                            </w:r>
+                            <w:proofErr w:type="spellEnd"/>
+                            <w:r>
+                              <w:t xml:space="preserve"> sur </w:t>
+                            </w:r>
+                            <w:proofErr w:type="spellStart"/>
+                            <w:r>
+                              <w:t>dataset</w:t>
+                            </w:r>
+                            <w:proofErr w:type="spellEnd"/>
+                            <w:r>
+                              <w:t xml:space="preserve"> AIC</w:t>
+                            </w:r>
+                          </w:p>
+                        </w:txbxContent>
+                      </wps:txbx>
+                      <wps:bodyPr rot="0" spcFirstLastPara="0" vertOverflow="overflow" horzOverflow="overflow" vert="horz" wrap="square" lIns="0" tIns="0" rIns="0" bIns="0" numCol="1" spcCol="0" rtlCol="0" fromWordArt="0" anchor="t" anchorCtr="0" forceAA="0" compatLnSpc="1">
+                        <a:prstTxWarp prst="textNoShape">
+                          <a:avLst/>
+                        </a:prstTxWarp>
+                        <a:spAutoFit/>
+                      </wps:bodyPr>
+                    </wps:wsp>
+                  </a:graphicData>
+                </a:graphic>
+              </wp:anchor>
+            </w:drawing>
+          </mc:Choice>
+          <mc:Fallback>
+            <w:pict>
+              <v:shape w14:anchorId="3531502B" id="Zone de texte 24" o:spid="_x0000_s1034" type="#_x0000_t202" style="position:absolute;margin-left:43.15pt;margin-top:467.65pt;width:366.75pt;height:21pt;z-index:251698176;visibility:visible;mso-wrap-style:square;mso-wrap-distance-left:9pt;mso-wrap-distance-top:0;mso-wrap-distance-right:9pt;mso-wrap-distance-bottom:0;mso-position-horizontal:absolute;mso-position-horizontal-relative:text;mso-position-vertical:absolute;mso-position-vertical-relative:page;v-text-anchor:top" o:gfxdata="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" stroked="f">
+                <v:textbox style="mso-fit-shape-to-text:t" inset="0,0,0,0">
+                  <w:txbxContent>
+                    <w:p>
+                      <w:pPr>
+                        <w:pStyle w:val="Lgende"/>
+                        <w:rPr>
+                          <w:noProof/>
+                        </w:rPr>
+                      </w:pPr>
+                      <w:r>
+                        <w:t xml:space="preserve">Figure </w:t>
+                      </w:r>
+                      <w:fldSimple w:instr=" SEQ Figure \* ARABIC ">
+                        <w:r>
+                          <w:rPr>
+                            <w:noProof/>
+                          </w:rPr>
+                          <w:t>9</w:t>
+                        </w:r>
+                      </w:fldSimple>
+                      <w:r>
+                        <w:t xml:space="preserve"> : Sortie </w:t>
+                      </w:r>
+                      <w:proofErr w:type="spellStart"/>
+                      <w:r>
+                        <w:t>logit</w:t>
+                      </w:r>
+                      <w:proofErr w:type="spellEnd"/>
+                      <w:r>
+                        <w:t xml:space="preserve"> sur </w:t>
+                      </w:r>
+                      <w:proofErr w:type="spellStart"/>
+                      <w:r>
+                        <w:t>dataset</w:t>
+                      </w:r>
+                      <w:proofErr w:type="spellEnd"/>
+                      <w:r>
+                        <w:t xml:space="preserve"> AIC</w:t>
+                      </w:r>
+                    </w:p>
+                  </w:txbxContent>
+                </v:textbox>
+                <w10:wrap type="topAndBottom" anchory="page"/>
+              </v:shape>
+            </w:pict>
+          </mc:Fallback>
+        </mc:AlternateContent>
+      </w:r>
+      <w:r>
+        <w:rPr>
+          <w:noProof/>
+        </w:rPr>
+        <w:drawing>
+          <wp:anchor distT="0" distB="0" distL="114300" distR="114300" simplePos="0" relativeHeight="251696128" behindDoc="0" locked="0" layoutInCell="1" allowOverlap="1" wp14:anchorId="62C9C703" wp14:editId="7CB03093">
+            <wp:simplePos x="0" y="0"/>
+            <wp:positionH relativeFrom="column">
+              <wp:posOffset>548124</wp:posOffset>
+            </wp:positionH>
+            <wp:positionV relativeFrom="page">
+              <wp:posOffset>1692998</wp:posOffset>
+            </wp:positionV>
+            <wp:extent cx="4657725" cy="4191000"/>
+            <wp:effectExtent l="0" t="0" r="9525" b="0"/>
+            <wp:wrapTopAndBottom/>
+            <wp:docPr id="20" name="Image 20"/>
+            <wp:cNvGraphicFramePr/>
+            <a:graphic xmlns:a="http://schemas.openxmlformats.org/drawingml/2006/main">
+              <a:graphicData uri="http://schemas.openxmlformats.org/drawingml/2006/picture">
+                <pic:pic xmlns:pic="http://schemas.openxmlformats.org/drawingml/2006/picture">
+                  <pic:nvPicPr>
+                    <pic:cNvPr id="1" name="Image 1"/>
+                    <pic:cNvPicPr/>
+                  </pic:nvPicPr>
+                  <pic:blipFill rotWithShape="1">
+                    <a:blip r:embed="rId19">
+                      <a:extLst>
+                        <a:ext uri="{28A0092B-C50C-407E-A947-70E740481C1C}">
+                          <a14:useLocalDpi xmlns:a14="http://schemas.microsoft.com/office/drawing/2010/main" val="0"/>
+                        </a:ext>
+                      </a:extLst>
+                    </a:blip>
+                    <a:srcRect l="591" t="25573" r="59658" b="5335"/>
+                    <a:stretch/>
+                  </pic:blipFill>
+                  <pic:spPr bwMode="auto">
+                    <a:xfrm>
+                      <a:off x="0" y="0"/>
+                      <a:ext cx="4657725" cy="4191000"/>
+                    </a:xfrm>
+                    <a:prstGeom prst="rect">
+                      <a:avLst/>
+                    </a:prstGeom>
+                    <a:ln>
+                      <a:noFill/>
+                    </a:ln>
+                    <a:extLst>
+                      <a:ext uri="{53640926-AAD7-44D8-BBD7-CCE9431645EC}">
+                        <a14:shadowObscured xmlns:a14="http://schemas.microsoft.com/office/drawing/2010/main"/>
+                      </a:ext>
+                    </a:extLst>
+                  </pic:spPr>
+                </pic:pic>
+              </a:graphicData>
+            </a:graphic>
+          </wp:anchor>
+        </w:drawing>
+      </w:r>
+    </w:p>
+    <w:p>
+      <w:pPr>
+        <w:rPr>
+          <w:rFonts w:ascii="Times New Roman" w:hAnsi="Times New Roman" w:cs="Times New Roman"/>
+        </w:rPr>
+      </w:pPr>
+      <w:r>
+        <w:rPr>
+          <w:rFonts w:ascii="Times New Roman" w:hAnsi="Times New Roman" w:cs="Times New Roman"/>
+        </w:rPr>
+        <w:t xml:space="preserve">On peut y interpréter plusieurs éléments : </w:t>
+      </w:r>
+    </w:p>
+    <w:p>
+      <w:pPr>
+        <w:pStyle w:val="Paragraphedeliste"/>
+        <w:numPr>
+          <w:ilvl w:val="0"/>
+          <w:numId w:val="4"/>
+        </w:numPr>
+        <w:rPr>
+          <w:rFonts w:ascii="Times New Roman" w:hAnsi="Times New Roman" w:cs="Times New Roman"/>
+        </w:rPr>
+      </w:pPr>
+      <w:r>
+        <w:rPr>
+          <w:rFonts w:ascii="Times New Roman" w:hAnsi="Times New Roman" w:cs="Times New Roman"/>
+        </w:rPr>
+        <w:t>La déviance des résidus représente la distribution des résidus dans notre modèle. En règle générale, un résidu représente une erreur, soit le décalage entre les données réelles et le modèle créé.</w:t>
+      </w:r>
+    </w:p>
+    <w:p>
+      <w:pPr>
+        <w:pStyle w:val="Paragraphedeliste"/>
+        <w:numPr>
+          <w:ilvl w:val="0"/>
+          <w:numId w:val="4"/>
+        </w:numPr>
+        <w:rPr>
+          <w:rFonts w:ascii="Times New Roman" w:hAnsi="Times New Roman" w:cs="Times New Roman"/>
+        </w:rPr>
+      </w:pPr>
+      <w:r>
+        <w:rPr>
+          <w:rFonts w:ascii="Times New Roman" w:hAnsi="Times New Roman" w:cs="Times New Roman"/>
+        </w:rPr>
+        <w:t>Les coefficients représente</w:t>
+      </w:r>
+      <w:r>
+        <w:rPr>
+          <w:rFonts w:ascii="Times New Roman" w:hAnsi="Times New Roman" w:cs="Times New Roman"/>
+        </w:rPr>
+        <w:t>nt</w:t>
+      </w:r>
+      <w:r>
+        <w:rPr>
+          <w:rFonts w:ascii="Times New Roman" w:hAnsi="Times New Roman" w:cs="Times New Roman"/>
+        </w:rPr>
+        <w:t xml:space="preserve"> le coefficient calculé pour chacune des </w:t>
+      </w:r>
+      <w:proofErr w:type="spellStart"/>
+      <w:r>
+        <w:rPr>
+          <w:rFonts w:ascii="Times New Roman" w:hAnsi="Times New Roman" w:cs="Times New Roman"/>
+        </w:rPr>
+        <w:t>features</w:t>
+      </w:r>
+      <w:proofErr w:type="spellEnd"/>
+      <w:r>
+        <w:rPr>
+          <w:rFonts w:ascii="Times New Roman" w:hAnsi="Times New Roman" w:cs="Times New Roman"/>
+        </w:rPr>
+        <w:t>. Celui-ci est déterminé avec l’estimateur du maximum de vraisemblance. Le but sera de maximiser la log-vraisemblance de notre modèle. C’est ce que fait la commande GLM pour déterminer chacun des coefficients. Le but de cette optimisation est de déterminer les paramètres pour lesquels le gradient s’annule. On peut observer que les paramètres ont été bien</w:t>
+      </w:r>
+      <w:r>
+        <w:rPr>
+          <w:rFonts w:ascii="Times New Roman" w:hAnsi="Times New Roman" w:cs="Times New Roman"/>
+        </w:rPr>
+        <w:t xml:space="preserve"> </w:t>
+      </w:r>
+      <w:r>
+        <w:rPr>
+          <w:rFonts w:ascii="Times New Roman" w:hAnsi="Times New Roman" w:cs="Times New Roman"/>
+        </w:rPr>
+        <w:t>calcul</w:t>
+      </w:r>
+      <w:r>
+        <w:rPr>
+          <w:rFonts w:ascii="Times New Roman" w:hAnsi="Times New Roman" w:cs="Times New Roman"/>
+        </w:rPr>
+        <w:t xml:space="preserve">és </w:t>
+      </w:r>
+      <w:r>
+        <w:rPr>
+          <w:rFonts w:ascii="Times New Roman" w:hAnsi="Times New Roman" w:cs="Times New Roman"/>
+        </w:rPr>
+        <w:t>dans notre modèle</w:t>
+      </w:r>
+      <w:r>
+        <w:rPr>
+          <w:rFonts w:ascii="Times New Roman" w:hAnsi="Times New Roman" w:cs="Times New Roman"/>
+        </w:rPr>
+        <w:t>, étant donné qu’il a convergé.</w:t>
+      </w:r>
+      <w:r>
+        <w:rPr>
+          <w:rFonts w:ascii="Times New Roman" w:hAnsi="Times New Roman" w:cs="Times New Roman"/>
+        </w:rPr>
+        <w:t xml:space="preserve"> </w:t>
+      </w:r>
+      <w:r>
+        <w:rPr>
+          <w:rFonts w:ascii="Times New Roman" w:hAnsi="Times New Roman" w:cs="Times New Roman"/>
+        </w:rPr>
+        <w:t>Ces coefficients peuvent être interprété</w:t>
+      </w:r>
+      <w:r>
+        <w:rPr>
+          <w:rFonts w:ascii="Times New Roman" w:hAnsi="Times New Roman" w:cs="Times New Roman"/>
+        </w:rPr>
+        <w:t>s</w:t>
+      </w:r>
+      <w:r>
+        <w:rPr>
+          <w:rFonts w:ascii="Times New Roman" w:hAnsi="Times New Roman" w:cs="Times New Roman"/>
+        </w:rPr>
+        <w:t xml:space="preserve"> de différentes façons, d’une part, on peut interpréter l’influence d’un coefficient sur le modèle après transformation par sa fonction de lien. Aussi, on peut observer l’importance de chacun de ces coefficients dans notre modèle</w:t>
+      </w:r>
+      <w:r>
+        <w:rPr>
+          <w:rFonts w:ascii="Times New Roman" w:hAnsi="Times New Roman" w:cs="Times New Roman"/>
+        </w:rPr>
+        <w:t xml:space="preserve">. </w:t>
+      </w:r>
+      <w:r>
+        <w:rPr>
+          <w:rFonts w:ascii="Times New Roman" w:hAnsi="Times New Roman" w:cs="Times New Roman"/>
+        </w:rPr>
+        <w:t>Cette importance ou significativité des coefficients est un test réalisé afin de savoir si le coefficient sert à notre modèle. En effet, un coefficient significativement différent de 0 apporte à lui se</w:t>
+      </w:r>
+      <w:r>
+        <w:rPr>
+          <w:rFonts w:ascii="Times New Roman" w:hAnsi="Times New Roman" w:cs="Times New Roman"/>
+        </w:rPr>
+        <w:t xml:space="preserve">ul </w:t>
+      </w:r>
+      <w:r>
+        <w:rPr>
+          <w:rFonts w:ascii="Times New Roman" w:hAnsi="Times New Roman" w:cs="Times New Roman"/>
+        </w:rPr>
+        <w:t xml:space="preserve">de l’information, tandis qu’un coefficient non significativement différent de 0 a des chances de n’apporter aucune information et de rajouter du bruit. Ce test est réalisé sur le positionnement de la t-value par rapport à un seuil, </w:t>
+      </w:r>
+      <w:r>
+        <w:rPr>
+          <w:rFonts w:ascii="Times New Roman" w:hAnsi="Times New Roman" w:cs="Times New Roman"/>
+        </w:rPr>
+        <w:lastRenderedPageBreak/>
+        <w:t>relevant d’un quantile de distribution de loi, qui accepte ou rejette l’hypothèse de significativité. Cette t-value est calculée par le rapport du coefficient estimé sur son écart-type.</w:t>
+      </w:r>
+    </w:p>
+    <w:p>
+      <w:pPr>
+        <w:pStyle w:val="Paragraphedeliste"/>
+        <w:numPr>
+          <w:ilvl w:val="0"/>
+          <w:numId w:val="4"/>
+        </w:numPr>
+        <w:rPr>
+          <w:rFonts w:ascii="Times New Roman" w:hAnsi="Times New Roman" w:cs="Times New Roman"/>
+        </w:rPr>
+      </w:pPr>
+      <w:r>
+        <w:rPr>
+          <w:rFonts w:ascii="Times New Roman" w:hAnsi="Times New Roman" w:cs="Times New Roman"/>
+        </w:rPr>
+        <w:t xml:space="preserve">La « </w:t>
+      </w:r>
+      <w:proofErr w:type="spellStart"/>
+      <w:r>
+        <w:rPr>
+          <w:rFonts w:ascii="Times New Roman" w:hAnsi="Times New Roman" w:cs="Times New Roman"/>
+        </w:rPr>
+        <w:t>Null</w:t>
+      </w:r>
+      <w:proofErr w:type="spellEnd"/>
+      <w:r>
+        <w:rPr>
+          <w:rFonts w:ascii="Times New Roman" w:hAnsi="Times New Roman" w:cs="Times New Roman"/>
+        </w:rPr>
+        <w:t xml:space="preserve"> </w:t>
+      </w:r>
+      <w:proofErr w:type="spellStart"/>
+      <w:r>
+        <w:rPr>
+          <w:rFonts w:ascii="Times New Roman" w:hAnsi="Times New Roman" w:cs="Times New Roman"/>
+        </w:rPr>
+        <w:t>deviance</w:t>
+      </w:r>
+      <w:proofErr w:type="spellEnd"/>
+      <w:r>
+        <w:rPr>
+          <w:rFonts w:ascii="Times New Roman" w:hAnsi="Times New Roman" w:cs="Times New Roman"/>
+        </w:rPr>
+        <w:t xml:space="preserve"> » est l’ajustement du modèle avec l’intercept pour un degré de liberté fixé à n-1. Elle peut être interprétée comme une valeur de chi-2. En </w:t>
+      </w:r>
+      <w:r>
+        <w:rPr>
+          <w:rFonts w:ascii="Times New Roman" w:hAnsi="Times New Roman" w:cs="Times New Roman"/>
+        </w:rPr>
+        <w:t>effet</w:t>
+      </w:r>
+      <w:r>
+        <w:rPr>
+          <w:rFonts w:ascii="Times New Roman" w:hAnsi="Times New Roman" w:cs="Times New Roman"/>
+        </w:rPr>
+        <w:t>,</w:t>
+      </w:r>
+      <w:r>
+        <w:rPr>
+          <w:rFonts w:ascii="Times New Roman" w:hAnsi="Times New Roman" w:cs="Times New Roman"/>
+        </w:rPr>
+        <w:t xml:space="preserve"> elle</w:t>
+      </w:r>
+      <w:r>
+        <w:rPr>
+          <w:rFonts w:ascii="Times New Roman" w:hAnsi="Times New Roman" w:cs="Times New Roman"/>
+        </w:rPr>
+        <w:t xml:space="preserve"> nous permet de mesurer l’écart entre la distribution obtenue par l’utilisation du </w:t>
+      </w:r>
+      <w:r>
+        <w:rPr>
+          <w:rFonts w:ascii="Times New Roman" w:hAnsi="Times New Roman" w:cs="Times New Roman"/>
+        </w:rPr>
+        <w:t>unique de</w:t>
+      </w:r>
+      <w:r>
+        <w:rPr>
+          <w:rFonts w:ascii="Times New Roman" w:hAnsi="Times New Roman" w:cs="Times New Roman"/>
+        </w:rPr>
+        <w:t xml:space="preserve"> « </w:t>
+      </w:r>
+      <w:r>
+        <w:rPr>
+          <w:rFonts w:ascii="Times New Roman" w:hAnsi="Times New Roman" w:cs="Times New Roman"/>
+        </w:rPr>
+        <w:t>l’</w:t>
+      </w:r>
+      <w:r>
+        <w:rPr>
+          <w:rFonts w:ascii="Times New Roman" w:hAnsi="Times New Roman" w:cs="Times New Roman"/>
+        </w:rPr>
+        <w:t xml:space="preserve">intercept », vis </w:t>
+      </w:r>
+      <w:proofErr w:type="gramStart"/>
+      <w:r>
+        <w:rPr>
+          <w:rFonts w:ascii="Times New Roman" w:hAnsi="Times New Roman" w:cs="Times New Roman"/>
+        </w:rPr>
+        <w:t>à  vis</w:t>
+      </w:r>
+      <w:proofErr w:type="gramEnd"/>
+      <w:r>
+        <w:rPr>
+          <w:rFonts w:ascii="Times New Roman" w:hAnsi="Times New Roman" w:cs="Times New Roman"/>
+        </w:rPr>
+        <w:t xml:space="preserve"> d’un modèle complet.</w:t>
+      </w:r>
+    </w:p>
+    <w:p>
+      <w:pPr>
+        <w:pStyle w:val="Paragraphedeliste"/>
+        <w:numPr>
+          <w:ilvl w:val="0"/>
+          <w:numId w:val="4"/>
+        </w:numPr>
+        <w:rPr>
+          <w:rFonts w:ascii="Times New Roman" w:hAnsi="Times New Roman" w:cs="Times New Roman"/>
+        </w:rPr>
+      </w:pPr>
+      <w:r>
+        <w:rPr>
+          <w:rFonts w:ascii="Times New Roman" w:hAnsi="Times New Roman" w:cs="Times New Roman"/>
+        </w:rPr>
+        <w:t xml:space="preserve">La métrique de déviance est obtenue en différenciant la vraisemblance d’un modèle saturé (considéré comme parfait) à celle de notre modèle actuel. Celle-ci sera toujours positive étant donné que plu la vraisemblance est élevée meilleure elle est, alors le modèle parfait aura toujours la plus grande vraisemblance, de plus, plus elle sera faible mieux l’ajustement sera. La métrique est donnée dans la sortie GLM par « </w:t>
+      </w:r>
+      <w:proofErr w:type="spellStart"/>
+      <w:r>
+        <w:rPr>
+          <w:rFonts w:ascii="Times New Roman" w:hAnsi="Times New Roman" w:cs="Times New Roman"/>
+        </w:rPr>
+        <w:t>Residual</w:t>
+      </w:r>
+      <w:proofErr w:type="spellEnd"/>
+      <w:r>
+        <w:rPr>
+          <w:rFonts w:ascii="Times New Roman" w:hAnsi="Times New Roman" w:cs="Times New Roman"/>
+        </w:rPr>
+        <w:t xml:space="preserve"> </w:t>
+      </w:r>
+      <w:proofErr w:type="spellStart"/>
+      <w:r>
+        <w:rPr>
+          <w:rFonts w:ascii="Times New Roman" w:hAnsi="Times New Roman" w:cs="Times New Roman"/>
+        </w:rPr>
+        <w:t>Deviance</w:t>
+      </w:r>
+      <w:proofErr w:type="spellEnd"/>
+      <w:r>
+        <w:rPr>
+          <w:rFonts w:ascii="Times New Roman" w:hAnsi="Times New Roman" w:cs="Times New Roman"/>
+        </w:rPr>
+        <w:t xml:space="preserve"> ».</w:t>
+      </w:r>
+    </w:p>
+    <w:p>
+      <w:pPr>
+        <w:rPr>
+          <w:rFonts w:ascii="Times New Roman" w:hAnsi="Times New Roman" w:cs="Times New Roman"/>
+        </w:rPr>
+      </w:pPr>
+    </w:p>
+    <w:p>
+      <w:pPr>
+        <w:ind w:firstLine="360"/>
+        <w:rPr>
+          <w:rFonts w:ascii="Times New Roman" w:hAnsi="Times New Roman" w:cs="Times New Roman"/>
+        </w:rPr>
+      </w:pPr>
+      <w:r>
+        <w:rPr>
+          <w:rFonts w:ascii="Times New Roman" w:hAnsi="Times New Roman" w:cs="Times New Roman"/>
+        </w:rPr>
+        <w:t xml:space="preserve">On peut voir ici que la plupart de nos coefficients sont significatifs, au seuil de 5%. Cependant, il est à noter que 5 de nos coefficients ne </w:t>
+      </w:r>
+      <w:r>
+        <w:rPr>
+          <w:rFonts w:ascii="Times New Roman" w:hAnsi="Times New Roman" w:cs="Times New Roman"/>
+        </w:rPr>
+        <w:t>le sont pas</w:t>
+      </w:r>
+      <w:r>
+        <w:rPr>
+          <w:rFonts w:ascii="Times New Roman" w:hAnsi="Times New Roman" w:cs="Times New Roman"/>
+        </w:rPr>
+        <w:t xml:space="preserve">. Ce qui est intéressant à voir, c’est que 4 d’entre elle sont des variables </w:t>
+      </w:r>
+      <w:proofErr w:type="spellStart"/>
+      <w:r>
+        <w:rPr>
+          <w:rFonts w:ascii="Times New Roman" w:hAnsi="Times New Roman" w:cs="Times New Roman"/>
+        </w:rPr>
+        <w:t>dummisées</w:t>
+      </w:r>
+      <w:proofErr w:type="spellEnd"/>
+      <w:r>
+        <w:rPr>
+          <w:rFonts w:ascii="Times New Roman" w:hAnsi="Times New Roman" w:cs="Times New Roman"/>
+        </w:rPr>
+        <w:t xml:space="preserve">. </w:t>
+      </w:r>
+      <w:r>
+        <w:rPr>
+          <w:rFonts w:ascii="Times New Roman" w:hAnsi="Times New Roman" w:cs="Times New Roman"/>
+        </w:rPr>
+        <w:t>Cela provient peut-être du fait qu’une des modalités n’est pas intéressante</w:t>
+      </w:r>
+      <w:r>
+        <w:rPr>
+          <w:rFonts w:ascii="Times New Roman" w:hAnsi="Times New Roman" w:cs="Times New Roman"/>
+        </w:rPr>
+        <w:t xml:space="preserve">. </w:t>
+      </w:r>
+    </w:p>
+    <w:p>
+      <w:pPr>
+        <w:rPr>
+          <w:rFonts w:ascii="Times New Roman" w:hAnsi="Times New Roman" w:cs="Times New Roman"/>
+        </w:rPr>
+      </w:pPr>
+      <w:r>
+        <w:rPr>
+          <w:rFonts w:ascii="Times New Roman" w:hAnsi="Times New Roman" w:cs="Times New Roman"/>
+        </w:rPr>
+        <w:t>Chose plus étonnante, la variable CLNO n’est que très peu significative</w:t>
+      </w:r>
+      <w:r>
+        <w:rPr>
+          <w:rFonts w:ascii="Times New Roman" w:hAnsi="Times New Roman" w:cs="Times New Roman"/>
+        </w:rPr>
+        <w:t> :</w:t>
+      </w:r>
+      <w:r>
+        <w:rPr>
+          <w:rFonts w:ascii="Times New Roman" w:hAnsi="Times New Roman" w:cs="Times New Roman"/>
+        </w:rPr>
+        <w:t xml:space="preserve"> si le seuil d’acceptation de 5% était choisi, elle ne le serait pas</w:t>
+      </w:r>
+      <w:r>
+        <w:rPr>
+          <w:rFonts w:ascii="Times New Roman" w:hAnsi="Times New Roman" w:cs="Times New Roman"/>
+        </w:rPr>
+        <w:t xml:space="preserve"> statistiquement différente 0</w:t>
+      </w:r>
+      <w:r>
+        <w:rPr>
+          <w:rFonts w:ascii="Times New Roman" w:hAnsi="Times New Roman" w:cs="Times New Roman"/>
+        </w:rPr>
+        <w:t>. Cette variable n’a par conséquent que peu d’importance dans notre modèle.</w:t>
+      </w:r>
+      <w:r>
+        <w:rPr>
+          <w:rFonts w:ascii="Times New Roman" w:hAnsi="Times New Roman" w:cs="Times New Roman"/>
+        </w:rPr>
+        <w:t xml:space="preserve"> Ce qui, pour rappel </w:t>
+      </w:r>
+      <w:r>
+        <w:rPr>
+          <w:rFonts w:ascii="Times New Roman" w:hAnsi="Times New Roman" w:cs="Times New Roman"/>
+        </w:rPr>
+        <w:t>était notre conclusion par rapport au test ANOVA effectué précédemment. On peut donc affirmer que le nombre de crédit d’un client n’a pas d’impact sur sa solvabilité.</w:t>
+      </w:r>
+    </w:p>
+    <w:p>
+      <w:pPr>
+        <w:rPr>
+          <w:rFonts w:ascii="Times New Roman" w:hAnsi="Times New Roman" w:cs="Times New Roman"/>
+        </w:rPr>
+      </w:pPr>
+      <w:r>
+        <w:rPr>
+          <w:rFonts w:ascii="Times New Roman" w:hAnsi="Times New Roman" w:cs="Times New Roman"/>
+        </w:rPr>
+        <w:tab/>
+        <w:t>De plus, n</w:t>
+      </w:r>
+      <w:r>
+        <w:rPr>
+          <w:rFonts w:ascii="Times New Roman" w:hAnsi="Times New Roman" w:cs="Times New Roman"/>
+        </w:rPr>
+        <w:t xml:space="preserve">ous </w:t>
+      </w:r>
+      <w:r>
+        <w:rPr>
+          <w:rFonts w:ascii="Times New Roman" w:hAnsi="Times New Roman" w:cs="Times New Roman"/>
+        </w:rPr>
+        <w:t>pouvons observer un « </w:t>
+      </w:r>
+      <w:proofErr w:type="spellStart"/>
+      <w:r>
+        <w:rPr>
+          <w:rFonts w:ascii="Times New Roman" w:hAnsi="Times New Roman" w:cs="Times New Roman"/>
+        </w:rPr>
+        <w:t>Residual</w:t>
+      </w:r>
+      <w:proofErr w:type="spellEnd"/>
+      <w:r>
+        <w:rPr>
+          <w:rFonts w:ascii="Times New Roman" w:hAnsi="Times New Roman" w:cs="Times New Roman"/>
+        </w:rPr>
+        <w:t xml:space="preserve"> </w:t>
+      </w:r>
+      <w:proofErr w:type="spellStart"/>
+      <w:r>
+        <w:rPr>
+          <w:rFonts w:ascii="Times New Roman" w:hAnsi="Times New Roman" w:cs="Times New Roman"/>
+        </w:rPr>
+        <w:t>Deviance</w:t>
+      </w:r>
+      <w:proofErr w:type="spellEnd"/>
+      <w:r>
+        <w:rPr>
+          <w:rFonts w:ascii="Times New Roman" w:hAnsi="Times New Roman" w:cs="Times New Roman"/>
+        </w:rPr>
+        <w:t xml:space="preserve"> </w:t>
+      </w:r>
+      <w:r>
+        <w:rPr>
+          <w:rFonts w:ascii="Times New Roman" w:hAnsi="Times New Roman" w:cs="Times New Roman"/>
+        </w:rPr>
+        <w:t>»</w:t>
+      </w:r>
+      <w:r>
+        <w:rPr>
+          <w:rFonts w:ascii="Times New Roman" w:hAnsi="Times New Roman" w:cs="Times New Roman"/>
+        </w:rPr>
+        <w:t xml:space="preserve"> </w:t>
+      </w:r>
+      <w:r>
+        <w:rPr>
+          <w:rFonts w:ascii="Times New Roman" w:hAnsi="Times New Roman" w:cs="Times New Roman"/>
+        </w:rPr>
+        <w:t>de</w:t>
+      </w:r>
+      <w:r>
+        <w:rPr>
+          <w:rFonts w:ascii="Times New Roman" w:hAnsi="Times New Roman" w:cs="Times New Roman"/>
+        </w:rPr>
+        <w:t xml:space="preserve"> </w:t>
+      </w:r>
+      <w:r>
+        <w:rPr>
+          <w:rFonts w:ascii="Times New Roman" w:hAnsi="Times New Roman" w:cs="Times New Roman"/>
+        </w:rPr>
+        <w:t>3188</w:t>
+      </w:r>
+      <w:r>
+        <w:rPr>
+          <w:rFonts w:ascii="Times New Roman" w:hAnsi="Times New Roman" w:cs="Times New Roman"/>
+        </w:rPr>
+        <w:t xml:space="preserve"> ;</w:t>
+      </w:r>
+      <w:r>
+        <w:rPr>
+          <w:rFonts w:ascii="Times New Roman" w:hAnsi="Times New Roman" w:cs="Times New Roman"/>
+        </w:rPr>
+        <w:t xml:space="preserve"> ce qui semble de prime abord assez élevé, cependant cela n’est que relatif. En effet, la métrique étant liée à la fonction de vraisemblance est donc intrinsèquement à la taille de notre échantillon, nous devons réaliser un test pour savoir si le modèle est adéquat.</w:t>
+      </w:r>
+      <w:r>
+        <w:rPr>
+          <w:rFonts w:ascii="Times New Roman" w:hAnsi="Times New Roman" w:cs="Times New Roman"/>
+        </w:rPr>
+        <w:t xml:space="preserve"> </w:t>
+      </w:r>
+    </w:p>
+    <w:p>
+      <w:pPr>
+        <w:rPr>
+          <w:rFonts w:ascii="Times New Roman" w:hAnsi="Times New Roman" w:cs="Times New Roman"/>
+        </w:rPr>
+      </w:pPr>
+      <w:r>
+        <w:rPr>
+          <w:rFonts w:ascii="Times New Roman" w:hAnsi="Times New Roman" w:cs="Times New Roman"/>
+        </w:rPr>
+        <w:t xml:space="preserve">On pose H0 </w:t>
+      </w:r>
+      <w:r>
+        <w:rPr>
+          <w:rFonts w:ascii="Times New Roman" w:hAnsi="Times New Roman" w:cs="Times New Roman"/>
+        </w:rPr>
+        <w:t>: «</w:t>
+      </w:r>
+      <w:r>
+        <w:rPr>
+          <w:rFonts w:ascii="Times New Roman" w:hAnsi="Times New Roman" w:cs="Times New Roman"/>
+        </w:rPr>
+        <w:t xml:space="preserve"> le modèle est adéquat » versus H1 : « il ne l’est pas ».</w:t>
+      </w:r>
+      <w:r>
+        <w:rPr>
+          <w:rFonts w:ascii="Times New Roman" w:hAnsi="Times New Roman" w:cs="Times New Roman"/>
+        </w:rPr>
+        <w:t xml:space="preserve"> A partir d’un</w:t>
+      </w:r>
+      <w:r>
+        <w:rPr>
+          <w:rFonts w:ascii="Times New Roman" w:hAnsi="Times New Roman" w:cs="Times New Roman"/>
+        </w:rPr>
+        <w:t xml:space="preserve"> test du Chi-2, la p-value est très proche de 1, par conséquent </w:t>
+      </w:r>
+      <w:r>
+        <w:rPr>
+          <w:rFonts w:ascii="Times New Roman" w:hAnsi="Times New Roman" w:cs="Times New Roman"/>
+        </w:rPr>
+        <w:t>nous</w:t>
+      </w:r>
+      <w:r>
+        <w:rPr>
+          <w:rFonts w:ascii="Times New Roman" w:hAnsi="Times New Roman" w:cs="Times New Roman"/>
+        </w:rPr>
+        <w:t xml:space="preserve"> acceptons l’hypothèse H0</w:t>
+      </w:r>
+      <w:r>
+        <w:rPr>
+          <w:rFonts w:ascii="Times New Roman" w:hAnsi="Times New Roman" w:cs="Times New Roman"/>
+        </w:rPr>
+        <w:t xml:space="preserve"> (Annex </w:t>
+      </w:r>
+      <w:r>
+        <w:rPr>
+          <w:rFonts w:ascii="Times New Roman" w:hAnsi="Times New Roman" w:cs="Times New Roman"/>
+        </w:rPr>
+        <w:t>6</w:t>
+      </w:r>
+      <w:r>
+        <w:rPr>
+          <w:rFonts w:ascii="Times New Roman" w:hAnsi="Times New Roman" w:cs="Times New Roman"/>
+        </w:rPr>
+        <w:t>).</w:t>
+      </w:r>
+    </w:p>
+    <w:p>
+      <w:pPr>
+        <w:rPr>
+          <w:rFonts w:ascii="Times New Roman" w:hAnsi="Times New Roman" w:cs="Times New Roman"/>
+        </w:rPr>
+      </w:pPr>
+    </w:p>
+    <w:p>
+      <w:pPr>
+        <w:rPr>
+          <w:rFonts w:ascii="Times New Roman" w:hAnsi="Times New Roman" w:cs="Times New Roman"/>
+        </w:rPr>
+      </w:pPr>
+      <w:r>
+        <w:rPr>
+          <w:noProof/>
+        </w:rPr>
+        <w:drawing>
+          <wp:anchor distT="0" distB="0" distL="114300" distR="114300" simplePos="0" relativeHeight="251702272" behindDoc="0" locked="0" layoutInCell="1" allowOverlap="1" wp14:anchorId="3E286C18" wp14:editId="352F3E74">
+            <wp:simplePos x="0" y="0"/>
+            <wp:positionH relativeFrom="margin">
+              <wp:align>center</wp:align>
+            </wp:positionH>
+            <wp:positionV relativeFrom="page">
+              <wp:posOffset>7631160</wp:posOffset>
+            </wp:positionV>
+            <wp:extent cx="4210050" cy="1101090"/>
+            <wp:effectExtent l="0" t="0" r="0" b="3810"/>
+            <wp:wrapTopAndBottom/>
+            <wp:docPr id="30" name="Image 30"/>
+            <wp:cNvGraphicFramePr/>
+            <a:graphic xmlns:a="http://schemas.openxmlformats.org/drawingml/2006/main">
+              <a:graphicData uri="http://schemas.openxmlformats.org/drawingml/2006/picture">
+                <pic:pic xmlns:pic="http://schemas.openxmlformats.org/drawingml/2006/picture">
+                  <pic:nvPicPr>
+                    <pic:cNvPr id="10" name="Image 10"/>
+                    <pic:cNvPicPr/>
+                  </pic:nvPicPr>
+                  <pic:blipFill rotWithShape="1">
+                    <a:blip r:embed="rId20">
+                      <a:extLst>
+                        <a:ext uri="{28A0092B-C50C-407E-A947-70E740481C1C}">
+                          <a14:useLocalDpi xmlns:a14="http://schemas.microsoft.com/office/drawing/2010/main" val="0"/>
+                        </a:ext>
+                      </a:extLst>
+                    </a:blip>
+                    <a:srcRect l="1157" t="86126" r="70404" b="647"/>
+                    <a:stretch/>
+                  </pic:blipFill>
+                  <pic:spPr bwMode="auto">
+                    <a:xfrm>
+                      <a:off x="0" y="0"/>
+                      <a:ext cx="4210050" cy="1101090"/>
+                    </a:xfrm>
+                    <a:prstGeom prst="rect">
+                      <a:avLst/>
+                    </a:prstGeom>
+                    <a:ln>
+                      <a:noFill/>
+                    </a:ln>
+                    <a:extLst>
+                      <a:ext uri="{53640926-AAD7-44D8-BBD7-CCE9431645EC}">
+                        <a14:shadowObscured xmlns:a14="http://schemas.microsoft.com/office/drawing/2010/main"/>
+                      </a:ext>
+                    </a:extLst>
+                  </pic:spPr>
+                </pic:pic>
+              </a:graphicData>
+            </a:graphic>
+          </wp:anchor>
+        </w:drawing>
+      </w:r>
+      <w:r>
+        <w:rPr>
+          <w:rFonts w:ascii="Times New Roman" w:hAnsi="Times New Roman" w:cs="Times New Roman"/>
+        </w:rPr>
+        <w:tab/>
+        <w:t xml:space="preserve">Tous ce qu’on vient de faire, c’était uniquement pour un des quatre modèles. </w:t>
+      </w:r>
+      <w:r>
+        <w:rPr>
+          <w:rFonts w:ascii="Times New Roman" w:hAnsi="Times New Roman" w:cs="Times New Roman"/>
+        </w:rPr>
+        <w:t xml:space="preserve">On a pu alors décrire et comprendre les sorties pour tous les modèles. </w:t>
+      </w:r>
+      <w:r>
+        <w:rPr>
+          <w:rFonts w:ascii="Times New Roman" w:hAnsi="Times New Roman" w:cs="Times New Roman"/>
+        </w:rPr>
+        <w:t xml:space="preserve">Le but n’est pas d’étudier tous les coefficients pour tous les modèles, mais de pouvoir challenge les modèles </w:t>
+      </w:r>
+      <w:r>
+        <w:rPr>
+          <w:rFonts w:ascii="Times New Roman" w:hAnsi="Times New Roman" w:cs="Times New Roman"/>
+        </w:rPr>
+        <w:t>entre eux</w:t>
+      </w:r>
+      <w:r>
+        <w:rPr>
+          <w:rFonts w:ascii="Times New Roman" w:hAnsi="Times New Roman" w:cs="Times New Roman"/>
+        </w:rPr>
+        <w:t xml:space="preserve">. </w:t>
+      </w:r>
+      <w:r>
+        <w:rPr>
+          <w:rFonts w:ascii="Times New Roman" w:hAnsi="Times New Roman" w:cs="Times New Roman"/>
+        </w:rPr>
+        <w:t xml:space="preserve">On cherche alors à sélectionner 1 ou 2 modèles, les plus pertinents, </w:t>
+      </w:r>
+      <w:r>
+        <w:rPr>
+          <w:rFonts w:ascii="Times New Roman" w:hAnsi="Times New Roman" w:cs="Times New Roman"/>
+        </w:rPr>
+        <w:t>ceux avec le</w:t>
+      </w:r>
+      <w:r>
+        <w:rPr>
+          <w:rFonts w:ascii="Times New Roman" w:hAnsi="Times New Roman" w:cs="Times New Roman"/>
+        </w:rPr>
+        <w:t xml:space="preserve"> BIC</w:t>
+      </w:r>
+      <w:r>
+        <w:rPr>
+          <w:rFonts w:ascii="Times New Roman" w:hAnsi="Times New Roman" w:cs="Times New Roman"/>
+        </w:rPr>
+        <w:t xml:space="preserve"> le plus faible</w:t>
+      </w:r>
+      <w:r>
+        <w:rPr>
+          <w:rFonts w:ascii="Times New Roman" w:hAnsi="Times New Roman" w:cs="Times New Roman"/>
+        </w:rPr>
+        <w:t xml:space="preserve">. </w:t>
+      </w:r>
+      <w:r>
+        <w:rPr>
+          <w:rFonts w:ascii="Times New Roman" w:hAnsi="Times New Roman" w:cs="Times New Roman"/>
+        </w:rPr>
+        <w:t>C’est pourquoi la Figure 10 représente l</w:t>
+      </w:r>
+      <w:r>
+        <w:rPr>
+          <w:rFonts w:ascii="Times New Roman" w:hAnsi="Times New Roman" w:cs="Times New Roman"/>
+        </w:rPr>
+        <w:t>es valeurs des AIC et des BIC pour chacun des modèles que nous avons développé.</w:t>
+      </w:r>
+    </w:p>
+    <w:p>
+      <w:pPr>
+        <w:rPr>
+          <w:rFonts w:ascii="Times New Roman" w:hAnsi="Times New Roman" w:cs="Times New Roman"/>
+        </w:rPr>
+      </w:pPr>
+      <w:r>
+        <w:rPr>
+          <w:noProof/>
+        </w:rPr>
+        <mc:AlternateContent>
+          <mc:Choice Requires="wps">
+            <w:drawing>
+              <wp:anchor distT="0" distB="0" distL="114300" distR="114300" simplePos="0" relativeHeight="251704320" behindDoc="0" locked="0" layoutInCell="1" allowOverlap="1" wp14:anchorId="7CEEF83F" wp14:editId="5911FAE5">
+                <wp:simplePos x="0" y="0"/>
+                <wp:positionH relativeFrom="column">
+                  <wp:posOffset>774065</wp:posOffset>
+                </wp:positionH>
+                <wp:positionV relativeFrom="paragraph">
+                  <wp:posOffset>1156970</wp:posOffset>
+                </wp:positionV>
+                <wp:extent cx="4210050" cy="635"/>
+                <wp:effectExtent l="0" t="0" r="0" b="0"/>
+                <wp:wrapTopAndBottom/>
+                <wp:docPr id="31" name="Zone de texte 31"/>
+                <wp:cNvGraphicFramePr/>
+                <a:graphic xmlns:a="http://schemas.openxmlformats.org/drawingml/2006/main">
+                  <a:graphicData uri="http://schemas.microsoft.com/office/word/2010/wordprocessingShape">
+                    <wps:wsp>
+                      <wps:cNvSpPr txBox="1"/>
+                      <wps:spPr>
+                        <a:xfrm>
+                          <a:off x="0" y="0"/>
+                          <a:ext cx="4210050" cy="635"/>
+                        </a:xfrm>
+                        <a:prstGeom prst="rect">
+                          <a:avLst/>
+                        </a:prstGeom>
+                        <a:solidFill>
+                          <a:prstClr val="white"/>
+                        </a:solidFill>
+                        <a:ln>
+                          <a:noFill/>
+                        </a:ln>
+                      </wps:spPr>
+                      <wps:txbx>
+                        <w:txbxContent>
+                          <w:p>
+                            <w:pPr>
+                              <w:pStyle w:val="Lgende"/>
+                              <w:rPr>
+                                <w:noProof/>
+                              </w:rPr>
+                            </w:pPr>
+                            <w:r>
+                              <w:t xml:space="preserve">Figure </w:t>
+                            </w:r>
+                            <w:fldSimple w:instr=" SEQ Figure \* ARABIC ">
+                              <w:r>
+                                <w:rPr>
+                                  <w:noProof/>
+                                </w:rPr>
+                                <w:t>10</w:t>
+                              </w:r>
+                            </w:fldSimple>
+                            <w:r>
+                              <w:t xml:space="preserve"> : AIC et BIC pour tous les modèles</w:t>
+                            </w:r>
+                          </w:p>
+                        </w:txbxContent>
+                      </wps:txbx>
+                      <wps:bodyPr rot="0" spcFirstLastPara="0" vertOverflow="overflow" horzOverflow="overflow" vert="horz" wrap="square" lIns="0" tIns="0" rIns="0" bIns="0" numCol="1" spcCol="0" rtlCol="0" fromWordArt="0" anchor="t" anchorCtr="0" forceAA="0" compatLnSpc="1">
+                        <a:prstTxWarp prst="textNoShape">
+                          <a:avLst/>
+                        </a:prstTxWarp>
+                        <a:spAutoFit/>
+                      </wps:bodyPr>
+                    </wps:wsp>
+                  </a:graphicData>
+                </a:graphic>
+              </wp:anchor>
+            </w:drawing>
+          </mc:Choice>
+          <mc:Fallback>
+            <w:pict>
+              <v:shape w14:anchorId="7CEEF83F" id="Zone de texte 31" o:spid="_x0000_s1035" type="#_x0000_t202" style="position:absolute;margin-left:60.95pt;margin-top:91.1pt;width:331.5pt;height:.05pt;z-index:251704320;visibility:visible;mso-wrap-style:square;mso-wrap-distance-left:9pt;mso-wrap-distance-top:0;mso-wrap-distance-right:9pt;mso-wrap-distance-bottom:0;mso-position-horizontal:absolute;mso-position-horizontal-relative:text;mso-position-vertical:absolute;mso-position-vertical-relative:text;v-text-anchor:top" o:gfxdata="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" stroked="f">
+                <v:textbox style="mso-fit-shape-to-text:t" inset="0,0,0,0">
+                  <w:txbxContent>
+                    <w:p>
+                      <w:pPr>
+                        <w:pStyle w:val="Lgende"/>
+                        <w:rPr>
+                          <w:noProof/>
+                        </w:rPr>
+                      </w:pPr>
+                      <w:r>
+                        <w:t xml:space="preserve">Figure </w:t>
+                      </w:r>
+                      <w:fldSimple w:instr=" SEQ Figure \* ARABIC ">
+                        <w:r>
+                          <w:rPr>
+                            <w:noProof/>
+                          </w:rPr>
+                          <w:t>10</w:t>
+                        </w:r>
+                      </w:fldSimple>
+                      <w:r>
+                        <w:t xml:space="preserve"> : AIC et BIC pour tous les modèles</w:t>
+                      </w:r>
+                    </w:p>
+                  </w:txbxContent>
+                </v:textbox>
+                <w10:wrap type="topAndBottom"/>
+              </v:shape>
+            </w:pict>
+          </mc:Fallback>
+        </mc:AlternateContent>
+      </w:r>
+      <w:r>
+        <w:rPr>
+          <w:rFonts w:ascii="Times New Roman" w:hAnsi="Times New Roman" w:cs="Times New Roman"/>
+        </w:rPr>
+        <w:t xml:space="preserve">On va donc sélectionner le modèle </w:t>
+      </w:r>
+      <w:proofErr w:type="spellStart"/>
+      <w:r>
+        <w:rPr>
+          <w:rFonts w:ascii="Times New Roman" w:hAnsi="Times New Roman" w:cs="Times New Roman"/>
+        </w:rPr>
+        <w:t>logit</w:t>
+      </w:r>
+      <w:proofErr w:type="spellEnd"/>
+      <w:r>
+        <w:rPr>
+          <w:rFonts w:ascii="Times New Roman" w:hAnsi="Times New Roman" w:cs="Times New Roman"/>
+        </w:rPr>
+        <w:t>, avec les données sélectionnée grâce au BIC. En effet, on se rend compte que c’est le modèle qui minimise le BIC, et qui par la même occasion, a un des AIC les plus faible.</w:t>
+      </w:r>
+      <w:r>
+        <w:rPr>
+          <w:rFonts w:ascii="Times New Roman" w:hAnsi="Times New Roman" w:cs="Times New Roman"/>
+        </w:rPr>
+        <w:t xml:space="preserve"> Nous</w:t>
+      </w:r>
+      <w:r>
+        <w:rPr>
+          <w:rFonts w:ascii="Times New Roman" w:hAnsi="Times New Roman" w:cs="Times New Roman"/>
+        </w:rPr>
+        <w:t xml:space="preserve"> préf</w:t>
+      </w:r>
+      <w:r>
+        <w:rPr>
+          <w:rFonts w:ascii="Times New Roman" w:hAnsi="Times New Roman" w:cs="Times New Roman"/>
+        </w:rPr>
+        <w:t>é</w:t>
+      </w:r>
+      <w:r>
+        <w:rPr>
+          <w:rFonts w:ascii="Times New Roman" w:hAnsi="Times New Roman" w:cs="Times New Roman"/>
+        </w:rPr>
+        <w:t>r</w:t>
+      </w:r>
+      <w:r>
+        <w:rPr>
+          <w:rFonts w:ascii="Times New Roman" w:hAnsi="Times New Roman" w:cs="Times New Roman"/>
+        </w:rPr>
+        <w:t xml:space="preserve">ons nous </w:t>
+      </w:r>
+      <w:r>
+        <w:rPr>
+          <w:rFonts w:ascii="Times New Roman" w:hAnsi="Times New Roman" w:cs="Times New Roman"/>
+        </w:rPr>
+        <w:t>fier au BIC car nous préférons pénaliser le nombre de variable du modèle. C’est pourquoi le reste de l’analyse se portera sur ce modèle.</w:t>
+      </w:r>
+    </w:p>
+    <w:p>
+      <w:pPr>
+        <w:spacing w:before="240"/>
+        <w:rPr>
+          <w:rFonts w:ascii="Times New Roman" w:hAnsi="Times New Roman" w:cs="Times New Roman"/>
+        </w:rPr>
+      </w:pPr>
+      <w:bookmarkStart w:id="11" w:name="_GoBack"/>
       <w:bookmarkEnd w:id="11"/>
-      <w:r>
-        <w:t xml:space="preserve"> </w:t>
-      </w:r>
     </w:p>
     <w:p>
       <w:pPr>
@@ -7869,6 +9301,51 @@
           <w:rFonts w:ascii="Times New Roman" w:hAnsi="Times New Roman" w:cs="Times New Roman"/>
         </w:rPr>
       </w:pPr>
+      <w:r>
+        <w:rPr>
+          <w:noProof/>
+        </w:rPr>
+        <w:drawing>
+          <wp:inline distT="0" distB="0" distL="0" distR="0" wp14:anchorId="7C0DA372" wp14:editId="479E6E1E">
+            <wp:extent cx="3748135" cy="2480649"/>
+            <wp:effectExtent l="0" t="0" r="5080" b="0"/>
+            <wp:docPr id="33" name="Image 33"/>
+            <wp:cNvGraphicFramePr/>
+            <a:graphic xmlns:a="http://schemas.openxmlformats.org/drawingml/2006/main">
+              <a:graphicData uri="http://schemas.openxmlformats.org/drawingml/2006/picture">
+                <pic:pic xmlns:pic="http://schemas.openxmlformats.org/drawingml/2006/picture">
+                  <pic:nvPicPr>
+                    <pic:cNvPr id="28" name="Image 28"/>
+                    <pic:cNvPicPr/>
+                  </pic:nvPicPr>
+                  <pic:blipFill rotWithShape="1">
+                    <a:blip r:embed="rId21"/>
+                    <a:srcRect l="52669" t="37482" r="1627" b="2078"/>
+                    <a:stretch/>
+                  </pic:blipFill>
+                  <pic:spPr bwMode="auto">
+                    <a:xfrm>
+                      <a:off x="0" y="0"/>
+                      <a:ext cx="3770866" cy="2495693"/>
+                    </a:xfrm>
+                    <a:prstGeom prst="rect">
+                      <a:avLst/>
+                    </a:prstGeom>
+                    <a:ln>
+                      <a:noFill/>
+                    </a:ln>
+                    <a:extLst>
+                      <a:ext uri="{53640926-AAD7-44D8-BBD7-CCE9431645EC}">
+                        <a14:shadowObscured xmlns:a14="http://schemas.microsoft.com/office/drawing/2010/main"/>
+                      </a:ext>
+                    </a:extLst>
+                  </pic:spPr>
+                </pic:pic>
+              </a:graphicData>
+            </a:graphic>
+          </wp:inline>
+        </w:drawing>
+      </w:r>
     </w:p>
     <w:p>
       <w:pPr>
@@ -7883,22 +9360,91 @@
         <w:spacing w:before="240"/>
         <w:rPr>
           <w:rFonts w:ascii="Times New Roman" w:hAnsi="Times New Roman" w:cs="Times New Roman"/>
+          <w:sz w:val="20"/>
+          <w:szCs w:val="20"/>
         </w:rPr>
       </w:pPr>
     </w:p>
     <w:p>
       <w:pPr>
         <w:spacing w:before="240"/>
-        <w:rPr>
-          <w:rFonts w:ascii="Times New Roman" w:hAnsi="Times New Roman" w:cs="Times New Roman"/>
-        </w:rPr>
-      </w:pPr>
+        <w:jc w:val="center"/>
+        <w:rPr>
+          <w:rFonts w:ascii="Times New Roman" w:hAnsi="Times New Roman" w:cs="Times New Roman"/>
+          <w:sz w:val="20"/>
+          <w:szCs w:val="20"/>
+        </w:rPr>
+      </w:pPr>
+      <w:r>
+        <w:rPr>
+          <w:rFonts w:ascii="Times New Roman" w:hAnsi="Times New Roman" w:cs="Times New Roman"/>
+          <w:sz w:val="20"/>
+          <w:szCs w:val="20"/>
+        </w:rPr>
+        <w:drawing>
+          <wp:inline distT="0" distB="0" distL="0" distR="0" wp14:anchorId="2AFCFFCD" wp14:editId="066E686B">
+            <wp:extent cx="4079386" cy="3811572"/>
+            <wp:effectExtent l="0" t="0" r="0" b="0"/>
+            <wp:docPr id="32" name="Image 32"/>
+            <wp:cNvGraphicFramePr>
+              <a:graphicFrameLocks xmlns:a="http://schemas.openxmlformats.org/drawingml/2006/main" noChangeAspect="1"/>
+            </wp:cNvGraphicFramePr>
+            <a:graphic xmlns:a="http://schemas.openxmlformats.org/drawingml/2006/main">
+              <a:graphicData uri="http://schemas.openxmlformats.org/drawingml/2006/picture">
+                <pic:pic xmlns:pic="http://schemas.openxmlformats.org/drawingml/2006/picture">
+                  <pic:nvPicPr>
+                    <pic:cNvPr id="1" name=""/>
+                    <pic:cNvPicPr/>
+                  </pic:nvPicPr>
+                  <pic:blipFill>
+                    <a:blip r:embed="rId22"/>
+                    <a:stretch>
+                      <a:fillRect/>
+                    </a:stretch>
+                  </pic:blipFill>
+                  <pic:spPr>
+                    <a:xfrm>
+                      <a:off x="0" y="0"/>
+                      <a:ext cx="4089897" cy="3821393"/>
+                    </a:xfrm>
+                    <a:prstGeom prst="rect">
+                      <a:avLst/>
+                    </a:prstGeom>
+                  </pic:spPr>
+                </pic:pic>
+              </a:graphicData>
+            </a:graphic>
+          </wp:inline>
+        </w:drawing>
+      </w:r>
     </w:p>
     <w:p>
       <w:pPr>
         <w:spacing w:before="240"/>
         <w:rPr>
           <w:rFonts w:ascii="Times New Roman" w:hAnsi="Times New Roman" w:cs="Times New Roman"/>
+          <w:sz w:val="20"/>
+          <w:szCs w:val="20"/>
+        </w:rPr>
+      </w:pPr>
+    </w:p>
+    <w:p>
+      <w:pPr>
+        <w:spacing w:before="240"/>
+        <w:rPr>
+          <w:rFonts w:ascii="Times New Roman" w:hAnsi="Times New Roman" w:cs="Times New Roman"/>
+          <w:sz w:val="20"/>
+          <w:szCs w:val="20"/>
+        </w:rPr>
+      </w:pPr>
+    </w:p>
+    <w:p>
+      <w:pPr>
+        <w:spacing w:before="240"/>
+        <w:rPr>
+          <w:rFonts w:ascii="Times New Roman" w:hAnsi="Times New Roman" w:cs="Times New Roman"/>
+          <w:sz w:val="20"/>
+          <w:szCs w:val="20"/>
         </w:rPr>
       </w:pPr>
     </w:p>
@@ -7944,7 +9490,7 @@
                     </pic:cNvPicPr>
                   </pic:nvPicPr>
                   <pic:blipFill>
-                    <a:blip r:embed="rId19" cstate="print">
+                    <a:blip r:embed="rId23" cstate="print">
                       <a:extLst>
                         <a:ext uri="{28A0092B-C50C-407E-A947-70E740481C1C}">
                           <a14:useLocalDpi xmlns:a14="http://schemas.microsoft.com/office/drawing/2010/main" val="0"/>
@@ -8076,7 +9622,7 @@
                     </pic:cNvPicPr>
                   </pic:nvPicPr>
                   <pic:blipFill>
-                    <a:blip r:embed="rId20">
+                    <a:blip r:embed="rId24">
                       <a:extLst>
                         <a:ext uri="{28A0092B-C50C-407E-A947-70E740481C1C}">
                           <a14:useLocalDpi xmlns:a14="http://schemas.microsoft.com/office/drawing/2010/main" val="0"/>
@@ -8198,7 +9744,7 @@
                     </pic:cNvPicPr>
                   </pic:nvPicPr>
                   <pic:blipFill>
-                    <a:blip r:embed="rId21" cstate="print">
+                    <a:blip r:embed="rId25" cstate="print">
                       <a:extLst>
                         <a:ext uri="{28A0092B-C50C-407E-A947-70E740481C1C}">
                           <a14:useLocalDpi xmlns:a14="http://schemas.microsoft.com/office/drawing/2010/main" val="0"/>
@@ -8326,7 +9872,7 @@
                     </pic:cNvPicPr>
                   </pic:nvPicPr>
                   <pic:blipFill>
-                    <a:blip r:embed="rId22" cstate="print">
+                    <a:blip r:embed="rId26" cstate="print">
                       <a:extLst>
                         <a:ext uri="{28A0092B-C50C-407E-A947-70E740481C1C}">
                           <a14:useLocalDpi xmlns:a14="http://schemas.microsoft.com/office/drawing/2010/main" val="0"/>
@@ -8496,27 +10042,14 @@
                             <w:r>
                               <w:t xml:space="preserve">Annexe </w:t>
                             </w:r>
-                            <w:r>
-                              <w:fldChar w:fldCharType="begin"/>
-                            </w:r>
-                            <w:r>
-                              <w:instrText xml:space="preserve"> SEQ Annexe \* ARABIC </w:instrText>
-                            </w:r>
-                            <w:r>
-                              <w:fldChar w:fldCharType="separate"/>
-                            </w:r>
-                            <w:r>
-                              <w:rPr>
-                                <w:noProof/>
-                              </w:rPr>
-                              <w:t>5</w:t>
-                            </w:r>
-                            <w:r>
-                              <w:rPr>
-                                <w:noProof/>
-                              </w:rPr>
-                              <w:fldChar w:fldCharType="end"/>
-                            </w:r>
+                            <w:fldSimple w:instr=" SEQ Annexe \* ARABIC ">
+                              <w:r>
+                                <w:rPr>
+                                  <w:noProof/>
+                                </w:rPr>
+                                <w:t>5</w:t>
+                              </w:r>
+                            </w:fldSimple>
                             <w:r>
                               <w:t xml:space="preserve"> : Distribution avant / après le </w:t>
                             </w:r>
@@ -8545,7 +10078,7 @@
           </mc:Choice>
           <mc:Fallback>
             <w:pict>
-              <v:shape w14:anchorId="2B714B1B" id="Zone de texte 23" o:spid="_x0000_s1034" type="#_x0000_t202" style="position:absolute;margin-left:46.75pt;margin-top:509.15pt;width:5in;height:.05pt;z-index:-251635712;visibility:visible;mso-wrap-style:square;mso-wrap-distance-left:9pt;mso-wrap-distance-top:0;mso-wrap-distance-right:9pt;mso-wrap-distance-bottom:0;mso-position-horizontal:absolute;mso-position-horizontal-relative:text;mso-position-vertical:absolute;mso-position-vertical-relative:text;v-text-anchor:top" o:gfxdata="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" stroked="f">
+              <v:shape w14:anchorId="2B714B1B" id="Zone de texte 23" o:spid="_x0000_s1036" type="#_x0000_t202" style="position:absolute;margin-left:46.75pt;margin-top:509.15pt;width:5in;height:.05pt;z-index:-251635712;visibility:visible;mso-wrap-style:square;mso-wrap-distance-left:9pt;mso-wrap-distance-top:0;mso-wrap-distance-right:9pt;mso-wrap-distance-bottom:0;mso-position-horizontal:absolute;mso-position-horizontal-relative:text;mso-position-vertical:absolute;mso-position-vertical-relative:text;v-text-anchor:top" o:gfxdata="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" stroked="f">
                 <v:textbox style="mso-fit-shape-to-text:t" inset="0,0,0,0">
                   <w:txbxContent>
                     <w:p>
@@ -8558,27 +10091,14 @@
                       <w:r>
                         <w:t xml:space="preserve">Annexe </w:t>
                       </w:r>
-                      <w:r>
-                        <w:fldChar w:fldCharType="begin"/>
-                      </w:r>
-                      <w:r>
-                        <w:instrText xml:space="preserve"> SEQ Annexe \* ARABIC </w:instrText>
-                      </w:r>
-                      <w:r>
-                        <w:fldChar w:fldCharType="separate"/>
-                      </w:r>
-                      <w:r>
-                        <w:rPr>
-                          <w:noProof/>
-                        </w:rPr>
-                        <w:t>5</w:t>
-                      </w:r>
-                      <w:r>
-                        <w:rPr>
-                          <w:noProof/>
-                        </w:rPr>
-                        <w:fldChar w:fldCharType="end"/>
-                      </w:r>
+                      <w:fldSimple w:instr=" SEQ Annexe \* ARABIC ">
+                        <w:r>
+                          <w:rPr>
+                            <w:noProof/>
+                          </w:rPr>
+                          <w:t>5</w:t>
+                        </w:r>
+                      </w:fldSimple>
                       <w:r>
                         <w:t xml:space="preserve"> : Distribution avant / après le </w:t>
                       </w:r>
@@ -8638,7 +10158,7 @@
                     </pic:cNvPicPr>
                   </pic:nvPicPr>
                   <pic:blipFill>
-                    <a:blip r:embed="rId23" cstate="print">
+                    <a:blip r:embed="rId27" cstate="print">
                       <a:extLst>
                         <a:ext uri="{28A0092B-C50C-407E-A947-70E740481C1C}">
                           <a14:useLocalDpi xmlns:a14="http://schemas.microsoft.com/office/drawing/2010/main" val="0"/>
@@ -8840,13 +10360,224 @@
     </w:p>
     <w:p>
       <w:pPr>
+        <w:jc w:val="center"/>
+        <w:rPr>
+          <w:rFonts w:ascii="Times New Roman" w:hAnsi="Times New Roman" w:cs="Times New Roman"/>
+        </w:rPr>
+      </w:pPr>
+      <w:r>
+        <w:rPr>
+          <w:noProof/>
+        </w:rPr>
+        <mc:AlternateContent>
+          <mc:Choice Requires="wps">
+            <w:drawing>
+              <wp:anchor distT="0" distB="0" distL="114300" distR="114300" simplePos="0" relativeHeight="251701248" behindDoc="0" locked="0" layoutInCell="1" allowOverlap="1" wp14:anchorId="1DB70084" wp14:editId="62E7CA3D">
+                <wp:simplePos x="0" y="0"/>
+                <wp:positionH relativeFrom="column">
+                  <wp:posOffset>964565</wp:posOffset>
+                </wp:positionH>
+                <wp:positionV relativeFrom="paragraph">
+                  <wp:posOffset>1211580</wp:posOffset>
+                </wp:positionV>
+                <wp:extent cx="3829050" cy="635"/>
+                <wp:effectExtent l="0" t="0" r="0" b="0"/>
+                <wp:wrapTopAndBottom/>
+                <wp:docPr id="29" name="Zone de texte 29"/>
+                <wp:cNvGraphicFramePr/>
+                <a:graphic xmlns:a="http://schemas.openxmlformats.org/drawingml/2006/main">
+                  <a:graphicData uri="http://schemas.microsoft.com/office/word/2010/wordprocessingShape">
+                    <wps:wsp>
+                      <wps:cNvSpPr txBox="1"/>
+                      <wps:spPr>
+                        <a:xfrm>
+                          <a:off x="0" y="0"/>
+                          <a:ext cx="3829050" cy="635"/>
+                        </a:xfrm>
+                        <a:prstGeom prst="rect">
+                          <a:avLst/>
+                        </a:prstGeom>
+                        <a:solidFill>
+                          <a:prstClr val="white"/>
+                        </a:solidFill>
+                        <a:ln>
+                          <a:noFill/>
+                        </a:ln>
+                      </wps:spPr>
+                      <wps:txbx>
+                        <w:txbxContent>
+                          <w:p>
+                            <w:pPr>
+                              <w:pStyle w:val="Lgende"/>
+                              <w:rPr>
+                                <w:noProof/>
+                              </w:rPr>
+                            </w:pPr>
+                            <w:r>
+                              <w:t xml:space="preserve">Annexe </w:t>
+                            </w:r>
+                            <w:fldSimple w:instr=" SEQ Annexe \* ARABIC ">
+                              <w:r>
+                                <w:rPr>
+                                  <w:noProof/>
+                                </w:rPr>
+                                <w:t>6</w:t>
+                              </w:r>
+                            </w:fldSimple>
+                            <w:r>
+                              <w:t xml:space="preserve"> : Test de déviance du modèles </w:t>
+                            </w:r>
+                            <w:proofErr w:type="spellStart"/>
+                            <w:r>
+                              <w:t>logit</w:t>
+                            </w:r>
+                            <w:proofErr w:type="spellEnd"/>
+                            <w:r>
+                              <w:t xml:space="preserve"> sur le </w:t>
+                            </w:r>
+                            <w:proofErr w:type="spellStart"/>
+                            <w:r>
+                              <w:t>dataset</w:t>
+                            </w:r>
+                            <w:proofErr w:type="spellEnd"/>
+                            <w:r>
+                              <w:t xml:space="preserve"> AIC</w:t>
+                            </w:r>
+                          </w:p>
+                        </w:txbxContent>
+                      </wps:txbx>
+                      <wps:bodyPr rot="0" spcFirstLastPara="0" vertOverflow="overflow" horzOverflow="overflow" vert="horz" wrap="square" lIns="0" tIns="0" rIns="0" bIns="0" numCol="1" spcCol="0" rtlCol="0" fromWordArt="0" anchor="t" anchorCtr="0" forceAA="0" compatLnSpc="1">
+                        <a:prstTxWarp prst="textNoShape">
+                          <a:avLst/>
+                        </a:prstTxWarp>
+                        <a:spAutoFit/>
+                      </wps:bodyPr>
+                    </wps:wsp>
+                  </a:graphicData>
+                </a:graphic>
+              </wp:anchor>
+            </w:drawing>
+          </mc:Choice>
+          <mc:Fallback>
+            <w:pict>
+              <v:shape w14:anchorId="1DB70084" id="Zone de texte 29" o:spid="_x0000_s1037" type="#_x0000_t202" style="position:absolute;left:0;text-align:left;margin-left:75.95pt;margin-top:95.4pt;width:301.5pt;height:.05pt;z-index:251701248;visibility:visible;mso-wrap-style:square;mso-wrap-distance-left:9pt;mso-wrap-distance-top:0;mso-wrap-distance-right:9pt;mso-wrap-distance-bottom:0;mso-position-horizontal:absolute;mso-position-horizontal-relative:text;mso-position-vertical:absolute;mso-position-vertical-relative:text;v-text-anchor:top" o:gfxdata="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" stroked="f">
+                <v:textbox style="mso-fit-shape-to-text:t" inset="0,0,0,0">
+                  <w:txbxContent>
+                    <w:p>
+                      <w:pPr>
+                        <w:pStyle w:val="Lgende"/>
+                        <w:rPr>
+                          <w:noProof/>
+                        </w:rPr>
+                      </w:pPr>
+                      <w:r>
+                        <w:t xml:space="preserve">Annexe </w:t>
+                      </w:r>
+                      <w:fldSimple w:instr=" SEQ Annexe \* ARABIC ">
+                        <w:r>
+                          <w:rPr>
+                            <w:noProof/>
+                          </w:rPr>
+                          <w:t>6</w:t>
+                        </w:r>
+                      </w:fldSimple>
+                      <w:r>
+                        <w:t xml:space="preserve"> : Test de déviance du modèles </w:t>
+                      </w:r>
+                      <w:proofErr w:type="spellStart"/>
+                      <w:r>
+                        <w:t>logit</w:t>
+                      </w:r>
+                      <w:proofErr w:type="spellEnd"/>
+                      <w:r>
+                        <w:t xml:space="preserve"> sur le </w:t>
+                      </w:r>
+                      <w:proofErr w:type="spellStart"/>
+                      <w:r>
+                        <w:t>dataset</w:t>
+                      </w:r>
+                      <w:proofErr w:type="spellEnd"/>
+                      <w:r>
+                        <w:t xml:space="preserve"> AIC</w:t>
+                      </w:r>
+                    </w:p>
+                  </w:txbxContent>
+                </v:textbox>
+                <w10:wrap type="topAndBottom"/>
+              </v:shape>
+            </w:pict>
+          </mc:Fallback>
+        </mc:AlternateContent>
+      </w:r>
+      <w:r>
+        <w:rPr>
+          <w:noProof/>
+        </w:rPr>
+        <w:drawing>
+          <wp:anchor distT="0" distB="0" distL="114300" distR="114300" simplePos="0" relativeHeight="251699200" behindDoc="0" locked="0" layoutInCell="1" allowOverlap="1" wp14:anchorId="196BAD14" wp14:editId="6D34ACA3">
+            <wp:simplePos x="0" y="0"/>
+            <wp:positionH relativeFrom="column">
+              <wp:posOffset>964584</wp:posOffset>
+            </wp:positionH>
+            <wp:positionV relativeFrom="page">
+              <wp:posOffset>8048531</wp:posOffset>
+            </wp:positionV>
+            <wp:extent cx="3829050" cy="1155700"/>
+            <wp:effectExtent l="0" t="0" r="0" b="6350"/>
+            <wp:wrapTopAndBottom/>
+            <wp:docPr id="28" name="Image 28"/>
+            <wp:cNvGraphicFramePr/>
+            <a:graphic xmlns:a="http://schemas.openxmlformats.org/drawingml/2006/main">
+              <a:graphicData uri="http://schemas.openxmlformats.org/drawingml/2006/picture">
+                <pic:pic xmlns:pic="http://schemas.openxmlformats.org/drawingml/2006/picture">
+                  <pic:nvPicPr>
+                    <pic:cNvPr id="9" name="Image 9"/>
+                    <pic:cNvPicPr/>
+                  </pic:nvPicPr>
+                  <pic:blipFill rotWithShape="1">
+                    <a:blip r:embed="rId28">
+                      <a:extLst>
+                        <a:ext uri="{28A0092B-C50C-407E-A947-70E740481C1C}">
+                          <a14:useLocalDpi xmlns:a14="http://schemas.microsoft.com/office/drawing/2010/main" val="0"/>
+                        </a:ext>
+                      </a:extLst>
+                    </a:blip>
+                    <a:srcRect l="51768" t="83186" r="22619" b="3067"/>
+                    <a:stretch/>
+                  </pic:blipFill>
+                  <pic:spPr bwMode="auto">
+                    <a:xfrm>
+                      <a:off x="0" y="0"/>
+                      <a:ext cx="3829050" cy="1155700"/>
+                    </a:xfrm>
+                    <a:prstGeom prst="rect">
+                      <a:avLst/>
+                    </a:prstGeom>
+                    <a:ln>
+                      <a:noFill/>
+                    </a:ln>
+                    <a:extLst>
+                      <a:ext uri="{53640926-AAD7-44D8-BBD7-CCE9431645EC}">
+                        <a14:shadowObscured xmlns:a14="http://schemas.microsoft.com/office/drawing/2010/main"/>
+                      </a:ext>
+                    </a:extLst>
+                  </pic:spPr>
+                </pic:pic>
+              </a:graphicData>
+            </a:graphic>
+          </wp:anchor>
+        </w:drawing>
+      </w:r>
+    </w:p>
+    <w:p>
+      <w:pPr>
         <w:rPr>
           <w:rFonts w:ascii="Times New Roman" w:hAnsi="Times New Roman" w:cs="Times New Roman"/>
         </w:rPr>
       </w:pPr>
     </w:p>
     <w:sectPr>
-      <w:footerReference w:type="first" r:id="rId24"/>
+      <w:footerReference w:type="first" r:id="rId29"/>
       <w:pgSz w:w="11906" w:h="16838"/>
       <w:pgMar w:top="1418" w:right="1418" w:bottom="1418" w:left="1418" w:header="709" w:footer="709" w:gutter="0"/>
       <w:cols w:space="708"/>
@@ -11268,7 +12999,7 @@
 </file>
 
 <file path=customXml/itemProps1.xml><?xml version="1.0" encoding="utf-8"?>
-<ds:datastoreItem xmlns:ds="http://schemas.openxmlformats.org/officeDocument/2006/customXml" ds:itemID="{23562D66-0B74-49F9-AD34-A73E817770A7}">
+<ds:datastoreItem xmlns:ds="http://schemas.openxmlformats.org/officeDocument/2006/customXml" ds:itemID="{6C03B2BD-0C24-4130-9FBD-4B73439D3218}">
   <ds:schemaRefs>
     <ds:schemaRef ds:uri="http://schemas.openxmlformats.org/officeDocument/2006/bibliography"/>
   </ds:schemaRefs>

</xml_diff>

<commit_message>
Ending rendu document, delete paul explication file, move eda file
</commit_message>
<xml_diff>
--- a/rendu.docx
+++ b/rendu.docx
@@ -637,7 +637,6 @@
           <w:docPartUnique/>
         </w:docPartObj>
       </w:sdtPr>
-      <w:sdtEndPr/>
       <w:sdtContent>
         <w:p>
           <w:pPr>
@@ -680,9 +679,9 @@
               <w:tab w:val="right" w:leader="dot" w:pos="9060"/>
             </w:tabs>
             <w:rPr>
-              <w:rFonts w:eastAsiaTheme="minorEastAsia"/>
+              <w:rStyle w:val="Lienhypertexte"/>
+              <w:rFonts w:ascii="Times New Roman" w:hAnsi="Times New Roman" w:cs="Times New Roman"/>
               <w:noProof/>
-              <w:lang w:eastAsia="fr-FR"/>
             </w:rPr>
           </w:pPr>
           <w:r>
@@ -703,16 +702,18 @@
             </w:rPr>
             <w:fldChar w:fldCharType="separate"/>
           </w:r>
-          <w:hyperlink w:anchor="_Toc36384437" w:history="1">
+          <w:hyperlink w:anchor="_Toc36583852" w:history="1">
             <w:r>
               <w:rPr>
                 <w:rStyle w:val="Lienhypertexte"/>
+                <w:rFonts w:ascii="Times New Roman" w:hAnsi="Times New Roman" w:cs="Times New Roman"/>
                 <w:noProof/>
               </w:rPr>
               <w:t>I). Introduction</w:t>
             </w:r>
             <w:r>
               <w:rPr>
+                <w:rFonts w:ascii="Times New Roman" w:hAnsi="Times New Roman" w:cs="Times New Roman"/>
                 <w:noProof/>
                 <w:webHidden/>
               </w:rPr>
@@ -720,6 +721,7 @@
             </w:r>
             <w:r>
               <w:rPr>
+                <w:rFonts w:ascii="Times New Roman" w:hAnsi="Times New Roman" w:cs="Times New Roman"/>
                 <w:noProof/>
                 <w:webHidden/>
               </w:rPr>
@@ -727,19 +729,22 @@
             </w:r>
             <w:r>
               <w:rPr>
+                <w:rFonts w:ascii="Times New Roman" w:hAnsi="Times New Roman" w:cs="Times New Roman"/>
                 <w:noProof/>
                 <w:webHidden/>
               </w:rPr>
-              <w:instrText xml:space="preserve"> PAGEREF _Toc36384437 \h </w:instrText>
+              <w:instrText xml:space="preserve"> PAGEREF _Toc36583852 \h </w:instrText>
             </w:r>
             <w:r>
               <w:rPr>
+                <w:rFonts w:ascii="Times New Roman" w:hAnsi="Times New Roman" w:cs="Times New Roman"/>
                 <w:noProof/>
                 <w:webHidden/>
               </w:rPr>
             </w:r>
             <w:r>
               <w:rPr>
+                <w:rFonts w:ascii="Times New Roman" w:hAnsi="Times New Roman" w:cs="Times New Roman"/>
                 <w:noProof/>
                 <w:webHidden/>
               </w:rPr>
@@ -747,6 +752,7 @@
             </w:r>
             <w:r>
               <w:rPr>
+                <w:rFonts w:ascii="Times New Roman" w:hAnsi="Times New Roman" w:cs="Times New Roman"/>
                 <w:noProof/>
                 <w:webHidden/>
               </w:rPr>
@@ -754,6 +760,7 @@
             </w:r>
             <w:r>
               <w:rPr>
+                <w:rFonts w:ascii="Times New Roman" w:hAnsi="Times New Roman" w:cs="Times New Roman"/>
                 <w:noProof/>
                 <w:webHidden/>
               </w:rPr>
@@ -761,6 +768,7 @@
             </w:r>
           </w:hyperlink>
         </w:p>
+        <w:p/>
         <w:p>
           <w:pPr>
             <w:pStyle w:val="TM1"/>
@@ -768,22 +776,23 @@
               <w:tab w:val="right" w:leader="dot" w:pos="9060"/>
             </w:tabs>
             <w:rPr>
-              <w:rFonts w:eastAsiaTheme="minorEastAsia"/>
+              <w:rFonts w:ascii="Times New Roman" w:eastAsiaTheme="minorEastAsia" w:hAnsi="Times New Roman" w:cs="Times New Roman"/>
               <w:noProof/>
               <w:lang w:eastAsia="fr-FR"/>
             </w:rPr>
           </w:pPr>
-          <w:hyperlink w:anchor="_Toc36384438" w:history="1">
+          <w:hyperlink w:anchor="_Toc36583853" w:history="1">
             <w:r>
               <w:rPr>
                 <w:rStyle w:val="Lienhypertexte"/>
-                <w:rFonts w:cs="Times New Roman"/>
+                <w:rFonts w:ascii="Times New Roman" w:hAnsi="Times New Roman" w:cs="Times New Roman"/>
                 <w:noProof/>
               </w:rPr>
               <w:t>II). Analyse exploratoire des données</w:t>
             </w:r>
             <w:r>
               <w:rPr>
+                <w:rFonts w:ascii="Times New Roman" w:hAnsi="Times New Roman" w:cs="Times New Roman"/>
                 <w:noProof/>
                 <w:webHidden/>
               </w:rPr>
@@ -791,6 +800,7 @@
             </w:r>
             <w:r>
               <w:rPr>
+                <w:rFonts w:ascii="Times New Roman" w:hAnsi="Times New Roman" w:cs="Times New Roman"/>
                 <w:noProof/>
                 <w:webHidden/>
               </w:rPr>
@@ -798,19 +808,22 @@
             </w:r>
             <w:r>
               <w:rPr>
+                <w:rFonts w:ascii="Times New Roman" w:hAnsi="Times New Roman" w:cs="Times New Roman"/>
                 <w:noProof/>
                 <w:webHidden/>
               </w:rPr>
-              <w:instrText xml:space="preserve"> PAGEREF _Toc36384438 \h </w:instrText>
+              <w:instrText xml:space="preserve"> PAGEREF _Toc36583853 \h </w:instrText>
             </w:r>
             <w:r>
               <w:rPr>
+                <w:rFonts w:ascii="Times New Roman" w:hAnsi="Times New Roman" w:cs="Times New Roman"/>
                 <w:noProof/>
                 <w:webHidden/>
               </w:rPr>
             </w:r>
             <w:r>
               <w:rPr>
+                <w:rFonts w:ascii="Times New Roman" w:hAnsi="Times New Roman" w:cs="Times New Roman"/>
                 <w:noProof/>
                 <w:webHidden/>
               </w:rPr>
@@ -818,6 +831,7 @@
             </w:r>
             <w:r>
               <w:rPr>
+                <w:rFonts w:ascii="Times New Roman" w:hAnsi="Times New Roman" w:cs="Times New Roman"/>
                 <w:noProof/>
                 <w:webHidden/>
               </w:rPr>
@@ -825,6 +839,7 @@
             </w:r>
             <w:r>
               <w:rPr>
+                <w:rFonts w:ascii="Times New Roman" w:hAnsi="Times New Roman" w:cs="Times New Roman"/>
                 <w:noProof/>
                 <w:webHidden/>
               </w:rPr>
@@ -839,22 +854,23 @@
               <w:tab w:val="right" w:leader="dot" w:pos="9060"/>
             </w:tabs>
             <w:rPr>
-              <w:rFonts w:eastAsiaTheme="minorEastAsia"/>
+              <w:rFonts w:ascii="Times New Roman" w:eastAsiaTheme="minorEastAsia" w:hAnsi="Times New Roman" w:cs="Times New Roman"/>
               <w:noProof/>
               <w:lang w:eastAsia="fr-FR"/>
             </w:rPr>
           </w:pPr>
-          <w:hyperlink w:anchor="_Toc36384439" w:history="1">
+          <w:hyperlink w:anchor="_Toc36583854" w:history="1">
             <w:r>
               <w:rPr>
                 <w:rStyle w:val="Lienhypertexte"/>
-                <w:rFonts w:cs="Times New Roman"/>
+                <w:rFonts w:ascii="Times New Roman" w:hAnsi="Times New Roman" w:cs="Times New Roman"/>
                 <w:noProof/>
               </w:rPr>
               <w:t>1). Analyse des variables catégorielles</w:t>
             </w:r>
             <w:r>
               <w:rPr>
+                <w:rFonts w:ascii="Times New Roman" w:hAnsi="Times New Roman" w:cs="Times New Roman"/>
                 <w:noProof/>
                 <w:webHidden/>
               </w:rPr>
@@ -862,6 +878,7 @@
             </w:r>
             <w:r>
               <w:rPr>
+                <w:rFonts w:ascii="Times New Roman" w:hAnsi="Times New Roman" w:cs="Times New Roman"/>
                 <w:noProof/>
                 <w:webHidden/>
               </w:rPr>
@@ -869,19 +886,22 @@
             </w:r>
             <w:r>
               <w:rPr>
+                <w:rFonts w:ascii="Times New Roman" w:hAnsi="Times New Roman" w:cs="Times New Roman"/>
                 <w:noProof/>
                 <w:webHidden/>
               </w:rPr>
-              <w:instrText xml:space="preserve"> PAGEREF _Toc36384439 \h </w:instrText>
+              <w:instrText xml:space="preserve"> PAGEREF _Toc36583854 \h </w:instrText>
             </w:r>
             <w:r>
               <w:rPr>
+                <w:rFonts w:ascii="Times New Roman" w:hAnsi="Times New Roman" w:cs="Times New Roman"/>
                 <w:noProof/>
                 <w:webHidden/>
               </w:rPr>
             </w:r>
             <w:r>
               <w:rPr>
+                <w:rFonts w:ascii="Times New Roman" w:hAnsi="Times New Roman" w:cs="Times New Roman"/>
                 <w:noProof/>
                 <w:webHidden/>
               </w:rPr>
@@ -889,6 +909,7 @@
             </w:r>
             <w:r>
               <w:rPr>
+                <w:rFonts w:ascii="Times New Roman" w:hAnsi="Times New Roman" w:cs="Times New Roman"/>
                 <w:noProof/>
                 <w:webHidden/>
               </w:rPr>
@@ -896,6 +917,7 @@
             </w:r>
             <w:r>
               <w:rPr>
+                <w:rFonts w:ascii="Times New Roman" w:hAnsi="Times New Roman" w:cs="Times New Roman"/>
                 <w:noProof/>
                 <w:webHidden/>
               </w:rPr>
@@ -910,22 +932,23 @@
               <w:tab w:val="right" w:leader="dot" w:pos="9060"/>
             </w:tabs>
             <w:rPr>
-              <w:rFonts w:eastAsiaTheme="minorEastAsia"/>
+              <w:rStyle w:val="Lienhypertexte"/>
+              <w:rFonts w:ascii="Times New Roman" w:hAnsi="Times New Roman" w:cs="Times New Roman"/>
               <w:noProof/>
-              <w:lang w:eastAsia="fr-FR"/>
             </w:rPr>
           </w:pPr>
-          <w:hyperlink w:anchor="_Toc36384440" w:history="1">
+          <w:hyperlink w:anchor="_Toc36583855" w:history="1">
             <w:r>
               <w:rPr>
                 <w:rStyle w:val="Lienhypertexte"/>
-                <w:rFonts w:cs="Times New Roman"/>
+                <w:rFonts w:ascii="Times New Roman" w:hAnsi="Times New Roman" w:cs="Times New Roman"/>
                 <w:noProof/>
               </w:rPr>
               <w:t>2). Analyse des variables numériques</w:t>
             </w:r>
             <w:r>
               <w:rPr>
+                <w:rFonts w:ascii="Times New Roman" w:hAnsi="Times New Roman" w:cs="Times New Roman"/>
                 <w:noProof/>
                 <w:webHidden/>
               </w:rPr>
@@ -933,6 +956,7 @@
             </w:r>
             <w:r>
               <w:rPr>
+                <w:rFonts w:ascii="Times New Roman" w:hAnsi="Times New Roman" w:cs="Times New Roman"/>
                 <w:noProof/>
                 <w:webHidden/>
               </w:rPr>
@@ -940,19 +964,22 @@
             </w:r>
             <w:r>
               <w:rPr>
+                <w:rFonts w:ascii="Times New Roman" w:hAnsi="Times New Roman" w:cs="Times New Roman"/>
                 <w:noProof/>
                 <w:webHidden/>
               </w:rPr>
-              <w:instrText xml:space="preserve"> PAGEREF _Toc36384440 \h </w:instrText>
+              <w:instrText xml:space="preserve"> PAGEREF _Toc36583855 \h </w:instrText>
             </w:r>
             <w:r>
               <w:rPr>
+                <w:rFonts w:ascii="Times New Roman" w:hAnsi="Times New Roman" w:cs="Times New Roman"/>
                 <w:noProof/>
                 <w:webHidden/>
               </w:rPr>
             </w:r>
             <w:r>
               <w:rPr>
+                <w:rFonts w:ascii="Times New Roman" w:hAnsi="Times New Roman" w:cs="Times New Roman"/>
                 <w:noProof/>
                 <w:webHidden/>
               </w:rPr>
@@ -960,6 +987,7 @@
             </w:r>
             <w:r>
               <w:rPr>
+                <w:rFonts w:ascii="Times New Roman" w:hAnsi="Times New Roman" w:cs="Times New Roman"/>
                 <w:noProof/>
                 <w:webHidden/>
               </w:rPr>
@@ -967,6 +995,7 @@
             </w:r>
             <w:r>
               <w:rPr>
+                <w:rFonts w:ascii="Times New Roman" w:hAnsi="Times New Roman" w:cs="Times New Roman"/>
                 <w:noProof/>
                 <w:webHidden/>
               </w:rPr>
@@ -974,6 +1003,7 @@
             </w:r>
           </w:hyperlink>
         </w:p>
+        <w:p/>
         <w:p>
           <w:pPr>
             <w:pStyle w:val="TM1"/>
@@ -981,22 +1011,23 @@
               <w:tab w:val="right" w:leader="dot" w:pos="9060"/>
             </w:tabs>
             <w:rPr>
-              <w:rFonts w:eastAsiaTheme="minorEastAsia"/>
+              <w:rFonts w:ascii="Times New Roman" w:eastAsiaTheme="minorEastAsia" w:hAnsi="Times New Roman" w:cs="Times New Roman"/>
               <w:noProof/>
               <w:lang w:eastAsia="fr-FR"/>
             </w:rPr>
           </w:pPr>
-          <w:hyperlink w:anchor="_Toc36384441" w:history="1">
+          <w:hyperlink w:anchor="_Toc36583856" w:history="1">
             <w:r>
               <w:rPr>
                 <w:rStyle w:val="Lienhypertexte"/>
-                <w:rFonts w:cs="Times New Roman"/>
+                <w:rFonts w:ascii="Times New Roman" w:hAnsi="Times New Roman" w:cs="Times New Roman"/>
                 <w:noProof/>
               </w:rPr>
               <w:t>II). Transformation et analyse des données</w:t>
             </w:r>
             <w:r>
               <w:rPr>
+                <w:rFonts w:ascii="Times New Roman" w:hAnsi="Times New Roman" w:cs="Times New Roman"/>
                 <w:noProof/>
                 <w:webHidden/>
               </w:rPr>
@@ -1004,6 +1035,7 @@
             </w:r>
             <w:r>
               <w:rPr>
+                <w:rFonts w:ascii="Times New Roman" w:hAnsi="Times New Roman" w:cs="Times New Roman"/>
                 <w:noProof/>
                 <w:webHidden/>
               </w:rPr>
@@ -1011,19 +1043,22 @@
             </w:r>
             <w:r>
               <w:rPr>
+                <w:rFonts w:ascii="Times New Roman" w:hAnsi="Times New Roman" w:cs="Times New Roman"/>
                 <w:noProof/>
                 <w:webHidden/>
               </w:rPr>
-              <w:instrText xml:space="preserve"> PAGEREF _Toc36384441 \h </w:instrText>
+              <w:instrText xml:space="preserve"> PAGEREF _Toc36583856 \h </w:instrText>
             </w:r>
             <w:r>
               <w:rPr>
+                <w:rFonts w:ascii="Times New Roman" w:hAnsi="Times New Roman" w:cs="Times New Roman"/>
                 <w:noProof/>
                 <w:webHidden/>
               </w:rPr>
             </w:r>
             <w:r>
               <w:rPr>
+                <w:rFonts w:ascii="Times New Roman" w:hAnsi="Times New Roman" w:cs="Times New Roman"/>
                 <w:noProof/>
                 <w:webHidden/>
               </w:rPr>
@@ -1031,6 +1066,7 @@
             </w:r>
             <w:r>
               <w:rPr>
+                <w:rFonts w:ascii="Times New Roman" w:hAnsi="Times New Roman" w:cs="Times New Roman"/>
                 <w:noProof/>
                 <w:webHidden/>
               </w:rPr>
@@ -1038,6 +1074,7 @@
             </w:r>
             <w:r>
               <w:rPr>
+                <w:rFonts w:ascii="Times New Roman" w:hAnsi="Times New Roman" w:cs="Times New Roman"/>
                 <w:noProof/>
                 <w:webHidden/>
               </w:rPr>
@@ -1052,22 +1089,23 @@
               <w:tab w:val="right" w:leader="dot" w:pos="9060"/>
             </w:tabs>
             <w:rPr>
-              <w:rFonts w:eastAsiaTheme="minorEastAsia"/>
+              <w:rFonts w:ascii="Times New Roman" w:eastAsiaTheme="minorEastAsia" w:hAnsi="Times New Roman" w:cs="Times New Roman"/>
               <w:noProof/>
               <w:lang w:eastAsia="fr-FR"/>
             </w:rPr>
           </w:pPr>
-          <w:hyperlink w:anchor="_Toc36384442" w:history="1">
+          <w:hyperlink w:anchor="_Toc36583857" w:history="1">
             <w:r>
               <w:rPr>
                 <w:rStyle w:val="Lienhypertexte"/>
-                <w:rFonts w:cs="Times New Roman"/>
+                <w:rFonts w:ascii="Times New Roman" w:hAnsi="Times New Roman" w:cs="Times New Roman"/>
                 <w:noProof/>
               </w:rPr>
               <w:t>1). Traitement des valeurs manquantes</w:t>
             </w:r>
             <w:r>
               <w:rPr>
+                <w:rFonts w:ascii="Times New Roman" w:hAnsi="Times New Roman" w:cs="Times New Roman"/>
                 <w:noProof/>
                 <w:webHidden/>
               </w:rPr>
@@ -1075,6 +1113,7 @@
             </w:r>
             <w:r>
               <w:rPr>
+                <w:rFonts w:ascii="Times New Roman" w:hAnsi="Times New Roman" w:cs="Times New Roman"/>
                 <w:noProof/>
                 <w:webHidden/>
               </w:rPr>
@@ -1082,19 +1121,22 @@
             </w:r>
             <w:r>
               <w:rPr>
+                <w:rFonts w:ascii="Times New Roman" w:hAnsi="Times New Roman" w:cs="Times New Roman"/>
                 <w:noProof/>
                 <w:webHidden/>
               </w:rPr>
-              <w:instrText xml:space="preserve"> PAGEREF _Toc36384442 \h </w:instrText>
+              <w:instrText xml:space="preserve"> PAGEREF _Toc36583857 \h </w:instrText>
             </w:r>
             <w:r>
               <w:rPr>
+                <w:rFonts w:ascii="Times New Roman" w:hAnsi="Times New Roman" w:cs="Times New Roman"/>
                 <w:noProof/>
                 <w:webHidden/>
               </w:rPr>
             </w:r>
             <w:r>
               <w:rPr>
+                <w:rFonts w:ascii="Times New Roman" w:hAnsi="Times New Roman" w:cs="Times New Roman"/>
                 <w:noProof/>
                 <w:webHidden/>
               </w:rPr>
@@ -1102,6 +1144,7 @@
             </w:r>
             <w:r>
               <w:rPr>
+                <w:rFonts w:ascii="Times New Roman" w:hAnsi="Times New Roman" w:cs="Times New Roman"/>
                 <w:noProof/>
                 <w:webHidden/>
               </w:rPr>
@@ -1109,6 +1152,7 @@
             </w:r>
             <w:r>
               <w:rPr>
+                <w:rFonts w:ascii="Times New Roman" w:hAnsi="Times New Roman" w:cs="Times New Roman"/>
                 <w:noProof/>
                 <w:webHidden/>
               </w:rPr>
@@ -1123,22 +1167,23 @@
               <w:tab w:val="right" w:leader="dot" w:pos="9060"/>
             </w:tabs>
             <w:rPr>
-              <w:rFonts w:eastAsiaTheme="minorEastAsia"/>
+              <w:rFonts w:ascii="Times New Roman" w:eastAsiaTheme="minorEastAsia" w:hAnsi="Times New Roman" w:cs="Times New Roman"/>
               <w:noProof/>
               <w:lang w:eastAsia="fr-FR"/>
             </w:rPr>
           </w:pPr>
-          <w:hyperlink w:anchor="_Toc36384443" w:history="1">
+          <w:hyperlink w:anchor="_Toc36583858" w:history="1">
             <w:r>
               <w:rPr>
                 <w:rStyle w:val="Lienhypertexte"/>
-                <w:rFonts w:cs="Times New Roman"/>
+                <w:rFonts w:ascii="Times New Roman" w:hAnsi="Times New Roman" w:cs="Times New Roman"/>
                 <w:noProof/>
               </w:rPr>
               <w:t>2). Transformation des données</w:t>
             </w:r>
             <w:r>
               <w:rPr>
+                <w:rFonts w:ascii="Times New Roman" w:hAnsi="Times New Roman" w:cs="Times New Roman"/>
                 <w:noProof/>
                 <w:webHidden/>
               </w:rPr>
@@ -1146,6 +1191,7 @@
             </w:r>
             <w:r>
               <w:rPr>
+                <w:rFonts w:ascii="Times New Roman" w:hAnsi="Times New Roman" w:cs="Times New Roman"/>
                 <w:noProof/>
                 <w:webHidden/>
               </w:rPr>
@@ -1153,19 +1199,22 @@
             </w:r>
             <w:r>
               <w:rPr>
+                <w:rFonts w:ascii="Times New Roman" w:hAnsi="Times New Roman" w:cs="Times New Roman"/>
                 <w:noProof/>
                 <w:webHidden/>
               </w:rPr>
-              <w:instrText xml:space="preserve"> PAGEREF _Toc36384443 \h </w:instrText>
+              <w:instrText xml:space="preserve"> PAGEREF _Toc36583858 \h </w:instrText>
             </w:r>
             <w:r>
               <w:rPr>
+                <w:rFonts w:ascii="Times New Roman" w:hAnsi="Times New Roman" w:cs="Times New Roman"/>
                 <w:noProof/>
                 <w:webHidden/>
               </w:rPr>
             </w:r>
             <w:r>
               <w:rPr>
+                <w:rFonts w:ascii="Times New Roman" w:hAnsi="Times New Roman" w:cs="Times New Roman"/>
                 <w:noProof/>
                 <w:webHidden/>
               </w:rPr>
@@ -1173,6 +1222,7 @@
             </w:r>
             <w:r>
               <w:rPr>
+                <w:rFonts w:ascii="Times New Roman" w:hAnsi="Times New Roman" w:cs="Times New Roman"/>
                 <w:noProof/>
                 <w:webHidden/>
               </w:rPr>
@@ -1180,6 +1230,7 @@
             </w:r>
             <w:r>
               <w:rPr>
+                <w:rFonts w:ascii="Times New Roman" w:hAnsi="Times New Roman" w:cs="Times New Roman"/>
                 <w:noProof/>
                 <w:webHidden/>
               </w:rPr>
@@ -1194,22 +1245,23 @@
               <w:tab w:val="right" w:leader="dot" w:pos="9060"/>
             </w:tabs>
             <w:rPr>
-              <w:rFonts w:eastAsiaTheme="minorEastAsia"/>
+              <w:rStyle w:val="Lienhypertexte"/>
+              <w:rFonts w:ascii="Times New Roman" w:hAnsi="Times New Roman" w:cs="Times New Roman"/>
               <w:noProof/>
-              <w:lang w:eastAsia="fr-FR"/>
             </w:rPr>
           </w:pPr>
-          <w:hyperlink w:anchor="_Toc36384444" w:history="1">
+          <w:hyperlink w:anchor="_Toc36583859" w:history="1">
             <w:r>
               <w:rPr>
                 <w:rStyle w:val="Lienhypertexte"/>
-                <w:rFonts w:cs="Times New Roman"/>
+                <w:rFonts w:ascii="Times New Roman" w:hAnsi="Times New Roman" w:cs="Times New Roman"/>
                 <w:noProof/>
               </w:rPr>
               <w:t>3). Analyse des liens entre nos variables</w:t>
             </w:r>
             <w:r>
               <w:rPr>
+                <w:rFonts w:ascii="Times New Roman" w:hAnsi="Times New Roman" w:cs="Times New Roman"/>
                 <w:noProof/>
                 <w:webHidden/>
               </w:rPr>
@@ -1217,6 +1269,7 @@
             </w:r>
             <w:r>
               <w:rPr>
+                <w:rFonts w:ascii="Times New Roman" w:hAnsi="Times New Roman" w:cs="Times New Roman"/>
                 <w:noProof/>
                 <w:webHidden/>
               </w:rPr>
@@ -1224,19 +1277,22 @@
             </w:r>
             <w:r>
               <w:rPr>
+                <w:rFonts w:ascii="Times New Roman" w:hAnsi="Times New Roman" w:cs="Times New Roman"/>
                 <w:noProof/>
                 <w:webHidden/>
               </w:rPr>
-              <w:instrText xml:space="preserve"> PAGEREF _Toc36384444 \h </w:instrText>
+              <w:instrText xml:space="preserve"> PAGEREF _Toc36583859 \h </w:instrText>
             </w:r>
             <w:r>
               <w:rPr>
+                <w:rFonts w:ascii="Times New Roman" w:hAnsi="Times New Roman" w:cs="Times New Roman"/>
                 <w:noProof/>
                 <w:webHidden/>
               </w:rPr>
             </w:r>
             <w:r>
               <w:rPr>
+                <w:rFonts w:ascii="Times New Roman" w:hAnsi="Times New Roman" w:cs="Times New Roman"/>
                 <w:noProof/>
                 <w:webHidden/>
               </w:rPr>
@@ -1244,6 +1300,7 @@
             </w:r>
             <w:r>
               <w:rPr>
+                <w:rFonts w:ascii="Times New Roman" w:hAnsi="Times New Roman" w:cs="Times New Roman"/>
                 <w:noProof/>
                 <w:webHidden/>
               </w:rPr>
@@ -1251,6 +1308,7 @@
             </w:r>
             <w:r>
               <w:rPr>
+                <w:rFonts w:ascii="Times New Roman" w:hAnsi="Times New Roman" w:cs="Times New Roman"/>
                 <w:noProof/>
                 <w:webHidden/>
               </w:rPr>
@@ -1258,6 +1316,7 @@
             </w:r>
           </w:hyperlink>
         </w:p>
+        <w:p/>
         <w:p>
           <w:pPr>
             <w:pStyle w:val="TM1"/>
@@ -1265,21 +1324,23 @@
               <w:tab w:val="right" w:leader="dot" w:pos="9060"/>
             </w:tabs>
             <w:rPr>
-              <w:rFonts w:eastAsiaTheme="minorEastAsia"/>
+              <w:rFonts w:ascii="Times New Roman" w:eastAsiaTheme="minorEastAsia" w:hAnsi="Times New Roman" w:cs="Times New Roman"/>
               <w:noProof/>
               <w:lang w:eastAsia="fr-FR"/>
             </w:rPr>
           </w:pPr>
-          <w:hyperlink w:anchor="_Toc36384445" w:history="1">
+          <w:hyperlink w:anchor="_Toc36583860" w:history="1">
             <w:r>
               <w:rPr>
                 <w:rStyle w:val="Lienhypertexte"/>
+                <w:rFonts w:ascii="Times New Roman" w:hAnsi="Times New Roman" w:cs="Times New Roman"/>
                 <w:noProof/>
               </w:rPr>
               <w:t>IV). Construction du meilleur modèle</w:t>
             </w:r>
             <w:r>
               <w:rPr>
+                <w:rFonts w:ascii="Times New Roman" w:hAnsi="Times New Roman" w:cs="Times New Roman"/>
                 <w:noProof/>
                 <w:webHidden/>
               </w:rPr>
@@ -1287,6 +1348,7 @@
             </w:r>
             <w:r>
               <w:rPr>
+                <w:rFonts w:ascii="Times New Roman" w:hAnsi="Times New Roman" w:cs="Times New Roman"/>
                 <w:noProof/>
                 <w:webHidden/>
               </w:rPr>
@@ -1294,19 +1356,22 @@
             </w:r>
             <w:r>
               <w:rPr>
+                <w:rFonts w:ascii="Times New Roman" w:hAnsi="Times New Roman" w:cs="Times New Roman"/>
                 <w:noProof/>
                 <w:webHidden/>
               </w:rPr>
-              <w:instrText xml:space="preserve"> PAGEREF _Toc36384445 \h </w:instrText>
+              <w:instrText xml:space="preserve"> PAGEREF _Toc36583860 \h </w:instrText>
             </w:r>
             <w:r>
               <w:rPr>
+                <w:rFonts w:ascii="Times New Roman" w:hAnsi="Times New Roman" w:cs="Times New Roman"/>
                 <w:noProof/>
                 <w:webHidden/>
               </w:rPr>
             </w:r>
             <w:r>
               <w:rPr>
+                <w:rFonts w:ascii="Times New Roman" w:hAnsi="Times New Roman" w:cs="Times New Roman"/>
                 <w:noProof/>
                 <w:webHidden/>
               </w:rPr>
@@ -1314,6 +1379,7 @@
             </w:r>
             <w:r>
               <w:rPr>
+                <w:rFonts w:ascii="Times New Roman" w:hAnsi="Times New Roman" w:cs="Times New Roman"/>
                 <w:noProof/>
                 <w:webHidden/>
               </w:rPr>
@@ -1321,6 +1387,7 @@
             </w:r>
             <w:r>
               <w:rPr>
+                <w:rFonts w:ascii="Times New Roman" w:hAnsi="Times New Roman" w:cs="Times New Roman"/>
                 <w:noProof/>
                 <w:webHidden/>
               </w:rPr>
@@ -1335,21 +1402,23 @@
               <w:tab w:val="right" w:leader="dot" w:pos="9060"/>
             </w:tabs>
             <w:rPr>
-              <w:rFonts w:eastAsiaTheme="minorEastAsia"/>
+              <w:rFonts w:ascii="Times New Roman" w:eastAsiaTheme="minorEastAsia" w:hAnsi="Times New Roman" w:cs="Times New Roman"/>
               <w:noProof/>
               <w:lang w:eastAsia="fr-FR"/>
             </w:rPr>
           </w:pPr>
-          <w:hyperlink w:anchor="_Toc36384446" w:history="1">
+          <w:hyperlink w:anchor="_Toc36583861" w:history="1">
             <w:r>
               <w:rPr>
                 <w:rStyle w:val="Lienhypertexte"/>
+                <w:rFonts w:ascii="Times New Roman" w:hAnsi="Times New Roman" w:cs="Times New Roman"/>
                 <w:noProof/>
               </w:rPr>
               <w:t>1). Sélection de variable</w:t>
             </w:r>
             <w:r>
               <w:rPr>
+                <w:rFonts w:ascii="Times New Roman" w:hAnsi="Times New Roman" w:cs="Times New Roman"/>
                 <w:noProof/>
                 <w:webHidden/>
               </w:rPr>
@@ -1357,6 +1426,7 @@
             </w:r>
             <w:r>
               <w:rPr>
+                <w:rFonts w:ascii="Times New Roman" w:hAnsi="Times New Roman" w:cs="Times New Roman"/>
                 <w:noProof/>
                 <w:webHidden/>
               </w:rPr>
@@ -1364,19 +1434,22 @@
             </w:r>
             <w:r>
               <w:rPr>
+                <w:rFonts w:ascii="Times New Roman" w:hAnsi="Times New Roman" w:cs="Times New Roman"/>
                 <w:noProof/>
                 <w:webHidden/>
               </w:rPr>
-              <w:instrText xml:space="preserve"> PAGEREF _Toc36384446 \h </w:instrText>
+              <w:instrText xml:space="preserve"> PAGEREF _Toc36583861 \h </w:instrText>
             </w:r>
             <w:r>
               <w:rPr>
+                <w:rFonts w:ascii="Times New Roman" w:hAnsi="Times New Roman" w:cs="Times New Roman"/>
                 <w:noProof/>
                 <w:webHidden/>
               </w:rPr>
             </w:r>
             <w:r>
               <w:rPr>
+                <w:rFonts w:ascii="Times New Roman" w:hAnsi="Times New Roman" w:cs="Times New Roman"/>
                 <w:noProof/>
                 <w:webHidden/>
               </w:rPr>
@@ -1384,6 +1457,7 @@
             </w:r>
             <w:r>
               <w:rPr>
+                <w:rFonts w:ascii="Times New Roman" w:hAnsi="Times New Roman" w:cs="Times New Roman"/>
                 <w:noProof/>
                 <w:webHidden/>
               </w:rPr>
@@ -1391,6 +1465,7 @@
             </w:r>
             <w:r>
               <w:rPr>
+                <w:rFonts w:ascii="Times New Roman" w:hAnsi="Times New Roman" w:cs="Times New Roman"/>
                 <w:noProof/>
                 <w:webHidden/>
               </w:rPr>
@@ -1405,21 +1480,23 @@
               <w:tab w:val="right" w:leader="dot" w:pos="9060"/>
             </w:tabs>
             <w:rPr>
-              <w:rFonts w:eastAsiaTheme="minorEastAsia"/>
+              <w:rStyle w:val="Lienhypertexte"/>
+              <w:rFonts w:ascii="Times New Roman" w:hAnsi="Times New Roman" w:cs="Times New Roman"/>
               <w:noProof/>
-              <w:lang w:eastAsia="fr-FR"/>
             </w:rPr>
           </w:pPr>
-          <w:hyperlink w:anchor="_Toc36384447" w:history="1">
+          <w:hyperlink w:anchor="_Toc36583862" w:history="1">
             <w:r>
               <w:rPr>
                 <w:rStyle w:val="Lienhypertexte"/>
+                <w:rFonts w:ascii="Times New Roman" w:hAnsi="Times New Roman" w:cs="Times New Roman"/>
                 <w:noProof/>
               </w:rPr>
-              <w:t>2).</w:t>
+              <w:t>2). Développement des modèles</w:t>
             </w:r>
             <w:r>
               <w:rPr>
+                <w:rFonts w:ascii="Times New Roman" w:hAnsi="Times New Roman" w:cs="Times New Roman"/>
                 <w:noProof/>
                 <w:webHidden/>
               </w:rPr>
@@ -1427,6 +1504,7 @@
             </w:r>
             <w:r>
               <w:rPr>
+                <w:rFonts w:ascii="Times New Roman" w:hAnsi="Times New Roman" w:cs="Times New Roman"/>
                 <w:noProof/>
                 <w:webHidden/>
               </w:rPr>
@@ -1434,19 +1512,22 @@
             </w:r>
             <w:r>
               <w:rPr>
+                <w:rFonts w:ascii="Times New Roman" w:hAnsi="Times New Roman" w:cs="Times New Roman"/>
                 <w:noProof/>
                 <w:webHidden/>
               </w:rPr>
-              <w:instrText xml:space="preserve"> PAGEREF _Toc36384447 \h </w:instrText>
+              <w:instrText xml:space="preserve"> PAGEREF _Toc36583862 \h </w:instrText>
             </w:r>
             <w:r>
               <w:rPr>
+                <w:rFonts w:ascii="Times New Roman" w:hAnsi="Times New Roman" w:cs="Times New Roman"/>
                 <w:noProof/>
                 <w:webHidden/>
               </w:rPr>
             </w:r>
             <w:r>
               <w:rPr>
+                <w:rFonts w:ascii="Times New Roman" w:hAnsi="Times New Roman" w:cs="Times New Roman"/>
                 <w:noProof/>
                 <w:webHidden/>
               </w:rPr>
@@ -1454,6 +1535,7 @@
             </w:r>
             <w:r>
               <w:rPr>
+                <w:rFonts w:ascii="Times New Roman" w:hAnsi="Times New Roman" w:cs="Times New Roman"/>
                 <w:noProof/>
                 <w:webHidden/>
               </w:rPr>
@@ -1461,6 +1543,86 @@
             </w:r>
             <w:r>
               <w:rPr>
+                <w:rFonts w:ascii="Times New Roman" w:hAnsi="Times New Roman" w:cs="Times New Roman"/>
+                <w:noProof/>
+                <w:webHidden/>
+              </w:rPr>
+              <w:fldChar w:fldCharType="end"/>
+            </w:r>
+          </w:hyperlink>
+        </w:p>
+        <w:p/>
+        <w:p>
+          <w:pPr>
+            <w:pStyle w:val="TM1"/>
+            <w:tabs>
+              <w:tab w:val="right" w:leader="dot" w:pos="9060"/>
+            </w:tabs>
+            <w:rPr>
+              <w:rStyle w:val="Lienhypertexte"/>
+              <w:rFonts w:ascii="Times New Roman" w:hAnsi="Times New Roman" w:cs="Times New Roman"/>
+              <w:noProof/>
+            </w:rPr>
+          </w:pPr>
+          <w:hyperlink w:anchor="_Toc36583863" w:history="1">
+            <w:r>
+              <w:rPr>
+                <w:rStyle w:val="Lienhypertexte"/>
+                <w:rFonts w:ascii="Times New Roman" w:hAnsi="Times New Roman" w:cs="Times New Roman"/>
+                <w:noProof/>
+              </w:rPr>
+              <w:t>V). Conclusion :</w:t>
+            </w:r>
+            <w:r>
+              <w:rPr>
+                <w:rFonts w:ascii="Times New Roman" w:hAnsi="Times New Roman" w:cs="Times New Roman"/>
+                <w:noProof/>
+                <w:webHidden/>
+              </w:rPr>
+              <w:tab/>
+            </w:r>
+            <w:r>
+              <w:rPr>
+                <w:rFonts w:ascii="Times New Roman" w:hAnsi="Times New Roman" w:cs="Times New Roman"/>
+                <w:noProof/>
+                <w:webHidden/>
+              </w:rPr>
+              <w:fldChar w:fldCharType="begin"/>
+            </w:r>
+            <w:r>
+              <w:rPr>
+                <w:rFonts w:ascii="Times New Roman" w:hAnsi="Times New Roman" w:cs="Times New Roman"/>
+                <w:noProof/>
+                <w:webHidden/>
+              </w:rPr>
+              <w:instrText xml:space="preserve"> PAGEREF _Toc36583863 \h </w:instrText>
+            </w:r>
+            <w:r>
+              <w:rPr>
+                <w:rFonts w:ascii="Times New Roman" w:hAnsi="Times New Roman" w:cs="Times New Roman"/>
+                <w:noProof/>
+                <w:webHidden/>
+              </w:rPr>
+            </w:r>
+            <w:r>
+              <w:rPr>
+                <w:rFonts w:ascii="Times New Roman" w:hAnsi="Times New Roman" w:cs="Times New Roman"/>
+                <w:noProof/>
+                <w:webHidden/>
+              </w:rPr>
+              <w:fldChar w:fldCharType="separate"/>
+            </w:r>
+            <w:r>
+              <w:rPr>
+                <w:rFonts w:ascii="Times New Roman" w:hAnsi="Times New Roman" w:cs="Times New Roman"/>
+                <w:noProof/>
+                <w:webHidden/>
+              </w:rPr>
+              <w:t>19</w:t>
+            </w:r>
+            <w:r>
+              <w:rPr>
+                <w:rFonts w:ascii="Times New Roman" w:hAnsi="Times New Roman" w:cs="Times New Roman"/>
                 <w:noProof/>
                 <w:webHidden/>
               </w:rPr>
@@ -1469,27 +1631,33 @@
           </w:hyperlink>
         </w:p>
         <w:p>
+          <w:bookmarkStart w:id="0" w:name="_GoBack"/>
+          <w:bookmarkEnd w:id="0"/>
+        </w:p>
+        <w:p>
           <w:pPr>
             <w:pStyle w:val="TM1"/>
             <w:tabs>
               <w:tab w:val="right" w:leader="dot" w:pos="9060"/>
             </w:tabs>
             <w:rPr>
-              <w:rFonts w:eastAsiaTheme="minorEastAsia"/>
+              <w:rFonts w:ascii="Times New Roman" w:eastAsiaTheme="minorEastAsia" w:hAnsi="Times New Roman" w:cs="Times New Roman"/>
               <w:noProof/>
               <w:lang w:eastAsia="fr-FR"/>
             </w:rPr>
           </w:pPr>
-          <w:hyperlink w:anchor="_Toc36384448" w:history="1">
+          <w:hyperlink w:anchor="_Toc36583864" w:history="1">
             <w:r>
               <w:rPr>
                 <w:rStyle w:val="Lienhypertexte"/>
+                <w:rFonts w:ascii="Times New Roman" w:hAnsi="Times New Roman" w:cs="Times New Roman"/>
                 <w:noProof/>
               </w:rPr>
               <w:t>Annexes :</w:t>
             </w:r>
             <w:r>
               <w:rPr>
+                <w:rFonts w:ascii="Times New Roman" w:hAnsi="Times New Roman" w:cs="Times New Roman"/>
                 <w:noProof/>
                 <w:webHidden/>
               </w:rPr>
@@ -1497,6 +1665,7 @@
             </w:r>
             <w:r>
               <w:rPr>
+                <w:rFonts w:ascii="Times New Roman" w:hAnsi="Times New Roman" w:cs="Times New Roman"/>
                 <w:noProof/>
                 <w:webHidden/>
               </w:rPr>
@@ -1504,19 +1673,22 @@
             </w:r>
             <w:r>
               <w:rPr>
+                <w:rFonts w:ascii="Times New Roman" w:hAnsi="Times New Roman" w:cs="Times New Roman"/>
                 <w:noProof/>
                 <w:webHidden/>
               </w:rPr>
-              <w:instrText xml:space="preserve"> PAGEREF _Toc36384448 \h </w:instrText>
+              <w:instrText xml:space="preserve"> PAGEREF _Toc36583864 \h </w:instrText>
             </w:r>
             <w:r>
               <w:rPr>
+                <w:rFonts w:ascii="Times New Roman" w:hAnsi="Times New Roman" w:cs="Times New Roman"/>
                 <w:noProof/>
                 <w:webHidden/>
               </w:rPr>
             </w:r>
             <w:r>
               <w:rPr>
+                <w:rFonts w:ascii="Times New Roman" w:hAnsi="Times New Roman" w:cs="Times New Roman"/>
                 <w:noProof/>
                 <w:webHidden/>
               </w:rPr>
@@ -1524,13 +1696,15 @@
             </w:r>
             <w:r>
               <w:rPr>
+                <w:rFonts w:ascii="Times New Roman" w:hAnsi="Times New Roman" w:cs="Times New Roman"/>
                 <w:noProof/>
                 <w:webHidden/>
               </w:rPr>
-              <w:t>15</w:t>
+              <w:t>20</w:t>
             </w:r>
             <w:r>
               <w:rPr>
+                <w:rFonts w:ascii="Times New Roman" w:hAnsi="Times New Roman" w:cs="Times New Roman"/>
                 <w:noProof/>
                 <w:webHidden/>
               </w:rPr>
@@ -1572,12 +1746,12 @@
       <w:pPr>
         <w:pStyle w:val="Titre1"/>
       </w:pPr>
-      <w:bookmarkStart w:id="0" w:name="_Toc36384437"/>
+      <w:bookmarkStart w:id="1" w:name="_Toc36583852"/>
       <w:r>
         <w:lastRenderedPageBreak/>
         <w:t>I). Introduction</w:t>
       </w:r>
-      <w:bookmarkEnd w:id="0"/>
+      <w:bookmarkEnd w:id="1"/>
     </w:p>
     <w:p>
       <w:pPr>
@@ -1623,7 +1797,19 @@
         <w:rPr>
           <w:rFonts w:ascii="Times New Roman" w:hAnsi="Times New Roman" w:cs="Times New Roman"/>
         </w:rPr>
-        <w:t xml:space="preserve"> attrait à tous les secteurs d’activités : prédire quel client va partir, prédire quel est le risque qu’un client fasse défaut, prédire l’appétence d’un prospect à nos services, prédire la panne, etc.</w:t>
+        <w:t xml:space="preserve"> attrai</w:t>
+      </w:r>
+      <w:r>
+        <w:rPr>
+          <w:rFonts w:ascii="Times New Roman" w:hAnsi="Times New Roman" w:cs="Times New Roman"/>
+        </w:rPr>
+        <w:t>ent</w:t>
+      </w:r>
+      <w:r>
+        <w:rPr>
+          <w:rFonts w:ascii="Times New Roman" w:hAnsi="Times New Roman" w:cs="Times New Roman"/>
+        </w:rPr>
+        <w:t xml:space="preserve"> à tous les secteurs d’activités : prédire quel client va partir, prédire quel est le risque qu’un client fasse défaut, prédire l’appétence d’un prospect à nos services, prédire la panne, etc.</w:t>
       </w:r>
     </w:p>
     <w:p>
@@ -1791,14 +1977,14 @@
           <w:rFonts w:cs="Times New Roman"/>
         </w:rPr>
       </w:pPr>
-      <w:bookmarkStart w:id="1" w:name="_Toc36384438"/>
+      <w:bookmarkStart w:id="2" w:name="_Toc36583853"/>
       <w:r>
         <w:rPr>
           <w:rFonts w:cs="Times New Roman"/>
         </w:rPr>
         <w:t>II). Analyse exploratoire des données</w:t>
       </w:r>
-      <w:bookmarkEnd w:id="1"/>
+      <w:bookmarkEnd w:id="2"/>
     </w:p>
     <w:p>
       <w:pPr>
@@ -2075,14 +2261,14 @@
           <w:rFonts w:cs="Times New Roman"/>
         </w:rPr>
       </w:pPr>
-      <w:bookmarkStart w:id="2" w:name="_Toc36384439"/>
+      <w:bookmarkStart w:id="3" w:name="_Toc36583854"/>
       <w:r>
         <w:rPr>
           <w:rFonts w:cs="Times New Roman"/>
         </w:rPr>
         <w:t>1). Analyse des variables catégorielles</w:t>
       </w:r>
-      <w:bookmarkEnd w:id="2"/>
+      <w:bookmarkEnd w:id="3"/>
     </w:p>
     <w:p>
       <w:pPr>
@@ -3022,7 +3208,7 @@
           <w:noProof/>
         </w:rPr>
       </w:pPr>
-      <w:bookmarkStart w:id="3" w:name="_Toc36384440"/>
+      <w:bookmarkStart w:id="4" w:name="_Toc36583855"/>
       <w:r>
         <w:rPr>
           <w:rFonts w:cs="Times New Roman"/>
@@ -3030,7 +3216,7 @@
         </w:rPr>
         <w:t>2). Analyse des variables numériques</w:t>
       </w:r>
-      <w:bookmarkEnd w:id="3"/>
+      <w:bookmarkEnd w:id="4"/>
     </w:p>
     <w:p>
       <w:pPr>
@@ -3921,7 +4107,7 @@
           <w:rFonts w:cs="Times New Roman"/>
         </w:rPr>
       </w:pPr>
-      <w:bookmarkStart w:id="4" w:name="_Toc36384441"/>
+      <w:bookmarkStart w:id="5" w:name="_Toc36583856"/>
       <w:r>
         <w:rPr>
           <w:rFonts w:cs="Times New Roman"/>
@@ -3934,7 +4120,7 @@
         </w:rPr>
         <w:t>. Transformation et analyse des données</w:t>
       </w:r>
-      <w:bookmarkEnd w:id="4"/>
+      <w:bookmarkEnd w:id="5"/>
     </w:p>
     <w:p>
       <w:pPr>
@@ -3944,14 +4130,14 @@
           <w:rFonts w:cs="Times New Roman"/>
         </w:rPr>
       </w:pPr>
-      <w:bookmarkStart w:id="5" w:name="_Toc36384442"/>
+      <w:bookmarkStart w:id="6" w:name="_Toc36583857"/>
       <w:r>
         <w:rPr>
           <w:rFonts w:cs="Times New Roman"/>
         </w:rPr>
         <w:t>1). Traitement des valeurs manquantes</w:t>
       </w:r>
-      <w:bookmarkEnd w:id="5"/>
+      <w:bookmarkEnd w:id="6"/>
     </w:p>
     <w:p>
       <w:pPr>
@@ -4584,14 +4770,14 @@
           <w:rFonts w:cs="Times New Roman"/>
         </w:rPr>
       </w:pPr>
-      <w:bookmarkStart w:id="6" w:name="_Toc36384443"/>
+      <w:bookmarkStart w:id="7" w:name="_Toc36583858"/>
       <w:r>
         <w:rPr>
           <w:rFonts w:cs="Times New Roman"/>
         </w:rPr>
         <w:t>2). Transformation des données</w:t>
       </w:r>
-      <w:bookmarkEnd w:id="6"/>
+      <w:bookmarkEnd w:id="7"/>
     </w:p>
     <w:p>
       <w:pPr>
@@ -5299,14 +5485,14 @@
           <w:rFonts w:cs="Times New Roman"/>
         </w:rPr>
       </w:pPr>
-      <w:bookmarkStart w:id="7" w:name="_Toc36384444"/>
+      <w:bookmarkStart w:id="8" w:name="_Toc36583859"/>
       <w:r>
         <w:rPr>
           <w:rFonts w:cs="Times New Roman"/>
         </w:rPr>
         <w:t>3). Analyse des liens entre nos variables</w:t>
       </w:r>
-      <w:bookmarkEnd w:id="7"/>
+      <w:bookmarkEnd w:id="8"/>
     </w:p>
     <w:p>
       <w:pPr>
@@ -5630,13 +5816,7 @@
                               </w:r>
                             </w:fldSimple>
                             <w:r>
-                              <w:t xml:space="preserve"> : </w:t>
-                            </w:r>
-                            <w:r>
-                              <w:t>Corrélation</w:t>
-                            </w:r>
-                            <w:r>
-                              <w:t xml:space="preserve"> plot</w:t>
+                              <w:t xml:space="preserve"> : Corrélation plot</w:t>
                             </w:r>
                           </w:p>
                         </w:txbxContent>
@@ -5677,13 +5857,7 @@
                         </w:r>
                       </w:fldSimple>
                       <w:r>
-                        <w:t xml:space="preserve"> : </w:t>
-                      </w:r>
-                      <w:r>
-                        <w:t>Corrélation</w:t>
-                      </w:r>
-                      <w:r>
-                        <w:t xml:space="preserve"> plot</w:t>
+                        <w:t xml:space="preserve"> : Corrélation plot</w:t>
                       </w:r>
                     </w:p>
                   </w:txbxContent>
@@ -7060,11 +7234,11 @@
       <w:pPr>
         <w:pStyle w:val="Titre1"/>
       </w:pPr>
-      <w:bookmarkStart w:id="8" w:name="_Toc36384445"/>
+      <w:bookmarkStart w:id="9" w:name="_Toc36583860"/>
       <w:r>
         <w:t>IV). Construction du meilleur modèle</w:t>
       </w:r>
-      <w:bookmarkEnd w:id="8"/>
+      <w:bookmarkEnd w:id="9"/>
     </w:p>
     <w:p>
       <w:pPr>
@@ -7173,14 +7347,14 @@
         <w:pStyle w:val="Titre2"/>
         <w:ind w:firstLine="708"/>
       </w:pPr>
-      <w:bookmarkStart w:id="9" w:name="_Toc36384446"/>
+      <w:bookmarkStart w:id="10" w:name="_Toc36583861"/>
       <w:r>
         <w:t xml:space="preserve">1). </w:t>
       </w:r>
       <w:r>
         <w:t>Sélection de variable</w:t>
       </w:r>
-      <w:bookmarkEnd w:id="9"/>
+      <w:bookmarkEnd w:id="10"/>
     </w:p>
     <w:p>
       <w:pPr>
@@ -7669,17 +7843,14 @@
         <w:pStyle w:val="Titre2"/>
         <w:ind w:firstLine="708"/>
       </w:pPr>
-      <w:bookmarkStart w:id="10" w:name="_Toc36384447"/>
-      <w:r>
-        <w:t>2).</w:t>
-      </w:r>
-      <w:bookmarkEnd w:id="10"/>
-      <w:r>
-        <w:t xml:space="preserve"> </w:t>
+      <w:bookmarkStart w:id="11" w:name="_Toc36583862"/>
+      <w:r>
+        <w:t xml:space="preserve">2). </w:t>
       </w:r>
       <w:r>
         <w:t>Développement des modèles</w:t>
       </w:r>
+      <w:bookmarkEnd w:id="11"/>
     </w:p>
     <w:p/>
     <w:p>
@@ -8906,19 +9077,7 @@
         <w:rPr>
           <w:rFonts w:ascii="Times New Roman" w:hAnsi="Times New Roman" w:cs="Times New Roman"/>
         </w:rPr>
-        <w:t xml:space="preserve">On pose H0 </w:t>
-      </w:r>
-      <w:r>
-        <w:rPr>
-          <w:rFonts w:ascii="Times New Roman" w:hAnsi="Times New Roman" w:cs="Times New Roman"/>
-        </w:rPr>
-        <w:t>: «</w:t>
-      </w:r>
-      <w:r>
-        <w:rPr>
-          <w:rFonts w:ascii="Times New Roman" w:hAnsi="Times New Roman" w:cs="Times New Roman"/>
-        </w:rPr>
-        <w:t xml:space="preserve"> le modèle est adéquat » versus H1 : « il ne l’est pas ».</w:t>
+        <w:t>On pose H0 : « le modèle est adéquat » versus H1 : « il ne l’est pas ».</w:t>
       </w:r>
       <w:r>
         <w:rPr>
@@ -8976,6 +9135,88 @@
           <w:rFonts w:ascii="Times New Roman" w:hAnsi="Times New Roman" w:cs="Times New Roman"/>
         </w:rPr>
       </w:pPr>
+      <w:r>
+        <w:rPr>
+          <w:noProof/>
+        </w:rPr>
+        <mc:AlternateContent>
+          <mc:Choice Requires="wps">
+            <w:drawing>
+              <wp:anchor distT="0" distB="0" distL="114300" distR="114300" simplePos="0" relativeHeight="251705344" behindDoc="0" locked="0" layoutInCell="1" allowOverlap="1" wp14:anchorId="4671EDAA" wp14:editId="1F5B12DE">
+                <wp:simplePos x="0" y="0"/>
+                <wp:positionH relativeFrom="column">
+                  <wp:posOffset>3381557</wp:posOffset>
+                </wp:positionH>
+                <wp:positionV relativeFrom="paragraph">
+                  <wp:posOffset>1673062</wp:posOffset>
+                </wp:positionV>
+                <wp:extent cx="779019" cy="226858"/>
+                <wp:effectExtent l="19050" t="19050" r="21590" b="20955"/>
+                <wp:wrapNone/>
+                <wp:docPr id="27" name="Ellipse 27"/>
+                <wp:cNvGraphicFramePr/>
+                <a:graphic xmlns:a="http://schemas.openxmlformats.org/drawingml/2006/main">
+                  <a:graphicData uri="http://schemas.microsoft.com/office/word/2010/wordprocessingShape">
+                    <wps:wsp>
+                      <wps:cNvSpPr/>
+                      <wps:spPr>
+                        <a:xfrm>
+                          <a:off x="0" y="0"/>
+                          <a:ext cx="779019" cy="226858"/>
+                        </a:xfrm>
+                        <a:prstGeom prst="ellipse">
+                          <a:avLst/>
+                        </a:prstGeom>
+                        <a:noFill/>
+                        <a:ln w="28575">
+                          <a:solidFill>
+                            <a:srgbClr val="FF0000"/>
+                          </a:solidFill>
+                        </a:ln>
+                      </wps:spPr>
+                      <wps:style>
+                        <a:lnRef idx="2">
+                          <a:schemeClr val="accent1">
+                            <a:shade val="50000"/>
+                          </a:schemeClr>
+                        </a:lnRef>
+                        <a:fillRef idx="1">
+                          <a:schemeClr val="accent1"/>
+                        </a:fillRef>
+                        <a:effectRef idx="0">
+                          <a:schemeClr val="accent1"/>
+                        </a:effectRef>
+                        <a:fontRef idx="minor">
+                          <a:schemeClr val="lt1"/>
+                        </a:fontRef>
+                      </wps:style>
+                      <wps:bodyPr rot="0" spcFirstLastPara="0" vertOverflow="overflow" horzOverflow="overflow" vert="horz" wrap="square" lIns="91440" tIns="45720" rIns="91440" bIns="45720" numCol="1" spcCol="0" rtlCol="0" fromWordArt="0" anchor="ctr" anchorCtr="0" forceAA="0" compatLnSpc="1">
+                        <a:prstTxWarp prst="textNoShape">
+                          <a:avLst/>
+                        </a:prstTxWarp>
+                        <a:noAutofit/>
+                      </wps:bodyPr>
+                    </wps:wsp>
+                  </a:graphicData>
+                </a:graphic>
+                <wp14:sizeRelH relativeFrom="margin">
+                  <wp14:pctWidth>0</wp14:pctWidth>
+                </wp14:sizeRelH>
+                <wp14:sizeRelV relativeFrom="margin">
+                  <wp14:pctHeight>0</wp14:pctHeight>
+                </wp14:sizeRelV>
+              </wp:anchor>
+            </w:drawing>
+          </mc:Choice>
+          <mc:Fallback>
+            <w:pict>
+              <v:oval w14:anchorId="36C56762" id="Ellipse 27" o:spid="_x0000_s1026" style="position:absolute;margin-left:266.25pt;margin-top:131.75pt;width:61.35pt;height:17.85pt;z-index:251705344;visibility:visible;mso-wrap-style:square;mso-width-percent:0;mso-height-percent:0;mso-wrap-distance-left:9pt;mso-wrap-distance-top:0;mso-wrap-distance-right:9pt;mso-wrap-distance-bottom:0;mso-position-horizontal:absolute;mso-position-horizontal-relative:text;mso-position-vertical:absolute;mso-position-vertical-relative:text;mso-width-percent:0;mso-height-percent:0;mso-width-relative:margin;mso-height-relative:margin;v-text-anchor:middle" o:gfxdata="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" filled="f" strokecolor="red" strokeweight="2.25pt">
+                <v:stroke joinstyle="miter"/>
+              </v:oval>
+            </w:pict>
+          </mc:Fallback>
+        </mc:AlternateContent>
+      </w:r>
       <w:r>
         <w:rPr>
           <w:noProof/>
@@ -9286,17 +9527,6 @@
     </w:p>
     <w:p>
       <w:pPr>
-        <w:spacing w:before="240"/>
-        <w:rPr>
-          <w:rFonts w:ascii="Times New Roman" w:hAnsi="Times New Roman" w:cs="Times New Roman"/>
-        </w:rPr>
-      </w:pPr>
-      <w:bookmarkStart w:id="11" w:name="_GoBack"/>
-      <w:bookmarkEnd w:id="11"/>
-    </w:p>
-    <w:p>
-      <w:pPr>
-        <w:spacing w:before="240"/>
         <w:rPr>
           <w:rFonts w:ascii="Times New Roman" w:hAnsi="Times New Roman" w:cs="Times New Roman"/>
         </w:rPr>
@@ -9305,10 +9535,147 @@
         <w:rPr>
           <w:noProof/>
         </w:rPr>
+        <w:lastRenderedPageBreak/>
+        <mc:AlternateContent>
+          <mc:Choice Requires="wps">
+            <w:drawing>
+              <wp:anchor distT="0" distB="0" distL="114300" distR="114300" simplePos="0" relativeHeight="251708416" behindDoc="0" locked="0" layoutInCell="1" allowOverlap="1" wp14:anchorId="03537850" wp14:editId="28BBC25F">
+                <wp:simplePos x="0" y="0"/>
+                <wp:positionH relativeFrom="margin">
+                  <wp:posOffset>1000798</wp:posOffset>
+                </wp:positionH>
+                <wp:positionV relativeFrom="page">
+                  <wp:posOffset>5205743</wp:posOffset>
+                </wp:positionV>
+                <wp:extent cx="3747770" cy="266700"/>
+                <wp:effectExtent l="0" t="0" r="5080" b="0"/>
+                <wp:wrapTopAndBottom/>
+                <wp:docPr id="34" name="Zone de texte 34"/>
+                <wp:cNvGraphicFramePr/>
+                <a:graphic xmlns:a="http://schemas.openxmlformats.org/drawingml/2006/main">
+                  <a:graphicData uri="http://schemas.microsoft.com/office/word/2010/wordprocessingShape">
+                    <wps:wsp>
+                      <wps:cNvSpPr txBox="1"/>
+                      <wps:spPr>
+                        <a:xfrm>
+                          <a:off x="0" y="0"/>
+                          <a:ext cx="3747770" cy="266700"/>
+                        </a:xfrm>
+                        <a:prstGeom prst="rect">
+                          <a:avLst/>
+                        </a:prstGeom>
+                        <a:solidFill>
+                          <a:prstClr val="white"/>
+                        </a:solidFill>
+                        <a:ln>
+                          <a:noFill/>
+                        </a:ln>
+                      </wps:spPr>
+                      <wps:txbx>
+                        <w:txbxContent>
+                          <w:p>
+                            <w:pPr>
+                              <w:pStyle w:val="Lgende"/>
+                              <w:rPr>
+                                <w:noProof/>
+                              </w:rPr>
+                            </w:pPr>
+                            <w:r>
+                              <w:t xml:space="preserve">Figure </w:t>
+                            </w:r>
+                            <w:fldSimple w:instr=" SEQ Figure \* ARABIC ">
+                              <w:r>
+                                <w:rPr>
+                                  <w:noProof/>
+                                </w:rPr>
+                                <w:t>11</w:t>
+                              </w:r>
+                            </w:fldSimple>
+                            <w:r>
+                              <w:t xml:space="preserve"> : Courbe ROC pour le </w:t>
+                            </w:r>
+                            <w:proofErr w:type="spellStart"/>
+                            <w:r>
+                              <w:t>dataset</w:t>
+                            </w:r>
+                            <w:proofErr w:type="spellEnd"/>
+                            <w:r>
+                              <w:t xml:space="preserve"> BIC</w:t>
+                            </w:r>
+                          </w:p>
+                        </w:txbxContent>
+                      </wps:txbx>
+                      <wps:bodyPr rot="0" spcFirstLastPara="0" vertOverflow="overflow" horzOverflow="overflow" vert="horz" wrap="square" lIns="0" tIns="0" rIns="0" bIns="0" numCol="1" spcCol="0" rtlCol="0" fromWordArt="0" anchor="t" anchorCtr="0" forceAA="0" compatLnSpc="1">
+                        <a:prstTxWarp prst="textNoShape">
+                          <a:avLst/>
+                        </a:prstTxWarp>
+                        <a:spAutoFit/>
+                      </wps:bodyPr>
+                    </wps:wsp>
+                  </a:graphicData>
+                </a:graphic>
+              </wp:anchor>
+            </w:drawing>
+          </mc:Choice>
+          <mc:Fallback>
+            <w:pict>
+              <v:shape w14:anchorId="03537850" id="Zone de texte 34" o:spid="_x0000_s1036" type="#_x0000_t202" style="position:absolute;margin-left:78.8pt;margin-top:409.9pt;width:295.1pt;height:21pt;z-index:251708416;visibility:visible;mso-wrap-style:square;mso-wrap-distance-left:9pt;mso-wrap-distance-top:0;mso-wrap-distance-right:9pt;mso-wrap-distance-bottom:0;mso-position-horizontal:absolute;mso-position-horizontal-relative:margin;mso-position-vertical:absolute;mso-position-vertical-relative:page;v-text-anchor:top" o:gfxdata="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" stroked="f">
+                <v:textbox style="mso-fit-shape-to-text:t" inset="0,0,0,0">
+                  <w:txbxContent>
+                    <w:p>
+                      <w:pPr>
+                        <w:pStyle w:val="Lgende"/>
+                        <w:rPr>
+                          <w:noProof/>
+                        </w:rPr>
+                      </w:pPr>
+                      <w:r>
+                        <w:t xml:space="preserve">Figure </w:t>
+                      </w:r>
+                      <w:fldSimple w:instr=" SEQ Figure \* ARABIC ">
+                        <w:r>
+                          <w:rPr>
+                            <w:noProof/>
+                          </w:rPr>
+                          <w:t>11</w:t>
+                        </w:r>
+                      </w:fldSimple>
+                      <w:r>
+                        <w:t xml:space="preserve"> : Courbe ROC pour le </w:t>
+                      </w:r>
+                      <w:proofErr w:type="spellStart"/>
+                      <w:r>
+                        <w:t>dataset</w:t>
+                      </w:r>
+                      <w:proofErr w:type="spellEnd"/>
+                      <w:r>
+                        <w:t xml:space="preserve"> BIC</w:t>
+                      </w:r>
+                    </w:p>
+                  </w:txbxContent>
+                </v:textbox>
+                <w10:wrap type="topAndBottom" anchorx="margin" anchory="page"/>
+              </v:shape>
+            </w:pict>
+          </mc:Fallback>
+        </mc:AlternateContent>
+      </w:r>
+      <w:r>
+        <w:rPr>
+          <w:noProof/>
+        </w:rPr>
         <w:drawing>
-          <wp:inline distT="0" distB="0" distL="0" distR="0" wp14:anchorId="7C0DA372" wp14:editId="479E6E1E">
-            <wp:extent cx="3748135" cy="2480649"/>
+          <wp:anchor distT="0" distB="0" distL="114300" distR="114300" simplePos="0" relativeHeight="251706368" behindDoc="0" locked="0" layoutInCell="1" allowOverlap="1" wp14:anchorId="7C0DA372" wp14:editId="0C6356BA">
+            <wp:simplePos x="0" y="0"/>
+            <wp:positionH relativeFrom="margin">
+              <wp:align>center</wp:align>
+            </wp:positionH>
+            <wp:positionV relativeFrom="page">
+              <wp:posOffset>2597923</wp:posOffset>
+            </wp:positionV>
+            <wp:extent cx="3747770" cy="2480310"/>
             <wp:effectExtent l="0" t="0" r="5080" b="0"/>
+            <wp:wrapTopAndBottom/>
             <wp:docPr id="33" name="Image 33"/>
             <wp:cNvGraphicFramePr/>
             <a:graphic xmlns:a="http://schemas.openxmlformats.org/drawingml/2006/main">
@@ -9319,14 +9686,20 @@
                     <pic:cNvPicPr/>
                   </pic:nvPicPr>
                   <pic:blipFill rotWithShape="1">
-                    <a:blip r:embed="rId21"/>
+                    <a:blip r:embed="rId21">
+                      <a:extLst>
+                        <a:ext uri="{28A0092B-C50C-407E-A947-70E740481C1C}">
+                          <a14:useLocalDpi xmlns:a14="http://schemas.microsoft.com/office/drawing/2010/main" val="0"/>
+                        </a:ext>
+                      </a:extLst>
+                    </a:blip>
                     <a:srcRect l="52669" t="37482" r="1627" b="2078"/>
                     <a:stretch/>
                   </pic:blipFill>
                   <pic:spPr bwMode="auto">
                     <a:xfrm>
                       <a:off x="0" y="0"/>
-                      <a:ext cx="3770866" cy="2495693"/>
+                      <a:ext cx="3747770" cy="2480310"/>
                     </a:xfrm>
                     <a:prstGeom prst="rect">
                       <a:avLst/>
@@ -9343,8 +9716,821 @@
                 </pic:pic>
               </a:graphicData>
             </a:graphic>
-          </wp:inline>
+          </wp:anchor>
         </w:drawing>
+      </w:r>
+      <w:r>
+        <w:rPr>
+          <w:rFonts w:ascii="Times New Roman" w:hAnsi="Times New Roman" w:cs="Times New Roman"/>
+        </w:rPr>
+        <w:tab/>
+        <w:t>Dans un premier temps, nous avons tracé sa courbe ROC, qui représente la valeur spécificité et de la sensibilité quand on fait bouger le seuil de catégorisation. En effet, notre modèle produit une probabilité, et c’est à nous de choisir un seuil qui permet au mieux de catégoriser nos observations. On fait varier le seuil en fonction de certaines métriques comme l</w:t>
+      </w:r>
+      <w:r>
+        <w:rPr>
+          <w:rFonts w:ascii="Times New Roman" w:hAnsi="Times New Roman" w:cs="Times New Roman"/>
+        </w:rPr>
+        <w:t>a</w:t>
+      </w:r>
+      <w:r>
+        <w:rPr>
+          <w:rFonts w:ascii="Times New Roman" w:hAnsi="Times New Roman" w:cs="Times New Roman"/>
+        </w:rPr>
+        <w:t xml:space="preserve"> </w:t>
+      </w:r>
+      <w:r>
+        <w:rPr>
+          <w:rFonts w:ascii="Times New Roman" w:hAnsi="Times New Roman" w:cs="Times New Roman"/>
+        </w:rPr>
+        <w:t>sensitivité</w:t>
+      </w:r>
+      <w:r>
+        <w:rPr>
+          <w:rFonts w:ascii="Times New Roman" w:hAnsi="Times New Roman" w:cs="Times New Roman"/>
+        </w:rPr>
+        <w:t xml:space="preserve"> ou </w:t>
+      </w:r>
+      <w:r>
+        <w:rPr>
+          <w:rFonts w:ascii="Times New Roman" w:hAnsi="Times New Roman" w:cs="Times New Roman"/>
+        </w:rPr>
+        <w:t>la précision</w:t>
+      </w:r>
+      <w:r>
+        <w:rPr>
+          <w:rFonts w:ascii="Times New Roman" w:hAnsi="Times New Roman" w:cs="Times New Roman"/>
+        </w:rPr>
+        <w:t>. Le problème, c’est qu’étudier un modèle en fonction du seuil choisi dans l’absolue est une erreur car il ne nous permet de comparer</w:t>
+      </w:r>
+      <w:r>
+        <w:rPr>
+          <w:rFonts w:ascii="Times New Roman" w:hAnsi="Times New Roman" w:cs="Times New Roman"/>
+        </w:rPr>
+        <w:t xml:space="preserve"> ce modèle</w:t>
+      </w:r>
+      <w:r>
+        <w:rPr>
+          <w:rFonts w:ascii="Times New Roman" w:hAnsi="Times New Roman" w:cs="Times New Roman"/>
+        </w:rPr>
+        <w:t xml:space="preserve"> aux autres. La courbe ROC nous permet ainsi, en calculer 2 métriques en fonction de la valeur du seuil</w:t>
+      </w:r>
+      <w:r>
+        <w:rPr>
+          <w:rFonts w:ascii="Times New Roman" w:hAnsi="Times New Roman" w:cs="Times New Roman"/>
+        </w:rPr>
+        <w:t xml:space="preserve"> (que l’on fait varier)</w:t>
+      </w:r>
+      <w:r>
+        <w:rPr>
+          <w:rFonts w:ascii="Times New Roman" w:hAnsi="Times New Roman" w:cs="Times New Roman"/>
+        </w:rPr>
+        <w:t>, d’avoir une métrique universelle qui nous aide à comparer les modèles. Dans notre cas, on regarde l’aire sous la courbe ROC, c’est l’AUC. C’est ce que nous pouvons voir sur la Figure 11 :</w:t>
+      </w:r>
+    </w:p>
+    <w:p>
+      <w:pPr>
+        <w:spacing w:before="240"/>
+        <w:rPr>
+          <w:rFonts w:ascii="Times New Roman" w:hAnsi="Times New Roman" w:cs="Times New Roman"/>
+        </w:rPr>
+      </w:pPr>
+      <w:r>
+        <w:rPr>
+          <w:rFonts w:ascii="Times New Roman" w:hAnsi="Times New Roman" w:cs="Times New Roman"/>
+        </w:rPr>
+        <w:t xml:space="preserve">Voici les courbes ROC pour les modèles calculés pour le </w:t>
+      </w:r>
+      <w:proofErr w:type="spellStart"/>
+      <w:r>
+        <w:rPr>
+          <w:rFonts w:ascii="Times New Roman" w:hAnsi="Times New Roman" w:cs="Times New Roman"/>
+        </w:rPr>
+        <w:t>dataset</w:t>
+      </w:r>
+      <w:proofErr w:type="spellEnd"/>
+      <w:r>
+        <w:rPr>
+          <w:rFonts w:ascii="Times New Roman" w:hAnsi="Times New Roman" w:cs="Times New Roman"/>
+        </w:rPr>
+        <w:t xml:space="preserve"> BIC (recherche exhaustive avec BIC). Nous allons nous concentrer sur </w:t>
+      </w:r>
+      <w:r>
+        <w:rPr>
+          <w:rFonts w:ascii="Times New Roman" w:hAnsi="Times New Roman" w:cs="Times New Roman"/>
+        </w:rPr>
+        <w:t>la courbe bleue</w:t>
+      </w:r>
+      <w:r>
+        <w:rPr>
+          <w:rFonts w:ascii="Times New Roman" w:hAnsi="Times New Roman" w:cs="Times New Roman"/>
+        </w:rPr>
+        <w:t xml:space="preserve"> qui est le modèle choisi précédemment, même si on remarque que les 2 courbes se superposent.</w:t>
+      </w:r>
+      <w:r>
+        <w:rPr>
+          <w:rFonts w:ascii="Times New Roman" w:hAnsi="Times New Roman" w:cs="Times New Roman"/>
+        </w:rPr>
+        <w:t xml:space="preserve"> Pour un classifier, nous avons une bonne AUC (à voir avec les autres membres de la promotion). Probablement que les transformations que nous avons </w:t>
+      </w:r>
+      <w:r>
+        <w:rPr>
+          <w:rFonts w:ascii="Times New Roman" w:hAnsi="Times New Roman" w:cs="Times New Roman"/>
+        </w:rPr>
+        <w:t>effectuées</w:t>
+      </w:r>
+      <w:r>
+        <w:rPr>
+          <w:rFonts w:ascii="Times New Roman" w:hAnsi="Times New Roman" w:cs="Times New Roman"/>
+        </w:rPr>
+        <w:t xml:space="preserve"> sur le </w:t>
+      </w:r>
+      <w:proofErr w:type="spellStart"/>
+      <w:r>
+        <w:rPr>
+          <w:rFonts w:ascii="Times New Roman" w:hAnsi="Times New Roman" w:cs="Times New Roman"/>
+        </w:rPr>
+        <w:t>dataset</w:t>
+      </w:r>
+      <w:proofErr w:type="spellEnd"/>
+      <w:r>
+        <w:rPr>
+          <w:rFonts w:ascii="Times New Roman" w:hAnsi="Times New Roman" w:cs="Times New Roman"/>
+        </w:rPr>
+        <w:t xml:space="preserve"> était bénéfique</w:t>
+      </w:r>
+      <w:r>
+        <w:rPr>
+          <w:rFonts w:ascii="Times New Roman" w:hAnsi="Times New Roman" w:cs="Times New Roman"/>
+        </w:rPr>
+        <w:t>, autant que la méthode de sélection des variables.</w:t>
+      </w:r>
+    </w:p>
+    <w:p>
+      <w:pPr>
+        <w:spacing w:before="240"/>
+        <w:rPr>
+          <w:rFonts w:ascii="Times New Roman" w:hAnsi="Times New Roman" w:cs="Times New Roman"/>
+        </w:rPr>
+      </w:pPr>
+      <w:r>
+        <w:rPr>
+          <w:rFonts w:ascii="Times New Roman" w:hAnsi="Times New Roman" w:cs="Times New Roman"/>
+        </w:rPr>
+        <w:t xml:space="preserve">Pour comparer, avec le </w:t>
+      </w:r>
+      <w:proofErr w:type="spellStart"/>
+      <w:r>
+        <w:rPr>
+          <w:rFonts w:ascii="Times New Roman" w:hAnsi="Times New Roman" w:cs="Times New Roman"/>
+        </w:rPr>
+        <w:t>dataset</w:t>
+      </w:r>
+      <w:proofErr w:type="spellEnd"/>
+      <w:r>
+        <w:rPr>
+          <w:rFonts w:ascii="Times New Roman" w:hAnsi="Times New Roman" w:cs="Times New Roman"/>
+        </w:rPr>
+        <w:t xml:space="preserve"> AIC, nous avons une AUC de 0.811 pour les 2 modèles. On a donc une métrique plus faible pour le modèle que nous avons choisi </w:t>
+      </w:r>
+      <w:r>
+        <w:rPr>
+          <w:rFonts w:ascii="Times New Roman" w:hAnsi="Times New Roman" w:cs="Times New Roman"/>
+        </w:rPr>
+        <w:t>grâce au</w:t>
+      </w:r>
+      <w:r>
+        <w:rPr>
+          <w:rFonts w:ascii="Times New Roman" w:hAnsi="Times New Roman" w:cs="Times New Roman"/>
+        </w:rPr>
+        <w:t xml:space="preserve"> critère BIC. Il est probable que le fait d’avoir plus de variable dans le modèle AIC améliore l’AUC, mais</w:t>
+      </w:r>
+      <w:r>
+        <w:rPr>
+          <w:rFonts w:ascii="Times New Roman" w:hAnsi="Times New Roman" w:cs="Times New Roman"/>
+        </w:rPr>
+        <w:t xml:space="preserve"> cela risque</w:t>
+      </w:r>
+      <w:r>
+        <w:rPr>
+          <w:rFonts w:ascii="Times New Roman" w:hAnsi="Times New Roman" w:cs="Times New Roman"/>
+        </w:rPr>
+        <w:t xml:space="preserve"> </w:t>
+      </w:r>
+      <w:r>
+        <w:rPr>
+          <w:rFonts w:ascii="Times New Roman" w:hAnsi="Times New Roman" w:cs="Times New Roman"/>
+        </w:rPr>
+        <w:t>d’</w:t>
+      </w:r>
+      <w:r>
+        <w:rPr>
+          <w:rFonts w:ascii="Times New Roman" w:hAnsi="Times New Roman" w:cs="Times New Roman"/>
+        </w:rPr>
+        <w:t>augmente</w:t>
+      </w:r>
+      <w:r>
+        <w:rPr>
+          <w:rFonts w:ascii="Times New Roman" w:hAnsi="Times New Roman" w:cs="Times New Roman"/>
+        </w:rPr>
+        <w:t>r</w:t>
+      </w:r>
+      <w:r>
+        <w:rPr>
+          <w:rFonts w:ascii="Times New Roman" w:hAnsi="Times New Roman" w:cs="Times New Roman"/>
+        </w:rPr>
+        <w:t xml:space="preserve"> </w:t>
+      </w:r>
+      <w:r>
+        <w:rPr>
+          <w:rFonts w:ascii="Times New Roman" w:hAnsi="Times New Roman" w:cs="Times New Roman"/>
+        </w:rPr>
+        <w:t xml:space="preserve">le bruit </w:t>
+      </w:r>
+      <w:r>
+        <w:rPr>
+          <w:rFonts w:ascii="Times New Roman" w:hAnsi="Times New Roman" w:cs="Times New Roman"/>
+        </w:rPr>
+        <w:t>par la même occasion lors des prédictions.</w:t>
+      </w:r>
+      <w:r>
+        <w:rPr>
+          <w:rFonts w:ascii="Times New Roman" w:hAnsi="Times New Roman" w:cs="Times New Roman"/>
+        </w:rPr>
+        <w:t xml:space="preserve"> On reste donc sur notre position.</w:t>
+      </w:r>
+    </w:p>
+    <w:p>
+      <w:pPr>
+        <w:spacing w:before="240"/>
+        <w:rPr>
+          <w:rFonts w:ascii="Times New Roman" w:hAnsi="Times New Roman" w:cs="Times New Roman"/>
+        </w:rPr>
+      </w:pPr>
+    </w:p>
+    <w:p>
+      <w:pPr>
+        <w:spacing w:before="240"/>
+        <w:ind w:firstLine="708"/>
+        <w:rPr>
+          <w:rFonts w:ascii="Times New Roman" w:hAnsi="Times New Roman" w:cs="Times New Roman"/>
+        </w:rPr>
+      </w:pPr>
+      <w:r>
+        <w:rPr>
+          <w:rFonts w:ascii="Times New Roman" w:hAnsi="Times New Roman" w:cs="Times New Roman"/>
+        </w:rPr>
+        <w:t xml:space="preserve">Maintenant que nous avons idée de la performance du modèle, il nous </w:t>
+      </w:r>
+      <w:r>
+        <w:rPr>
+          <w:rFonts w:ascii="Times New Roman" w:hAnsi="Times New Roman" w:cs="Times New Roman"/>
+        </w:rPr>
+        <w:t xml:space="preserve">faut </w:t>
+      </w:r>
+      <w:r>
+        <w:rPr>
+          <w:rFonts w:ascii="Times New Roman" w:hAnsi="Times New Roman" w:cs="Times New Roman"/>
+        </w:rPr>
+        <w:t>déterminer le seuil</w:t>
+      </w:r>
+      <w:r>
+        <w:rPr>
+          <w:rFonts w:ascii="Times New Roman" w:hAnsi="Times New Roman" w:cs="Times New Roman"/>
+        </w:rPr>
+        <w:t xml:space="preserve">. </w:t>
+      </w:r>
+      <w:r>
+        <w:rPr>
+          <w:rFonts w:ascii="Times New Roman" w:hAnsi="Times New Roman" w:cs="Times New Roman"/>
+        </w:rPr>
+        <w:t>Pour cela, nous avons décidé de choisir le seuil qui maximise le F1-score, qui désigne la moyenne harmonique entre</w:t>
+      </w:r>
+      <w:r>
+        <w:rPr>
+          <w:rFonts w:ascii="Times New Roman" w:hAnsi="Times New Roman" w:cs="Times New Roman"/>
+        </w:rPr>
+        <w:t xml:space="preserve"> la sensitivité et la précision. Nous remarquons sur la Figure 12 </w:t>
+      </w:r>
+      <w:r>
+        <w:rPr>
+          <w:rFonts w:ascii="Times New Roman" w:hAnsi="Times New Roman" w:cs="Times New Roman"/>
+        </w:rPr>
+        <w:t>que le seuil qui maximise le F1 est 0.67. C’est-à-dire que selon les caractéristiques d’une observation, une probabilité ressortit par le modèle supérieur à 0.67 sera considéré comme un défaut.</w:t>
+      </w:r>
+      <w:r>
+        <w:rPr>
+          <w:rFonts w:ascii="Times New Roman" w:hAnsi="Times New Roman" w:cs="Times New Roman"/>
+        </w:rPr>
+        <w:t xml:space="preserve"> </w:t>
+      </w:r>
+    </w:p>
+    <w:p>
+      <w:pPr>
+        <w:spacing w:before="240"/>
+        <w:rPr>
+          <w:rFonts w:ascii="Times New Roman" w:hAnsi="Times New Roman" w:cs="Times New Roman"/>
+        </w:rPr>
+      </w:pPr>
+      <w:r>
+        <w:rPr>
+          <w:rFonts w:ascii="Times New Roman" w:hAnsi="Times New Roman" w:cs="Times New Roman"/>
+        </w:rPr>
+        <w:t>A partir de ce seuil, on peut alors tester la pertinence de ce seuil et du modèle. On va alors tester notre modèle sur l’échantillon de test.</w:t>
+      </w:r>
+      <w:r>
+        <w:rPr>
+          <w:rFonts w:ascii="Times New Roman" w:hAnsi="Times New Roman" w:cs="Times New Roman"/>
+        </w:rPr>
+        <w:t xml:space="preserve"> Voici donc Figure 13, la matrice de confusion, pour le modèle </w:t>
+      </w:r>
+      <w:proofErr w:type="spellStart"/>
+      <w:r>
+        <w:rPr>
+          <w:rFonts w:ascii="Times New Roman" w:hAnsi="Times New Roman" w:cs="Times New Roman"/>
+        </w:rPr>
+        <w:t>logit</w:t>
+      </w:r>
+      <w:proofErr w:type="spellEnd"/>
+      <w:r>
+        <w:rPr>
+          <w:rFonts w:ascii="Times New Roman" w:hAnsi="Times New Roman" w:cs="Times New Roman"/>
+        </w:rPr>
+        <w:t xml:space="preserve"> sur le </w:t>
+      </w:r>
+      <w:proofErr w:type="spellStart"/>
+      <w:r>
+        <w:rPr>
+          <w:rFonts w:ascii="Times New Roman" w:hAnsi="Times New Roman" w:cs="Times New Roman"/>
+        </w:rPr>
+        <w:t>dataset</w:t>
+      </w:r>
+      <w:proofErr w:type="spellEnd"/>
+      <w:r>
+        <w:rPr>
+          <w:rFonts w:ascii="Times New Roman" w:hAnsi="Times New Roman" w:cs="Times New Roman"/>
+        </w:rPr>
+        <w:t xml:space="preserve"> BIC, pour le seuil de 0.67.</w:t>
+      </w:r>
+      <w:r>
+        <w:rPr>
+          <w:rFonts w:ascii="Times New Roman" w:hAnsi="Times New Roman" w:cs="Times New Roman"/>
+        </w:rPr>
+        <w:t xml:space="preserve"> On peut alors calculer une sensibilité de 84% et une précision de </w:t>
+      </w:r>
+      <w:r>
+        <w:rPr>
+          <w:rFonts w:ascii="Times New Roman" w:hAnsi="Times New Roman" w:cs="Times New Roman"/>
+        </w:rPr>
+        <w:t xml:space="preserve">28%. Etant donné la proportion d’observations ayant fait défaut dans le </w:t>
+      </w:r>
+      <w:proofErr w:type="spellStart"/>
+      <w:r>
+        <w:rPr>
+          <w:rFonts w:ascii="Times New Roman" w:hAnsi="Times New Roman" w:cs="Times New Roman"/>
+        </w:rPr>
+        <w:t>dataset</w:t>
+      </w:r>
+      <w:proofErr w:type="spellEnd"/>
+      <w:r>
+        <w:rPr>
+          <w:rFonts w:ascii="Times New Roman" w:hAnsi="Times New Roman" w:cs="Times New Roman"/>
+        </w:rPr>
+        <w:t xml:space="preserve"> (environ 20%), notre précision nous indique que le modèle prédit mieux que le hasard (l</w:t>
+      </w:r>
+      <w:r>
+        <w:rPr>
+          <w:rFonts w:ascii="Times New Roman" w:hAnsi="Times New Roman" w:cs="Times New Roman"/>
+        </w:rPr>
+        <w:t>a probabilité</w:t>
+      </w:r>
+      <w:r>
+        <w:rPr>
+          <w:rFonts w:ascii="Times New Roman" w:hAnsi="Times New Roman" w:cs="Times New Roman"/>
+        </w:rPr>
+        <w:t xml:space="preserve"> d’aller chercher </w:t>
+      </w:r>
+      <w:r>
+        <w:rPr>
+          <w:noProof/>
+        </w:rPr>
+        <w:lastRenderedPageBreak/>
+        <mc:AlternateContent>
+          <mc:Choice Requires="wps">
+            <w:drawing>
+              <wp:anchor distT="0" distB="0" distL="114300" distR="114300" simplePos="0" relativeHeight="251713536" behindDoc="0" locked="0" layoutInCell="1" allowOverlap="1" wp14:anchorId="3B3119D2" wp14:editId="0DF3D7AC">
+                <wp:simplePos x="0" y="0"/>
+                <wp:positionH relativeFrom="margin">
+                  <wp:align>center</wp:align>
+                </wp:positionH>
+                <wp:positionV relativeFrom="page">
+                  <wp:posOffset>4852198</wp:posOffset>
+                </wp:positionV>
+                <wp:extent cx="4079240" cy="266700"/>
+                <wp:effectExtent l="0" t="0" r="0" b="0"/>
+                <wp:wrapTopAndBottom/>
+                <wp:docPr id="37" name="Zone de texte 37"/>
+                <wp:cNvGraphicFramePr/>
+                <a:graphic xmlns:a="http://schemas.openxmlformats.org/drawingml/2006/main">
+                  <a:graphicData uri="http://schemas.microsoft.com/office/word/2010/wordprocessingShape">
+                    <wps:wsp>
+                      <wps:cNvSpPr txBox="1"/>
+                      <wps:spPr>
+                        <a:xfrm>
+                          <a:off x="0" y="0"/>
+                          <a:ext cx="4079240" cy="266700"/>
+                        </a:xfrm>
+                        <a:prstGeom prst="rect">
+                          <a:avLst/>
+                        </a:prstGeom>
+                        <a:solidFill>
+                          <a:prstClr val="white"/>
+                        </a:solidFill>
+                        <a:ln>
+                          <a:noFill/>
+                        </a:ln>
+                      </wps:spPr>
+                      <wps:txbx>
+                        <w:txbxContent>
+                          <w:p>
+                            <w:pPr>
+                              <w:pStyle w:val="Lgende"/>
+                              <w:rPr>
+                                <w:rFonts w:ascii="Times New Roman" w:hAnsi="Times New Roman" w:cs="Times New Roman"/>
+                                <w:noProof/>
+                                <w:sz w:val="20"/>
+                                <w:szCs w:val="20"/>
+                              </w:rPr>
+                            </w:pPr>
+                            <w:r>
+                              <w:t>Figure 12 : Valeurs des métriques en fonction du seuil</w:t>
+                            </w:r>
+                          </w:p>
+                        </w:txbxContent>
+                      </wps:txbx>
+                      <wps:bodyPr rot="0" spcFirstLastPara="0" vertOverflow="overflow" horzOverflow="overflow" vert="horz" wrap="square" lIns="0" tIns="0" rIns="0" bIns="0" numCol="1" spcCol="0" rtlCol="0" fromWordArt="0" anchor="t" anchorCtr="0" forceAA="0" compatLnSpc="1">
+                        <a:prstTxWarp prst="textNoShape">
+                          <a:avLst/>
+                        </a:prstTxWarp>
+                        <a:spAutoFit/>
+                      </wps:bodyPr>
+                    </wps:wsp>
+                  </a:graphicData>
+                </a:graphic>
+              </wp:anchor>
+            </w:drawing>
+          </mc:Choice>
+          <mc:Fallback>
+            <w:pict>
+              <v:shape w14:anchorId="3B3119D2" id="Zone de texte 37" o:spid="_x0000_s1037" type="#_x0000_t202" style="position:absolute;margin-left:0;margin-top:382.05pt;width:321.2pt;height:21pt;z-index:251713536;visibility:visible;mso-wrap-style:square;mso-wrap-distance-left:9pt;mso-wrap-distance-top:0;mso-wrap-distance-right:9pt;mso-wrap-distance-bottom:0;mso-position-horizontal:center;mso-position-horizontal-relative:margin;mso-position-vertical:absolute;mso-position-vertical-relative:page;v-text-anchor:top" o:gfxdata="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" stroked="f">
+                <v:textbox style="mso-fit-shape-to-text:t" inset="0,0,0,0">
+                  <w:txbxContent>
+                    <w:p>
+                      <w:pPr>
+                        <w:pStyle w:val="Lgende"/>
+                        <w:rPr>
+                          <w:rFonts w:ascii="Times New Roman" w:hAnsi="Times New Roman" w:cs="Times New Roman"/>
+                          <w:noProof/>
+                          <w:sz w:val="20"/>
+                          <w:szCs w:val="20"/>
+                        </w:rPr>
+                      </w:pPr>
+                      <w:r>
+                        <w:t>Figure 12 : Valeurs des métriques en fonction du seuil</w:t>
+                      </w:r>
+                    </w:p>
+                  </w:txbxContent>
+                </v:textbox>
+                <w10:wrap type="topAndBottom" anchorx="margin" anchory="page"/>
+              </v:shape>
+            </w:pict>
+          </mc:Fallback>
+        </mc:AlternateContent>
+      </w:r>
+      <w:r>
+        <w:rPr>
+          <w:noProof/>
+        </w:rPr>
+        <mc:AlternateContent>
+          <mc:Choice Requires="wps">
+            <w:drawing>
+              <wp:anchor distT="0" distB="0" distL="114300" distR="114300" simplePos="0" relativeHeight="251716608" behindDoc="0" locked="0" layoutInCell="1" allowOverlap="1" wp14:anchorId="3B732B20" wp14:editId="3116958B">
+                <wp:simplePos x="0" y="0"/>
+                <wp:positionH relativeFrom="margin">
+                  <wp:align>center</wp:align>
+                </wp:positionH>
+                <wp:positionV relativeFrom="page">
+                  <wp:posOffset>7033933</wp:posOffset>
+                </wp:positionV>
+                <wp:extent cx="4100830" cy="266700"/>
+                <wp:effectExtent l="0" t="0" r="0" b="0"/>
+                <wp:wrapTopAndBottom/>
+                <wp:docPr id="40" name="Zone de texte 40"/>
+                <wp:cNvGraphicFramePr/>
+                <a:graphic xmlns:a="http://schemas.openxmlformats.org/drawingml/2006/main">
+                  <a:graphicData uri="http://schemas.microsoft.com/office/word/2010/wordprocessingShape">
+                    <wps:wsp>
+                      <wps:cNvSpPr txBox="1"/>
+                      <wps:spPr>
+                        <a:xfrm>
+                          <a:off x="0" y="0"/>
+                          <a:ext cx="4100830" cy="266700"/>
+                        </a:xfrm>
+                        <a:prstGeom prst="rect">
+                          <a:avLst/>
+                        </a:prstGeom>
+                        <a:solidFill>
+                          <a:prstClr val="white"/>
+                        </a:solidFill>
+                        <a:ln>
+                          <a:noFill/>
+                        </a:ln>
+                      </wps:spPr>
+                      <wps:txbx>
+                        <w:txbxContent>
+                          <w:p>
+                            <w:pPr>
+                              <w:pStyle w:val="Lgende"/>
+                              <w:rPr>
+                                <w:rFonts w:ascii="Times New Roman" w:hAnsi="Times New Roman" w:cs="Times New Roman"/>
+                              </w:rPr>
+                            </w:pPr>
+                            <w:r>
+                              <w:t xml:space="preserve">Figure 13 : Matrice de confusion pour le modèle </w:t>
+                            </w:r>
+                            <w:proofErr w:type="spellStart"/>
+                            <w:r>
+                              <w:t>logit</w:t>
+                            </w:r>
+                            <w:proofErr w:type="spellEnd"/>
+                            <w:r>
+                              <w:t xml:space="preserve"> et le </w:t>
+                            </w:r>
+                            <w:proofErr w:type="spellStart"/>
+                            <w:r>
+                              <w:t>dataset</w:t>
+                            </w:r>
+                            <w:proofErr w:type="spellEnd"/>
+                            <w:r>
+                              <w:t xml:space="preserve"> BIC</w:t>
+                            </w:r>
+                          </w:p>
+                        </w:txbxContent>
+                      </wps:txbx>
+                      <wps:bodyPr rot="0" spcFirstLastPara="0" vertOverflow="overflow" horzOverflow="overflow" vert="horz" wrap="square" lIns="0" tIns="0" rIns="0" bIns="0" numCol="1" spcCol="0" rtlCol="0" fromWordArt="0" anchor="t" anchorCtr="0" forceAA="0" compatLnSpc="1">
+                        <a:prstTxWarp prst="textNoShape">
+                          <a:avLst/>
+                        </a:prstTxWarp>
+                        <a:spAutoFit/>
+                      </wps:bodyPr>
+                    </wps:wsp>
+                  </a:graphicData>
+                </a:graphic>
+              </wp:anchor>
+            </w:drawing>
+          </mc:Choice>
+          <mc:Fallback>
+            <w:pict>
+              <v:shape w14:anchorId="3B732B20" id="Zone de texte 40" o:spid="_x0000_s1038" type="#_x0000_t202" style="position:absolute;margin-left:0;margin-top:553.85pt;width:322.9pt;height:21pt;z-index:251716608;visibility:visible;mso-wrap-style:square;mso-wrap-distance-left:9pt;mso-wrap-distance-top:0;mso-wrap-distance-right:9pt;mso-wrap-distance-bottom:0;mso-position-horizontal:center;mso-position-horizontal-relative:margin;mso-position-vertical:absolute;mso-position-vertical-relative:page;v-text-anchor:top" o:gfxdata="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" stroked="f">
+                <v:textbox style="mso-fit-shape-to-text:t" inset="0,0,0,0">
+                  <w:txbxContent>
+                    <w:p>
+                      <w:pPr>
+                        <w:pStyle w:val="Lgende"/>
+                        <w:rPr>
+                          <w:rFonts w:ascii="Times New Roman" w:hAnsi="Times New Roman" w:cs="Times New Roman"/>
+                        </w:rPr>
+                      </w:pPr>
+                      <w:r>
+                        <w:t xml:space="preserve">Figure 13 : Matrice de confusion pour le modèle </w:t>
+                      </w:r>
+                      <w:proofErr w:type="spellStart"/>
+                      <w:r>
+                        <w:t>logit</w:t>
+                      </w:r>
+                      <w:proofErr w:type="spellEnd"/>
+                      <w:r>
+                        <w:t xml:space="preserve"> et le </w:t>
+                      </w:r>
+                      <w:proofErr w:type="spellStart"/>
+                      <w:r>
+                        <w:t>dataset</w:t>
+                      </w:r>
+                      <w:proofErr w:type="spellEnd"/>
+                      <w:r>
+                        <w:t xml:space="preserve"> BIC</w:t>
+                      </w:r>
+                    </w:p>
+                  </w:txbxContent>
+                </v:textbox>
+                <w10:wrap type="topAndBottom" anchorx="margin" anchory="page"/>
+              </v:shape>
+            </w:pict>
+          </mc:Fallback>
+        </mc:AlternateContent>
+      </w:r>
+      <w:r>
+        <w:rPr>
+          <w:rFonts w:ascii="Times New Roman" w:hAnsi="Times New Roman" w:cs="Times New Roman"/>
+        </w:rPr>
+        <w:drawing>
+          <wp:anchor distT="0" distB="0" distL="114300" distR="114300" simplePos="0" relativeHeight="251714560" behindDoc="0" locked="0" layoutInCell="1" allowOverlap="1" wp14:anchorId="68B8D2EC" wp14:editId="02B1FA3B">
+            <wp:simplePos x="0" y="0"/>
+            <wp:positionH relativeFrom="margin">
+              <wp:align>center</wp:align>
+            </wp:positionH>
+            <wp:positionV relativeFrom="page">
+              <wp:posOffset>5240875</wp:posOffset>
+            </wp:positionV>
+            <wp:extent cx="4100830" cy="1666240"/>
+            <wp:effectExtent l="0" t="0" r="0" b="0"/>
+            <wp:wrapTopAndBottom/>
+            <wp:docPr id="39" name="Image 39"/>
+            <wp:cNvGraphicFramePr>
+              <a:graphicFrameLocks xmlns:a="http://schemas.openxmlformats.org/drawingml/2006/main" noChangeAspect="1"/>
+            </wp:cNvGraphicFramePr>
+            <a:graphic xmlns:a="http://schemas.openxmlformats.org/drawingml/2006/main">
+              <a:graphicData uri="http://schemas.openxmlformats.org/drawingml/2006/picture">
+                <pic:pic xmlns:pic="http://schemas.openxmlformats.org/drawingml/2006/picture">
+                  <pic:nvPicPr>
+                    <pic:cNvPr id="1" name=""/>
+                    <pic:cNvPicPr/>
+                  </pic:nvPicPr>
+                  <pic:blipFill>
+                    <a:blip r:embed="rId22">
+                      <a:extLst>
+                        <a:ext uri="{28A0092B-C50C-407E-A947-70E740481C1C}">
+                          <a14:useLocalDpi xmlns:a14="http://schemas.microsoft.com/office/drawing/2010/main" val="0"/>
+                        </a:ext>
+                      </a:extLst>
+                    </a:blip>
+                    <a:stretch>
+                      <a:fillRect/>
+                    </a:stretch>
+                  </pic:blipFill>
+                  <pic:spPr>
+                    <a:xfrm>
+                      <a:off x="0" y="0"/>
+                      <a:ext cx="4100830" cy="1666240"/>
+                    </a:xfrm>
+                    <a:prstGeom prst="rect">
+                      <a:avLst/>
+                    </a:prstGeom>
+                  </pic:spPr>
+                </pic:pic>
+              </a:graphicData>
+            </a:graphic>
+          </wp:anchor>
+        </w:drawing>
+      </w:r>
+      <w:r>
+        <w:rPr>
+          <w:rFonts w:ascii="Times New Roman" w:hAnsi="Times New Roman" w:cs="Times New Roman"/>
+        </w:rPr>
+        <w:t xml:space="preserve">au hasard un client dans notre </w:t>
+      </w:r>
+      <w:proofErr w:type="spellStart"/>
+      <w:r>
+        <w:rPr>
+          <w:rFonts w:ascii="Times New Roman" w:hAnsi="Times New Roman" w:cs="Times New Roman"/>
+        </w:rPr>
+        <w:t>dataset</w:t>
+      </w:r>
+      <w:proofErr w:type="spellEnd"/>
+      <w:r>
+        <w:rPr>
+          <w:rFonts w:ascii="Times New Roman" w:hAnsi="Times New Roman" w:cs="Times New Roman"/>
+        </w:rPr>
+        <w:t xml:space="preserve"> et de tomb</w:t>
+      </w:r>
+      <w:r>
+        <w:rPr>
+          <w:rFonts w:ascii="Times New Roman" w:hAnsi="Times New Roman" w:cs="Times New Roman"/>
+        </w:rPr>
+        <w:t>er</w:t>
+      </w:r>
+      <w:r>
+        <w:rPr>
+          <w:rFonts w:ascii="Times New Roman" w:hAnsi="Times New Roman" w:cs="Times New Roman"/>
+        </w:rPr>
+        <w:t xml:space="preserve"> sur un client en défaut </w:t>
+      </w:r>
+      <w:r>
+        <w:rPr>
+          <w:rFonts w:ascii="Times New Roman" w:hAnsi="Times New Roman" w:cs="Times New Roman"/>
+        </w:rPr>
+        <w:t>est d</w:t>
+      </w:r>
+      <w:r>
+        <w:rPr>
+          <w:rFonts w:ascii="Times New Roman" w:hAnsi="Times New Roman" w:cs="Times New Roman"/>
+        </w:rPr>
+        <w:t xml:space="preserve">e </w:t>
+      </w:r>
+      <w:r>
+        <w:rPr>
+          <w:rFonts w:ascii="Times New Roman" w:hAnsi="Times New Roman" w:cs="Times New Roman"/>
+        </w:rPr>
+        <w:t>1 chance sur 5</w:t>
+      </w:r>
+      <w:r>
+        <w:rPr>
+          <w:rFonts w:ascii="Times New Roman" w:hAnsi="Times New Roman" w:cs="Times New Roman"/>
+        </w:rPr>
+        <w:t>).</w:t>
+      </w:r>
+      <w:r>
+        <w:rPr>
+          <w:rFonts w:ascii="Times New Roman" w:hAnsi="Times New Roman" w:cs="Times New Roman"/>
+        </w:rPr>
+        <w:t xml:space="preserve"> </w:t>
+      </w:r>
+      <w:r>
+        <w:rPr>
+          <w:rFonts w:ascii="Times New Roman" w:hAnsi="Times New Roman" w:cs="Times New Roman"/>
+        </w:rPr>
+        <w:t>Pour</w:t>
+      </w:r>
+      <w:r>
+        <w:rPr>
+          <w:rFonts w:ascii="Times New Roman" w:hAnsi="Times New Roman" w:cs="Times New Roman"/>
+        </w:rPr>
+        <w:t xml:space="preserve"> l’autre modèle, les métriques ne sont pas significativement différentes</w:t>
+      </w:r>
+      <w:r>
+        <w:rPr>
+          <w:rFonts w:ascii="Times New Roman" w:hAnsi="Times New Roman" w:cs="Times New Roman"/>
+        </w:rPr>
+        <w:t xml:space="preserve"> de celles-ci.</w:t>
+      </w:r>
+      <w:r>
+        <w:rPr>
+          <w:rFonts w:ascii="Times New Roman" w:hAnsi="Times New Roman" w:cs="Times New Roman"/>
+        </w:rPr>
+        <w:t xml:space="preserve"> Ce qui nous rassure dans le choix du modèle étant donné que l’autre modèle n’améliore pas la précision si la sensibilité</w:t>
+      </w:r>
+      <w:r>
+        <w:rPr>
+          <w:rFonts w:ascii="Times New Roman" w:hAnsi="Times New Roman" w:cs="Times New Roman"/>
+        </w:rPr>
+        <w:t xml:space="preserve"> avec plus de variable.</w:t>
+      </w:r>
+      <w:r>
+        <w:rPr>
+          <w:rFonts w:ascii="Times New Roman" w:hAnsi="Times New Roman" w:cs="Times New Roman"/>
+        </w:rPr>
+        <w:t xml:space="preserve"> Principe de parcimonie oblige, </w:t>
+      </w:r>
+      <w:r>
+        <w:rPr>
+          <w:rFonts w:ascii="Times New Roman" w:hAnsi="Times New Roman" w:cs="Times New Roman"/>
+        </w:rPr>
+        <w:t>nous restons camp</w:t>
+      </w:r>
+      <w:r>
+        <w:rPr>
+          <w:rFonts w:ascii="Times New Roman" w:hAnsi="Times New Roman" w:cs="Times New Roman"/>
+        </w:rPr>
+        <w:t>er</w:t>
+      </w:r>
+      <w:r>
+        <w:rPr>
+          <w:rFonts w:ascii="Times New Roman" w:hAnsi="Times New Roman" w:cs="Times New Roman"/>
+        </w:rPr>
+        <w:t xml:space="preserve"> sur notre choix du</w:t>
+      </w:r>
+      <w:r>
+        <w:rPr>
+          <w:rFonts w:ascii="Times New Roman" w:hAnsi="Times New Roman" w:cs="Times New Roman"/>
+        </w:rPr>
+        <w:t xml:space="preserve"> modèle </w:t>
+      </w:r>
+      <w:proofErr w:type="spellStart"/>
+      <w:r>
+        <w:rPr>
+          <w:rFonts w:ascii="Times New Roman" w:hAnsi="Times New Roman" w:cs="Times New Roman"/>
+        </w:rPr>
+        <w:t>logit</w:t>
+      </w:r>
+      <w:proofErr w:type="spellEnd"/>
+      <w:r>
+        <w:rPr>
+          <w:rFonts w:ascii="Times New Roman" w:hAnsi="Times New Roman" w:cs="Times New Roman"/>
+        </w:rPr>
+        <w:t xml:space="preserve"> avec le </w:t>
+      </w:r>
+      <w:proofErr w:type="spellStart"/>
+      <w:r>
+        <w:rPr>
+          <w:rFonts w:ascii="Times New Roman" w:hAnsi="Times New Roman" w:cs="Times New Roman"/>
+        </w:rPr>
+        <w:t>dataset</w:t>
+      </w:r>
+      <w:proofErr w:type="spellEnd"/>
+      <w:r>
+        <w:rPr>
+          <w:rFonts w:ascii="Times New Roman" w:hAnsi="Times New Roman" w:cs="Times New Roman"/>
+        </w:rPr>
+        <w:t xml:space="preserve"> BIC.</w:t>
       </w:r>
     </w:p>
     <w:p>
@@ -9371,20 +10557,336 @@
         <w:jc w:val="center"/>
         <w:rPr>
           <w:rFonts w:ascii="Times New Roman" w:hAnsi="Times New Roman" w:cs="Times New Roman"/>
+        </w:rPr>
+      </w:pPr>
+      <w:r>
+        <w:rPr>
+          <w:rFonts w:ascii="Times New Roman" w:hAnsi="Times New Roman" w:cs="Times New Roman"/>
+          <w:noProof/>
           <w:sz w:val="20"/>
           <w:szCs w:val="20"/>
         </w:rPr>
-      </w:pPr>
-      <w:r>
-        <w:rPr>
-          <w:rFonts w:ascii="Times New Roman" w:hAnsi="Times New Roman" w:cs="Times New Roman"/>
+        <mc:AlternateContent>
+          <mc:Choice Requires="wps">
+            <w:drawing>
+              <wp:anchor distT="45720" distB="45720" distL="114300" distR="114300" simplePos="0" relativeHeight="251710464" behindDoc="0" locked="0" layoutInCell="1" allowOverlap="1" wp14:anchorId="6B0A6888" wp14:editId="5746B4A8">
+                <wp:simplePos x="0" y="0"/>
+                <wp:positionH relativeFrom="column">
+                  <wp:posOffset>4970491</wp:posOffset>
+                </wp:positionH>
+                <wp:positionV relativeFrom="page">
+                  <wp:posOffset>1927533</wp:posOffset>
+                </wp:positionV>
+                <wp:extent cx="1085850" cy="1515110"/>
+                <wp:effectExtent l="0" t="0" r="19050" b="27940"/>
+                <wp:wrapNone/>
+                <wp:docPr id="36" name="Zone de texte 2"/>
+                <wp:cNvGraphicFramePr>
+                  <a:graphicFrameLocks xmlns:a="http://schemas.openxmlformats.org/drawingml/2006/main"/>
+                </wp:cNvGraphicFramePr>
+                <a:graphic xmlns:a="http://schemas.openxmlformats.org/drawingml/2006/main">
+                  <a:graphicData uri="http://schemas.microsoft.com/office/word/2010/wordprocessingShape">
+                    <wps:wsp>
+                      <wps:cNvSpPr txBox="1">
+                        <a:spLocks noChangeArrowheads="1"/>
+                      </wps:cNvSpPr>
+                      <wps:spPr bwMode="auto">
+                        <a:xfrm>
+                          <a:off x="0" y="0"/>
+                          <a:ext cx="1085850" cy="1515110"/>
+                        </a:xfrm>
+                        <a:prstGeom prst="rect">
+                          <a:avLst/>
+                        </a:prstGeom>
+                        <a:solidFill>
+                          <a:srgbClr val="FFFFFF"/>
+                        </a:solidFill>
+                        <a:ln w="9525">
+                          <a:solidFill>
+                            <a:srgbClr val="000000"/>
+                          </a:solidFill>
+                          <a:miter lim="800000"/>
+                          <a:headEnd/>
+                          <a:tailEnd/>
+                        </a:ln>
+                      </wps:spPr>
+                      <wps:txbx>
+                        <w:txbxContent>
+                          <w:p>
+                            <w:pPr>
+                              <w:rPr>
+                                <w:rFonts w:ascii="Times New Roman" w:hAnsi="Times New Roman" w:cs="Times New Roman"/>
+                                <w:sz w:val="20"/>
+                                <w:szCs w:val="20"/>
+                              </w:rPr>
+                            </w:pPr>
+                            <w:r>
+                              <w:rPr>
+                                <w:rFonts w:ascii="Times New Roman" w:hAnsi="Times New Roman" w:cs="Times New Roman"/>
+                                <w:color w:val="FF0000"/>
+                                <w:sz w:val="32"/>
+                                <w:szCs w:val="32"/>
+                              </w:rPr>
+                              <w:t>---</w:t>
+                            </w:r>
+                            <w:r>
+                              <w:rPr>
+                                <w:rFonts w:ascii="Times New Roman" w:hAnsi="Times New Roman" w:cs="Times New Roman"/>
+                                <w:color w:val="FF0000"/>
+                                <w:sz w:val="32"/>
+                                <w:szCs w:val="32"/>
+                              </w:rPr>
+                              <w:t xml:space="preserve"> </w:t>
+                            </w:r>
+                            <w:r>
+                              <w:rPr>
+                                <w:rFonts w:ascii="Times New Roman" w:hAnsi="Times New Roman" w:cs="Times New Roman"/>
+                                <w:sz w:val="20"/>
+                                <w:szCs w:val="20"/>
+                              </w:rPr>
+                              <w:t>Sensitivité</w:t>
+                            </w:r>
+                          </w:p>
+                          <w:p>
+                            <w:pPr>
+                              <w:rPr>
+                                <w:rFonts w:ascii="Times New Roman" w:hAnsi="Times New Roman" w:cs="Times New Roman"/>
+                                <w:sz w:val="20"/>
+                                <w:szCs w:val="20"/>
+                              </w:rPr>
+                            </w:pPr>
+                            <w:r>
+                              <w:rPr>
+                                <w:rFonts w:ascii="Times New Roman" w:hAnsi="Times New Roman" w:cs="Times New Roman"/>
+                                <w:color w:val="4472C4" w:themeColor="accent1"/>
+                                <w:sz w:val="32"/>
+                                <w:szCs w:val="32"/>
+                              </w:rPr>
+                              <w:t xml:space="preserve">--- </w:t>
+                            </w:r>
+                            <w:r>
+                              <w:rPr>
+                                <w:rFonts w:ascii="Times New Roman" w:hAnsi="Times New Roman" w:cs="Times New Roman"/>
+                                <w:sz w:val="20"/>
+                                <w:szCs w:val="20"/>
+                              </w:rPr>
+                              <w:t>Précision</w:t>
+                            </w:r>
+                          </w:p>
+                          <w:p>
+                            <w:pPr>
+                              <w:rPr>
+                                <w:rFonts w:ascii="Times New Roman" w:hAnsi="Times New Roman" w:cs="Times New Roman"/>
+                                <w:sz w:val="20"/>
+                                <w:szCs w:val="20"/>
+                              </w:rPr>
+                            </w:pPr>
+                            <w:r>
+                              <w:rPr>
+                                <w:rFonts w:ascii="Times New Roman" w:hAnsi="Times New Roman" w:cs="Times New Roman"/>
+                                <w:color w:val="70AD47" w:themeColor="accent6"/>
+                                <w:sz w:val="32"/>
+                                <w:szCs w:val="32"/>
+                              </w:rPr>
+                              <w:t xml:space="preserve">--- </w:t>
+                            </w:r>
+                            <w:r>
+                              <w:rPr>
+                                <w:rFonts w:ascii="Times New Roman" w:hAnsi="Times New Roman" w:cs="Times New Roman"/>
+                                <w:sz w:val="20"/>
+                                <w:szCs w:val="20"/>
+                              </w:rPr>
+                              <w:t>Spécificité</w:t>
+                            </w:r>
+                          </w:p>
+                          <w:p>
+                            <w:pPr>
+                              <w:rPr>
+                                <w:rFonts w:ascii="Times New Roman" w:hAnsi="Times New Roman" w:cs="Times New Roman"/>
+                                <w:sz w:val="20"/>
+                                <w:szCs w:val="20"/>
+                              </w:rPr>
+                            </w:pPr>
+                            <w:r>
+                              <w:rPr>
+                                <w:rFonts w:ascii="Times New Roman" w:hAnsi="Times New Roman" w:cs="Times New Roman"/>
+                                <w:color w:val="7030A0"/>
+                                <w:sz w:val="32"/>
+                                <w:szCs w:val="32"/>
+                              </w:rPr>
+                              <w:t xml:space="preserve">--- </w:t>
+                            </w:r>
+                            <w:r>
+                              <w:rPr>
+                                <w:rFonts w:ascii="Times New Roman" w:hAnsi="Times New Roman" w:cs="Times New Roman"/>
+                                <w:sz w:val="20"/>
+                                <w:szCs w:val="20"/>
+                              </w:rPr>
+                              <w:t>F1-score</w:t>
+                            </w:r>
+                          </w:p>
+                        </w:txbxContent>
+                      </wps:txbx>
+                      <wps:bodyPr rot="0" vert="horz" wrap="square" lIns="91440" tIns="45720" rIns="91440" bIns="45720" anchor="t" anchorCtr="0">
+                        <a:spAutoFit/>
+                      </wps:bodyPr>
+                    </wps:wsp>
+                  </a:graphicData>
+                </a:graphic>
+                <wp14:sizeRelH relativeFrom="margin">
+                  <wp14:pctWidth>0</wp14:pctWidth>
+                </wp14:sizeRelH>
+                <wp14:sizeRelV relativeFrom="margin">
+                  <wp14:pctHeight>20000</wp14:pctHeight>
+                </wp14:sizeRelV>
+              </wp:anchor>
+            </w:drawing>
+          </mc:Choice>
+          <mc:Fallback>
+            <w:pict>
+              <v:shape w14:anchorId="6B0A6888" id="_x0000_s1039" type="#_x0000_t202" style="position:absolute;left:0;text-align:left;margin-left:391.4pt;margin-top:151.75pt;width:85.5pt;height:119.3pt;z-index:251710464;visibility:visible;mso-wrap-style:square;mso-width-percent:0;mso-height-percent:200;mso-wrap-distance-left:9pt;mso-wrap-distance-top:3.6pt;mso-wrap-distance-right:9pt;mso-wrap-distance-bottom:3.6pt;mso-position-horizontal:absolute;mso-position-horizontal-relative:text;mso-position-vertical:absolute;mso-position-vertical-relative:page;mso-width-percent:0;mso-height-percent:200;mso-width-relative:margin;mso-height-relative:margin;v-text-anchor:top" o:gfxdata="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">
+                <v:textbox style="mso-fit-shape-to-text:t">
+                  <w:txbxContent>
+                    <w:p>
+                      <w:pPr>
+                        <w:rPr>
+                          <w:rFonts w:ascii="Times New Roman" w:hAnsi="Times New Roman" w:cs="Times New Roman"/>
+                          <w:sz w:val="20"/>
+                          <w:szCs w:val="20"/>
+                        </w:rPr>
+                      </w:pPr>
+                      <w:r>
+                        <w:rPr>
+                          <w:rFonts w:ascii="Times New Roman" w:hAnsi="Times New Roman" w:cs="Times New Roman"/>
+                          <w:color w:val="FF0000"/>
+                          <w:sz w:val="32"/>
+                          <w:szCs w:val="32"/>
+                        </w:rPr>
+                        <w:t>---</w:t>
+                      </w:r>
+                      <w:r>
+                        <w:rPr>
+                          <w:rFonts w:ascii="Times New Roman" w:hAnsi="Times New Roman" w:cs="Times New Roman"/>
+                          <w:color w:val="FF0000"/>
+                          <w:sz w:val="32"/>
+                          <w:szCs w:val="32"/>
+                        </w:rPr>
+                        <w:t xml:space="preserve"> </w:t>
+                      </w:r>
+                      <w:r>
+                        <w:rPr>
+                          <w:rFonts w:ascii="Times New Roman" w:hAnsi="Times New Roman" w:cs="Times New Roman"/>
+                          <w:sz w:val="20"/>
+                          <w:szCs w:val="20"/>
+                        </w:rPr>
+                        <w:t>Sensitivité</w:t>
+                      </w:r>
+                    </w:p>
+                    <w:p>
+                      <w:pPr>
+                        <w:rPr>
+                          <w:rFonts w:ascii="Times New Roman" w:hAnsi="Times New Roman" w:cs="Times New Roman"/>
+                          <w:sz w:val="20"/>
+                          <w:szCs w:val="20"/>
+                        </w:rPr>
+                      </w:pPr>
+                      <w:r>
+                        <w:rPr>
+                          <w:rFonts w:ascii="Times New Roman" w:hAnsi="Times New Roman" w:cs="Times New Roman"/>
+                          <w:color w:val="4472C4" w:themeColor="accent1"/>
+                          <w:sz w:val="32"/>
+                          <w:szCs w:val="32"/>
+                        </w:rPr>
+                        <w:t xml:space="preserve">--- </w:t>
+                      </w:r>
+                      <w:r>
+                        <w:rPr>
+                          <w:rFonts w:ascii="Times New Roman" w:hAnsi="Times New Roman" w:cs="Times New Roman"/>
+                          <w:sz w:val="20"/>
+                          <w:szCs w:val="20"/>
+                        </w:rPr>
+                        <w:t>Précision</w:t>
+                      </w:r>
+                    </w:p>
+                    <w:p>
+                      <w:pPr>
+                        <w:rPr>
+                          <w:rFonts w:ascii="Times New Roman" w:hAnsi="Times New Roman" w:cs="Times New Roman"/>
+                          <w:sz w:val="20"/>
+                          <w:szCs w:val="20"/>
+                        </w:rPr>
+                      </w:pPr>
+                      <w:r>
+                        <w:rPr>
+                          <w:rFonts w:ascii="Times New Roman" w:hAnsi="Times New Roman" w:cs="Times New Roman"/>
+                          <w:color w:val="70AD47" w:themeColor="accent6"/>
+                          <w:sz w:val="32"/>
+                          <w:szCs w:val="32"/>
+                        </w:rPr>
+                        <w:t xml:space="preserve">--- </w:t>
+                      </w:r>
+                      <w:r>
+                        <w:rPr>
+                          <w:rFonts w:ascii="Times New Roman" w:hAnsi="Times New Roman" w:cs="Times New Roman"/>
+                          <w:sz w:val="20"/>
+                          <w:szCs w:val="20"/>
+                        </w:rPr>
+                        <w:t>Spécificité</w:t>
+                      </w:r>
+                    </w:p>
+                    <w:p>
+                      <w:pPr>
+                        <w:rPr>
+                          <w:rFonts w:ascii="Times New Roman" w:hAnsi="Times New Roman" w:cs="Times New Roman"/>
+                          <w:sz w:val="20"/>
+                          <w:szCs w:val="20"/>
+                        </w:rPr>
+                      </w:pPr>
+                      <w:r>
+                        <w:rPr>
+                          <w:rFonts w:ascii="Times New Roman" w:hAnsi="Times New Roman" w:cs="Times New Roman"/>
+                          <w:color w:val="7030A0"/>
+                          <w:sz w:val="32"/>
+                          <w:szCs w:val="32"/>
+                        </w:rPr>
+                        <w:t xml:space="preserve">--- </w:t>
+                      </w:r>
+                      <w:r>
+                        <w:rPr>
+                          <w:rFonts w:ascii="Times New Roman" w:hAnsi="Times New Roman" w:cs="Times New Roman"/>
+                          <w:sz w:val="20"/>
+                          <w:szCs w:val="20"/>
+                        </w:rPr>
+                        <w:t>F1-score</w:t>
+                      </w:r>
+                    </w:p>
+                  </w:txbxContent>
+                </v:textbox>
+                <w10:wrap anchory="page"/>
+              </v:shape>
+            </w:pict>
+          </mc:Fallback>
+        </mc:AlternateContent>
+      </w:r>
+      <w:r>
+        <w:rPr>
+          <w:rFonts w:ascii="Times New Roman" w:hAnsi="Times New Roman" w:cs="Times New Roman"/>
+          <w:noProof/>
           <w:sz w:val="20"/>
           <w:szCs w:val="20"/>
         </w:rPr>
         <w:drawing>
-          <wp:inline distT="0" distB="0" distL="0" distR="0" wp14:anchorId="2AFCFFCD" wp14:editId="066E686B">
-            <wp:extent cx="4079386" cy="3811572"/>
+          <wp:anchor distT="0" distB="0" distL="114300" distR="114300" simplePos="0" relativeHeight="251711488" behindDoc="0" locked="0" layoutInCell="1" allowOverlap="1" wp14:anchorId="2AFCFFCD" wp14:editId="6E734EC7">
+            <wp:simplePos x="0" y="0"/>
+            <wp:positionH relativeFrom="column">
+              <wp:posOffset>837835</wp:posOffset>
+            </wp:positionH>
+            <wp:positionV relativeFrom="page">
+              <wp:posOffset>896293</wp:posOffset>
+            </wp:positionV>
+            <wp:extent cx="4079240" cy="3811270"/>
             <wp:effectExtent l="0" t="0" r="0" b="0"/>
+            <wp:wrapTopAndBottom/>
             <wp:docPr id="32" name="Image 32"/>
             <wp:cNvGraphicFramePr>
               <a:graphicFrameLocks xmlns:a="http://schemas.openxmlformats.org/drawingml/2006/main" noChangeAspect="1"/>
@@ -9397,7 +10899,13 @@
                     <pic:cNvPicPr/>
                   </pic:nvPicPr>
                   <pic:blipFill>
-                    <a:blip r:embed="rId22"/>
+                    <a:blip r:embed="rId23">
+                      <a:extLst>
+                        <a:ext uri="{28A0092B-C50C-407E-A947-70E740481C1C}">
+                          <a14:useLocalDpi xmlns:a14="http://schemas.microsoft.com/office/drawing/2010/main" val="0"/>
+                        </a:ext>
+                      </a:extLst>
+                    </a:blip>
                     <a:stretch>
                       <a:fillRect/>
                     </a:stretch>
@@ -9405,7 +10913,7 @@
                   <pic:spPr>
                     <a:xfrm>
                       <a:off x="0" y="0"/>
-                      <a:ext cx="4089897" cy="3821393"/>
+                      <a:ext cx="4079240" cy="3811270"/>
                     </a:xfrm>
                     <a:prstGeom prst="rect">
                       <a:avLst/>
@@ -9414,7 +10922,7 @@
                 </pic:pic>
               </a:graphicData>
             </a:graphic>
-          </wp:inline>
+          </wp:anchor>
         </w:drawing>
       </w:r>
     </w:p>
@@ -9423,8 +10931,8 @@
         <w:spacing w:before="240"/>
         <w:rPr>
           <w:rFonts w:ascii="Times New Roman" w:hAnsi="Times New Roman" w:cs="Times New Roman"/>
-          <w:sz w:val="20"/>
-          <w:szCs w:val="20"/>
+          <w:sz w:val="24"/>
+          <w:szCs w:val="24"/>
         </w:rPr>
       </w:pPr>
     </w:p>
@@ -9433,18 +10941,298 @@
         <w:spacing w:before="240"/>
         <w:rPr>
           <w:rFonts w:ascii="Times New Roman" w:hAnsi="Times New Roman" w:cs="Times New Roman"/>
-          <w:sz w:val="20"/>
-          <w:szCs w:val="20"/>
-        </w:rPr>
-      </w:pPr>
+        </w:rPr>
+      </w:pPr>
+    </w:p>
+    <w:p>
+      <w:pPr>
+        <w:pStyle w:val="Titre1"/>
+      </w:pPr>
+      <w:bookmarkStart w:id="12" w:name="_Toc36583863"/>
+      <w:r>
+        <w:lastRenderedPageBreak/>
+        <w:t xml:space="preserve">V). </w:t>
+      </w:r>
+      <w:r>
+        <w:t>Conclusion :</w:t>
+      </w:r>
+      <w:bookmarkEnd w:id="12"/>
+      <w:r>
+        <w:t xml:space="preserve"> </w:t>
+      </w:r>
+    </w:p>
+    <w:p>
+      <w:pPr>
+        <w:rPr>
+          <w:rFonts w:ascii="Times New Roman" w:hAnsi="Times New Roman" w:cs="Times New Roman"/>
+        </w:rPr>
+      </w:pPr>
+    </w:p>
+    <w:p>
+      <w:pPr>
+        <w:ind w:firstLine="708"/>
+        <w:rPr>
+          <w:rFonts w:ascii="Times New Roman" w:hAnsi="Times New Roman" w:cs="Times New Roman"/>
+        </w:rPr>
+      </w:pPr>
+    </w:p>
+    <w:p>
+      <w:pPr>
+        <w:ind w:firstLine="708"/>
+        <w:rPr>
+          <w:rFonts w:ascii="Times New Roman" w:hAnsi="Times New Roman" w:cs="Times New Roman"/>
+        </w:rPr>
+      </w:pPr>
+      <w:r>
+        <w:rPr>
+          <w:rFonts w:ascii="Times New Roman" w:hAnsi="Times New Roman" w:cs="Times New Roman"/>
+        </w:rPr>
+        <w:t xml:space="preserve">Dans ce projet de </w:t>
+      </w:r>
+      <w:proofErr w:type="spellStart"/>
+      <w:r>
+        <w:rPr>
+          <w:rFonts w:ascii="Times New Roman" w:hAnsi="Times New Roman" w:cs="Times New Roman"/>
+        </w:rPr>
+        <w:t>scoring</w:t>
+      </w:r>
+      <w:proofErr w:type="spellEnd"/>
+      <w:r>
+        <w:rPr>
+          <w:rFonts w:ascii="Times New Roman" w:hAnsi="Times New Roman" w:cs="Times New Roman"/>
+        </w:rPr>
+        <w:t xml:space="preserve"> bancaire, nous avons mis l’accent sur l’analyse des données. Nous</w:t>
+      </w:r>
+      <w:r>
+        <w:rPr>
+          <w:rFonts w:ascii="Times New Roman" w:hAnsi="Times New Roman" w:cs="Times New Roman"/>
+        </w:rPr>
+        <w:t xml:space="preserve"> </w:t>
+      </w:r>
+      <w:r>
+        <w:rPr>
+          <w:rFonts w:ascii="Times New Roman" w:hAnsi="Times New Roman" w:cs="Times New Roman"/>
+        </w:rPr>
+        <w:t>avons mis l’accent et pas en vain. En effet, à de nombreuses reprises, nous avons expliqué le comportement d’un modèle, d’une méthode grâce à nos analyses, soit exploratoire des données, soit de lien.</w:t>
+      </w:r>
+      <w:r>
+        <w:rPr>
+          <w:rFonts w:ascii="Times New Roman" w:hAnsi="Times New Roman" w:cs="Times New Roman"/>
+        </w:rPr>
+        <w:t xml:space="preserve"> </w:t>
+      </w:r>
+      <w:r>
+        <w:rPr>
+          <w:rFonts w:ascii="Times New Roman" w:hAnsi="Times New Roman" w:cs="Times New Roman"/>
+        </w:rPr>
+        <w:t>Au sein d</w:t>
+      </w:r>
+      <w:r>
+        <w:rPr>
+          <w:rFonts w:ascii="Times New Roman" w:hAnsi="Times New Roman" w:cs="Times New Roman"/>
+        </w:rPr>
+        <w:t>e n’importe quelle entreprise, à partir du moment ou nous avons des gens du métiers en face de nous, nous nous devons de simplifier les méthodes, et de nous faire comprendre. C’est pourquoi de notre côté, près des 3/5 du projets est orienté sur la compréhension des données.</w:t>
+      </w:r>
+    </w:p>
+    <w:p>
+      <w:pPr>
+        <w:rPr>
+          <w:rFonts w:ascii="Times New Roman" w:hAnsi="Times New Roman" w:cs="Times New Roman"/>
+        </w:rPr>
+      </w:pPr>
+      <w:r>
+        <w:rPr>
+          <w:rFonts w:ascii="Times New Roman" w:hAnsi="Times New Roman" w:cs="Times New Roman"/>
+        </w:rPr>
+        <w:tab/>
+        <w:t>Mais ce n’est pas pour autant qu’il faut négliger la modélisation. Au contraire, se donner autant de mal sur l’analyse des données pour à la fin mal définir le modèle est une perte de temps. Dans le cadre de la régulation des établissements bancaires, nous nous sommes attardés sur les modèles classiques</w:t>
+      </w:r>
+      <w:r>
+        <w:rPr>
+          <w:rFonts w:ascii="Times New Roman" w:hAnsi="Times New Roman" w:cs="Times New Roman"/>
+        </w:rPr>
+        <w:t xml:space="preserve"> de prédiction binaire</w:t>
+      </w:r>
+      <w:r>
+        <w:rPr>
+          <w:rFonts w:ascii="Times New Roman" w:hAnsi="Times New Roman" w:cs="Times New Roman"/>
+        </w:rPr>
+        <w:t xml:space="preserve">, qui sont </w:t>
+      </w:r>
+      <w:r>
+        <w:rPr>
+          <w:rFonts w:ascii="Times New Roman" w:hAnsi="Times New Roman" w:cs="Times New Roman"/>
+        </w:rPr>
+        <w:t xml:space="preserve">facilement auditable par le régulateur, </w:t>
+      </w:r>
+      <w:r>
+        <w:rPr>
+          <w:rFonts w:ascii="Times New Roman" w:hAnsi="Times New Roman" w:cs="Times New Roman"/>
+        </w:rPr>
+        <w:t>mais</w:t>
+      </w:r>
+      <w:r>
+        <w:rPr>
+          <w:rFonts w:ascii="Times New Roman" w:hAnsi="Times New Roman" w:cs="Times New Roman"/>
+        </w:rPr>
+        <w:t xml:space="preserve"> aussi plus facilement compréhensible par le métier. </w:t>
+      </w:r>
+      <w:r>
+        <w:rPr>
+          <w:rFonts w:ascii="Times New Roman" w:hAnsi="Times New Roman" w:cs="Times New Roman"/>
+        </w:rPr>
+        <w:t>De plus</w:t>
+      </w:r>
+      <w:r>
+        <w:rPr>
+          <w:rFonts w:ascii="Times New Roman" w:hAnsi="Times New Roman" w:cs="Times New Roman"/>
+        </w:rPr>
+        <w:t xml:space="preserve">, expliquer au client que son prêt lui a été refusé à cause de la classification faite par un </w:t>
+      </w:r>
+      <w:proofErr w:type="spellStart"/>
+      <w:r>
+        <w:rPr>
+          <w:rFonts w:ascii="Times New Roman" w:hAnsi="Times New Roman" w:cs="Times New Roman"/>
+        </w:rPr>
+        <w:t>XGBoost</w:t>
+      </w:r>
+      <w:proofErr w:type="spellEnd"/>
+      <w:r>
+        <w:rPr>
+          <w:rFonts w:ascii="Times New Roman" w:hAnsi="Times New Roman" w:cs="Times New Roman"/>
+        </w:rPr>
+        <w:t xml:space="preserve"> serait difficile</w:t>
+      </w:r>
+      <w:r>
+        <w:rPr>
+          <w:rFonts w:ascii="Times New Roman" w:hAnsi="Times New Roman" w:cs="Times New Roman"/>
+        </w:rPr>
+        <w:t>.</w:t>
+      </w:r>
+    </w:p>
+    <w:p>
+      <w:pPr>
+        <w:rPr>
+          <w:rFonts w:ascii="Times New Roman" w:hAnsi="Times New Roman" w:cs="Times New Roman"/>
+        </w:rPr>
+      </w:pPr>
+      <w:r>
+        <w:rPr>
+          <w:rFonts w:ascii="Times New Roman" w:hAnsi="Times New Roman" w:cs="Times New Roman"/>
+        </w:rPr>
+        <w:t xml:space="preserve">Cependant, il y a quelques années est apparu la </w:t>
+      </w:r>
+      <w:proofErr w:type="spellStart"/>
+      <w:r>
+        <w:rPr>
+          <w:rFonts w:ascii="Times New Roman" w:hAnsi="Times New Roman" w:cs="Times New Roman"/>
+        </w:rPr>
+        <w:t>Shap</w:t>
+      </w:r>
+      <w:proofErr w:type="spellEnd"/>
+      <w:r>
+        <w:rPr>
+          <w:rFonts w:ascii="Times New Roman" w:hAnsi="Times New Roman" w:cs="Times New Roman"/>
+        </w:rPr>
+        <w:t xml:space="preserve"> Value ou encore le LIME, qui sont des outils nous permett</w:t>
+      </w:r>
+      <w:r>
+        <w:rPr>
+          <w:rFonts w:ascii="Times New Roman" w:hAnsi="Times New Roman" w:cs="Times New Roman"/>
+        </w:rPr>
+        <w:t>a</w:t>
+      </w:r>
+      <w:r>
+        <w:rPr>
+          <w:rFonts w:ascii="Times New Roman" w:hAnsi="Times New Roman" w:cs="Times New Roman"/>
+        </w:rPr>
+        <w:t xml:space="preserve">nt de comprendre un </w:t>
+      </w:r>
+      <w:proofErr w:type="spellStart"/>
+      <w:r>
+        <w:rPr>
+          <w:rFonts w:ascii="Times New Roman" w:hAnsi="Times New Roman" w:cs="Times New Roman"/>
+        </w:rPr>
+        <w:t>XGBoost</w:t>
+      </w:r>
+      <w:proofErr w:type="spellEnd"/>
+      <w:r>
+        <w:rPr>
+          <w:rFonts w:ascii="Times New Roman" w:hAnsi="Times New Roman" w:cs="Times New Roman"/>
+        </w:rPr>
+        <w:t>, et tous les autres modèles dit de « boîte noire ». Mais leur démocratisation se fait lente, et leurs entrées dans le secteur bancaire ne se fera pas avant quelques dizaines d’année.</w:t>
+      </w:r>
+    </w:p>
+    <w:p>
+      <w:pPr>
+        <w:rPr>
+          <w:rFonts w:ascii="Times New Roman" w:hAnsi="Times New Roman" w:cs="Times New Roman"/>
+        </w:rPr>
+      </w:pPr>
+      <w:r>
+        <w:rPr>
+          <w:rFonts w:ascii="Times New Roman" w:hAnsi="Times New Roman" w:cs="Times New Roman"/>
+        </w:rPr>
+        <w:tab/>
+        <w:t>Notre projet s’inscrit donc dans cette veine d’un dessein réglementaire. En effet,</w:t>
+      </w:r>
+      <w:r>
+        <w:rPr>
+          <w:rFonts w:ascii="Times New Roman" w:hAnsi="Times New Roman" w:cs="Times New Roman"/>
+        </w:rPr>
+        <w:t xml:space="preserve"> nous aurions eu probablement de meilleure performance avec des modèles plus complexes (et nous aurions pu les comprendre), mais le but, de notre point de vu en tout cas, est de respecter ce qui est rigueur au sein des établissements bancaires, pour à la fois mieux mettre en exergue les méthodologies, </w:t>
+      </w:r>
+      <w:r>
+        <w:rPr>
+          <w:rFonts w:ascii="Times New Roman" w:hAnsi="Times New Roman" w:cs="Times New Roman"/>
+        </w:rPr>
+        <w:t>s</w:t>
+      </w:r>
+      <w:r>
+        <w:rPr>
+          <w:rFonts w:ascii="Times New Roman" w:hAnsi="Times New Roman" w:cs="Times New Roman"/>
+        </w:rPr>
+        <w:t>es points forts et ses points faibles</w:t>
+      </w:r>
+      <w:r>
+        <w:rPr>
+          <w:rFonts w:ascii="Times New Roman" w:hAnsi="Times New Roman" w:cs="Times New Roman"/>
+        </w:rPr>
+        <w:t>.</w:t>
+      </w:r>
+    </w:p>
+    <w:p>
+      <w:pPr>
+        <w:rPr>
+          <w:rFonts w:ascii="Times New Roman" w:hAnsi="Times New Roman" w:cs="Times New Roman"/>
+        </w:rPr>
+      </w:pPr>
+    </w:p>
+    <w:p>
+      <w:pPr>
+        <w:rPr>
+          <w:rFonts w:ascii="Times New Roman" w:hAnsi="Times New Roman" w:cs="Times New Roman"/>
+        </w:rPr>
+      </w:pPr>
+    </w:p>
+    <w:p>
+      <w:pPr>
+        <w:rPr>
+          <w:rFonts w:ascii="Times New Roman" w:hAnsi="Times New Roman" w:cs="Times New Roman"/>
+        </w:rPr>
+      </w:pPr>
+      <w:r>
+        <w:rPr>
+          <w:rFonts w:ascii="Times New Roman" w:hAnsi="Times New Roman" w:cs="Times New Roman"/>
+        </w:rPr>
+        <w:t>En espérant que vous avez apprécié cette lecture.</w:t>
+      </w:r>
     </w:p>
     <w:p>
       <w:pPr>
         <w:spacing w:before="240"/>
         <w:rPr>
           <w:rFonts w:ascii="Times New Roman" w:hAnsi="Times New Roman" w:cs="Times New Roman"/>
-          <w:sz w:val="20"/>
-          <w:szCs w:val="20"/>
         </w:rPr>
       </w:pPr>
     </w:p>
@@ -9452,12 +11240,12 @@
       <w:pPr>
         <w:pStyle w:val="Titre1"/>
       </w:pPr>
-      <w:bookmarkStart w:id="12" w:name="_Toc36384448"/>
+      <w:bookmarkStart w:id="13" w:name="_Toc36583864"/>
       <w:r>
         <w:lastRenderedPageBreak/>
         <w:t>Annexes :</w:t>
       </w:r>
-      <w:bookmarkEnd w:id="12"/>
+      <w:bookmarkEnd w:id="13"/>
     </w:p>
     <w:p>
       <w:pPr>
@@ -9490,7 +11278,7 @@
                     </pic:cNvPicPr>
                   </pic:nvPicPr>
                   <pic:blipFill>
-                    <a:blip r:embed="rId23" cstate="print">
+                    <a:blip r:embed="rId24" cstate="print">
                       <a:extLst>
                         <a:ext uri="{28A0092B-C50C-407E-A947-70E740481C1C}">
                           <a14:useLocalDpi xmlns:a14="http://schemas.microsoft.com/office/drawing/2010/main" val="0"/>
@@ -9622,7 +11410,7 @@
                     </pic:cNvPicPr>
                   </pic:nvPicPr>
                   <pic:blipFill>
-                    <a:blip r:embed="rId24">
+                    <a:blip r:embed="rId25">
                       <a:extLst>
                         <a:ext uri="{28A0092B-C50C-407E-A947-70E740481C1C}">
                           <a14:useLocalDpi xmlns:a14="http://schemas.microsoft.com/office/drawing/2010/main" val="0"/>
@@ -9744,7 +11532,7 @@
                     </pic:cNvPicPr>
                   </pic:nvPicPr>
                   <pic:blipFill>
-                    <a:blip r:embed="rId25" cstate="print">
+                    <a:blip r:embed="rId26" cstate="print">
                       <a:extLst>
                         <a:ext uri="{28A0092B-C50C-407E-A947-70E740481C1C}">
                           <a14:useLocalDpi xmlns:a14="http://schemas.microsoft.com/office/drawing/2010/main" val="0"/>
@@ -9872,7 +11660,7 @@
                     </pic:cNvPicPr>
                   </pic:nvPicPr>
                   <pic:blipFill>
-                    <a:blip r:embed="rId26" cstate="print">
+                    <a:blip r:embed="rId27" cstate="print">
                       <a:extLst>
                         <a:ext uri="{28A0092B-C50C-407E-A947-70E740481C1C}">
                           <a14:useLocalDpi xmlns:a14="http://schemas.microsoft.com/office/drawing/2010/main" val="0"/>
@@ -10078,7 +11866,7 @@
           </mc:Choice>
           <mc:Fallback>
             <w:pict>
-              <v:shape w14:anchorId="2B714B1B" id="Zone de texte 23" o:spid="_x0000_s1036" type="#_x0000_t202" style="position:absolute;margin-left:46.75pt;margin-top:509.15pt;width:5in;height:.05pt;z-index:-251635712;visibility:visible;mso-wrap-style:square;mso-wrap-distance-left:9pt;mso-wrap-distance-top:0;mso-wrap-distance-right:9pt;mso-wrap-distance-bottom:0;mso-position-horizontal:absolute;mso-position-horizontal-relative:text;mso-position-vertical:absolute;mso-position-vertical-relative:text;v-text-anchor:top" o:gfxdata="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" stroked="f">
+              <v:shape w14:anchorId="2B714B1B" id="Zone de texte 23" o:spid="_x0000_s1040" type="#_x0000_t202" style="position:absolute;margin-left:46.75pt;margin-top:509.15pt;width:5in;height:.05pt;z-index:-251635712;visibility:visible;mso-wrap-style:square;mso-wrap-distance-left:9pt;mso-wrap-distance-top:0;mso-wrap-distance-right:9pt;mso-wrap-distance-bottom:0;mso-position-horizontal:absolute;mso-position-horizontal-relative:text;mso-position-vertical:absolute;mso-position-vertical-relative:text;v-text-anchor:top" o:gfxdata="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" stroked="f">
                 <v:textbox style="mso-fit-shape-to-text:t" inset="0,0,0,0">
                   <w:txbxContent>
                     <w:p>
@@ -10158,7 +11946,7 @@
                     </pic:cNvPicPr>
                   </pic:nvPicPr>
                   <pic:blipFill>
-                    <a:blip r:embed="rId27" cstate="print">
+                    <a:blip r:embed="rId28" cstate="print">
                       <a:extLst>
                         <a:ext uri="{28A0092B-C50C-407E-A947-70E740481C1C}">
                           <a14:useLocalDpi xmlns:a14="http://schemas.microsoft.com/office/drawing/2010/main" val="0"/>
@@ -10460,7 +12248,7 @@
           </mc:Choice>
           <mc:Fallback>
             <w:pict>
-              <v:shape w14:anchorId="1DB70084" id="Zone de texte 29" o:spid="_x0000_s1037" type="#_x0000_t202" style="position:absolute;left:0;text-align:left;margin-left:75.95pt;margin-top:95.4pt;width:301.5pt;height:.05pt;z-index:251701248;visibility:visible;mso-wrap-style:square;mso-wrap-distance-left:9pt;mso-wrap-distance-top:0;mso-wrap-distance-right:9pt;mso-wrap-distance-bottom:0;mso-position-horizontal:absolute;mso-position-horizontal-relative:text;mso-position-vertical:absolute;mso-position-vertical-relative:text;v-text-anchor:top" o:gfxdata="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" stroked="f">
+              <v:shape w14:anchorId="1DB70084" id="Zone de texte 29" o:spid="_x0000_s1041" type="#_x0000_t202" style="position:absolute;left:0;text-align:left;margin-left:75.95pt;margin-top:95.4pt;width:301.5pt;height:.05pt;z-index:251701248;visibility:visible;mso-wrap-style:square;mso-wrap-distance-left:9pt;mso-wrap-distance-top:0;mso-wrap-distance-right:9pt;mso-wrap-distance-bottom:0;mso-position-horizontal:absolute;mso-position-horizontal-relative:text;mso-position-vertical:absolute;mso-position-vertical-relative:text;v-text-anchor:top" o:gfxdata="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" stroked="f">
                 <v:textbox style="mso-fit-shape-to-text:t" inset="0,0,0,0">
                   <w:txbxContent>
                     <w:p>
@@ -10535,7 +12323,7 @@
                     <pic:cNvPicPr/>
                   </pic:nvPicPr>
                   <pic:blipFill rotWithShape="1">
-                    <a:blip r:embed="rId28">
+                    <a:blip r:embed="rId29">
                       <a:extLst>
                         <a:ext uri="{28A0092B-C50C-407E-A947-70E740481C1C}">
                           <a14:useLocalDpi xmlns:a14="http://schemas.microsoft.com/office/drawing/2010/main" val="0"/>
@@ -10569,15 +12357,8 @@
         </w:drawing>
       </w:r>
     </w:p>
-    <w:p>
-      <w:pPr>
-        <w:rPr>
-          <w:rFonts w:ascii="Times New Roman" w:hAnsi="Times New Roman" w:cs="Times New Roman"/>
-        </w:rPr>
-      </w:pPr>
-    </w:p>
     <w:sectPr>
-      <w:footerReference w:type="first" r:id="rId29"/>
+      <w:footerReference w:type="first" r:id="rId30"/>
       <w:pgSz w:w="11906" w:h="16838"/>
       <w:pgMar w:top="1418" w:right="1418" w:bottom="1418" w:left="1418" w:header="709" w:footer="709" w:gutter="0"/>
       <w:cols w:space="708"/>
@@ -10729,13 +12510,7 @@
         <w:rPr>
           <w:rFonts w:ascii="Times New Roman" w:hAnsi="Times New Roman" w:cs="Times New Roman"/>
         </w:rPr>
-        <w:t xml:space="preserve"> + 1 transformation</w:t>
-      </w:r>
-      <w:r>
-        <w:rPr>
-          <w:rFonts w:ascii="Times New Roman" w:hAnsi="Times New Roman" w:cs="Times New Roman"/>
-        </w:rPr>
-        <w:t>.</w:t>
+        <w:t xml:space="preserve"> + 1 transformation.</w:t>
       </w:r>
     </w:p>
   </w:footnote>
@@ -12696,6 +14471,25 @@
       <w:lang w:eastAsia="fr-FR"/>
     </w:rPr>
   </w:style>
+  <w:style w:type="table" w:styleId="Grilledutableau">
+    <w:name w:val="Table Grid"/>
+    <w:basedOn w:val="TableauNormal"/>
+    <w:uiPriority w:val="39"/>
+    <w:rsid w:val="00874503"/>
+    <w:pPr>
+      <w:spacing w:after="0" w:line="240" w:lineRule="auto"/>
+    </w:pPr>
+    <w:tblPr>
+      <w:tblBorders>
+        <w:top w:val="single" w:sz="4" w:space="0" w:color="auto"/>
+        <w:left w:val="single" w:sz="4" w:space="0" w:color="auto"/>
+        <w:bottom w:val="single" w:sz="4" w:space="0" w:color="auto"/>
+        <w:right w:val="single" w:sz="4" w:space="0" w:color="auto"/>
+        <w:insideH w:val="single" w:sz="4" w:space="0" w:color="auto"/>
+        <w:insideV w:val="single" w:sz="4" w:space="0" w:color="auto"/>
+      </w:tblBorders>
+    </w:tblPr>
+  </w:style>
 </w:styles>
 </file>
 
@@ -12999,7 +14793,7 @@
 </file>
 
 <file path=customXml/itemProps1.xml><?xml version="1.0" encoding="utf-8"?>
-<ds:datastoreItem xmlns:ds="http://schemas.openxmlformats.org/officeDocument/2006/customXml" ds:itemID="{6C03B2BD-0C24-4130-9FBD-4B73439D3218}">
+<ds:datastoreItem xmlns:ds="http://schemas.openxmlformats.org/officeDocument/2006/customXml" ds:itemID="{F0C7FFE6-469A-42A5-AAF8-C7B47CD013E3}">
   <ds:schemaRefs>
     <ds:schemaRef ds:uri="http://schemas.openxmlformats.org/officeDocument/2006/bibliography"/>
   </ds:schemaRefs>

</xml_diff>